<commit_message>
Software arkitektur fordelling mm.
</commit_message>
<xml_diff>
--- a/Rapport og projektdokumentation/Projektdokumentation/Projektdokumentation.docx
+++ b/Rapport og projektdokumentation/Projektdokumentation/Projektdokumentation.docx
@@ -1,6 +1,6 @@
 
 <file path=word/document.xml><?xml version="1.0" encoding="utf-8"?>
-<w:document xmlns:wpc="http://schemas.microsoft.com/office/word/2010/wordprocessingCanvas" xmlns:mc="http://schemas.openxmlformats.org/markup-compatibility/2006" xmlns:o="urn:schemas-microsoft-com:office:office" xmlns:r="http://schemas.openxmlformats.org/officeDocument/2006/relationships" xmlns:m="http://schemas.openxmlformats.org/officeDocument/2006/math" xmlns:v="urn:schemas-microsoft-com:vml" xmlns:wp14="http://schemas.microsoft.com/office/word/2010/wordprocessingDrawing" xmlns:wp="http://schemas.openxmlformats.org/drawingml/2006/wordprocessingDrawing" xmlns:w10="urn:schemas-microsoft-com:office:word" xmlns:w="http://schemas.openxmlformats.org/wordprocessingml/2006/main" xmlns:w14="http://schemas.microsoft.com/office/word/2010/wordml" xmlns:w15="http://schemas.microsoft.com/office/word/2012/wordml" xmlns:wpg="http://schemas.microsoft.com/office/word/2010/wordprocessingGroup" xmlns:wpi="http://schemas.microsoft.com/office/word/2010/wordprocessingInk" xmlns:wne="http://schemas.microsoft.com/office/word/2006/wordml" xmlns:wps="http://schemas.microsoft.com/office/word/2010/wordprocessingShape" mc:Ignorable="w14 w15 wp14">
+<w:document xmlns:ve="http://schemas.openxmlformats.org/markup-compatibility/2006" xmlns:o="urn:schemas-microsoft-com:office:office" xmlns:r="http://schemas.openxmlformats.org/officeDocument/2006/relationships" xmlns:m="http://schemas.openxmlformats.org/officeDocument/2006/math" xmlns:v="urn:schemas-microsoft-com:vml" xmlns:wp="http://schemas.openxmlformats.org/drawingml/2006/wordprocessingDrawing" xmlns:w10="urn:schemas-microsoft-com:office:word" xmlns:w="http://schemas.openxmlformats.org/wordprocessingml/2006/main" xmlns:wne="http://schemas.microsoft.com/office/word/2006/wordml">
   <w:body>
     <w:p/>
     <w:p>
@@ -3618,7 +3618,7 @@
             <v:path o:extrusionok="f" gradientshapeok="t" o:connecttype="rect"/>
             <o:lock v:ext="edit" aspectratio="t"/>
           </v:shapetype>
-          <v:shape id="_x0000_i1025" type="#_x0000_t75" style="width:481.35pt;height:246.65pt">
+          <v:shape id="_x0000_i1025" type="#_x0000_t75" style="width:481.5pt;height:246.75pt">
             <v:imagedata r:id="rId8" o:title="Systemtegning"/>
           </v:shape>
         </w:pict>
@@ -3758,7 +3758,7 @@
           <w:color w:val="000000"/>
           <w:lang w:eastAsia="da-DK"/>
         </w:rPr>
-        <w:t>accelerometer</w:t>
+        <w:t>accelerometer-</w:t>
       </w:r>
       <w:proofErr w:type="spellEnd"/>
       <w:r>
@@ -3767,7 +3767,7 @@
           <w:color w:val="000000"/>
           <w:lang w:eastAsia="da-DK"/>
         </w:rPr>
-        <w:t xml:space="preserve">-, gyroskop-, </w:t>
+        <w:t xml:space="preserve">, gyroskop-, </w:t>
       </w:r>
       <w:proofErr w:type="spellStart"/>
       <w:r>
@@ -3776,7 +3776,7 @@
           <w:color w:val="000000"/>
           <w:lang w:eastAsia="da-DK"/>
         </w:rPr>
-        <w:t>proksimitets</w:t>
+        <w:t>proksimitets-</w:t>
       </w:r>
       <w:proofErr w:type="spellEnd"/>
       <w:r>
@@ -3785,7 +3785,7 @@
           <w:color w:val="000000"/>
           <w:lang w:eastAsia="da-DK"/>
         </w:rPr>
-        <w:t>- og taktile trykmålinger.</w:t>
+        <w:t xml:space="preserve"> og taktile trykmålinger.</w:t>
       </w:r>
     </w:p>
     <w:p>
@@ -4238,59 +4238,57 @@
           <w:color w:val="000000"/>
           <w:lang w:eastAsia="da-DK"/>
         </w:rPr>
-        <w:t xml:space="preserve"> hidtil </w:t>
-      </w:r>
-      <w:proofErr w:type="spellStart"/>
+        <w:t xml:space="preserve"> hidtil ulærte musiktalenter</w:t>
+      </w:r>
       <w:r>
         <w:rPr>
           <w:rFonts w:ascii="Calibri" w:eastAsia="Times New Roman" w:hAnsi="Calibri" w:cs="Times New Roman"/>
           <w:color w:val="000000"/>
           <w:lang w:eastAsia="da-DK"/>
         </w:rPr>
-        <w:t>ulærte</w:t>
-      </w:r>
-      <w:proofErr w:type="spellEnd"/>
+        <w:t xml:space="preserve"> i den kreative og musikals</w:t>
+      </w:r>
       <w:r>
         <w:rPr>
           <w:rFonts w:ascii="Calibri" w:eastAsia="Times New Roman" w:hAnsi="Calibri" w:cs="Times New Roman"/>
           <w:color w:val="000000"/>
           <w:lang w:eastAsia="da-DK"/>
         </w:rPr>
-        <w:t xml:space="preserve"> musiktalenter</w:t>
-      </w:r>
-      <w:r>
+        <w:t>ke glæde, systemet vil medføre.</w:t>
+      </w:r>
+    </w:p>
+    <w:p>
+      <w:pPr>
+        <w:spacing w:line="240" w:lineRule="auto"/>
         <w:rPr>
           <w:rFonts w:ascii="Calibri" w:eastAsia="Times New Roman" w:hAnsi="Calibri" w:cs="Times New Roman"/>
           <w:color w:val="000000"/>
           <w:lang w:eastAsia="da-DK"/>
         </w:rPr>
-        <w:t xml:space="preserve"> i den kreative og musikals</w:t>
-      </w:r>
+      </w:pPr>
       <w:r>
         <w:rPr>
           <w:rFonts w:ascii="Calibri" w:eastAsia="Times New Roman" w:hAnsi="Calibri" w:cs="Times New Roman"/>
           <w:color w:val="000000"/>
           <w:lang w:eastAsia="da-DK"/>
         </w:rPr>
-        <w:t>ke glæde, systemet vil medføre.</w:t>
-      </w:r>
-    </w:p>
-    <w:p>
-      <w:pPr>
-        <w:spacing w:line="240" w:lineRule="auto"/>
+        <w:t>Systemets fleksibilitet og mulighed</w:t>
+      </w:r>
+      <w:r>
         <w:rPr>
           <w:rFonts w:ascii="Calibri" w:eastAsia="Times New Roman" w:hAnsi="Calibri" w:cs="Times New Roman"/>
           <w:color w:val="000000"/>
           <w:lang w:eastAsia="da-DK"/>
         </w:rPr>
-      </w:pPr>
+        <w:t>er</w:t>
+      </w:r>
       <w:r>
         <w:rPr>
           <w:rFonts w:ascii="Calibri" w:eastAsia="Times New Roman" w:hAnsi="Calibri" w:cs="Times New Roman"/>
           <w:color w:val="000000"/>
           <w:lang w:eastAsia="da-DK"/>
         </w:rPr>
-        <w:t>Systemets fleksibilitet og mulighed</w:t>
+        <w:t xml:space="preserve"> for udvidelse, samt den lette integration med eksi</w:t>
       </w:r>
       <w:r>
         <w:rPr>
@@ -4298,7 +4296,7 @@
           <w:color w:val="000000"/>
           <w:lang w:eastAsia="da-DK"/>
         </w:rPr>
-        <w:t>er</w:t>
+        <w:t>sterende synthesizer- og sample-</w:t>
       </w:r>
       <w:r>
         <w:rPr>
@@ -4306,7 +4304,7 @@
           <w:color w:val="000000"/>
           <w:lang w:eastAsia="da-DK"/>
         </w:rPr>
-        <w:t xml:space="preserve"> for udvidelse, samt den lette integration med eksi</w:t>
+        <w:t>systemer, gør det</w:t>
       </w:r>
       <w:r>
         <w:rPr>
@@ -4314,7 +4312,7 @@
           <w:color w:val="000000"/>
           <w:lang w:eastAsia="da-DK"/>
         </w:rPr>
-        <w:t>sterende synthesizer- og sample-</w:t>
+        <w:t xml:space="preserve"> til</w:t>
       </w:r>
       <w:r>
         <w:rPr>
@@ -4322,22 +4320,6 @@
           <w:color w:val="000000"/>
           <w:lang w:eastAsia="da-DK"/>
         </w:rPr>
-        <w:t>systemer, gør det</w:t>
-      </w:r>
-      <w:r>
-        <w:rPr>
-          <w:rFonts w:ascii="Calibri" w:eastAsia="Times New Roman" w:hAnsi="Calibri" w:cs="Times New Roman"/>
-          <w:color w:val="000000"/>
-          <w:lang w:eastAsia="da-DK"/>
-        </w:rPr>
-        <w:t xml:space="preserve"> til</w:t>
-      </w:r>
-      <w:r>
-        <w:rPr>
-          <w:rFonts w:ascii="Calibri" w:eastAsia="Times New Roman" w:hAnsi="Calibri" w:cs="Times New Roman"/>
-          <w:color w:val="000000"/>
-          <w:lang w:eastAsia="da-DK"/>
-        </w:rPr>
         <w:t xml:space="preserve"> en kærkommen udvidelse af repertoiret for midler til musikalsk udtryk.</w:t>
       </w:r>
     </w:p>
@@ -4356,7 +4338,7 @@
           <w:lang w:eastAsia="da-DK"/>
         </w:rPr>
         <w:lastRenderedPageBreak/>
-        <w:object w:dxaOrig="0" w:dyaOrig="0">
+        <w:pict>
           <v:group id="_x0000_s1026" style="position:absolute;margin-left:170.55pt;margin-top:-4.75pt;width:307.6pt;height:263.95pt;z-index:-251657216" coordorigin="3518,2536" coordsize="7089,5684">
             <v:shape id="_x0000_s1027" type="#_x0000_t75" style="position:absolute;left:3518;top:2536;width:7089;height:5033" wrapcoords="5389 62 5389 4011 5214 4999 2892 7961 394 8517 44 8640 44 9072 1314 9998 1008 10923 1358 11911 1139 12713 1183 12898 1621 12898 5345 17835 5389 21477 16912 21477 19278 21477 21556 21168 21512 20798 20023 19810 19760 18823 20154 18823 20242 18453 19979 17835 20067 17403 19672 17280 16912 16848 16912 14935 21469 13762 21337 13392 16912 12898 19628 12898 20198 12713 19935 11911 20286 10923 20023 9813 19497 9627 16912 8949 16912 62 5389 62">
               <v:imagedata r:id="rId9" o:title=""/>
@@ -4456,8 +4438,8 @@
             </v:shape>
             <w10:wrap type="square"/>
           </v:group>
-          <o:OLEObject Type="Embed" ProgID="Visio.Drawing.15" ShapeID="_x0000_s1027" DrawAspect="Content" ObjectID="_1475738383" r:id="rId10"/>
-        </w:object>
+          <o:OLEObject Type="Embed" ProgID="Visio.Drawing.15" ShapeID="_x0000_s1027" DrawAspect="Content" ObjectID="_1476182517" r:id="rId10"/>
+        </w:pict>
       </w:r>
       <w:r>
         <w:rPr>
@@ -4512,7 +4494,21 @@
         <w:rPr>
           <w:lang w:eastAsia="da-DK"/>
         </w:rPr>
-        <w:t xml:space="preserve"> case-diagrammet med alle aktører og deres forhold til systemet BodyRock3000</w:t>
+        <w:t xml:space="preserve"> </w:t>
+      </w:r>
+      <w:proofErr w:type="spellStart"/>
+      <w:r>
+        <w:rPr>
+          <w:lang w:eastAsia="da-DK"/>
+        </w:rPr>
+        <w:t>case-diagrammet</w:t>
+      </w:r>
+      <w:proofErr w:type="spellEnd"/>
+      <w:r>
+        <w:rPr>
+          <w:lang w:eastAsia="da-DK"/>
+        </w:rPr>
+        <w:t xml:space="preserve"> med alle aktører og deres forhold til systemet BodyRock3000</w:t>
       </w:r>
     </w:p>
     <w:p>
@@ -4605,7 +4601,7 @@
           <w:insideV w:val="single" w:sz="8" w:space="0" w:color="auto"/>
         </w:tblBorders>
         <w:tblLayout w:type="fixed"/>
-        <w:tblLook w:val="0000" w:firstRow="0" w:lastRow="0" w:firstColumn="0" w:lastColumn="0" w:noHBand="0" w:noVBand="0"/>
+        <w:tblLook w:val="0000"/>
       </w:tblPr>
       <w:tblGrid>
         <w:gridCol w:w="4814"/>
@@ -4613,11 +4609,11 @@
       </w:tblGrid>
       <w:tr>
         <w:trPr>
-          <w:cnfStyle w:val="000000100000" w:firstRow="0" w:lastRow="0" w:firstColumn="0" w:lastColumn="0" w:oddVBand="0" w:evenVBand="0" w:oddHBand="1" w:evenHBand="0" w:firstRowFirstColumn="0" w:firstRowLastColumn="0" w:lastRowFirstColumn="0" w:lastRowLastColumn="0"/>
+          <w:cnfStyle w:val="000000100000"/>
         </w:trPr>
         <w:tc>
           <w:tcPr>
-            <w:cnfStyle w:val="000010000000" w:firstRow="0" w:lastRow="0" w:firstColumn="0" w:lastColumn="0" w:oddVBand="1" w:evenVBand="0" w:oddHBand="0" w:evenHBand="0" w:firstRowFirstColumn="0" w:firstRowLastColumn="0" w:lastRowFirstColumn="0" w:lastRowLastColumn="0"/>
+            <w:cnfStyle w:val="000010000000"/>
             <w:tcW w:w="4814" w:type="dxa"/>
             <w:shd w:val="clear" w:color="auto" w:fill="ACB9CA" w:themeFill="text2" w:themeFillTint="66"/>
           </w:tcPr>
@@ -4638,7 +4634,7 @@
         </w:tc>
         <w:tc>
           <w:tcPr>
-            <w:cnfStyle w:val="000001000000" w:firstRow="0" w:lastRow="0" w:firstColumn="0" w:lastColumn="0" w:oddVBand="0" w:evenVBand="1" w:oddHBand="0" w:evenHBand="0" w:firstRowFirstColumn="0" w:firstRowLastColumn="0" w:lastRowFirstColumn="0" w:lastRowLastColumn="0"/>
+            <w:cnfStyle w:val="000001000000"/>
             <w:tcW w:w="4813" w:type="dxa"/>
             <w:shd w:val="clear" w:color="auto" w:fill="ACB9CA" w:themeFill="text2" w:themeFillTint="66"/>
           </w:tcPr>
@@ -4661,7 +4657,7 @@
       <w:tr>
         <w:tc>
           <w:tcPr>
-            <w:cnfStyle w:val="000010000000" w:firstRow="0" w:lastRow="0" w:firstColumn="0" w:lastColumn="0" w:oddVBand="1" w:evenVBand="0" w:oddHBand="0" w:evenHBand="0" w:firstRowFirstColumn="0" w:firstRowLastColumn="0" w:lastRowFirstColumn="0" w:lastRowLastColumn="0"/>
+            <w:cnfStyle w:val="000010000000"/>
             <w:tcW w:w="4814" w:type="dxa"/>
           </w:tcPr>
           <w:p>
@@ -4681,7 +4677,7 @@
         </w:tc>
         <w:tc>
           <w:tcPr>
-            <w:cnfStyle w:val="000001000000" w:firstRow="0" w:lastRow="0" w:firstColumn="0" w:lastColumn="0" w:oddVBand="0" w:evenVBand="1" w:oddHBand="0" w:evenHBand="0" w:firstRowFirstColumn="0" w:firstRowLastColumn="0" w:lastRowFirstColumn="0" w:lastRowLastColumn="0"/>
+            <w:cnfStyle w:val="000001000000"/>
             <w:tcW w:w="4813" w:type="dxa"/>
           </w:tcPr>
           <w:p>
@@ -4696,11 +4692,11 @@
       </w:tr>
       <w:tr>
         <w:trPr>
-          <w:cnfStyle w:val="000000100000" w:firstRow="0" w:lastRow="0" w:firstColumn="0" w:lastColumn="0" w:oddVBand="0" w:evenVBand="0" w:oddHBand="1" w:evenHBand="0" w:firstRowFirstColumn="0" w:firstRowLastColumn="0" w:lastRowFirstColumn="0" w:lastRowLastColumn="0"/>
+          <w:cnfStyle w:val="000000100000"/>
         </w:trPr>
         <w:tc>
           <w:tcPr>
-            <w:cnfStyle w:val="000010000000" w:firstRow="0" w:lastRow="0" w:firstColumn="0" w:lastColumn="0" w:oddVBand="1" w:evenVBand="0" w:oddHBand="0" w:evenHBand="0" w:firstRowFirstColumn="0" w:firstRowLastColumn="0" w:lastRowFirstColumn="0" w:lastRowLastColumn="0"/>
+            <w:cnfStyle w:val="000010000000"/>
             <w:tcW w:w="4814" w:type="dxa"/>
           </w:tcPr>
           <w:p>
@@ -4723,7 +4719,7 @@
         </w:tc>
         <w:tc>
           <w:tcPr>
-            <w:cnfStyle w:val="000001000000" w:firstRow="0" w:lastRow="0" w:firstColumn="0" w:lastColumn="0" w:oddVBand="0" w:evenVBand="1" w:oddHBand="0" w:evenHBand="0" w:firstRowFirstColumn="0" w:firstRowLastColumn="0" w:lastRowFirstColumn="0" w:lastRowLastColumn="0"/>
+            <w:cnfStyle w:val="000001000000"/>
             <w:tcW w:w="4813" w:type="dxa"/>
           </w:tcPr>
           <w:p>
@@ -4765,7 +4761,7 @@
           <w:insideV w:val="single" w:sz="4" w:space="0" w:color="auto"/>
         </w:tblBorders>
         <w:tblLayout w:type="fixed"/>
-        <w:tblLook w:val="0000" w:firstRow="0" w:lastRow="0" w:firstColumn="0" w:lastColumn="0" w:noHBand="0" w:noVBand="0"/>
+        <w:tblLook w:val="0000"/>
       </w:tblPr>
       <w:tblGrid>
         <w:gridCol w:w="4814"/>
@@ -4919,7 +4915,7 @@
           <w:insideV w:val="single" w:sz="4" w:space="0" w:color="auto"/>
         </w:tblBorders>
         <w:tblLayout w:type="fixed"/>
-        <w:tblLook w:val="0000" w:firstRow="0" w:lastRow="0" w:firstColumn="0" w:lastColumn="0" w:noHBand="0" w:noVBand="0"/>
+        <w:tblLook w:val="0000"/>
       </w:tblPr>
       <w:tblGrid>
         <w:gridCol w:w="4814"/>
@@ -5099,7 +5095,7 @@
           <w:color w:val="000000"/>
           <w:lang w:eastAsia="da-DK"/>
         </w:rPr>
-        <w:t>accelerometer</w:t>
+        <w:t>accelerometer-</w:t>
       </w:r>
       <w:proofErr w:type="spellEnd"/>
       <w:r>
@@ -5108,7 +5104,7 @@
           <w:color w:val="000000"/>
           <w:lang w:eastAsia="da-DK"/>
         </w:rPr>
-        <w:t xml:space="preserve">-, gyroskop-, </w:t>
+        <w:t xml:space="preserve">, gyroskop-, </w:t>
       </w:r>
       <w:proofErr w:type="spellStart"/>
       <w:r>
@@ -5117,7 +5113,7 @@
           <w:color w:val="000000"/>
           <w:lang w:eastAsia="da-DK"/>
         </w:rPr>
-        <w:t>proksimitets</w:t>
+        <w:t>proksimitets-</w:t>
       </w:r>
       <w:proofErr w:type="spellEnd"/>
       <w:r>
@@ -5126,7 +5122,7 @@
           <w:color w:val="000000"/>
           <w:lang w:eastAsia="da-DK"/>
         </w:rPr>
-        <w:t xml:space="preserve">- og taktile trykmålinger. </w:t>
+        <w:t xml:space="preserve"> og taktile trykmålinger. </w:t>
       </w:r>
       <w:r>
         <w:rPr>
@@ -5174,7 +5170,19 @@
         <w:rPr>
           <w:lang w:eastAsia="ar-SA"/>
         </w:rPr>
-        <w:t xml:space="preserve">Rock er den stationære enhed for systemet BodyRock3000. Denne enhed modtager sensordata fra Body-enheden via trådløs kommunikation. Sensordataene konverteres herefter til MIDI, som fastlægger lydoutputtet. Det er ligeledes et krav at anvende DevKit8000 i projektet, derfor vil </w:t>
+        <w:t xml:space="preserve">Rock er den stationære enhed for systemet BodyRock3000. Denne enhed modtager sensordata fra Body-enheden via trådløs kommunikation. Sensordataene konverteres herefter til MIDI, som fastlægger lydoutputtet. Det er ligeledes et krav at anvende </w:t>
+      </w:r>
+      <w:r>
+        <w:rPr>
+          <w:lang w:eastAsia="ar-SA"/>
+        </w:rPr>
+        <w:t>DevKit8000</w:t>
+      </w:r>
+      <w:r>
+        <w:rPr>
+          <w:lang w:eastAsia="ar-SA"/>
+        </w:rPr>
+        <w:t xml:space="preserve"> i projektet, derfor vil </w:t>
       </w:r>
       <w:proofErr w:type="spellStart"/>
       <w:r>
@@ -5794,7 +5802,7 @@
         <w:tblStyle w:val="Tabel-Gitter"/>
         <w:tblW w:w="9637" w:type="dxa"/>
         <w:tblLayout w:type="fixed"/>
-        <w:tblLook w:val="0000" w:firstRow="0" w:lastRow="0" w:firstColumn="0" w:lastColumn="0" w:noHBand="0" w:noVBand="0"/>
+        <w:tblLook w:val="0000"/>
       </w:tblPr>
       <w:tblGrid>
         <w:gridCol w:w="2538"/>
@@ -6412,7 +6420,7 @@
           <w:insideV w:val="single" w:sz="4" w:space="0" w:color="auto"/>
         </w:tblBorders>
         <w:tblLayout w:type="fixed"/>
-        <w:tblLook w:val="0000" w:firstRow="0" w:lastRow="0" w:firstColumn="0" w:lastColumn="0" w:noHBand="0" w:noVBand="0"/>
+        <w:tblLook w:val="0000"/>
       </w:tblPr>
       <w:tblGrid>
         <w:gridCol w:w="9640"/>
@@ -6771,7 +6779,7 @@
           <w:insideV w:val="single" w:sz="4" w:space="0" w:color="auto"/>
         </w:tblBorders>
         <w:tblLayout w:type="fixed"/>
-        <w:tblLook w:val="0000" w:firstRow="0" w:lastRow="0" w:firstColumn="0" w:lastColumn="0" w:noHBand="0" w:noVBand="0"/>
+        <w:tblLook w:val="0000"/>
       </w:tblPr>
       <w:tblGrid>
         <w:gridCol w:w="9640"/>
@@ -7153,7 +7161,7 @@
         <w:tblStyle w:val="Tabel-Gitter"/>
         <w:tblW w:w="9637" w:type="dxa"/>
         <w:tblLayout w:type="fixed"/>
-        <w:tblLook w:val="0000" w:firstRow="0" w:lastRow="0" w:firstColumn="0" w:lastColumn="0" w:noHBand="0" w:noVBand="0"/>
+        <w:tblLook w:val="0000"/>
       </w:tblPr>
       <w:tblGrid>
         <w:gridCol w:w="2538"/>
@@ -7851,7 +7859,7 @@
           <w:insideV w:val="single" w:sz="4" w:space="0" w:color="auto"/>
         </w:tblBorders>
         <w:tblLayout w:type="fixed"/>
-        <w:tblLook w:val="0000" w:firstRow="0" w:lastRow="0" w:firstColumn="0" w:lastColumn="0" w:noHBand="0" w:noVBand="0"/>
+        <w:tblLook w:val="0000"/>
       </w:tblPr>
       <w:tblGrid>
         <w:gridCol w:w="9640"/>
@@ -8248,7 +8256,7 @@
           <w:insideV w:val="single" w:sz="4" w:space="0" w:color="auto"/>
         </w:tblBorders>
         <w:tblLayout w:type="fixed"/>
-        <w:tblLook w:val="0000" w:firstRow="0" w:lastRow="0" w:firstColumn="0" w:lastColumn="0" w:noHBand="0" w:noVBand="0"/>
+        <w:tblLook w:val="0000"/>
       </w:tblPr>
       <w:tblGrid>
         <w:gridCol w:w="9640"/>
@@ -8648,7 +8656,7 @@
         <w:tblStyle w:val="Tabel-Gitter"/>
         <w:tblW w:w="9637" w:type="dxa"/>
         <w:tblLayout w:type="fixed"/>
-        <w:tblLook w:val="0000" w:firstRow="0" w:lastRow="0" w:firstColumn="0" w:lastColumn="0" w:noHBand="0" w:noVBand="0"/>
+        <w:tblLook w:val="0000"/>
       </w:tblPr>
       <w:tblGrid>
         <w:gridCol w:w="2538"/>
@@ -9312,7 +9320,7 @@
           <w:insideV w:val="single" w:sz="4" w:space="0" w:color="auto"/>
         </w:tblBorders>
         <w:tblLayout w:type="fixed"/>
-        <w:tblLook w:val="0000" w:firstRow="0" w:lastRow="0" w:firstColumn="0" w:lastColumn="0" w:noHBand="0" w:noVBand="0"/>
+        <w:tblLook w:val="0000"/>
       </w:tblPr>
       <w:tblGrid>
         <w:gridCol w:w="9640"/>
@@ -9922,7 +9930,7 @@
           <w:insideV w:val="single" w:sz="4" w:space="0" w:color="auto"/>
         </w:tblBorders>
         <w:tblLayout w:type="fixed"/>
-        <w:tblLook w:val="0000" w:firstRow="0" w:lastRow="0" w:firstColumn="0" w:lastColumn="0" w:noHBand="0" w:noVBand="0"/>
+        <w:tblLook w:val="0000"/>
       </w:tblPr>
       <w:tblGrid>
         <w:gridCol w:w="9640"/>
@@ -10444,7 +10452,7 @@
         <w:tblStyle w:val="Tabel-Gitter"/>
         <w:tblW w:w="9637" w:type="dxa"/>
         <w:tblLayout w:type="fixed"/>
-        <w:tblLook w:val="0000" w:firstRow="0" w:lastRow="0" w:firstColumn="0" w:lastColumn="0" w:noHBand="0" w:noVBand="0"/>
+        <w:tblLook w:val="0000"/>
       </w:tblPr>
       <w:tblGrid>
         <w:gridCol w:w="2538"/>
@@ -11052,7 +11060,7 @@
           <w:insideV w:val="single" w:sz="4" w:space="0" w:color="auto"/>
         </w:tblBorders>
         <w:tblLayout w:type="fixed"/>
-        <w:tblLook w:val="0000" w:firstRow="0" w:lastRow="0" w:firstColumn="0" w:lastColumn="0" w:noHBand="0" w:noVBand="0"/>
+        <w:tblLook w:val="0000"/>
       </w:tblPr>
       <w:tblGrid>
         <w:gridCol w:w="9640"/>
@@ -11341,7 +11349,7 @@
           <w:insideV w:val="single" w:sz="4" w:space="0" w:color="auto"/>
         </w:tblBorders>
         <w:tblLayout w:type="fixed"/>
-        <w:tblLook w:val="0000" w:firstRow="0" w:lastRow="0" w:firstColumn="0" w:lastColumn="0" w:noHBand="0" w:noVBand="0"/>
+        <w:tblLook w:val="0000"/>
       </w:tblPr>
       <w:tblGrid>
         <w:gridCol w:w="9640"/>
@@ -11756,7 +11764,7 @@
         <w:tblStyle w:val="Tabel-Gitter"/>
         <w:tblW w:w="9637" w:type="dxa"/>
         <w:tblLayout w:type="fixed"/>
-        <w:tblLook w:val="0000" w:firstRow="0" w:lastRow="0" w:firstColumn="0" w:lastColumn="0" w:noHBand="0" w:noVBand="0"/>
+        <w:tblLook w:val="0000"/>
       </w:tblPr>
       <w:tblGrid>
         <w:gridCol w:w="2538"/>
@@ -12368,7 +12376,7 @@
           <w:insideV w:val="single" w:sz="4" w:space="0" w:color="auto"/>
         </w:tblBorders>
         <w:tblLayout w:type="fixed"/>
-        <w:tblLook w:val="0000" w:firstRow="0" w:lastRow="0" w:firstColumn="0" w:lastColumn="0" w:noHBand="0" w:noVBand="0"/>
+        <w:tblLook w:val="0000"/>
       </w:tblPr>
       <w:tblGrid>
         <w:gridCol w:w="9640"/>
@@ -12546,7 +12554,7 @@
           <w:insideV w:val="single" w:sz="4" w:space="0" w:color="auto"/>
         </w:tblBorders>
         <w:tblLayout w:type="fixed"/>
-        <w:tblLook w:val="0000" w:firstRow="0" w:lastRow="0" w:firstColumn="0" w:lastColumn="0" w:noHBand="0" w:noVBand="0"/>
+        <w:tblLook w:val="0000"/>
       </w:tblPr>
       <w:tblGrid>
         <w:gridCol w:w="9640"/>
@@ -12769,7 +12777,7 @@
         <w:tblStyle w:val="Tabel-Gitter"/>
         <w:tblW w:w="9637" w:type="dxa"/>
         <w:tblLayout w:type="fixed"/>
-        <w:tblLook w:val="0000" w:firstRow="0" w:lastRow="0" w:firstColumn="0" w:lastColumn="0" w:noHBand="0" w:noVBand="0"/>
+        <w:tblLook w:val="0000"/>
       </w:tblPr>
       <w:tblGrid>
         <w:gridCol w:w="2538"/>
@@ -12971,27 +12979,15 @@
                 <w:lang w:eastAsia="ar-SA"/>
               </w:rPr>
             </w:pPr>
-            <w:proofErr w:type="gramStart"/>
-            <w:r>
-              <w:rPr>
-                <w:rFonts w:asciiTheme="minorHAnsi" w:eastAsia="SimSun" w:hAnsiTheme="minorHAnsi" w:cs="Calibri"/>
-                <w:kern w:val="1"/>
-                <w:sz w:val="22"/>
-                <w:szCs w:val="22"/>
-                <w:lang w:eastAsia="ar-SA"/>
-              </w:rPr>
-              <w:t>1..</w:t>
-            </w:r>
-            <w:proofErr w:type="gramEnd"/>
-            <w:r>
-              <w:rPr>
-                <w:rFonts w:asciiTheme="minorHAnsi" w:eastAsia="SimSun" w:hAnsiTheme="minorHAnsi" w:cs="Calibri"/>
-                <w:kern w:val="1"/>
-                <w:sz w:val="22"/>
-                <w:szCs w:val="22"/>
-                <w:lang w:eastAsia="ar-SA"/>
-              </w:rPr>
-              <w:t>* (inklusiv denne)</w:t>
+            <w:r>
+              <w:rPr>
+                <w:rFonts w:asciiTheme="minorHAnsi" w:eastAsia="SimSun" w:hAnsiTheme="minorHAnsi" w:cs="Calibri"/>
+                <w:kern w:val="1"/>
+                <w:sz w:val="22"/>
+                <w:szCs w:val="22"/>
+                <w:lang w:eastAsia="ar-SA"/>
+              </w:rPr>
+              <w:t>1..* (inklusiv denne)</w:t>
             </w:r>
           </w:p>
         </w:tc>
@@ -13331,7 +13327,29 @@
                 <w:szCs w:val="22"/>
                 <w:lang w:eastAsia="ar-SA"/>
               </w:rPr>
-              <w:t xml:space="preserve"> fra Body til Rock</w:t>
+              <w:t xml:space="preserve"> fra </w:t>
+            </w:r>
+            <w:proofErr w:type="spellStart"/>
+            <w:r>
+              <w:rPr>
+                <w:rFonts w:asciiTheme="minorHAnsi" w:eastAsia="SimSun" w:hAnsiTheme="minorHAnsi" w:cs="Calibri"/>
+                <w:kern w:val="1"/>
+                <w:sz w:val="22"/>
+                <w:szCs w:val="22"/>
+                <w:lang w:eastAsia="ar-SA"/>
+              </w:rPr>
+              <w:t>Body</w:t>
+            </w:r>
+            <w:proofErr w:type="spellEnd"/>
+            <w:r>
+              <w:rPr>
+                <w:rFonts w:asciiTheme="minorHAnsi" w:eastAsia="SimSun" w:hAnsiTheme="minorHAnsi" w:cs="Calibri"/>
+                <w:kern w:val="1"/>
+                <w:sz w:val="22"/>
+                <w:szCs w:val="22"/>
+                <w:lang w:eastAsia="ar-SA"/>
+              </w:rPr>
+              <w:t xml:space="preserve"> til Rock</w:t>
             </w:r>
           </w:p>
         </w:tc>
@@ -13461,7 +13479,7 @@
           <w:insideV w:val="single" w:sz="4" w:space="0" w:color="auto"/>
         </w:tblBorders>
         <w:tblLayout w:type="fixed"/>
-        <w:tblLook w:val="0000" w:firstRow="0" w:lastRow="0" w:firstColumn="0" w:lastColumn="0" w:noHBand="0" w:noVBand="0"/>
+        <w:tblLook w:val="0000"/>
       </w:tblPr>
       <w:tblGrid>
         <w:gridCol w:w="9640"/>
@@ -13551,13 +13569,23 @@
                 <w:lang w:eastAsia="ar-SA"/>
               </w:rPr>
             </w:pPr>
-            <w:r>
-              <w:rPr>
-                <w:rFonts w:eastAsia="SimSun" w:cs="Calibri"/>
-                <w:kern w:val="1"/>
-                <w:lang w:eastAsia="ar-SA"/>
-              </w:rPr>
-              <w:t xml:space="preserve">Body sender </w:t>
+            <w:proofErr w:type="spellStart"/>
+            <w:r>
+              <w:rPr>
+                <w:rFonts w:eastAsia="SimSun" w:cs="Calibri"/>
+                <w:kern w:val="1"/>
+                <w:lang w:eastAsia="ar-SA"/>
+              </w:rPr>
+              <w:t>Body</w:t>
+            </w:r>
+            <w:proofErr w:type="spellEnd"/>
+            <w:r>
+              <w:rPr>
+                <w:rFonts w:eastAsia="SimSun" w:cs="Calibri"/>
+                <w:kern w:val="1"/>
+                <w:lang w:eastAsia="ar-SA"/>
+              </w:rPr>
+              <w:t xml:space="preserve"> sender </w:t>
             </w:r>
             <w:proofErr w:type="spellStart"/>
             <w:r>
@@ -13696,7 +13724,7 @@
           <w:insideV w:val="single" w:sz="4" w:space="0" w:color="auto"/>
         </w:tblBorders>
         <w:tblLayout w:type="fixed"/>
-        <w:tblLook w:val="0000" w:firstRow="0" w:lastRow="0" w:firstColumn="0" w:lastColumn="0" w:noHBand="0" w:noVBand="0"/>
+        <w:tblLook w:val="0000"/>
       </w:tblPr>
       <w:tblGrid>
         <w:gridCol w:w="9640"/>
@@ -13813,7 +13841,7 @@
         <w:tblStyle w:val="Tabel-Gitter"/>
         <w:tblW w:w="9637" w:type="dxa"/>
         <w:tblLayout w:type="fixed"/>
-        <w:tblLook w:val="0000" w:firstRow="0" w:lastRow="0" w:firstColumn="0" w:lastColumn="0" w:noHBand="0" w:noVBand="0"/>
+        <w:tblLook w:val="0000"/>
       </w:tblPr>
       <w:tblGrid>
         <w:gridCol w:w="2538"/>
@@ -14015,27 +14043,15 @@
                 <w:lang w:eastAsia="ar-SA"/>
               </w:rPr>
             </w:pPr>
-            <w:proofErr w:type="gramStart"/>
-            <w:r>
-              <w:rPr>
-                <w:rFonts w:asciiTheme="minorHAnsi" w:eastAsia="SimSun" w:hAnsiTheme="minorHAnsi" w:cs="Calibri"/>
-                <w:kern w:val="1"/>
-                <w:sz w:val="22"/>
-                <w:szCs w:val="22"/>
-                <w:lang w:eastAsia="ar-SA"/>
-              </w:rPr>
-              <w:t>1..</w:t>
-            </w:r>
-            <w:proofErr w:type="gramEnd"/>
-            <w:r>
-              <w:rPr>
-                <w:rFonts w:asciiTheme="minorHAnsi" w:eastAsia="SimSun" w:hAnsiTheme="minorHAnsi" w:cs="Calibri"/>
-                <w:kern w:val="1"/>
-                <w:sz w:val="22"/>
-                <w:szCs w:val="22"/>
-                <w:lang w:eastAsia="ar-SA"/>
-              </w:rPr>
-              <w:t>* (inklusiv denne)</w:t>
+            <w:r>
+              <w:rPr>
+                <w:rFonts w:asciiTheme="minorHAnsi" w:eastAsia="SimSun" w:hAnsiTheme="minorHAnsi" w:cs="Calibri"/>
+                <w:kern w:val="1"/>
+                <w:sz w:val="22"/>
+                <w:szCs w:val="22"/>
+                <w:lang w:eastAsia="ar-SA"/>
+              </w:rPr>
+              <w:t>1..* (inklusiv denne)</w:t>
             </w:r>
           </w:p>
         </w:tc>
@@ -14375,7 +14391,29 @@
                 <w:szCs w:val="22"/>
                 <w:lang w:eastAsia="ar-SA"/>
               </w:rPr>
-              <w:t xml:space="preserve"> til MIDI-signaler som sendes til hhv. MIDI-afspiller og MIDI-udgang</w:t>
+              <w:t xml:space="preserve"> til </w:t>
+            </w:r>
+            <w:proofErr w:type="spellStart"/>
+            <w:r>
+              <w:rPr>
+                <w:rFonts w:asciiTheme="minorHAnsi" w:eastAsia="SimSun" w:hAnsiTheme="minorHAnsi" w:cs="Calibri"/>
+                <w:kern w:val="1"/>
+                <w:sz w:val="22"/>
+                <w:szCs w:val="22"/>
+                <w:lang w:eastAsia="ar-SA"/>
+              </w:rPr>
+              <w:t>MIDI-signaler</w:t>
+            </w:r>
+            <w:proofErr w:type="spellEnd"/>
+            <w:r>
+              <w:rPr>
+                <w:rFonts w:asciiTheme="minorHAnsi" w:eastAsia="SimSun" w:hAnsiTheme="minorHAnsi" w:cs="Calibri"/>
+                <w:kern w:val="1"/>
+                <w:sz w:val="22"/>
+                <w:szCs w:val="22"/>
+                <w:lang w:eastAsia="ar-SA"/>
+              </w:rPr>
+              <w:t xml:space="preserve"> som sendes til hhv. MIDI-afspiller og MIDI-udgang</w:t>
             </w:r>
           </w:p>
         </w:tc>
@@ -14428,15 +14466,27 @@
                 <w:lang w:eastAsia="ar-SA"/>
               </w:rPr>
             </w:pPr>
-            <w:r>
-              <w:rPr>
-                <w:rFonts w:asciiTheme="minorHAnsi" w:eastAsia="SimSun" w:hAnsiTheme="minorHAnsi" w:cs="Calibri"/>
-                <w:kern w:val="1"/>
-                <w:sz w:val="22"/>
-                <w:szCs w:val="22"/>
-                <w:lang w:eastAsia="ar-SA"/>
-              </w:rPr>
-              <w:t xml:space="preserve">MIDI-signaler, baseret på </w:t>
+            <w:proofErr w:type="spellStart"/>
+            <w:r>
+              <w:rPr>
+                <w:rFonts w:asciiTheme="minorHAnsi" w:eastAsia="SimSun" w:hAnsiTheme="minorHAnsi" w:cs="Calibri"/>
+                <w:kern w:val="1"/>
+                <w:sz w:val="22"/>
+                <w:szCs w:val="22"/>
+                <w:lang w:eastAsia="ar-SA"/>
+              </w:rPr>
+              <w:t>MIDI-signaler</w:t>
+            </w:r>
+            <w:proofErr w:type="spellEnd"/>
+            <w:r>
+              <w:rPr>
+                <w:rFonts w:asciiTheme="minorHAnsi" w:eastAsia="SimSun" w:hAnsiTheme="minorHAnsi" w:cs="Calibri"/>
+                <w:kern w:val="1"/>
+                <w:sz w:val="22"/>
+                <w:szCs w:val="22"/>
+                <w:lang w:eastAsia="ar-SA"/>
+              </w:rPr>
+              <w:t xml:space="preserve">, baseret på </w:t>
             </w:r>
             <w:proofErr w:type="spellStart"/>
             <w:r>
@@ -14487,7 +14537,7 @@
           <w:insideV w:val="single" w:sz="4" w:space="0" w:color="auto"/>
         </w:tblBorders>
         <w:tblLayout w:type="fixed"/>
-        <w:tblLook w:val="0000" w:firstRow="0" w:lastRow="0" w:firstColumn="0" w:lastColumn="0" w:noHBand="0" w:noVBand="0"/>
+        <w:tblLook w:val="0000"/>
       </w:tblPr>
       <w:tblGrid>
         <w:gridCol w:w="9640"/>
@@ -14678,6 +14728,7 @@
               </w:rPr>
               <w:t xml:space="preserve"> til </w:t>
             </w:r>
+            <w:proofErr w:type="spellStart"/>
             <w:r>
               <w:rPr>
                 <w:rFonts w:eastAsia="SimSun" w:cs="Calibri"/>
@@ -14694,6 +14745,7 @@
               </w:rPr>
               <w:t>-meddelelser</w:t>
             </w:r>
+            <w:proofErr w:type="spellEnd"/>
           </w:p>
           <w:p>
             <w:pPr>
@@ -14769,7 +14821,7 @@
           <w:insideV w:val="single" w:sz="4" w:space="0" w:color="auto"/>
         </w:tblBorders>
         <w:tblLayout w:type="fixed"/>
-        <w:tblLook w:val="0000" w:firstRow="0" w:lastRow="0" w:firstColumn="0" w:lastColumn="0" w:noHBand="0" w:noVBand="0"/>
+        <w:tblLook w:val="0000"/>
       </w:tblPr>
       <w:tblGrid>
         <w:gridCol w:w="9640"/>
@@ -14958,7 +15010,7 @@
         <w:tblStyle w:val="Tabel-Gitter"/>
         <w:tblW w:w="9637" w:type="dxa"/>
         <w:tblLayout w:type="fixed"/>
-        <w:tblLook w:val="0000" w:firstRow="0" w:lastRow="0" w:firstColumn="0" w:lastColumn="0" w:noHBand="0" w:noVBand="0"/>
+        <w:tblLook w:val="0000"/>
       </w:tblPr>
       <w:tblGrid>
         <w:gridCol w:w="2538"/>
@@ -15566,7 +15618,7 @@
           <w:insideV w:val="single" w:sz="4" w:space="0" w:color="auto"/>
         </w:tblBorders>
         <w:tblLayout w:type="fixed"/>
-        <w:tblLook w:val="0000" w:firstRow="0" w:lastRow="0" w:firstColumn="0" w:lastColumn="0" w:noHBand="0" w:noVBand="0"/>
+        <w:tblLook w:val="0000"/>
       </w:tblPr>
       <w:tblGrid>
         <w:gridCol w:w="9640"/>
@@ -15912,7 +15964,25 @@
                 <w:kern w:val="1"/>
                 <w:lang w:eastAsia="ar-SA"/>
               </w:rPr>
-              <w:t>mmelse med indkommende MIDI-signal (</w:t>
+              <w:t xml:space="preserve">mmelse med indkommende </w:t>
+            </w:r>
+            <w:proofErr w:type="spellStart"/>
+            <w:r>
+              <w:rPr>
+                <w:rFonts w:eastAsia="SimSun" w:cs="Calibri"/>
+                <w:kern w:val="1"/>
+                <w:lang w:eastAsia="ar-SA"/>
+              </w:rPr>
+              <w:t>MIDI-signal</w:t>
+            </w:r>
+            <w:proofErr w:type="spellEnd"/>
+            <w:r>
+              <w:rPr>
+                <w:rFonts w:eastAsia="SimSun" w:cs="Calibri"/>
+                <w:kern w:val="1"/>
+                <w:lang w:eastAsia="ar-SA"/>
+              </w:rPr>
+              <w:t xml:space="preserve"> (</w:t>
             </w:r>
             <w:r>
               <w:rPr>
@@ -16028,7 +16098,7 @@
           <w:insideV w:val="single" w:sz="4" w:space="0" w:color="auto"/>
         </w:tblBorders>
         <w:tblLayout w:type="fixed"/>
-        <w:tblLook w:val="0000" w:firstRow="0" w:lastRow="0" w:firstColumn="0" w:lastColumn="0" w:noHBand="0" w:noVBand="0"/>
+        <w:tblLook w:val="0000"/>
       </w:tblPr>
       <w:tblGrid>
         <w:gridCol w:w="9640"/>
@@ -16853,10 +16923,10 @@
     <w:p>
       <w:r>
         <w:object w:dxaOrig="10111" w:dyaOrig="7860">
-          <v:shape id="_x0000_i1026" type="#_x0000_t75" style="width:481.35pt;height:374pt" o:ole="">
+          <v:shape id="_x0000_i1026" type="#_x0000_t75" style="width:481.5pt;height:374.25pt" o:ole="">
             <v:imagedata r:id="rId11" o:title=""/>
           </v:shape>
-          <o:OLEObject Type="Embed" ProgID="Visio.Drawing.15" ShapeID="_x0000_i1026" DrawAspect="Content" ObjectID="_1475738368" r:id="rId12"/>
+          <o:OLEObject Type="Embed" ProgID="Visio.Drawing.15" ShapeID="_x0000_i1026" DrawAspect="Content" ObjectID="_1476182502" r:id="rId12"/>
         </w:object>
       </w:r>
     </w:p>
@@ -16881,16 +16951,6 @@
       <w:r>
         <w:t xml:space="preserve">Notér at Body og Rock har hver sit bluetooth-modul, der benyttes som interface mellem deres indbyrdes kommunikation. </w:t>
       </w:r>
-    </w:p>
-    <w:p>
-      <w:pPr>
-        <w:pStyle w:val="Overskrift3"/>
-      </w:pPr>
-      <w:bookmarkStart w:id="29" w:name="_Toc401586482"/>
-      <w:r>
-        <w:t>System tegning</w:t>
-      </w:r>
-      <w:bookmarkEnd w:id="29"/>
     </w:p>
     <w:p/>
     <w:p>
@@ -16916,10 +16976,10 @@
     <w:p>
       <w:r>
         <w:object w:dxaOrig="8580" w:dyaOrig="3408">
-          <v:shape id="_x0000_i1038" type="#_x0000_t75" style="width:429.35pt;height:170.65pt" o:ole="">
+          <v:shape id="_x0000_i1027" type="#_x0000_t75" style="width:429.75pt;height:170.25pt" o:ole="">
             <v:imagedata r:id="rId13" o:title=""/>
           </v:shape>
-          <o:OLEObject Type="Embed" ProgID="Visio.Drawing.15" ShapeID="_x0000_i1038" DrawAspect="Content" ObjectID="_1475738369" r:id="rId14"/>
+          <o:OLEObject Type="Embed" ProgID="Visio.Drawing.15" ShapeID="_x0000_i1027" DrawAspect="Content" ObjectID="_1476182503" r:id="rId14"/>
         </w:object>
       </w:r>
     </w:p>
@@ -16962,7 +17022,15 @@
       </w:r>
       <w:proofErr w:type="spellEnd"/>
       <w:r>
-        <w:t xml:space="preserve"> til Bluetooth-modul. Den afkoder og videresender desuden information fra Preset knapper.</w:t>
+        <w:t xml:space="preserve"> til </w:t>
+      </w:r>
+      <w:proofErr w:type="spellStart"/>
+      <w:r>
+        <w:t>Bluetooth-modul</w:t>
+      </w:r>
+      <w:proofErr w:type="spellEnd"/>
+      <w:r>
+        <w:t>. Den afkoder og videresender desuden information fra Preset knapper.</w:t>
       </w:r>
     </w:p>
     <w:p>
@@ -16979,7 +17047,15 @@
         <w:t xml:space="preserve"> </w:t>
       </w:r>
       <w:r>
-        <w:t>leverer spænding til de resterende komponenter i Body.</w:t>
+        <w:t xml:space="preserve">leverer spænding til de resterende komponenter i </w:t>
+      </w:r>
+      <w:proofErr w:type="spellStart"/>
+      <w:r>
+        <w:t>Body</w:t>
+      </w:r>
+      <w:proofErr w:type="spellEnd"/>
+      <w:r>
+        <w:t>.</w:t>
       </w:r>
     </w:p>
     <w:p>
@@ -17102,11 +17178,11 @@
     </w:p>
     <w:p>
       <w:r>
-        <w:object w:dxaOrig="10333" w:dyaOrig="6409">
-          <v:shape id="_x0000_i1034" type="#_x0000_t75" style="width:481.35pt;height:298.65pt" o:ole="">
+        <w:object w:dxaOrig="10320" w:dyaOrig="6405">
+          <v:shape id="_x0000_i1038" type="#_x0000_t75" style="width:480.75pt;height:298.5pt" o:ole="">
             <v:imagedata r:id="rId15" o:title=""/>
           </v:shape>
-          <o:OLEObject Type="Embed" ProgID="Visio.Drawing.15" ShapeID="_x0000_i1034" DrawAspect="Content" ObjectID="_1475738370" r:id="rId16"/>
+          <o:OLEObject Type="Embed" ProgID="Visio.Drawing.15" ShapeID="_x0000_i1038" DrawAspect="Content" ObjectID="_1476182504" r:id="rId16"/>
         </w:object>
       </w:r>
     </w:p>
@@ -17182,7 +17258,13 @@
         <w:rPr>
           <w:b/>
         </w:rPr>
-        <w:t xml:space="preserve"> RN42</w:t>
+        <w:t xml:space="preserve"> </w:t>
+      </w:r>
+      <w:r>
+        <w:rPr>
+          <w:b/>
+        </w:rPr>
+        <w:t>HC-05</w:t>
       </w:r>
     </w:p>
     <w:p>
@@ -17240,27 +17322,40 @@
       </w:r>
       <w:proofErr w:type="spellEnd"/>
       <w:r>
-        <w:t xml:space="preserve"> diagram for Body. Dette illustrerer interne </w:t>
+        <w:t xml:space="preserve"> diagram for </w:t>
       </w:r>
       <w:proofErr w:type="spellStart"/>
       <w:r>
+        <w:t>Body</w:t>
+      </w:r>
+      <w:proofErr w:type="spellEnd"/>
+      <w:r>
+        <w:t xml:space="preserve">. Dette illustrerer interne </w:t>
+      </w:r>
+      <w:proofErr w:type="spellStart"/>
+      <w:r>
         <w:t>forfindelser</w:t>
       </w:r>
       <w:proofErr w:type="spellEnd"/>
       <w:r>
-        <w:t xml:space="preserve"> i Body</w:t>
-      </w:r>
+        <w:t xml:space="preserve"> i </w:t>
+      </w:r>
+      <w:proofErr w:type="spellStart"/>
+      <w:r>
+        <w:t>Body</w:t>
+      </w:r>
+      <w:proofErr w:type="spellEnd"/>
       <w:r>
         <w:t>:</w:t>
       </w:r>
     </w:p>
     <w:p>
       <w:r>
-        <w:object w:dxaOrig="10368" w:dyaOrig="6492">
-          <v:shape id="_x0000_i1035" type="#_x0000_t75" style="width:481.35pt;height:301.35pt" o:ole="">
+        <w:object w:dxaOrig="10365" w:dyaOrig="6495">
+          <v:shape id="_x0000_i1039" type="#_x0000_t75" style="width:481.5pt;height:301.5pt" o:ole="">
             <v:imagedata r:id="rId17" o:title=""/>
           </v:shape>
-          <o:OLEObject Type="Embed" ProgID="Visio.Drawing.15" ShapeID="_x0000_i1035" DrawAspect="Content" ObjectID="_1475738371" r:id="rId18"/>
+          <o:OLEObject Type="Embed" ProgID="Visio.Drawing.15" ShapeID="_x0000_i1039" DrawAspect="Content" ObjectID="_1476182505" r:id="rId18"/>
         </w:object>
       </w:r>
     </w:p>
@@ -17422,7 +17517,7 @@
         <w:rPr>
           <w:b/>
         </w:rPr>
-        <w:t>RN42</w:t>
+        <w:t>HC-05</w:t>
       </w:r>
       <w:r>
         <w:rPr>
@@ -17431,7 +17526,15 @@
         <w:t xml:space="preserve"> </w:t>
       </w:r>
       <w:r>
-        <w:t>Forbinder Body og Rock</w:t>
+        <w:t xml:space="preserve">Forbinder </w:t>
+      </w:r>
+      <w:proofErr w:type="spellStart"/>
+      <w:r>
+        <w:t>Body</w:t>
+      </w:r>
+      <w:proofErr w:type="spellEnd"/>
+      <w:r>
+        <w:t xml:space="preserve"> og Rock</w:t>
       </w:r>
       <w:r>
         <w:t xml:space="preserve"> </w:t>
@@ -17485,7 +17588,7 @@
           <w:szCs w:val="26"/>
         </w:rPr>
       </w:pPr>
-      <w:bookmarkStart w:id="30" w:name="_Toc401586486"/>
+      <w:bookmarkStart w:id="29" w:name="_Toc401586486"/>
       <w:r>
         <w:br w:type="page"/>
       </w:r>
@@ -17509,246 +17612,301 @@
       </w:r>
       <w:r>
         <w:t>)</w:t>
+      </w:r>
+      <w:bookmarkEnd w:id="29"/>
+    </w:p>
+    <w:p>
+      <w:r>
+        <w:t xml:space="preserve">Alle sensor-enheder, kobles på sensorbus som følger: </w:t>
+      </w:r>
+    </w:p>
+    <w:p>
+      <w:r>
+        <w:object w:dxaOrig="5628" w:dyaOrig="2772">
+          <v:shape id="_x0000_i1028" type="#_x0000_t75" style="width:281.25pt;height:138.75pt" o:ole="">
+            <v:imagedata r:id="rId19" o:title=""/>
+          </v:shape>
+          <o:OLEObject Type="Embed" ProgID="Visio.Drawing.15" ShapeID="_x0000_i1028" DrawAspect="Content" ObjectID="_1476182506" r:id="rId20"/>
+        </w:object>
+      </w:r>
+    </w:p>
+    <w:p>
+      <w:r>
+        <w:t>Sensorenhederne er alle koblet</w:t>
+      </w:r>
+      <w:r>
+        <w:t xml:space="preserve"> </w:t>
+      </w:r>
+      <w:proofErr w:type="spellStart"/>
+      <w:r>
+        <w:t>parrallelt</w:t>
+      </w:r>
+      <w:proofErr w:type="spellEnd"/>
+      <w:r>
+        <w:t xml:space="preserve"> op med en strømforsyning (GND og VCC) samt I2C forbindelserne SCL (</w:t>
+      </w:r>
+      <w:proofErr w:type="spellStart"/>
+      <w:r>
+        <w:t>serial</w:t>
+      </w:r>
+      <w:proofErr w:type="spellEnd"/>
+      <w:r>
+        <w:t xml:space="preserve"> </w:t>
+      </w:r>
+      <w:proofErr w:type="spellStart"/>
+      <w:r>
+        <w:t>clock</w:t>
+      </w:r>
+      <w:proofErr w:type="spellEnd"/>
+      <w:r>
+        <w:t>) og SDA (</w:t>
+      </w:r>
+      <w:proofErr w:type="spellStart"/>
+      <w:r>
+        <w:t>serial</w:t>
+      </w:r>
+      <w:proofErr w:type="spellEnd"/>
+      <w:r>
+        <w:t xml:space="preserve"> data). SDA forbindelsen er </w:t>
+      </w:r>
+      <w:proofErr w:type="spellStart"/>
+      <w:r>
+        <w:t>non-atomic</w:t>
+      </w:r>
+      <w:proofErr w:type="spellEnd"/>
+      <w:r>
+        <w:t>, da både master (Body) og slave (den pågældende sensorenhed) kan tage styring over linjen. Sensorenhederne</w:t>
+      </w:r>
+      <w:r>
+        <w:t>s interfaces</w:t>
+      </w:r>
+      <w:r>
+        <w:t xml:space="preserve"> er lavet således, at de kan kobles i forlængelse af hinanden.</w:t>
+      </w:r>
+    </w:p>
+    <w:p/>
+    <w:p>
+      <w:pPr>
+        <w:pStyle w:val="Overskrift2"/>
+      </w:pPr>
+      <w:r>
+        <w:t>Rock HW Arkitektur</w:t>
+      </w:r>
+    </w:p>
+    <w:p>
+      <w:pPr>
+        <w:pStyle w:val="Overskrift3"/>
+      </w:pPr>
+      <w:bookmarkStart w:id="30" w:name="_Toc401586484"/>
+      <w:r>
+        <w:t xml:space="preserve">BDD </w:t>
+      </w:r>
+      <w:r>
+        <w:t>Rock</w:t>
       </w:r>
       <w:bookmarkEnd w:id="30"/>
     </w:p>
     <w:p>
       <w:r>
-        <w:t xml:space="preserve">Alle sensor-enheder, kobles på sensorbus som følger: </w:t>
+        <w:object w:dxaOrig="6913" w:dyaOrig="3324">
+          <v:shape id="_x0000_i1029" type="#_x0000_t75" style="width:345pt;height:165.75pt" o:ole="">
+            <v:imagedata r:id="rId21" o:title=""/>
+          </v:shape>
+          <o:OLEObject Type="Embed" ProgID="Visio.Drawing.15" ShapeID="_x0000_i1029" DrawAspect="Content" ObjectID="_1476182507" r:id="rId22"/>
+        </w:object>
       </w:r>
     </w:p>
     <w:p>
       <w:r>
-        <w:object w:dxaOrig="5628" w:dyaOrig="2772">
-          <v:shape id="_x0000_i1039" type="#_x0000_t75" style="width:281.35pt;height:138.65pt" o:ole="">
-            <v:imagedata r:id="rId19" o:title=""/>
-          </v:shape>
-          <o:OLEObject Type="Embed" ProgID="Visio.Drawing.15" ShapeID="_x0000_i1039" DrawAspect="Content" ObjectID="_1475738372" r:id="rId20"/>
-        </w:object>
+        <w:rPr>
+          <w:b/>
+        </w:rPr>
+        <w:t>Rock</w:t>
+      </w:r>
+      <w:r>
+        <w:t xml:space="preserve"> består af </w:t>
+      </w:r>
+      <w:proofErr w:type="spellStart"/>
+      <w:r>
+        <w:t>Controller</w:t>
+      </w:r>
+      <w:proofErr w:type="spellEnd"/>
+      <w:r>
+        <w:t xml:space="preserve">, </w:t>
+      </w:r>
+      <w:proofErr w:type="spellStart"/>
+      <w:r>
+        <w:t>Bluetooth-modul</w:t>
+      </w:r>
+      <w:proofErr w:type="spellEnd"/>
+      <w:r>
+        <w:t xml:space="preserve"> og </w:t>
+      </w:r>
+      <w:proofErr w:type="spellStart"/>
+      <w:r>
+        <w:t>Touchscreen</w:t>
+      </w:r>
+      <w:proofErr w:type="spellEnd"/>
+      <w:r>
+        <w:t>.</w:t>
       </w:r>
     </w:p>
     <w:p>
       <w:r>
-        <w:t>Sensorenhederne er alle koblet</w:t>
-      </w:r>
-      <w:r>
+        <w:rPr>
+          <w:b/>
+        </w:rPr>
+        <w:t>Controller</w:t>
+      </w:r>
+      <w:r>
+        <w:rPr>
+          <w:b/>
+        </w:rPr>
         <w:t xml:space="preserve"> </w:t>
       </w:r>
+      <w:r>
+        <w:t xml:space="preserve">er en abstraktion for Rocks logiske operationer. Se BDD </w:t>
+      </w:r>
       <w:proofErr w:type="spellStart"/>
       <w:r>
-        <w:t>parrallelt</w:t>
+        <w:t>Controller</w:t>
       </w:r>
       <w:proofErr w:type="spellEnd"/>
       <w:r>
-        <w:t xml:space="preserve"> op med en strømforsyning (GND og VCC) samt I2C forbindelserne SCL (</w:t>
+        <w:t xml:space="preserve"> for yderligere bes</w:t>
+      </w:r>
+      <w:r>
+        <w:t>k</w:t>
+      </w:r>
+      <w:r>
+        <w:t>rivelse.</w:t>
+      </w:r>
+    </w:p>
+    <w:p>
+      <w:pPr>
+        <w:rPr>
+          <w:lang w:val="en-US"/>
+        </w:rPr>
+      </w:pPr>
+      <w:r>
+        <w:rPr>
+          <w:b/>
+          <w:lang w:val="en-US"/>
+        </w:rPr>
+        <w:t>Bluetooth-</w:t>
       </w:r>
       <w:proofErr w:type="spellStart"/>
       <w:r>
-        <w:t>serial</w:t>
+        <w:rPr>
+          <w:b/>
+          <w:lang w:val="en-US"/>
+        </w:rPr>
+        <w:t>modul</w:t>
       </w:r>
       <w:proofErr w:type="spellEnd"/>
       <w:r>
+        <w:rPr>
+          <w:b/>
+          <w:lang w:val="en-US"/>
+        </w:rPr>
         <w:t xml:space="preserve"> </w:t>
       </w:r>
       <w:proofErr w:type="spellStart"/>
       <w:r>
-        <w:t>clock</w:t>
+        <w:rPr>
+          <w:lang w:val="en-US"/>
+        </w:rPr>
+        <w:t>modtager</w:t>
       </w:r>
       <w:proofErr w:type="spellEnd"/>
       <w:r>
-        <w:t>) og SDA (</w:t>
+        <w:rPr>
+          <w:lang w:val="en-US"/>
+        </w:rPr>
+        <w:t xml:space="preserve"> data </w:t>
       </w:r>
       <w:proofErr w:type="spellStart"/>
-      <w:r>
-        <w:t>serial</w:t>
+      <w:proofErr w:type="gramStart"/>
+      <w:r>
+        <w:rPr>
+          <w:lang w:val="en-US"/>
+        </w:rPr>
+        <w:t>fra</w:t>
       </w:r>
       <w:proofErr w:type="spellEnd"/>
-      <w:r>
-        <w:t xml:space="preserve"> data). SDA forbindelsen er non-</w:t>
+      <w:proofErr w:type="gramEnd"/>
+      <w:r>
+        <w:rPr>
+          <w:lang w:val="en-US"/>
+        </w:rPr>
+        <w:t xml:space="preserve"> </w:t>
       </w:r>
       <w:proofErr w:type="spellStart"/>
       <w:r>
-        <w:t>atomic</w:t>
+        <w:rPr>
+          <w:lang w:val="en-US"/>
+        </w:rPr>
+        <w:t>Bodys</w:t>
       </w:r>
       <w:proofErr w:type="spellEnd"/>
       <w:r>
-        <w:t>, da både master (Body) og slave (den pågældende sensorenhed) kan tage styring over linjen. Sensorenhederne</w:t>
-      </w:r>
-      <w:r>
-        <w:t>s interfaces</w:t>
-      </w:r>
-      <w:r>
-        <w:t xml:space="preserve"> er lavet således, at de kan kobles i forlængelse af hinanden.</w:t>
+        <w:rPr>
+          <w:lang w:val="en-US"/>
+        </w:rPr>
+        <w:t xml:space="preserve"> Bluetooth-</w:t>
+      </w:r>
+      <w:proofErr w:type="spellStart"/>
+      <w:r>
+        <w:rPr>
+          <w:lang w:val="en-US"/>
+        </w:rPr>
+        <w:t>modul</w:t>
+      </w:r>
+      <w:proofErr w:type="spellEnd"/>
+      <w:r>
+        <w:rPr>
+          <w:lang w:val="en-US"/>
+        </w:rPr>
+        <w:t>.</w:t>
+      </w:r>
+    </w:p>
+    <w:p>
+      <w:proofErr w:type="spellStart"/>
+      <w:r>
+        <w:rPr>
+          <w:b/>
+        </w:rPr>
+        <w:t>Touchscreen</w:t>
+      </w:r>
+      <w:proofErr w:type="spellEnd"/>
+      <w:r>
+        <w:rPr>
+          <w:b/>
+        </w:rPr>
+        <w:t xml:space="preserve"> </w:t>
+      </w:r>
+      <w:r>
+        <w:t>benyttes af brugen til at operere Rocks GUI og ændre indstillinger for Rock.</w:t>
       </w:r>
     </w:p>
     <w:p/>
     <w:p>
       <w:pPr>
-        <w:pStyle w:val="Overskrift2"/>
-      </w:pPr>
-      <w:r>
-        <w:t>Rock HW Arkitektur</w:t>
+        <w:pStyle w:val="Overskrift3"/>
+      </w:pPr>
+      <w:r>
+        <w:lastRenderedPageBreak/>
+        <w:t>Allokeringsdiagram Rock</w:t>
       </w:r>
     </w:p>
     <w:p>
-      <w:pPr>
-        <w:pStyle w:val="Overskrift3"/>
-      </w:pPr>
-      <w:bookmarkStart w:id="31" w:name="_Toc401586484"/>
-      <w:r>
-        <w:t xml:space="preserve">BDD </w:t>
-      </w:r>
-      <w:r>
-        <w:t>Rock</w:t>
-      </w:r>
-      <w:bookmarkEnd w:id="31"/>
-    </w:p>
-    <w:p>
-      <w:r>
-        <w:object w:dxaOrig="6913" w:dyaOrig="3324">
-          <v:shape id="_x0000_i1037" type="#_x0000_t75" style="width:345.35pt;height:166pt" o:ole="">
-            <v:imagedata r:id="rId21" o:title=""/>
+      <w:r>
+        <w:object w:dxaOrig="9420" w:dyaOrig="4035">
+          <v:shape id="_x0000_i1040" type="#_x0000_t75" style="width:470.25pt;height:201.75pt" o:ole="">
+            <v:imagedata r:id="rId23" o:title=""/>
           </v:shape>
-          <o:OLEObject Type="Embed" ProgID="Visio.Drawing.15" ShapeID="_x0000_i1037" DrawAspect="Content" ObjectID="_1475738373" r:id="rId22"/>
+          <o:OLEObject Type="Embed" ProgID="Visio.Drawing.15" ShapeID="_x0000_i1040" DrawAspect="Content" ObjectID="_1476182508" r:id="rId24"/>
         </w:object>
-      </w:r>
-    </w:p>
-    <w:p>
-      <w:r>
-        <w:rPr>
-          <w:b/>
-        </w:rPr>
-        <w:t>Rock</w:t>
-      </w:r>
-      <w:r>
-        <w:t xml:space="preserve"> består af Controller, </w:t>
-      </w:r>
-      <w:r>
-        <w:t xml:space="preserve">Bluetooth-modul og </w:t>
-      </w:r>
-      <w:proofErr w:type="spellStart"/>
-      <w:r>
-        <w:t>Touchscreen</w:t>
-      </w:r>
-      <w:proofErr w:type="spellEnd"/>
-      <w:r>
-        <w:t>.</w:t>
-      </w:r>
-    </w:p>
-    <w:p>
-      <w:r>
-        <w:rPr>
-          <w:b/>
-        </w:rPr>
-        <w:t>Controller</w:t>
-      </w:r>
-      <w:r>
-        <w:rPr>
-          <w:b/>
-        </w:rPr>
-        <w:t xml:space="preserve"> </w:t>
-      </w:r>
-      <w:r>
-        <w:t xml:space="preserve">er </w:t>
-      </w:r>
-      <w:r>
-        <w:t xml:space="preserve">en abstraktion for Rocks logiske operationer. Se BDD Controller for yderligere </w:t>
-      </w:r>
-      <w:proofErr w:type="spellStart"/>
-      <w:r>
-        <w:t>besrivelse</w:t>
-      </w:r>
-      <w:proofErr w:type="spellEnd"/>
-      <w:r>
-        <w:t>.</w:t>
-      </w:r>
-    </w:p>
-    <w:p>
-      <w:pPr>
-        <w:rPr>
-          <w:lang w:val="en-US"/>
-        </w:rPr>
-      </w:pPr>
-      <w:r>
-        <w:rPr>
-          <w:b/>
-          <w:lang w:val="en-US"/>
-        </w:rPr>
-        <w:t>Bluetooth-</w:t>
-      </w:r>
-      <w:proofErr w:type="spellStart"/>
-      <w:r>
-        <w:rPr>
-          <w:b/>
-          <w:lang w:val="en-US"/>
-        </w:rPr>
-        <w:t>modul</w:t>
-      </w:r>
-      <w:proofErr w:type="spellEnd"/>
-      <w:r>
-        <w:rPr>
-          <w:b/>
-          <w:lang w:val="en-US"/>
-        </w:rPr>
-        <w:t xml:space="preserve"> </w:t>
-      </w:r>
-      <w:proofErr w:type="spellStart"/>
-      <w:r>
-        <w:rPr>
-          <w:lang w:val="en-US"/>
-        </w:rPr>
-        <w:t>modtager</w:t>
-      </w:r>
-      <w:proofErr w:type="spellEnd"/>
-      <w:r>
-        <w:rPr>
-          <w:lang w:val="en-US"/>
-        </w:rPr>
-        <w:t xml:space="preserve"> data </w:t>
-      </w:r>
-      <w:proofErr w:type="spellStart"/>
-      <w:proofErr w:type="gramStart"/>
-      <w:r>
-        <w:rPr>
-          <w:lang w:val="en-US"/>
-        </w:rPr>
-        <w:t>fra</w:t>
-      </w:r>
-      <w:proofErr w:type="spellEnd"/>
-      <w:proofErr w:type="gramEnd"/>
-      <w:r>
-        <w:rPr>
-          <w:lang w:val="en-US"/>
-        </w:rPr>
-        <w:t xml:space="preserve"> </w:t>
-      </w:r>
-      <w:proofErr w:type="spellStart"/>
-      <w:r>
-        <w:rPr>
-          <w:lang w:val="en-US"/>
-        </w:rPr>
-        <w:t>Bodys</w:t>
-      </w:r>
-      <w:proofErr w:type="spellEnd"/>
-      <w:r>
-        <w:rPr>
-          <w:lang w:val="en-US"/>
-        </w:rPr>
-        <w:t xml:space="preserve"> Bluetooth-</w:t>
-      </w:r>
-      <w:proofErr w:type="spellStart"/>
-      <w:r>
-        <w:rPr>
-          <w:lang w:val="en-US"/>
-        </w:rPr>
-        <w:t>modul</w:t>
-      </w:r>
-      <w:proofErr w:type="spellEnd"/>
-      <w:r>
-        <w:rPr>
-          <w:lang w:val="en-US"/>
-        </w:rPr>
-        <w:t>.</w:t>
       </w:r>
     </w:p>
     <w:p>
@@ -17757,6 +17915,17 @@
         <w:rPr>
           <w:b/>
         </w:rPr>
+        <w:t>Controller</w:t>
+      </w:r>
+      <w:proofErr w:type="spellEnd"/>
+      <w:r>
+        <w:t xml:space="preserve"> og </w:t>
+      </w:r>
+      <w:proofErr w:type="spellStart"/>
+      <w:r>
+        <w:rPr>
+          <w:b/>
+        </w:rPr>
         <w:t>Touchscreen</w:t>
       </w:r>
       <w:proofErr w:type="spellEnd"/>
@@ -17767,88 +17936,37 @@
         <w:t xml:space="preserve"> </w:t>
       </w:r>
       <w:r>
-        <w:t>benyttes af brugen til at operere Rocks GUI og ændre indstillinger for Rock.</w:t>
+        <w:t>implementeres på et DevKit8000</w:t>
+      </w:r>
+      <w:r>
+        <w:t>.</w:t>
+      </w:r>
+    </w:p>
+    <w:p>
+      <w:pPr>
+        <w:rPr>
+          <w:b/>
+        </w:rPr>
+      </w:pPr>
+      <w:r>
+        <w:rPr>
+          <w:b/>
+        </w:rPr>
+        <w:t>Bluetooth-modul</w:t>
+      </w:r>
+      <w:r>
+        <w:t xml:space="preserve"> implementeres med komponenten</w:t>
+      </w:r>
+      <w:r>
+        <w:rPr>
+          <w:b/>
+        </w:rPr>
+        <w:t xml:space="preserve"> RN42</w:t>
       </w:r>
     </w:p>
     <w:p/>
     <w:p>
       <w:pPr>
-        <w:pStyle w:val="Overskrift3"/>
-      </w:pPr>
-      <w:r>
-        <w:lastRenderedPageBreak/>
-        <w:t>Allokeringsdiagram Rock</w:t>
-      </w:r>
-    </w:p>
-    <w:p>
-      <w:r>
-        <w:object w:dxaOrig="9433" w:dyaOrig="4045">
-          <v:shape id="_x0000_i1036" type="#_x0000_t75" style="width:471.35pt;height:202pt" o:ole="">
-            <v:imagedata r:id="rId23" o:title=""/>
-          </v:shape>
-          <o:OLEObject Type="Embed" ProgID="Visio.Drawing.15" ShapeID="_x0000_i1036" DrawAspect="Content" ObjectID="_1475738374" r:id="rId24"/>
-        </w:object>
-      </w:r>
-    </w:p>
-    <w:p>
-      <w:r>
-        <w:rPr>
-          <w:b/>
-        </w:rPr>
-        <w:t>Controller</w:t>
-      </w:r>
-      <w:r>
-        <w:t xml:space="preserve"> </w:t>
-      </w:r>
-      <w:r>
-        <w:t xml:space="preserve">og </w:t>
-      </w:r>
-      <w:proofErr w:type="spellStart"/>
-      <w:r>
-        <w:rPr>
-          <w:b/>
-        </w:rPr>
-        <w:t>Touchscreen</w:t>
-      </w:r>
-      <w:proofErr w:type="spellEnd"/>
-      <w:r>
-        <w:rPr>
-          <w:b/>
-        </w:rPr>
-        <w:t xml:space="preserve"> </w:t>
-      </w:r>
-      <w:r>
-        <w:t xml:space="preserve">implementeres på </w:t>
-      </w:r>
-      <w:r>
-        <w:t>et Devkit8000.</w:t>
-      </w:r>
-    </w:p>
-    <w:p>
-      <w:pPr>
-        <w:rPr>
-          <w:b/>
-        </w:rPr>
-      </w:pPr>
-      <w:r>
-        <w:rPr>
-          <w:b/>
-        </w:rPr>
-        <w:t>Bluetooth-modul</w:t>
-      </w:r>
-      <w:r>
-        <w:t xml:space="preserve"> implementeres med komponenten</w:t>
-      </w:r>
-      <w:r>
-        <w:rPr>
-          <w:b/>
-        </w:rPr>
-        <w:t xml:space="preserve"> RN42</w:t>
-      </w:r>
-    </w:p>
-    <w:p/>
-    <w:p>
-      <w:pPr>
         <w:pStyle w:val="Overskrift2"/>
         <w:rPr>
           <w:color w:val="1F4D78" w:themeColor="accent1" w:themeShade="7F"/>
@@ -17856,7 +17974,7 @@
           <w:szCs w:val="24"/>
         </w:rPr>
       </w:pPr>
-      <w:bookmarkStart w:id="32" w:name="_Toc401586488"/>
+      <w:bookmarkStart w:id="31" w:name="_Toc401586488"/>
       <w:r>
         <w:t>BDD Controller</w:t>
       </w:r>
@@ -17864,20 +17982,30 @@
     <w:p>
       <w:r>
         <w:object w:dxaOrig="8041" w:dyaOrig="6025">
-          <v:shape id="_x0000_i1040" type="#_x0000_t75" style="width:402pt;height:301.35pt" o:ole="">
+          <v:shape id="_x0000_i1030" type="#_x0000_t75" style="width:402pt;height:301.5pt" o:ole="">
             <v:imagedata r:id="rId25" o:title=""/>
           </v:shape>
-          <o:OLEObject Type="Embed" ProgID="Visio.Drawing.15" ShapeID="_x0000_i1040" DrawAspect="Content" ObjectID="_1475738375" r:id="rId26"/>
+          <o:OLEObject Type="Embed" ProgID="Visio.Drawing.15" ShapeID="_x0000_i1030" DrawAspect="Content" ObjectID="_1476182509" r:id="rId26"/>
         </w:object>
       </w:r>
     </w:p>
     <w:p>
       <w:r>
-        <w:t xml:space="preserve">Ud over styring af Bluetooth-modul, indeholder Controller </w:t>
-      </w:r>
+        <w:t xml:space="preserve">Ud over styring af Bluetooth-modul, indeholder </w:t>
+      </w:r>
+      <w:proofErr w:type="spellStart"/>
+      <w:r>
+        <w:t>Controller</w:t>
+      </w:r>
+      <w:proofErr w:type="spellEnd"/>
+      <w:r>
+        <w:t xml:space="preserve"> </w:t>
+      </w:r>
+      <w:proofErr w:type="spellStart"/>
       <w:r>
         <w:t>funktionaliteterne</w:t>
       </w:r>
+      <w:proofErr w:type="spellEnd"/>
       <w:r>
         <w:t xml:space="preserve"> GUI, </w:t>
       </w:r>
@@ -17887,7 +18015,15 @@
       </w:r>
       <w:proofErr w:type="spellEnd"/>
       <w:r>
-        <w:t xml:space="preserve"> og Preset-bank.</w:t>
+        <w:t xml:space="preserve"> og </w:t>
+      </w:r>
+      <w:proofErr w:type="spellStart"/>
+      <w:r>
+        <w:t>Preset-bank</w:t>
+      </w:r>
+      <w:proofErr w:type="spellEnd"/>
+      <w:r>
+        <w:t>.</w:t>
       </w:r>
     </w:p>
     <w:p>
@@ -17939,7 +18075,15 @@
         <w:t>or-værdier fra Body til et MIDI- og et lyd output.</w:t>
       </w:r>
       <w:r>
-        <w:t xml:space="preserve"> Denne består af hhv. Lydmodul og </w:t>
+        <w:t xml:space="preserve"> Denne består af hhv. </w:t>
+      </w:r>
+      <w:proofErr w:type="spellStart"/>
+      <w:r>
+        <w:t>Lydmodul</w:t>
+      </w:r>
+      <w:proofErr w:type="spellEnd"/>
+      <w:r>
+        <w:t xml:space="preserve"> og </w:t>
       </w:r>
       <w:proofErr w:type="spellStart"/>
       <w:r>
@@ -18035,23 +18179,25 @@
           <w:kern w:val="1"/>
           <w:lang w:eastAsia="ar-SA"/>
         </w:rPr>
-        <w:t xml:space="preserve"> er e</w:t>
-      </w:r>
+        <w:t xml:space="preserve"> er en agenda for hvorledes et givet sensor-input mappes til en given MIDI-parameter. Denne består af hhv. </w:t>
+      </w:r>
+      <w:proofErr w:type="spellStart"/>
       <w:r>
         <w:rPr>
           <w:rFonts w:eastAsia="SimSun" w:cs="Calibri"/>
           <w:kern w:val="1"/>
           <w:lang w:eastAsia="ar-SA"/>
         </w:rPr>
-        <w:t>n agenda for hvorledes et givet sensor-input mappes til en given MIDI-parameter</w:t>
-      </w:r>
+        <w:t>SensorData</w:t>
+      </w:r>
+      <w:proofErr w:type="spellEnd"/>
       <w:r>
         <w:rPr>
           <w:rFonts w:eastAsia="SimSun" w:cs="Calibri"/>
           <w:kern w:val="1"/>
           <w:lang w:eastAsia="ar-SA"/>
         </w:rPr>
-        <w:t xml:space="preserve">. Denne består af hhv. </w:t>
+        <w:t xml:space="preserve"> adapter og </w:t>
       </w:r>
       <w:proofErr w:type="spellStart"/>
       <w:r>
@@ -18060,7 +18206,7 @@
           <w:kern w:val="1"/>
           <w:lang w:eastAsia="ar-SA"/>
         </w:rPr>
-        <w:t>SensorData</w:t>
+        <w:t>MIDI-generator</w:t>
       </w:r>
       <w:proofErr w:type="spellEnd"/>
       <w:r>
@@ -18069,7 +18215,7 @@
           <w:kern w:val="1"/>
           <w:lang w:eastAsia="ar-SA"/>
         </w:rPr>
-        <w:t xml:space="preserve"> adapter og MIDI-generator.</w:t>
+        <w:t>.</w:t>
       </w:r>
     </w:p>
     <w:p>
@@ -18251,7 +18397,7 @@
           <w:bottom w:w="55" w:type="dxa"/>
           <w:right w:w="55" w:type="dxa"/>
         </w:tblCellMar>
-        <w:tblLook w:val="04A0" w:firstRow="1" w:lastRow="0" w:firstColumn="1" w:lastColumn="0" w:noHBand="0" w:noVBand="1"/>
+        <w:tblLook w:val="04A0"/>
       </w:tblPr>
       <w:tblGrid>
         <w:gridCol w:w="1581"/>
@@ -18281,7 +18427,6 @@
           <w:p>
             <w:pPr>
               <w:rPr>
-                <w:rFonts w:hint="eastAsia"/>
                 <w:b/>
               </w:rPr>
             </w:pPr>
@@ -18310,7 +18455,6 @@
           <w:p>
             <w:pPr>
               <w:rPr>
-                <w:rFonts w:hint="eastAsia"/>
                 <w:b/>
               </w:rPr>
             </w:pPr>
@@ -18364,7 +18508,6 @@
           <w:p>
             <w:pPr>
               <w:rPr>
-                <w:rFonts w:hint="eastAsia"/>
                 <w:b/>
               </w:rPr>
             </w:pPr>
@@ -18393,7 +18536,6 @@
           <w:p>
             <w:pPr>
               <w:rPr>
-                <w:rFonts w:hint="eastAsia"/>
                 <w:b/>
               </w:rPr>
             </w:pPr>
@@ -18425,16 +18567,9 @@
             </w:tcMar>
           </w:tcPr>
           <w:p>
-            <w:pPr>
-              <w:rPr>
-                <w:rFonts w:hint="eastAsia"/>
-              </w:rPr>
-            </w:pPr>
-            <w:proofErr w:type="gramStart"/>
             <w:r>
               <w:t>sensorbus</w:t>
             </w:r>
-            <w:proofErr w:type="gramEnd"/>
           </w:p>
         </w:tc>
         <w:tc>
@@ -18452,11 +18587,6 @@
             </w:tcMar>
           </w:tcPr>
           <w:p>
-            <w:pPr>
-              <w:rPr>
-                <w:rFonts w:hint="eastAsia"/>
-              </w:rPr>
-            </w:pPr>
             <w:r>
               <w:t>I2C</w:t>
             </w:r>
@@ -18497,7 +18627,6 @@
           <w:p>
             <w:pPr>
               <w:rPr>
-                <w:rFonts w:hint="eastAsia"/>
                 <w:iCs/>
               </w:rPr>
             </w:pPr>
@@ -18525,7 +18654,6 @@
           <w:p>
             <w:pPr>
               <w:rPr>
-                <w:rFonts w:hint="eastAsia"/>
                 <w:iCs/>
               </w:rPr>
             </w:pPr>
@@ -18550,13 +18678,7 @@
               <w:left w:w="48" w:type="dxa"/>
             </w:tcMar>
           </w:tcPr>
-          <w:p>
-            <w:pPr>
-              <w:rPr>
-                <w:rFonts w:hint="eastAsia"/>
-              </w:rPr>
-            </w:pPr>
-          </w:p>
+          <w:p/>
         </w:tc>
       </w:tr>
       <w:tr>
@@ -18576,13 +18698,7 @@
               <w:left w:w="48" w:type="dxa"/>
             </w:tcMar>
           </w:tcPr>
-          <w:p>
-            <w:pPr>
-              <w:rPr>
-                <w:rFonts w:hint="eastAsia"/>
-              </w:rPr>
-            </w:pPr>
-          </w:p>
+          <w:p/>
         </w:tc>
         <w:tc>
           <w:tcPr>
@@ -18597,13 +18713,7 @@
               <w:left w:w="48" w:type="dxa"/>
             </w:tcMar>
           </w:tcPr>
-          <w:p>
-            <w:pPr>
-              <w:rPr>
-                <w:rFonts w:hint="eastAsia"/>
-              </w:rPr>
-            </w:pPr>
-          </w:p>
+          <w:p/>
         </w:tc>
         <w:tc>
           <w:tcPr>
@@ -18617,11 +18727,6 @@
             <w:shd w:val="clear" w:color="auto" w:fill="FFFFFF"/>
           </w:tcPr>
           <w:p>
-            <w:pPr>
-              <w:rPr>
-                <w:rFonts w:hint="eastAsia"/>
-              </w:rPr>
-            </w:pPr>
             <w:r>
               <w:t>VCC</w:t>
             </w:r>
@@ -18640,11 +18745,6 @@
             </w:tcMar>
           </w:tcPr>
           <w:p>
-            <w:pPr>
-              <w:rPr>
-                <w:rFonts w:hint="eastAsia"/>
-              </w:rPr>
-            </w:pPr>
             <w:r>
               <w:t>3,3 V</w:t>
             </w:r>
@@ -18662,13 +18762,7 @@
               <w:left w:w="48" w:type="dxa"/>
             </w:tcMar>
           </w:tcPr>
-          <w:p>
-            <w:pPr>
-              <w:rPr>
-                <w:rFonts w:hint="eastAsia"/>
-              </w:rPr>
-            </w:pPr>
-          </w:p>
+          <w:p/>
         </w:tc>
       </w:tr>
       <w:tr>
@@ -18689,13 +18783,7 @@
               <w:left w:w="48" w:type="dxa"/>
             </w:tcMar>
           </w:tcPr>
-          <w:p>
-            <w:pPr>
-              <w:rPr>
-                <w:rFonts w:hint="eastAsia"/>
-              </w:rPr>
-            </w:pPr>
-          </w:p>
+          <w:p/>
         </w:tc>
         <w:tc>
           <w:tcPr>
@@ -18710,13 +18798,7 @@
               <w:left w:w="48" w:type="dxa"/>
             </w:tcMar>
           </w:tcPr>
-          <w:p>
-            <w:pPr>
-              <w:rPr>
-                <w:rFonts w:hint="eastAsia"/>
-              </w:rPr>
-            </w:pPr>
-          </w:p>
+          <w:p/>
         </w:tc>
         <w:tc>
           <w:tcPr>
@@ -18730,11 +18812,6 @@
             <w:shd w:val="clear" w:color="auto" w:fill="FFFFFF"/>
           </w:tcPr>
           <w:p>
-            <w:pPr>
-              <w:rPr>
-                <w:rFonts w:hint="eastAsia"/>
-              </w:rPr>
-            </w:pPr>
             <w:r>
               <w:t>SCL</w:t>
             </w:r>
@@ -18753,11 +18830,6 @@
             </w:tcMar>
           </w:tcPr>
           <w:p>
-            <w:pPr>
-              <w:rPr>
-                <w:rFonts w:hint="eastAsia"/>
-              </w:rPr>
-            </w:pPr>
             <w:r>
               <w:t>0-3,3 V</w:t>
             </w:r>
@@ -18776,11 +18848,6 @@
             </w:tcMar>
           </w:tcPr>
           <w:p>
-            <w:pPr>
-              <w:rPr>
-                <w:rFonts w:hint="eastAsia"/>
-              </w:rPr>
-            </w:pPr>
             <w:r>
               <w:t>I</w:t>
             </w:r>
@@ -18852,13 +18919,7 @@
               <w:left w:w="48" w:type="dxa"/>
             </w:tcMar>
           </w:tcPr>
-          <w:p>
-            <w:pPr>
-              <w:rPr>
-                <w:rFonts w:hint="eastAsia"/>
-              </w:rPr>
-            </w:pPr>
-          </w:p>
+          <w:p/>
         </w:tc>
         <w:tc>
           <w:tcPr>
@@ -18874,13 +18935,7 @@
               <w:left w:w="48" w:type="dxa"/>
             </w:tcMar>
           </w:tcPr>
-          <w:p>
-            <w:pPr>
-              <w:rPr>
-                <w:rFonts w:hint="eastAsia"/>
-              </w:rPr>
-            </w:pPr>
-          </w:p>
+          <w:p/>
         </w:tc>
         <w:tc>
           <w:tcPr>
@@ -18894,11 +18949,6 @@
             <w:shd w:val="clear" w:color="auto" w:fill="FFFFFF"/>
           </w:tcPr>
           <w:p>
-            <w:pPr>
-              <w:rPr>
-                <w:rFonts w:hint="eastAsia"/>
-              </w:rPr>
-            </w:pPr>
             <w:r>
               <w:t>SDA</w:t>
             </w:r>
@@ -18918,11 +18968,6 @@
             </w:tcMar>
           </w:tcPr>
           <w:p>
-            <w:pPr>
-              <w:rPr>
-                <w:rFonts w:hint="eastAsia"/>
-              </w:rPr>
-            </w:pPr>
             <w:r>
               <w:t>0-3,3 V</w:t>
             </w:r>
@@ -18942,11 +18987,6 @@
             </w:tcMar>
           </w:tcPr>
           <w:p>
-            <w:pPr>
-              <w:rPr>
-                <w:rFonts w:hint="eastAsia"/>
-              </w:rPr>
-            </w:pPr>
             <w:r>
               <w:t>I</w:t>
             </w:r>
@@ -19062,7 +19102,6 @@
           <w:p>
             <w:pPr>
               <w:rPr>
-                <w:rFonts w:hint="eastAsia"/>
                 <w:color w:val="D9D9D9" w:themeColor="background1" w:themeShade="D9"/>
               </w:rPr>
             </w:pPr>
@@ -19087,13 +19126,7 @@
               <w:left w:w="48" w:type="dxa"/>
             </w:tcMar>
           </w:tcPr>
-          <w:p>
-            <w:pPr>
-              <w:rPr>
-                <w:rFonts w:hint="eastAsia"/>
-              </w:rPr>
-            </w:pPr>
-          </w:p>
+          <w:p/>
         </w:tc>
         <w:tc>
           <w:tcPr>
@@ -19109,13 +19142,8 @@
             </w:tcMar>
           </w:tcPr>
           <w:p>
-            <w:pPr>
-              <w:rPr>
-                <w:rFonts w:hint="eastAsia"/>
-              </w:rPr>
-            </w:pPr>
-            <w:bookmarkStart w:id="33" w:name="_GoBack"/>
-            <w:bookmarkEnd w:id="33"/>
+            <w:bookmarkStart w:id="32" w:name="_GoBack"/>
+            <w:bookmarkEnd w:id="32"/>
           </w:p>
         </w:tc>
       </w:tr>
@@ -19182,7 +19210,6 @@
           <w:p>
             <w:pPr>
               <w:rPr>
-                <w:rFonts w:hint="eastAsia"/>
                 <w:color w:val="D9D9D9" w:themeColor="background1" w:themeShade="D9"/>
               </w:rPr>
             </w:pPr>
@@ -19207,13 +19234,7 @@
               <w:left w:w="48" w:type="dxa"/>
             </w:tcMar>
           </w:tcPr>
-          <w:p>
-            <w:pPr>
-              <w:rPr>
-                <w:rFonts w:hint="eastAsia"/>
-              </w:rPr>
-            </w:pPr>
-          </w:p>
+          <w:p/>
         </w:tc>
         <w:tc>
           <w:tcPr>
@@ -19228,13 +19249,7 @@
               <w:left w:w="48" w:type="dxa"/>
             </w:tcMar>
           </w:tcPr>
-          <w:p>
-            <w:pPr>
-              <w:rPr>
-                <w:rFonts w:hint="eastAsia"/>
-              </w:rPr>
-            </w:pPr>
-          </w:p>
+          <w:p/>
         </w:tc>
       </w:tr>
       <w:tr>
@@ -19257,11 +19272,6 @@
             </w:tcMar>
           </w:tcPr>
           <w:p>
-            <w:pPr>
-              <w:rPr>
-                <w:rFonts w:hint="eastAsia"/>
-              </w:rPr>
-            </w:pPr>
             <w:proofErr w:type="spellStart"/>
             <w:r>
               <w:t>MIDIOut</w:t>
@@ -19284,11 +19294,6 @@
             </w:tcMar>
           </w:tcPr>
           <w:p>
-            <w:pPr>
-              <w:rPr>
-                <w:rFonts w:hint="eastAsia"/>
-              </w:rPr>
-            </w:pPr>
             <w:r>
               <w:t>5 pin MIDI output</w:t>
             </w:r>
@@ -19305,13 +19310,7 @@
             </w:tcBorders>
             <w:shd w:val="clear" w:color="auto" w:fill="FFFFFF"/>
           </w:tcPr>
-          <w:p>
-            <w:pPr>
-              <w:rPr>
-                <w:rFonts w:hint="eastAsia"/>
-              </w:rPr>
-            </w:pPr>
-          </w:p>
+          <w:p/>
         </w:tc>
         <w:tc>
           <w:tcPr>
@@ -19326,13 +19325,7 @@
               <w:left w:w="48" w:type="dxa"/>
             </w:tcMar>
           </w:tcPr>
-          <w:p>
-            <w:pPr>
-              <w:rPr>
-                <w:rFonts w:hint="eastAsia"/>
-              </w:rPr>
-            </w:pPr>
-          </w:p>
+          <w:p/>
         </w:tc>
         <w:tc>
           <w:tcPr>
@@ -19347,13 +19340,7 @@
               <w:left w:w="48" w:type="dxa"/>
             </w:tcMar>
           </w:tcPr>
-          <w:p>
-            <w:pPr>
-              <w:rPr>
-                <w:rFonts w:hint="eastAsia"/>
-              </w:rPr>
-            </w:pPr>
-          </w:p>
+          <w:p/>
         </w:tc>
       </w:tr>
       <w:tr>
@@ -19402,13 +19389,7 @@
             </w:tcBorders>
             <w:shd w:val="clear" w:color="auto" w:fill="FFFFFF"/>
           </w:tcPr>
-          <w:p>
-            <w:pPr>
-              <w:rPr>
-                <w:rFonts w:hint="eastAsia"/>
-              </w:rPr>
-            </w:pPr>
-          </w:p>
+          <w:p/>
         </w:tc>
         <w:tc>
           <w:tcPr>
@@ -19422,13 +19403,7 @@
               <w:left w:w="48" w:type="dxa"/>
             </w:tcMar>
           </w:tcPr>
-          <w:p>
-            <w:pPr>
-              <w:rPr>
-                <w:rFonts w:hint="eastAsia"/>
-              </w:rPr>
-            </w:pPr>
-          </w:p>
+          <w:p/>
         </w:tc>
         <w:tc>
           <w:tcPr>
@@ -19442,13 +19417,7 @@
               <w:left w:w="48" w:type="dxa"/>
             </w:tcMar>
           </w:tcPr>
-          <w:p>
-            <w:pPr>
-              <w:rPr>
-                <w:rFonts w:hint="eastAsia"/>
-              </w:rPr>
-            </w:pPr>
-          </w:p>
+          <w:p/>
         </w:tc>
       </w:tr>
       <w:tr>
@@ -19497,13 +19466,7 @@
             </w:tcBorders>
             <w:shd w:val="clear" w:color="auto" w:fill="FFFFFF"/>
           </w:tcPr>
-          <w:p>
-            <w:pPr>
-              <w:rPr>
-                <w:rFonts w:hint="eastAsia"/>
-              </w:rPr>
-            </w:pPr>
-          </w:p>
+          <w:p/>
         </w:tc>
         <w:tc>
           <w:tcPr>
@@ -19517,13 +19480,7 @@
               <w:left w:w="48" w:type="dxa"/>
             </w:tcMar>
           </w:tcPr>
-          <w:p>
-            <w:pPr>
-              <w:rPr>
-                <w:rFonts w:hint="eastAsia"/>
-              </w:rPr>
-            </w:pPr>
-          </w:p>
+          <w:p/>
         </w:tc>
         <w:tc>
           <w:tcPr>
@@ -19537,13 +19494,7 @@
               <w:left w:w="48" w:type="dxa"/>
             </w:tcMar>
           </w:tcPr>
-          <w:p>
-            <w:pPr>
-              <w:rPr>
-                <w:rFonts w:hint="eastAsia"/>
-              </w:rPr>
-            </w:pPr>
-          </w:p>
+          <w:p/>
         </w:tc>
       </w:tr>
       <w:tr>
@@ -19592,13 +19543,7 @@
             </w:tcBorders>
             <w:shd w:val="clear" w:color="auto" w:fill="FFFFFF"/>
           </w:tcPr>
-          <w:p>
-            <w:pPr>
-              <w:rPr>
-                <w:rFonts w:hint="eastAsia"/>
-              </w:rPr>
-            </w:pPr>
-          </w:p>
+          <w:p/>
         </w:tc>
         <w:tc>
           <w:tcPr>
@@ -19612,13 +19557,7 @@
               <w:left w:w="48" w:type="dxa"/>
             </w:tcMar>
           </w:tcPr>
-          <w:p>
-            <w:pPr>
-              <w:rPr>
-                <w:rFonts w:hint="eastAsia"/>
-              </w:rPr>
-            </w:pPr>
-          </w:p>
+          <w:p/>
         </w:tc>
         <w:tc>
           <w:tcPr>
@@ -19632,13 +19571,7 @@
               <w:left w:w="48" w:type="dxa"/>
             </w:tcMar>
           </w:tcPr>
-          <w:p>
-            <w:pPr>
-              <w:rPr>
-                <w:rFonts w:hint="eastAsia"/>
-              </w:rPr>
-            </w:pPr>
-          </w:p>
+          <w:p/>
         </w:tc>
       </w:tr>
       <w:tr>
@@ -19689,13 +19622,7 @@
             </w:tcBorders>
             <w:shd w:val="clear" w:color="auto" w:fill="FFFFFF"/>
           </w:tcPr>
-          <w:p>
-            <w:pPr>
-              <w:rPr>
-                <w:rFonts w:hint="eastAsia"/>
-              </w:rPr>
-            </w:pPr>
-          </w:p>
+          <w:p/>
         </w:tc>
         <w:tc>
           <w:tcPr>
@@ -19710,13 +19637,7 @@
               <w:left w:w="48" w:type="dxa"/>
             </w:tcMar>
           </w:tcPr>
-          <w:p>
-            <w:pPr>
-              <w:rPr>
-                <w:rFonts w:hint="eastAsia"/>
-              </w:rPr>
-            </w:pPr>
-          </w:p>
+          <w:p/>
         </w:tc>
         <w:tc>
           <w:tcPr>
@@ -19731,13 +19652,7 @@
               <w:left w:w="48" w:type="dxa"/>
             </w:tcMar>
           </w:tcPr>
-          <w:p>
-            <w:pPr>
-              <w:rPr>
-                <w:rFonts w:hint="eastAsia"/>
-              </w:rPr>
-            </w:pPr>
-          </w:p>
+          <w:p/>
         </w:tc>
       </w:tr>
       <w:tr>
@@ -19760,18 +19675,11 @@
             </w:tcMar>
           </w:tcPr>
           <w:p>
-            <w:pPr>
-              <w:rPr>
-                <w:rFonts w:hint="eastAsia"/>
-              </w:rPr>
-            </w:pPr>
             <w:proofErr w:type="spellStart"/>
-            <w:proofErr w:type="gramStart"/>
             <w:r>
               <w:t>soundOut</w:t>
             </w:r>
             <w:proofErr w:type="spellEnd"/>
-            <w:proofErr w:type="gramEnd"/>
           </w:p>
         </w:tc>
         <w:tc>
@@ -19790,11 +19698,6 @@
             </w:tcMar>
           </w:tcPr>
           <w:p>
-            <w:pPr>
-              <w:rPr>
-                <w:rFonts w:hint="eastAsia"/>
-              </w:rPr>
-            </w:pPr>
             <w:r>
               <w:t>Analog lyd output</w:t>
             </w:r>
@@ -19811,13 +19714,7 @@
             </w:tcBorders>
             <w:shd w:val="clear" w:color="auto" w:fill="FFFFFF"/>
           </w:tcPr>
-          <w:p>
-            <w:pPr>
-              <w:rPr>
-                <w:rFonts w:hint="eastAsia"/>
-              </w:rPr>
-            </w:pPr>
-          </w:p>
+          <w:p/>
         </w:tc>
         <w:tc>
           <w:tcPr>
@@ -19833,13 +19730,7 @@
               <w:left w:w="48" w:type="dxa"/>
             </w:tcMar>
           </w:tcPr>
-          <w:p>
-            <w:pPr>
-              <w:rPr>
-                <w:rFonts w:hint="eastAsia"/>
-              </w:rPr>
-            </w:pPr>
-          </w:p>
+          <w:p/>
         </w:tc>
         <w:tc>
           <w:tcPr>
@@ -19854,13 +19745,7 @@
               <w:left w:w="48" w:type="dxa"/>
             </w:tcMar>
           </w:tcPr>
-          <w:p>
-            <w:pPr>
-              <w:rPr>
-                <w:rFonts w:hint="eastAsia"/>
-              </w:rPr>
-            </w:pPr>
-          </w:p>
+          <w:p/>
         </w:tc>
       </w:tr>
       <w:tr>
@@ -19882,13 +19767,7 @@
               <w:left w:w="48" w:type="dxa"/>
             </w:tcMar>
           </w:tcPr>
-          <w:p>
-            <w:pPr>
-              <w:rPr>
-                <w:rFonts w:hint="eastAsia"/>
-              </w:rPr>
-            </w:pPr>
-          </w:p>
+          <w:p/>
         </w:tc>
         <w:tc>
           <w:tcPr>
@@ -19905,13 +19784,7 @@
               <w:left w:w="48" w:type="dxa"/>
             </w:tcMar>
           </w:tcPr>
-          <w:p>
-            <w:pPr>
-              <w:rPr>
-                <w:rFonts w:hint="eastAsia"/>
-              </w:rPr>
-            </w:pPr>
-          </w:p>
+          <w:p/>
         </w:tc>
         <w:tc>
           <w:tcPr>
@@ -19924,13 +19797,7 @@
             </w:tcBorders>
             <w:shd w:val="clear" w:color="auto" w:fill="FFFFFF"/>
           </w:tcPr>
-          <w:p>
-            <w:pPr>
-              <w:rPr>
-                <w:rFonts w:hint="eastAsia"/>
-              </w:rPr>
-            </w:pPr>
-          </w:p>
+          <w:p/>
         </w:tc>
         <w:tc>
           <w:tcPr>
@@ -19946,13 +19813,7 @@
               <w:left w:w="48" w:type="dxa"/>
             </w:tcMar>
           </w:tcPr>
-          <w:p>
-            <w:pPr>
-              <w:rPr>
-                <w:rFonts w:hint="eastAsia"/>
-              </w:rPr>
-            </w:pPr>
-          </w:p>
+          <w:p/>
         </w:tc>
         <w:tc>
           <w:tcPr>
@@ -19967,13 +19828,7 @@
               <w:left w:w="48" w:type="dxa"/>
             </w:tcMar>
           </w:tcPr>
-          <w:p>
-            <w:pPr>
-              <w:rPr>
-                <w:rFonts w:hint="eastAsia"/>
-              </w:rPr>
-            </w:pPr>
-          </w:p>
+          <w:p/>
         </w:tc>
       </w:tr>
     </w:tbl>
@@ -19997,7 +19852,7 @@
       <w:r>
         <w:t>Systemarkitektur Software</w:t>
       </w:r>
-      <w:bookmarkEnd w:id="32"/>
+      <w:bookmarkEnd w:id="31"/>
     </w:p>
     <w:p>
       <w:r>
@@ -20044,11 +19899,11 @@
       </w:pPr>
       <w:r>
         <w:lastRenderedPageBreak/>
-        <w:t>Oprettelse af softwarepakker, der hver især indbefatter de fysiske enheders software-</w:t>
+        <w:t xml:space="preserve">Oprettelse af softwarepakker, der hver især indbefatter de fysiske enheders </w:t>
       </w:r>
       <w:proofErr w:type="spellStart"/>
       <w:r>
-        <w:t>funktionaliteter</w:t>
+        <w:t>software-funktionaliteter</w:t>
       </w:r>
       <w:proofErr w:type="spellEnd"/>
       <w:r>
@@ -20062,48 +19917,48 @@
           <w:lang w:val="en-US"/>
         </w:rPr>
       </w:pPr>
-      <w:bookmarkStart w:id="34" w:name="_Toc401586489"/>
+      <w:bookmarkStart w:id="33" w:name="_Toc401586489"/>
       <w:r>
         <w:rPr>
           <w:lang w:val="en-US"/>
         </w:rPr>
         <w:t>Software BDD Rock</w:t>
+      </w:r>
+      <w:bookmarkEnd w:id="33"/>
+    </w:p>
+    <w:p>
+      <w:r>
+        <w:object w:dxaOrig="13681" w:dyaOrig="5881">
+          <v:shape id="_x0000_i1031" type="#_x0000_t75" style="width:481.5pt;height:207pt" o:ole="">
+            <v:imagedata r:id="rId27" o:title=""/>
+          </v:shape>
+          <o:OLEObject Type="Embed" ProgID="Visio.Drawing.15" ShapeID="_x0000_i1031" DrawAspect="Content" ObjectID="_1476182510" r:id="rId28"/>
+        </w:object>
+      </w:r>
+    </w:p>
+    <w:p>
+      <w:pPr>
+        <w:pStyle w:val="Overskrift3"/>
+        <w:rPr>
+          <w:lang w:val="en-US"/>
+        </w:rPr>
+      </w:pPr>
+      <w:bookmarkStart w:id="34" w:name="_Toc401586490"/>
+      <w:r>
+        <w:rPr>
+          <w:lang w:val="en-US"/>
+        </w:rPr>
+        <w:t>Software IBD Rock</w:t>
       </w:r>
       <w:bookmarkEnd w:id="34"/>
     </w:p>
     <w:p>
       <w:r>
-        <w:object w:dxaOrig="13681" w:dyaOrig="5881">
-          <v:shape id="_x0000_i1027" type="#_x0000_t75" style="width:481.35pt;height:207.35pt" o:ole="">
-            <v:imagedata r:id="rId27" o:title=""/>
-          </v:shape>
-          <o:OLEObject Type="Embed" ProgID="Visio.Drawing.15" ShapeID="_x0000_i1027" DrawAspect="Content" ObjectID="_1475738376" r:id="rId28"/>
-        </w:object>
-      </w:r>
-    </w:p>
-    <w:p>
-      <w:pPr>
-        <w:pStyle w:val="Overskrift3"/>
-        <w:rPr>
-          <w:lang w:val="en-US"/>
-        </w:rPr>
-      </w:pPr>
-      <w:bookmarkStart w:id="35" w:name="_Toc401586490"/>
-      <w:r>
-        <w:rPr>
-          <w:lang w:val="en-US"/>
-        </w:rPr>
-        <w:t>Software IBD Rock</w:t>
-      </w:r>
-      <w:bookmarkEnd w:id="35"/>
-    </w:p>
-    <w:p>
-      <w:r>
         <w:object w:dxaOrig="10396" w:dyaOrig="6331">
-          <v:shape id="_x0000_i1028" type="#_x0000_t75" style="width:481.35pt;height:292.65pt" o:ole="">
+          <v:shape id="_x0000_i1032" type="#_x0000_t75" style="width:481.5pt;height:292.5pt" o:ole="">
             <v:imagedata r:id="rId29" o:title=""/>
           </v:shape>
-          <o:OLEObject Type="Embed" ProgID="Visio.Drawing.15" ShapeID="_x0000_i1028" DrawAspect="Content" ObjectID="_1475738377" r:id="rId30"/>
+          <o:OLEObject Type="Embed" ProgID="Visio.Drawing.15" ShapeID="_x0000_i1032" DrawAspect="Content" ObjectID="_1476182511" r:id="rId30"/>
         </w:object>
       </w:r>
     </w:p>
@@ -20165,6 +20020,7 @@
           <w:szCs w:val="22"/>
         </w:rPr>
       </w:pPr>
+      <w:proofErr w:type="spellStart"/>
       <w:r>
         <w:rPr>
           <w:rFonts w:ascii="Calibri" w:hAnsi="Calibri"/>
@@ -20173,7 +20029,18 @@
           <w:sz w:val="22"/>
           <w:szCs w:val="22"/>
         </w:rPr>
-        <w:t xml:space="preserve">Full </w:t>
+        <w:t>Full</w:t>
+      </w:r>
+      <w:proofErr w:type="spellEnd"/>
+      <w:r>
+        <w:rPr>
+          <w:rFonts w:ascii="Calibri" w:hAnsi="Calibri"/>
+          <w:bCs/>
+          <w:color w:val="000000"/>
+          <w:sz w:val="22"/>
+          <w:szCs w:val="22"/>
+        </w:rPr>
+        <w:t xml:space="preserve"> </w:t>
       </w:r>
       <w:proofErr w:type="spellStart"/>
       <w:r>
@@ -20382,7 +20249,6 @@
         </w:rPr>
       </w:pPr>
       <w:proofErr w:type="spellStart"/>
-      <w:proofErr w:type="gramStart"/>
       <w:r>
         <w:rPr>
           <w:rFonts w:ascii="Calibri" w:hAnsi="Calibri"/>
@@ -20395,7 +20261,6 @@
         <w:t>sensToMidi</w:t>
       </w:r>
       <w:proofErr w:type="spellEnd"/>
-      <w:proofErr w:type="gramEnd"/>
     </w:p>
     <w:p>
       <w:pPr>
@@ -20646,67 +20511,67 @@
           <w:lang w:val="en-US"/>
         </w:rPr>
       </w:pPr>
-      <w:bookmarkStart w:id="36" w:name="_Toc401586491"/>
+      <w:bookmarkStart w:id="35" w:name="_Toc401586491"/>
       <w:r>
         <w:rPr>
           <w:lang w:val="en-US"/>
         </w:rPr>
         <w:t>Software BDD Body</w:t>
+      </w:r>
+      <w:bookmarkEnd w:id="35"/>
+    </w:p>
+    <w:p>
+      <w:pPr>
+        <w:rPr>
+          <w:lang w:val="en-US"/>
+        </w:rPr>
+      </w:pPr>
+      <w:r>
+        <w:object w:dxaOrig="10111" w:dyaOrig="4351">
+          <v:shape id="_x0000_i1033" type="#_x0000_t75" style="width:481.5pt;height:207pt" o:ole="">
+            <v:imagedata r:id="rId31" o:title=""/>
+          </v:shape>
+          <o:OLEObject Type="Embed" ProgID="Visio.Drawing.15" ShapeID="_x0000_i1033" DrawAspect="Content" ObjectID="_1476182512" r:id="rId32"/>
+        </w:object>
+      </w:r>
+    </w:p>
+    <w:p>
+      <w:pPr>
+        <w:rPr>
+          <w:lang w:val="en-US"/>
+        </w:rPr>
+      </w:pPr>
+    </w:p>
+    <w:p>
+      <w:pPr>
+        <w:pStyle w:val="Overskrift3"/>
+      </w:pPr>
+      <w:bookmarkStart w:id="36" w:name="_Toc401586492"/>
+      <w:r>
+        <w:lastRenderedPageBreak/>
+        <w:t>Klassediagram Sensor-to-Midi</w:t>
       </w:r>
       <w:bookmarkEnd w:id="36"/>
     </w:p>
     <w:p>
-      <w:pPr>
-        <w:rPr>
-          <w:lang w:val="en-US"/>
-        </w:rPr>
-      </w:pPr>
-      <w:r>
-        <w:object w:dxaOrig="10111" w:dyaOrig="4351">
-          <v:shape id="_x0000_i1029" type="#_x0000_t75" style="width:481.35pt;height:207.35pt" o:ole="">
-            <v:imagedata r:id="rId31" o:title=""/>
+      <w:r>
+        <w:object w:dxaOrig="9105" w:dyaOrig="7696">
+          <v:shape id="_x0000_i1034" type="#_x0000_t75" style="width:455.25pt;height:384.75pt" o:ole="">
+            <v:imagedata r:id="rId33" o:title=""/>
           </v:shape>
-          <o:OLEObject Type="Embed" ProgID="Visio.Drawing.15" ShapeID="_x0000_i1029" DrawAspect="Content" ObjectID="_1475738378" r:id="rId32"/>
+          <o:OLEObject Type="Embed" ProgID="Visio.Drawing.15" ShapeID="_x0000_i1034" DrawAspect="Content" ObjectID="_1476182513" r:id="rId34"/>
         </w:object>
       </w:r>
     </w:p>
     <w:p>
       <w:pPr>
-        <w:rPr>
-          <w:lang w:val="en-US"/>
-        </w:rPr>
-      </w:pPr>
-    </w:p>
-    <w:p>
-      <w:pPr>
         <w:pStyle w:val="Overskrift3"/>
       </w:pPr>
-      <w:bookmarkStart w:id="37" w:name="_Toc401586492"/>
-      <w:r>
-        <w:lastRenderedPageBreak/>
-        <w:t>Klassediagram Sensor-to-Midi</w:t>
+      <w:bookmarkStart w:id="37" w:name="_Toc401586493"/>
+      <w:r>
+        <w:t>Klassediagram GUI</w:t>
       </w:r>
       <w:bookmarkEnd w:id="37"/>
-    </w:p>
-    <w:p>
-      <w:r>
-        <w:object w:dxaOrig="9105" w:dyaOrig="7696">
-          <v:shape id="_x0000_i1030" type="#_x0000_t75" style="width:455.35pt;height:384.65pt" o:ole="">
-            <v:imagedata r:id="rId33" o:title=""/>
-          </v:shape>
-          <o:OLEObject Type="Embed" ProgID="Visio.Drawing.15" ShapeID="_x0000_i1030" DrawAspect="Content" ObjectID="_1475738379" r:id="rId34"/>
-        </w:object>
-      </w:r>
-    </w:p>
-    <w:p>
-      <w:pPr>
-        <w:pStyle w:val="Overskrift3"/>
-      </w:pPr>
-      <w:bookmarkStart w:id="38" w:name="_Toc401586493"/>
-      <w:r>
-        <w:t>Klassediagram GUI</w:t>
-      </w:r>
-      <w:bookmarkEnd w:id="38"/>
     </w:p>
     <w:p/>
     <w:p>
@@ -20722,20 +20587,20 @@
       <w:pPr>
         <w:pStyle w:val="Overskrift3"/>
       </w:pPr>
-      <w:bookmarkStart w:id="39" w:name="_Toc401586494"/>
+      <w:bookmarkStart w:id="38" w:name="_Toc401586494"/>
       <w:r>
         <w:lastRenderedPageBreak/>
         <w:t>Klassediagram Bluetooth-Rock</w:t>
       </w:r>
-      <w:bookmarkEnd w:id="39"/>
+      <w:bookmarkEnd w:id="38"/>
     </w:p>
     <w:p>
       <w:r>
         <w:object w:dxaOrig="3721" w:dyaOrig="5281">
-          <v:shape id="_x0000_i1031" type="#_x0000_t75" style="width:186pt;height:264pt" o:ole="">
+          <v:shape id="_x0000_i1035" type="#_x0000_t75" style="width:186pt;height:264pt" o:ole="">
             <v:imagedata r:id="rId35" o:title=""/>
           </v:shape>
-          <o:OLEObject Type="Embed" ProgID="Visio.Drawing.15" ShapeID="_x0000_i1031" DrawAspect="Content" ObjectID="_1475738380" r:id="rId36"/>
+          <o:OLEObject Type="Embed" ProgID="Visio.Drawing.15" ShapeID="_x0000_i1035" DrawAspect="Content" ObjectID="_1476182514" r:id="rId36"/>
         </w:object>
       </w:r>
     </w:p>
@@ -20751,7 +20616,7 @@
       <w:tblPr>
         <w:tblStyle w:val="Tabel-Gitter"/>
         <w:tblW w:w="9634" w:type="dxa"/>
-        <w:tblLook w:val="04A0" w:firstRow="1" w:lastRow="0" w:firstColumn="1" w:lastColumn="0" w:noHBand="0" w:noVBand="1"/>
+        <w:tblLook w:val="04A0"/>
       </w:tblPr>
       <w:tblGrid>
         <w:gridCol w:w="1333"/>
@@ -20919,11 +20784,11 @@
             </w:r>
             <w:proofErr w:type="spellStart"/>
             <w:r>
-              <w:t>Rx</w:t>
+              <w:t>Rx-bufferen</w:t>
             </w:r>
             <w:proofErr w:type="spellEnd"/>
             <w:r>
-              <w:t xml:space="preserve">-bufferen og indlæser dem i </w:t>
+              <w:t xml:space="preserve"> og indlæser dem i </w:t>
             </w:r>
             <w:proofErr w:type="spellStart"/>
             <w:r>
@@ -20969,13 +20834,8 @@
               </w:numPr>
               <w:spacing w:after="160"/>
             </w:pPr>
-            <w:proofErr w:type="gramStart"/>
-            <w:r>
-              <w:t>x</w:t>
-            </w:r>
-            <w:proofErr w:type="gramEnd"/>
-            <w:r>
-              <w:t>-data</w:t>
+            <w:r>
+              <w:t>x-data</w:t>
             </w:r>
           </w:p>
           <w:p>
@@ -20988,15 +20848,7 @@
               <w:spacing w:after="160"/>
             </w:pPr>
             <w:r>
-              <w:t>[</w:t>
-            </w:r>
-            <w:proofErr w:type="gramStart"/>
-            <w:r>
-              <w:t>y</w:t>
-            </w:r>
-            <w:proofErr w:type="gramEnd"/>
-            <w:r>
-              <w:t>-data]</w:t>
+              <w:t>[y-data]</w:t>
             </w:r>
           </w:p>
           <w:p>
@@ -21009,15 +20861,7 @@
               <w:spacing w:after="160"/>
             </w:pPr>
             <w:r>
-              <w:t>[</w:t>
-            </w:r>
-            <w:proofErr w:type="gramStart"/>
-            <w:r>
-              <w:t>z</w:t>
-            </w:r>
-            <w:proofErr w:type="gramEnd"/>
-            <w:r>
-              <w:t>-data]</w:t>
+              <w:t>[z-data]</w:t>
             </w:r>
           </w:p>
           <w:p>
@@ -21041,7 +20885,7 @@
       <w:tblPr>
         <w:tblStyle w:val="Tabel-Gitter"/>
         <w:tblW w:w="9634" w:type="dxa"/>
-        <w:tblLook w:val="04A0" w:firstRow="1" w:lastRow="0" w:firstColumn="1" w:lastColumn="0" w:noHBand="0" w:noVBand="1"/>
+        <w:tblLook w:val="04A0"/>
       </w:tblPr>
       <w:tblGrid>
         <w:gridCol w:w="1333"/>
@@ -21076,7 +20920,6 @@
               <w:spacing w:after="160"/>
             </w:pPr>
             <w:proofErr w:type="spellStart"/>
-            <w:proofErr w:type="gramStart"/>
             <w:r>
               <w:t>Reconnect</w:t>
             </w:r>
@@ -21084,7 +20927,6 @@
             <w:r>
               <w:t>(</w:t>
             </w:r>
-            <w:proofErr w:type="gramEnd"/>
             <w:r>
               <w:t>): u</w:t>
             </w:r>
@@ -21212,25 +21054,25 @@
       <w:pPr>
         <w:pStyle w:val="Overskrift3"/>
       </w:pPr>
-      <w:bookmarkStart w:id="40" w:name="_Toc401586495"/>
+      <w:bookmarkStart w:id="39" w:name="_Toc401586495"/>
       <w:r>
         <w:lastRenderedPageBreak/>
-        <w:t>Klassediagram Bluetooth-</w:t>
+        <w:t xml:space="preserve">Klassediagram </w:t>
       </w:r>
       <w:proofErr w:type="spellStart"/>
       <w:r>
-        <w:t>body</w:t>
-      </w:r>
-      <w:bookmarkEnd w:id="40"/>
+        <w:t>Bluetooth-body</w:t>
+      </w:r>
+      <w:bookmarkEnd w:id="39"/>
       <w:proofErr w:type="spellEnd"/>
     </w:p>
     <w:p>
       <w:r>
         <w:object w:dxaOrig="4921" w:dyaOrig="1561">
-          <v:shape id="_x0000_i1032" type="#_x0000_t75" style="width:246pt;height:78pt" o:ole="">
+          <v:shape id="_x0000_i1036" type="#_x0000_t75" style="width:246pt;height:78pt" o:ole="">
             <v:imagedata r:id="rId37" o:title=""/>
           </v:shape>
-          <o:OLEObject Type="Embed" ProgID="Visio.Drawing.15" ShapeID="_x0000_i1032" DrawAspect="Content" ObjectID="_1475738381" r:id="rId38"/>
+          <o:OLEObject Type="Embed" ProgID="Visio.Drawing.15" ShapeID="_x0000_i1036" DrawAspect="Content" ObjectID="_1476182515" r:id="rId38"/>
         </w:object>
       </w:r>
     </w:p>
@@ -21246,7 +21088,7 @@
       <w:tblPr>
         <w:tblStyle w:val="Tabel-Gitter"/>
         <w:tblW w:w="9634" w:type="dxa"/>
-        <w:tblLook w:val="04A0" w:firstRow="1" w:lastRow="0" w:firstColumn="1" w:lastColumn="0" w:noHBand="0" w:noVBand="1"/>
+        <w:tblLook w:val="04A0"/>
       </w:tblPr>
       <w:tblGrid>
         <w:gridCol w:w="1333"/>
@@ -21346,13 +21188,8 @@
             <w:pPr>
               <w:spacing w:after="160"/>
             </w:pPr>
-            <w:proofErr w:type="gramStart"/>
-            <w:r>
-              <w:t>x</w:t>
-            </w:r>
-            <w:proofErr w:type="gramEnd"/>
-            <w:r>
-              <w:t xml:space="preserve">-, og evt. y- og z-værdier for rå sensordata, samt et </w:t>
+            <w:r>
+              <w:t xml:space="preserve">x-, og evt. y- og z-værdier for rå sensordata, samt et </w:t>
             </w:r>
             <w:proofErr w:type="spellStart"/>
             <w:r>
@@ -21436,7 +21273,15 @@
             </w:r>
             <w:proofErr w:type="spellEnd"/>
             <w:r>
-              <w:t xml:space="preserve"> serielt over Bluetooth. Data sendes i følgende rækkefølge:</w:t>
+              <w:t xml:space="preserve"> serielt over </w:t>
+            </w:r>
+            <w:proofErr w:type="spellStart"/>
+            <w:r>
+              <w:t>Bluetooth</w:t>
+            </w:r>
+            <w:proofErr w:type="spellEnd"/>
+            <w:r>
+              <w:t>. Data sendes i følgende rækkefølge:</w:t>
             </w:r>
           </w:p>
           <w:p>
@@ -21487,13 +21332,8 @@
               </w:numPr>
               <w:spacing w:after="160"/>
             </w:pPr>
-            <w:proofErr w:type="gramStart"/>
-            <w:r>
-              <w:t>x</w:t>
-            </w:r>
-            <w:proofErr w:type="gramEnd"/>
-            <w:r>
-              <w:t>-data</w:t>
+            <w:r>
+              <w:t>x-data</w:t>
             </w:r>
           </w:p>
           <w:p>
@@ -21506,15 +21346,7 @@
               <w:spacing w:after="160"/>
             </w:pPr>
             <w:r>
-              <w:t>[</w:t>
-            </w:r>
-            <w:proofErr w:type="gramStart"/>
-            <w:r>
-              <w:t>y</w:t>
-            </w:r>
-            <w:proofErr w:type="gramEnd"/>
-            <w:r>
-              <w:t>-data]</w:t>
+              <w:t>[y-data]</w:t>
             </w:r>
           </w:p>
           <w:p>
@@ -21527,15 +21359,7 @@
               <w:spacing w:after="160"/>
             </w:pPr>
             <w:r>
-              <w:t>[</w:t>
-            </w:r>
-            <w:proofErr w:type="gramStart"/>
-            <w:r>
-              <w:t>z</w:t>
-            </w:r>
-            <w:proofErr w:type="gramEnd"/>
-            <w:r>
-              <w:t>-data]</w:t>
+              <w:t>[z-data]</w:t>
             </w:r>
           </w:p>
           <w:p>
@@ -21559,7 +21383,7 @@
       <w:tblPr>
         <w:tblStyle w:val="Tabel-Gitter"/>
         <w:tblW w:w="9634" w:type="dxa"/>
-        <w:tblLook w:val="04A0" w:firstRow="1" w:lastRow="0" w:firstColumn="1" w:lastColumn="0" w:noHBand="0" w:noVBand="1"/>
+        <w:tblLook w:val="04A0"/>
       </w:tblPr>
       <w:tblGrid>
         <w:gridCol w:w="1333"/>
@@ -21594,7 +21418,6 @@
               <w:spacing w:after="160"/>
             </w:pPr>
             <w:proofErr w:type="spellStart"/>
-            <w:proofErr w:type="gramStart"/>
             <w:r>
               <w:t>Reconnect</w:t>
             </w:r>
@@ -21602,7 +21425,6 @@
             <w:r>
               <w:t>(</w:t>
             </w:r>
-            <w:proofErr w:type="gramEnd"/>
             <w:r>
               <w:t>): u</w:t>
             </w:r>
@@ -21728,20 +21550,20 @@
       <w:pPr>
         <w:pStyle w:val="Overskrift3"/>
       </w:pPr>
-      <w:bookmarkStart w:id="41" w:name="_Toc401586496"/>
+      <w:bookmarkStart w:id="40" w:name="_Toc401586496"/>
       <w:r>
         <w:lastRenderedPageBreak/>
         <w:t>Klassediagram GUI</w:t>
       </w:r>
-      <w:bookmarkEnd w:id="41"/>
+      <w:bookmarkEnd w:id="40"/>
     </w:p>
     <w:p>
       <w:r>
         <w:object w:dxaOrig="7635" w:dyaOrig="6076">
-          <v:shape id="_x0000_i1033" type="#_x0000_t75" style="width:382pt;height:304pt" o:ole="">
+          <v:shape id="_x0000_i1037" type="#_x0000_t75" style="width:382.5pt;height:303.75pt" o:ole="">
             <v:imagedata r:id="rId39" o:title=""/>
           </v:shape>
-          <o:OLEObject Type="Embed" ProgID="Visio.Drawing.15" ShapeID="_x0000_i1033" DrawAspect="Content" ObjectID="_1475738382" r:id="rId40"/>
+          <o:OLEObject Type="Embed" ProgID="Visio.Drawing.15" ShapeID="_x0000_i1037" DrawAspect="Content" ObjectID="_1476182516" r:id="rId40"/>
         </w:object>
       </w:r>
     </w:p>
@@ -21758,7 +21580,7 @@
 </file>
 
 <file path=word/endnotes.xml><?xml version="1.0" encoding="utf-8"?>
-<w:endnotes xmlns:wpc="http://schemas.microsoft.com/office/word/2010/wordprocessingCanvas" xmlns:mc="http://schemas.openxmlformats.org/markup-compatibility/2006" xmlns:o="urn:schemas-microsoft-com:office:office" xmlns:r="http://schemas.openxmlformats.org/officeDocument/2006/relationships" xmlns:m="http://schemas.openxmlformats.org/officeDocument/2006/math" xmlns:v="urn:schemas-microsoft-com:vml" xmlns:wp14="http://schemas.microsoft.com/office/word/2010/wordprocessingDrawing" xmlns:wp="http://schemas.openxmlformats.org/drawingml/2006/wordprocessingDrawing" xmlns:w10="urn:schemas-microsoft-com:office:word" xmlns:w="http://schemas.openxmlformats.org/wordprocessingml/2006/main" xmlns:w14="http://schemas.microsoft.com/office/word/2010/wordml" xmlns:w15="http://schemas.microsoft.com/office/word/2012/wordml" xmlns:wpg="http://schemas.microsoft.com/office/word/2010/wordprocessingGroup" xmlns:wpi="http://schemas.microsoft.com/office/word/2010/wordprocessingInk" xmlns:wne="http://schemas.microsoft.com/office/word/2006/wordml" xmlns:wps="http://schemas.microsoft.com/office/word/2010/wordprocessingShape" mc:Ignorable="w14 w15 wp14">
+<w:endnotes xmlns:ve="http://schemas.openxmlformats.org/markup-compatibility/2006" xmlns:o="urn:schemas-microsoft-com:office:office" xmlns:r="http://schemas.openxmlformats.org/officeDocument/2006/relationships" xmlns:m="http://schemas.openxmlformats.org/officeDocument/2006/math" xmlns:v="urn:schemas-microsoft-com:vml" xmlns:wp="http://schemas.openxmlformats.org/drawingml/2006/wordprocessingDrawing" xmlns:w10="urn:schemas-microsoft-com:office:word" xmlns:w="http://schemas.openxmlformats.org/wordprocessingml/2006/main" xmlns:wne="http://schemas.microsoft.com/office/word/2006/wordml">
   <w:endnote w:type="separator" w:id="-1">
     <w:p>
       <w:pPr>
@@ -21783,7 +21605,7 @@
 </file>
 
 <file path=word/footer1.xml><?xml version="1.0" encoding="utf-8"?>
-<w:ftr xmlns:wpc="http://schemas.microsoft.com/office/word/2010/wordprocessingCanvas" xmlns:mc="http://schemas.openxmlformats.org/markup-compatibility/2006" xmlns:o="urn:schemas-microsoft-com:office:office" xmlns:r="http://schemas.openxmlformats.org/officeDocument/2006/relationships" xmlns:m="http://schemas.openxmlformats.org/officeDocument/2006/math" xmlns:v="urn:schemas-microsoft-com:vml" xmlns:wp14="http://schemas.microsoft.com/office/word/2010/wordprocessingDrawing" xmlns:wp="http://schemas.openxmlformats.org/drawingml/2006/wordprocessingDrawing" xmlns:w10="urn:schemas-microsoft-com:office:word" xmlns:w="http://schemas.openxmlformats.org/wordprocessingml/2006/main" xmlns:w14="http://schemas.microsoft.com/office/word/2010/wordml" xmlns:w15="http://schemas.microsoft.com/office/word/2012/wordml" xmlns:wpg="http://schemas.microsoft.com/office/word/2010/wordprocessingGroup" xmlns:wpi="http://schemas.microsoft.com/office/word/2010/wordprocessingInk" xmlns:wne="http://schemas.microsoft.com/office/word/2006/wordml" xmlns:wps="http://schemas.microsoft.com/office/word/2010/wordprocessingShape" mc:Ignorable="w14 w15 wp14">
+<w:ftr xmlns:ve="http://schemas.openxmlformats.org/markup-compatibility/2006" xmlns:o="urn:schemas-microsoft-com:office:office" xmlns:r="http://schemas.openxmlformats.org/officeDocument/2006/relationships" xmlns:m="http://schemas.openxmlformats.org/officeDocument/2006/math" xmlns:v="urn:schemas-microsoft-com:vml" xmlns:wp="http://schemas.openxmlformats.org/drawingml/2006/wordprocessingDrawing" xmlns:w10="urn:schemas-microsoft-com:office:word" xmlns:w="http://schemas.openxmlformats.org/wordprocessingml/2006/main" xmlns:wne="http://schemas.microsoft.com/office/word/2006/wordml">
   <w:sdt>
     <w:sdtPr>
       <w:id w:val="779842781"/>
@@ -21841,7 +21663,7 @@
                 <w:bCs/>
                 <w:noProof/>
               </w:rPr>
-              <w:t>30</w:t>
+              <w:t>16</w:t>
             </w:r>
             <w:r>
               <w:rPr>
@@ -21911,7 +21733,7 @@
 </file>
 
 <file path=word/footnotes.xml><?xml version="1.0" encoding="utf-8"?>
-<w:footnotes xmlns:wpc="http://schemas.microsoft.com/office/word/2010/wordprocessingCanvas" xmlns:mc="http://schemas.openxmlformats.org/markup-compatibility/2006" xmlns:o="urn:schemas-microsoft-com:office:office" xmlns:r="http://schemas.openxmlformats.org/officeDocument/2006/relationships" xmlns:m="http://schemas.openxmlformats.org/officeDocument/2006/math" xmlns:v="urn:schemas-microsoft-com:vml" xmlns:wp14="http://schemas.microsoft.com/office/word/2010/wordprocessingDrawing" xmlns:wp="http://schemas.openxmlformats.org/drawingml/2006/wordprocessingDrawing" xmlns:w10="urn:schemas-microsoft-com:office:word" xmlns:w="http://schemas.openxmlformats.org/wordprocessingml/2006/main" xmlns:w14="http://schemas.microsoft.com/office/word/2010/wordml" xmlns:w15="http://schemas.microsoft.com/office/word/2012/wordml" xmlns:wpg="http://schemas.microsoft.com/office/word/2010/wordprocessingGroup" xmlns:wpi="http://schemas.microsoft.com/office/word/2010/wordprocessingInk" xmlns:wne="http://schemas.microsoft.com/office/word/2006/wordml" xmlns:wps="http://schemas.microsoft.com/office/word/2010/wordprocessingShape" mc:Ignorable="w14 w15 wp14">
+<w:footnotes xmlns:ve="http://schemas.openxmlformats.org/markup-compatibility/2006" xmlns:o="urn:schemas-microsoft-com:office:office" xmlns:r="http://schemas.openxmlformats.org/officeDocument/2006/relationships" xmlns:m="http://schemas.openxmlformats.org/officeDocument/2006/math" xmlns:v="urn:schemas-microsoft-com:vml" xmlns:wp="http://schemas.openxmlformats.org/drawingml/2006/wordprocessingDrawing" xmlns:w10="urn:schemas-microsoft-com:office:word" xmlns:w="http://schemas.openxmlformats.org/wordprocessingml/2006/main" xmlns:wne="http://schemas.microsoft.com/office/word/2006/wordml">
   <w:footnote w:type="separator" w:id="-1">
     <w:p>
       <w:pPr>
@@ -22004,25 +21826,7 @@
           <w:sz w:val="22"/>
           <w:szCs w:val="22"/>
         </w:rPr>
-        <w:t>I2C</w:t>
-      </w:r>
-      <w:r>
-        <w:rPr>
-          <w:bCs/>
-          <w:color w:val="000000"/>
-          <w:sz w:val="22"/>
-          <w:szCs w:val="22"/>
-        </w:rPr>
-        <w:t>,</w:t>
-      </w:r>
-      <w:r>
-        <w:rPr>
-          <w:bCs/>
-          <w:color w:val="000000"/>
-          <w:sz w:val="22"/>
-          <w:szCs w:val="22"/>
-        </w:rPr>
-        <w:t xml:space="preserve"> se </w:t>
+        <w:t xml:space="preserve">I2C, se </w:t>
       </w:r>
       <w:hyperlink r:id="rId1" w:history="1">
         <w:r>
@@ -22143,7 +21947,7 @@
 </file>
 
 <file path=word/numbering.xml><?xml version="1.0" encoding="utf-8"?>
-<w:numbering xmlns:wpc="http://schemas.microsoft.com/office/word/2010/wordprocessingCanvas" xmlns:mc="http://schemas.openxmlformats.org/markup-compatibility/2006" xmlns:o="urn:schemas-microsoft-com:office:office" xmlns:r="http://schemas.openxmlformats.org/officeDocument/2006/relationships" xmlns:m="http://schemas.openxmlformats.org/officeDocument/2006/math" xmlns:v="urn:schemas-microsoft-com:vml" xmlns:wp14="http://schemas.microsoft.com/office/word/2010/wordprocessingDrawing" xmlns:wp="http://schemas.openxmlformats.org/drawingml/2006/wordprocessingDrawing" xmlns:w10="urn:schemas-microsoft-com:office:word" xmlns:w="http://schemas.openxmlformats.org/wordprocessingml/2006/main" xmlns:w14="http://schemas.microsoft.com/office/word/2010/wordml" xmlns:w15="http://schemas.microsoft.com/office/word/2012/wordml" xmlns:wpg="http://schemas.microsoft.com/office/word/2010/wordprocessingGroup" xmlns:wpi="http://schemas.microsoft.com/office/word/2010/wordprocessingInk" xmlns:wne="http://schemas.microsoft.com/office/word/2006/wordml" xmlns:wps="http://schemas.microsoft.com/office/word/2010/wordprocessingShape" mc:Ignorable="w14 w15 wp14">
+<w:numbering xmlns:ve="http://schemas.openxmlformats.org/markup-compatibility/2006" xmlns:o="urn:schemas-microsoft-com:office:office" xmlns:r="http://schemas.openxmlformats.org/officeDocument/2006/relationships" xmlns:m="http://schemas.openxmlformats.org/officeDocument/2006/math" xmlns:v="urn:schemas-microsoft-com:vml" xmlns:wp="http://schemas.openxmlformats.org/drawingml/2006/wordprocessingDrawing" xmlns:w10="urn:schemas-microsoft-com:office:word" xmlns:w="http://schemas.openxmlformats.org/wordprocessingml/2006/main" xmlns:wne="http://schemas.microsoft.com/office/word/2006/wordml">
   <w:abstractNum w:abstractNumId="0">
     <w:nsid w:val="00000005"/>
     <w:multiLevelType w:val="multilevel"/>
@@ -25569,7 +25373,7 @@
 </file>
 
 <file path=word/styles.xml><?xml version="1.0" encoding="utf-8"?>
-<w:styles xmlns:mc="http://schemas.openxmlformats.org/markup-compatibility/2006" xmlns:r="http://schemas.openxmlformats.org/officeDocument/2006/relationships" xmlns:w="http://schemas.openxmlformats.org/wordprocessingml/2006/main" xmlns:w14="http://schemas.microsoft.com/office/word/2010/wordml" xmlns:w15="http://schemas.microsoft.com/office/word/2012/wordml" mc:Ignorable="w14 w15">
+<w:styles xmlns:r="http://schemas.openxmlformats.org/officeDocument/2006/relationships" xmlns:w="http://schemas.openxmlformats.org/wordprocessingml/2006/main">
   <w:docDefaults>
     <w:rPrDefault>
       <w:rPr>
@@ -25585,382 +25389,149 @@
       </w:pPr>
     </w:pPrDefault>
   </w:docDefaults>
-  <w:latentStyles w:defLockedState="0" w:defUIPriority="99" w:defSemiHidden="0" w:defUnhideWhenUsed="0" w:defQFormat="0" w:count="371">
-    <w:lsdException w:name="Normal" w:uiPriority="0" w:qFormat="1"/>
-    <w:lsdException w:name="heading 1" w:uiPriority="9" w:qFormat="1"/>
-    <w:lsdException w:name="heading 2" w:semiHidden="1" w:uiPriority="9" w:unhideWhenUsed="1" w:qFormat="1"/>
-    <w:lsdException w:name="heading 3" w:semiHidden="1" w:uiPriority="9" w:unhideWhenUsed="1" w:qFormat="1"/>
-    <w:lsdException w:name="heading 4" w:semiHidden="1" w:uiPriority="9" w:unhideWhenUsed="1" w:qFormat="1"/>
-    <w:lsdException w:name="heading 5" w:semiHidden="1" w:uiPriority="9" w:unhideWhenUsed="1" w:qFormat="1"/>
-    <w:lsdException w:name="heading 6" w:semiHidden="1" w:uiPriority="9" w:unhideWhenUsed="1" w:qFormat="1"/>
-    <w:lsdException w:name="heading 7" w:semiHidden="1" w:uiPriority="9" w:unhideWhenUsed="1" w:qFormat="1"/>
-    <w:lsdException w:name="heading 8" w:semiHidden="1" w:uiPriority="9" w:unhideWhenUsed="1" w:qFormat="1"/>
-    <w:lsdException w:name="heading 9" w:semiHidden="1" w:uiPriority="9" w:unhideWhenUsed="1" w:qFormat="1"/>
-    <w:lsdException w:name="index 1" w:semiHidden="1" w:unhideWhenUsed="1"/>
-    <w:lsdException w:name="index 2" w:semiHidden="1" w:unhideWhenUsed="1"/>
-    <w:lsdException w:name="index 3" w:semiHidden="1" w:unhideWhenUsed="1"/>
-    <w:lsdException w:name="index 4" w:semiHidden="1" w:unhideWhenUsed="1"/>
-    <w:lsdException w:name="index 5" w:semiHidden="1" w:unhideWhenUsed="1"/>
-    <w:lsdException w:name="index 6" w:semiHidden="1" w:unhideWhenUsed="1"/>
-    <w:lsdException w:name="index 7" w:semiHidden="1" w:unhideWhenUsed="1"/>
-    <w:lsdException w:name="index 8" w:semiHidden="1" w:unhideWhenUsed="1"/>
-    <w:lsdException w:name="index 9" w:semiHidden="1" w:unhideWhenUsed="1"/>
-    <w:lsdException w:name="toc 1" w:semiHidden="1" w:uiPriority="39" w:unhideWhenUsed="1"/>
-    <w:lsdException w:name="toc 2" w:semiHidden="1" w:uiPriority="39" w:unhideWhenUsed="1"/>
-    <w:lsdException w:name="toc 3" w:semiHidden="1" w:uiPriority="39" w:unhideWhenUsed="1"/>
-    <w:lsdException w:name="toc 4" w:semiHidden="1" w:uiPriority="39" w:unhideWhenUsed="1"/>
-    <w:lsdException w:name="toc 5" w:semiHidden="1" w:uiPriority="39" w:unhideWhenUsed="1"/>
-    <w:lsdException w:name="toc 6" w:semiHidden="1" w:uiPriority="39" w:unhideWhenUsed="1"/>
-    <w:lsdException w:name="toc 7" w:semiHidden="1" w:uiPriority="39" w:unhideWhenUsed="1"/>
-    <w:lsdException w:name="toc 8" w:semiHidden="1" w:uiPriority="39" w:unhideWhenUsed="1"/>
-    <w:lsdException w:name="toc 9" w:semiHidden="1" w:uiPriority="39" w:unhideWhenUsed="1"/>
-    <w:lsdException w:name="Normal Indent" w:semiHidden="1" w:unhideWhenUsed="1"/>
-    <w:lsdException w:name="footnote text" w:semiHidden="1" w:unhideWhenUsed="1"/>
-    <w:lsdException w:name="annotation text" w:semiHidden="1" w:unhideWhenUsed="1"/>
-    <w:lsdException w:name="header" w:semiHidden="1" w:unhideWhenUsed="1"/>
-    <w:lsdException w:name="footer" w:semiHidden="1" w:unhideWhenUsed="1"/>
-    <w:lsdException w:name="index heading" w:semiHidden="1" w:unhideWhenUsed="1"/>
-    <w:lsdException w:name="caption" w:semiHidden="1" w:uiPriority="35" w:unhideWhenUsed="1" w:qFormat="1"/>
-    <w:lsdException w:name="table of figures" w:semiHidden="1" w:unhideWhenUsed="1"/>
-    <w:lsdException w:name="envelope address" w:semiHidden="1" w:unhideWhenUsed="1"/>
-    <w:lsdException w:name="envelope return" w:semiHidden="1" w:unhideWhenUsed="1"/>
-    <w:lsdException w:name="footnote reference" w:semiHidden="1" w:unhideWhenUsed="1"/>
-    <w:lsdException w:name="annotation reference" w:semiHidden="1" w:unhideWhenUsed="1"/>
-    <w:lsdException w:name="line number" w:semiHidden="1" w:unhideWhenUsed="1"/>
-    <w:lsdException w:name="page number" w:semiHidden="1" w:unhideWhenUsed="1"/>
-    <w:lsdException w:name="endnote reference" w:semiHidden="1" w:unhideWhenUsed="1"/>
-    <w:lsdException w:name="endnote text" w:semiHidden="1" w:unhideWhenUsed="1"/>
-    <w:lsdException w:name="table of authorities" w:semiHidden="1" w:unhideWhenUsed="1"/>
-    <w:lsdException w:name="macro" w:semiHidden="1" w:unhideWhenUsed="1"/>
-    <w:lsdException w:name="toa heading" w:semiHidden="1" w:unhideWhenUsed="1"/>
-    <w:lsdException w:name="List" w:semiHidden="1" w:unhideWhenUsed="1"/>
-    <w:lsdException w:name="List Bullet" w:semiHidden="1" w:unhideWhenUsed="1"/>
-    <w:lsdException w:name="List Number" w:semiHidden="1" w:unhideWhenUsed="1"/>
-    <w:lsdException w:name="List 2" w:semiHidden="1" w:unhideWhenUsed="1"/>
-    <w:lsdException w:name="List 3" w:semiHidden="1" w:unhideWhenUsed="1"/>
-    <w:lsdException w:name="List 4" w:semiHidden="1" w:unhideWhenUsed="1"/>
-    <w:lsdException w:name="List 5" w:semiHidden="1" w:unhideWhenUsed="1"/>
-    <w:lsdException w:name="List Bullet 2" w:semiHidden="1" w:unhideWhenUsed="1"/>
-    <w:lsdException w:name="List Bullet 3" w:semiHidden="1" w:unhideWhenUsed="1"/>
-    <w:lsdException w:name="List Bullet 4" w:semiHidden="1" w:unhideWhenUsed="1"/>
-    <w:lsdException w:name="List Bullet 5" w:semiHidden="1" w:unhideWhenUsed="1"/>
-    <w:lsdException w:name="List Number 2" w:semiHidden="1" w:unhideWhenUsed="1"/>
-    <w:lsdException w:name="List Number 3" w:semiHidden="1" w:unhideWhenUsed="1"/>
-    <w:lsdException w:name="List Number 4" w:semiHidden="1" w:unhideWhenUsed="1"/>
-    <w:lsdException w:name="List Number 5" w:semiHidden="1" w:unhideWhenUsed="1"/>
-    <w:lsdException w:name="Title" w:uiPriority="10" w:qFormat="1"/>
-    <w:lsdException w:name="Closing" w:semiHidden="1" w:unhideWhenUsed="1"/>
-    <w:lsdException w:name="Signature" w:semiHidden="1" w:unhideWhenUsed="1"/>
-    <w:lsdException w:name="Default Paragraph Font" w:semiHidden="1" w:uiPriority="1" w:unhideWhenUsed="1"/>
-    <w:lsdException w:name="Body Text" w:semiHidden="1" w:unhideWhenUsed="1"/>
-    <w:lsdException w:name="Body Text Indent" w:semiHidden="1" w:unhideWhenUsed="1"/>
-    <w:lsdException w:name="List Continue" w:semiHidden="1" w:unhideWhenUsed="1"/>
-    <w:lsdException w:name="List Continue 2" w:semiHidden="1" w:unhideWhenUsed="1"/>
-    <w:lsdException w:name="List Continue 3" w:semiHidden="1" w:unhideWhenUsed="1"/>
-    <w:lsdException w:name="List Continue 4" w:semiHidden="1" w:unhideWhenUsed="1"/>
-    <w:lsdException w:name="List Continue 5" w:semiHidden="1" w:unhideWhenUsed="1"/>
-    <w:lsdException w:name="Message Header" w:semiHidden="1" w:unhideWhenUsed="1"/>
-    <w:lsdException w:name="Subtitle" w:uiPriority="11" w:qFormat="1"/>
-    <w:lsdException w:name="Salutation" w:semiHidden="1" w:unhideWhenUsed="1"/>
-    <w:lsdException w:name="Date" w:semiHidden="1" w:unhideWhenUsed="1"/>
-    <w:lsdException w:name="Body Text First Indent" w:semiHidden="1" w:unhideWhenUsed="1"/>
-    <w:lsdException w:name="Body Text First Indent 2" w:semiHidden="1" w:unhideWhenUsed="1"/>
-    <w:lsdException w:name="Note Heading" w:semiHidden="1" w:unhideWhenUsed="1"/>
-    <w:lsdException w:name="Body Text 2" w:semiHidden="1" w:unhideWhenUsed="1"/>
-    <w:lsdException w:name="Body Text 3" w:semiHidden="1" w:unhideWhenUsed="1"/>
-    <w:lsdException w:name="Body Text Indent 2" w:semiHidden="1" w:unhideWhenUsed="1"/>
-    <w:lsdException w:name="Body Text Indent 3" w:semiHidden="1" w:unhideWhenUsed="1"/>
-    <w:lsdException w:name="Block Text" w:semiHidden="1" w:unhideWhenUsed="1"/>
-    <w:lsdException w:name="Hyperlink" w:semiHidden="1" w:unhideWhenUsed="1"/>
-    <w:lsdException w:name="FollowedHyperlink" w:semiHidden="1" w:unhideWhenUsed="1"/>
-    <w:lsdException w:name="Strong" w:uiPriority="22" w:qFormat="1"/>
-    <w:lsdException w:name="Emphasis" w:uiPriority="20" w:qFormat="1"/>
-    <w:lsdException w:name="Document Map" w:semiHidden="1" w:unhideWhenUsed="1"/>
-    <w:lsdException w:name="Plain Text" w:semiHidden="1" w:unhideWhenUsed="1"/>
-    <w:lsdException w:name="E-mail Signature" w:semiHidden="1" w:unhideWhenUsed="1"/>
-    <w:lsdException w:name="HTML Top of Form" w:semiHidden="1" w:unhideWhenUsed="1"/>
-    <w:lsdException w:name="HTML Bottom of Form" w:semiHidden="1" w:unhideWhenUsed="1"/>
-    <w:lsdException w:name="Normal (Web)" w:semiHidden="1" w:unhideWhenUsed="1"/>
-    <w:lsdException w:name="HTML Acronym" w:semiHidden="1" w:unhideWhenUsed="1"/>
-    <w:lsdException w:name="HTML Address" w:semiHidden="1" w:unhideWhenUsed="1"/>
-    <w:lsdException w:name="HTML Cite" w:semiHidden="1" w:unhideWhenUsed="1"/>
-    <w:lsdException w:name="HTML Code" w:semiHidden="1" w:unhideWhenUsed="1"/>
-    <w:lsdException w:name="HTML Definition" w:semiHidden="1" w:unhideWhenUsed="1"/>
-    <w:lsdException w:name="HTML Keyboard" w:semiHidden="1" w:unhideWhenUsed="1"/>
-    <w:lsdException w:name="HTML Preformatted" w:semiHidden="1" w:unhideWhenUsed="1"/>
-    <w:lsdException w:name="HTML Sample" w:semiHidden="1" w:unhideWhenUsed="1"/>
-    <w:lsdException w:name="HTML Typewriter" w:semiHidden="1" w:unhideWhenUsed="1"/>
-    <w:lsdException w:name="HTML Variable" w:semiHidden="1" w:unhideWhenUsed="1"/>
-    <w:lsdException w:name="Normal Table" w:semiHidden="1" w:unhideWhenUsed="1"/>
-    <w:lsdException w:name="annotation subject" w:semiHidden="1" w:unhideWhenUsed="1"/>
-    <w:lsdException w:name="No List" w:semiHidden="1" w:unhideWhenUsed="1"/>
-    <w:lsdException w:name="Outline List 1" w:semiHidden="1" w:unhideWhenUsed="1"/>
-    <w:lsdException w:name="Outline List 2" w:semiHidden="1" w:unhideWhenUsed="1"/>
-    <w:lsdException w:name="Outline List 3" w:semiHidden="1" w:unhideWhenUsed="1"/>
-    <w:lsdException w:name="Table Simple 1" w:semiHidden="1" w:unhideWhenUsed="1"/>
-    <w:lsdException w:name="Table Simple 2" w:semiHidden="1" w:unhideWhenUsed="1"/>
-    <w:lsdException w:name="Table Simple 3" w:semiHidden="1" w:unhideWhenUsed="1"/>
-    <w:lsdException w:name="Table Classic 1" w:semiHidden="1" w:unhideWhenUsed="1"/>
-    <w:lsdException w:name="Table Classic 2" w:semiHidden="1" w:unhideWhenUsed="1"/>
-    <w:lsdException w:name="Table Classic 3" w:semiHidden="1" w:unhideWhenUsed="1"/>
-    <w:lsdException w:name="Table Classic 4" w:semiHidden="1" w:unhideWhenUsed="1"/>
-    <w:lsdException w:name="Table Colorful 1" w:semiHidden="1" w:unhideWhenUsed="1"/>
-    <w:lsdException w:name="Table Colorful 2" w:semiHidden="1" w:unhideWhenUsed="1"/>
-    <w:lsdException w:name="Table Colorful 3" w:semiHidden="1" w:unhideWhenUsed="1"/>
-    <w:lsdException w:name="Table Columns 1" w:semiHidden="1" w:unhideWhenUsed="1"/>
-    <w:lsdException w:name="Table Columns 2" w:semiHidden="1" w:unhideWhenUsed="1"/>
-    <w:lsdException w:name="Table Columns 3" w:semiHidden="1" w:unhideWhenUsed="1"/>
-    <w:lsdException w:name="Table Columns 4" w:semiHidden="1" w:unhideWhenUsed="1"/>
-    <w:lsdException w:name="Table Columns 5" w:semiHidden="1" w:unhideWhenUsed="1"/>
-    <w:lsdException w:name="Table Grid 1" w:semiHidden="1" w:unhideWhenUsed="1"/>
-    <w:lsdException w:name="Table Grid 2" w:semiHidden="1" w:unhideWhenUsed="1"/>
-    <w:lsdException w:name="Table Grid 3" w:semiHidden="1" w:unhideWhenUsed="1"/>
-    <w:lsdException w:name="Table Grid 4" w:semiHidden="1" w:unhideWhenUsed="1"/>
-    <w:lsdException w:name="Table Grid 5" w:semiHidden="1" w:unhideWhenUsed="1"/>
-    <w:lsdException w:name="Table Grid 6" w:semiHidden="1" w:unhideWhenUsed="1"/>
-    <w:lsdException w:name="Table Grid 7" w:semiHidden="1" w:unhideWhenUsed="1"/>
-    <w:lsdException w:name="Table Grid 8" w:semiHidden="1" w:unhideWhenUsed="1"/>
-    <w:lsdException w:name="Table List 1" w:semiHidden="1" w:unhideWhenUsed="1"/>
-    <w:lsdException w:name="Table List 2" w:semiHidden="1" w:unhideWhenUsed="1"/>
-    <w:lsdException w:name="Table List 3" w:semiHidden="1" w:unhideWhenUsed="1"/>
-    <w:lsdException w:name="Table List 4" w:semiHidden="1" w:unhideWhenUsed="1"/>
-    <w:lsdException w:name="Table List 5" w:semiHidden="1" w:unhideWhenUsed="1"/>
-    <w:lsdException w:name="Table List 6" w:semiHidden="1" w:unhideWhenUsed="1"/>
-    <w:lsdException w:name="Table List 7" w:semiHidden="1" w:unhideWhenUsed="1"/>
-    <w:lsdException w:name="Table List 8" w:semiHidden="1" w:unhideWhenUsed="1"/>
-    <w:lsdException w:name="Table 3D effects 1" w:semiHidden="1" w:unhideWhenUsed="1"/>
-    <w:lsdException w:name="Table 3D effects 2" w:semiHidden="1" w:unhideWhenUsed="1"/>
-    <w:lsdException w:name="Table 3D effects 3" w:semiHidden="1" w:unhideWhenUsed="1"/>
-    <w:lsdException w:name="Table Contemporary" w:semiHidden="1" w:unhideWhenUsed="1"/>
-    <w:lsdException w:name="Table Elegant" w:semiHidden="1" w:unhideWhenUsed="1"/>
-    <w:lsdException w:name="Table Professional" w:semiHidden="1" w:unhideWhenUsed="1"/>
-    <w:lsdException w:name="Table Subtle 1" w:semiHidden="1" w:unhideWhenUsed="1"/>
-    <w:lsdException w:name="Table Subtle 2" w:semiHidden="1" w:unhideWhenUsed="1"/>
-    <w:lsdException w:name="Table Web 1" w:semiHidden="1" w:unhideWhenUsed="1"/>
-    <w:lsdException w:name="Table Web 2" w:semiHidden="1" w:unhideWhenUsed="1"/>
-    <w:lsdException w:name="Table Web 3" w:semiHidden="1" w:unhideWhenUsed="1"/>
-    <w:lsdException w:name="Balloon Text" w:semiHidden="1" w:unhideWhenUsed="1"/>
-    <w:lsdException w:name="Table Grid" w:uiPriority="39"/>
-    <w:lsdException w:name="Table Theme" w:semiHidden="1" w:unhideWhenUsed="1"/>
-    <w:lsdException w:name="Placeholder Text" w:semiHidden="1"/>
-    <w:lsdException w:name="No Spacing" w:uiPriority="1" w:qFormat="1"/>
-    <w:lsdException w:name="Light Shading" w:uiPriority="60"/>
-    <w:lsdException w:name="Light List" w:uiPriority="61"/>
-    <w:lsdException w:name="Light Grid" w:uiPriority="62"/>
-    <w:lsdException w:name="Medium Shading 1" w:uiPriority="63"/>
-    <w:lsdException w:name="Medium Shading 2" w:uiPriority="64"/>
-    <w:lsdException w:name="Medium List 1" w:uiPriority="65"/>
-    <w:lsdException w:name="Medium List 2" w:uiPriority="66"/>
-    <w:lsdException w:name="Medium Grid 1" w:uiPriority="67"/>
-    <w:lsdException w:name="Medium Grid 2" w:uiPriority="68"/>
-    <w:lsdException w:name="Medium Grid 3" w:uiPriority="69"/>
-    <w:lsdException w:name="Dark List" w:uiPriority="70"/>
-    <w:lsdException w:name="Colorful Shading" w:uiPriority="71"/>
-    <w:lsdException w:name="Colorful List" w:uiPriority="72"/>
-    <w:lsdException w:name="Colorful Grid" w:uiPriority="73"/>
-    <w:lsdException w:name="Light Shading Accent 1" w:uiPriority="60"/>
-    <w:lsdException w:name="Light List Accent 1" w:uiPriority="61"/>
-    <w:lsdException w:name="Light Grid Accent 1" w:uiPriority="62"/>
-    <w:lsdException w:name="Medium Shading 1 Accent 1" w:uiPriority="63"/>
-    <w:lsdException w:name="Medium Shading 2 Accent 1" w:uiPriority="64"/>
-    <w:lsdException w:name="Medium List 1 Accent 1" w:uiPriority="65"/>
-    <w:lsdException w:name="Revision" w:semiHidden="1"/>
-    <w:lsdException w:name="List Paragraph" w:uiPriority="34" w:qFormat="1"/>
-    <w:lsdException w:name="Quote" w:uiPriority="29" w:qFormat="1"/>
-    <w:lsdException w:name="Intense Quote" w:uiPriority="30" w:qFormat="1"/>
-    <w:lsdException w:name="Medium List 2 Accent 1" w:uiPriority="66"/>
-    <w:lsdException w:name="Medium Grid 1 Accent 1" w:uiPriority="67"/>
-    <w:lsdException w:name="Medium Grid 2 Accent 1" w:uiPriority="68"/>
-    <w:lsdException w:name="Medium Grid 3 Accent 1" w:uiPriority="69"/>
-    <w:lsdException w:name="Dark List Accent 1" w:uiPriority="70"/>
-    <w:lsdException w:name="Colorful Shading Accent 1" w:uiPriority="71"/>
-    <w:lsdException w:name="Colorful List Accent 1" w:uiPriority="72"/>
-    <w:lsdException w:name="Colorful Grid Accent 1" w:uiPriority="73"/>
-    <w:lsdException w:name="Light Shading Accent 2" w:uiPriority="60"/>
-    <w:lsdException w:name="Light List Accent 2" w:uiPriority="61"/>
-    <w:lsdException w:name="Light Grid Accent 2" w:uiPriority="62"/>
-    <w:lsdException w:name="Medium Shading 1 Accent 2" w:uiPriority="63"/>
-    <w:lsdException w:name="Medium Shading 2 Accent 2" w:uiPriority="64"/>
-    <w:lsdException w:name="Medium List 1 Accent 2" w:uiPriority="65"/>
-    <w:lsdException w:name="Medium List 2 Accent 2" w:uiPriority="66"/>
-    <w:lsdException w:name="Medium Grid 1 Accent 2" w:uiPriority="67"/>
-    <w:lsdException w:name="Medium Grid 2 Accent 2" w:uiPriority="68"/>
-    <w:lsdException w:name="Medium Grid 3 Accent 2" w:uiPriority="69"/>
-    <w:lsdException w:name="Dark List Accent 2" w:uiPriority="70"/>
-    <w:lsdException w:name="Colorful Shading Accent 2" w:uiPriority="71"/>
-    <w:lsdException w:name="Colorful List Accent 2" w:uiPriority="72"/>
-    <w:lsdException w:name="Colorful Grid Accent 2" w:uiPriority="73"/>
-    <w:lsdException w:name="Light Shading Accent 3" w:uiPriority="60"/>
-    <w:lsdException w:name="Light List Accent 3" w:uiPriority="61"/>
-    <w:lsdException w:name="Light Grid Accent 3" w:uiPriority="62"/>
-    <w:lsdException w:name="Medium Shading 1 Accent 3" w:uiPriority="63"/>
-    <w:lsdException w:name="Medium Shading 2 Accent 3" w:uiPriority="64"/>
-    <w:lsdException w:name="Medium List 1 Accent 3" w:uiPriority="65"/>
-    <w:lsdException w:name="Medium List 2 Accent 3" w:uiPriority="66"/>
-    <w:lsdException w:name="Medium Grid 1 Accent 3" w:uiPriority="67"/>
-    <w:lsdException w:name="Medium Grid 2 Accent 3" w:uiPriority="68"/>
-    <w:lsdException w:name="Medium Grid 3 Accent 3" w:uiPriority="69"/>
-    <w:lsdException w:name="Dark List Accent 3" w:uiPriority="70"/>
-    <w:lsdException w:name="Colorful Shading Accent 3" w:uiPriority="71"/>
-    <w:lsdException w:name="Colorful List Accent 3" w:uiPriority="72"/>
-    <w:lsdException w:name="Colorful Grid Accent 3" w:uiPriority="73"/>
-    <w:lsdException w:name="Light Shading Accent 4" w:uiPriority="60"/>
-    <w:lsdException w:name="Light List Accent 4" w:uiPriority="61"/>
-    <w:lsdException w:name="Light Grid Accent 4" w:uiPriority="62"/>
-    <w:lsdException w:name="Medium Shading 1 Accent 4" w:uiPriority="63"/>
-    <w:lsdException w:name="Medium Shading 2 Accent 4" w:uiPriority="64"/>
-    <w:lsdException w:name="Medium List 1 Accent 4" w:uiPriority="65"/>
-    <w:lsdException w:name="Medium List 2 Accent 4" w:uiPriority="66"/>
-    <w:lsdException w:name="Medium Grid 1 Accent 4" w:uiPriority="67"/>
-    <w:lsdException w:name="Medium Grid 2 Accent 4" w:uiPriority="68"/>
-    <w:lsdException w:name="Medium Grid 3 Accent 4" w:uiPriority="69"/>
-    <w:lsdException w:name="Dark List Accent 4" w:uiPriority="70"/>
-    <w:lsdException w:name="Colorful Shading Accent 4" w:uiPriority="71"/>
-    <w:lsdException w:name="Colorful List Accent 4" w:uiPriority="72"/>
-    <w:lsdException w:name="Colorful Grid Accent 4" w:uiPriority="73"/>
-    <w:lsdException w:name="Light Shading Accent 5" w:uiPriority="60"/>
-    <w:lsdException w:name="Light List Accent 5" w:uiPriority="61"/>
-    <w:lsdException w:name="Light Grid Accent 5" w:uiPriority="62"/>
-    <w:lsdException w:name="Medium Shading 1 Accent 5" w:uiPriority="63"/>
-    <w:lsdException w:name="Medium Shading 2 Accent 5" w:uiPriority="64"/>
-    <w:lsdException w:name="Medium List 1 Accent 5" w:uiPriority="65"/>
-    <w:lsdException w:name="Medium List 2 Accent 5" w:uiPriority="66"/>
-    <w:lsdException w:name="Medium Grid 1 Accent 5" w:uiPriority="67"/>
-    <w:lsdException w:name="Medium Grid 2 Accent 5" w:uiPriority="68"/>
-    <w:lsdException w:name="Medium Grid 3 Accent 5" w:uiPriority="69"/>
-    <w:lsdException w:name="Dark List Accent 5" w:uiPriority="70"/>
-    <w:lsdException w:name="Colorful Shading Accent 5" w:uiPriority="71"/>
-    <w:lsdException w:name="Colorful List Accent 5" w:uiPriority="72"/>
-    <w:lsdException w:name="Colorful Grid Accent 5" w:uiPriority="73"/>
-    <w:lsdException w:name="Light Shading Accent 6" w:uiPriority="60"/>
-    <w:lsdException w:name="Light List Accent 6" w:uiPriority="61"/>
-    <w:lsdException w:name="Light Grid Accent 6" w:uiPriority="62"/>
-    <w:lsdException w:name="Medium Shading 1 Accent 6" w:uiPriority="63"/>
-    <w:lsdException w:name="Medium Shading 2 Accent 6" w:uiPriority="64"/>
-    <w:lsdException w:name="Medium List 1 Accent 6" w:uiPriority="65"/>
-    <w:lsdException w:name="Medium List 2 Accent 6" w:uiPriority="66"/>
-    <w:lsdException w:name="Medium Grid 1 Accent 6" w:uiPriority="67"/>
-    <w:lsdException w:name="Medium Grid 2 Accent 6" w:uiPriority="68"/>
-    <w:lsdException w:name="Medium Grid 3 Accent 6" w:uiPriority="69"/>
-    <w:lsdException w:name="Dark List Accent 6" w:uiPriority="70"/>
-    <w:lsdException w:name="Colorful Shading Accent 6" w:uiPriority="71"/>
-    <w:lsdException w:name="Colorful List Accent 6" w:uiPriority="72"/>
-    <w:lsdException w:name="Colorful Grid Accent 6" w:uiPriority="73"/>
-    <w:lsdException w:name="Subtle Emphasis" w:uiPriority="19" w:qFormat="1"/>
-    <w:lsdException w:name="Intense Emphasis" w:uiPriority="21" w:qFormat="1"/>
-    <w:lsdException w:name="Subtle Reference" w:uiPriority="31" w:qFormat="1"/>
-    <w:lsdException w:name="Intense Reference" w:uiPriority="32" w:qFormat="1"/>
-    <w:lsdException w:name="Book Title" w:uiPriority="33" w:qFormat="1"/>
-    <w:lsdException w:name="Bibliography" w:semiHidden="1" w:uiPriority="37" w:unhideWhenUsed="1"/>
-    <w:lsdException w:name="TOC Heading" w:semiHidden="1" w:uiPriority="39" w:unhideWhenUsed="1" w:qFormat="1"/>
-    <w:lsdException w:name="Plain Table 1" w:uiPriority="41"/>
-    <w:lsdException w:name="Plain Table 2" w:uiPriority="42"/>
-    <w:lsdException w:name="Plain Table 3" w:uiPriority="43"/>
-    <w:lsdException w:name="Plain Table 4" w:uiPriority="44"/>
-    <w:lsdException w:name="Plain Table 5" w:uiPriority="45"/>
-    <w:lsdException w:name="Grid Table Light" w:uiPriority="40"/>
-    <w:lsdException w:name="Grid Table 1 Light" w:uiPriority="46"/>
-    <w:lsdException w:name="Grid Table 2" w:uiPriority="47"/>
-    <w:lsdException w:name="Grid Table 3" w:uiPriority="48"/>
-    <w:lsdException w:name="Grid Table 4" w:uiPriority="49"/>
-    <w:lsdException w:name="Grid Table 5 Dark" w:uiPriority="50"/>
-    <w:lsdException w:name="Grid Table 6 Colorful" w:uiPriority="51"/>
-    <w:lsdException w:name="Grid Table 7 Colorful" w:uiPriority="52"/>
-    <w:lsdException w:name="Grid Table 1 Light Accent 1" w:uiPriority="46"/>
-    <w:lsdException w:name="Grid Table 2 Accent 1" w:uiPriority="47"/>
-    <w:lsdException w:name="Grid Table 3 Accent 1" w:uiPriority="48"/>
-    <w:lsdException w:name="Grid Table 4 Accent 1" w:uiPriority="49"/>
-    <w:lsdException w:name="Grid Table 5 Dark Accent 1" w:uiPriority="50"/>
-    <w:lsdException w:name="Grid Table 6 Colorful Accent 1" w:uiPriority="51"/>
-    <w:lsdException w:name="Grid Table 7 Colorful Accent 1" w:uiPriority="52"/>
-    <w:lsdException w:name="Grid Table 1 Light Accent 2" w:uiPriority="46"/>
-    <w:lsdException w:name="Grid Table 2 Accent 2" w:uiPriority="47"/>
-    <w:lsdException w:name="Grid Table 3 Accent 2" w:uiPriority="48"/>
-    <w:lsdException w:name="Grid Table 4 Accent 2" w:uiPriority="49"/>
-    <w:lsdException w:name="Grid Table 5 Dark Accent 2" w:uiPriority="50"/>
-    <w:lsdException w:name="Grid Table 6 Colorful Accent 2" w:uiPriority="51"/>
-    <w:lsdException w:name="Grid Table 7 Colorful Accent 2" w:uiPriority="52"/>
-    <w:lsdException w:name="Grid Table 1 Light Accent 3" w:uiPriority="46"/>
-    <w:lsdException w:name="Grid Table 2 Accent 3" w:uiPriority="47"/>
-    <w:lsdException w:name="Grid Table 3 Accent 3" w:uiPriority="48"/>
-    <w:lsdException w:name="Grid Table 4 Accent 3" w:uiPriority="49"/>
-    <w:lsdException w:name="Grid Table 5 Dark Accent 3" w:uiPriority="50"/>
-    <w:lsdException w:name="Grid Table 6 Colorful Accent 3" w:uiPriority="51"/>
-    <w:lsdException w:name="Grid Table 7 Colorful Accent 3" w:uiPriority="52"/>
-    <w:lsdException w:name="Grid Table 1 Light Accent 4" w:uiPriority="46"/>
-    <w:lsdException w:name="Grid Table 2 Accent 4" w:uiPriority="47"/>
-    <w:lsdException w:name="Grid Table 3 Accent 4" w:uiPriority="48"/>
-    <w:lsdException w:name="Grid Table 4 Accent 4" w:uiPriority="49"/>
-    <w:lsdException w:name="Grid Table 5 Dark Accent 4" w:uiPriority="50"/>
-    <w:lsdException w:name="Grid Table 6 Colorful Accent 4" w:uiPriority="51"/>
-    <w:lsdException w:name="Grid Table 7 Colorful Accent 4" w:uiPriority="52"/>
-    <w:lsdException w:name="Grid Table 1 Light Accent 5" w:uiPriority="46"/>
-    <w:lsdException w:name="Grid Table 2 Accent 5" w:uiPriority="47"/>
-    <w:lsdException w:name="Grid Table 3 Accent 5" w:uiPriority="48"/>
-    <w:lsdException w:name="Grid Table 4 Accent 5" w:uiPriority="49"/>
-    <w:lsdException w:name="Grid Table 5 Dark Accent 5" w:uiPriority="50"/>
-    <w:lsdException w:name="Grid Table 6 Colorful Accent 5" w:uiPriority="51"/>
-    <w:lsdException w:name="Grid Table 7 Colorful Accent 5" w:uiPriority="52"/>
-    <w:lsdException w:name="Grid Table 1 Light Accent 6" w:uiPriority="46"/>
-    <w:lsdException w:name="Grid Table 2 Accent 6" w:uiPriority="47"/>
-    <w:lsdException w:name="Grid Table 3 Accent 6" w:uiPriority="48"/>
-    <w:lsdException w:name="Grid Table 4 Accent 6" w:uiPriority="49"/>
-    <w:lsdException w:name="Grid Table 5 Dark Accent 6" w:uiPriority="50"/>
-    <w:lsdException w:name="Grid Table 6 Colorful Accent 6" w:uiPriority="51"/>
-    <w:lsdException w:name="Grid Table 7 Colorful Accent 6" w:uiPriority="52"/>
-    <w:lsdException w:name="List Table 1 Light" w:uiPriority="46"/>
-    <w:lsdException w:name="List Table 2" w:uiPriority="47"/>
-    <w:lsdException w:name="List Table 3" w:uiPriority="48"/>
-    <w:lsdException w:name="List Table 4" w:uiPriority="49"/>
-    <w:lsdException w:name="List Table 5 Dark" w:uiPriority="50"/>
-    <w:lsdException w:name="List Table 6 Colorful" w:uiPriority="51"/>
-    <w:lsdException w:name="List Table 7 Colorful" w:uiPriority="52"/>
-    <w:lsdException w:name="List Table 1 Light Accent 1" w:uiPriority="46"/>
-    <w:lsdException w:name="List Table 2 Accent 1" w:uiPriority="47"/>
-    <w:lsdException w:name="List Table 3 Accent 1" w:uiPriority="48"/>
-    <w:lsdException w:name="List Table 4 Accent 1" w:uiPriority="49"/>
-    <w:lsdException w:name="List Table 5 Dark Accent 1" w:uiPriority="50"/>
-    <w:lsdException w:name="List Table 6 Colorful Accent 1" w:uiPriority="51"/>
-    <w:lsdException w:name="List Table 7 Colorful Accent 1" w:uiPriority="52"/>
-    <w:lsdException w:name="List Table 1 Light Accent 2" w:uiPriority="46"/>
-    <w:lsdException w:name="List Table 2 Accent 2" w:uiPriority="47"/>
-    <w:lsdException w:name="List Table 3 Accent 2" w:uiPriority="48"/>
-    <w:lsdException w:name="List Table 4 Accent 2" w:uiPriority="49"/>
-    <w:lsdException w:name="List Table 5 Dark Accent 2" w:uiPriority="50"/>
-    <w:lsdException w:name="List Table 6 Colorful Accent 2" w:uiPriority="51"/>
-    <w:lsdException w:name="List Table 7 Colorful Accent 2" w:uiPriority="52"/>
-    <w:lsdException w:name="List Table 1 Light Accent 3" w:uiPriority="46"/>
-    <w:lsdException w:name="List Table 2 Accent 3" w:uiPriority="47"/>
-    <w:lsdException w:name="List Table 3 Accent 3" w:uiPriority="48"/>
-    <w:lsdException w:name="List Table 4 Accent 3" w:uiPriority="49"/>
-    <w:lsdException w:name="List Table 5 Dark Accent 3" w:uiPriority="50"/>
-    <w:lsdException w:name="List Table 6 Colorful Accent 3" w:uiPriority="51"/>
-    <w:lsdException w:name="List Table 7 Colorful Accent 3" w:uiPriority="52"/>
-    <w:lsdException w:name="List Table 1 Light Accent 4" w:uiPriority="46"/>
-    <w:lsdException w:name="List Table 2 Accent 4" w:uiPriority="47"/>
-    <w:lsdException w:name="List Table 3 Accent 4" w:uiPriority="48"/>
-    <w:lsdException w:name="List Table 4 Accent 4" w:uiPriority="49"/>
-    <w:lsdException w:name="List Table 5 Dark Accent 4" w:uiPriority="50"/>
-    <w:lsdException w:name="List Table 6 Colorful Accent 4" w:uiPriority="51"/>
-    <w:lsdException w:name="List Table 7 Colorful Accent 4" w:uiPriority="52"/>
-    <w:lsdException w:name="List Table 1 Light Accent 5" w:uiPriority="46"/>
-    <w:lsdException w:name="List Table 2 Accent 5" w:uiPriority="47"/>
-    <w:lsdException w:name="List Table 3 Accent 5" w:uiPriority="48"/>
-    <w:lsdException w:name="List Table 4 Accent 5" w:uiPriority="49"/>
-    <w:lsdException w:name="List Table 5 Dark Accent 5" w:uiPriority="50"/>
-    <w:lsdException w:name="List Table 6 Colorful Accent 5" w:uiPriority="51"/>
-    <w:lsdException w:name="List Table 7 Colorful Accent 5" w:uiPriority="52"/>
-    <w:lsdException w:name="List Table 1 Light Accent 6" w:uiPriority="46"/>
-    <w:lsdException w:name="List Table 2 Accent 6" w:uiPriority="47"/>
-    <w:lsdException w:name="List Table 3 Accent 6" w:uiPriority="48"/>
-    <w:lsdException w:name="List Table 4 Accent 6" w:uiPriority="49"/>
-    <w:lsdException w:name="List Table 5 Dark Accent 6" w:uiPriority="50"/>
-    <w:lsdException w:name="List Table 6 Colorful Accent 6" w:uiPriority="51"/>
-    <w:lsdException w:name="List Table 7 Colorful Accent 6" w:uiPriority="52"/>
+  <w:latentStyles w:defLockedState="0" w:defUIPriority="99" w:defSemiHidden="1" w:defUnhideWhenUsed="1" w:defQFormat="0" w:count="267">
+    <w:lsdException w:name="Normal" w:semiHidden="0" w:uiPriority="0" w:unhideWhenUsed="0" w:qFormat="1"/>
+    <w:lsdException w:name="heading 1" w:semiHidden="0" w:uiPriority="9" w:unhideWhenUsed="0" w:qFormat="1"/>
+    <w:lsdException w:name="heading 2" w:uiPriority="9" w:qFormat="1"/>
+    <w:lsdException w:name="heading 3" w:uiPriority="9" w:qFormat="1"/>
+    <w:lsdException w:name="heading 4" w:uiPriority="9" w:qFormat="1"/>
+    <w:lsdException w:name="heading 5" w:uiPriority="9" w:qFormat="1"/>
+    <w:lsdException w:name="heading 6" w:uiPriority="9" w:qFormat="1"/>
+    <w:lsdException w:name="heading 7" w:uiPriority="9" w:qFormat="1"/>
+    <w:lsdException w:name="heading 8" w:uiPriority="9" w:qFormat="1"/>
+    <w:lsdException w:name="heading 9" w:uiPriority="9" w:qFormat="1"/>
+    <w:lsdException w:name="toc 1" w:uiPriority="39"/>
+    <w:lsdException w:name="toc 2" w:uiPriority="39"/>
+    <w:lsdException w:name="toc 3" w:uiPriority="39"/>
+    <w:lsdException w:name="toc 4" w:uiPriority="39"/>
+    <w:lsdException w:name="toc 5" w:uiPriority="39"/>
+    <w:lsdException w:name="toc 6" w:uiPriority="39"/>
+    <w:lsdException w:name="toc 7" w:uiPriority="39"/>
+    <w:lsdException w:name="toc 8" w:uiPriority="39"/>
+    <w:lsdException w:name="toc 9" w:uiPriority="39"/>
+    <w:lsdException w:name="caption" w:uiPriority="35" w:qFormat="1"/>
+    <w:lsdException w:name="Title" w:semiHidden="0" w:uiPriority="10" w:unhideWhenUsed="0" w:qFormat="1"/>
+    <w:lsdException w:name="Default Paragraph Font" w:uiPriority="1"/>
+    <w:lsdException w:name="Subtitle" w:semiHidden="0" w:uiPriority="11" w:unhideWhenUsed="0" w:qFormat="1"/>
+    <w:lsdException w:name="Strong" w:semiHidden="0" w:uiPriority="22" w:unhideWhenUsed="0" w:qFormat="1"/>
+    <w:lsdException w:name="Emphasis" w:semiHidden="0" w:uiPriority="20" w:unhideWhenUsed="0" w:qFormat="1"/>
+    <w:lsdException w:name="Table Grid" w:semiHidden="0" w:uiPriority="39" w:unhideWhenUsed="0"/>
+    <w:lsdException w:name="Placeholder Text" w:unhideWhenUsed="0"/>
+    <w:lsdException w:name="No Spacing" w:semiHidden="0" w:uiPriority="1" w:unhideWhenUsed="0" w:qFormat="1"/>
+    <w:lsdException w:name="Light Shading" w:semiHidden="0" w:uiPriority="60" w:unhideWhenUsed="0"/>
+    <w:lsdException w:name="Light List" w:semiHidden="0" w:uiPriority="61" w:unhideWhenUsed="0"/>
+    <w:lsdException w:name="Light Grid" w:semiHidden="0" w:uiPriority="62" w:unhideWhenUsed="0"/>
+    <w:lsdException w:name="Medium Shading 1" w:semiHidden="0" w:uiPriority="63" w:unhideWhenUsed="0"/>
+    <w:lsdException w:name="Medium Shading 2" w:semiHidden="0" w:uiPriority="64" w:unhideWhenUsed="0"/>
+    <w:lsdException w:name="Medium List 1" w:semiHidden="0" w:uiPriority="65" w:unhideWhenUsed="0"/>
+    <w:lsdException w:name="Medium List 2" w:semiHidden="0" w:uiPriority="66" w:unhideWhenUsed="0"/>
+    <w:lsdException w:name="Medium Grid 1" w:semiHidden="0" w:uiPriority="67" w:unhideWhenUsed="0"/>
+    <w:lsdException w:name="Medium Grid 2" w:semiHidden="0" w:uiPriority="68" w:unhideWhenUsed="0"/>
+    <w:lsdException w:name="Medium Grid 3" w:semiHidden="0" w:uiPriority="69" w:unhideWhenUsed="0"/>
+    <w:lsdException w:name="Dark List" w:semiHidden="0" w:uiPriority="70" w:unhideWhenUsed="0"/>
+    <w:lsdException w:name="Colorful Shading" w:semiHidden="0" w:uiPriority="71" w:unhideWhenUsed="0"/>
+    <w:lsdException w:name="Colorful List" w:semiHidden="0" w:uiPriority="72" w:unhideWhenUsed="0"/>
+    <w:lsdException w:name="Colorful Grid" w:semiHidden="0" w:uiPriority="73" w:unhideWhenUsed="0"/>
+    <w:lsdException w:name="Light Shading Accent 1" w:semiHidden="0" w:uiPriority="60" w:unhideWhenUsed="0"/>
+    <w:lsdException w:name="Light List Accent 1" w:semiHidden="0" w:uiPriority="61" w:unhideWhenUsed="0"/>
+    <w:lsdException w:name="Light Grid Accent 1" w:semiHidden="0" w:uiPriority="62" w:unhideWhenUsed="0"/>
+    <w:lsdException w:name="Medium Shading 1 Accent 1" w:semiHidden="0" w:uiPriority="63" w:unhideWhenUsed="0"/>
+    <w:lsdException w:name="Medium Shading 2 Accent 1" w:semiHidden="0" w:uiPriority="64" w:unhideWhenUsed="0"/>
+    <w:lsdException w:name="Medium List 1 Accent 1" w:semiHidden="0" w:uiPriority="65" w:unhideWhenUsed="0"/>
+    <w:lsdException w:name="Revision" w:unhideWhenUsed="0"/>
+    <w:lsdException w:name="List Paragraph" w:semiHidden="0" w:uiPriority="34" w:unhideWhenUsed="0" w:qFormat="1"/>
+    <w:lsdException w:name="Quote" w:semiHidden="0" w:uiPriority="29" w:unhideWhenUsed="0" w:qFormat="1"/>
+    <w:lsdException w:name="Intense Quote" w:semiHidden="0" w:uiPriority="30" w:unhideWhenUsed="0" w:qFormat="1"/>
+    <w:lsdException w:name="Medium List 2 Accent 1" w:semiHidden="0" w:uiPriority="66" w:unhideWhenUsed="0"/>
+    <w:lsdException w:name="Medium Grid 1 Accent 1" w:semiHidden="0" w:uiPriority="67" w:unhideWhenUsed="0"/>
+    <w:lsdException w:name="Medium Grid 2 Accent 1" w:semiHidden="0" w:uiPriority="68" w:unhideWhenUsed="0"/>
+    <w:lsdException w:name="Medium Grid 3 Accent 1" w:semiHidden="0" w:uiPriority="69" w:unhideWhenUsed="0"/>
+    <w:lsdException w:name="Dark List Accent 1" w:semiHidden="0" w:uiPriority="70" w:unhideWhenUsed="0"/>
+    <w:lsdException w:name="Colorful Shading Accent 1" w:semiHidden="0" w:uiPriority="71" w:unhideWhenUsed="0"/>
+    <w:lsdException w:name="Colorful List Accent 1" w:semiHidden="0" w:uiPriority="72" w:unhideWhenUsed="0"/>
+    <w:lsdException w:name="Colorful Grid Accent 1" w:semiHidden="0" w:uiPriority="73" w:unhideWhenUsed="0"/>
+    <w:lsdException w:name="Light Shading Accent 2" w:semiHidden="0" w:uiPriority="60" w:unhideWhenUsed="0"/>
+    <w:lsdException w:name="Light List Accent 2" w:semiHidden="0" w:uiPriority="61" w:unhideWhenUsed="0"/>
+    <w:lsdException w:name="Light Grid Accent 2" w:semiHidden="0" w:uiPriority="62" w:unhideWhenUsed="0"/>
+    <w:lsdException w:name="Medium Shading 1 Accent 2" w:semiHidden="0" w:uiPriority="63" w:unhideWhenUsed="0"/>
+    <w:lsdException w:name="Medium Shading 2 Accent 2" w:semiHidden="0" w:uiPriority="64" w:unhideWhenUsed="0"/>
+    <w:lsdException w:name="Medium List 1 Accent 2" w:semiHidden="0" w:uiPriority="65" w:unhideWhenUsed="0"/>
+    <w:lsdException w:name="Medium List 2 Accent 2" w:semiHidden="0" w:uiPriority="66" w:unhideWhenUsed="0"/>
+    <w:lsdException w:name="Medium Grid 1 Accent 2" w:semiHidden="0" w:uiPriority="67" w:unhideWhenUsed="0"/>
+    <w:lsdException w:name="Medium Grid 2 Accent 2" w:semiHidden="0" w:uiPriority="68" w:unhideWhenUsed="0"/>
+    <w:lsdException w:name="Medium Grid 3 Accent 2" w:semiHidden="0" w:uiPriority="69" w:unhideWhenUsed="0"/>
+    <w:lsdException w:name="Dark List Accent 2" w:semiHidden="0" w:uiPriority="70" w:unhideWhenUsed="0"/>
+    <w:lsdException w:name="Colorful Shading Accent 2" w:semiHidden="0" w:uiPriority="71" w:unhideWhenUsed="0"/>
+    <w:lsdException w:name="Colorful List Accent 2" w:semiHidden="0" w:uiPriority="72" w:unhideWhenUsed="0"/>
+    <w:lsdException w:name="Colorful Grid Accent 2" w:semiHidden="0" w:uiPriority="73" w:unhideWhenUsed="0"/>
+    <w:lsdException w:name="Light Shading Accent 3" w:semiHidden="0" w:uiPriority="60" w:unhideWhenUsed="0"/>
+    <w:lsdException w:name="Light List Accent 3" w:semiHidden="0" w:uiPriority="61" w:unhideWhenUsed="0"/>
+    <w:lsdException w:name="Light Grid Accent 3" w:semiHidden="0" w:uiPriority="62" w:unhideWhenUsed="0"/>
+    <w:lsdException w:name="Medium Shading 1 Accent 3" w:semiHidden="0" w:uiPriority="63" w:unhideWhenUsed="0"/>
+    <w:lsdException w:name="Medium Shading 2 Accent 3" w:semiHidden="0" w:uiPriority="64" w:unhideWhenUsed="0"/>
+    <w:lsdException w:name="Medium List 1 Accent 3" w:semiHidden="0" w:uiPriority="65" w:unhideWhenUsed="0"/>
+    <w:lsdException w:name="Medium List 2 Accent 3" w:semiHidden="0" w:uiPriority="66" w:unhideWhenUsed="0"/>
+    <w:lsdException w:name="Medium Grid 1 Accent 3" w:semiHidden="0" w:uiPriority="67" w:unhideWhenUsed="0"/>
+    <w:lsdException w:name="Medium Grid 2 Accent 3" w:semiHidden="0" w:uiPriority="68" w:unhideWhenUsed="0"/>
+    <w:lsdException w:name="Medium Grid 3 Accent 3" w:semiHidden="0" w:uiPriority="69" w:unhideWhenUsed="0"/>
+    <w:lsdException w:name="Dark List Accent 3" w:semiHidden="0" w:uiPriority="70" w:unhideWhenUsed="0"/>
+    <w:lsdException w:name="Colorful Shading Accent 3" w:semiHidden="0" w:uiPriority="71" w:unhideWhenUsed="0"/>
+    <w:lsdException w:name="Colorful List Accent 3" w:semiHidden="0" w:uiPriority="72" w:unhideWhenUsed="0"/>
+    <w:lsdException w:name="Colorful Grid Accent 3" w:semiHidden="0" w:uiPriority="73" w:unhideWhenUsed="0"/>
+    <w:lsdException w:name="Light Shading Accent 4" w:semiHidden="0" w:uiPriority="60" w:unhideWhenUsed="0"/>
+    <w:lsdException w:name="Light List Accent 4" w:semiHidden="0" w:uiPriority="61" w:unhideWhenUsed="0"/>
+    <w:lsdException w:name="Light Grid Accent 4" w:semiHidden="0" w:uiPriority="62" w:unhideWhenUsed="0"/>
+    <w:lsdException w:name="Medium Shading 1 Accent 4" w:semiHidden="0" w:uiPriority="63" w:unhideWhenUsed="0"/>
+    <w:lsdException w:name="Medium Shading 2 Accent 4" w:semiHidden="0" w:uiPriority="64" w:unhideWhenUsed="0"/>
+    <w:lsdException w:name="Medium List 1 Accent 4" w:semiHidden="0" w:uiPriority="65" w:unhideWhenUsed="0"/>
+    <w:lsdException w:name="Medium List 2 Accent 4" w:semiHidden="0" w:uiPriority="66" w:unhideWhenUsed="0"/>
+    <w:lsdException w:name="Medium Grid 1 Accent 4" w:semiHidden="0" w:uiPriority="67" w:unhideWhenUsed="0"/>
+    <w:lsdException w:name="Medium Grid 2 Accent 4" w:semiHidden="0" w:uiPriority="68" w:unhideWhenUsed="0"/>
+    <w:lsdException w:name="Medium Grid 3 Accent 4" w:semiHidden="0" w:uiPriority="69" w:unhideWhenUsed="0"/>
+    <w:lsdException w:name="Dark List Accent 4" w:semiHidden="0" w:uiPriority="70" w:unhideWhenUsed="0"/>
+    <w:lsdException w:name="Colorful Shading Accent 4" w:semiHidden="0" w:uiPriority="71" w:unhideWhenUsed="0"/>
+    <w:lsdException w:name="Colorful List Accent 4" w:semiHidden="0" w:uiPriority="72" w:unhideWhenUsed="0"/>
+    <w:lsdException w:name="Colorful Grid Accent 4" w:semiHidden="0" w:uiPriority="73" w:unhideWhenUsed="0"/>
+    <w:lsdException w:name="Light Shading Accent 5" w:semiHidden="0" w:uiPriority="60" w:unhideWhenUsed="0"/>
+    <w:lsdException w:name="Light List Accent 5" w:semiHidden="0" w:uiPriority="61" w:unhideWhenUsed="0"/>
+    <w:lsdException w:name="Light Grid Accent 5" w:semiHidden="0" w:uiPriority="62" w:unhideWhenUsed="0"/>
+    <w:lsdException w:name="Medium Shading 1 Accent 5" w:semiHidden="0" w:uiPriority="63" w:unhideWhenUsed="0"/>
+    <w:lsdException w:name="Medium Shading 2 Accent 5" w:semiHidden="0" w:uiPriority="64" w:unhideWhenUsed="0"/>
+    <w:lsdException w:name="Medium List 1 Accent 5" w:semiHidden="0" w:uiPriority="65" w:unhideWhenUsed="0"/>
+    <w:lsdException w:name="Medium List 2 Accent 5" w:semiHidden="0" w:uiPriority="66" w:unhideWhenUsed="0"/>
+    <w:lsdException w:name="Medium Grid 1 Accent 5" w:semiHidden="0" w:uiPriority="67" w:unhideWhenUsed="0"/>
+    <w:lsdException w:name="Medium Grid 2 Accent 5" w:semiHidden="0" w:uiPriority="68" w:unhideWhenUsed="0"/>
+    <w:lsdException w:name="Medium Grid 3 Accent 5" w:semiHidden="0" w:uiPriority="69" w:unhideWhenUsed="0"/>
+    <w:lsdException w:name="Dark List Accent 5" w:semiHidden="0" w:uiPriority="70" w:unhideWhenUsed="0"/>
+    <w:lsdException w:name="Colorful Shading Accent 5" w:semiHidden="0" w:uiPriority="71" w:unhideWhenUsed="0"/>
+    <w:lsdException w:name="Colorful List Accent 5" w:semiHidden="0" w:uiPriority="72" w:unhideWhenUsed="0"/>
+    <w:lsdException w:name="Colorful Grid Accent 5" w:semiHidden="0" w:uiPriority="73" w:unhideWhenUsed="0"/>
+    <w:lsdException w:name="Light Shading Accent 6" w:semiHidden="0" w:uiPriority="60" w:unhideWhenUsed="0"/>
+    <w:lsdException w:name="Light List Accent 6" w:semiHidden="0" w:uiPriority="61" w:unhideWhenUsed="0"/>
+    <w:lsdException w:name="Light Grid Accent 6" w:semiHidden="0" w:uiPriority="62" w:unhideWhenUsed="0"/>
+    <w:lsdException w:name="Medium Shading 1 Accent 6" w:semiHidden="0" w:uiPriority="63" w:unhideWhenUsed="0"/>
+    <w:lsdException w:name="Medium Shading 2 Accent 6" w:semiHidden="0" w:uiPriority="64" w:unhideWhenUsed="0"/>
+    <w:lsdException w:name="Medium List 1 Accent 6" w:semiHidden="0" w:uiPriority="65" w:unhideWhenUsed="0"/>
+    <w:lsdException w:name="Medium List 2 Accent 6" w:semiHidden="0" w:uiPriority="66" w:unhideWhenUsed="0"/>
+    <w:lsdException w:name="Medium Grid 1 Accent 6" w:semiHidden="0" w:uiPriority="67" w:unhideWhenUsed="0"/>
+    <w:lsdException w:name="Medium Grid 2 Accent 6" w:semiHidden="0" w:uiPriority="68" w:unhideWhenUsed="0"/>
+    <w:lsdException w:name="Medium Grid 3 Accent 6" w:semiHidden="0" w:uiPriority="69" w:unhideWhenUsed="0"/>
+    <w:lsdException w:name="Dark List Accent 6" w:semiHidden="0" w:uiPriority="70" w:unhideWhenUsed="0"/>
+    <w:lsdException w:name="Colorful Shading Accent 6" w:semiHidden="0" w:uiPriority="71" w:unhideWhenUsed="0"/>
+    <w:lsdException w:name="Colorful List Accent 6" w:semiHidden="0" w:uiPriority="72" w:unhideWhenUsed="0"/>
+    <w:lsdException w:name="Colorful Grid Accent 6" w:semiHidden="0" w:uiPriority="73" w:unhideWhenUsed="0"/>
+    <w:lsdException w:name="Subtle Emphasis" w:semiHidden="0" w:uiPriority="19" w:unhideWhenUsed="0" w:qFormat="1"/>
+    <w:lsdException w:name="Intense Emphasis" w:semiHidden="0" w:uiPriority="21" w:unhideWhenUsed="0" w:qFormat="1"/>
+    <w:lsdException w:name="Subtle Reference" w:semiHidden="0" w:uiPriority="31" w:unhideWhenUsed="0" w:qFormat="1"/>
+    <w:lsdException w:name="Intense Reference" w:semiHidden="0" w:uiPriority="32" w:unhideWhenUsed="0" w:qFormat="1"/>
+    <w:lsdException w:name="Book Title" w:semiHidden="0" w:uiPriority="33" w:unhideWhenUsed="0" w:qFormat="1"/>
+    <w:lsdException w:name="Bibliography" w:uiPriority="37"/>
+    <w:lsdException w:name="TOC Heading" w:uiPriority="39" w:qFormat="1"/>
   </w:latentStyles>
   <w:style w:type="paragraph" w:default="1" w:styleId="Normal">
     <w:name w:val="Normal"/>
     <w:qFormat/>
+    <w:rsid w:val="00470A82"/>
   </w:style>
   <w:style w:type="paragraph" w:styleId="Overskrift1">
     <w:name w:val="heading 1"/>
@@ -26060,6 +25631,7 @@
     <w:uiPriority w:val="99"/>
     <w:semiHidden/>
     <w:unhideWhenUsed/>
+    <w:qFormat/>
     <w:tblPr>
       <w:tblInd w:w="0" w:type="dxa"/>
       <w:tblCellMar>
@@ -26177,10 +25749,17 @@
     <w:tblPr>
       <w:tblStyleRowBandSize w:val="1"/>
       <w:tblStyleColBandSize w:val="1"/>
+      <w:tblInd w:w="0" w:type="dxa"/>
       <w:tblBorders>
         <w:top w:val="single" w:sz="4" w:space="0" w:color="7F7F7F" w:themeColor="text1" w:themeTint="80"/>
         <w:bottom w:val="single" w:sz="4" w:space="0" w:color="7F7F7F" w:themeColor="text1" w:themeTint="80"/>
       </w:tblBorders>
+      <w:tblCellMar>
+        <w:top w:w="0" w:type="dxa"/>
+        <w:left w:w="108" w:type="dxa"/>
+        <w:bottom w:w="0" w:type="dxa"/>
+        <w:right w:w="108" w:type="dxa"/>
+      </w:tblCellMar>
     </w:tblPr>
     <w:tblStylePr w:type="firstRow">
       <w:rPr>
@@ -26261,6 +25840,7 @@
       <w:lang w:eastAsia="da-DK"/>
     </w:rPr>
     <w:tblPr>
+      <w:tblInd w:w="0" w:type="dxa"/>
       <w:tblBorders>
         <w:top w:val="single" w:sz="4" w:space="0" w:color="auto"/>
         <w:left w:val="single" w:sz="4" w:space="0" w:color="auto"/>
@@ -26269,6 +25849,12 @@
         <w:insideH w:val="single" w:sz="4" w:space="0" w:color="auto"/>
         <w:insideV w:val="single" w:sz="4" w:space="0" w:color="auto"/>
       </w:tblBorders>
+      <w:tblCellMar>
+        <w:top w:w="0" w:type="dxa"/>
+        <w:left w:w="108" w:type="dxa"/>
+        <w:bottom w:w="0" w:type="dxa"/>
+        <w:right w:w="108" w:type="dxa"/>
+      </w:tblCellMar>
     </w:tblPr>
   </w:style>
   <w:style w:type="paragraph" w:styleId="Fodnotetekst">
@@ -26471,6 +26057,36 @@
       <w:lang w:eastAsia="zh-CN" w:bidi="hi-IN"/>
     </w:rPr>
   </w:style>
+  <w:style w:type="paragraph" w:styleId="Markeringsbobletekst">
+    <w:name w:val="Balloon Text"/>
+    <w:basedOn w:val="Normal"/>
+    <w:link w:val="MarkeringsbobletekstTegn"/>
+    <w:uiPriority w:val="99"/>
+    <w:semiHidden/>
+    <w:unhideWhenUsed/>
+    <w:rsid w:val="00F53760"/>
+    <w:pPr>
+      <w:spacing w:after="0" w:line="240" w:lineRule="auto"/>
+    </w:pPr>
+    <w:rPr>
+      <w:rFonts w:ascii="Tahoma" w:hAnsi="Tahoma" w:cs="Tahoma"/>
+      <w:sz w:val="16"/>
+      <w:szCs w:val="16"/>
+    </w:rPr>
+  </w:style>
+  <w:style w:type="character" w:customStyle="1" w:styleId="MarkeringsbobletekstTegn">
+    <w:name w:val="Markeringsbobletekst Tegn"/>
+    <w:basedOn w:val="Standardskrifttypeiafsnit"/>
+    <w:link w:val="Markeringsbobletekst"/>
+    <w:uiPriority w:val="99"/>
+    <w:semiHidden/>
+    <w:rsid w:val="00F53760"/>
+    <w:rPr>
+      <w:rFonts w:ascii="Tahoma" w:hAnsi="Tahoma" w:cs="Tahoma"/>
+      <w:sz w:val="16"/>
+      <w:szCs w:val="16"/>
+    </w:rPr>
+  </w:style>
 </w:styles>
 </file>
 
@@ -26517,7 +26133,7 @@
     </a:clrScheme>
     <a:fontScheme name="Kontor">
       <a:majorFont>
-        <a:latin typeface="Calibri Light" panose="020F0302020204030204"/>
+        <a:latin typeface="Calibri Light"/>
         <a:ea typeface=""/>
         <a:cs typeface=""/>
         <a:font script="Jpan" typeface="ＭＳ ゴシック"/>
@@ -26552,7 +26168,7 @@
         <a:font script="Geor" typeface="Sylfaen"/>
       </a:majorFont>
       <a:minorFont>
-        <a:latin typeface="Calibri" panose="020F0502020204030204"/>
+        <a:latin typeface="Calibri"/>
         <a:ea typeface=""/>
         <a:cs typeface=""/>
         <a:font script="Jpan" typeface="ＭＳ 明朝"/>
@@ -26729,7 +26345,7 @@
   <a:extraClrSchemeLst/>
   <a:extLst>
     <a:ext uri="{05A4C25C-085E-4340-85A3-A5531E510DB2}">
-      <thm15:themeFamily xmlns:thm15="http://schemas.microsoft.com/office/thememl/2012/main" name="Office Theme" id="{62F939B6-93AF-4DB8-9C6B-D6C7DFDC589F}" vid="{4A3C46E8-61CC-4603-A589-7422A47A8E4A}"/>
+      <thm15:themeFamily xmlns:thm15="http://schemas.microsoft.com/office/thememl/2012/main" xmlns="" name="Office Theme" id="{62F939B6-93AF-4DB8-9C6B-D6C7DFDC589F}" vid="{4A3C46E8-61CC-4603-A589-7422A47A8E4A}"/>
     </a:ext>
   </a:extLst>
 </a:theme>
@@ -26740,7 +26356,7 @@
 </file>
 
 <file path=customXml/itemProps1.xml><?xml version="1.0" encoding="utf-8"?>
-<ds:datastoreItem xmlns:ds="http://schemas.openxmlformats.org/officeDocument/2006/customXml" ds:itemID="{C02EC0BF-4432-4BA3-9701-74DC38B38DFA}">
+<ds:datastoreItem xmlns:ds="http://schemas.openxmlformats.org/officeDocument/2006/customXml" ds:itemID="{155EE1C5-1149-4B7D-A201-A4D5F0595AB2}">
   <ds:schemaRefs>
     <ds:schemaRef ds:uri="http://schemas.openxmlformats.org/officeDocument/2006/bibliography"/>
   </ds:schemaRefs>

</xml_diff>

<commit_message>
Rettelser efter kort internt review
</commit_message>
<xml_diff>
--- a/Rapport og projektdokumentation/Projektdokumentation/Projektdokumentation.docx
+++ b/Rapport og projektdokumentation/Projektdokumentation/Projektdokumentation.docx
@@ -4438,7 +4438,7 @@
             </v:shape>
             <w10:wrap type="square"/>
           </v:group>
-          <o:OLEObject Type="Embed" ProgID="Visio.Drawing.15" ShapeID="_x0000_s1027" DrawAspect="Content" ObjectID="_1477666619" r:id="rId10"/>
+          <o:OLEObject Type="Embed" ProgID="Visio.Drawing.15" ShapeID="_x0000_s1027" DrawAspect="Content" ObjectID="_1477734496" r:id="rId10"/>
         </w:object>
       </w:r>
       <w:r>
@@ -17578,7 +17578,7 @@
           <v:shape id="_x0000_i1026" type="#_x0000_t75" style="width:481.8pt;height:375pt" o:ole="">
             <v:imagedata r:id="rId11" o:title=""/>
           </v:shape>
-          <o:OLEObject Type="Embed" ProgID="Visio.Drawing.15" ShapeID="_x0000_i1026" DrawAspect="Content" ObjectID="_1477666609" r:id="rId12"/>
+          <o:OLEObject Type="Embed" ProgID="Visio.Drawing.15" ShapeID="_x0000_i1026" DrawAspect="Content" ObjectID="_1477734486" r:id="rId12"/>
         </w:object>
       </w:r>
     </w:p>
@@ -17631,7 +17631,7 @@
           <v:shape id="_x0000_i1027" type="#_x0000_t75" style="width:429.6pt;height:170.4pt" o:ole="">
             <v:imagedata r:id="rId13" o:title=""/>
           </v:shape>
-          <o:OLEObject Type="Embed" ProgID="Visio.Drawing.15" ShapeID="_x0000_i1027" DrawAspect="Content" ObjectID="_1477666610" r:id="rId14"/>
+          <o:OLEObject Type="Embed" ProgID="Visio.Drawing.15" ShapeID="_x0000_i1027" DrawAspect="Content" ObjectID="_1477734487" r:id="rId14"/>
         </w:object>
       </w:r>
     </w:p>
@@ -17850,7 +17850,7 @@
           <v:shape id="_x0000_i1028" type="#_x0000_t75" style="width:481.2pt;height:298.2pt" o:ole="">
             <v:imagedata r:id="rId15" o:title=""/>
           </v:shape>
-          <o:OLEObject Type="Embed" ProgID="Visio.Drawing.15" ShapeID="_x0000_i1028" DrawAspect="Content" ObjectID="_1477666611" r:id="rId16"/>
+          <o:OLEObject Type="Embed" ProgID="Visio.Drawing.15" ShapeID="_x0000_i1028" DrawAspect="Content" ObjectID="_1477734488" r:id="rId16"/>
         </w:object>
       </w:r>
     </w:p>
@@ -18018,7 +18018,7 @@
           <v:shape id="_x0000_i1029" type="#_x0000_t75" style="width:481.2pt;height:301.2pt" o:ole="">
             <v:imagedata r:id="rId17" o:title=""/>
           </v:shape>
-          <o:OLEObject Type="Embed" ProgID="Visio.Drawing.15" ShapeID="_x0000_i1029" DrawAspect="Content" ObjectID="_1477666612" r:id="rId18"/>
+          <o:OLEObject Type="Embed" ProgID="Visio.Drawing.15" ShapeID="_x0000_i1029" DrawAspect="Content" ObjectID="_1477734489" r:id="rId18"/>
         </w:object>
       </w:r>
     </w:p>
@@ -18286,7 +18286,7 @@
           <v:shape id="_x0000_i1030" type="#_x0000_t75" style="width:281.4pt;height:138.6pt" o:ole="">
             <v:imagedata r:id="rId19" o:title=""/>
           </v:shape>
-          <o:OLEObject Type="Embed" ProgID="Visio.Drawing.15" ShapeID="_x0000_i1030" DrawAspect="Content" ObjectID="_1477666613" r:id="rId20"/>
+          <o:OLEObject Type="Embed" ProgID="Visio.Drawing.15" ShapeID="_x0000_i1030" DrawAspect="Content" ObjectID="_1477734490" r:id="rId20"/>
         </w:object>
       </w:r>
     </w:p>
@@ -18372,7 +18372,7 @@
           <v:shape id="_x0000_i1031" type="#_x0000_t75" style="width:345pt;height:165pt" o:ole="">
             <v:imagedata r:id="rId21" o:title=""/>
           </v:shape>
-          <o:OLEObject Type="Embed" ProgID="Visio.Drawing.15" ShapeID="_x0000_i1031" DrawAspect="Content" ObjectID="_1477666614" r:id="rId22"/>
+          <o:OLEObject Type="Embed" ProgID="Visio.Drawing.15" ShapeID="_x0000_i1031" DrawAspect="Content" ObjectID="_1477734491" r:id="rId22"/>
         </w:object>
       </w:r>
     </w:p>
@@ -18512,7 +18512,7 @@
           <v:shape id="_x0000_i1032" type="#_x0000_t75" style="width:471.6pt;height:250.8pt" o:ole="">
             <v:imagedata r:id="rId23" o:title=""/>
           </v:shape>
-          <o:OLEObject Type="Embed" ProgID="Visio.Drawing.15" ShapeID="_x0000_i1032" DrawAspect="Content" ObjectID="_1477666615" r:id="rId24"/>
+          <o:OLEObject Type="Embed" ProgID="Visio.Drawing.15" ShapeID="_x0000_i1032" DrawAspect="Content" ObjectID="_1477734492" r:id="rId24"/>
         </w:object>
       </w:r>
     </w:p>
@@ -20445,7 +20445,7 @@
           <v:shape id="_x0000_i1033" type="#_x0000_t75" style="width:481.2pt;height:627.6pt" o:ole="">
             <v:imagedata r:id="rId26" o:title=""/>
           </v:shape>
-          <o:OLEObject Type="Embed" ProgID="Visio.Drawing.15" ShapeID="_x0000_i1033" DrawAspect="Content" ObjectID="_1477666616" r:id="rId27"/>
+          <o:OLEObject Type="Embed" ProgID="Visio.Drawing.15" ShapeID="_x0000_i1033" DrawAspect="Content" ObjectID="_1477734493" r:id="rId27"/>
         </w:object>
       </w:r>
     </w:p>
@@ -21291,7 +21291,7 @@
           <v:shape id="_x0000_i1035" type="#_x0000_t75" style="width:481.8pt;height:313.8pt" o:ole="">
             <v:imagedata r:id="rId28" o:title=""/>
           </v:shape>
-          <o:OLEObject Type="Embed" ProgID="Visio.Drawing.15" ShapeID="_x0000_i1035" DrawAspect="Content" ObjectID="_1477666617" r:id="rId29"/>
+          <o:OLEObject Type="Embed" ProgID="Visio.Drawing.15" ShapeID="_x0000_i1035" DrawAspect="Content" ObjectID="_1477734494" r:id="rId29"/>
         </w:object>
       </w:r>
     </w:p>
@@ -21302,6 +21302,8 @@
       <w:r>
         <w:t>Klassediagram Body</w:t>
       </w:r>
+      <w:bookmarkStart w:id="33" w:name="_GoBack"/>
+      <w:bookmarkEnd w:id="33"/>
     </w:p>
     <w:p/>
     <w:p>
@@ -21656,21 +21658,16 @@
       </w:r>
       <w:proofErr w:type="spellEnd"/>
       <w:r>
-        <w:t>) og ALSA-funktionerne foregår parallelt. S</w:t>
-      </w:r>
-      <w:bookmarkStart w:id="33" w:name="_GoBack"/>
-      <w:bookmarkEnd w:id="33"/>
-      <w:r>
-        <w:t>ystemet reagerer desuden forskelligt på de tre data type, der modtages af Body.</w:t>
+        <w:t>) og ALSA-funktionerne foregår parallelt. Systemet reagerer desuden forskelligt på de tre data type, der modtages af Body.</w:t>
       </w:r>
     </w:p>
     <w:p>
       <w:r>
-        <w:object w:dxaOrig="14077" w:dyaOrig="10693">
-          <v:shape id="_x0000_i1034" type="#_x0000_t75" style="width:481.2pt;height:366pt" o:ole="">
+        <w:object w:dxaOrig="14077" w:dyaOrig="10765">
+          <v:shape id="_x0000_i1034" type="#_x0000_t75" style="width:481.2pt;height:368.4pt" o:ole="">
             <v:imagedata r:id="rId30" o:title=""/>
           </v:shape>
-          <o:OLEObject Type="Embed" ProgID="Visio.Drawing.15" ShapeID="_x0000_i1034" DrawAspect="Content" ObjectID="_1477666618" r:id="rId31"/>
+          <o:OLEObject Type="Embed" ProgID="Visio.Drawing.15" ShapeID="_x0000_i1034" DrawAspect="Content" ObjectID="_1477734495" r:id="rId31"/>
         </w:object>
       </w:r>
     </w:p>
@@ -21701,6 +21698,12 @@
           <w:lang w:val="en-US"/>
         </w:rPr>
         <w:t>Rock</w:t>
+      </w:r>
+      <w:r>
+        <w:rPr>
+          <w:lang w:val="en-US"/>
+        </w:rPr>
+        <w:t xml:space="preserve"> </w:t>
       </w:r>
       <w:r>
         <w:rPr>
@@ -21805,7 +21808,7 @@
                 <w:bCs/>
                 <w:noProof/>
               </w:rPr>
-              <w:t>31</w:t>
+              <w:t>30</w:t>
             </w:r>
             <w:r>
               <w:rPr>
@@ -27718,7 +27721,7 @@
 </file>
 
 <file path=customXml/itemProps1.xml><?xml version="1.0" encoding="utf-8"?>
-<ds:datastoreItem xmlns:ds="http://schemas.openxmlformats.org/officeDocument/2006/customXml" ds:itemID="{9388D6EA-ABBB-4678-BF93-786D6F5791D3}">
+<ds:datastoreItem xmlns:ds="http://schemas.openxmlformats.org/officeDocument/2006/customXml" ds:itemID="{F8679067-0946-4A2F-ABCF-5CAE97A78A65}">
   <ds:schemaRefs>
     <ds:schemaRef ds:uri="http://schemas.openxmlformats.org/officeDocument/2006/bibliography"/>
   </ds:schemaRefs>

</xml_diff>

<commit_message>
Videre arbejde med projektdokumentation. Indeholder: *Rettet opstilling af kravspecifikation *Nye SW systemarkitektur beskrivelser *Applikationsmodel for MidiModule (mangler beskrivelser)
</commit_message>
<xml_diff>
--- a/Rapport og projektdokumentation/Projektdokumentation/Projektdokumentation.docx
+++ b/Rapport og projektdokumentation/Projektdokumentation/Projektdokumentation.docx
@@ -4226,120 +4226,650 @@
     <w:p>
       <w:pPr>
         <w:pStyle w:val="Overskrift1"/>
+      </w:pPr>
+      <w:bookmarkStart w:id="1" w:name="_Toc401586460"/>
+      <w:r>
+        <w:lastRenderedPageBreak/>
+        <w:t>Termliste</w:t>
+      </w:r>
+      <w:bookmarkEnd w:id="1"/>
+    </w:p>
+    <w:p>
+      <w:pPr>
+        <w:pStyle w:val="Overskrift3"/>
+        <w:numPr>
+          <w:ilvl w:val="2"/>
+          <w:numId w:val="4"/>
+        </w:numPr>
+        <w:rPr>
+          <w:rFonts w:eastAsia="SimSun"/>
+          <w:lang w:eastAsia="ar-SA"/>
+        </w:rPr>
+      </w:pPr>
+      <w:bookmarkStart w:id="2" w:name="_Toc401586461"/>
+      <w:r>
+        <w:rPr>
+          <w:rFonts w:eastAsia="SimSun"/>
+          <w:lang w:eastAsia="ar-SA"/>
+        </w:rPr>
+        <w:t>Body</w:t>
+      </w:r>
+      <w:bookmarkEnd w:id="2"/>
+    </w:p>
+    <w:p>
+      <w:pPr>
+        <w:rPr>
+          <w:lang w:eastAsia="ar-SA"/>
+        </w:rPr>
+      </w:pPr>
+      <w:r>
+        <w:rPr>
+          <w:lang w:eastAsia="ar-SA"/>
+        </w:rPr>
+        <w:t xml:space="preserve">Body er den bærbare enhed for systemet BodyRock3000. Den består af en controller-enhed, som kan sende sensordata til den stationære enhed Rock. På controller-enheden kan der tilsluttes et vilkårligt antal sensorer, der kan foretage </w:t>
+      </w:r>
+      <w:r>
+        <w:rPr>
+          <w:rFonts w:ascii="Calibri" w:eastAsia="Times New Roman" w:hAnsi="Calibri" w:cs="Times New Roman"/>
+          <w:color w:val="000000"/>
+          <w:lang w:eastAsia="da-DK"/>
+        </w:rPr>
+        <w:t xml:space="preserve">accelerometer-, gyroskop-, proksimitets- og taktile trykmålinger. </w:t>
+      </w:r>
+      <w:r>
+        <w:rPr>
+          <w:lang w:eastAsia="ar-SA"/>
+        </w:rPr>
+        <w:t>Da det er et krav at anvende PSoC4-boardet i projektet, vil denne blive brugt som Body-enhed.</w:t>
+      </w:r>
+    </w:p>
+    <w:p>
+      <w:pPr>
+        <w:pStyle w:val="Overskrift3"/>
+        <w:numPr>
+          <w:ilvl w:val="2"/>
+          <w:numId w:val="4"/>
+        </w:numPr>
+        <w:rPr>
+          <w:rFonts w:eastAsia="SimSun"/>
+          <w:lang w:eastAsia="ar-SA"/>
+        </w:rPr>
+      </w:pPr>
+      <w:bookmarkStart w:id="3" w:name="_Toc401586462"/>
+      <w:r>
+        <w:rPr>
+          <w:rFonts w:eastAsia="SimSun"/>
+          <w:lang w:eastAsia="ar-SA"/>
+        </w:rPr>
+        <w:t>Rock</w:t>
+      </w:r>
+      <w:bookmarkEnd w:id="3"/>
+      <w:r>
+        <w:rPr>
+          <w:rFonts w:eastAsia="SimSun"/>
+          <w:lang w:eastAsia="ar-SA"/>
+        </w:rPr>
+        <w:t xml:space="preserve"> </w:t>
+      </w:r>
+    </w:p>
+    <w:p>
+      <w:pPr>
+        <w:rPr>
+          <w:lang w:eastAsia="ar-SA"/>
+        </w:rPr>
+      </w:pPr>
+      <w:r>
+        <w:rPr>
+          <w:lang w:eastAsia="ar-SA"/>
+        </w:rPr>
+        <w:t>Rock er den stationære enhed for systemet BodyRock3000. Denne enhed modtager sensordata fra Body-enheden via trådløs kommunikation. Sensordataene konverteres herefter til MIDI, som fastlægger lydoutputtet. Det er ligeledes et krav at anvende DevKit8000 i projektet, derfor vil DevKittet blive brugt som Rock-enhed.</w:t>
+      </w:r>
+    </w:p>
+    <w:p>
+      <w:pPr>
+        <w:pStyle w:val="Overskrift3"/>
+        <w:numPr>
+          <w:ilvl w:val="2"/>
+          <w:numId w:val="4"/>
+        </w:numPr>
+        <w:rPr>
+          <w:rFonts w:eastAsia="SimSun"/>
+          <w:lang w:eastAsia="ar-SA"/>
+        </w:rPr>
+      </w:pPr>
+      <w:bookmarkStart w:id="4" w:name="_Toc401586463"/>
+      <w:r>
+        <w:rPr>
+          <w:rFonts w:eastAsia="SimSun"/>
+          <w:lang w:eastAsia="ar-SA"/>
+        </w:rPr>
+        <w:t>BodyRock3000</w:t>
+      </w:r>
+    </w:p>
+    <w:p>
+      <w:pPr>
+        <w:rPr>
+          <w:lang w:eastAsia="ar-SA"/>
+        </w:rPr>
+      </w:pPr>
+      <w:r>
+        <w:rPr>
+          <w:lang w:eastAsia="ar-SA"/>
+        </w:rPr>
+        <w:t>BodyRock3000 er en samlet betegnelse for systemet. Denne bruges bl.a. som initiator ved Use Case 6, og indikerer at Use Casen startes af interne processer op systemet.</w:t>
+      </w:r>
+    </w:p>
+    <w:p>
+      <w:pPr>
+        <w:pStyle w:val="Overskrift3"/>
+        <w:numPr>
+          <w:ilvl w:val="2"/>
+          <w:numId w:val="4"/>
+        </w:numPr>
+        <w:rPr>
+          <w:rFonts w:eastAsia="SimSun"/>
+          <w:lang w:eastAsia="ar-SA"/>
+        </w:rPr>
+      </w:pPr>
+      <w:r>
+        <w:rPr>
+          <w:rFonts w:eastAsia="SimSun"/>
+          <w:lang w:eastAsia="ar-SA"/>
+        </w:rPr>
+        <w:t>Lydpakke:</w:t>
+      </w:r>
+      <w:bookmarkEnd w:id="4"/>
+      <w:r>
+        <w:rPr>
+          <w:rFonts w:eastAsia="SimSun"/>
+          <w:lang w:eastAsia="ar-SA"/>
+        </w:rPr>
+        <w:t xml:space="preserve"> </w:t>
+      </w:r>
+    </w:p>
+    <w:p>
+      <w:pPr>
+        <w:rPr>
+          <w:rFonts w:eastAsia="SimSun" w:cs="Calibri"/>
+          <w:kern w:val="1"/>
+          <w:lang w:eastAsia="ar-SA"/>
+        </w:rPr>
+      </w:pPr>
+      <w:r>
+        <w:rPr>
+          <w:rFonts w:eastAsia="SimSun" w:cs="Calibri"/>
+          <w:kern w:val="1"/>
+          <w:lang w:eastAsia="ar-SA"/>
+        </w:rPr>
+        <w:t>Bestemmer hvilke lyde der skal syntetiseres, på baggrund af de modtagne MIDI-signaler</w:t>
+      </w:r>
+    </w:p>
+    <w:p>
+      <w:pPr>
+        <w:pStyle w:val="Overskrift3"/>
+        <w:numPr>
+          <w:ilvl w:val="2"/>
+          <w:numId w:val="4"/>
+        </w:numPr>
+        <w:rPr>
+          <w:rFonts w:eastAsia="SimSun"/>
+          <w:lang w:eastAsia="ar-SA"/>
+        </w:rPr>
+      </w:pPr>
+      <w:bookmarkStart w:id="5" w:name="_Toc401586464"/>
+      <w:r>
+        <w:rPr>
+          <w:rFonts w:eastAsia="SimSun"/>
+          <w:lang w:eastAsia="ar-SA"/>
+        </w:rPr>
+        <w:t>MIDI-parameter</w:t>
+      </w:r>
+      <w:bookmarkEnd w:id="5"/>
+    </w:p>
+    <w:p>
+      <w:pPr>
+        <w:spacing w:after="0"/>
+        <w:rPr>
+          <w:rFonts w:eastAsia="SimSun" w:cs="Calibri"/>
+          <w:kern w:val="1"/>
+          <w:lang w:eastAsia="ar-SA"/>
+        </w:rPr>
+      </w:pPr>
+      <w:r>
+        <w:rPr>
+          <w:rFonts w:eastAsia="SimSun" w:cs="Calibri"/>
+          <w:kern w:val="1"/>
+          <w:lang w:eastAsia="ar-SA"/>
+        </w:rPr>
+        <w:t>Der er generelt tre typer MIDI-parametre:</w:t>
+      </w:r>
+    </w:p>
+    <w:p>
+      <w:pPr>
+        <w:pStyle w:val="Listeafsnit"/>
+        <w:numPr>
+          <w:ilvl w:val="0"/>
+          <w:numId w:val="17"/>
+        </w:numPr>
+        <w:spacing w:after="0"/>
+        <w:rPr>
+          <w:rFonts w:eastAsia="SimSun" w:cs="Calibri"/>
+          <w:kern w:val="1"/>
+          <w:lang w:eastAsia="ar-SA"/>
+        </w:rPr>
+      </w:pPr>
+      <w:r>
+        <w:rPr>
+          <w:rFonts w:eastAsia="SimSun" w:cs="Calibri"/>
+          <w:b/>
+          <w:kern w:val="1"/>
+          <w:lang w:eastAsia="ar-SA"/>
+        </w:rPr>
+        <w:t>Note</w:t>
+      </w:r>
+      <w:r>
+        <w:rPr>
+          <w:rFonts w:eastAsia="SimSun" w:cs="Calibri"/>
+          <w:kern w:val="1"/>
+          <w:lang w:eastAsia="ar-SA"/>
+        </w:rPr>
+        <w:t>: Angiver hvilken tone, der skal afspilles i intervallet [0-127]</w:t>
+      </w:r>
+    </w:p>
+    <w:p>
+      <w:pPr>
+        <w:pStyle w:val="Listeafsnit"/>
+        <w:numPr>
+          <w:ilvl w:val="0"/>
+          <w:numId w:val="17"/>
+        </w:numPr>
+        <w:spacing w:after="0"/>
+        <w:rPr>
+          <w:rFonts w:eastAsia="SimSun" w:cs="Calibri"/>
+          <w:kern w:val="1"/>
+          <w:lang w:eastAsia="ar-SA"/>
+        </w:rPr>
+      </w:pPr>
+      <w:r>
+        <w:rPr>
+          <w:rFonts w:eastAsia="SimSun" w:cs="Calibri"/>
+          <w:b/>
+          <w:kern w:val="1"/>
+          <w:lang w:eastAsia="ar-SA"/>
+        </w:rPr>
+        <w:t>Control Change (CC):</w:t>
+      </w:r>
+      <w:r>
+        <w:rPr>
+          <w:rFonts w:eastAsia="SimSun" w:cs="Calibri"/>
+          <w:kern w:val="1"/>
+          <w:lang w:eastAsia="ar-SA"/>
+        </w:rPr>
+        <w:t xml:space="preserve"> Angiver hvilken parameter, der ønskes ændret i intervallet [0-127]   </w:t>
+      </w:r>
+    </w:p>
+    <w:p>
+      <w:pPr>
+        <w:pStyle w:val="Listeafsnit"/>
+        <w:numPr>
+          <w:ilvl w:val="0"/>
+          <w:numId w:val="17"/>
+        </w:numPr>
+        <w:rPr>
+          <w:rFonts w:eastAsia="SimSun" w:cs="Calibri"/>
+          <w:kern w:val="1"/>
+          <w:lang w:eastAsia="ar-SA"/>
+        </w:rPr>
+      </w:pPr>
+      <w:r>
+        <w:rPr>
+          <w:rFonts w:eastAsia="SimSun" w:cs="Calibri"/>
+          <w:b/>
+          <w:kern w:val="1"/>
+          <w:lang w:eastAsia="ar-SA"/>
+        </w:rPr>
+        <w:t>Program Change</w:t>
+      </w:r>
+      <w:r>
+        <w:rPr>
+          <w:rFonts w:eastAsia="SimSun" w:cs="Calibri"/>
+          <w:kern w:val="1"/>
+          <w:lang w:eastAsia="ar-SA"/>
+        </w:rPr>
+        <w:t>: Angiver hvilket preset, der ønskes i intervallet [0-127]</w:t>
+      </w:r>
+    </w:p>
+    <w:p>
+      <w:pPr>
+        <w:pStyle w:val="Overskrift3"/>
+        <w:numPr>
+          <w:ilvl w:val="2"/>
+          <w:numId w:val="4"/>
+        </w:numPr>
+        <w:rPr>
+          <w:rFonts w:eastAsia="SimSun"/>
+          <w:lang w:eastAsia="ar-SA"/>
+        </w:rPr>
+      </w:pPr>
+      <w:bookmarkStart w:id="6" w:name="_Toc401586465"/>
+      <w:r>
+        <w:rPr>
+          <w:rFonts w:eastAsia="SimSun"/>
+          <w:lang w:eastAsia="ar-SA"/>
+        </w:rPr>
+        <w:t>Lydmodul</w:t>
+      </w:r>
+      <w:bookmarkEnd w:id="6"/>
+    </w:p>
+    <w:p>
+      <w:pPr>
+        <w:rPr>
+          <w:lang w:eastAsia="ar-SA"/>
+        </w:rPr>
+      </w:pPr>
+      <w:r>
+        <w:rPr>
+          <w:lang w:eastAsia="ar-SA"/>
+        </w:rPr>
+        <w:t>Et digitalt datamodul, der agerer som bindeled mellem de valgte lydpakker og MIDI-parameter-inputs, således at den korrekte lyd afspilles analogt.</w:t>
+      </w:r>
+    </w:p>
+    <w:p>
+      <w:pPr>
+        <w:pStyle w:val="Overskrift3"/>
+        <w:numPr>
+          <w:ilvl w:val="2"/>
+          <w:numId w:val="4"/>
+        </w:numPr>
+        <w:rPr>
+          <w:rFonts w:eastAsia="SimSun"/>
+          <w:lang w:eastAsia="ar-SA"/>
+        </w:rPr>
+      </w:pPr>
+      <w:bookmarkStart w:id="7" w:name="_Toc401586466"/>
+      <w:r>
+        <w:rPr>
+          <w:rFonts w:eastAsia="SimSun"/>
+          <w:lang w:eastAsia="ar-SA"/>
+        </w:rPr>
+        <w:t>Mapping scheme</w:t>
+      </w:r>
+      <w:bookmarkEnd w:id="7"/>
+    </w:p>
+    <w:p>
+      <w:pPr>
+        <w:rPr>
+          <w:rFonts w:eastAsia="SimSun" w:cs="Calibri"/>
+          <w:kern w:val="1"/>
+          <w:lang w:eastAsia="ar-SA"/>
+        </w:rPr>
+      </w:pPr>
+      <w:r>
+        <w:rPr>
+          <w:rFonts w:eastAsia="SimSun" w:cs="Calibri"/>
+          <w:kern w:val="1"/>
+          <w:lang w:eastAsia="ar-SA"/>
+        </w:rPr>
+        <w:t>En agenda for hvorledes et givet sensor-input mappes til en given MIDI-parameter</w:t>
+      </w:r>
+    </w:p>
+    <w:p>
+      <w:pPr>
+        <w:pStyle w:val="Overskrift3"/>
+        <w:numPr>
+          <w:ilvl w:val="2"/>
+          <w:numId w:val="4"/>
+        </w:numPr>
+        <w:rPr>
+          <w:rFonts w:eastAsia="SimSun"/>
+          <w:lang w:eastAsia="ar-SA"/>
+        </w:rPr>
+      </w:pPr>
+      <w:bookmarkStart w:id="8" w:name="_Toc401586467"/>
+      <w:r>
+        <w:rPr>
+          <w:rFonts w:eastAsia="SimSun"/>
+          <w:lang w:eastAsia="ar-SA"/>
+        </w:rPr>
+        <w:t>Sensorkonfiguration</w:t>
+      </w:r>
+      <w:bookmarkEnd w:id="8"/>
+    </w:p>
+    <w:p>
+      <w:pPr>
+        <w:spacing w:after="0"/>
+      </w:pPr>
+      <w:r>
+        <w:t>En sensorkonfiguration indeholder:</w:t>
+      </w:r>
+    </w:p>
+    <w:p>
+      <w:pPr>
+        <w:pStyle w:val="Listeafsnit"/>
+        <w:numPr>
+          <w:ilvl w:val="0"/>
+          <w:numId w:val="16"/>
+        </w:numPr>
+        <w:spacing w:after="0"/>
+      </w:pPr>
+      <w:r>
+        <w:t xml:space="preserve">ID for en specifik sensor-enhed </w:t>
+      </w:r>
+    </w:p>
+    <w:p>
+      <w:pPr>
+        <w:pStyle w:val="Listeafsnit"/>
+        <w:numPr>
+          <w:ilvl w:val="0"/>
+          <w:numId w:val="16"/>
+        </w:numPr>
+      </w:pPr>
+      <w:r>
+        <w:t xml:space="preserve">MIDI-parameter </w:t>
+      </w:r>
+    </w:p>
+    <w:p>
+      <w:pPr>
+        <w:pStyle w:val="Listeafsnit"/>
+        <w:numPr>
+          <w:ilvl w:val="0"/>
+          <w:numId w:val="16"/>
+        </w:numPr>
+      </w:pPr>
+      <w:r>
+        <w:t>Mapping s</w:t>
+      </w:r>
+      <w:r>
+        <w:t>cheme</w:t>
+      </w:r>
+    </w:p>
+    <w:p>
+      <w:pPr>
+        <w:pStyle w:val="Listeafsnit"/>
+        <w:numPr>
+          <w:ilvl w:val="0"/>
+          <w:numId w:val="16"/>
+        </w:numPr>
+      </w:pPr>
+      <w:r>
+        <w:t>Lydpakke</w:t>
+      </w:r>
+    </w:p>
+    <w:p>
+      <w:pPr>
+        <w:pStyle w:val="Overskrift3"/>
+        <w:numPr>
+          <w:ilvl w:val="2"/>
+          <w:numId w:val="4"/>
+        </w:numPr>
+        <w:rPr>
+          <w:rFonts w:eastAsia="SimSun"/>
+          <w:lang w:eastAsia="ar-SA"/>
+        </w:rPr>
+      </w:pPr>
+      <w:bookmarkStart w:id="9" w:name="_Toc401586468"/>
+      <w:r>
+        <w:rPr>
+          <w:rFonts w:eastAsia="SimSun"/>
+          <w:lang w:eastAsia="ar-SA"/>
+        </w:rPr>
+        <w:t>Buffer</w:t>
+      </w:r>
+      <w:bookmarkEnd w:id="9"/>
+    </w:p>
+    <w:p>
+      <w:pPr>
+        <w:rPr>
+          <w:lang w:eastAsia="ar-SA"/>
+        </w:rPr>
+      </w:pPr>
+      <w:r>
+        <w:rPr>
+          <w:lang w:eastAsia="ar-SA"/>
+        </w:rPr>
+        <w:t>Et midlertidigt hukommelseslager mellem to moduler i BodyRock3000.</w:t>
+      </w:r>
+    </w:p>
+    <w:p>
+      <w:pPr>
+        <w:pStyle w:val="Overskrift3"/>
+        <w:numPr>
+          <w:ilvl w:val="2"/>
+          <w:numId w:val="4"/>
+        </w:numPr>
+        <w:rPr>
+          <w:rFonts w:eastAsia="SimSun"/>
+          <w:lang w:eastAsia="ar-SA"/>
+        </w:rPr>
+      </w:pPr>
+      <w:bookmarkStart w:id="10" w:name="_Toc401586469"/>
+      <w:r>
+        <w:rPr>
+          <w:rFonts w:eastAsia="SimSun"/>
+          <w:lang w:eastAsia="ar-SA"/>
+        </w:rPr>
+        <w:t>Preset</w:t>
+      </w:r>
+      <w:bookmarkEnd w:id="10"/>
+    </w:p>
+    <w:p>
+      <w:pPr>
+        <w:rPr>
+          <w:lang w:eastAsia="ar-SA"/>
+        </w:rPr>
+      </w:pPr>
+      <w:r>
+        <w:rPr>
+          <w:lang w:eastAsia="ar-SA"/>
+        </w:rPr>
+        <w:t>Et</w:t>
+      </w:r>
+      <w:r>
+        <w:rPr>
+          <w:lang w:eastAsia="ar-SA"/>
+        </w:rPr>
+        <w:t xml:space="preserve"> </w:t>
+      </w:r>
+      <w:r>
+        <w:rPr>
+          <w:lang w:eastAsia="ar-SA"/>
+        </w:rPr>
+        <w:t>sæt af</w:t>
+      </w:r>
+      <w:r>
+        <w:rPr>
+          <w:lang w:eastAsia="ar-SA"/>
+        </w:rPr>
+        <w:t xml:space="preserve"> </w:t>
+      </w:r>
+      <w:r>
+        <w:rPr>
+          <w:lang w:eastAsia="ar-SA"/>
+        </w:rPr>
+        <w:t>sensorkonfigurationer, der simultant</w:t>
+      </w:r>
+      <w:r>
+        <w:rPr>
+          <w:rStyle w:val="Fodnotehenvisning"/>
+          <w:lang w:eastAsia="ar-SA"/>
+        </w:rPr>
+        <w:footnoteReference w:id="1"/>
+      </w:r>
+      <w:r>
+        <w:rPr>
+          <w:lang w:eastAsia="ar-SA"/>
+        </w:rPr>
+        <w:t xml:space="preserve"> kan indlæses på systemet</w:t>
+      </w:r>
+    </w:p>
+    <w:p>
+      <w:pPr>
+        <w:rPr>
+          <w:lang w:eastAsia="da-DK"/>
+        </w:rPr>
+      </w:pPr>
+    </w:p>
+    <w:p>
+      <w:pPr>
+        <w:pStyle w:val="Overskrift1"/>
         <w:rPr>
           <w:rFonts w:eastAsia="Times New Roman"/>
           <w:lang w:eastAsia="da-DK"/>
         </w:rPr>
       </w:pPr>
-      <w:bookmarkStart w:id="1" w:name="_Toc401586454"/>
-      <w:r>
-        <w:rPr>
-          <w:noProof/>
-          <w:lang w:eastAsia="da-DK"/>
-        </w:rPr>
-        <w:lastRenderedPageBreak/>
-        <w:object w:dxaOrig="1440" w:dyaOrig="1440">
-          <v:group id="_x0000_s1026" style="position:absolute;margin-left:170.55pt;margin-top:-4.75pt;width:307.6pt;height:263.95pt;z-index:-251657216" coordorigin="3518,2536" coordsize="7089,5684">
-            <v:shape id="_x0000_s1027" type="#_x0000_t75" style="position:absolute;left:3518;top:2536;width:7089;height:5033" wrapcoords="5389 62 5389 4011 5214 4999 2892 7961 394 8517 44 8640 44 9072 1314 9998 1008 10923 1358 11911 1139 12713 1183 12898 1621 12898 5345 17835 5389 21477 16912 21477 19278 21477 21556 21168 21512 20798 20023 19810 19760 18823 20154 18823 20242 18453 19979 17835 20067 17403 19672 17280 16912 16848 16912 14935 21469 13762 21337 13392 16912 12898 19628 12898 20198 12713 19935 11911 20286 10923 20023 9813 19497 9627 16912 8949 16912 62 5389 62">
-              <v:imagedata r:id="rId9" o:title=""/>
-            </v:shape>
-            <v:shapetype id="_x0000_t202" coordsize="21600,21600" o:spt="202" path="m,l,21600r21600,l21600,xe">
-              <v:stroke joinstyle="miter"/>
-              <v:path gradientshapeok="t" o:connecttype="rect"/>
-            </v:shapetype>
-            <v:shape id="Tekstfelt 2" o:spid="_x0000_s1028" type="#_x0000_t202" style="position:absolute;left:3624;top:7830;width:5083;height:390;visibility:visible;mso-wrap-distance-top:3.6pt;mso-wrap-distance-bottom:3.6pt;mso-width-relative:margin;mso-height-relative:margin" wrapcoords="-64 0 -64 20769 21600 20769 21600 0 -64 0" stroked="f">
-              <v:textbox style="mso-next-textbox:#Tekstfelt 2">
-                <w:txbxContent>
-                  <w:p>
-                    <w:pPr>
-                      <w:pStyle w:val="Billedtekst"/>
-                      <w:ind w:firstLine="1304"/>
-                      <w:rPr>
-                        <w:lang w:val="en-US"/>
-                      </w:rPr>
-                    </w:pPr>
-                    <w:r>
-                      <w:rPr>
-                        <w:b/>
-                        <w:lang w:val="en-US"/>
-                      </w:rPr>
-                      <w:t xml:space="preserve">Figur </w:t>
-                    </w:r>
-                    <w:r>
-                      <w:rPr>
-                        <w:b/>
-                      </w:rPr>
-                      <w:fldChar w:fldCharType="begin"/>
-                    </w:r>
-                    <w:r>
-                      <w:rPr>
-                        <w:b/>
-                        <w:lang w:val="en-US"/>
-                      </w:rPr>
-                      <w:instrText xml:space="preserve"> SEQ Figur \* ARABIC </w:instrText>
-                    </w:r>
-                    <w:r>
-                      <w:rPr>
-                        <w:b/>
-                      </w:rPr>
-                      <w:fldChar w:fldCharType="separate"/>
-                    </w:r>
-                    <w:r>
-                      <w:rPr>
-                        <w:b/>
-                        <w:noProof/>
-                        <w:lang w:val="en-US"/>
-                      </w:rPr>
-                      <w:t>1</w:t>
-                    </w:r>
-                    <w:r>
-                      <w:rPr>
-                        <w:b/>
-                      </w:rPr>
-                      <w:fldChar w:fldCharType="end"/>
-                    </w:r>
-                    <w:r>
-                      <w:rPr>
-                        <w:lang w:val="en-US"/>
-                      </w:rPr>
-                      <w:t xml:space="preserve"> </w:t>
-                    </w:r>
-                    <w:r>
-                      <w:rPr>
-                        <w:lang w:val="en-US"/>
-                      </w:rPr>
-                      <w:t>Use case-</w:t>
-                    </w:r>
-                    <w:r>
-                      <w:rPr>
-                        <w:lang w:val="en-US"/>
-                      </w:rPr>
-                      <w:t>diagram over BodyRock3000</w:t>
-                    </w:r>
-                  </w:p>
-                  <w:p>
-                    <w:pPr>
-                      <w:rPr>
-                        <w:lang w:val="en-US"/>
-                      </w:rPr>
-                    </w:pPr>
-                  </w:p>
-                </w:txbxContent>
-              </v:textbox>
-            </v:shape>
-            <w10:wrap type="square"/>
-          </v:group>
-          <o:OLEObject Type="Embed" ProgID="Visio.Drawing.15" ShapeID="_x0000_s1027" DrawAspect="Content" ObjectID="_1477741090" r:id="rId10"/>
-        </w:object>
-      </w:r>
+      <w:bookmarkStart w:id="11" w:name="_Toc401586454"/>
       <w:r>
         <w:rPr>
           <w:rFonts w:eastAsia="Times New Roman"/>
           <w:lang w:eastAsia="da-DK"/>
         </w:rPr>
+        <w:lastRenderedPageBreak/>
         <w:t>Kravspecifikation</w:t>
       </w:r>
-      <w:bookmarkEnd w:id="1"/>
+      <w:bookmarkEnd w:id="11"/>
+    </w:p>
+    <w:p>
+      <w:pPr>
+        <w:rPr>
+          <w:lang w:eastAsia="da-DK"/>
+        </w:rPr>
+      </w:pPr>
+      <w:r>
+        <w:rPr>
+          <w:lang w:eastAsia="da-DK"/>
+        </w:rPr>
+        <w:t>Kravspecifikationen er udfærdiget med basis i en Use Case baseret tilgang. Den indeholder en beskrivelse over relevante aktører for systemet samt Fully Dressed Use Cases.</w:t>
+      </w:r>
+    </w:p>
+    <w:p>
+      <w:pPr>
+        <w:pStyle w:val="Overskrift2"/>
+        <w:rPr>
+          <w:lang w:eastAsia="da-DK"/>
+        </w:rPr>
+      </w:pPr>
+      <w:r>
+        <w:rPr>
+          <w:lang w:eastAsia="da-DK"/>
+        </w:rPr>
+        <w:t>Use Case diagram</w:t>
+      </w:r>
+    </w:p>
+    <w:p>
+      <w:pPr>
+        <w:jc w:val="center"/>
+        <w:rPr>
+          <w:lang w:eastAsia="da-DK"/>
+        </w:rPr>
+      </w:pPr>
+      <w:r>
+        <w:object w:dxaOrig="8089" w:dyaOrig="6265">
+          <v:shape id="_x0000_i1035" type="#_x0000_t75" style="width:404.4pt;height:313.2pt" o:ole="">
+            <v:imagedata r:id="rId9" o:title=""/>
+          </v:shape>
+          <o:OLEObject Type="Embed" ProgID="Visio.Drawing.15" ShapeID="_x0000_i1035" DrawAspect="Content" ObjectID="_1478853026" r:id="rId10"/>
+        </w:object>
+      </w:r>
     </w:p>
     <w:p>
       <w:pPr>
@@ -4352,89 +4882,14 @@
           <w:lang w:eastAsia="da-DK"/>
         </w:rPr>
       </w:pPr>
-      <w:bookmarkStart w:id="2" w:name="_Toc401586455"/>
+      <w:bookmarkStart w:id="12" w:name="_Toc401586456"/>
       <w:r>
         <w:rPr>
           <w:lang w:eastAsia="da-DK"/>
         </w:rPr>
-        <w:t>Aktører</w:t>
-      </w:r>
-      <w:bookmarkEnd w:id="2"/>
-    </w:p>
-    <w:p>
-      <w:pPr>
-        <w:rPr>
-          <w:lang w:eastAsia="da-DK"/>
-        </w:rPr>
-      </w:pPr>
-      <w:r>
-        <w:rPr>
-          <w:lang w:eastAsia="da-DK"/>
-        </w:rPr>
-        <w:t>På figuren til højre ses use case-diagrammet med alle aktører og deres forhold til systemet BodyRock3000</w:t>
-      </w:r>
-    </w:p>
-    <w:p>
-      <w:pPr>
-        <w:rPr>
-          <w:lang w:eastAsia="da-DK"/>
-        </w:rPr>
-      </w:pPr>
-    </w:p>
-    <w:p>
-      <w:pPr>
-        <w:rPr>
-          <w:lang w:eastAsia="da-DK"/>
-        </w:rPr>
-      </w:pPr>
-    </w:p>
-    <w:p>
-      <w:pPr>
-        <w:rPr>
-          <w:lang w:eastAsia="da-DK"/>
-        </w:rPr>
-      </w:pPr>
-    </w:p>
-    <w:p>
-      <w:pPr>
-        <w:rPr>
-          <w:lang w:eastAsia="da-DK"/>
-        </w:rPr>
-      </w:pPr>
-    </w:p>
-    <w:p>
-      <w:pPr>
-        <w:rPr>
-          <w:lang w:eastAsia="da-DK"/>
-        </w:rPr>
-      </w:pPr>
-    </w:p>
-    <w:p>
-      <w:pPr>
-        <w:rPr>
-          <w:lang w:eastAsia="da-DK"/>
-        </w:rPr>
-      </w:pPr>
-    </w:p>
-    <w:p>
-      <w:pPr>
-        <w:pStyle w:val="Overskrift2"/>
-        <w:numPr>
-          <w:ilvl w:val="1"/>
-          <w:numId w:val="4"/>
-        </w:numPr>
-        <w:rPr>
-          <w:lang w:eastAsia="da-DK"/>
-        </w:rPr>
-      </w:pPr>
-      <w:bookmarkStart w:id="3" w:name="_Toc401586456"/>
-      <w:r>
-        <w:rPr>
-          <w:lang w:eastAsia="da-DK"/>
-        </w:rPr>
         <w:t>Aktørbeskrivelse</w:t>
       </w:r>
-      <w:bookmarkEnd w:id="3"/>
+      <w:bookmarkEnd w:id="12"/>
     </w:p>
     <w:p>
       <w:pPr>
@@ -4445,11 +4900,11 @@
         </w:numPr>
         <w:spacing w:line="240" w:lineRule="auto"/>
       </w:pPr>
-      <w:bookmarkStart w:id="4" w:name="_Toc401586457"/>
+      <w:bookmarkStart w:id="13" w:name="_Toc401586457"/>
       <w:r>
         <w:t>Bruger</w:t>
       </w:r>
-      <w:bookmarkEnd w:id="4"/>
+      <w:bookmarkEnd w:id="13"/>
     </w:p>
     <w:tbl>
       <w:tblPr>
@@ -4606,11 +5061,11 @@
         </w:numPr>
         <w:spacing w:line="240" w:lineRule="auto"/>
       </w:pPr>
-      <w:bookmarkStart w:id="5" w:name="_Toc401586458"/>
+      <w:bookmarkStart w:id="14" w:name="_Toc401586458"/>
       <w:r>
         <w:t>MIDI-modtager</w:t>
       </w:r>
-      <w:bookmarkEnd w:id="5"/>
+      <w:bookmarkEnd w:id="14"/>
     </w:p>
     <w:tbl>
       <w:tblPr>
@@ -4741,7 +5196,14 @@
               <w:rPr>
                 <w:rStyle w:val="Fodnotehenvisning"/>
               </w:rPr>
-              <w:footnoteReference w:id="1"/>
+              <w:footnoteReference w:id="2"/>
+            </w:r>
+            <w:r>
+              <w:t xml:space="preserve">. Denne vil i praksis kunne være alt fra </w:t>
+            </w:r>
+            <w:r>
+              <w:lastRenderedPageBreak/>
+              <w:t xml:space="preserve">synthesizere, drum machines, pedal-board loopere, samt nogle lys-systemer. </w:t>
             </w:r>
           </w:p>
         </w:tc>
@@ -4757,11 +5219,11 @@
         </w:numPr>
         <w:spacing w:line="240" w:lineRule="auto"/>
       </w:pPr>
-      <w:bookmarkStart w:id="6" w:name="_Toc401586459"/>
+      <w:bookmarkStart w:id="15" w:name="_Toc401586459"/>
       <w:r>
         <w:t>Højtalersystem</w:t>
       </w:r>
-      <w:bookmarkEnd w:id="6"/>
+      <w:bookmarkEnd w:id="15"/>
       <w:r>
         <w:t xml:space="preserve"> </w:t>
       </w:r>
@@ -4904,605 +5366,14 @@
     <w:p/>
     <w:p>
       <w:pPr>
-        <w:pStyle w:val="Overskrift2"/>
-        <w:numPr>
-          <w:ilvl w:val="1"/>
-          <w:numId w:val="4"/>
-        </w:numPr>
-      </w:pPr>
-      <w:bookmarkStart w:id="7" w:name="_Toc401586460"/>
-      <w:r>
-        <w:lastRenderedPageBreak/>
-        <w:t>Termliste</w:t>
-      </w:r>
-      <w:bookmarkEnd w:id="7"/>
-    </w:p>
-    <w:p>
-      <w:pPr>
-        <w:pStyle w:val="Overskrift3"/>
-        <w:numPr>
-          <w:ilvl w:val="2"/>
-          <w:numId w:val="4"/>
-        </w:numPr>
-        <w:rPr>
-          <w:rFonts w:eastAsia="SimSun"/>
-          <w:lang w:eastAsia="ar-SA"/>
-        </w:rPr>
-      </w:pPr>
-      <w:bookmarkStart w:id="8" w:name="_Toc401586461"/>
-      <w:r>
-        <w:rPr>
-          <w:rFonts w:eastAsia="SimSun"/>
-          <w:lang w:eastAsia="ar-SA"/>
-        </w:rPr>
-        <w:t>Body</w:t>
-      </w:r>
-      <w:bookmarkEnd w:id="8"/>
-    </w:p>
-    <w:p>
-      <w:pPr>
-        <w:rPr>
-          <w:lang w:eastAsia="ar-SA"/>
-        </w:rPr>
-      </w:pPr>
-      <w:r>
-        <w:rPr>
-          <w:lang w:eastAsia="ar-SA"/>
-        </w:rPr>
-        <w:t xml:space="preserve">Body er den bærbare enhed for systemet BodyRock3000. Den består af en controller-enhed, som kan sende sensordata til den stationære enhed Rock. På controller-enheden kan der tilsluttes et vilkårligt antal sensorer, der kan foretage </w:t>
-      </w:r>
-      <w:r>
-        <w:rPr>
-          <w:rFonts w:ascii="Calibri" w:eastAsia="Times New Roman" w:hAnsi="Calibri" w:cs="Times New Roman"/>
-          <w:color w:val="000000"/>
+        <w:rPr>
           <w:lang w:eastAsia="da-DK"/>
         </w:rPr>
-        <w:t xml:space="preserve">accelerometer-, gyroskop-, proksimitets- og taktile trykmålinger. </w:t>
-      </w:r>
-      <w:r>
-        <w:rPr>
-          <w:lang w:eastAsia="ar-SA"/>
-        </w:rPr>
-        <w:t>Da det er et krav at anvende PSoC4-boardet i projektet, vil denne blive brugt som Body-enhed.</w:t>
-      </w:r>
-    </w:p>
-    <w:p>
-      <w:pPr>
-        <w:pStyle w:val="Overskrift3"/>
-        <w:numPr>
-          <w:ilvl w:val="2"/>
-          <w:numId w:val="4"/>
-        </w:numPr>
-        <w:rPr>
-          <w:rFonts w:eastAsia="SimSun"/>
-          <w:lang w:eastAsia="ar-SA"/>
-        </w:rPr>
-      </w:pPr>
-      <w:bookmarkStart w:id="9" w:name="_Toc401586462"/>
-      <w:r>
-        <w:rPr>
-          <w:rFonts w:eastAsia="SimSun"/>
-          <w:lang w:eastAsia="ar-SA"/>
-        </w:rPr>
-        <w:t>Rock</w:t>
-      </w:r>
-      <w:bookmarkEnd w:id="9"/>
-      <w:r>
-        <w:rPr>
-          <w:rFonts w:eastAsia="SimSun"/>
-          <w:lang w:eastAsia="ar-SA"/>
-        </w:rPr>
-        <w:t xml:space="preserve"> </w:t>
-      </w:r>
-    </w:p>
-    <w:p>
-      <w:pPr>
-        <w:rPr>
-          <w:lang w:eastAsia="ar-SA"/>
-        </w:rPr>
-      </w:pPr>
-      <w:r>
-        <w:rPr>
-          <w:lang w:eastAsia="ar-SA"/>
-        </w:rPr>
-        <w:t xml:space="preserve">Rock er den stationære enhed for systemet BodyRock3000. Denne enhed modtager sensordata fra Body-enheden via trådløs kommunikation. Sensordataene konverteres herefter til MIDI, som fastlægger lydoutputtet. Det er ligeledes et krav at anvende </w:t>
-      </w:r>
-      <w:r>
-        <w:rPr>
-          <w:lang w:eastAsia="ar-SA"/>
-        </w:rPr>
-        <w:t>DevKit8000</w:t>
-      </w:r>
-      <w:r>
-        <w:rPr>
-          <w:lang w:eastAsia="ar-SA"/>
-        </w:rPr>
-        <w:t xml:space="preserve"> i projektet, derfor vil DevKittet blive brugt som Rock-enhed.</w:t>
-      </w:r>
-    </w:p>
-    <w:p>
-      <w:pPr>
-        <w:pStyle w:val="Overskrift3"/>
-        <w:numPr>
-          <w:ilvl w:val="2"/>
-          <w:numId w:val="4"/>
-        </w:numPr>
-        <w:rPr>
-          <w:rFonts w:eastAsia="SimSun"/>
-          <w:lang w:eastAsia="ar-SA"/>
-        </w:rPr>
-      </w:pPr>
-      <w:bookmarkStart w:id="10" w:name="_Toc401586463"/>
-      <w:r>
-        <w:rPr>
-          <w:rFonts w:eastAsia="SimSun"/>
-          <w:lang w:eastAsia="ar-SA"/>
-        </w:rPr>
-        <w:t>BodyRock3000</w:t>
-      </w:r>
-    </w:p>
-    <w:p>
-      <w:pPr>
-        <w:rPr>
-          <w:lang w:eastAsia="ar-SA"/>
-        </w:rPr>
-      </w:pPr>
-      <w:r>
-        <w:rPr>
-          <w:lang w:eastAsia="ar-SA"/>
-        </w:rPr>
-        <w:t>BodyRock3000 er en samlet betegnelse for systemet. Denne bruges bl.a. som initiator ved Use Case 6, og indikerer at Use Casen startes af interne processer op systemet.</w:t>
-      </w:r>
-    </w:p>
-    <w:p>
-      <w:pPr>
-        <w:pStyle w:val="Overskrift3"/>
-        <w:numPr>
-          <w:ilvl w:val="2"/>
-          <w:numId w:val="4"/>
-        </w:numPr>
-        <w:rPr>
-          <w:rFonts w:eastAsia="SimSun"/>
-          <w:lang w:eastAsia="ar-SA"/>
-        </w:rPr>
-      </w:pPr>
-      <w:r>
-        <w:rPr>
-          <w:rFonts w:eastAsia="SimSun"/>
-          <w:lang w:eastAsia="ar-SA"/>
-        </w:rPr>
-        <w:t>Lydpakke:</w:t>
-      </w:r>
-      <w:bookmarkEnd w:id="10"/>
-      <w:r>
-        <w:rPr>
-          <w:rFonts w:eastAsia="SimSun"/>
-          <w:lang w:eastAsia="ar-SA"/>
-        </w:rPr>
-        <w:t xml:space="preserve"> </w:t>
-      </w:r>
-    </w:p>
-    <w:p>
-      <w:pPr>
-        <w:rPr>
-          <w:rFonts w:eastAsia="SimSun" w:cs="Calibri"/>
-          <w:kern w:val="1"/>
-          <w:lang w:eastAsia="ar-SA"/>
-        </w:rPr>
-      </w:pPr>
-      <w:r>
-        <w:rPr>
-          <w:rFonts w:eastAsia="SimSun" w:cs="Calibri"/>
-          <w:kern w:val="1"/>
-          <w:lang w:eastAsia="ar-SA"/>
-        </w:rPr>
-        <w:t>Bestemmer hvilke lyde der skal syntetiseres, på baggrund af de modtagne MIDI-signaler</w:t>
-      </w:r>
-    </w:p>
-    <w:p>
-      <w:pPr>
-        <w:pStyle w:val="Overskrift3"/>
-        <w:numPr>
-          <w:ilvl w:val="2"/>
-          <w:numId w:val="4"/>
-        </w:numPr>
-        <w:rPr>
-          <w:rFonts w:eastAsia="SimSun"/>
-          <w:lang w:eastAsia="ar-SA"/>
-        </w:rPr>
-      </w:pPr>
-      <w:bookmarkStart w:id="11" w:name="_Toc401586464"/>
-      <w:r>
-        <w:rPr>
-          <w:rFonts w:eastAsia="SimSun"/>
-          <w:lang w:eastAsia="ar-SA"/>
-        </w:rPr>
-        <w:t>MIDI-parameter</w:t>
-      </w:r>
-      <w:bookmarkEnd w:id="11"/>
-    </w:p>
-    <w:p>
-      <w:pPr>
-        <w:rPr>
-          <w:rFonts w:eastAsia="SimSun" w:cs="Calibri"/>
-          <w:kern w:val="1"/>
-          <w:lang w:eastAsia="ar-SA"/>
-        </w:rPr>
-      </w:pPr>
-      <w:r>
-        <w:rPr>
-          <w:rFonts w:eastAsia="SimSun" w:cs="Calibri"/>
-          <w:kern w:val="1"/>
-          <w:lang w:eastAsia="ar-SA"/>
-        </w:rPr>
-        <w:t>Der er generelt tre typer MIDI-parametre:</w:t>
-      </w:r>
-    </w:p>
-    <w:p>
-      <w:pPr>
-        <w:pStyle w:val="Listeafsnit"/>
-        <w:numPr>
-          <w:ilvl w:val="0"/>
-          <w:numId w:val="17"/>
-        </w:numPr>
-        <w:spacing w:after="0"/>
-        <w:rPr>
-          <w:rFonts w:eastAsia="SimSun" w:cs="Calibri"/>
-          <w:kern w:val="1"/>
-          <w:lang w:eastAsia="ar-SA"/>
-        </w:rPr>
-      </w:pPr>
-      <w:r>
-        <w:rPr>
-          <w:rFonts w:eastAsia="SimSun" w:cs="Calibri"/>
-          <w:b/>
-          <w:kern w:val="1"/>
-          <w:lang w:eastAsia="ar-SA"/>
-        </w:rPr>
-        <w:t>Note</w:t>
-      </w:r>
-      <w:r>
-        <w:rPr>
-          <w:rFonts w:eastAsia="SimSun" w:cs="Calibri"/>
-          <w:kern w:val="1"/>
-          <w:lang w:eastAsia="ar-SA"/>
-        </w:rPr>
-        <w:t>: Angiver hvilken tone, der skal afspilles i intervallet [0-127]</w:t>
-      </w:r>
-    </w:p>
-    <w:p>
-      <w:pPr>
-        <w:pStyle w:val="Listeafsnit"/>
-        <w:numPr>
-          <w:ilvl w:val="0"/>
-          <w:numId w:val="17"/>
-        </w:numPr>
-        <w:spacing w:after="0"/>
-        <w:rPr>
-          <w:rFonts w:eastAsia="SimSun" w:cs="Calibri"/>
-          <w:kern w:val="1"/>
-          <w:lang w:eastAsia="ar-SA"/>
-        </w:rPr>
-      </w:pPr>
-      <w:r>
-        <w:rPr>
-          <w:rFonts w:eastAsia="SimSun" w:cs="Calibri"/>
-          <w:b/>
-          <w:kern w:val="1"/>
-          <w:lang w:eastAsia="ar-SA"/>
-        </w:rPr>
-        <w:t>Control Change (CC):</w:t>
-      </w:r>
-      <w:r>
-        <w:rPr>
-          <w:rFonts w:eastAsia="SimSun" w:cs="Calibri"/>
-          <w:kern w:val="1"/>
-          <w:lang w:eastAsia="ar-SA"/>
-        </w:rPr>
-        <w:t xml:space="preserve"> Angiver hvilken parameter, der ønskes ændret i intervallet [0-127]   </w:t>
-      </w:r>
-    </w:p>
-    <w:p>
-      <w:pPr>
-        <w:pStyle w:val="Listeafsnit"/>
-        <w:numPr>
-          <w:ilvl w:val="0"/>
-          <w:numId w:val="17"/>
-        </w:numPr>
-        <w:rPr>
-          <w:rFonts w:eastAsia="SimSun" w:cs="Calibri"/>
-          <w:kern w:val="1"/>
-          <w:lang w:eastAsia="ar-SA"/>
-        </w:rPr>
-      </w:pPr>
-      <w:r>
-        <w:rPr>
-          <w:rFonts w:eastAsia="SimSun" w:cs="Calibri"/>
-          <w:b/>
-          <w:kern w:val="1"/>
-          <w:lang w:eastAsia="ar-SA"/>
-        </w:rPr>
-        <w:t>Program Change</w:t>
-      </w:r>
-      <w:r>
-        <w:rPr>
-          <w:rFonts w:eastAsia="SimSun" w:cs="Calibri"/>
-          <w:kern w:val="1"/>
-          <w:lang w:eastAsia="ar-SA"/>
-        </w:rPr>
-        <w:t>: Angiver hvilket preset, der ønskes i intervallet [0-127]</w:t>
-      </w:r>
-    </w:p>
-    <w:p>
-      <w:pPr>
-        <w:pStyle w:val="Overskrift3"/>
-        <w:numPr>
-          <w:ilvl w:val="2"/>
-          <w:numId w:val="4"/>
-        </w:numPr>
-        <w:rPr>
-          <w:rFonts w:eastAsia="SimSun"/>
-          <w:lang w:eastAsia="ar-SA"/>
-        </w:rPr>
-      </w:pPr>
-      <w:bookmarkStart w:id="12" w:name="_Toc401586465"/>
-      <w:r>
-        <w:rPr>
-          <w:rFonts w:eastAsia="SimSun"/>
-          <w:lang w:eastAsia="ar-SA"/>
-        </w:rPr>
-        <w:t>Lydmodul</w:t>
-      </w:r>
-      <w:bookmarkEnd w:id="12"/>
-    </w:p>
-    <w:p>
-      <w:pPr>
-        <w:rPr>
-          <w:lang w:eastAsia="ar-SA"/>
-        </w:rPr>
-      </w:pPr>
-      <w:r>
-        <w:rPr>
-          <w:lang w:eastAsia="ar-SA"/>
-        </w:rPr>
-        <w:t>Et digitalt datamodul, der agerer som bindeled mellem de valgte lydpakker og MIDI-parameter-inputs, således at den korrekte lyd afspilles analogt.</w:t>
-      </w:r>
-    </w:p>
-    <w:p>
-      <w:pPr>
-        <w:pStyle w:val="Overskrift3"/>
-        <w:numPr>
-          <w:ilvl w:val="2"/>
-          <w:numId w:val="4"/>
-        </w:numPr>
-        <w:rPr>
-          <w:rFonts w:eastAsia="SimSun"/>
-          <w:lang w:eastAsia="ar-SA"/>
-        </w:rPr>
-      </w:pPr>
-      <w:bookmarkStart w:id="13" w:name="_Toc401586466"/>
-      <w:r>
-        <w:rPr>
-          <w:rFonts w:eastAsia="SimSun"/>
-          <w:lang w:eastAsia="ar-SA"/>
-        </w:rPr>
-        <w:t>Mapping scheme</w:t>
-      </w:r>
-      <w:bookmarkEnd w:id="13"/>
-    </w:p>
-    <w:p>
-      <w:pPr>
-        <w:rPr>
-          <w:rFonts w:eastAsia="SimSun" w:cs="Calibri"/>
-          <w:kern w:val="1"/>
-          <w:lang w:eastAsia="ar-SA"/>
-        </w:rPr>
-      </w:pPr>
-      <w:r>
-        <w:rPr>
-          <w:rFonts w:eastAsia="SimSun" w:cs="Calibri"/>
-          <w:kern w:val="1"/>
-          <w:lang w:eastAsia="ar-SA"/>
-        </w:rPr>
-        <w:t>En agenda for hvorledes et givet sensor-input mappes til en given MIDI-parameter</w:t>
-      </w:r>
-    </w:p>
-    <w:p>
-      <w:pPr>
-        <w:pStyle w:val="Overskrift3"/>
-        <w:numPr>
-          <w:ilvl w:val="2"/>
-          <w:numId w:val="4"/>
-        </w:numPr>
-        <w:rPr>
-          <w:rFonts w:eastAsia="SimSun"/>
-          <w:lang w:eastAsia="ar-SA"/>
-        </w:rPr>
-      </w:pPr>
-      <w:bookmarkStart w:id="14" w:name="_Toc401586467"/>
-      <w:r>
-        <w:rPr>
-          <w:rFonts w:eastAsia="SimSun"/>
-          <w:lang w:eastAsia="ar-SA"/>
-        </w:rPr>
-        <w:t>Sensorkonfiguration</w:t>
-      </w:r>
-      <w:bookmarkEnd w:id="14"/>
-    </w:p>
-    <w:p>
-      <w:r>
-        <w:t>En sensorkonfiguration indeholder:</w:t>
-      </w:r>
-    </w:p>
-    <w:p>
-      <w:pPr>
-        <w:pStyle w:val="Listeafsnit"/>
-        <w:numPr>
-          <w:ilvl w:val="0"/>
-          <w:numId w:val="16"/>
-        </w:numPr>
-      </w:pPr>
-      <w:r>
-        <w:t xml:space="preserve">ID for en specifik sensor-enhed </w:t>
-      </w:r>
-    </w:p>
-    <w:p>
-      <w:pPr>
-        <w:pStyle w:val="Listeafsnit"/>
-        <w:numPr>
-          <w:ilvl w:val="0"/>
-          <w:numId w:val="16"/>
-        </w:numPr>
-      </w:pPr>
-      <w:r>
-        <w:t xml:space="preserve">MIDI-parameter </w:t>
-      </w:r>
-    </w:p>
-    <w:p>
-      <w:pPr>
-        <w:pStyle w:val="Listeafsnit"/>
-        <w:numPr>
-          <w:ilvl w:val="0"/>
-          <w:numId w:val="16"/>
-        </w:numPr>
-      </w:pPr>
-      <w:r>
-        <w:t>Mapping s</w:t>
-      </w:r>
-      <w:r>
-        <w:t>cheme</w:t>
-      </w:r>
-    </w:p>
-    <w:p>
-      <w:pPr>
-        <w:pStyle w:val="Listeafsnit"/>
-        <w:numPr>
-          <w:ilvl w:val="0"/>
-          <w:numId w:val="16"/>
-        </w:numPr>
-      </w:pPr>
-      <w:r>
-        <w:t>Lydpakke</w:t>
-      </w:r>
-    </w:p>
-    <w:p>
-      <w:pPr>
-        <w:pStyle w:val="Overskrift3"/>
-        <w:numPr>
-          <w:ilvl w:val="2"/>
-          <w:numId w:val="4"/>
-        </w:numPr>
-        <w:rPr>
-          <w:rFonts w:eastAsia="SimSun"/>
-          <w:lang w:eastAsia="ar-SA"/>
-        </w:rPr>
-      </w:pPr>
-      <w:bookmarkStart w:id="15" w:name="_Toc401586468"/>
-      <w:r>
-        <w:rPr>
-          <w:rFonts w:eastAsia="SimSun"/>
-          <w:lang w:eastAsia="ar-SA"/>
-        </w:rPr>
-        <w:t>Buffer</w:t>
-      </w:r>
-      <w:bookmarkEnd w:id="15"/>
-    </w:p>
-    <w:p>
-      <w:pPr>
-        <w:rPr>
-          <w:lang w:eastAsia="ar-SA"/>
-        </w:rPr>
-      </w:pPr>
-      <w:r>
-        <w:rPr>
-          <w:lang w:eastAsia="ar-SA"/>
-        </w:rPr>
-        <w:t>Et midlertidigt hukommelseslager mellem to moduler i BodyRock3000.</w:t>
-      </w:r>
-    </w:p>
-    <w:p>
-      <w:pPr>
-        <w:pStyle w:val="Overskrift3"/>
-        <w:numPr>
-          <w:ilvl w:val="2"/>
-          <w:numId w:val="4"/>
-        </w:numPr>
-        <w:rPr>
-          <w:rFonts w:eastAsia="SimSun"/>
-          <w:lang w:eastAsia="ar-SA"/>
-        </w:rPr>
-      </w:pPr>
-      <w:bookmarkStart w:id="16" w:name="_Toc401586469"/>
-      <w:r>
-        <w:rPr>
-          <w:rFonts w:eastAsia="SimSun"/>
-          <w:lang w:eastAsia="ar-SA"/>
-        </w:rPr>
-        <w:t>Preset</w:t>
-      </w:r>
-      <w:bookmarkEnd w:id="16"/>
-    </w:p>
-    <w:p>
-      <w:pPr>
-        <w:rPr>
-          <w:lang w:eastAsia="ar-SA"/>
-        </w:rPr>
-      </w:pPr>
-      <w:r>
-        <w:rPr>
-          <w:lang w:eastAsia="ar-SA"/>
-        </w:rPr>
-        <w:t>Et</w:t>
-      </w:r>
-      <w:r>
-        <w:rPr>
-          <w:lang w:eastAsia="ar-SA"/>
-        </w:rPr>
-        <w:t xml:space="preserve"> </w:t>
-      </w:r>
-      <w:r>
-        <w:rPr>
-          <w:lang w:eastAsia="ar-SA"/>
-        </w:rPr>
-        <w:t>sæt af</w:t>
-      </w:r>
-      <w:r>
-        <w:rPr>
-          <w:lang w:eastAsia="ar-SA"/>
-        </w:rPr>
-        <w:t xml:space="preserve"> </w:t>
-      </w:r>
-      <w:r>
-        <w:rPr>
-          <w:lang w:eastAsia="ar-SA"/>
-        </w:rPr>
-        <w:t>sensorkonfigurationer, der simultant</w:t>
-      </w:r>
-      <w:r>
-        <w:rPr>
-          <w:rStyle w:val="Fodnotehenvisning"/>
-          <w:lang w:eastAsia="ar-SA"/>
-        </w:rPr>
-        <w:footnoteReference w:id="2"/>
-      </w:r>
-      <w:r>
-        <w:rPr>
-          <w:lang w:eastAsia="ar-SA"/>
-        </w:rPr>
-        <w:t xml:space="preserve"> kan indlæses på systemet</w:t>
-      </w:r>
-    </w:p>
-    <w:p>
-      <w:pPr>
+      </w:pPr>
+      <w:r>
         <w:rPr>
           <w:lang w:eastAsia="da-DK"/>
         </w:rPr>
-      </w:pPr>
-      <w:r>
-        <w:rPr>
-          <w:lang w:eastAsia="da-DK"/>
-        </w:rPr>
-        <w:lastRenderedPageBreak/>
         <w:br w:type="page"/>
       </w:r>
     </w:p>
@@ -5514,12 +5385,10 @@
           <w:numId w:val="15"/>
         </w:numPr>
       </w:pPr>
-      <w:bookmarkStart w:id="17" w:name="_Toc401586470"/>
       <w:r>
         <w:lastRenderedPageBreak/>
-        <w:t>Use cases</w:t>
-      </w:r>
-      <w:bookmarkEnd w:id="17"/>
+        <w:t>Use Case beskrivelser</w:t>
+      </w:r>
     </w:p>
     <w:p>
       <w:r>
@@ -5543,11 +5412,11 @@
           <w:numId w:val="15"/>
         </w:numPr>
       </w:pPr>
-      <w:bookmarkStart w:id="18" w:name="_Toc401586471"/>
+      <w:bookmarkStart w:id="16" w:name="_Toc401586471"/>
       <w:r>
         <w:t>Forbind Body og Rock</w:t>
       </w:r>
-      <w:bookmarkEnd w:id="18"/>
+      <w:bookmarkEnd w:id="16"/>
     </w:p>
     <w:tbl>
       <w:tblPr>
@@ -6870,14 +6739,28 @@
     <w:p/>
     <w:p>
       <w:pPr>
+        <w:rPr>
+          <w:rFonts w:asciiTheme="majorHAnsi" w:eastAsiaTheme="majorEastAsia" w:hAnsiTheme="majorHAnsi" w:cstheme="majorBidi"/>
+          <w:color w:val="1F4D78" w:themeColor="accent1" w:themeShade="7F"/>
+          <w:sz w:val="24"/>
+          <w:szCs w:val="24"/>
+        </w:rPr>
+      </w:pPr>
+      <w:bookmarkStart w:id="17" w:name="_Toc401586472"/>
+      <w:r>
+        <w:br w:type="page"/>
+      </w:r>
+    </w:p>
+    <w:p>
+      <w:pPr>
         <w:pStyle w:val="Overskrift3"/>
         <w:numPr>
           <w:ilvl w:val="2"/>
           <w:numId w:val="14"/>
         </w:numPr>
       </w:pPr>
-      <w:bookmarkStart w:id="19" w:name="_Toc401586472"/>
-      <w:r>
+      <w:r>
+        <w:lastRenderedPageBreak/>
         <w:t>In</w:t>
       </w:r>
       <w:r>
@@ -6892,7 +6775,7 @@
       <w:r>
         <w:t xml:space="preserve"> lydpakker</w:t>
       </w:r>
-      <w:bookmarkEnd w:id="19"/>
+      <w:bookmarkEnd w:id="17"/>
     </w:p>
     <w:tbl>
       <w:tblPr>
@@ -7963,11 +7846,7 @@
         </w:tc>
       </w:tr>
     </w:tbl>
-    <w:p>
-      <w:r>
-        <w:br w:type="page"/>
-      </w:r>
-    </w:p>
+    <w:p/>
     <w:tbl>
       <w:tblPr>
         <w:tblW w:w="0" w:type="auto"/>
@@ -8010,7 +7889,6 @@
                 <w:kern w:val="1"/>
                 <w:lang w:eastAsia="ar-SA"/>
               </w:rPr>
-              <w:lastRenderedPageBreak/>
               <w:t>Undtagelser</w:t>
             </w:r>
           </w:p>
@@ -8360,20 +8238,34 @@
     <w:p/>
     <w:p>
       <w:pPr>
+        <w:rPr>
+          <w:rFonts w:asciiTheme="majorHAnsi" w:eastAsiaTheme="majorEastAsia" w:hAnsiTheme="majorHAnsi" w:cstheme="majorBidi"/>
+          <w:color w:val="1F4D78" w:themeColor="accent1" w:themeShade="7F"/>
+          <w:sz w:val="24"/>
+          <w:szCs w:val="24"/>
+        </w:rPr>
+      </w:pPr>
+      <w:bookmarkStart w:id="18" w:name="_Toc401586473"/>
+      <w:r>
+        <w:br w:type="page"/>
+      </w:r>
+    </w:p>
+    <w:p>
+      <w:pPr>
         <w:pStyle w:val="Overskrift3"/>
         <w:numPr>
           <w:ilvl w:val="2"/>
           <w:numId w:val="13"/>
         </w:numPr>
       </w:pPr>
-      <w:bookmarkStart w:id="20" w:name="_Toc401586473"/>
-      <w:r>
+      <w:r>
+        <w:lastRenderedPageBreak/>
         <w:t>Konfigurer</w:t>
       </w:r>
       <w:r>
         <w:t xml:space="preserve"> sensorer</w:t>
       </w:r>
-      <w:bookmarkEnd w:id="20"/>
+      <w:bookmarkEnd w:id="18"/>
     </w:p>
     <w:tbl>
       <w:tblPr>
@@ -9002,22 +8894,7 @@
         </w:tc>
       </w:tr>
     </w:tbl>
-    <w:p>
-      <w:pPr>
-        <w:suppressAutoHyphens/>
-        <w:spacing w:line="256" w:lineRule="auto"/>
-        <w:rPr>
-          <w:rFonts w:eastAsia="SimSun" w:cs="Calibri"/>
-          <w:kern w:val="1"/>
-          <w:lang w:eastAsia="ar-SA"/>
-        </w:rPr>
-      </w:pPr>
-    </w:p>
-    <w:p>
-      <w:r>
-        <w:br w:type="page"/>
-      </w:r>
-    </w:p>
+    <w:p/>
     <w:tbl>
       <w:tblPr>
         <w:tblW w:w="0" w:type="auto"/>
@@ -9060,7 +8937,6 @@
                 <w:kern w:val="1"/>
                 <w:lang w:eastAsia="ar-SA"/>
               </w:rPr>
-              <w:lastRenderedPageBreak/>
               <w:t>Hovedscenarie</w:t>
             </w:r>
           </w:p>
@@ -9804,6 +9680,7 @@
                 <w:kern w:val="1"/>
                 <w:lang w:eastAsia="ar-SA"/>
               </w:rPr>
+              <w:lastRenderedPageBreak/>
               <w:t>[</w:t>
             </w:r>
             <w:r>
@@ -10066,12 +9943,12 @@
           <w:numId w:val="12"/>
         </w:numPr>
       </w:pPr>
-      <w:bookmarkStart w:id="21" w:name="_Toc401586474"/>
+      <w:bookmarkStart w:id="19" w:name="_Toc401586474"/>
       <w:r>
         <w:lastRenderedPageBreak/>
         <w:t>Konfigurer preset</w:t>
       </w:r>
-      <w:bookmarkEnd w:id="21"/>
+      <w:bookmarkEnd w:id="19"/>
     </w:p>
     <w:tbl>
       <w:tblPr>
@@ -11339,17 +11216,31 @@
     <w:p/>
     <w:p>
       <w:pPr>
+        <w:rPr>
+          <w:rFonts w:asciiTheme="majorHAnsi" w:eastAsiaTheme="majorEastAsia" w:hAnsiTheme="majorHAnsi" w:cstheme="majorBidi"/>
+          <w:color w:val="1F4D78" w:themeColor="accent1" w:themeShade="7F"/>
+          <w:sz w:val="24"/>
+          <w:szCs w:val="24"/>
+        </w:rPr>
+      </w:pPr>
+      <w:bookmarkStart w:id="20" w:name="_Toc401586475"/>
+      <w:r>
+        <w:br w:type="page"/>
+      </w:r>
+    </w:p>
+    <w:p>
+      <w:pPr>
         <w:pStyle w:val="Overskrift3"/>
         <w:numPr>
           <w:ilvl w:val="2"/>
           <w:numId w:val="11"/>
         </w:numPr>
       </w:pPr>
-      <w:bookmarkStart w:id="22" w:name="_Toc401586475"/>
-      <w:r>
+      <w:r>
+        <w:lastRenderedPageBreak/>
         <w:t>Vælg preset</w:t>
       </w:r>
-      <w:bookmarkEnd w:id="22"/>
+      <w:bookmarkEnd w:id="20"/>
     </w:p>
     <w:tbl>
       <w:tblPr>
@@ -11937,11 +11828,7 @@
         </w:tc>
       </w:tr>
     </w:tbl>
-    <w:p>
-      <w:r>
-        <w:br w:type="page"/>
-      </w:r>
-    </w:p>
+    <w:p/>
     <w:tbl>
       <w:tblPr>
         <w:tblW w:w="0" w:type="auto"/>
@@ -11977,7 +11864,6 @@
               </w:rPr>
             </w:pPr>
             <w:r>
-              <w:lastRenderedPageBreak/>
               <w:t xml:space="preserve"> </w:t>
             </w:r>
             <w:r>
@@ -12338,17 +12224,31 @@
     </w:p>
     <w:p>
       <w:pPr>
+        <w:rPr>
+          <w:rFonts w:asciiTheme="majorHAnsi" w:eastAsiaTheme="majorEastAsia" w:hAnsiTheme="majorHAnsi" w:cstheme="majorBidi"/>
+          <w:color w:val="1F4D78" w:themeColor="accent1" w:themeShade="7F"/>
+          <w:sz w:val="24"/>
+          <w:szCs w:val="24"/>
+        </w:rPr>
+      </w:pPr>
+      <w:bookmarkStart w:id="21" w:name="_Toc401586476"/>
+      <w:r>
+        <w:br w:type="page"/>
+      </w:r>
+    </w:p>
+    <w:p>
+      <w:pPr>
         <w:pStyle w:val="Overskrift3"/>
         <w:numPr>
           <w:ilvl w:val="2"/>
           <w:numId w:val="11"/>
         </w:numPr>
       </w:pPr>
-      <w:bookmarkStart w:id="23" w:name="_Toc401586476"/>
-      <w:r>
+      <w:r>
+        <w:lastRenderedPageBreak/>
         <w:t>Indsamle sensordata</w:t>
       </w:r>
-      <w:bookmarkEnd w:id="23"/>
+      <w:bookmarkEnd w:id="21"/>
     </w:p>
     <w:tbl>
       <w:tblPr>
@@ -13306,17 +13206,31 @@
     <w:p/>
     <w:p>
       <w:pPr>
+        <w:rPr>
+          <w:rFonts w:asciiTheme="majorHAnsi" w:eastAsiaTheme="majorEastAsia" w:hAnsiTheme="majorHAnsi" w:cstheme="majorBidi"/>
+          <w:color w:val="1F4D78" w:themeColor="accent1" w:themeShade="7F"/>
+          <w:sz w:val="24"/>
+          <w:szCs w:val="24"/>
+        </w:rPr>
+      </w:pPr>
+      <w:bookmarkStart w:id="22" w:name="_Toc401586477"/>
+      <w:r>
+        <w:br w:type="page"/>
+      </w:r>
+    </w:p>
+    <w:p>
+      <w:pPr>
         <w:pStyle w:val="Overskrift3"/>
         <w:numPr>
           <w:ilvl w:val="2"/>
           <w:numId w:val="10"/>
         </w:numPr>
       </w:pPr>
-      <w:bookmarkStart w:id="24" w:name="_Toc401586477"/>
-      <w:r>
+      <w:r>
+        <w:lastRenderedPageBreak/>
         <w:t>Generér MIDI</w:t>
       </w:r>
-      <w:bookmarkEnd w:id="24"/>
+      <w:bookmarkEnd w:id="22"/>
     </w:p>
     <w:tbl>
       <w:tblPr>
@@ -14363,17 +14277,31 @@
     <w:p/>
     <w:p>
       <w:pPr>
+        <w:rPr>
+          <w:rFonts w:asciiTheme="majorHAnsi" w:eastAsiaTheme="majorEastAsia" w:hAnsiTheme="majorHAnsi" w:cstheme="majorBidi"/>
+          <w:color w:val="1F4D78" w:themeColor="accent1" w:themeShade="7F"/>
+          <w:sz w:val="24"/>
+          <w:szCs w:val="24"/>
+        </w:rPr>
+      </w:pPr>
+      <w:bookmarkStart w:id="23" w:name="_Toc401586478"/>
+      <w:r>
+        <w:br w:type="page"/>
+      </w:r>
+    </w:p>
+    <w:p>
+      <w:pPr>
         <w:pStyle w:val="Overskrift3"/>
         <w:numPr>
           <w:ilvl w:val="2"/>
           <w:numId w:val="9"/>
         </w:numPr>
       </w:pPr>
-      <w:bookmarkStart w:id="25" w:name="_Toc401586478"/>
-      <w:r>
+      <w:r>
+        <w:lastRenderedPageBreak/>
         <w:t>Afspil lyd</w:t>
       </w:r>
-      <w:bookmarkEnd w:id="25"/>
+      <w:bookmarkEnd w:id="23"/>
     </w:p>
     <w:tbl>
       <w:tblPr>
@@ -16159,7 +16087,7 @@
           <w:szCs w:val="32"/>
         </w:rPr>
       </w:pPr>
-      <w:bookmarkStart w:id="26" w:name="_Toc401586479"/>
+      <w:bookmarkStart w:id="24" w:name="_Toc401586479"/>
       <w:r>
         <w:br w:type="page"/>
       </w:r>
@@ -16168,12 +16096,12 @@
       <w:pPr>
         <w:pStyle w:val="Overskrift2"/>
       </w:pPr>
-      <w:bookmarkStart w:id="27" w:name="_Toc384972852"/>
+      <w:bookmarkStart w:id="25" w:name="_Toc384972852"/>
       <w:r>
         <w:lastRenderedPageBreak/>
         <w:t>Ikke funktionelle krav</w:t>
       </w:r>
-      <w:bookmarkEnd w:id="27"/>
+      <w:bookmarkEnd w:id="25"/>
       <w:r>
         <w:t xml:space="preserve"> </w:t>
       </w:r>
@@ -16531,17 +16459,17 @@
         <w:lastRenderedPageBreak/>
         <w:t>Systemarkitektur Hardware</w:t>
       </w:r>
+      <w:bookmarkEnd w:id="24"/>
+    </w:p>
+    <w:p>
+      <w:pPr>
+        <w:pStyle w:val="Overskrift2"/>
+      </w:pPr>
+      <w:bookmarkStart w:id="26" w:name="_Toc401586480"/>
+      <w:r>
+        <w:t>Overordnet arkitektur</w:t>
+      </w:r>
       <w:bookmarkEnd w:id="26"/>
-    </w:p>
-    <w:p>
-      <w:pPr>
-        <w:pStyle w:val="Overskrift2"/>
-      </w:pPr>
-      <w:bookmarkStart w:id="28" w:name="_Toc401586480"/>
-      <w:r>
-        <w:t>Overordnet arkitektur</w:t>
-      </w:r>
-      <w:bookmarkEnd w:id="28"/>
     </w:p>
     <w:p>
       <w:r>
@@ -16605,11 +16533,11 @@
       <w:pPr>
         <w:pStyle w:val="Overskrift3"/>
       </w:pPr>
-      <w:bookmarkStart w:id="29" w:name="_Toc401586481"/>
+      <w:bookmarkStart w:id="27" w:name="_Toc401586481"/>
       <w:r>
         <w:t>Domæne model BodyRock3000</w:t>
       </w:r>
-      <w:bookmarkEnd w:id="29"/>
+      <w:bookmarkEnd w:id="27"/>
     </w:p>
     <w:p>
       <w:r>
@@ -16617,7 +16545,7 @@
           <v:shape id="_x0000_i1026" type="#_x0000_t75" style="width:481.8pt;height:375pt" o:ole="">
             <v:imagedata r:id="rId11" o:title=""/>
           </v:shape>
-          <o:OLEObject Type="Embed" ProgID="Visio.Drawing.15" ShapeID="_x0000_i1026" DrawAspect="Content" ObjectID="_1477741080" r:id="rId12"/>
+          <o:OLEObject Type="Embed" ProgID="Visio.Drawing.15" ShapeID="_x0000_i1026" DrawAspect="Content" ObjectID="_1478853027" r:id="rId12"/>
         </w:object>
       </w:r>
     </w:p>
@@ -16670,7 +16598,7 @@
           <v:shape id="_x0000_i1027" type="#_x0000_t75" style="width:429.6pt;height:170.4pt" o:ole="">
             <v:imagedata r:id="rId13" o:title=""/>
           </v:shape>
-          <o:OLEObject Type="Embed" ProgID="Visio.Drawing.15" ShapeID="_x0000_i1027" DrawAspect="Content" ObjectID="_1477741081" r:id="rId14"/>
+          <o:OLEObject Type="Embed" ProgID="Visio.Drawing.15" ShapeID="_x0000_i1027" DrawAspect="Content" ObjectID="_1478853028" r:id="rId14"/>
         </w:object>
       </w:r>
     </w:p>
@@ -16787,7 +16715,7 @@
           <v:shape id="_x0000_i1028" type="#_x0000_t75" style="width:481.2pt;height:298.2pt" o:ole="">
             <v:imagedata r:id="rId15" o:title=""/>
           </v:shape>
-          <o:OLEObject Type="Embed" ProgID="Visio.Drawing.15" ShapeID="_x0000_i1028" DrawAspect="Content" ObjectID="_1477741082" r:id="rId16"/>
+          <o:OLEObject Type="Embed" ProgID="Visio.Drawing.15" ShapeID="_x0000_i1028" DrawAspect="Content" ObjectID="_1478853029" r:id="rId16"/>
         </w:object>
       </w:r>
     </w:p>
@@ -16931,7 +16859,7 @@
           <v:shape id="_x0000_i1029" type="#_x0000_t75" style="width:481.2pt;height:301.2pt" o:ole="">
             <v:imagedata r:id="rId17" o:title=""/>
           </v:shape>
-          <o:OLEObject Type="Embed" ProgID="Visio.Drawing.15" ShapeID="_x0000_i1029" DrawAspect="Content" ObjectID="_1477741083" r:id="rId18"/>
+          <o:OLEObject Type="Embed" ProgID="Visio.Drawing.15" ShapeID="_x0000_i1029" DrawAspect="Content" ObjectID="_1478853030" r:id="rId18"/>
         </w:object>
       </w:r>
     </w:p>
@@ -17133,7 +17061,7 @@
           <w:szCs w:val="26"/>
         </w:rPr>
       </w:pPr>
-      <w:bookmarkStart w:id="30" w:name="_Toc401586486"/>
+      <w:bookmarkStart w:id="28" w:name="_Toc401586486"/>
       <w:r>
         <w:br w:type="page"/>
       </w:r>
@@ -17158,7 +17086,7 @@
       <w:r>
         <w:t>)</w:t>
       </w:r>
-      <w:bookmarkEnd w:id="30"/>
+      <w:bookmarkEnd w:id="28"/>
     </w:p>
     <w:p>
       <w:r>
@@ -17171,7 +17099,7 @@
           <v:shape id="_x0000_i1030" type="#_x0000_t75" style="width:281.4pt;height:138.6pt" o:ole="">
             <v:imagedata r:id="rId19" o:title=""/>
           </v:shape>
-          <o:OLEObject Type="Embed" ProgID="Visio.Drawing.15" ShapeID="_x0000_i1030" DrawAspect="Content" ObjectID="_1477741084" r:id="rId20"/>
+          <o:OLEObject Type="Embed" ProgID="Visio.Drawing.15" ShapeID="_x0000_i1030" DrawAspect="Content" ObjectID="_1478853031" r:id="rId20"/>
         </w:object>
       </w:r>
     </w:p>
@@ -17205,14 +17133,14 @@
       <w:pPr>
         <w:pStyle w:val="Overskrift3"/>
       </w:pPr>
-      <w:bookmarkStart w:id="31" w:name="_Toc401586484"/>
+      <w:bookmarkStart w:id="29" w:name="_Toc401586484"/>
       <w:r>
         <w:t xml:space="preserve">BDD </w:t>
       </w:r>
       <w:r>
         <w:t>Rock</w:t>
       </w:r>
-      <w:bookmarkEnd w:id="31"/>
+      <w:bookmarkEnd w:id="29"/>
     </w:p>
     <w:p>
       <w:r>
@@ -17220,7 +17148,7 @@
           <v:shape id="_x0000_i1031" type="#_x0000_t75" style="width:345pt;height:165pt" o:ole="">
             <v:imagedata r:id="rId21" o:title=""/>
           </v:shape>
-          <o:OLEObject Type="Embed" ProgID="Visio.Drawing.15" ShapeID="_x0000_i1031" DrawAspect="Content" ObjectID="_1477741085" r:id="rId22"/>
+          <o:OLEObject Type="Embed" ProgID="Visio.Drawing.15" ShapeID="_x0000_i1031" DrawAspect="Content" ObjectID="_1478853032" r:id="rId22"/>
         </w:object>
       </w:r>
     </w:p>
@@ -17335,7 +17263,7 @@
           <v:shape id="_x0000_i1032" type="#_x0000_t75" style="width:471.6pt;height:250.8pt" o:ole="">
             <v:imagedata r:id="rId23" o:title=""/>
           </v:shape>
-          <o:OLEObject Type="Embed" ProgID="Visio.Drawing.15" ShapeID="_x0000_i1032" DrawAspect="Content" ObjectID="_1477741086" r:id="rId24"/>
+          <o:OLEObject Type="Embed" ProgID="Visio.Drawing.15" ShapeID="_x0000_i1032" DrawAspect="Content" ObjectID="_1478853033" r:id="rId24"/>
         </w:object>
       </w:r>
     </w:p>
@@ -17431,7 +17359,7 @@
           <w:szCs w:val="26"/>
         </w:rPr>
       </w:pPr>
-      <w:bookmarkStart w:id="32" w:name="_Toc401586488"/>
+      <w:bookmarkStart w:id="30" w:name="_Toc401586488"/>
       <w:r>
         <w:br w:type="page"/>
       </w:r>
@@ -17572,9 +17500,6 @@
               <w:t>I</w:t>
             </w:r>
             <w:r>
-              <w:rPr>
-                <w:vertAlign w:val="superscript"/>
-              </w:rPr>
               <w:t>2</w:t>
             </w:r>
             <w:r>
@@ -18921,7 +18846,7 @@
         <w:lastRenderedPageBreak/>
         <w:t>Systemarkitektur Software</w:t>
       </w:r>
-      <w:bookmarkEnd w:id="32"/>
+      <w:bookmarkEnd w:id="30"/>
     </w:p>
     <w:p>
       <w:r>
@@ -18995,8 +18920,38 @@
         </w:numPr>
       </w:pPr>
       <w:r>
-        <w:t xml:space="preserve">Oprettelse af skelet for videre implementering </w:t>
-      </w:r>
+        <w:t>Oprettelse af skelet for videre implementering af Body SW vha. et simpelt sekvensdiagram for program flow.</w:t>
+      </w:r>
+    </w:p>
+    <w:p>
+      <w:pPr>
+        <w:pStyle w:val="Listeafsnit"/>
+        <w:numPr>
+          <w:ilvl w:val="0"/>
+          <w:numId w:val="33"/>
+        </w:numPr>
+      </w:pPr>
+      <w:r>
+        <w:t>Oprettelse af skelet for videre</w:t>
+      </w:r>
+      <w:r>
+        <w:t xml:space="preserve"> implementering af Rock SW vha. applikationsmodeller for systemets moduler</w:t>
+      </w:r>
+    </w:p>
+    <w:p>
+      <w:r>
+        <w:t xml:space="preserve">Det er valgt at lave sidstnævnte applikationsmodellerne for modulerne/modulgrupperne internt frem for direkte Use Case baseret. Applikationsmodellerne indeholder således funktionaliteter for op til flere Use Cases, men kun afgrænset til det/den pågældende modul(-gruppe). Denne tilgang leder op til en uddelegering af design og implementering af systemet til mindre teams, der står for hver deres modul. </w:t>
+      </w:r>
+    </w:p>
+    <w:p>
+      <w:pPr>
+        <w:rPr>
+          <w:rFonts w:asciiTheme="majorHAnsi" w:eastAsiaTheme="majorEastAsia" w:hAnsiTheme="majorHAnsi" w:cstheme="majorBidi"/>
+          <w:color w:val="2E74B5" w:themeColor="accent1" w:themeShade="BF"/>
+          <w:sz w:val="26"/>
+          <w:szCs w:val="26"/>
+        </w:rPr>
+      </w:pPr>
       <w:r>
         <w:br w:type="page"/>
       </w:r>
@@ -19032,11 +18987,11 @@
     </w:p>
     <w:p>
       <w:r>
-        <w:object w:dxaOrig="11221" w:dyaOrig="14629">
-          <v:shape id="_x0000_i1035" type="#_x0000_t75" style="width:481.2pt;height:627.6pt" o:ole="">
+        <w:object w:dxaOrig="11220" w:dyaOrig="14628">
+          <v:shape id="_x0000_i1034" type="#_x0000_t75" style="width:481.2pt;height:627.6pt" o:ole="">
             <v:imagedata r:id="rId26" o:title=""/>
           </v:shape>
-          <o:OLEObject Type="Embed" ProgID="Visio.Drawing.15" ShapeID="_x0000_i1035" DrawAspect="Content" ObjectID="_1477741087" r:id="rId27"/>
+          <o:OLEObject Type="Embed" ProgID="Visio.Drawing.15" ShapeID="_x0000_i1034" DrawAspect="Content" ObjectID="_1478853034" r:id="rId27"/>
         </w:object>
       </w:r>
     </w:p>
@@ -19229,7 +19184,13 @@
         <w:rPr>
           <w:b/>
         </w:rPr>
-        <w:t xml:space="preserve">Sensorkonfigurationer </w:t>
+        <w:t>SensorConfiguration</w:t>
+      </w:r>
+      <w:r>
+        <w:rPr>
+          <w:b/>
+        </w:rPr>
+        <w:t xml:space="preserve"> </w:t>
       </w:r>
       <w:r>
         <w:t xml:space="preserve">indeholder systemets brugerindstillinger for hver sensor-enhed, der kan tilkobles. </w:t>
@@ -19247,7 +19208,13 @@
         <w:rPr>
           <w:b/>
         </w:rPr>
-        <w:t xml:space="preserve">Mapping Scheme </w:t>
+        <w:t>Mapping</w:t>
+      </w:r>
+      <w:r>
+        <w:rPr>
+          <w:b/>
+        </w:rPr>
+        <w:t xml:space="preserve">Scheme </w:t>
       </w:r>
       <w:r>
         <w:t xml:space="preserve">indeholder policy for hvordan der </w:t>
@@ -19363,6 +19330,19 @@
     </w:p>
     <w:p>
       <w:pPr>
+        <w:rPr>
+          <w:b/>
+        </w:rPr>
+      </w:pPr>
+      <w:r>
+        <w:rPr>
+          <w:b/>
+        </w:rPr>
+        <w:br w:type="page"/>
+      </w:r>
+    </w:p>
+    <w:p>
+      <w:pPr>
         <w:pStyle w:val="Listeafsnit"/>
         <w:numPr>
           <w:ilvl w:val="0"/>
@@ -19373,21 +19353,17 @@
         <w:rPr>
           <w:b/>
         </w:rPr>
-        <w:t>MIDI-</w:t>
+        <w:lastRenderedPageBreak/>
+        <w:t>MidiM</w:t>
       </w:r>
       <w:r>
         <w:rPr>
           <w:b/>
         </w:rPr>
-        <w:t>module</w:t>
-      </w:r>
-      <w:r>
-        <w:t xml:space="preserve"> står for at klargøre MIDI-signaler til videre afsendelse på baggrund af modtagne sensordata og nu</w:t>
-      </w:r>
-      <w:bookmarkStart w:id="33" w:name="_GoBack"/>
-      <w:bookmarkEnd w:id="33"/>
-      <w:r>
-        <w:t>værende preset. Disse videresendes til software frameworket ALSA, der står for videre processering af data. MIDI-module består af følgende sub-moduler:</w:t>
+        <w:t>odule</w:t>
+      </w:r>
+      <w:r>
+        <w:t xml:space="preserve"> står for at klargøre MIDI-signaler til videre afsendelse på baggrund af modtagne sensordata og nuværende preset. Disse videresendes til software frameworket ALSA, der står for videre processering af data. MIDI-module består af følgende sub-moduler:</w:t>
       </w:r>
     </w:p>
     <w:p>
@@ -19397,37 +19373,42 @@
           <w:ilvl w:val="1"/>
           <w:numId w:val="31"/>
         </w:numPr>
-        <w:rPr>
-          <w:color w:val="FF0000"/>
-        </w:rPr>
       </w:pPr>
       <w:r>
         <w:rPr>
           <w:b/>
-          <w:color w:val="FF0000"/>
         </w:rPr>
         <w:t>MIDI</w:t>
       </w:r>
       <w:r>
         <w:rPr>
           <w:b/>
-          <w:color w:val="FF0000"/>
         </w:rPr>
         <w:t xml:space="preserve"> </w:t>
       </w:r>
       <w:r>
         <w:rPr>
           <w:b/>
-          <w:color w:val="FF0000"/>
         </w:rPr>
         <w:t>Mapper</w:t>
       </w:r>
       <w:r>
         <w:rPr>
           <w:b/>
-          <w:color w:val="FF0000"/>
         </w:rPr>
         <w:t xml:space="preserve"> </w:t>
+      </w:r>
+      <w:r>
+        <w:t xml:space="preserve">holder den funktionalitet, der lader systemet konvertere sensordata til MIDI signaler. </w:t>
+      </w:r>
+      <w:r>
+        <w:t>Jf. det nuværende aktive preset, består d</w:t>
+      </w:r>
+      <w:r>
+        <w:t>enne af en liste af SensorConfiguration</w:t>
+      </w:r>
+      <w:r>
+        <w:t>, der hver har et tilknyttet sensorID til aflæsning af sensor data og et tilknyttet plads i MIDI Signal Bufferen, der mappes til.</w:t>
       </w:r>
     </w:p>
     <w:p>
@@ -19460,7 +19441,6 @@
         <w:rPr>
           <w:b/>
         </w:rPr>
-        <w:lastRenderedPageBreak/>
         <w:t>ALSA</w:t>
       </w:r>
       <w:r>
@@ -19566,9 +19546,23 @@
     <w:p/>
     <w:p>
       <w:pPr>
+        <w:rPr>
+          <w:rFonts w:asciiTheme="majorHAnsi" w:eastAsiaTheme="majorEastAsia" w:hAnsiTheme="majorHAnsi" w:cstheme="majorBidi"/>
+          <w:color w:val="2E74B5" w:themeColor="accent1" w:themeShade="BF"/>
+          <w:sz w:val="26"/>
+          <w:szCs w:val="26"/>
+        </w:rPr>
+      </w:pPr>
+      <w:r>
+        <w:br w:type="page"/>
+      </w:r>
+    </w:p>
+    <w:p>
+      <w:pPr>
         <w:pStyle w:val="Overskrift2"/>
       </w:pPr>
       <w:r>
+        <w:lastRenderedPageBreak/>
         <w:t>Body</w:t>
       </w:r>
     </w:p>
@@ -19591,7 +19585,7 @@
           <v:shape id="_x0000_i1033" type="#_x0000_t75" style="width:481.8pt;height:313.8pt" o:ole="">
             <v:imagedata r:id="rId28" o:title=""/>
           </v:shape>
-          <o:OLEObject Type="Embed" ProgID="Visio.Drawing.15" ShapeID="_x0000_i1033" DrawAspect="Content" ObjectID="_1477741088" r:id="rId29"/>
+          <o:OLEObject Type="Embed" ProgID="Visio.Drawing.15" ShapeID="_x0000_i1033" DrawAspect="Content" ObjectID="_1478853035" r:id="rId29"/>
         </w:object>
       </w:r>
     </w:p>
@@ -19606,36 +19600,120 @@
     <w:p/>
     <w:p>
       <w:pPr>
+        <w:rPr>
+          <w:rFonts w:asciiTheme="majorHAnsi" w:eastAsiaTheme="majorEastAsia" w:hAnsiTheme="majorHAnsi" w:cstheme="majorBidi"/>
+          <w:color w:val="2E74B5" w:themeColor="accent1" w:themeShade="BF"/>
+          <w:sz w:val="26"/>
+          <w:szCs w:val="26"/>
+        </w:rPr>
+      </w:pPr>
+      <w:r>
+        <w:br w:type="page"/>
+      </w:r>
+    </w:p>
+    <w:p>
+      <w:pPr>
         <w:pStyle w:val="Overskrift2"/>
       </w:pPr>
       <w:r>
+        <w:lastRenderedPageBreak/>
         <w:t>Rock</w:t>
       </w:r>
     </w:p>
     <w:p>
       <w:r>
-        <w:t xml:space="preserve">For på bedst mulig vis at håndtere </w:t>
-      </w:r>
-      <w:r>
-        <w:t>Rocks resurser, opdeles software i en lav- og en høj-prioritets bane.</w:t>
-      </w:r>
-      <w:r>
-        <w:t xml:space="preserve"> Disse kaldes hhv. </w:t>
-      </w:r>
-      <w:r>
+        <w:t>Softwaren på Rock implementeres event-baseret og indeholder således en række selvstændige tråde. De vil være opdelt i to hovedkategorier, bestemt ud fra hvor kritisk afviklingshastigheden er for den musikalske oplevelse ved brug af systemet. Disse er benævnt som følger:</w:t>
+      </w:r>
+    </w:p>
+    <w:p>
+      <w:pPr>
+        <w:pStyle w:val="Listeafsnit"/>
+        <w:numPr>
+          <w:ilvl w:val="0"/>
+          <w:numId w:val="38"/>
+        </w:numPr>
+        <w:rPr>
+          <w:b/>
+        </w:rPr>
+      </w:pPr>
+      <w:r>
+        <w:rPr>
+          <w:b/>
+        </w:rPr>
         <w:t>Slow Lane</w:t>
       </w:r>
-      <w:r>
-        <w:t xml:space="preserve"> og F</w:t>
-      </w:r>
-      <w:r>
+    </w:p>
+    <w:p>
+      <w:pPr>
+        <w:pStyle w:val="Listeafsnit"/>
+        <w:numPr>
+          <w:ilvl w:val="0"/>
+          <w:numId w:val="38"/>
+        </w:numPr>
+        <w:rPr>
+          <w:b/>
+        </w:rPr>
+      </w:pPr>
+      <w:r>
+        <w:rPr>
+          <w:b/>
+        </w:rPr>
+        <w:t>F</w:t>
+      </w:r>
+      <w:r>
+        <w:rPr>
+          <w:b/>
+        </w:rPr>
         <w:t>ast Lane</w:t>
       </w:r>
       <w:r>
+        <w:rPr>
+          <w:b/>
+        </w:rPr>
         <w:t>.</w:t>
       </w:r>
       <w:r>
-        <w:t xml:space="preserve"> Visse software-moduler vil gå igen for begge baner, men hastigheden af disse (prioriteten i systemets scheduler), vil afhænge af hvilken tråd, de indgår i.</w:t>
+        <w:rPr>
+          <w:b/>
+        </w:rPr>
+        <w:t xml:space="preserve"> </w:t>
+      </w:r>
+    </w:p>
+    <w:p>
+      <w:r>
+        <w:t>Visse software-moduler vil gå igen for begge baner, men hastigheden af disse (prioriteten i systemets scheduler), vil afhænge af hvilken tråd, de indgår i.</w:t>
+      </w:r>
+    </w:p>
+    <w:p>
+      <w:r>
+        <w:t>Der vil i følgende afsnit være udfærdiget applikationsmodeller for de individuelle moduler. Hver af disse moduler har sin egen tråd, og applikationsmodellerne rummer dermed de enkelte trådes funktionalitet.</w:t>
+      </w:r>
+    </w:p>
+    <w:p>
+      <w:pPr>
+        <w:pStyle w:val="Overskrift3"/>
+      </w:pPr>
+      <w:r>
+        <w:t>Tråd kommunikation</w:t>
+      </w:r>
+    </w:p>
+    <w:p>
+      <w:r>
+        <w:t>I dette afsnit skitseres overordnet hvordan kommunikation trådene imellem vil foregå.</w:t>
+      </w:r>
+    </w:p>
+    <w:p/>
+    <w:p>
+      <w:pPr>
+        <w:rPr>
+          <w:rFonts w:asciiTheme="majorHAnsi" w:eastAsiaTheme="majorEastAsia" w:hAnsiTheme="majorHAnsi" w:cstheme="majorBidi"/>
+          <w:color w:val="1F4D78" w:themeColor="accent1" w:themeShade="7F"/>
+          <w:sz w:val="24"/>
+          <w:szCs w:val="24"/>
+        </w:rPr>
+      </w:pPr>
+      <w:r>
+        <w:br w:type="page"/>
       </w:r>
     </w:p>
     <w:p>
@@ -19677,7 +19755,13 @@
     </w:p>
     <w:p>
       <w:r>
-        <w:t>Bruger-indstillinger af systemet (UC 2-4) tildeles en lav prioritet, da disse kun anvendes sjældent, og ikke er latens-kritiske. Følgende softwaremoduler tager sig af disse indstillinger:</w:t>
+        <w:t>Bruger-indstillinger af systemet (UC 2-4) tildeles en lav prioritet</w:t>
+      </w:r>
+      <w:r>
+        <w:t xml:space="preserve"> i systemets scheduler</w:t>
+      </w:r>
+      <w:r>
+        <w:t>, da disse kun anvendes sjældent, og ikke er latens-kritiske. Følgende softwaremoduler tager sig af disse indstillinger:</w:t>
       </w:r>
     </w:p>
     <w:p>
@@ -19713,12 +19797,18 @@
         </w:numPr>
       </w:pPr>
       <w:r>
-        <w:t>(Controller)</w:t>
-      </w:r>
-    </w:p>
-    <w:p>
-      <w:r>
-        <w:t>Controller vil i visse tilfælde være befinde sig i hhv. Slow- og Fast Lane afhængigt af hvilken sammenhæng den benyttes i.</w:t>
+        <w:t>Controller</w:t>
+      </w:r>
+    </w:p>
+    <w:p>
+      <w:r>
+        <w:t xml:space="preserve">Controller </w:t>
+      </w:r>
+      <w:r>
+        <w:t>og DataStorage vil blive brugt</w:t>
+      </w:r>
+      <w:r>
+        <w:t xml:space="preserve"> i hhv. Slow- og Fast Lane afhængigt af hvilken sammenhæng de benyttes i.</w:t>
       </w:r>
     </w:p>
     <w:p>
@@ -19726,10 +19816,7 @@
         <w:pStyle w:val="Overskrift4"/>
       </w:pPr>
       <w:r>
-        <w:t xml:space="preserve">Sekvensdiagram for </w:t>
-      </w:r>
-      <w:r>
-        <w:t>Slow Lane</w:t>
+        <w:t>Applikationsmodel for Slow Lane</w:t>
       </w:r>
     </w:p>
     <w:p>
@@ -19739,9 +19826,23 @@
     </w:p>
     <w:p>
       <w:pPr>
+        <w:rPr>
+          <w:rFonts w:asciiTheme="majorHAnsi" w:eastAsiaTheme="majorEastAsia" w:hAnsiTheme="majorHAnsi" w:cstheme="majorBidi"/>
+          <w:color w:val="1F4D78" w:themeColor="accent1" w:themeShade="7F"/>
+          <w:sz w:val="24"/>
+          <w:szCs w:val="24"/>
+        </w:rPr>
+      </w:pPr>
+      <w:r>
+        <w:br w:type="page"/>
+      </w:r>
+    </w:p>
+    <w:p>
+      <w:pPr>
         <w:pStyle w:val="Overskrift3"/>
       </w:pPr>
       <w:r>
+        <w:lastRenderedPageBreak/>
         <w:t>F</w:t>
       </w:r>
       <w:r>
@@ -19778,7 +19879,16 @@
     </w:p>
     <w:p>
       <w:r>
-        <w:t>Benyttelse af systemet som instrument (UC 5-8) tildeles en høj prioritet, da disse er latens-kritiske. Følgende softwaremoduler benyttes ved brug af Rocks instrument-funktion:</w:t>
+        <w:t>Benyttelse af systemet som instrument (UC 5-8) tildeles en høj prioritet</w:t>
+      </w:r>
+      <w:r>
+        <w:t xml:space="preserve"> i systemets scheduler</w:t>
+      </w:r>
+      <w:r>
+        <w:t xml:space="preserve">, da disse er latens-kritiske. Følgende softwaremoduler benyttes ved brug af Rocks </w:t>
+      </w:r>
+      <w:r>
+        <w:t>MIDI- og lydgenerations funktion:</w:t>
       </w:r>
     </w:p>
     <w:p>
@@ -19802,7 +19912,7 @@
         </w:numPr>
       </w:pPr>
       <w:r>
-        <w:t>MIDI-mapper</w:t>
+        <w:t>MidiModule</w:t>
       </w:r>
     </w:p>
     <w:p>
@@ -19842,46 +19952,326 @@
       </w:r>
     </w:p>
     <w:p>
+      <w:r>
+        <w:t xml:space="preserve">Controller og DataStorage indgår i </w:t>
+      </w:r>
+      <w:r>
+        <w:t>UC</w:t>
+      </w:r>
+      <w:r>
+        <w:t xml:space="preserve"> 5, ”Vælg preset”, der er en afstikker-funktionalitet i Fast Lane</w:t>
+      </w:r>
+      <w:r>
+        <w:t>, idet den kan anses som en (re-)initieringsfunktion for banen Fast Lane, hvis hovedfunktion er</w:t>
+      </w:r>
+      <w:r>
+        <w:t xml:space="preserve"> at</w:t>
+      </w:r>
+      <w:r>
+        <w:t xml:space="preserve"> omdanne sensor data til hhv. MIDI signaler og lyd.</w:t>
+      </w:r>
+    </w:p>
+    <w:p>
       <w:pPr>
         <w:pStyle w:val="Overskrift4"/>
       </w:pPr>
       <w:r>
-        <w:t>Sekvensdiagram</w:t>
-      </w:r>
-      <w:r>
-        <w:t xml:space="preserve"> for </w:t>
-      </w:r>
-      <w:r>
-        <w:t>Fast Lane</w:t>
-      </w:r>
-    </w:p>
-    <w:p>
-      <w:r>
-        <w:t>Herunder ses et sekvensdiagram for Fast Lane</w:t>
-      </w:r>
-    </w:p>
-    <w:p>
-      <w:r>
-        <w:t>Systemet er event-baseret, og hhv. modtagelse af data fra Body (sensorData, presetData og infoData) og ALSA-funktionerne foregår parallelt. Systemet reagerer desuden forskelligt på de tre data type, der modtages af Body.</w:t>
-      </w:r>
-    </w:p>
-    <w:p>
-      <w:r>
-        <w:object w:dxaOrig="14077" w:dyaOrig="10765">
-          <v:shape id="_x0000_i1034" type="#_x0000_t75" style="width:481.2pt;height:368.4pt" o:ole="">
+        <w:t>Applikationsmodel</w:t>
+      </w:r>
+      <w:r>
+        <w:t xml:space="preserve"> for</w:t>
+      </w:r>
+      <w:r>
+        <w:t xml:space="preserve"> Receiver</w:t>
+      </w:r>
+    </w:p>
+    <w:p/>
+    <w:p>
+      <w:pPr>
+        <w:pStyle w:val="Overskrift4"/>
+      </w:pPr>
+      <w:r>
+        <w:t>Applikationsmodel</w:t>
+      </w:r>
+      <w:r>
+        <w:t xml:space="preserve"> for</w:t>
+      </w:r>
+      <w:r>
+        <w:t xml:space="preserve"> MidiModule</w:t>
+      </w:r>
+    </w:p>
+    <w:p>
+      <w:r>
+        <w:t xml:space="preserve">I dette afsnit findes en </w:t>
+      </w:r>
+      <w:r>
+        <w:t>applikationsmode for MidiModule tråd</w:t>
+      </w:r>
+      <w:r>
+        <w:t>en.</w:t>
+      </w:r>
+    </w:p>
+    <w:p>
+      <w:pPr>
+        <w:pStyle w:val="Overskrift5"/>
+      </w:pPr>
+      <w:r>
+        <w:t>Klasseidentifikation</w:t>
+      </w:r>
+    </w:p>
+    <w:p>
+      <w:r>
+        <w:t>MidiModulet opdeles i underklasser for at vise systemets interne virkemåde.</w:t>
+      </w:r>
+    </w:p>
+    <w:p>
+      <w:pPr>
+        <w:rPr>
+          <w:b/>
+        </w:rPr>
+      </w:pPr>
+      <w:r>
+        <w:rPr>
+          <w:b/>
+        </w:rPr>
+        <w:t>Boundary klasser:</w:t>
+      </w:r>
+    </w:p>
+    <w:p>
+      <w:pPr>
+        <w:pStyle w:val="Listeafsnit"/>
+        <w:numPr>
+          <w:ilvl w:val="0"/>
+          <w:numId w:val="39"/>
+        </w:numPr>
+        <w:rPr>
+          <w:b/>
+        </w:rPr>
+      </w:pPr>
+      <w:r>
+        <w:rPr>
+          <w:b/>
+          <w:i/>
+        </w:rPr>
+        <w:t>MsgQueue</w:t>
+      </w:r>
+      <w:r>
+        <w:t>: Inderholder messages fra hhv. Receiver (data) og Controller (preset)</w:t>
+      </w:r>
+    </w:p>
+    <w:p>
+      <w:pPr>
+        <w:pStyle w:val="Listeafsnit"/>
+        <w:numPr>
+          <w:ilvl w:val="0"/>
+          <w:numId w:val="39"/>
+        </w:numPr>
+        <w:rPr>
+          <w:b/>
+        </w:rPr>
+      </w:pPr>
+      <w:r>
+        <w:rPr>
+          <w:b/>
+          <w:i/>
+        </w:rPr>
+        <w:t>AlsaAdapter</w:t>
+      </w:r>
+      <w:r>
+        <w:t>: Interface til ALSA-funktionerne</w:t>
+      </w:r>
+    </w:p>
+    <w:p>
+      <w:pPr>
+        <w:rPr>
+          <w:b/>
+        </w:rPr>
+      </w:pPr>
+      <w:r>
+        <w:rPr>
+          <w:b/>
+        </w:rPr>
+        <w:t>Domæne klasser:</w:t>
+      </w:r>
+    </w:p>
+    <w:p>
+      <w:pPr>
+        <w:pStyle w:val="Listeafsnit"/>
+        <w:numPr>
+          <w:ilvl w:val="0"/>
+          <w:numId w:val="40"/>
+        </w:numPr>
+        <w:rPr>
+          <w:b/>
+        </w:rPr>
+      </w:pPr>
+      <w:r>
+        <w:rPr>
+          <w:b/>
+          <w:i/>
+        </w:rPr>
+        <w:t>Timer</w:t>
+      </w:r>
+      <w:r>
+        <w:t>: Systemet interne clock, der holder takten for omdannelse af data til MidiSignaler.</w:t>
+      </w:r>
+    </w:p>
+    <w:p>
+      <w:pPr>
+        <w:pStyle w:val="Listeafsnit"/>
+        <w:numPr>
+          <w:ilvl w:val="0"/>
+          <w:numId w:val="40"/>
+        </w:numPr>
+        <w:rPr>
+          <w:b/>
+        </w:rPr>
+      </w:pPr>
+      <w:r>
+        <w:rPr>
+          <w:b/>
+          <w:i/>
+        </w:rPr>
+        <w:t>SensorConfig</w:t>
+      </w:r>
+      <w:r>
+        <w:t>: Et objekt af klassen SensorConfiguration i det aktive preset, der indeholder konfiguration for hvilket datapunkt et specifikt MidiSignal skal generers ud fra.</w:t>
+      </w:r>
+    </w:p>
+    <w:p>
+      <w:pPr>
+        <w:pStyle w:val="Listeafsnit"/>
+        <w:numPr>
+          <w:ilvl w:val="0"/>
+          <w:numId w:val="40"/>
+        </w:numPr>
+        <w:rPr>
+          <w:b/>
+        </w:rPr>
+      </w:pPr>
+      <w:r>
+        <w:rPr>
+          <w:b/>
+          <w:i/>
+        </w:rPr>
+        <w:t>MappingScheme</w:t>
+      </w:r>
+      <w:r>
+        <w:rPr>
+          <w:b/>
+          <w:i/>
+        </w:rPr>
+        <w:t xml:space="preserve">: </w:t>
+      </w:r>
+      <w:r>
+        <w:t>Et objekt af klassen MappingScheme i et specifikt SensorConfig objekt. Denne indeholder konfiguration- of funktionaliteten for hvordan et bestemt MidiSignal genereres.</w:t>
+      </w:r>
+    </w:p>
+    <w:p>
+      <w:pPr>
+        <w:rPr>
+          <w:b/>
+        </w:rPr>
+      </w:pPr>
+      <w:r>
+        <w:rPr>
+          <w:b/>
+        </w:rPr>
+        <w:t>Controller klasse:</w:t>
+      </w:r>
+    </w:p>
+    <w:p>
+      <w:pPr>
+        <w:pStyle w:val="Listeafsnit"/>
+        <w:numPr>
+          <w:ilvl w:val="0"/>
+          <w:numId w:val="41"/>
+        </w:numPr>
+        <w:rPr>
+          <w:b/>
+        </w:rPr>
+      </w:pPr>
+      <w:r>
+        <w:rPr>
+          <w:b/>
+          <w:i/>
+        </w:rPr>
+        <w:t xml:space="preserve">MidiModule: </w:t>
+      </w:r>
+      <w:r>
+        <w:t>Det overordnede objekt, de indeholderden samlede funktionalitet for hvordan en mængde af datapunkter omdannes til en række MidiSignaler jf. det nuværende aktive preset.</w:t>
+      </w:r>
+    </w:p>
+    <w:p>
+      <w:pPr>
+        <w:pStyle w:val="Overskrift5"/>
+      </w:pPr>
+      <w:r>
+        <w:lastRenderedPageBreak/>
+        <w:t>Sekvens diagram</w:t>
+      </w:r>
+    </w:p>
+    <w:p>
+      <w:r>
+        <w:object w:dxaOrig="11221" w:dyaOrig="11136">
+          <v:shape id="_x0000_i1036" type="#_x0000_t75" style="width:481.2pt;height:477.6pt" o:ole="">
             <v:imagedata r:id="rId30" o:title=""/>
           </v:shape>
-          <o:OLEObject Type="Embed" ProgID="Visio.Drawing.15" ShapeID="_x0000_i1034" DrawAspect="Content" ObjectID="_1477741089" r:id="rId31"/>
+          <o:OLEObject Type="Embed" ProgID="Visio.Drawing.15" ShapeID="_x0000_i1036" DrawAspect="Content" ObjectID="_1478853036" r:id="rId31"/>
         </w:object>
       </w:r>
     </w:p>
     <w:p>
       <w:pPr>
+        <w:pStyle w:val="Overskrift5"/>
+      </w:pPr>
+      <w:r>
+        <w:lastRenderedPageBreak/>
+        <w:t>State Machine Diagram</w:t>
+      </w:r>
+    </w:p>
+    <w:p>
+      <w:r>
+        <w:object w:dxaOrig="11376" w:dyaOrig="6672">
+          <v:shape id="_x0000_i1038" type="#_x0000_t75" style="width:481.8pt;height:282.6pt" o:ole="">
+            <v:imagedata r:id="rId32" o:title=""/>
+          </v:shape>
+          <o:OLEObject Type="Embed" ProgID="Visio.Drawing.15" ShapeID="_x0000_i1038" DrawAspect="Content" ObjectID="_1478853037" r:id="rId33"/>
+        </w:object>
+      </w:r>
+    </w:p>
+    <w:p/>
+    <w:p>
+      <w:pPr>
+        <w:pStyle w:val="Overskrift5"/>
+      </w:pPr>
+      <w:r>
+        <w:t>Klassediagram</w:t>
+      </w:r>
+    </w:p>
+    <w:p>
+      <w:r>
+        <w:object w:dxaOrig="8701" w:dyaOrig="6013">
+          <v:shape id="_x0000_i1037" type="#_x0000_t75" style="width:435pt;height:300.6pt" o:ole="">
+            <v:imagedata r:id="rId34" o:title=""/>
+          </v:shape>
+          <o:OLEObject Type="Embed" ProgID="Visio.Drawing.15" ShapeID="_x0000_i1037" DrawAspect="Content" ObjectID="_1478853038" r:id="rId35"/>
+        </w:object>
+      </w:r>
+    </w:p>
+    <w:p>
+      <w:pPr>
         <w:pStyle w:val="Overskrift3"/>
         <w:rPr>
           <w:lang w:val="en-US"/>
         </w:rPr>
       </w:pPr>
+      <w:r>
+        <w:rPr>
+          <w:lang w:val="en-US"/>
+        </w:rPr>
+        <w:t xml:space="preserve">Overordnet </w:t>
+      </w:r>
       <w:r>
         <w:rPr>
           <w:lang w:val="en-US"/>
@@ -19907,9 +20297,11 @@
         </w:rPr>
         <w:t xml:space="preserve"> </w:t>
       </w:r>
+      <w:bookmarkStart w:id="31" w:name="_GoBack"/>
+      <w:bookmarkEnd w:id="31"/>
     </w:p>
     <w:sectPr>
-      <w:footerReference w:type="default" r:id="rId32"/>
+      <w:footerReference w:type="default" r:id="rId36"/>
       <w:pgSz w:w="11906" w:h="16838"/>
       <w:pgMar w:top="1701" w:right="1134" w:bottom="1701" w:left="1134" w:header="708" w:footer="708" w:gutter="0"/>
       <w:cols w:space="708"/>
@@ -19955,7 +20347,6 @@
         <w:docPartUnique/>
       </w:docPartObj>
     </w:sdtPr>
-    <w:sdtEndPr/>
     <w:sdtContent>
       <w:sdt>
         <w:sdtPr>
@@ -19965,7 +20356,6 @@
             <w:docPartUnique/>
           </w:docPartObj>
         </w:sdtPr>
-        <w:sdtEndPr/>
         <w:sdtContent>
           <w:p>
             <w:pPr>
@@ -20006,7 +20396,7 @@
                 <w:bCs/>
                 <w:noProof/>
               </w:rPr>
-              <w:t>28</w:t>
+              <w:t>37</w:t>
             </w:r>
             <w:r>
               <w:rPr>
@@ -20051,7 +20441,7 @@
                 <w:bCs/>
                 <w:noProof/>
               </w:rPr>
-              <w:t>31</w:t>
+              <w:t>37</w:t>
             </w:r>
             <w:r>
               <w:rPr>
@@ -20109,10 +20499,7 @@
         <w:footnoteRef/>
       </w:r>
       <w:r>
-        <w:t xml:space="preserve"> </w:t>
-      </w:r>
-      <w:r>
-        <w:t>http://www.midi.org/techspecs/midispec.php</w:t>
+        <w:t xml:space="preserve"> Teknisk set ikke simultant, men virtuelt simultant, da mennesket vil opfatte det sådan</w:t>
       </w:r>
     </w:p>
   </w:footnote>
@@ -20128,7 +20515,10 @@
         <w:footnoteRef/>
       </w:r>
       <w:r>
-        <w:t xml:space="preserve"> Teknisk set ikke simultant, men virtuelt simultant, da mennesket vil opfatte det sådan</w:t>
+        <w:t xml:space="preserve"> </w:t>
+      </w:r>
+      <w:r>
+        <w:t>http://www.midi.org/techspecs/midispec.php</w:t>
       </w:r>
     </w:p>
   </w:footnote>
@@ -20590,6 +20980,119 @@
     </w:lvl>
   </w:abstractNum>
   <w:abstractNum w:abstractNumId="2">
+    <w:nsid w:val="01635B39"/>
+    <w:multiLevelType w:val="hybridMultilevel"/>
+    <w:tmpl w:val="C0308370"/>
+    <w:lvl w:ilvl="0" w:tplc="04060001">
+      <w:start w:val="1"/>
+      <w:numFmt w:val="bullet"/>
+      <w:lvlText w:val=""/>
+      <w:lvlJc w:val="left"/>
+      <w:pPr>
+        <w:ind w:left="720" w:hanging="360"/>
+      </w:pPr>
+      <w:rPr>
+        <w:rFonts w:ascii="Symbol" w:hAnsi="Symbol" w:hint="default"/>
+      </w:rPr>
+    </w:lvl>
+    <w:lvl w:ilvl="1" w:tplc="04060003" w:tentative="1">
+      <w:start w:val="1"/>
+      <w:numFmt w:val="bullet"/>
+      <w:lvlText w:val="o"/>
+      <w:lvlJc w:val="left"/>
+      <w:pPr>
+        <w:ind w:left="1440" w:hanging="360"/>
+      </w:pPr>
+      <w:rPr>
+        <w:rFonts w:ascii="Courier New" w:hAnsi="Courier New" w:cs="Courier New" w:hint="default"/>
+      </w:rPr>
+    </w:lvl>
+    <w:lvl w:ilvl="2" w:tplc="04060005" w:tentative="1">
+      <w:start w:val="1"/>
+      <w:numFmt w:val="bullet"/>
+      <w:lvlText w:val=""/>
+      <w:lvlJc w:val="left"/>
+      <w:pPr>
+        <w:ind w:left="2160" w:hanging="360"/>
+      </w:pPr>
+      <w:rPr>
+        <w:rFonts w:ascii="Wingdings" w:hAnsi="Wingdings" w:hint="default"/>
+      </w:rPr>
+    </w:lvl>
+    <w:lvl w:ilvl="3" w:tplc="04060001" w:tentative="1">
+      <w:start w:val="1"/>
+      <w:numFmt w:val="bullet"/>
+      <w:lvlText w:val=""/>
+      <w:lvlJc w:val="left"/>
+      <w:pPr>
+        <w:ind w:left="2880" w:hanging="360"/>
+      </w:pPr>
+      <w:rPr>
+        <w:rFonts w:ascii="Symbol" w:hAnsi="Symbol" w:hint="default"/>
+      </w:rPr>
+    </w:lvl>
+    <w:lvl w:ilvl="4" w:tplc="04060003" w:tentative="1">
+      <w:start w:val="1"/>
+      <w:numFmt w:val="bullet"/>
+      <w:lvlText w:val="o"/>
+      <w:lvlJc w:val="left"/>
+      <w:pPr>
+        <w:ind w:left="3600" w:hanging="360"/>
+      </w:pPr>
+      <w:rPr>
+        <w:rFonts w:ascii="Courier New" w:hAnsi="Courier New" w:cs="Courier New" w:hint="default"/>
+      </w:rPr>
+    </w:lvl>
+    <w:lvl w:ilvl="5" w:tplc="04060005" w:tentative="1">
+      <w:start w:val="1"/>
+      <w:numFmt w:val="bullet"/>
+      <w:lvlText w:val=""/>
+      <w:lvlJc w:val="left"/>
+      <w:pPr>
+        <w:ind w:left="4320" w:hanging="360"/>
+      </w:pPr>
+      <w:rPr>
+        <w:rFonts w:ascii="Wingdings" w:hAnsi="Wingdings" w:hint="default"/>
+      </w:rPr>
+    </w:lvl>
+    <w:lvl w:ilvl="6" w:tplc="04060001" w:tentative="1">
+      <w:start w:val="1"/>
+      <w:numFmt w:val="bullet"/>
+      <w:lvlText w:val=""/>
+      <w:lvlJc w:val="left"/>
+      <w:pPr>
+        <w:ind w:left="5040" w:hanging="360"/>
+      </w:pPr>
+      <w:rPr>
+        <w:rFonts w:ascii="Symbol" w:hAnsi="Symbol" w:hint="default"/>
+      </w:rPr>
+    </w:lvl>
+    <w:lvl w:ilvl="7" w:tplc="04060003" w:tentative="1">
+      <w:start w:val="1"/>
+      <w:numFmt w:val="bullet"/>
+      <w:lvlText w:val="o"/>
+      <w:lvlJc w:val="left"/>
+      <w:pPr>
+        <w:ind w:left="5760" w:hanging="360"/>
+      </w:pPr>
+      <w:rPr>
+        <w:rFonts w:ascii="Courier New" w:hAnsi="Courier New" w:cs="Courier New" w:hint="default"/>
+      </w:rPr>
+    </w:lvl>
+    <w:lvl w:ilvl="8" w:tplc="04060005" w:tentative="1">
+      <w:start w:val="1"/>
+      <w:numFmt w:val="bullet"/>
+      <w:lvlText w:val=""/>
+      <w:lvlJc w:val="left"/>
+      <w:pPr>
+        <w:ind w:left="6480" w:hanging="360"/>
+      </w:pPr>
+      <w:rPr>
+        <w:rFonts w:ascii="Wingdings" w:hAnsi="Wingdings" w:hint="default"/>
+      </w:rPr>
+    </w:lvl>
+  </w:abstractNum>
+  <w:abstractNum w:abstractNumId="3">
     <w:nsid w:val="04805057"/>
     <w:multiLevelType w:val="hybridMultilevel"/>
     <w:tmpl w:val="A8CADB80"/>
@@ -20702,7 +21205,7 @@
       </w:rPr>
     </w:lvl>
   </w:abstractNum>
-  <w:abstractNum w:abstractNumId="3">
+  <w:abstractNum w:abstractNumId="4">
     <w:nsid w:val="060F131A"/>
     <w:multiLevelType w:val="multilevel"/>
     <w:tmpl w:val="217007D4"/>
@@ -20851,7 +21354,7 @@
       </w:rPr>
     </w:lvl>
   </w:abstractNum>
-  <w:abstractNum w:abstractNumId="4">
+  <w:abstractNum w:abstractNumId="5">
     <w:nsid w:val="06144C22"/>
     <w:multiLevelType w:val="hybridMultilevel"/>
     <w:tmpl w:val="7CB477B0"/>
@@ -20964,7 +21467,7 @@
       </w:rPr>
     </w:lvl>
   </w:abstractNum>
-  <w:abstractNum w:abstractNumId="5">
+  <w:abstractNum w:abstractNumId="6">
     <w:nsid w:val="07E20849"/>
     <w:multiLevelType w:val="multilevel"/>
     <w:tmpl w:val="114C04F6"/>
@@ -21077,7 +21580,7 @@
       </w:rPr>
     </w:lvl>
   </w:abstractNum>
-  <w:abstractNum w:abstractNumId="6">
+  <w:abstractNum w:abstractNumId="7">
     <w:nsid w:val="081543B9"/>
     <w:multiLevelType w:val="multilevel"/>
     <w:tmpl w:val="00000005"/>
@@ -21190,7 +21693,7 @@
       </w:pPr>
     </w:lvl>
   </w:abstractNum>
-  <w:abstractNum w:abstractNumId="7">
+  <w:abstractNum w:abstractNumId="8">
     <w:nsid w:val="0B49209B"/>
     <w:multiLevelType w:val="multilevel"/>
     <w:tmpl w:val="9C389CAA"/>
@@ -21306,7 +21809,7 @@
       </w:pPr>
     </w:lvl>
   </w:abstractNum>
-  <w:abstractNum w:abstractNumId="8">
+  <w:abstractNum w:abstractNumId="9">
     <w:nsid w:val="0B590F1F"/>
     <w:multiLevelType w:val="multilevel"/>
     <w:tmpl w:val="7CDC9A56"/>
@@ -21419,7 +21922,7 @@
       </w:rPr>
     </w:lvl>
   </w:abstractNum>
-  <w:abstractNum w:abstractNumId="9">
+  <w:abstractNum w:abstractNumId="10">
     <w:nsid w:val="0FC81819"/>
     <w:multiLevelType w:val="multilevel"/>
     <w:tmpl w:val="627CAE90"/>
@@ -21532,7 +22035,7 @@
       </w:rPr>
     </w:lvl>
   </w:abstractNum>
-  <w:abstractNum w:abstractNumId="10">
+  <w:abstractNum w:abstractNumId="11">
     <w:nsid w:val="11BF7B99"/>
     <w:multiLevelType w:val="hybridMultilevel"/>
     <w:tmpl w:val="E8D26124"/>
@@ -21645,7 +22148,7 @@
       </w:rPr>
     </w:lvl>
   </w:abstractNum>
-  <w:abstractNum w:abstractNumId="11">
+  <w:abstractNum w:abstractNumId="12">
     <w:nsid w:val="15836B4B"/>
     <w:multiLevelType w:val="hybridMultilevel"/>
     <w:tmpl w:val="E336389E"/>
@@ -21758,7 +22261,7 @@
       </w:rPr>
     </w:lvl>
   </w:abstractNum>
-  <w:abstractNum w:abstractNumId="12">
+  <w:abstractNum w:abstractNumId="13">
     <w:nsid w:val="1ACB0735"/>
     <w:multiLevelType w:val="hybridMultilevel"/>
     <w:tmpl w:val="7A1AB7CA"/>
@@ -21871,7 +22374,120 @@
       </w:rPr>
     </w:lvl>
   </w:abstractNum>
-  <w:abstractNum w:abstractNumId="13">
+  <w:abstractNum w:abstractNumId="14">
+    <w:nsid w:val="1D101E33"/>
+    <w:multiLevelType w:val="hybridMultilevel"/>
+    <w:tmpl w:val="9FC6E29A"/>
+    <w:lvl w:ilvl="0" w:tplc="04060001">
+      <w:start w:val="1"/>
+      <w:numFmt w:val="bullet"/>
+      <w:lvlText w:val=""/>
+      <w:lvlJc w:val="left"/>
+      <w:pPr>
+        <w:ind w:left="720" w:hanging="360"/>
+      </w:pPr>
+      <w:rPr>
+        <w:rFonts w:ascii="Symbol" w:hAnsi="Symbol" w:hint="default"/>
+      </w:rPr>
+    </w:lvl>
+    <w:lvl w:ilvl="1" w:tplc="04060003" w:tentative="1">
+      <w:start w:val="1"/>
+      <w:numFmt w:val="bullet"/>
+      <w:lvlText w:val="o"/>
+      <w:lvlJc w:val="left"/>
+      <w:pPr>
+        <w:ind w:left="1440" w:hanging="360"/>
+      </w:pPr>
+      <w:rPr>
+        <w:rFonts w:ascii="Courier New" w:hAnsi="Courier New" w:cs="Courier New" w:hint="default"/>
+      </w:rPr>
+    </w:lvl>
+    <w:lvl w:ilvl="2" w:tplc="04060005" w:tentative="1">
+      <w:start w:val="1"/>
+      <w:numFmt w:val="bullet"/>
+      <w:lvlText w:val=""/>
+      <w:lvlJc w:val="left"/>
+      <w:pPr>
+        <w:ind w:left="2160" w:hanging="360"/>
+      </w:pPr>
+      <w:rPr>
+        <w:rFonts w:ascii="Wingdings" w:hAnsi="Wingdings" w:hint="default"/>
+      </w:rPr>
+    </w:lvl>
+    <w:lvl w:ilvl="3" w:tplc="04060001" w:tentative="1">
+      <w:start w:val="1"/>
+      <w:numFmt w:val="bullet"/>
+      <w:lvlText w:val=""/>
+      <w:lvlJc w:val="left"/>
+      <w:pPr>
+        <w:ind w:left="2880" w:hanging="360"/>
+      </w:pPr>
+      <w:rPr>
+        <w:rFonts w:ascii="Symbol" w:hAnsi="Symbol" w:hint="default"/>
+      </w:rPr>
+    </w:lvl>
+    <w:lvl w:ilvl="4" w:tplc="04060003" w:tentative="1">
+      <w:start w:val="1"/>
+      <w:numFmt w:val="bullet"/>
+      <w:lvlText w:val="o"/>
+      <w:lvlJc w:val="left"/>
+      <w:pPr>
+        <w:ind w:left="3600" w:hanging="360"/>
+      </w:pPr>
+      <w:rPr>
+        <w:rFonts w:ascii="Courier New" w:hAnsi="Courier New" w:cs="Courier New" w:hint="default"/>
+      </w:rPr>
+    </w:lvl>
+    <w:lvl w:ilvl="5" w:tplc="04060005" w:tentative="1">
+      <w:start w:val="1"/>
+      <w:numFmt w:val="bullet"/>
+      <w:lvlText w:val=""/>
+      <w:lvlJc w:val="left"/>
+      <w:pPr>
+        <w:ind w:left="4320" w:hanging="360"/>
+      </w:pPr>
+      <w:rPr>
+        <w:rFonts w:ascii="Wingdings" w:hAnsi="Wingdings" w:hint="default"/>
+      </w:rPr>
+    </w:lvl>
+    <w:lvl w:ilvl="6" w:tplc="04060001" w:tentative="1">
+      <w:start w:val="1"/>
+      <w:numFmt w:val="bullet"/>
+      <w:lvlText w:val=""/>
+      <w:lvlJc w:val="left"/>
+      <w:pPr>
+        <w:ind w:left="5040" w:hanging="360"/>
+      </w:pPr>
+      <w:rPr>
+        <w:rFonts w:ascii="Symbol" w:hAnsi="Symbol" w:hint="default"/>
+      </w:rPr>
+    </w:lvl>
+    <w:lvl w:ilvl="7" w:tplc="04060003" w:tentative="1">
+      <w:start w:val="1"/>
+      <w:numFmt w:val="bullet"/>
+      <w:lvlText w:val="o"/>
+      <w:lvlJc w:val="left"/>
+      <w:pPr>
+        <w:ind w:left="5760" w:hanging="360"/>
+      </w:pPr>
+      <w:rPr>
+        <w:rFonts w:ascii="Courier New" w:hAnsi="Courier New" w:cs="Courier New" w:hint="default"/>
+      </w:rPr>
+    </w:lvl>
+    <w:lvl w:ilvl="8" w:tplc="04060005" w:tentative="1">
+      <w:start w:val="1"/>
+      <w:numFmt w:val="bullet"/>
+      <w:lvlText w:val=""/>
+      <w:lvlJc w:val="left"/>
+      <w:pPr>
+        <w:ind w:left="6480" w:hanging="360"/>
+      </w:pPr>
+      <w:rPr>
+        <w:rFonts w:ascii="Wingdings" w:hAnsi="Wingdings" w:hint="default"/>
+      </w:rPr>
+    </w:lvl>
+  </w:abstractNum>
+  <w:abstractNum w:abstractNumId="15">
     <w:nsid w:val="27C14F48"/>
     <w:multiLevelType w:val="multilevel"/>
     <w:tmpl w:val="9968BB8C"/>
@@ -21984,7 +22600,7 @@
       </w:rPr>
     </w:lvl>
   </w:abstractNum>
-  <w:abstractNum w:abstractNumId="14">
+  <w:abstractNum w:abstractNumId="16">
     <w:nsid w:val="2CC01021"/>
     <w:multiLevelType w:val="multilevel"/>
     <w:tmpl w:val="9C389CAA"/>
@@ -22100,7 +22716,7 @@
       </w:pPr>
     </w:lvl>
   </w:abstractNum>
-  <w:abstractNum w:abstractNumId="15">
+  <w:abstractNum w:abstractNumId="17">
     <w:nsid w:val="2FCE2216"/>
     <w:multiLevelType w:val="hybridMultilevel"/>
     <w:tmpl w:val="9F2CE600"/>
@@ -22213,7 +22829,7 @@
       </w:rPr>
     </w:lvl>
   </w:abstractNum>
-  <w:abstractNum w:abstractNumId="16">
+  <w:abstractNum w:abstractNumId="18">
     <w:nsid w:val="2FE5113C"/>
     <w:multiLevelType w:val="multilevel"/>
     <w:tmpl w:val="A22E2CB8"/>
@@ -22326,7 +22942,7 @@
       </w:rPr>
     </w:lvl>
   </w:abstractNum>
-  <w:abstractNum w:abstractNumId="17">
+  <w:abstractNum w:abstractNumId="19">
     <w:nsid w:val="30E867E1"/>
     <w:multiLevelType w:val="multilevel"/>
     <w:tmpl w:val="00000005"/>
@@ -22439,7 +23055,7 @@
       </w:pPr>
     </w:lvl>
   </w:abstractNum>
-  <w:abstractNum w:abstractNumId="18">
+  <w:abstractNum w:abstractNumId="20">
     <w:nsid w:val="36C436B6"/>
     <w:multiLevelType w:val="hybridMultilevel"/>
     <w:tmpl w:val="5F62A976"/>
@@ -22552,7 +23168,7 @@
       </w:rPr>
     </w:lvl>
   </w:abstractNum>
-  <w:abstractNum w:abstractNumId="19">
+  <w:abstractNum w:abstractNumId="21">
     <w:nsid w:val="3826469C"/>
     <w:multiLevelType w:val="multilevel"/>
     <w:tmpl w:val="FE5A5E38"/>
@@ -22665,7 +23281,7 @@
       </w:rPr>
     </w:lvl>
   </w:abstractNum>
-  <w:abstractNum w:abstractNumId="20">
+  <w:abstractNum w:abstractNumId="22">
     <w:nsid w:val="3B7711D8"/>
     <w:multiLevelType w:val="multilevel"/>
     <w:tmpl w:val="743CB3C6"/>
@@ -22778,7 +23394,7 @@
       </w:pPr>
     </w:lvl>
   </w:abstractNum>
-  <w:abstractNum w:abstractNumId="21">
+  <w:abstractNum w:abstractNumId="23">
     <w:nsid w:val="3C693975"/>
     <w:multiLevelType w:val="hybridMultilevel"/>
     <w:tmpl w:val="E146E9E4"/>
@@ -22891,7 +23507,7 @@
       </w:rPr>
     </w:lvl>
   </w:abstractNum>
-  <w:abstractNum w:abstractNumId="22">
+  <w:abstractNum w:abstractNumId="24">
     <w:nsid w:val="3EAC7DB5"/>
     <w:multiLevelType w:val="multilevel"/>
     <w:tmpl w:val="00000005"/>
@@ -23004,7 +23620,7 @@
       </w:pPr>
     </w:lvl>
   </w:abstractNum>
-  <w:abstractNum w:abstractNumId="23">
+  <w:abstractNum w:abstractNumId="25">
     <w:nsid w:val="457557C4"/>
     <w:multiLevelType w:val="multilevel"/>
     <w:tmpl w:val="9C389CAA"/>
@@ -23120,7 +23736,120 @@
       </w:pPr>
     </w:lvl>
   </w:abstractNum>
-  <w:abstractNum w:abstractNumId="24">
+  <w:abstractNum w:abstractNumId="26">
+    <w:nsid w:val="4BF9431A"/>
+    <w:multiLevelType w:val="hybridMultilevel"/>
+    <w:tmpl w:val="EE607446"/>
+    <w:lvl w:ilvl="0" w:tplc="04060001">
+      <w:start w:val="1"/>
+      <w:numFmt w:val="bullet"/>
+      <w:lvlText w:val=""/>
+      <w:lvlJc w:val="left"/>
+      <w:pPr>
+        <w:ind w:left="720" w:hanging="360"/>
+      </w:pPr>
+      <w:rPr>
+        <w:rFonts w:ascii="Symbol" w:hAnsi="Symbol" w:hint="default"/>
+      </w:rPr>
+    </w:lvl>
+    <w:lvl w:ilvl="1" w:tplc="04060003" w:tentative="1">
+      <w:start w:val="1"/>
+      <w:numFmt w:val="bullet"/>
+      <w:lvlText w:val="o"/>
+      <w:lvlJc w:val="left"/>
+      <w:pPr>
+        <w:ind w:left="1440" w:hanging="360"/>
+      </w:pPr>
+      <w:rPr>
+        <w:rFonts w:ascii="Courier New" w:hAnsi="Courier New" w:cs="Courier New" w:hint="default"/>
+      </w:rPr>
+    </w:lvl>
+    <w:lvl w:ilvl="2" w:tplc="04060005" w:tentative="1">
+      <w:start w:val="1"/>
+      <w:numFmt w:val="bullet"/>
+      <w:lvlText w:val=""/>
+      <w:lvlJc w:val="left"/>
+      <w:pPr>
+        <w:ind w:left="2160" w:hanging="360"/>
+      </w:pPr>
+      <w:rPr>
+        <w:rFonts w:ascii="Wingdings" w:hAnsi="Wingdings" w:hint="default"/>
+      </w:rPr>
+    </w:lvl>
+    <w:lvl w:ilvl="3" w:tplc="04060001" w:tentative="1">
+      <w:start w:val="1"/>
+      <w:numFmt w:val="bullet"/>
+      <w:lvlText w:val=""/>
+      <w:lvlJc w:val="left"/>
+      <w:pPr>
+        <w:ind w:left="2880" w:hanging="360"/>
+      </w:pPr>
+      <w:rPr>
+        <w:rFonts w:ascii="Symbol" w:hAnsi="Symbol" w:hint="default"/>
+      </w:rPr>
+    </w:lvl>
+    <w:lvl w:ilvl="4" w:tplc="04060003" w:tentative="1">
+      <w:start w:val="1"/>
+      <w:numFmt w:val="bullet"/>
+      <w:lvlText w:val="o"/>
+      <w:lvlJc w:val="left"/>
+      <w:pPr>
+        <w:ind w:left="3600" w:hanging="360"/>
+      </w:pPr>
+      <w:rPr>
+        <w:rFonts w:ascii="Courier New" w:hAnsi="Courier New" w:cs="Courier New" w:hint="default"/>
+      </w:rPr>
+    </w:lvl>
+    <w:lvl w:ilvl="5" w:tplc="04060005" w:tentative="1">
+      <w:start w:val="1"/>
+      <w:numFmt w:val="bullet"/>
+      <w:lvlText w:val=""/>
+      <w:lvlJc w:val="left"/>
+      <w:pPr>
+        <w:ind w:left="4320" w:hanging="360"/>
+      </w:pPr>
+      <w:rPr>
+        <w:rFonts w:ascii="Wingdings" w:hAnsi="Wingdings" w:hint="default"/>
+      </w:rPr>
+    </w:lvl>
+    <w:lvl w:ilvl="6" w:tplc="04060001" w:tentative="1">
+      <w:start w:val="1"/>
+      <w:numFmt w:val="bullet"/>
+      <w:lvlText w:val=""/>
+      <w:lvlJc w:val="left"/>
+      <w:pPr>
+        <w:ind w:left="5040" w:hanging="360"/>
+      </w:pPr>
+      <w:rPr>
+        <w:rFonts w:ascii="Symbol" w:hAnsi="Symbol" w:hint="default"/>
+      </w:rPr>
+    </w:lvl>
+    <w:lvl w:ilvl="7" w:tplc="04060003" w:tentative="1">
+      <w:start w:val="1"/>
+      <w:numFmt w:val="bullet"/>
+      <w:lvlText w:val="o"/>
+      <w:lvlJc w:val="left"/>
+      <w:pPr>
+        <w:ind w:left="5760" w:hanging="360"/>
+      </w:pPr>
+      <w:rPr>
+        <w:rFonts w:ascii="Courier New" w:hAnsi="Courier New" w:cs="Courier New" w:hint="default"/>
+      </w:rPr>
+    </w:lvl>
+    <w:lvl w:ilvl="8" w:tplc="04060005" w:tentative="1">
+      <w:start w:val="1"/>
+      <w:numFmt w:val="bullet"/>
+      <w:lvlText w:val=""/>
+      <w:lvlJc w:val="left"/>
+      <w:pPr>
+        <w:ind w:left="6480" w:hanging="360"/>
+      </w:pPr>
+      <w:rPr>
+        <w:rFonts w:ascii="Wingdings" w:hAnsi="Wingdings" w:hint="default"/>
+      </w:rPr>
+    </w:lvl>
+  </w:abstractNum>
+  <w:abstractNum w:abstractNumId="27">
     <w:nsid w:val="4E1F3728"/>
     <w:multiLevelType w:val="multilevel"/>
     <w:tmpl w:val="8866117E"/>
@@ -23269,7 +23998,7 @@
       </w:rPr>
     </w:lvl>
   </w:abstractNum>
-  <w:abstractNum w:abstractNumId="25">
+  <w:abstractNum w:abstractNumId="28">
     <w:nsid w:val="4F2D3CD1"/>
     <w:multiLevelType w:val="multilevel"/>
     <w:tmpl w:val="00000005"/>
@@ -23382,7 +24111,7 @@
       </w:pPr>
     </w:lvl>
   </w:abstractNum>
-  <w:abstractNum w:abstractNumId="26">
+  <w:abstractNum w:abstractNumId="29">
     <w:nsid w:val="4F3C65B5"/>
     <w:multiLevelType w:val="multilevel"/>
     <w:tmpl w:val="0406001F"/>
@@ -23468,7 +24197,7 @@
       </w:pPr>
     </w:lvl>
   </w:abstractNum>
-  <w:abstractNum w:abstractNumId="27">
+  <w:abstractNum w:abstractNumId="30">
     <w:nsid w:val="5172529C"/>
     <w:multiLevelType w:val="multilevel"/>
     <w:tmpl w:val="00000005"/>
@@ -23581,7 +24310,7 @@
       </w:pPr>
     </w:lvl>
   </w:abstractNum>
-  <w:abstractNum w:abstractNumId="28">
+  <w:abstractNum w:abstractNumId="31">
     <w:nsid w:val="56FF4EE3"/>
     <w:multiLevelType w:val="hybridMultilevel"/>
     <w:tmpl w:val="5B986508"/>
@@ -23693,7 +24422,7 @@
       </w:rPr>
     </w:lvl>
   </w:abstractNum>
-  <w:abstractNum w:abstractNumId="29">
+  <w:abstractNum w:abstractNumId="32">
     <w:nsid w:val="5A971B7E"/>
     <w:multiLevelType w:val="hybridMultilevel"/>
     <w:tmpl w:val="F02E97FA"/>
@@ -23806,7 +24535,7 @@
       </w:rPr>
     </w:lvl>
   </w:abstractNum>
-  <w:abstractNum w:abstractNumId="30">
+  <w:abstractNum w:abstractNumId="33">
     <w:nsid w:val="5E443302"/>
     <w:multiLevelType w:val="multilevel"/>
     <w:tmpl w:val="00000005"/>
@@ -23919,7 +24648,7 @@
       </w:pPr>
     </w:lvl>
   </w:abstractNum>
-  <w:abstractNum w:abstractNumId="31">
+  <w:abstractNum w:abstractNumId="34">
     <w:nsid w:val="5FDF3026"/>
     <w:multiLevelType w:val="multilevel"/>
     <w:tmpl w:val="B1A80050"/>
@@ -24032,7 +24761,120 @@
       </w:rPr>
     </w:lvl>
   </w:abstractNum>
-  <w:abstractNum w:abstractNumId="32">
+  <w:abstractNum w:abstractNumId="35">
+    <w:nsid w:val="67D3655C"/>
+    <w:multiLevelType w:val="hybridMultilevel"/>
+    <w:tmpl w:val="852A1814"/>
+    <w:lvl w:ilvl="0" w:tplc="04060001">
+      <w:start w:val="1"/>
+      <w:numFmt w:val="bullet"/>
+      <w:lvlText w:val=""/>
+      <w:lvlJc w:val="left"/>
+      <w:pPr>
+        <w:ind w:left="720" w:hanging="360"/>
+      </w:pPr>
+      <w:rPr>
+        <w:rFonts w:ascii="Symbol" w:hAnsi="Symbol" w:hint="default"/>
+      </w:rPr>
+    </w:lvl>
+    <w:lvl w:ilvl="1" w:tplc="04060003" w:tentative="1">
+      <w:start w:val="1"/>
+      <w:numFmt w:val="bullet"/>
+      <w:lvlText w:val="o"/>
+      <w:lvlJc w:val="left"/>
+      <w:pPr>
+        <w:ind w:left="1440" w:hanging="360"/>
+      </w:pPr>
+      <w:rPr>
+        <w:rFonts w:ascii="Courier New" w:hAnsi="Courier New" w:cs="Courier New" w:hint="default"/>
+      </w:rPr>
+    </w:lvl>
+    <w:lvl w:ilvl="2" w:tplc="04060005" w:tentative="1">
+      <w:start w:val="1"/>
+      <w:numFmt w:val="bullet"/>
+      <w:lvlText w:val=""/>
+      <w:lvlJc w:val="left"/>
+      <w:pPr>
+        <w:ind w:left="2160" w:hanging="360"/>
+      </w:pPr>
+      <w:rPr>
+        <w:rFonts w:ascii="Wingdings" w:hAnsi="Wingdings" w:hint="default"/>
+      </w:rPr>
+    </w:lvl>
+    <w:lvl w:ilvl="3" w:tplc="04060001" w:tentative="1">
+      <w:start w:val="1"/>
+      <w:numFmt w:val="bullet"/>
+      <w:lvlText w:val=""/>
+      <w:lvlJc w:val="left"/>
+      <w:pPr>
+        <w:ind w:left="2880" w:hanging="360"/>
+      </w:pPr>
+      <w:rPr>
+        <w:rFonts w:ascii="Symbol" w:hAnsi="Symbol" w:hint="default"/>
+      </w:rPr>
+    </w:lvl>
+    <w:lvl w:ilvl="4" w:tplc="04060003" w:tentative="1">
+      <w:start w:val="1"/>
+      <w:numFmt w:val="bullet"/>
+      <w:lvlText w:val="o"/>
+      <w:lvlJc w:val="left"/>
+      <w:pPr>
+        <w:ind w:left="3600" w:hanging="360"/>
+      </w:pPr>
+      <w:rPr>
+        <w:rFonts w:ascii="Courier New" w:hAnsi="Courier New" w:cs="Courier New" w:hint="default"/>
+      </w:rPr>
+    </w:lvl>
+    <w:lvl w:ilvl="5" w:tplc="04060005" w:tentative="1">
+      <w:start w:val="1"/>
+      <w:numFmt w:val="bullet"/>
+      <w:lvlText w:val=""/>
+      <w:lvlJc w:val="left"/>
+      <w:pPr>
+        <w:ind w:left="4320" w:hanging="360"/>
+      </w:pPr>
+      <w:rPr>
+        <w:rFonts w:ascii="Wingdings" w:hAnsi="Wingdings" w:hint="default"/>
+      </w:rPr>
+    </w:lvl>
+    <w:lvl w:ilvl="6" w:tplc="04060001" w:tentative="1">
+      <w:start w:val="1"/>
+      <w:numFmt w:val="bullet"/>
+      <w:lvlText w:val=""/>
+      <w:lvlJc w:val="left"/>
+      <w:pPr>
+        <w:ind w:left="5040" w:hanging="360"/>
+      </w:pPr>
+      <w:rPr>
+        <w:rFonts w:ascii="Symbol" w:hAnsi="Symbol" w:hint="default"/>
+      </w:rPr>
+    </w:lvl>
+    <w:lvl w:ilvl="7" w:tplc="04060003" w:tentative="1">
+      <w:start w:val="1"/>
+      <w:numFmt w:val="bullet"/>
+      <w:lvlText w:val="o"/>
+      <w:lvlJc w:val="left"/>
+      <w:pPr>
+        <w:ind w:left="5760" w:hanging="360"/>
+      </w:pPr>
+      <w:rPr>
+        <w:rFonts w:ascii="Courier New" w:hAnsi="Courier New" w:cs="Courier New" w:hint="default"/>
+      </w:rPr>
+    </w:lvl>
+    <w:lvl w:ilvl="8" w:tplc="04060005" w:tentative="1">
+      <w:start w:val="1"/>
+      <w:numFmt w:val="bullet"/>
+      <w:lvlText w:val=""/>
+      <w:lvlJc w:val="left"/>
+      <w:pPr>
+        <w:ind w:left="6480" w:hanging="360"/>
+      </w:pPr>
+      <w:rPr>
+        <w:rFonts w:ascii="Wingdings" w:hAnsi="Wingdings" w:hint="default"/>
+      </w:rPr>
+    </w:lvl>
+  </w:abstractNum>
+  <w:abstractNum w:abstractNumId="36">
     <w:nsid w:val="68275EA0"/>
     <w:multiLevelType w:val="hybridMultilevel"/>
     <w:tmpl w:val="9F1A3858"/>
@@ -24145,7 +24987,7 @@
       </w:rPr>
     </w:lvl>
   </w:abstractNum>
-  <w:abstractNum w:abstractNumId="33">
+  <w:abstractNum w:abstractNumId="37">
     <w:nsid w:val="76E92849"/>
     <w:multiLevelType w:val="multilevel"/>
     <w:tmpl w:val="00000005"/>
@@ -24258,7 +25100,7 @@
       </w:pPr>
     </w:lvl>
   </w:abstractNum>
-  <w:abstractNum w:abstractNumId="34">
+  <w:abstractNum w:abstractNumId="38">
     <w:nsid w:val="77AC6009"/>
     <w:multiLevelType w:val="multilevel"/>
     <w:tmpl w:val="0A90A2FA"/>
@@ -24371,7 +25213,7 @@
       </w:rPr>
     </w:lvl>
   </w:abstractNum>
-  <w:abstractNum w:abstractNumId="35">
+  <w:abstractNum w:abstractNumId="39">
     <w:nsid w:val="7B966FA4"/>
     <w:multiLevelType w:val="hybridMultilevel"/>
     <w:tmpl w:val="6854EF60"/>
@@ -24457,7 +25299,7 @@
       </w:pPr>
     </w:lvl>
   </w:abstractNum>
-  <w:abstractNum w:abstractNumId="36">
+  <w:abstractNum w:abstractNumId="40">
     <w:nsid w:val="7BF40079"/>
     <w:multiLevelType w:val="hybridMultilevel"/>
     <w:tmpl w:val="1CCE547A"/>
@@ -24571,19 +25413,19 @@
     </w:lvl>
   </w:abstractNum>
   <w:num w:numId="1">
-    <w:abstractNumId w:val="3"/>
+    <w:abstractNumId w:val="4"/>
   </w:num>
   <w:num w:numId="2">
-    <w:abstractNumId w:val="24"/>
+    <w:abstractNumId w:val="27"/>
   </w:num>
   <w:num w:numId="3">
-    <w:abstractNumId w:val="20"/>
+    <w:abstractNumId w:val="22"/>
     <w:lvlOverride w:ilvl="0">
       <w:startOverride w:val="1"/>
     </w:lvlOverride>
   </w:num>
   <w:num w:numId="4">
-    <w:abstractNumId w:val="9"/>
+    <w:abstractNumId w:val="10"/>
   </w:num>
   <w:num w:numId="5">
     <w:abstractNumId w:val="0"/>
@@ -24592,97 +25434,109 @@
     <w:abstractNumId w:val="1"/>
   </w:num>
   <w:num w:numId="7">
+    <w:abstractNumId w:val="8"/>
+  </w:num>
+  <w:num w:numId="8">
+    <w:abstractNumId w:val="25"/>
+  </w:num>
+  <w:num w:numId="9">
+    <w:abstractNumId w:val="38"/>
+  </w:num>
+  <w:num w:numId="10">
+    <w:abstractNumId w:val="6"/>
+  </w:num>
+  <w:num w:numId="11">
+    <w:abstractNumId w:val="34"/>
+  </w:num>
+  <w:num w:numId="12">
+    <w:abstractNumId w:val="18"/>
+  </w:num>
+  <w:num w:numId="13">
+    <w:abstractNumId w:val="9"/>
+  </w:num>
+  <w:num w:numId="14">
+    <w:abstractNumId w:val="15"/>
+  </w:num>
+  <w:num w:numId="15">
+    <w:abstractNumId w:val="21"/>
+  </w:num>
+  <w:num w:numId="16">
+    <w:abstractNumId w:val="17"/>
+  </w:num>
+  <w:num w:numId="17">
+    <w:abstractNumId w:val="13"/>
+  </w:num>
+  <w:num w:numId="18">
+    <w:abstractNumId w:val="19"/>
+  </w:num>
+  <w:num w:numId="19">
+    <w:abstractNumId w:val="24"/>
+  </w:num>
+  <w:num w:numId="20">
+    <w:abstractNumId w:val="30"/>
+  </w:num>
+  <w:num w:numId="21">
+    <w:abstractNumId w:val="33"/>
+  </w:num>
+  <w:num w:numId="22">
+    <w:abstractNumId w:val="37"/>
+  </w:num>
+  <w:num w:numId="23">
+    <w:abstractNumId w:val="28"/>
+  </w:num>
+  <w:num w:numId="24">
     <w:abstractNumId w:val="7"/>
   </w:num>
-  <w:num w:numId="8">
+  <w:num w:numId="25">
+    <w:abstractNumId w:val="16"/>
+  </w:num>
+  <w:num w:numId="26">
+    <w:abstractNumId w:val="31"/>
+  </w:num>
+  <w:num w:numId="27">
+    <w:abstractNumId w:val="11"/>
+  </w:num>
+  <w:num w:numId="28">
+    <w:abstractNumId w:val="39"/>
+  </w:num>
+  <w:num w:numId="29">
+    <w:abstractNumId w:val="32"/>
+  </w:num>
+  <w:num w:numId="30">
+    <w:abstractNumId w:val="12"/>
+  </w:num>
+  <w:num w:numId="31">
+    <w:abstractNumId w:val="36"/>
+  </w:num>
+  <w:num w:numId="32">
+    <w:abstractNumId w:val="29"/>
+  </w:num>
+  <w:num w:numId="33">
     <w:abstractNumId w:val="23"/>
   </w:num>
-  <w:num w:numId="9">
-    <w:abstractNumId w:val="34"/>
+  <w:num w:numId="34">
+    <w:abstractNumId w:val="40"/>
   </w:num>
-  <w:num w:numId="10">
+  <w:num w:numId="35">
     <w:abstractNumId w:val="5"/>
   </w:num>
-  <w:num w:numId="11">
-    <w:abstractNumId w:val="31"/>
+  <w:num w:numId="36">
+    <w:abstractNumId w:val="3"/>
   </w:num>
-  <w:num w:numId="12">
-    <w:abstractNumId w:val="16"/>
+  <w:num w:numId="37">
+    <w:abstractNumId w:val="20"/>
   </w:num>
-  <w:num w:numId="13">
-    <w:abstractNumId w:val="8"/>
+  <w:num w:numId="38">
+    <w:abstractNumId w:val="2"/>
   </w:num>
-  <w:num w:numId="14">
-    <w:abstractNumId w:val="13"/>
+  <w:num w:numId="39">
+    <w:abstractNumId w:val="35"/>
   </w:num>
-  <w:num w:numId="15">
-    <w:abstractNumId w:val="19"/>
-  </w:num>
-  <w:num w:numId="16">
-    <w:abstractNumId w:val="15"/>
-  </w:num>
-  <w:num w:numId="17">
-    <w:abstractNumId w:val="12"/>
-  </w:num>
-  <w:num w:numId="18">
-    <w:abstractNumId w:val="17"/>
-  </w:num>
-  <w:num w:numId="19">
-    <w:abstractNumId w:val="22"/>
-  </w:num>
-  <w:num w:numId="20">
-    <w:abstractNumId w:val="27"/>
-  </w:num>
-  <w:num w:numId="21">
-    <w:abstractNumId w:val="30"/>
-  </w:num>
-  <w:num w:numId="22">
-    <w:abstractNumId w:val="33"/>
-  </w:num>
-  <w:num w:numId="23">
-    <w:abstractNumId w:val="25"/>
-  </w:num>
-  <w:num w:numId="24">
-    <w:abstractNumId w:val="6"/>
-  </w:num>
-  <w:num w:numId="25">
+  <w:num w:numId="40">
     <w:abstractNumId w:val="14"/>
   </w:num>
-  <w:num w:numId="26">
-    <w:abstractNumId w:val="28"/>
-  </w:num>
-  <w:num w:numId="27">
-    <w:abstractNumId w:val="10"/>
-  </w:num>
-  <w:num w:numId="28">
-    <w:abstractNumId w:val="35"/>
-  </w:num>
-  <w:num w:numId="29">
-    <w:abstractNumId w:val="29"/>
-  </w:num>
-  <w:num w:numId="30">
-    <w:abstractNumId w:val="11"/>
-  </w:num>
-  <w:num w:numId="31">
-    <w:abstractNumId w:val="32"/>
-  </w:num>
-  <w:num w:numId="32">
+  <w:num w:numId="41">
     <w:abstractNumId w:val="26"/>
-  </w:num>
-  <w:num w:numId="33">
-    <w:abstractNumId w:val="21"/>
-  </w:num>
-  <w:num w:numId="34">
-    <w:abstractNumId w:val="36"/>
-  </w:num>
-  <w:num w:numId="35">
-    <w:abstractNumId w:val="4"/>
-  </w:num>
-  <w:num w:numId="36">
-    <w:abstractNumId w:val="2"/>
-  </w:num>
-  <w:num w:numId="37">
-    <w:abstractNumId w:val="18"/>
   </w:num>
 </w:numbering>
 </file>
@@ -25166,6 +26020,26 @@
       <w:rFonts w:asciiTheme="majorHAnsi" w:eastAsiaTheme="majorEastAsia" w:hAnsiTheme="majorHAnsi" w:cstheme="majorBidi"/>
       <w:i/>
       <w:iCs/>
+      <w:color w:val="2E74B5" w:themeColor="accent1" w:themeShade="BF"/>
+    </w:rPr>
+  </w:style>
+  <w:style w:type="paragraph" w:styleId="Overskrift5">
+    <w:name w:val="heading 5"/>
+    <w:basedOn w:val="Normal"/>
+    <w:next w:val="Normal"/>
+    <w:link w:val="Overskrift5Tegn"/>
+    <w:uiPriority w:val="9"/>
+    <w:unhideWhenUsed/>
+    <w:qFormat/>
+    <w:rsid w:val="0016583F"/>
+    <w:pPr>
+      <w:keepNext/>
+      <w:keepLines/>
+      <w:spacing w:before="40" w:after="0"/>
+      <w:outlineLvl w:val="4"/>
+    </w:pPr>
+    <w:rPr>
+      <w:rFonts w:asciiTheme="majorHAnsi" w:eastAsiaTheme="majorEastAsia" w:hAnsiTheme="majorHAnsi" w:cstheme="majorBidi"/>
       <w:color w:val="2E74B5" w:themeColor="accent1" w:themeShade="BF"/>
     </w:rPr>
   </w:style>
@@ -25650,6 +26524,17 @@
     <w:basedOn w:val="Standardskrifttypeiafsnit"/>
     <w:rsid w:val="00D73EF6"/>
   </w:style>
+  <w:style w:type="character" w:customStyle="1" w:styleId="Overskrift5Tegn">
+    <w:name w:val="Overskrift 5 Tegn"/>
+    <w:basedOn w:val="Standardskrifttypeiafsnit"/>
+    <w:link w:val="Overskrift5"/>
+    <w:uiPriority w:val="9"/>
+    <w:rsid w:val="0016583F"/>
+    <w:rPr>
+      <w:rFonts w:asciiTheme="majorHAnsi" w:eastAsiaTheme="majorEastAsia" w:hAnsiTheme="majorHAnsi" w:cstheme="majorBidi"/>
+      <w:color w:val="2E74B5" w:themeColor="accent1" w:themeShade="BF"/>
+    </w:rPr>
+  </w:style>
 </w:styles>
 </file>
 
@@ -25919,7 +26804,7 @@
 </file>
 
 <file path=customXml/itemProps1.xml><?xml version="1.0" encoding="utf-8"?>
-<ds:datastoreItem xmlns:ds="http://schemas.openxmlformats.org/officeDocument/2006/customXml" ds:itemID="{21415F47-8F4D-4BCA-93FF-45CD91E175DE}">
+<ds:datastoreItem xmlns:ds="http://schemas.openxmlformats.org/officeDocument/2006/customXml" ds:itemID="{FE1A7333-631C-417F-9DD0-77CA97B4DDE7}">
   <ds:schemaRefs>
     <ds:schemaRef ds:uri="http://schemas.openxmlformats.org/officeDocument/2006/bibliography"/>
   </ds:schemaRefs>

</xml_diff>

<commit_message>
Opdateret projektdokumentation med slow lane SD diagram og beskrivelse
</commit_message>
<xml_diff>
--- a/Rapport og projektdokumentation/Projektdokumentation/Projektdokumentation.docx
+++ b/Rapport og projektdokumentation/Projektdokumentation/Projektdokumentation.docx
@@ -3598,7 +3598,7 @@
           <w:noProof/>
           <w:lang w:eastAsia="da-DK"/>
         </w:rPr>
-        <w:pict>
+        <w:pict w14:anchorId="71D378D0">
           <v:shapetype id="_x0000_t75" coordsize="21600,21600" o:spt="75" o:preferrelative="t" path="m@4@5l@4@11@9@11@9@5xe" filled="f" stroked="f">
             <v:stroke joinstyle="miter"/>
             <v:formulas>
@@ -3618,7 +3618,7 @@
             <v:path o:extrusionok="f" gradientshapeok="t" o:connecttype="rect"/>
             <o:lock v:ext="edit" aspectratio="t"/>
           </v:shapetype>
-          <v:shape id="_x0000_i1025" type="#_x0000_t75" style="width:481.2pt;height:246.6pt">
+          <v:shape id="_x0000_i1025" type="#_x0000_t75" style="width:481.5pt;height:246.75pt">
             <v:imagedata r:id="rId8" o:title="Systemtegning"/>
           </v:shape>
         </w:pict>
@@ -4863,11 +4863,11 @@
         </w:rPr>
       </w:pPr>
       <w:r>
-        <w:object w:dxaOrig="8089" w:dyaOrig="6265">
-          <v:shape id="_x0000_i1035" type="#_x0000_t75" style="width:404.4pt;height:313.2pt" o:ole="">
+        <w:object w:dxaOrig="8089" w:dyaOrig="6265" w14:anchorId="71D378D1">
+          <v:shape id="_x0000_i1026" type="#_x0000_t75" style="width:404.25pt;height:313.5pt" o:ole="">
             <v:imagedata r:id="rId9" o:title=""/>
           </v:shape>
-          <o:OLEObject Type="Embed" ProgID="Visio.Drawing.15" ShapeID="_x0000_i1035" DrawAspect="Content" ObjectID="_1478853026" r:id="rId10"/>
+          <o:OLEObject Type="Embed" ProgID="Visio.Drawing.15" ShapeID="_x0000_i1026" DrawAspect="Content" ObjectID="_1478865569" r:id="rId10"/>
         </w:object>
       </w:r>
     </w:p>
@@ -16541,11 +16541,11 @@
     </w:p>
     <w:p>
       <w:r>
-        <w:object w:dxaOrig="10111" w:dyaOrig="7860">
-          <v:shape id="_x0000_i1026" type="#_x0000_t75" style="width:481.8pt;height:375pt" o:ole="">
+        <w:object w:dxaOrig="10111" w:dyaOrig="7860" w14:anchorId="71D378D2">
+          <v:shape id="_x0000_i1027" type="#_x0000_t75" style="width:481.5pt;height:375pt" o:ole="">
             <v:imagedata r:id="rId11" o:title=""/>
           </v:shape>
-          <o:OLEObject Type="Embed" ProgID="Visio.Drawing.15" ShapeID="_x0000_i1026" DrawAspect="Content" ObjectID="_1478853027" r:id="rId12"/>
+          <o:OLEObject Type="Embed" ProgID="Visio.Drawing.15" ShapeID="_x0000_i1027" DrawAspect="Content" ObjectID="_1478865570" r:id="rId12"/>
         </w:object>
       </w:r>
     </w:p>
@@ -16594,11 +16594,11 @@
     </w:p>
     <w:p>
       <w:r>
-        <w:object w:dxaOrig="8580" w:dyaOrig="3408">
-          <v:shape id="_x0000_i1027" type="#_x0000_t75" style="width:429.6pt;height:170.4pt" o:ole="">
+        <w:object w:dxaOrig="8580" w:dyaOrig="3408" w14:anchorId="71D378D3">
+          <v:shape id="_x0000_i1028" type="#_x0000_t75" style="width:429.75pt;height:170.25pt" o:ole="">
             <v:imagedata r:id="rId13" o:title=""/>
           </v:shape>
-          <o:OLEObject Type="Embed" ProgID="Visio.Drawing.15" ShapeID="_x0000_i1027" DrawAspect="Content" ObjectID="_1478853028" r:id="rId14"/>
+          <o:OLEObject Type="Embed" ProgID="Visio.Drawing.15" ShapeID="_x0000_i1028" DrawAspect="Content" ObjectID="_1478865571" r:id="rId14"/>
         </w:object>
       </w:r>
     </w:p>
@@ -16711,11 +16711,11 @@
     </w:p>
     <w:p>
       <w:r>
-        <w:object w:dxaOrig="10320" w:dyaOrig="6405">
-          <v:shape id="_x0000_i1028" type="#_x0000_t75" style="width:481.2pt;height:298.2pt" o:ole="">
+        <w:object w:dxaOrig="10320" w:dyaOrig="6405" w14:anchorId="71D378D4">
+          <v:shape id="_x0000_i1029" type="#_x0000_t75" style="width:481.5pt;height:298.5pt" o:ole="">
             <v:imagedata r:id="rId15" o:title=""/>
           </v:shape>
-          <o:OLEObject Type="Embed" ProgID="Visio.Drawing.15" ShapeID="_x0000_i1028" DrawAspect="Content" ObjectID="_1478853029" r:id="rId16"/>
+          <o:OLEObject Type="Embed" ProgID="Visio.Drawing.15" ShapeID="_x0000_i1029" DrawAspect="Content" ObjectID="_1478865572" r:id="rId16"/>
         </w:object>
       </w:r>
     </w:p>
@@ -16855,11 +16855,11 @@
     </w:p>
     <w:p>
       <w:r>
-        <w:object w:dxaOrig="10365" w:dyaOrig="6495">
-          <v:shape id="_x0000_i1029" type="#_x0000_t75" style="width:481.2pt;height:301.2pt" o:ole="">
+        <w:object w:dxaOrig="10365" w:dyaOrig="6495" w14:anchorId="71D378D5">
+          <v:shape id="_x0000_i1030" type="#_x0000_t75" style="width:481.5pt;height:300.75pt" o:ole="">
             <v:imagedata r:id="rId17" o:title=""/>
           </v:shape>
-          <o:OLEObject Type="Embed" ProgID="Visio.Drawing.15" ShapeID="_x0000_i1029" DrawAspect="Content" ObjectID="_1478853030" r:id="rId18"/>
+          <o:OLEObject Type="Embed" ProgID="Visio.Drawing.15" ShapeID="_x0000_i1030" DrawAspect="Content" ObjectID="_1478865573" r:id="rId18"/>
         </w:object>
       </w:r>
     </w:p>
@@ -17095,11 +17095,11 @@
     </w:p>
     <w:p>
       <w:r>
-        <w:object w:dxaOrig="5628" w:dyaOrig="2772">
-          <v:shape id="_x0000_i1030" type="#_x0000_t75" style="width:281.4pt;height:138.6pt" o:ole="">
+        <w:object w:dxaOrig="5628" w:dyaOrig="2772" w14:anchorId="71D378D6">
+          <v:shape id="_x0000_i1031" type="#_x0000_t75" style="width:281.25pt;height:138.75pt" o:ole="">
             <v:imagedata r:id="rId19" o:title=""/>
           </v:shape>
-          <o:OLEObject Type="Embed" ProgID="Visio.Drawing.15" ShapeID="_x0000_i1030" DrawAspect="Content" ObjectID="_1478853031" r:id="rId20"/>
+          <o:OLEObject Type="Embed" ProgID="Visio.Drawing.15" ShapeID="_x0000_i1031" DrawAspect="Content" ObjectID="_1478865574" r:id="rId20"/>
         </w:object>
       </w:r>
     </w:p>
@@ -17144,11 +17144,11 @@
     </w:p>
     <w:p>
       <w:r>
-        <w:object w:dxaOrig="6912" w:dyaOrig="3324">
-          <v:shape id="_x0000_i1031" type="#_x0000_t75" style="width:345pt;height:165pt" o:ole="">
+        <w:object w:dxaOrig="6912" w:dyaOrig="3324" w14:anchorId="71D378D7">
+          <v:shape id="_x0000_i1032" type="#_x0000_t75" style="width:345pt;height:165pt" o:ole="">
             <v:imagedata r:id="rId21" o:title=""/>
           </v:shape>
-          <o:OLEObject Type="Embed" ProgID="Visio.Drawing.15" ShapeID="_x0000_i1031" DrawAspect="Content" ObjectID="_1478853032" r:id="rId22"/>
+          <o:OLEObject Type="Embed" ProgID="Visio.Drawing.15" ShapeID="_x0000_i1032" DrawAspect="Content" ObjectID="_1478865575" r:id="rId22"/>
         </w:object>
       </w:r>
     </w:p>
@@ -17259,11 +17259,11 @@
     </w:p>
     <w:p>
       <w:r>
-        <w:object w:dxaOrig="9433" w:dyaOrig="5017">
-          <v:shape id="_x0000_i1032" type="#_x0000_t75" style="width:471.6pt;height:250.8pt" o:ole="">
+        <w:object w:dxaOrig="9433" w:dyaOrig="5017" w14:anchorId="71D378D8">
+          <v:shape id="_x0000_i1033" type="#_x0000_t75" style="width:471.75pt;height:250.5pt" o:ole="">
             <v:imagedata r:id="rId23" o:title=""/>
           </v:shape>
-          <o:OLEObject Type="Embed" ProgID="Visio.Drawing.15" ShapeID="_x0000_i1032" DrawAspect="Content" ObjectID="_1478853033" r:id="rId24"/>
+          <o:OLEObject Type="Embed" ProgID="Visio.Drawing.15" ShapeID="_x0000_i1033" DrawAspect="Content" ObjectID="_1478865576" r:id="rId24"/>
         </w:object>
       </w:r>
     </w:p>
@@ -18760,7 +18760,7 @@
           <w:lang w:eastAsia="da-DK"/>
         </w:rPr>
         <w:drawing>
-          <wp:anchor distT="0" distB="0" distL="114300" distR="114300" simplePos="0" relativeHeight="251661824" behindDoc="0" locked="0" layoutInCell="1" allowOverlap="1" wp14:anchorId="676AAA83" wp14:editId="021C5376">
+          <wp:anchor distT="0" distB="0" distL="114300" distR="114300" simplePos="0" relativeHeight="251661824" behindDoc="0" locked="0" layoutInCell="1" allowOverlap="1" wp14:anchorId="71D378D9" wp14:editId="71D378DA">
             <wp:simplePos x="0" y="0"/>
             <wp:positionH relativeFrom="column">
               <wp:posOffset>3810</wp:posOffset>
@@ -18987,11 +18987,11 @@
     </w:p>
     <w:p>
       <w:r>
-        <w:object w:dxaOrig="11220" w:dyaOrig="14628">
-          <v:shape id="_x0000_i1034" type="#_x0000_t75" style="width:481.2pt;height:627.6pt" o:ole="">
+        <w:object w:dxaOrig="11220" w:dyaOrig="14628" w14:anchorId="71D378DB">
+          <v:shape id="_x0000_i1034" type="#_x0000_t75" style="width:481.5pt;height:627.75pt" o:ole="">
             <v:imagedata r:id="rId26" o:title=""/>
           </v:shape>
-          <o:OLEObject Type="Embed" ProgID="Visio.Drawing.15" ShapeID="_x0000_i1034" DrawAspect="Content" ObjectID="_1478853034" r:id="rId27"/>
+          <o:OLEObject Type="Embed" ProgID="Visio.Drawing.15" ShapeID="_x0000_i1034" DrawAspect="Content" ObjectID="_1478865577" r:id="rId27"/>
         </w:object>
       </w:r>
     </w:p>
@@ -19581,11 +19581,11 @@
     </w:p>
     <w:p>
       <w:r>
-        <w:object w:dxaOrig="10884" w:dyaOrig="7093">
-          <v:shape id="_x0000_i1033" type="#_x0000_t75" style="width:481.8pt;height:313.8pt" o:ole="">
+        <w:object w:dxaOrig="10884" w:dyaOrig="7093" w14:anchorId="71D378DC">
+          <v:shape id="_x0000_i1035" type="#_x0000_t75" style="width:481.5pt;height:313.5pt" o:ole="">
             <v:imagedata r:id="rId28" o:title=""/>
           </v:shape>
-          <o:OLEObject Type="Embed" ProgID="Visio.Drawing.15" ShapeID="_x0000_i1033" DrawAspect="Content" ObjectID="_1478853035" r:id="rId29"/>
+          <o:OLEObject Type="Embed" ProgID="Visio.Drawing.15" ShapeID="_x0000_i1035" DrawAspect="Content" ObjectID="_1478865578" r:id="rId29"/>
         </w:object>
       </w:r>
     </w:p>
@@ -19818,6 +19818,90 @@
       <w:r>
         <w:t>Applikationsmodel for Slow Lane</w:t>
       </w:r>
+      <w:bookmarkStart w:id="31" w:name="_GoBack"/>
+      <w:bookmarkEnd w:id="31"/>
+    </w:p>
+    <w:p>
+      <w:r>
+        <w:rPr>
+          <w:i/>
+        </w:rPr>
+        <w:t>Slow Lane</w:t>
+      </w:r>
+      <w:r>
+        <w:t xml:space="preserve"> benyttes i systemet som betegnelse for trådene ”GUI” og ”Controller”. Denne del af systemet står for at modtage input fra brugeren, samt for at administrere </w:t>
+      </w:r>
+      <w:r>
+        <w:rPr>
+          <w:i/>
+        </w:rPr>
+        <w:t>Databank</w:t>
+      </w:r>
+      <w:r>
+        <w:t xml:space="preserve"> i henhold til disse.</w:t>
+      </w:r>
+    </w:p>
+    <w:p>
+      <w:r>
+        <w:t xml:space="preserve">Herudover administrerer Controlleren ligeledes trådene i </w:t>
+      </w:r>
+      <w:r>
+        <w:rPr>
+          <w:i/>
+        </w:rPr>
+        <w:t>Fast Lane</w:t>
+      </w:r>
+      <w:r>
+        <w:t xml:space="preserve">, hvilket bl.a. indebærer at modtage presets fra </w:t>
+      </w:r>
+      <w:r>
+        <w:rPr>
+          <w:i/>
+        </w:rPr>
+        <w:t>Receiver</w:t>
+      </w:r>
+      <w:r>
+        <w:t xml:space="preserve">, samt at sende opdaterede data fra </w:t>
+      </w:r>
+      <w:r>
+        <w:rPr>
+          <w:i/>
+        </w:rPr>
+        <w:t>Databank</w:t>
+      </w:r>
+      <w:r>
+        <w:t xml:space="preserve"> til </w:t>
+      </w:r>
+      <w:r>
+        <w:rPr>
+          <w:i/>
+        </w:rPr>
+        <w:t>MIDIm</w:t>
+      </w:r>
+      <w:r>
+        <w:rPr>
+          <w:i/>
+        </w:rPr>
+        <w:t>odule</w:t>
+      </w:r>
+      <w:r>
+        <w:t xml:space="preserve"> og </w:t>
+      </w:r>
+      <w:r>
+        <w:rPr>
+          <w:i/>
+        </w:rPr>
+        <w:t>ALSA-</w:t>
+      </w:r>
+      <w:r>
+        <w:rPr>
+          <w:i/>
+        </w:rPr>
+        <w:t>Functions</w:t>
+      </w:r>
+      <w:r>
+        <w:t>.</w:t>
+      </w:r>
     </w:p>
     <w:p>
       <w:pPr>
@@ -19826,8 +19910,43 @@
     </w:p>
     <w:p>
       <w:pPr>
-        <w:rPr>
-          <w:rFonts w:asciiTheme="majorHAnsi" w:eastAsiaTheme="majorEastAsia" w:hAnsiTheme="majorHAnsi" w:cstheme="majorBidi"/>
+        <w:pStyle w:val="Overskrift5"/>
+      </w:pPr>
+      <w:r>
+        <w:t>Sekvensdiagram</w:t>
+      </w:r>
+    </w:p>
+    <w:p>
+      <w:pPr>
+        <w:pStyle w:val="Overskrift5"/>
+      </w:pPr>
+      <w:r>
+        <w:object w:dxaOrig="10111" w:dyaOrig="7681" w14:anchorId="79AF5537">
+          <v:shape id="_x0000_i1039" type="#_x0000_t75" style="width:481.5pt;height:366pt" o:ole="">
+            <v:imagedata r:id="rId30" o:title=""/>
+          </v:shape>
+          <o:OLEObject Type="Embed" ProgID="Visio.Drawing.15" ShapeID="_x0000_i1039" DrawAspect="Content" ObjectID="_1478865579" r:id="rId31"/>
+        </w:object>
+      </w:r>
+    </w:p>
+    <w:p>
+      <w:r>
+        <w:t>I dette diagram ses en beskrivelse af kommunikation mellem GUI og Controller tråden når brugeren skal oprette en ny sensorkonfiguration.</w:t>
+      </w:r>
+      <w:r>
+        <w:br/>
+        <w:t>Denne kan betragtes som repræsentativ for den gennerelle kommunikation mellem de to tråde.</w:t>
+      </w:r>
+    </w:p>
+    <w:p>
+      <w:r>
+        <w:t xml:space="preserve">GUI delen i diagrammet er en samlet betegnelse for diverse klasser i vores User Interface. Disse klasser kommunikere alle sammen igennem MsgHandler og ned til Controller klassen. </w:t>
+      </w:r>
+    </w:p>
+    <w:p>
+      <w:pPr>
+        <w:pStyle w:val="Overskrift5"/>
+        <w:rPr>
           <w:color w:val="1F4D78" w:themeColor="accent1" w:themeShade="7F"/>
           <w:sz w:val="24"/>
           <w:szCs w:val="24"/>
@@ -20213,11 +20332,11 @@
     </w:p>
     <w:p>
       <w:r>
-        <w:object w:dxaOrig="11221" w:dyaOrig="11136">
-          <v:shape id="_x0000_i1036" type="#_x0000_t75" style="width:481.2pt;height:477.6pt" o:ole="">
-            <v:imagedata r:id="rId30" o:title=""/>
+        <w:object w:dxaOrig="11221" w:dyaOrig="11136" w14:anchorId="71D378DD">
+          <v:shape id="_x0000_i1036" type="#_x0000_t75" style="width:481.5pt;height:477.75pt" o:ole="">
+            <v:imagedata r:id="rId32" o:title=""/>
           </v:shape>
-          <o:OLEObject Type="Embed" ProgID="Visio.Drawing.15" ShapeID="_x0000_i1036" DrawAspect="Content" ObjectID="_1478853036" r:id="rId31"/>
+          <o:OLEObject Type="Embed" ProgID="Visio.Drawing.15" ShapeID="_x0000_i1036" DrawAspect="Content" ObjectID="_1478865580" r:id="rId33"/>
         </w:object>
       </w:r>
     </w:p>
@@ -20232,30 +20351,30 @@
     </w:p>
     <w:p>
       <w:r>
-        <w:object w:dxaOrig="11376" w:dyaOrig="6672">
-          <v:shape id="_x0000_i1038" type="#_x0000_t75" style="width:481.8pt;height:282.6pt" o:ole="">
-            <v:imagedata r:id="rId32" o:title=""/>
-          </v:shape>
-          <o:OLEObject Type="Embed" ProgID="Visio.Drawing.15" ShapeID="_x0000_i1038" DrawAspect="Content" ObjectID="_1478853037" r:id="rId33"/>
-        </w:object>
-      </w:r>
-    </w:p>
-    <w:p/>
-    <w:p>
-      <w:pPr>
-        <w:pStyle w:val="Overskrift5"/>
-      </w:pPr>
-      <w:r>
-        <w:t>Klassediagram</w:t>
-      </w:r>
-    </w:p>
-    <w:p>
-      <w:r>
-        <w:object w:dxaOrig="8701" w:dyaOrig="6013">
-          <v:shape id="_x0000_i1037" type="#_x0000_t75" style="width:435pt;height:300.6pt" o:ole="">
+        <w:object w:dxaOrig="11376" w:dyaOrig="6672" w14:anchorId="71D378DE">
+          <v:shape id="_x0000_i1037" type="#_x0000_t75" style="width:481.5pt;height:282.75pt" o:ole="">
             <v:imagedata r:id="rId34" o:title=""/>
           </v:shape>
-          <o:OLEObject Type="Embed" ProgID="Visio.Drawing.15" ShapeID="_x0000_i1037" DrawAspect="Content" ObjectID="_1478853038" r:id="rId35"/>
+          <o:OLEObject Type="Embed" ProgID="Visio.Drawing.15" ShapeID="_x0000_i1037" DrawAspect="Content" ObjectID="_1478865581" r:id="rId35"/>
+        </w:object>
+      </w:r>
+    </w:p>
+    <w:p/>
+    <w:p>
+      <w:pPr>
+        <w:pStyle w:val="Overskrift5"/>
+      </w:pPr>
+      <w:r>
+        <w:t>Klassediagram</w:t>
+      </w:r>
+    </w:p>
+    <w:p>
+      <w:r>
+        <w:object w:dxaOrig="8701" w:dyaOrig="6013" w14:anchorId="71D378DF">
+          <v:shape id="_x0000_i1038" type="#_x0000_t75" style="width:435pt;height:300.75pt" o:ole="">
+            <v:imagedata r:id="rId36" o:title=""/>
+          </v:shape>
+          <o:OLEObject Type="Embed" ProgID="Visio.Drawing.15" ShapeID="_x0000_i1038" DrawAspect="Content" ObjectID="_1478865582" r:id="rId37"/>
         </w:object>
       </w:r>
     </w:p>
@@ -20297,11 +20416,9 @@
         </w:rPr>
         <w:t xml:space="preserve"> </w:t>
       </w:r>
-      <w:bookmarkStart w:id="31" w:name="_GoBack"/>
-      <w:bookmarkEnd w:id="31"/>
     </w:p>
     <w:sectPr>
-      <w:footerReference w:type="default" r:id="rId36"/>
+      <w:footerReference w:type="default" r:id="rId38"/>
       <w:pgSz w:w="11906" w:h="16838"/>
       <w:pgMar w:top="1701" w:right="1134" w:bottom="1701" w:left="1134" w:header="708" w:footer="708" w:gutter="0"/>
       <w:cols w:space="708"/>
@@ -20396,7 +20513,7 @@
                 <w:bCs/>
                 <w:noProof/>
               </w:rPr>
-              <w:t>37</w:t>
+              <w:t>35</w:t>
             </w:r>
             <w:r>
               <w:rPr>
@@ -20441,7 +20558,7 @@
                 <w:bCs/>
                 <w:noProof/>
               </w:rPr>
-              <w:t>37</w:t>
+              <w:t>38</w:t>
             </w:r>
             <w:r>
               <w:rPr>
@@ -26804,7 +26921,7 @@
 </file>
 
 <file path=customXml/itemProps1.xml><?xml version="1.0" encoding="utf-8"?>
-<ds:datastoreItem xmlns:ds="http://schemas.openxmlformats.org/officeDocument/2006/customXml" ds:itemID="{FE1A7333-631C-417F-9DD0-77CA97B4DDE7}">
+<ds:datastoreItem xmlns:ds="http://schemas.openxmlformats.org/officeDocument/2006/customXml" ds:itemID="{0286D20F-BBCE-4971-8CB8-0EB57DC4A75E}">
   <ds:schemaRefs>
     <ds:schemaRef ds:uri="http://schemas.openxmlformats.org/officeDocument/2006/bibliography"/>
   </ds:schemaRefs>

</xml_diff>

<commit_message>
Opdateret projektdokumentation og implementering af Body Control
</commit_message>
<xml_diff>
--- a/Rapport og projektdokumentation/Projektdokumentation/Projektdokumentation.docx
+++ b/Rapport og projektdokumentation/Projektdokumentation/Projektdokumentation.docx
@@ -5626,7 +5626,7 @@
           <v:shape id="_x0000_i1026" type="#_x0000_t75" style="width:477.75pt;height:371.25pt" o:ole="">
             <v:imagedata r:id="rId9" o:title=""/>
           </v:shape>
-          <o:OLEObject Type="Embed" ProgID="Visio.Drawing.15" ShapeID="_x0000_i1026" DrawAspect="Content" ObjectID="_1479904092" r:id="rId10"/>
+          <o:OLEObject Type="Embed" ProgID="Visio.Drawing.15" ShapeID="_x0000_i1026" DrawAspect="Content" ObjectID="_1479986640" r:id="rId10"/>
         </w:object>
       </w:r>
     </w:p>
@@ -18251,7 +18251,7 @@
           <v:shape id="_x0000_i1027" type="#_x0000_t75" style="width:481.5pt;height:375pt" o:ole="">
             <v:imagedata r:id="rId11" o:title=""/>
           </v:shape>
-          <o:OLEObject Type="Embed" ProgID="Visio.Drawing.15" ShapeID="_x0000_i1027" DrawAspect="Content" ObjectID="_1479904093" r:id="rId12"/>
+          <o:OLEObject Type="Embed" ProgID="Visio.Drawing.15" ShapeID="_x0000_i1027" DrawAspect="Content" ObjectID="_1479986641" r:id="rId12"/>
         </w:object>
       </w:r>
     </w:p>
@@ -18308,7 +18308,7 @@
           <v:shape id="_x0000_i1028" type="#_x0000_t75" style="width:429.75pt;height:170.25pt" o:ole="">
             <v:imagedata r:id="rId13" o:title=""/>
           </v:shape>
-          <o:OLEObject Type="Embed" ProgID="Visio.Drawing.15" ShapeID="_x0000_i1028" DrawAspect="Content" ObjectID="_1479904094" r:id="rId14"/>
+          <o:OLEObject Type="Embed" ProgID="Visio.Drawing.15" ShapeID="_x0000_i1028" DrawAspect="Content" ObjectID="_1479986642" r:id="rId14"/>
         </w:object>
       </w:r>
     </w:p>
@@ -18427,7 +18427,7 @@
           <v:shape id="_x0000_i1029" type="#_x0000_t75" style="width:481.5pt;height:298.5pt" o:ole="">
             <v:imagedata r:id="rId15" o:title=""/>
           </v:shape>
-          <o:OLEObject Type="Embed" ProgID="Visio.Drawing.15" ShapeID="_x0000_i1029" DrawAspect="Content" ObjectID="_1479904095" r:id="rId16"/>
+          <o:OLEObject Type="Embed" ProgID="Visio.Drawing.15" ShapeID="_x0000_i1029" DrawAspect="Content" ObjectID="_1479986643" r:id="rId16"/>
         </w:object>
       </w:r>
     </w:p>
@@ -18573,7 +18573,7 @@
           <v:shape id="_x0000_i1030" type="#_x0000_t75" style="width:481.5pt;height:300.75pt" o:ole="">
             <v:imagedata r:id="rId17" o:title=""/>
           </v:shape>
-          <o:OLEObject Type="Embed" ProgID="Visio.Drawing.15" ShapeID="_x0000_i1030" DrawAspect="Content" ObjectID="_1479904096" r:id="rId18"/>
+          <o:OLEObject Type="Embed" ProgID="Visio.Drawing.15" ShapeID="_x0000_i1030" DrawAspect="Content" ObjectID="_1479986644" r:id="rId18"/>
         </w:object>
       </w:r>
     </w:p>
@@ -18813,7 +18813,7 @@
           <v:shape id="_x0000_i1031" type="#_x0000_t75" style="width:280.5pt;height:138.75pt" o:ole="">
             <v:imagedata r:id="rId19" o:title=""/>
           </v:shape>
-          <o:OLEObject Type="Embed" ProgID="Visio.Drawing.15" ShapeID="_x0000_i1031" DrawAspect="Content" ObjectID="_1479904097" r:id="rId20"/>
+          <o:OLEObject Type="Embed" ProgID="Visio.Drawing.15" ShapeID="_x0000_i1031" DrawAspect="Content" ObjectID="_1479986645" r:id="rId20"/>
         </w:object>
       </w:r>
     </w:p>
@@ -18864,7 +18864,7 @@
           <v:shape id="_x0000_i1032" type="#_x0000_t75" style="width:345pt;height:165pt" o:ole="">
             <v:imagedata r:id="rId21" o:title=""/>
           </v:shape>
-          <o:OLEObject Type="Embed" ProgID="Visio.Drawing.15" ShapeID="_x0000_i1032" DrawAspect="Content" ObjectID="_1479904098" r:id="rId22"/>
+          <o:OLEObject Type="Embed" ProgID="Visio.Drawing.15" ShapeID="_x0000_i1032" DrawAspect="Content" ObjectID="_1479986646" r:id="rId22"/>
         </w:object>
       </w:r>
     </w:p>
@@ -18981,7 +18981,7 @@
           <v:shape id="_x0000_i1033" type="#_x0000_t75" style="width:471.75pt;height:249.75pt" o:ole="">
             <v:imagedata r:id="rId23" o:title=""/>
           </v:shape>
-          <o:OLEObject Type="Embed" ProgID="Visio.Drawing.15" ShapeID="_x0000_i1033" DrawAspect="Content" ObjectID="_1479904099" r:id="rId24"/>
+          <o:OLEObject Type="Embed" ProgID="Visio.Drawing.15" ShapeID="_x0000_i1033" DrawAspect="Content" ObjectID="_1479986647" r:id="rId24"/>
         </w:object>
       </w:r>
     </w:p>
@@ -20507,7 +20507,7 @@
                     <a:blip r:embed="rId25" cstate="print">
                       <a:extLst>
                         <a:ext uri="{28A0092B-C50C-407E-A947-70E740481C1C}">
-                          <a14:useLocalDpi xmlns:a14="http://schemas.microsoft.com/office/drawing/2010/main" xmlns:wps="http://schemas.microsoft.com/office/word/2010/wordprocessingShape" xmlns:wpi="http://schemas.microsoft.com/office/word/2010/wordprocessingInk" xmlns:wpg="http://schemas.microsoft.com/office/word/2010/wordprocessingGroup" xmlns:w15="http://schemas.microsoft.com/office/word/2012/wordml" xmlns:w14="http://schemas.microsoft.com/office/word/2010/wordml" xmlns:w="http://schemas.openxmlformats.org/wordprocessingml/2006/main" xmlns:w10="urn:schemas-microsoft-com:office:word" xmlns:wp14="http://schemas.microsoft.com/office/word/2010/wordprocessingDrawing" xmlns:v="urn:schemas-microsoft-com:vml" xmlns:o="urn:schemas-microsoft-com:office:office" xmlns:mc="http://schemas.openxmlformats.org/markup-compatibility/2006" xmlns:wpc="http://schemas.microsoft.com/office/word/2010/wordprocessingCanvas" xmlns="" val="0"/>
+                          <a14:useLocalDpi xmlns="" xmlns:wpc="http://schemas.microsoft.com/office/word/2010/wordprocessingCanvas" xmlns:mc="http://schemas.openxmlformats.org/markup-compatibility/2006" xmlns:o="urn:schemas-microsoft-com:office:office" xmlns:v="urn:schemas-microsoft-com:vml" xmlns:wp14="http://schemas.microsoft.com/office/word/2010/wordprocessingDrawing" xmlns:w10="urn:schemas-microsoft-com:office:word" xmlns:w="http://schemas.openxmlformats.org/wordprocessingml/2006/main" xmlns:w14="http://schemas.microsoft.com/office/word/2010/wordml" xmlns:w15="http://schemas.microsoft.com/office/word/2012/wordml" xmlns:wpg="http://schemas.microsoft.com/office/word/2010/wordprocessingGroup" xmlns:wpi="http://schemas.microsoft.com/office/word/2010/wordprocessingInk" xmlns:wps="http://schemas.microsoft.com/office/word/2010/wordprocessingShape" xmlns:a14="http://schemas.microsoft.com/office/drawing/2010/main" val="0"/>
                         </a:ext>
                       </a:extLst>
                     </a:blip>
@@ -23258,7 +23258,7 @@
           <v:shape id="_x0000_i1034" type="#_x0000_t75" style="width:481.5pt;height:627.75pt" o:ole="">
             <v:imagedata r:id="rId26" o:title=""/>
           </v:shape>
-          <o:OLEObject Type="Embed" ProgID="Visio.Drawing.15" ShapeID="_x0000_i1034" DrawAspect="Content" ObjectID="_1479904100" r:id="rId27"/>
+          <o:OLEObject Type="Embed" ProgID="Visio.Drawing.15" ShapeID="_x0000_i1034" DrawAspect="Content" ObjectID="_1479986648" r:id="rId27"/>
         </w:object>
       </w:r>
     </w:p>
@@ -23315,14 +23315,35 @@
           <w:numId w:val="34"/>
         </w:numPr>
       </w:pPr>
+      <w:proofErr w:type="spellStart"/>
       <w:r>
         <w:rPr>
           <w:b/>
         </w:rPr>
         <w:t>SerialUnit</w:t>
       </w:r>
-      <w:r>
-        <w:t xml:space="preserve"> står for at pakke de fra Body genererede data og adaptere dem til Bluetooth-moduls interface </w:t>
+      <w:proofErr w:type="spellEnd"/>
+      <w:r>
+        <w:t xml:space="preserve"> står for at pakke de fra </w:t>
+      </w:r>
+      <w:proofErr w:type="spellStart"/>
+      <w:r>
+        <w:t>Body</w:t>
+      </w:r>
+      <w:proofErr w:type="spellEnd"/>
+      <w:r>
+        <w:t xml:space="preserve"> genererede data og </w:t>
+      </w:r>
+      <w:r>
+        <w:t xml:space="preserve">adaptere dem til </w:t>
+      </w:r>
+      <w:proofErr w:type="spellStart"/>
+      <w:r>
+        <w:t>Bluetooth-moduls</w:t>
+      </w:r>
+      <w:proofErr w:type="spellEnd"/>
+      <w:r>
+        <w:t xml:space="preserve"> interface</w:t>
       </w:r>
     </w:p>
     <w:p>
@@ -23337,6 +23358,55 @@
         <w:rPr>
           <w:b/>
         </w:rPr>
+        <w:t>Sensor</w:t>
+      </w:r>
+      <w:r>
+        <w:t xml:space="preserve"> står for at aflæse alle tilkoblede sensorer, standardiserer sensordata samt sende dem til </w:t>
+      </w:r>
+      <w:proofErr w:type="spellStart"/>
+      <w:r>
+        <w:t>SerialUnit</w:t>
+      </w:r>
+      <w:proofErr w:type="spellEnd"/>
+    </w:p>
+    <w:p>
+      <w:pPr>
+        <w:pStyle w:val="Listeafsnit"/>
+        <w:numPr>
+          <w:ilvl w:val="0"/>
+          <w:numId w:val="34"/>
+        </w:numPr>
+      </w:pPr>
+      <w:r>
+        <w:rPr>
+          <w:b/>
+        </w:rPr>
+        <w:t xml:space="preserve">Knap </w:t>
+      </w:r>
+      <w:r>
+        <w:t xml:space="preserve">er 4x3 knapmatrix afkoderen. Den meddeler Main at der er ønsket nyt </w:t>
+      </w:r>
+      <w:proofErr w:type="spellStart"/>
+      <w:r>
+        <w:t>preset</w:t>
+      </w:r>
+      <w:proofErr w:type="spellEnd"/>
+      <w:r>
+        <w:t>.</w:t>
+      </w:r>
+    </w:p>
+    <w:p>
+      <w:pPr>
+        <w:pStyle w:val="Listeafsnit"/>
+        <w:numPr>
+          <w:ilvl w:val="0"/>
+          <w:numId w:val="34"/>
+        </w:numPr>
+      </w:pPr>
+      <w:r>
+        <w:rPr>
+          <w:b/>
+        </w:rPr>
         <w:t xml:space="preserve">Bluetooth-modul </w:t>
       </w:r>
       <w:r>
@@ -23829,19 +23899,15 @@
     <w:p>
       <w:pPr>
         <w:pStyle w:val="Overskrift2"/>
-        <w:rPr>
-          <w:lang w:val="en-US"/>
-        </w:rPr>
       </w:pPr>
       <w:bookmarkStart w:id="48" w:name="_Toc405203444"/>
-      <w:r>
-        <w:rPr>
-          <w:lang w:val="en-US"/>
-        </w:rPr>
+      <w:proofErr w:type="spellStart"/>
+      <w:r>
         <w:lastRenderedPageBreak/>
         <w:t>Body</w:t>
       </w:r>
       <w:bookmarkEnd w:id="48"/>
+      <w:proofErr w:type="spellEnd"/>
     </w:p>
     <w:p>
       <w:proofErr w:type="spellStart"/>
@@ -23907,10 +23973,10 @@
       </w:pPr>
       <w:r>
         <w:object w:dxaOrig="10245" w:dyaOrig="4485">
-          <v:shape id="_x0000_i1039" type="#_x0000_t75" style="width:481.5pt;height:210.75pt" o:ole="">
+          <v:shape id="_x0000_i1035" type="#_x0000_t75" style="width:481.5pt;height:210.75pt" o:ole="">
             <v:imagedata r:id="rId28" o:title=""/>
           </v:shape>
-          <o:OLEObject Type="Embed" ProgID="Visio.Drawing.15" ShapeID="_x0000_i1039" DrawAspect="Content" ObjectID="_1479904101" r:id="rId29"/>
+          <o:OLEObject Type="Embed" ProgID="Visio.Drawing.15" ShapeID="_x0000_i1035" DrawAspect="Content" ObjectID="_1479986649" r:id="rId29"/>
         </w:object>
       </w:r>
     </w:p>
@@ -24051,6 +24117,30 @@
       <w:proofErr w:type="spellEnd"/>
       <w:r>
         <w:t xml:space="preserve"> stå i Main klassen for at funktionerne kan implementeres.</w:t>
+      </w:r>
+    </w:p>
+    <w:p>
+      <w:pPr>
+        <w:pStyle w:val="Overskrift4"/>
+      </w:pPr>
+      <w:r>
+        <w:t>Sensor</w:t>
+      </w:r>
+    </w:p>
+    <w:p>
+      <w:r>
+        <w:t xml:space="preserve">Sensor står for at klargøre I2C, læse sensordata via I2C, gemme sensordata i en midlertidig buffer, konvertere sensordata til et generisk interval fra 0-127. Sensor sender også de generiske sensordata til </w:t>
+      </w:r>
+      <w:proofErr w:type="spellStart"/>
+      <w:r>
+        <w:t>SerialUnit</w:t>
+      </w:r>
+      <w:proofErr w:type="spellEnd"/>
+      <w:r>
+        <w:t>. Sensor indeholder også I2C fejlhåndtering</w:t>
+      </w:r>
+      <w:r>
+        <w:t>.</w:t>
       </w:r>
     </w:p>
     <w:p>
@@ -24065,7 +24155,7 @@
     </w:p>
     <w:p>
       <w:r>
-        <w:t xml:space="preserve">Står får at klargøre sensordata til afsendelse via UART og videresende </w:t>
+        <w:t xml:space="preserve">Står for at klargøre sensordata til afsendelse via UART og videresende </w:t>
       </w:r>
       <w:proofErr w:type="spellStart"/>
       <w:r>
@@ -24089,23 +24179,22 @@
         <w:pStyle w:val="Overskrift4"/>
       </w:pPr>
       <w:r>
-        <w:t>Sensor</w:t>
+        <w:t>Knap</w:t>
       </w:r>
     </w:p>
     <w:p>
       <w:r>
-        <w:t xml:space="preserve">Sensor står for at klargøre I2C, læse sensordata via I2C, gemme sensordata i en midlertidig buffer, konvertere sensordata til et generisk interval fra 0-127. Sensor sender også de generiske sensordata til </w:t>
+        <w:t xml:space="preserve">Ikke implementeret da denne klasse omhandler </w:t>
       </w:r>
       <w:proofErr w:type="spellStart"/>
       <w:r>
-        <w:t>SerialUnit</w:t>
+        <w:t>preset</w:t>
       </w:r>
       <w:proofErr w:type="spellEnd"/>
       <w:r>
-        <w:t>. Sensor indeholder også I2C fejlhåndtering</w:t>
+        <w:t>.</w:t>
       </w:r>
     </w:p>
-    <w:p/>
     <w:p/>
     <w:p>
       <w:r>
@@ -29971,10 +30060,10 @@
       </w:pPr>
       <w:r>
         <w:object w:dxaOrig="10111" w:dyaOrig="7681">
-          <v:shape id="_x0000_i1035" type="#_x0000_t75" style="width:481.5pt;height:366pt" o:ole="">
+          <v:shape id="_x0000_i1036" type="#_x0000_t75" style="width:481.5pt;height:366pt" o:ole="">
             <v:imagedata r:id="rId30" o:title=""/>
           </v:shape>
-          <o:OLEObject Type="Embed" ProgID="Visio.Drawing.15" ShapeID="_x0000_i1035" DrawAspect="Content" ObjectID="_1479904102" r:id="rId31"/>
+          <o:OLEObject Type="Embed" ProgID="Visio.Drawing.15" ShapeID="_x0000_i1036" DrawAspect="Content" ObjectID="_1479986650" r:id="rId31"/>
         </w:object>
       </w:r>
     </w:p>
@@ -30431,10 +30520,10 @@
     <w:p>
       <w:r>
         <w:object w:dxaOrig="11221" w:dyaOrig="11136">
-          <v:shape id="_x0000_i1036" type="#_x0000_t75" style="width:481.5pt;height:477.75pt" o:ole="">
+          <v:shape id="_x0000_i1037" type="#_x0000_t75" style="width:481.5pt;height:477.75pt" o:ole="">
             <v:imagedata r:id="rId32" o:title=""/>
           </v:shape>
-          <o:OLEObject Type="Embed" ProgID="Visio.Drawing.15" ShapeID="_x0000_i1036" DrawAspect="Content" ObjectID="_1479904103" r:id="rId33"/>
+          <o:OLEObject Type="Embed" ProgID="Visio.Drawing.15" ShapeID="_x0000_i1037" DrawAspect="Content" ObjectID="_1479986651" r:id="rId33"/>
         </w:object>
       </w:r>
     </w:p>
@@ -30466,10 +30555,10 @@
     <w:p>
       <w:r>
         <w:object w:dxaOrig="11376" w:dyaOrig="6672">
-          <v:shape id="_x0000_i1037" type="#_x0000_t75" style="width:481.5pt;height:283.5pt" o:ole="">
+          <v:shape id="_x0000_i1038" type="#_x0000_t75" style="width:481.5pt;height:283.5pt" o:ole="">
             <v:imagedata r:id="rId34" o:title=""/>
           </v:shape>
-          <o:OLEObject Type="Embed" ProgID="Visio.Drawing.15" ShapeID="_x0000_i1037" DrawAspect="Content" ObjectID="_1479904104" r:id="rId35"/>
+          <o:OLEObject Type="Embed" ProgID="Visio.Drawing.15" ShapeID="_x0000_i1038" DrawAspect="Content" ObjectID="_1479986652" r:id="rId35"/>
         </w:object>
       </w:r>
     </w:p>
@@ -30502,10 +30591,10 @@
     <w:p>
       <w:r>
         <w:object w:dxaOrig="8701" w:dyaOrig="6013">
-          <v:shape id="_x0000_i1038" type="#_x0000_t75" style="width:435pt;height:300.75pt" o:ole="">
+          <v:shape id="_x0000_i1039" type="#_x0000_t75" style="width:435pt;height:300.75pt" o:ole="">
             <v:imagedata r:id="rId36" o:title=""/>
           </v:shape>
-          <o:OLEObject Type="Embed" ProgID="Visio.Drawing.15" ShapeID="_x0000_i1038" DrawAspect="Content" ObjectID="_1479904105" r:id="rId37"/>
+          <o:OLEObject Type="Embed" ProgID="Visio.Drawing.15" ShapeID="_x0000_i1039" DrawAspect="Content" ObjectID="_1479986653" r:id="rId37"/>
         </w:object>
       </w:r>
     </w:p>
@@ -30745,7 +30834,7 @@
                 <w:bCs/>
                 <w:noProof/>
               </w:rPr>
-              <w:t>43</w:t>
+              <w:t>29</w:t>
             </w:r>
             <w:r>
               <w:rPr>
@@ -36335,6 +36424,7 @@
   <w:style w:type="character" w:default="1" w:styleId="Standardskrifttypeiafsnit">
     <w:name w:val="Default Paragraph Font"/>
     <w:uiPriority w:val="1"/>
+    <w:semiHidden/>
     <w:unhideWhenUsed/>
   </w:style>
   <w:style w:type="table" w:default="1" w:styleId="Tabel-Normal">
@@ -37103,7 +37193,7 @@
   <a:extraClrSchemeLst/>
   <a:extLst>
     <a:ext uri="{05A4C25C-085E-4340-85A3-A5531E510DB2}">
-      <thm15:themeFamily xmlns:thm15="http://schemas.microsoft.com/office/thememl/2012/main" xmlns="" name="Office Theme" id="{62F939B6-93AF-4DB8-9C6B-D6C7DFDC589F}" vid="{4A3C46E8-61CC-4603-A589-7422A47A8E4A}"/>
+      <thm15:themeFamily xmlns="" xmlns:thm15="http://schemas.microsoft.com/office/thememl/2012/main" name="Office Theme" id="{62F939B6-93AF-4DB8-9C6B-D6C7DFDC589F}" vid="{4A3C46E8-61CC-4603-A589-7422A47A8E4A}"/>
     </a:ext>
   </a:extLst>
 </a:theme>
@@ -37114,7 +37204,7 @@
 </file>
 
 <file path=customXml/itemProps1.xml><?xml version="1.0" encoding="utf-8"?>
-<ds:datastoreItem xmlns:ds="http://schemas.openxmlformats.org/officeDocument/2006/customXml" ds:itemID="{1CD5F07B-3E7D-45D7-B186-83755FB93F7D}">
+<ds:datastoreItem xmlns:ds="http://schemas.openxmlformats.org/officeDocument/2006/customXml" ds:itemID="{4F40F58D-C5A7-4A1C-AB78-2C4670CFC4D1}">
   <ds:schemaRefs>
     <ds:schemaRef ds:uri="http://schemas.openxmlformats.org/officeDocument/2006/bibliography"/>
   </ds:schemaRefs>

</xml_diff>

<commit_message>
Projektdokumentation opdateret med Receiver
</commit_message>
<xml_diff>
--- a/Rapport og projektdokumentation/Projektdokumentation/Projektdokumentation.docx
+++ b/Rapport og projektdokumentation/Projektdokumentation/Projektdokumentation.docx
@@ -1,6 +1,6 @@
 
 <file path=word/document.xml><?xml version="1.0" encoding="utf-8"?>
-<w:document xmlns:ve="http://schemas.openxmlformats.org/markup-compatibility/2006" xmlns:o="urn:schemas-microsoft-com:office:office" xmlns:r="http://schemas.openxmlformats.org/officeDocument/2006/relationships" xmlns:m="http://schemas.openxmlformats.org/officeDocument/2006/math" xmlns:v="urn:schemas-microsoft-com:vml" xmlns:wp="http://schemas.openxmlformats.org/drawingml/2006/wordprocessingDrawing" xmlns:w10="urn:schemas-microsoft-com:office:word" xmlns:w="http://schemas.openxmlformats.org/wordprocessingml/2006/main" xmlns:wne="http://schemas.microsoft.com/office/word/2006/wordml">
+<w:document xmlns:wpc="http://schemas.microsoft.com/office/word/2010/wordprocessingCanvas" xmlns:mc="http://schemas.openxmlformats.org/markup-compatibility/2006" xmlns:o="urn:schemas-microsoft-com:office:office" xmlns:r="http://schemas.openxmlformats.org/officeDocument/2006/relationships" xmlns:m="http://schemas.openxmlformats.org/officeDocument/2006/math" xmlns:v="urn:schemas-microsoft-com:vml" xmlns:wp14="http://schemas.microsoft.com/office/word/2010/wordprocessingDrawing" xmlns:wp="http://schemas.openxmlformats.org/drawingml/2006/wordprocessingDrawing" xmlns:w10="urn:schemas-microsoft-com:office:word" xmlns:w="http://schemas.openxmlformats.org/wordprocessingml/2006/main" xmlns:w14="http://schemas.microsoft.com/office/word/2010/wordml" xmlns:w15="http://schemas.microsoft.com/office/word/2012/wordml" xmlns:wpg="http://schemas.microsoft.com/office/word/2010/wordprocessingGroup" xmlns:wpi="http://schemas.microsoft.com/office/word/2010/wordprocessingInk" xmlns:wne="http://schemas.microsoft.com/office/word/2006/wordml" xmlns:wps="http://schemas.microsoft.com/office/word/2010/wordprocessingShape" mc:Ignorable="w14 w15 wp14">
   <w:body>
     <w:p>
       <w:r>
@@ -7171,7 +7171,7 @@
           <v:shape id="_x0000_i1026" type="#_x0000_t75" style="width:477.75pt;height:371.25pt" o:ole="">
             <v:imagedata r:id="rId9" o:title=""/>
           </v:shape>
-          <o:OLEObject Type="Embed" ProgID="Visio.Drawing.15" ShapeID="_x0000_i1026" DrawAspect="Content" ObjectID="_1480066690" r:id="rId10"/>
+          <o:OLEObject Type="Embed" ProgID="Visio.Drawing.15" ShapeID="_x0000_i1026" DrawAspect="Content" ObjectID="_1480069116" r:id="rId10"/>
         </w:object>
       </w:r>
     </w:p>
@@ -7241,7 +7241,7 @@
           <w:insideV w:val="single" w:sz="8" w:space="0" w:color="auto"/>
         </w:tblBorders>
         <w:tblLayout w:type="fixed"/>
-        <w:tblLook w:val="0000"/>
+        <w:tblLook w:val="0000" w:firstRow="0" w:lastRow="0" w:firstColumn="0" w:lastColumn="0" w:noHBand="0" w:noVBand="0"/>
       </w:tblPr>
       <w:tblGrid>
         <w:gridCol w:w="4814"/>
@@ -7249,11 +7249,11 @@
       </w:tblGrid>
       <w:tr>
         <w:trPr>
-          <w:cnfStyle w:val="000000100000"/>
+          <w:cnfStyle w:val="000000100000" w:firstRow="0" w:lastRow="0" w:firstColumn="0" w:lastColumn="0" w:oddVBand="0" w:evenVBand="0" w:oddHBand="1" w:evenHBand="0" w:firstRowFirstColumn="0" w:firstRowLastColumn="0" w:lastRowFirstColumn="0" w:lastRowLastColumn="0"/>
         </w:trPr>
         <w:tc>
           <w:tcPr>
-            <w:cnfStyle w:val="000010000000"/>
+            <w:cnfStyle w:val="000010000000" w:firstRow="0" w:lastRow="0" w:firstColumn="0" w:lastColumn="0" w:oddVBand="1" w:evenVBand="0" w:oddHBand="0" w:evenHBand="0" w:firstRowFirstColumn="0" w:firstRowLastColumn="0" w:lastRowFirstColumn="0" w:lastRowLastColumn="0"/>
             <w:tcW w:w="4814" w:type="dxa"/>
             <w:shd w:val="clear" w:color="auto" w:fill="ACB9CA" w:themeFill="text2" w:themeFillTint="66"/>
           </w:tcPr>
@@ -7274,7 +7274,7 @@
         </w:tc>
         <w:tc>
           <w:tcPr>
-            <w:cnfStyle w:val="000001000000"/>
+            <w:cnfStyle w:val="000001000000" w:firstRow="0" w:lastRow="0" w:firstColumn="0" w:lastColumn="0" w:oddVBand="0" w:evenVBand="1" w:oddHBand="0" w:evenHBand="0" w:firstRowFirstColumn="0" w:firstRowLastColumn="0" w:lastRowFirstColumn="0" w:lastRowLastColumn="0"/>
             <w:tcW w:w="4813" w:type="dxa"/>
             <w:shd w:val="clear" w:color="auto" w:fill="ACB9CA" w:themeFill="text2" w:themeFillTint="66"/>
           </w:tcPr>
@@ -7297,7 +7297,7 @@
       <w:tr>
         <w:tc>
           <w:tcPr>
-            <w:cnfStyle w:val="000010000000"/>
+            <w:cnfStyle w:val="000010000000" w:firstRow="0" w:lastRow="0" w:firstColumn="0" w:lastColumn="0" w:oddVBand="1" w:evenVBand="0" w:oddHBand="0" w:evenHBand="0" w:firstRowFirstColumn="0" w:firstRowLastColumn="0" w:lastRowFirstColumn="0" w:lastRowLastColumn="0"/>
             <w:tcW w:w="4814" w:type="dxa"/>
           </w:tcPr>
           <w:p>
@@ -7317,7 +7317,7 @@
         </w:tc>
         <w:tc>
           <w:tcPr>
-            <w:cnfStyle w:val="000001000000"/>
+            <w:cnfStyle w:val="000001000000" w:firstRow="0" w:lastRow="0" w:firstColumn="0" w:lastColumn="0" w:oddVBand="0" w:evenVBand="1" w:oddHBand="0" w:evenHBand="0" w:firstRowFirstColumn="0" w:firstRowLastColumn="0" w:lastRowFirstColumn="0" w:lastRowLastColumn="0"/>
             <w:tcW w:w="4813" w:type="dxa"/>
           </w:tcPr>
           <w:p>
@@ -7332,11 +7332,11 @@
       </w:tr>
       <w:tr>
         <w:trPr>
-          <w:cnfStyle w:val="000000100000"/>
+          <w:cnfStyle w:val="000000100000" w:firstRow="0" w:lastRow="0" w:firstColumn="0" w:lastColumn="0" w:oddVBand="0" w:evenVBand="0" w:oddHBand="1" w:evenHBand="0" w:firstRowFirstColumn="0" w:firstRowLastColumn="0" w:lastRowFirstColumn="0" w:lastRowLastColumn="0"/>
         </w:trPr>
         <w:tc>
           <w:tcPr>
-            <w:cnfStyle w:val="000010000000"/>
+            <w:cnfStyle w:val="000010000000" w:firstRow="0" w:lastRow="0" w:firstColumn="0" w:lastColumn="0" w:oddVBand="1" w:evenVBand="0" w:oddHBand="0" w:evenHBand="0" w:firstRowFirstColumn="0" w:firstRowLastColumn="0" w:lastRowFirstColumn="0" w:lastRowLastColumn="0"/>
             <w:tcW w:w="4814" w:type="dxa"/>
           </w:tcPr>
           <w:p>
@@ -7359,7 +7359,7 @@
         </w:tc>
         <w:tc>
           <w:tcPr>
-            <w:cnfStyle w:val="000001000000"/>
+            <w:cnfStyle w:val="000001000000" w:firstRow="0" w:lastRow="0" w:firstColumn="0" w:lastColumn="0" w:oddVBand="0" w:evenVBand="1" w:oddHBand="0" w:evenHBand="0" w:firstRowFirstColumn="0" w:firstRowLastColumn="0" w:lastRowFirstColumn="0" w:lastRowLastColumn="0"/>
             <w:tcW w:w="4813" w:type="dxa"/>
           </w:tcPr>
           <w:p>
@@ -7401,7 +7401,7 @@
           <w:insideV w:val="single" w:sz="4" w:space="0" w:color="auto"/>
         </w:tblBorders>
         <w:tblLayout w:type="fixed"/>
-        <w:tblLook w:val="0000"/>
+        <w:tblLook w:val="0000" w:firstRow="0" w:lastRow="0" w:firstColumn="0" w:lastColumn="0" w:noHBand="0" w:noVBand="0"/>
       </w:tblPr>
       <w:tblGrid>
         <w:gridCol w:w="4814"/>
@@ -7558,7 +7558,7 @@
           <w:insideV w:val="single" w:sz="4" w:space="0" w:color="auto"/>
         </w:tblBorders>
         <w:tblLayout w:type="fixed"/>
-        <w:tblLook w:val="0000"/>
+        <w:tblLook w:val="0000" w:firstRow="0" w:lastRow="0" w:firstColumn="0" w:lastColumn="0" w:noHBand="0" w:noVBand="0"/>
       </w:tblPr>
       <w:tblGrid>
         <w:gridCol w:w="4814"/>
@@ -7743,7 +7743,7 @@
         <w:tblStyle w:val="Tabel-Gitter"/>
         <w:tblW w:w="9637" w:type="dxa"/>
         <w:tblLayout w:type="fixed"/>
-        <w:tblLook w:val="0000"/>
+        <w:tblLook w:val="0000" w:firstRow="0" w:lastRow="0" w:firstColumn="0" w:lastColumn="0" w:noHBand="0" w:noVBand="0"/>
       </w:tblPr>
       <w:tblGrid>
         <w:gridCol w:w="2538"/>
@@ -8347,7 +8347,7 @@
           <w:insideV w:val="single" w:sz="4" w:space="0" w:color="auto"/>
         </w:tblBorders>
         <w:tblLayout w:type="fixed"/>
-        <w:tblLook w:val="0000"/>
+        <w:tblLook w:val="0000" w:firstRow="0" w:lastRow="0" w:firstColumn="0" w:lastColumn="0" w:noHBand="0" w:noVBand="0"/>
       </w:tblPr>
       <w:tblGrid>
         <w:gridCol w:w="9640"/>
@@ -8706,7 +8706,7 @@
           <w:insideV w:val="single" w:sz="4" w:space="0" w:color="auto"/>
         </w:tblBorders>
         <w:tblLayout w:type="fixed"/>
-        <w:tblLook w:val="0000"/>
+        <w:tblLook w:val="0000" w:firstRow="0" w:lastRow="0" w:firstColumn="0" w:lastColumn="0" w:noHBand="0" w:noVBand="0"/>
       </w:tblPr>
       <w:tblGrid>
         <w:gridCol w:w="9640"/>
@@ -9102,7 +9102,7 @@
         <w:tblStyle w:val="Tabel-Gitter"/>
         <w:tblW w:w="9637" w:type="dxa"/>
         <w:tblLayout w:type="fixed"/>
-        <w:tblLook w:val="0000"/>
+        <w:tblLook w:val="0000" w:firstRow="0" w:lastRow="0" w:firstColumn="0" w:lastColumn="0" w:noHBand="0" w:noVBand="0"/>
       </w:tblPr>
       <w:tblGrid>
         <w:gridCol w:w="2538"/>
@@ -9786,7 +9786,7 @@
           <w:insideV w:val="single" w:sz="4" w:space="0" w:color="auto"/>
         </w:tblBorders>
         <w:tblLayout w:type="fixed"/>
-        <w:tblLook w:val="0000"/>
+        <w:tblLook w:val="0000" w:firstRow="0" w:lastRow="0" w:firstColumn="0" w:lastColumn="0" w:noHBand="0" w:noVBand="0"/>
       </w:tblPr>
       <w:tblGrid>
         <w:gridCol w:w="9640"/>
@@ -10179,7 +10179,7 @@
           <w:insideV w:val="single" w:sz="4" w:space="0" w:color="auto"/>
         </w:tblBorders>
         <w:tblLayout w:type="fixed"/>
-        <w:tblLook w:val="0000"/>
+        <w:tblLook w:val="0000" w:firstRow="0" w:lastRow="0" w:firstColumn="0" w:lastColumn="0" w:noHBand="0" w:noVBand="0"/>
       </w:tblPr>
       <w:tblGrid>
         <w:gridCol w:w="9640"/>
@@ -10592,7 +10592,7 @@
         <w:tblStyle w:val="Tabel-Gitter"/>
         <w:tblW w:w="9637" w:type="dxa"/>
         <w:tblLayout w:type="fixed"/>
-        <w:tblLook w:val="0000"/>
+        <w:tblLook w:val="0000" w:firstRow="0" w:lastRow="0" w:firstColumn="0" w:lastColumn="0" w:noHBand="0" w:noVBand="0"/>
       </w:tblPr>
       <w:tblGrid>
         <w:gridCol w:w="2538"/>
@@ -11227,7 +11227,7 @@
           <w:insideV w:val="single" w:sz="4" w:space="0" w:color="auto"/>
         </w:tblBorders>
         <w:tblLayout w:type="fixed"/>
-        <w:tblLook w:val="0000"/>
+        <w:tblLook w:val="0000" w:firstRow="0" w:lastRow="0" w:firstColumn="0" w:lastColumn="0" w:noHBand="0" w:noVBand="0"/>
       </w:tblPr>
       <w:tblGrid>
         <w:gridCol w:w="9640"/>
@@ -11757,7 +11757,7 @@
           <w:insideV w:val="single" w:sz="4" w:space="0" w:color="auto"/>
         </w:tblBorders>
         <w:tblLayout w:type="fixed"/>
-        <w:tblLook w:val="0000"/>
+        <w:tblLook w:val="0000" w:firstRow="0" w:lastRow="0" w:firstColumn="0" w:lastColumn="0" w:noHBand="0" w:noVBand="0"/>
       </w:tblPr>
       <w:tblGrid>
         <w:gridCol w:w="9640"/>
@@ -12280,7 +12280,7 @@
         <w:tblStyle w:val="Tabel-Gitter"/>
         <w:tblW w:w="9637" w:type="dxa"/>
         <w:tblLayout w:type="fixed"/>
-        <w:tblLook w:val="0000"/>
+        <w:tblLook w:val="0000" w:firstRow="0" w:lastRow="0" w:firstColumn="0" w:lastColumn="0" w:noHBand="0" w:noVBand="0"/>
       </w:tblPr>
       <w:tblGrid>
         <w:gridCol w:w="2538"/>
@@ -12874,7 +12874,7 @@
           <w:insideV w:val="single" w:sz="4" w:space="0" w:color="auto"/>
         </w:tblBorders>
         <w:tblLayout w:type="fixed"/>
-        <w:tblLook w:val="0000"/>
+        <w:tblLook w:val="0000" w:firstRow="0" w:lastRow="0" w:firstColumn="0" w:lastColumn="0" w:noHBand="0" w:noVBand="0"/>
       </w:tblPr>
       <w:tblGrid>
         <w:gridCol w:w="9640"/>
@@ -13163,7 +13163,7 @@
           <w:insideV w:val="single" w:sz="4" w:space="0" w:color="auto"/>
         </w:tblBorders>
         <w:tblLayout w:type="fixed"/>
-        <w:tblLook w:val="0000"/>
+        <w:tblLook w:val="0000" w:firstRow="0" w:lastRow="0" w:firstColumn="0" w:lastColumn="0" w:noHBand="0" w:noVBand="0"/>
       </w:tblPr>
       <w:tblGrid>
         <w:gridCol w:w="9640"/>
@@ -13572,7 +13572,7 @@
         <w:tblStyle w:val="Tabel-Gitter"/>
         <w:tblW w:w="9637" w:type="dxa"/>
         <w:tblLayout w:type="fixed"/>
-        <w:tblLook w:val="0000"/>
+        <w:tblLook w:val="0000" w:firstRow="0" w:lastRow="0" w:firstColumn="0" w:lastColumn="0" w:noHBand="0" w:noVBand="0"/>
       </w:tblPr>
       <w:tblGrid>
         <w:gridCol w:w="2538"/>
@@ -14166,7 +14166,7 @@
           <w:insideV w:val="single" w:sz="4" w:space="0" w:color="auto"/>
         </w:tblBorders>
         <w:tblLayout w:type="fixed"/>
-        <w:tblLook w:val="0000"/>
+        <w:tblLook w:val="0000" w:firstRow="0" w:lastRow="0" w:firstColumn="0" w:lastColumn="0" w:noHBand="0" w:noVBand="0"/>
       </w:tblPr>
       <w:tblGrid>
         <w:gridCol w:w="9640"/>
@@ -14343,7 +14343,7 @@
           <w:insideV w:val="single" w:sz="4" w:space="0" w:color="auto"/>
         </w:tblBorders>
         <w:tblLayout w:type="fixed"/>
-        <w:tblLook w:val="0000"/>
+        <w:tblLook w:val="0000" w:firstRow="0" w:lastRow="0" w:firstColumn="0" w:lastColumn="0" w:noHBand="0" w:noVBand="0"/>
       </w:tblPr>
       <w:tblGrid>
         <w:gridCol w:w="9640"/>
@@ -14580,7 +14580,7 @@
         <w:tblStyle w:val="Tabel-Gitter"/>
         <w:tblW w:w="9637" w:type="dxa"/>
         <w:tblLayout w:type="fixed"/>
-        <w:tblLook w:val="0000"/>
+        <w:tblLook w:val="0000" w:firstRow="0" w:lastRow="0" w:firstColumn="0" w:lastColumn="0" w:noHBand="0" w:noVBand="0"/>
       </w:tblPr>
       <w:tblGrid>
         <w:gridCol w:w="2538"/>
@@ -15224,7 +15224,7 @@
           <w:insideV w:val="single" w:sz="4" w:space="0" w:color="auto"/>
         </w:tblBorders>
         <w:tblLayout w:type="fixed"/>
-        <w:tblLook w:val="0000"/>
+        <w:tblLook w:val="0000" w:firstRow="0" w:lastRow="0" w:firstColumn="0" w:lastColumn="0" w:noHBand="0" w:noVBand="0"/>
       </w:tblPr>
       <w:tblGrid>
         <w:gridCol w:w="9640"/>
@@ -15431,7 +15431,7 @@
           <w:insideV w:val="single" w:sz="4" w:space="0" w:color="auto"/>
         </w:tblBorders>
         <w:tblLayout w:type="fixed"/>
-        <w:tblLook w:val="0000"/>
+        <w:tblLook w:val="0000" w:firstRow="0" w:lastRow="0" w:firstColumn="0" w:lastColumn="0" w:noHBand="0" w:noVBand="0"/>
       </w:tblPr>
       <w:tblGrid>
         <w:gridCol w:w="9640"/>
@@ -15562,7 +15562,7 @@
         <w:tblStyle w:val="Tabel-Gitter"/>
         <w:tblW w:w="9637" w:type="dxa"/>
         <w:tblLayout w:type="fixed"/>
-        <w:tblLook w:val="0000"/>
+        <w:tblLook w:val="0000" w:firstRow="0" w:lastRow="0" w:firstColumn="0" w:lastColumn="0" w:noHBand="0" w:noVBand="0"/>
       </w:tblPr>
       <w:tblGrid>
         <w:gridCol w:w="2538"/>
@@ -16166,7 +16166,7 @@
           <w:insideV w:val="single" w:sz="4" w:space="0" w:color="auto"/>
         </w:tblBorders>
         <w:tblLayout w:type="fixed"/>
-        <w:tblLook w:val="0000"/>
+        <w:tblLook w:val="0000" w:firstRow="0" w:lastRow="0" w:firstColumn="0" w:lastColumn="0" w:noHBand="0" w:noVBand="0"/>
       </w:tblPr>
       <w:tblGrid>
         <w:gridCol w:w="9640"/>
@@ -16430,7 +16430,7 @@
           <w:insideV w:val="single" w:sz="4" w:space="0" w:color="auto"/>
         </w:tblBorders>
         <w:tblLayout w:type="fixed"/>
-        <w:tblLook w:val="0000"/>
+        <w:tblLook w:val="0000" w:firstRow="0" w:lastRow="0" w:firstColumn="0" w:lastColumn="0" w:noHBand="0" w:noVBand="0"/>
       </w:tblPr>
       <w:tblGrid>
         <w:gridCol w:w="9640"/>
@@ -16633,7 +16633,7 @@
         <w:tblStyle w:val="Tabel-Gitter"/>
         <w:tblW w:w="9637" w:type="dxa"/>
         <w:tblLayout w:type="fixed"/>
-        <w:tblLook w:val="0000"/>
+        <w:tblLook w:val="0000" w:firstRow="0" w:lastRow="0" w:firstColumn="0" w:lastColumn="0" w:noHBand="0" w:noVBand="0"/>
       </w:tblPr>
       <w:tblGrid>
         <w:gridCol w:w="2538"/>
@@ -17227,7 +17227,7 @@
           <w:insideV w:val="single" w:sz="4" w:space="0" w:color="auto"/>
         </w:tblBorders>
         <w:tblLayout w:type="fixed"/>
-        <w:tblLook w:val="0000"/>
+        <w:tblLook w:val="0000" w:firstRow="0" w:lastRow="0" w:firstColumn="0" w:lastColumn="0" w:noHBand="0" w:noVBand="0"/>
       </w:tblPr>
       <w:tblGrid>
         <w:gridCol w:w="9640"/>
@@ -17671,7 +17671,7 @@
           <w:insideV w:val="single" w:sz="4" w:space="0" w:color="auto"/>
         </w:tblBorders>
         <w:tblLayout w:type="fixed"/>
-        <w:tblLook w:val="0000"/>
+        <w:tblLook w:val="0000" w:firstRow="0" w:lastRow="0" w:firstColumn="0" w:lastColumn="0" w:noHBand="0" w:noVBand="0"/>
       </w:tblPr>
       <w:tblGrid>
         <w:gridCol w:w="9640"/>
@@ -18420,8 +18420,8 @@
       <w:pPr>
         <w:pStyle w:val="Overskrift2"/>
       </w:pPr>
-      <w:bookmarkStart w:id="27" w:name="_Toc384972852"/>
-      <w:bookmarkStart w:id="28" w:name="_Toc406324780"/>
+      <w:bookmarkStart w:id="27" w:name="_Toc406324780"/>
+      <w:bookmarkStart w:id="28" w:name="_Toc384972852"/>
       <w:r>
         <w:lastRenderedPageBreak/>
         <w:t>Krav til M</w:t>
@@ -18432,7 +18432,7 @@
       <w:r>
         <w:t>cheme</w:t>
       </w:r>
-      <w:bookmarkEnd w:id="28"/>
+      <w:bookmarkEnd w:id="27"/>
     </w:p>
     <w:p>
       <w:r>
@@ -18456,7 +18456,7 @@
       <w:tblPr>
         <w:tblStyle w:val="Tabel-Gitter"/>
         <w:tblW w:w="0" w:type="auto"/>
-        <w:tblLook w:val="04A0"/>
+        <w:tblLook w:val="04A0" w:firstRow="1" w:lastRow="0" w:firstColumn="1" w:lastColumn="0" w:noHBand="0" w:noVBand="1"/>
       </w:tblPr>
       <w:tblGrid>
         <w:gridCol w:w="1161"/>
@@ -18856,7 +18856,7 @@
       <w:tblPr>
         <w:tblStyle w:val="Tabel-Gitter"/>
         <w:tblW w:w="0" w:type="auto"/>
-        <w:tblLook w:val="04A0"/>
+        <w:tblLook w:val="04A0" w:firstRow="1" w:lastRow="0" w:firstColumn="1" w:lastColumn="0" w:noHBand="0" w:noVBand="1"/>
       </w:tblPr>
       <w:tblGrid>
         <w:gridCol w:w="2444"/>
@@ -18926,7 +18926,7 @@
       <w:tblPr>
         <w:tblStyle w:val="Tabel-Gitter"/>
         <w:tblW w:w="0" w:type="auto"/>
-        <w:tblLook w:val="04A0"/>
+        <w:tblLook w:val="04A0" w:firstRow="1" w:lastRow="0" w:firstColumn="1" w:lastColumn="0" w:noHBand="0" w:noVBand="1"/>
       </w:tblPr>
       <w:tblGrid>
         <w:gridCol w:w="2444"/>
@@ -19051,16 +19051,7 @@
                 <w:rFonts w:asciiTheme="minorHAnsi" w:hAnsiTheme="minorHAnsi"/>
                 <w:b/>
               </w:rPr>
-              <w:t>Min v</w:t>
-            </w:r>
-            <w:bookmarkStart w:id="29" w:name="_GoBack"/>
-            <w:bookmarkEnd w:id="29"/>
-            <w:r>
-              <w:rPr>
-                <w:rFonts w:asciiTheme="minorHAnsi" w:hAnsiTheme="minorHAnsi"/>
-                <w:b/>
-              </w:rPr>
-              <w:t>alue (for absoulte)</w:t>
+              <w:t>Min value (for absoulte)</w:t>
             </w:r>
           </w:p>
         </w:tc>
@@ -19220,7 +19211,7 @@
       <w:tblPr>
         <w:tblStyle w:val="Tabel-Gitter"/>
         <w:tblW w:w="0" w:type="auto"/>
-        <w:tblLook w:val="04A0"/>
+        <w:tblLook w:val="04A0" w:firstRow="1" w:lastRow="0" w:firstColumn="1" w:lastColumn="0" w:noHBand="0" w:noVBand="1"/>
       </w:tblPr>
       <w:tblGrid>
         <w:gridCol w:w="3259"/>
@@ -19341,13 +19332,13 @@
       <w:pPr>
         <w:pStyle w:val="Overskrift2"/>
       </w:pPr>
-      <w:bookmarkStart w:id="30" w:name="_Toc406324781"/>
+      <w:bookmarkStart w:id="29" w:name="_Toc406324781"/>
       <w:r>
         <w:lastRenderedPageBreak/>
         <w:t>Ikke funktionelle krav</w:t>
       </w:r>
-      <w:bookmarkEnd w:id="27"/>
-      <w:bookmarkEnd w:id="30"/>
+      <w:bookmarkEnd w:id="28"/>
+      <w:bookmarkEnd w:id="29"/>
       <w:r>
         <w:t xml:space="preserve"> </w:t>
       </w:r>
@@ -19363,14 +19354,14 @@
           <w:rFonts w:eastAsia="Calibri"/>
         </w:rPr>
       </w:pPr>
-      <w:bookmarkStart w:id="31" w:name="_Toc406324782"/>
+      <w:bookmarkStart w:id="30" w:name="_Toc406324782"/>
       <w:r>
         <w:rPr>
           <w:rFonts w:eastAsia="Calibri"/>
         </w:rPr>
         <w:t>Generelt</w:t>
       </w:r>
-      <w:bookmarkEnd w:id="31"/>
+      <w:bookmarkEnd w:id="30"/>
     </w:p>
     <w:p>
       <w:pPr>
@@ -19417,14 +19408,14 @@
           <w:rFonts w:eastAsia="Calibri"/>
         </w:rPr>
       </w:pPr>
-      <w:bookmarkStart w:id="32" w:name="_Toc406324783"/>
+      <w:bookmarkStart w:id="31" w:name="_Toc406324783"/>
       <w:r>
         <w:rPr>
           <w:rFonts w:eastAsia="Calibri"/>
         </w:rPr>
         <w:t>Body</w:t>
       </w:r>
-      <w:bookmarkEnd w:id="32"/>
+      <w:bookmarkEnd w:id="31"/>
     </w:p>
     <w:p>
       <w:pPr>
@@ -19567,14 +19558,14 @@
           <w:rFonts w:eastAsia="Calibri"/>
         </w:rPr>
       </w:pPr>
-      <w:bookmarkStart w:id="33" w:name="_Toc406324784"/>
+      <w:bookmarkStart w:id="32" w:name="_Toc406324784"/>
       <w:r>
         <w:rPr>
           <w:rFonts w:eastAsia="Calibri"/>
         </w:rPr>
         <w:t>Rock</w:t>
       </w:r>
-      <w:bookmarkEnd w:id="33"/>
+      <w:bookmarkEnd w:id="32"/>
     </w:p>
     <w:p>
       <w:pPr>
@@ -19707,22 +19698,22 @@
       <w:pPr>
         <w:pStyle w:val="Overskrift1"/>
       </w:pPr>
-      <w:bookmarkStart w:id="34" w:name="_Toc406324785"/>
+      <w:bookmarkStart w:id="33" w:name="_Toc406324785"/>
       <w:r>
         <w:lastRenderedPageBreak/>
         <w:t>Systemarkitektur Hardware</w:t>
       </w:r>
+      <w:bookmarkEnd w:id="33"/>
+    </w:p>
+    <w:p>
+      <w:pPr>
+        <w:pStyle w:val="Overskrift2"/>
+      </w:pPr>
+      <w:bookmarkStart w:id="34" w:name="_Toc406324786"/>
+      <w:r>
+        <w:t>Overordnet arkitektur</w:t>
+      </w:r>
       <w:bookmarkEnd w:id="34"/>
-    </w:p>
-    <w:p>
-      <w:pPr>
-        <w:pStyle w:val="Overskrift2"/>
-      </w:pPr>
-      <w:bookmarkStart w:id="35" w:name="_Toc406324786"/>
-      <w:r>
-        <w:t>Overordnet arkitektur</w:t>
-      </w:r>
-      <w:bookmarkEnd w:id="35"/>
     </w:p>
     <w:p>
       <w:r>
@@ -19786,11 +19777,11 @@
       <w:pPr>
         <w:pStyle w:val="Overskrift3"/>
       </w:pPr>
-      <w:bookmarkStart w:id="36" w:name="_Toc406324787"/>
+      <w:bookmarkStart w:id="35" w:name="_Toc406324787"/>
       <w:r>
         <w:t>Domæne model BodyRock3000</w:t>
       </w:r>
-      <w:bookmarkEnd w:id="36"/>
+      <w:bookmarkEnd w:id="35"/>
     </w:p>
     <w:p>
       <w:r>
@@ -19798,7 +19789,7 @@
           <v:shape id="_x0000_i1027" type="#_x0000_t75" style="width:481.5pt;height:375pt" o:ole="">
             <v:imagedata r:id="rId11" o:title=""/>
           </v:shape>
-          <o:OLEObject Type="Embed" ProgID="Visio.Drawing.15" ShapeID="_x0000_i1027" DrawAspect="Content" ObjectID="_1480066691" r:id="rId12"/>
+          <o:OLEObject Type="Embed" ProgID="Visio.Drawing.15" ShapeID="_x0000_i1027" DrawAspect="Content" ObjectID="_1480069117" r:id="rId12"/>
         </w:object>
       </w:r>
     </w:p>
@@ -19829,7 +19820,7 @@
       <w:pPr>
         <w:pStyle w:val="Overskrift2"/>
       </w:pPr>
-      <w:bookmarkStart w:id="37" w:name="_Toc406324788"/>
+      <w:bookmarkStart w:id="36" w:name="_Toc406324788"/>
       <w:r>
         <w:lastRenderedPageBreak/>
         <w:t xml:space="preserve">Body HW </w:t>
@@ -19837,17 +19828,17 @@
       <w:r>
         <w:t>Arkitektur</w:t>
       </w:r>
+      <w:bookmarkEnd w:id="36"/>
+    </w:p>
+    <w:p>
+      <w:pPr>
+        <w:pStyle w:val="Overskrift3"/>
+      </w:pPr>
+      <w:bookmarkStart w:id="37" w:name="_Toc406324789"/>
+      <w:r>
+        <w:t>BDD Body</w:t>
+      </w:r>
       <w:bookmarkEnd w:id="37"/>
-    </w:p>
-    <w:p>
-      <w:pPr>
-        <w:pStyle w:val="Overskrift3"/>
-      </w:pPr>
-      <w:bookmarkStart w:id="38" w:name="_Toc406324789"/>
-      <w:r>
-        <w:t>BDD Body</w:t>
-      </w:r>
-      <w:bookmarkEnd w:id="38"/>
     </w:p>
     <w:p>
       <w:r>
@@ -19855,7 +19846,7 @@
           <v:shape id="_x0000_i1028" type="#_x0000_t75" style="width:429.75pt;height:170.25pt" o:ole="">
             <v:imagedata r:id="rId13" o:title=""/>
           </v:shape>
-          <o:OLEObject Type="Embed" ProgID="Visio.Drawing.15" ShapeID="_x0000_i1028" DrawAspect="Content" ObjectID="_1480066692" r:id="rId14"/>
+          <o:OLEObject Type="Embed" ProgID="Visio.Drawing.15" ShapeID="_x0000_i1028" DrawAspect="Content" ObjectID="_1480069118" r:id="rId14"/>
         </w:object>
       </w:r>
     </w:p>
@@ -19962,11 +19953,11 @@
       <w:pPr>
         <w:pStyle w:val="Overskrift3"/>
       </w:pPr>
-      <w:bookmarkStart w:id="39" w:name="_Toc406324790"/>
+      <w:bookmarkStart w:id="38" w:name="_Toc406324790"/>
       <w:r>
         <w:t>Allokeringsdiagram Body</w:t>
       </w:r>
-      <w:bookmarkEnd w:id="39"/>
+      <w:bookmarkEnd w:id="38"/>
     </w:p>
     <w:p>
       <w:r>
@@ -19974,7 +19965,7 @@
           <v:shape id="_x0000_i1029" type="#_x0000_t75" style="width:481.5pt;height:298.5pt" o:ole="">
             <v:imagedata r:id="rId15" o:title=""/>
           </v:shape>
-          <o:OLEObject Type="Embed" ProgID="Visio.Drawing.15" ShapeID="_x0000_i1029" DrawAspect="Content" ObjectID="_1480066693" r:id="rId16"/>
+          <o:OLEObject Type="Embed" ProgID="Visio.Drawing.15" ShapeID="_x0000_i1029" DrawAspect="Content" ObjectID="_1480069119" r:id="rId16"/>
         </w:object>
       </w:r>
     </w:p>
@@ -20099,12 +20090,12 @@
       <w:pPr>
         <w:pStyle w:val="Overskrift3"/>
       </w:pPr>
-      <w:bookmarkStart w:id="40" w:name="_Toc406324791"/>
+      <w:bookmarkStart w:id="39" w:name="_Toc406324791"/>
       <w:r>
         <w:lastRenderedPageBreak/>
         <w:t>IBD Body</w:t>
       </w:r>
-      <w:bookmarkEnd w:id="40"/>
+      <w:bookmarkEnd w:id="39"/>
     </w:p>
     <w:p>
       <w:r>
@@ -20120,7 +20111,7 @@
           <v:shape id="_x0000_i1030" type="#_x0000_t75" style="width:481.5pt;height:300.75pt" o:ole="">
             <v:imagedata r:id="rId17" o:title=""/>
           </v:shape>
-          <o:OLEObject Type="Embed" ProgID="Visio.Drawing.15" ShapeID="_x0000_i1030" DrawAspect="Content" ObjectID="_1480066694" r:id="rId18"/>
+          <o:OLEObject Type="Embed" ProgID="Visio.Drawing.15" ShapeID="_x0000_i1030" DrawAspect="Content" ObjectID="_1480069120" r:id="rId18"/>
         </w:object>
       </w:r>
     </w:p>
@@ -20330,7 +20321,7 @@
       <w:pPr>
         <w:pStyle w:val="Overskrift2"/>
       </w:pPr>
-      <w:bookmarkStart w:id="41" w:name="_Toc406324792"/>
+      <w:bookmarkStart w:id="40" w:name="_Toc406324792"/>
       <w:r>
         <w:lastRenderedPageBreak/>
         <w:t xml:space="preserve">Sensor </w:t>
@@ -20347,7 +20338,7 @@
       <w:r>
         <w:t>)</w:t>
       </w:r>
-      <w:bookmarkEnd w:id="41"/>
+      <w:bookmarkEnd w:id="40"/>
     </w:p>
     <w:p>
       <w:r>
@@ -20360,7 +20351,7 @@
           <v:shape id="_x0000_i1031" type="#_x0000_t75" style="width:280.5pt;height:138.75pt" o:ole="">
             <v:imagedata r:id="rId19" o:title=""/>
           </v:shape>
-          <o:OLEObject Type="Embed" ProgID="Visio.Drawing.15" ShapeID="_x0000_i1031" DrawAspect="Content" ObjectID="_1480066695" r:id="rId20"/>
+          <o:OLEObject Type="Embed" ProgID="Visio.Drawing.15" ShapeID="_x0000_i1031" DrawAspect="Content" ObjectID="_1480069121" r:id="rId20"/>
         </w:object>
       </w:r>
     </w:p>
@@ -20386,24 +20377,24 @@
       <w:pPr>
         <w:pStyle w:val="Overskrift2"/>
       </w:pPr>
-      <w:bookmarkStart w:id="42" w:name="_Toc406324793"/>
+      <w:bookmarkStart w:id="41" w:name="_Toc406324793"/>
       <w:r>
         <w:t>Rock HW Arkitektur</w:t>
       </w:r>
+      <w:bookmarkEnd w:id="41"/>
+    </w:p>
+    <w:p>
+      <w:pPr>
+        <w:pStyle w:val="Overskrift3"/>
+      </w:pPr>
+      <w:bookmarkStart w:id="42" w:name="_Toc406324794"/>
+      <w:r>
+        <w:t xml:space="preserve">BDD </w:t>
+      </w:r>
+      <w:r>
+        <w:t>Rock</w:t>
+      </w:r>
       <w:bookmarkEnd w:id="42"/>
-    </w:p>
-    <w:p>
-      <w:pPr>
-        <w:pStyle w:val="Overskrift3"/>
-      </w:pPr>
-      <w:bookmarkStart w:id="43" w:name="_Toc406324794"/>
-      <w:r>
-        <w:t xml:space="preserve">BDD </w:t>
-      </w:r>
-      <w:r>
-        <w:t>Rock</w:t>
-      </w:r>
-      <w:bookmarkEnd w:id="43"/>
     </w:p>
     <w:p>
       <w:r>
@@ -20411,7 +20402,7 @@
           <v:shape id="_x0000_i1032" type="#_x0000_t75" style="width:345pt;height:165pt" o:ole="">
             <v:imagedata r:id="rId21" o:title=""/>
           </v:shape>
-          <o:OLEObject Type="Embed" ProgID="Visio.Drawing.15" ShapeID="_x0000_i1032" DrawAspect="Content" ObjectID="_1480066696" r:id="rId22"/>
+          <o:OLEObject Type="Embed" ProgID="Visio.Drawing.15" ShapeID="_x0000_i1032" DrawAspect="Content" ObjectID="_1480069122" r:id="rId22"/>
         </w:object>
       </w:r>
     </w:p>
@@ -20515,12 +20506,12 @@
       <w:pPr>
         <w:pStyle w:val="Overskrift3"/>
       </w:pPr>
-      <w:bookmarkStart w:id="44" w:name="_Toc406324795"/>
+      <w:bookmarkStart w:id="43" w:name="_Toc406324795"/>
       <w:r>
         <w:lastRenderedPageBreak/>
         <w:t>Allokeringsdiagram Rock</w:t>
       </w:r>
-      <w:bookmarkEnd w:id="44"/>
+      <w:bookmarkEnd w:id="43"/>
     </w:p>
     <w:p>
       <w:r>
@@ -20528,7 +20519,7 @@
           <v:shape id="_x0000_i1033" type="#_x0000_t75" style="width:471.75pt;height:249.75pt" o:ole="">
             <v:imagedata r:id="rId23" o:title=""/>
           </v:shape>
-          <o:OLEObject Type="Embed" ProgID="Visio.Drawing.15" ShapeID="_x0000_i1033" DrawAspect="Content" ObjectID="_1480066697" r:id="rId24"/>
+          <o:OLEObject Type="Embed" ProgID="Visio.Drawing.15" ShapeID="_x0000_i1033" DrawAspect="Content" ObjectID="_1480069123" r:id="rId24"/>
         </w:object>
       </w:r>
     </w:p>
@@ -20632,18 +20623,18 @@
       <w:pPr>
         <w:pStyle w:val="Overskrift2"/>
       </w:pPr>
-      <w:bookmarkStart w:id="45" w:name="_Toc406324796"/>
+      <w:bookmarkStart w:id="44" w:name="_Toc406324796"/>
       <w:r>
         <w:lastRenderedPageBreak/>
         <w:t>Grænsefladebeskrivelse</w:t>
       </w:r>
-      <w:bookmarkEnd w:id="45"/>
+      <w:bookmarkEnd w:id="44"/>
     </w:p>
     <w:tbl>
       <w:tblPr>
-        <w:tblStyle w:val="GridTableLight"/>
+        <w:tblStyle w:val="Tabelgitter-lys1"/>
         <w:tblW w:w="0" w:type="auto"/>
-        <w:tblLook w:val="04A0"/>
+        <w:tblLook w:val="04A0" w:firstRow="1" w:lastRow="0" w:firstColumn="1" w:lastColumn="0" w:noHBand="0" w:noVBand="1"/>
       </w:tblPr>
       <w:tblGrid>
         <w:gridCol w:w="1581"/>
@@ -21764,7 +21755,7 @@
         <w:tblStyle w:val="Tabel-Gitter"/>
         <w:tblpPr w:leftFromText="141" w:rightFromText="141" w:vertAnchor="text" w:horzAnchor="margin" w:tblpXSpec="center" w:tblpY="380"/>
         <w:tblW w:w="0" w:type="auto"/>
-        <w:tblLook w:val="04A0"/>
+        <w:tblLook w:val="04A0" w:firstRow="1" w:lastRow="0" w:firstColumn="1" w:lastColumn="0" w:noHBand="0" w:noVBand="1"/>
       </w:tblPr>
       <w:tblGrid>
         <w:gridCol w:w="1085"/>
@@ -22054,7 +22045,7 @@
                     <a:blip r:embed="rId25" cstate="print">
                       <a:extLst>
                         <a:ext uri="{28A0092B-C50C-407E-A947-70E740481C1C}">
-                          <a14:useLocalDpi xmlns:a14="http://schemas.microsoft.com/office/drawing/2010/main" xmlns:wps="http://schemas.microsoft.com/office/word/2010/wordprocessingShape" xmlns:wpi="http://schemas.microsoft.com/office/word/2010/wordprocessingInk" xmlns:wpg="http://schemas.microsoft.com/office/word/2010/wordprocessingGroup" xmlns:w15="http://schemas.microsoft.com/office/word/2012/wordml" xmlns:w14="http://schemas.microsoft.com/office/word/2010/wordml" xmlns:w="http://schemas.openxmlformats.org/wordprocessingml/2006/main" xmlns:w10="urn:schemas-microsoft-com:office:word" xmlns:wp14="http://schemas.microsoft.com/office/word/2010/wordprocessingDrawing" xmlns:v="urn:schemas-microsoft-com:vml" xmlns:o="urn:schemas-microsoft-com:office:office" xmlns:mc="http://schemas.openxmlformats.org/markup-compatibility/2006" xmlns:wpc="http://schemas.microsoft.com/office/word/2010/wordprocessingCanvas" xmlns="" val="0"/>
+                          <a14:useLocalDpi xmlns:a14="http://schemas.microsoft.com/office/drawing/2010/main" val="0"/>
                         </a:ext>
                       </a:extLst>
                     </a:blip>
@@ -22102,12 +22093,12 @@
       <w:pPr>
         <w:pStyle w:val="Overskrift3"/>
       </w:pPr>
-      <w:bookmarkStart w:id="46" w:name="_Toc406324797"/>
+      <w:bookmarkStart w:id="45" w:name="_Toc406324797"/>
       <w:r>
         <w:lastRenderedPageBreak/>
         <w:t>Trådløs kommunikations protokol</w:t>
       </w:r>
-      <w:bookmarkEnd w:id="46"/>
+      <w:bookmarkEnd w:id="45"/>
     </w:p>
     <w:p>
       <w:r>
@@ -22141,7 +22132,7 @@
       <w:tblPr>
         <w:tblStyle w:val="Tabel-Gitter"/>
         <w:tblW w:w="0" w:type="auto"/>
-        <w:tblLook w:val="04A0"/>
+        <w:tblLook w:val="04A0" w:firstRow="1" w:lastRow="0" w:firstColumn="1" w:lastColumn="0" w:noHBand="0" w:noVBand="1"/>
       </w:tblPr>
       <w:tblGrid>
         <w:gridCol w:w="797"/>
@@ -22446,7 +22437,7 @@
       <w:tblPr>
         <w:tblStyle w:val="Tabel-Gitter"/>
         <w:tblW w:w="0" w:type="auto"/>
-        <w:tblLook w:val="04A0"/>
+        <w:tblLook w:val="04A0" w:firstRow="1" w:lastRow="0" w:firstColumn="1" w:lastColumn="0" w:noHBand="0" w:noVBand="1"/>
       </w:tblPr>
       <w:tblGrid>
         <w:gridCol w:w="856"/>
@@ -22650,7 +22641,7 @@
           <w:left w:w="70" w:type="dxa"/>
           <w:right w:w="70" w:type="dxa"/>
         </w:tblCellMar>
-        <w:tblLook w:val="04A0"/>
+        <w:tblLook w:val="04A0" w:firstRow="1" w:lastRow="0" w:firstColumn="1" w:lastColumn="0" w:noHBand="0" w:noVBand="1"/>
       </w:tblPr>
       <w:tblGrid>
         <w:gridCol w:w="960"/>
@@ -24465,12 +24456,12 @@
       <w:pPr>
         <w:pStyle w:val="Overskrift1"/>
       </w:pPr>
-      <w:bookmarkStart w:id="47" w:name="_Toc406324798"/>
+      <w:bookmarkStart w:id="46" w:name="_Toc406324798"/>
       <w:r>
         <w:lastRenderedPageBreak/>
         <w:t>Systemarkitektur Software</w:t>
       </w:r>
-      <w:bookmarkEnd w:id="47"/>
+      <w:bookmarkEnd w:id="46"/>
     </w:p>
     <w:p>
       <w:r>
@@ -24584,12 +24575,12 @@
       <w:pPr>
         <w:pStyle w:val="Overskrift2"/>
       </w:pPr>
-      <w:bookmarkStart w:id="48" w:name="_Toc406324799"/>
+      <w:bookmarkStart w:id="47" w:name="_Toc406324799"/>
       <w:r>
         <w:lastRenderedPageBreak/>
         <w:t>Detaljeret domænemodel for software-moduler</w:t>
       </w:r>
-      <w:bookmarkEnd w:id="48"/>
+      <w:bookmarkEnd w:id="47"/>
     </w:p>
     <w:p>
       <w:r>
@@ -24617,7 +24608,7 @@
           <v:shape id="_x0000_i1034" type="#_x0000_t75" style="width:481.5pt;height:627.75pt" o:ole="">
             <v:imagedata r:id="rId26" o:title=""/>
           </v:shape>
-          <o:OLEObject Type="Embed" ProgID="Visio.Drawing.15" ShapeID="_x0000_i1034" DrawAspect="Content" ObjectID="_1480066698" r:id="rId27"/>
+          <o:OLEObject Type="Embed" ProgID="Visio.Drawing.15" ShapeID="_x0000_i1034" DrawAspect="Content" ObjectID="_1480069124" r:id="rId27"/>
         </w:object>
       </w:r>
     </w:p>
@@ -24625,12 +24616,12 @@
       <w:pPr>
         <w:pStyle w:val="Overskrift2"/>
       </w:pPr>
-      <w:bookmarkStart w:id="49" w:name="_Toc406324800"/>
+      <w:bookmarkStart w:id="48" w:name="_Toc406324800"/>
       <w:r>
         <w:lastRenderedPageBreak/>
         <w:t>Klasse-identifikation</w:t>
       </w:r>
-      <w:bookmarkEnd w:id="49"/>
+      <w:bookmarkEnd w:id="48"/>
     </w:p>
     <w:p>
       <w:r>
@@ -25228,36 +25219,36 @@
       <w:pPr>
         <w:pStyle w:val="Overskrift2"/>
       </w:pPr>
-      <w:bookmarkStart w:id="50" w:name="_Toc406324801"/>
+      <w:bookmarkStart w:id="49" w:name="_Toc406324801"/>
       <w:r>
         <w:lastRenderedPageBreak/>
         <w:t>Body</w:t>
       </w:r>
+      <w:bookmarkEnd w:id="49"/>
+    </w:p>
+    <w:p>
+      <w:r>
+        <w:t>Body Control er styresystemet på Body-delen af BodyRock3000. Systemet står for at samle sensordata fra de fire</w:t>
+      </w:r>
+      <w:r>
+        <w:rPr>
+          <w:rStyle w:val="Fodnotehenvisning"/>
+        </w:rPr>
+        <w:footnoteReference w:id="13"/>
+      </w:r>
+      <w:r>
+        <w:t xml:space="preserve"> forskellige sensorer via I2C, konverterer disse data og videresende dem vha. en UART forbundet til et Bluetooth modul. </w:t>
+      </w:r>
+    </w:p>
+    <w:p>
+      <w:pPr>
+        <w:pStyle w:val="Overskrift3"/>
+      </w:pPr>
+      <w:bookmarkStart w:id="50" w:name="_Toc406324802"/>
+      <w:r>
+        <w:t>Klassediagram Body</w:t>
+      </w:r>
       <w:bookmarkEnd w:id="50"/>
-    </w:p>
-    <w:p>
-      <w:r>
-        <w:t>Body Control er styresystemet på Body-delen af BodyRock3000. Systemet står for at samle sensordata fra de fire</w:t>
-      </w:r>
-      <w:r>
-        <w:rPr>
-          <w:rStyle w:val="Fodnotehenvisning"/>
-        </w:rPr>
-        <w:footnoteReference w:id="13"/>
-      </w:r>
-      <w:r>
-        <w:t xml:space="preserve"> forskellige sensorer via I2C, konverterer disse data og videresende dem vha. en UART forbundet til et Bluetooth modul. </w:t>
-      </w:r>
-    </w:p>
-    <w:p>
-      <w:pPr>
-        <w:pStyle w:val="Overskrift3"/>
-      </w:pPr>
-      <w:bookmarkStart w:id="51" w:name="_Toc406324802"/>
-      <w:r>
-        <w:t>Klassediagram Body</w:t>
-      </w:r>
-      <w:bookmarkEnd w:id="51"/>
     </w:p>
     <w:p>
       <w:pPr>
@@ -25268,7 +25259,7 @@
           <v:shape id="_x0000_i1035" type="#_x0000_t75" style="width:481.5pt;height:210.75pt" o:ole="">
             <v:imagedata r:id="rId28" o:title=""/>
           </v:shape>
-          <o:OLEObject Type="Embed" ProgID="Visio.Drawing.15" ShapeID="_x0000_i1035" DrawAspect="Content" ObjectID="_1480066699" r:id="rId29"/>
+          <o:OLEObject Type="Embed" ProgID="Visio.Drawing.15" ShapeID="_x0000_i1035" DrawAspect="Content" ObjectID="_1480069125" r:id="rId29"/>
         </w:object>
       </w:r>
     </w:p>
@@ -25403,7 +25394,7 @@
       <w:tblPr>
         <w:tblStyle w:val="Tabel-Gitter"/>
         <w:tblW w:w="0" w:type="auto"/>
-        <w:tblLook w:val="04A0"/>
+        <w:tblLook w:val="04A0" w:firstRow="1" w:lastRow="0" w:firstColumn="1" w:lastColumn="0" w:noHBand="0" w:noVBand="1"/>
       </w:tblPr>
       <w:tblGrid>
         <w:gridCol w:w="4814"/>
@@ -26075,7 +26066,7 @@
       <w:tblPr>
         <w:tblStyle w:val="Tabel-Gitter"/>
         <w:tblW w:w="0" w:type="auto"/>
-        <w:tblLook w:val="04A0"/>
+        <w:tblLook w:val="04A0" w:firstRow="1" w:lastRow="0" w:firstColumn="1" w:lastColumn="0" w:noHBand="0" w:noVBand="1"/>
       </w:tblPr>
       <w:tblGrid>
         <w:gridCol w:w="1413"/>
@@ -26290,7 +26281,7 @@
       <w:tblPr>
         <w:tblStyle w:val="Tabel-Gitter"/>
         <w:tblW w:w="0" w:type="auto"/>
-        <w:tblLook w:val="04A0"/>
+        <w:tblLook w:val="04A0" w:firstRow="1" w:lastRow="0" w:firstColumn="1" w:lastColumn="0" w:noHBand="0" w:noVBand="1"/>
       </w:tblPr>
       <w:tblGrid>
         <w:gridCol w:w="1413"/>
@@ -26529,7 +26520,7 @@
       <w:tblPr>
         <w:tblStyle w:val="Tabel-Gitter"/>
         <w:tblW w:w="0" w:type="auto"/>
-        <w:tblLook w:val="04A0"/>
+        <w:tblLook w:val="04A0" w:firstRow="1" w:lastRow="0" w:firstColumn="1" w:lastColumn="0" w:noHBand="0" w:noVBand="1"/>
       </w:tblPr>
       <w:tblGrid>
         <w:gridCol w:w="1413"/>
@@ -26777,7 +26768,7 @@
       <w:tblPr>
         <w:tblStyle w:val="Tabel-Gitter"/>
         <w:tblW w:w="0" w:type="auto"/>
-        <w:tblLook w:val="04A0"/>
+        <w:tblLook w:val="04A0" w:firstRow="1" w:lastRow="0" w:firstColumn="1" w:lastColumn="0" w:noHBand="0" w:noVBand="1"/>
       </w:tblPr>
       <w:tblGrid>
         <w:gridCol w:w="1413"/>
@@ -27050,7 +27041,7 @@
       <w:tblPr>
         <w:tblStyle w:val="Tabel-Gitter"/>
         <w:tblW w:w="0" w:type="auto"/>
-        <w:tblLook w:val="04A0"/>
+        <w:tblLook w:val="04A0" w:firstRow="1" w:lastRow="0" w:firstColumn="1" w:lastColumn="0" w:noHBand="0" w:noVBand="1"/>
       </w:tblPr>
       <w:tblGrid>
         <w:gridCol w:w="1413"/>
@@ -27297,7 +27288,7 @@
       <w:tblPr>
         <w:tblStyle w:val="Tabel-Gitter"/>
         <w:tblW w:w="0" w:type="auto"/>
-        <w:tblLook w:val="04A0"/>
+        <w:tblLook w:val="04A0" w:firstRow="1" w:lastRow="0" w:firstColumn="1" w:lastColumn="0" w:noHBand="0" w:noVBand="1"/>
       </w:tblPr>
       <w:tblGrid>
         <w:gridCol w:w="1413"/>
@@ -27547,7 +27538,7 @@
       <w:tblPr>
         <w:tblStyle w:val="Tabel-Gitter"/>
         <w:tblW w:w="0" w:type="auto"/>
-        <w:tblLook w:val="04A0"/>
+        <w:tblLook w:val="04A0" w:firstRow="1" w:lastRow="0" w:firstColumn="1" w:lastColumn="0" w:noHBand="0" w:noVBand="1"/>
       </w:tblPr>
       <w:tblGrid>
         <w:gridCol w:w="1413"/>
@@ -27842,7 +27833,7 @@
       <w:tblPr>
         <w:tblStyle w:val="Tabel-Gitter"/>
         <w:tblW w:w="0" w:type="auto"/>
-        <w:tblLook w:val="04A0"/>
+        <w:tblLook w:val="04A0" w:firstRow="1" w:lastRow="0" w:firstColumn="1" w:lastColumn="0" w:noHBand="0" w:noVBand="1"/>
       </w:tblPr>
       <w:tblGrid>
         <w:gridCol w:w="1413"/>
@@ -28118,7 +28109,7 @@
       <w:tblPr>
         <w:tblStyle w:val="Tabel-Gitter"/>
         <w:tblW w:w="0" w:type="auto"/>
-        <w:tblLook w:val="04A0"/>
+        <w:tblLook w:val="04A0" w:firstRow="1" w:lastRow="0" w:firstColumn="1" w:lastColumn="0" w:noHBand="0" w:noVBand="1"/>
       </w:tblPr>
       <w:tblGrid>
         <w:gridCol w:w="1413"/>
@@ -28344,7 +28335,7 @@
       <w:tblPr>
         <w:tblStyle w:val="Tabel-Gitter"/>
         <w:tblW w:w="0" w:type="auto"/>
-        <w:tblLook w:val="04A0"/>
+        <w:tblLook w:val="04A0" w:firstRow="1" w:lastRow="0" w:firstColumn="1" w:lastColumn="0" w:noHBand="0" w:noVBand="1"/>
       </w:tblPr>
       <w:tblGrid>
         <w:gridCol w:w="1413"/>
@@ -28569,7 +28560,7 @@
       <w:tblPr>
         <w:tblStyle w:val="Tabel-Gitter"/>
         <w:tblW w:w="0" w:type="auto"/>
-        <w:tblLook w:val="04A0"/>
+        <w:tblLook w:val="04A0" w:firstRow="1" w:lastRow="0" w:firstColumn="1" w:lastColumn="0" w:noHBand="0" w:noVBand="1"/>
       </w:tblPr>
       <w:tblGrid>
         <w:gridCol w:w="1413"/>
@@ -28802,7 +28793,7 @@
       <w:tblPr>
         <w:tblStyle w:val="Tabel-Gitter"/>
         <w:tblW w:w="0" w:type="auto"/>
-        <w:tblLook w:val="04A0"/>
+        <w:tblLook w:val="04A0" w:firstRow="1" w:lastRow="0" w:firstColumn="1" w:lastColumn="0" w:noHBand="0" w:noVBand="1"/>
       </w:tblPr>
       <w:tblGrid>
         <w:gridCol w:w="1413"/>
@@ -29079,7 +29070,7 @@
           <w:lang w:val="en-US"/>
         </w:rPr>
       </w:pPr>
-      <w:bookmarkStart w:id="52" w:name="_Toc406324803"/>
+      <w:bookmarkStart w:id="51" w:name="_Toc406324803"/>
       <w:r>
         <w:rPr>
           <w:lang w:val="en-US"/>
@@ -29087,7 +29078,7 @@
         <w:lastRenderedPageBreak/>
         <w:t>Rock</w:t>
       </w:r>
-      <w:bookmarkEnd w:id="52"/>
+      <w:bookmarkEnd w:id="51"/>
     </w:p>
     <w:p>
       <w:r>
@@ -29162,11 +29153,11 @@
       <w:pPr>
         <w:pStyle w:val="Overskrift3"/>
       </w:pPr>
-      <w:bookmarkStart w:id="53" w:name="_Toc406324804"/>
+      <w:bookmarkStart w:id="52" w:name="_Toc406324804"/>
       <w:r>
         <w:t>Tråd kommunikation</w:t>
       </w:r>
-      <w:bookmarkEnd w:id="53"/>
+      <w:bookmarkEnd w:id="52"/>
     </w:p>
     <w:p>
       <w:r>
@@ -29191,7 +29182,7 @@
       <w:pPr>
         <w:pStyle w:val="Overskrift3"/>
       </w:pPr>
-      <w:bookmarkStart w:id="54" w:name="_Toc406324805"/>
+      <w:bookmarkStart w:id="53" w:name="_Toc406324805"/>
       <w:r>
         <w:lastRenderedPageBreak/>
         <w:t>Slow L</w:t>
@@ -29199,7 +29190,7 @@
       <w:r>
         <w:t>ane</w:t>
       </w:r>
-      <w:bookmarkEnd w:id="54"/>
+      <w:bookmarkEnd w:id="53"/>
     </w:p>
     <w:p>
       <w:r>
@@ -29402,7 +29393,7 @@
           <v:shape id="_x0000_i1036" type="#_x0000_t75" style="width:481.5pt;height:366pt" o:ole="">
             <v:imagedata r:id="rId30" o:title=""/>
           </v:shape>
-          <o:OLEObject Type="Embed" ProgID="Visio.Drawing.15" ShapeID="_x0000_i1036" DrawAspect="Content" ObjectID="_1480066700" r:id="rId31"/>
+          <o:OLEObject Type="Embed" ProgID="Visio.Drawing.15" ShapeID="_x0000_i1036" DrawAspect="Content" ObjectID="_1480069126" r:id="rId31"/>
         </w:object>
       </w:r>
     </w:p>
@@ -29437,7 +29428,7 @@
       <w:pPr>
         <w:pStyle w:val="Overskrift3"/>
       </w:pPr>
-      <w:bookmarkStart w:id="55" w:name="_Toc406324806"/>
+      <w:bookmarkStart w:id="54" w:name="_Toc406324806"/>
       <w:r>
         <w:lastRenderedPageBreak/>
         <w:t>F</w:t>
@@ -29448,7 +29439,7 @@
       <w:r>
         <w:t>ane</w:t>
       </w:r>
-      <w:bookmarkEnd w:id="55"/>
+      <w:bookmarkEnd w:id="54"/>
     </w:p>
     <w:p>
       <w:r>
@@ -29580,6 +29571,7 @@
         <w:pStyle w:val="Overskrift4"/>
       </w:pPr>
       <w:r>
+        <w:lastRenderedPageBreak/>
         <w:t>Receiver</w:t>
       </w:r>
     </w:p>
@@ -29591,24 +29583,1128 @@
         <w:t>Sekvensdiagram</w:t>
       </w:r>
     </w:p>
+    <w:p>
+      <w:pPr>
+        <w:keepNext/>
+      </w:pPr>
+      <w:r>
+        <w:object w:dxaOrig="9211" w:dyaOrig="7711">
+          <v:shape id="_x0000_i1042" type="#_x0000_t75" style="width:460.5pt;height:385.5pt" o:ole="">
+            <v:imagedata r:id="rId32" o:title=""/>
+          </v:shape>
+          <o:OLEObject Type="Embed" ProgID="Visio.Drawing.15" ShapeID="_x0000_i1042" DrawAspect="Content" ObjectID="_1480069127" r:id="rId33"/>
+        </w:object>
+      </w:r>
+    </w:p>
+    <w:p>
+      <w:pPr>
+        <w:pStyle w:val="Billedtekst"/>
+        <w:ind w:firstLine="1304"/>
+      </w:pPr>
+      <w:r>
+        <w:rPr>
+          <w:b/>
+        </w:rPr>
+        <w:t xml:space="preserve">Figur </w:t>
+      </w:r>
+      <w:r>
+        <w:rPr>
+          <w:b/>
+        </w:rPr>
+        <w:fldChar w:fldCharType="begin"/>
+      </w:r>
+      <w:r>
+        <w:rPr>
+          <w:b/>
+        </w:rPr>
+        <w:instrText xml:space="preserve"> SEQ Figur \* ARABIC </w:instrText>
+      </w:r>
+      <w:r>
+        <w:rPr>
+          <w:b/>
+        </w:rPr>
+        <w:fldChar w:fldCharType="separate"/>
+      </w:r>
+      <w:r>
+        <w:rPr>
+          <w:b/>
+          <w:noProof/>
+        </w:rPr>
+        <w:t>2</w:t>
+      </w:r>
+      <w:r>
+        <w:rPr>
+          <w:b/>
+        </w:rPr>
+        <w:fldChar w:fldCharType="end"/>
+      </w:r>
+      <w:r>
+        <w:t xml:space="preserve"> </w:t>
+      </w:r>
+      <w:r>
+        <w:t>Sekvensdiagram over operationerne udført af klassen Receiver</w:t>
+      </w:r>
+    </w:p>
+    <w:p>
+      <w:pPr>
+        <w:pStyle w:val="Overskrift5"/>
+      </w:pPr>
+      <w:r>
+        <w:t>Klassediagram</w:t>
+      </w:r>
+    </w:p>
+    <w:p>
+      <w:pPr>
+        <w:keepNext/>
+        <w:ind w:firstLine="1304"/>
+      </w:pPr>
+      <w:r>
+        <w:object w:dxaOrig="3871" w:dyaOrig="2881">
+          <v:shape id="_x0000_i1041" type="#_x0000_t75" style="width:193.5pt;height:2in" o:ole="">
+            <v:imagedata r:id="rId34" o:title=""/>
+          </v:shape>
+          <o:OLEObject Type="Embed" ProgID="Visio.Drawing.15" ShapeID="_x0000_i1041" DrawAspect="Content" ObjectID="_1480069128" r:id="rId35"/>
+        </w:object>
+      </w:r>
+    </w:p>
+    <w:p>
+      <w:pPr>
+        <w:pStyle w:val="Billedtekst"/>
+        <w:ind w:firstLine="1304"/>
+      </w:pPr>
+      <w:r>
+        <w:rPr>
+          <w:b/>
+        </w:rPr>
+        <w:t xml:space="preserve">Figur </w:t>
+      </w:r>
+      <w:r>
+        <w:rPr>
+          <w:b/>
+        </w:rPr>
+        <w:fldChar w:fldCharType="begin"/>
+      </w:r>
+      <w:r>
+        <w:rPr>
+          <w:b/>
+        </w:rPr>
+        <w:instrText xml:space="preserve"> SEQ Figur \* ARABIC </w:instrText>
+      </w:r>
+      <w:r>
+        <w:rPr>
+          <w:b/>
+        </w:rPr>
+        <w:fldChar w:fldCharType="separate"/>
+      </w:r>
+      <w:r>
+        <w:rPr>
+          <w:b/>
+          <w:noProof/>
+        </w:rPr>
+        <w:t>3</w:t>
+      </w:r>
+      <w:r>
+        <w:rPr>
+          <w:b/>
+        </w:rPr>
+        <w:fldChar w:fldCharType="end"/>
+      </w:r>
+      <w:r>
+        <w:t xml:space="preserve"> Klassediagram over klassen </w:t>
+      </w:r>
+      <w:proofErr w:type="spellStart"/>
+      <w:r>
+        <w:t>Receive</w:t>
+      </w:r>
+      <w:proofErr w:type="spellEnd"/>
+    </w:p>
+    <w:p>
+      <w:pPr>
+        <w:pStyle w:val="Overskrift5"/>
+      </w:pPr>
+      <w:r>
+        <w:t>Funktionsbeskrivelser</w:t>
+      </w:r>
+    </w:p>
+    <w:p>
+      <w:bookmarkStart w:id="55" w:name="_GoBack"/>
+      <w:bookmarkEnd w:id="55"/>
+    </w:p>
+    <w:tbl>
+      <w:tblPr>
+        <w:tblStyle w:val="Tabel-Gitter1"/>
+        <w:tblW w:w="9634" w:type="dxa"/>
+        <w:tblLook w:val="04A0" w:firstRow="1" w:lastRow="0" w:firstColumn="1" w:lastColumn="0" w:noHBand="0" w:noVBand="1"/>
+      </w:tblPr>
+      <w:tblGrid>
+        <w:gridCol w:w="1636"/>
+        <w:gridCol w:w="7998"/>
+      </w:tblGrid>
+      <w:tr>
+        <w:tc>
+          <w:tcPr>
+            <w:tcW w:w="1636" w:type="dxa"/>
+          </w:tcPr>
+          <w:p>
+            <w:pPr>
+              <w:rPr>
+                <w:b/>
+              </w:rPr>
+            </w:pPr>
+            <w:r>
+              <w:rPr>
+                <w:b/>
+              </w:rPr>
+              <w:lastRenderedPageBreak/>
+              <w:t>Funktion</w:t>
+            </w:r>
+          </w:p>
+        </w:tc>
+        <w:tc>
+          <w:tcPr>
+            <w:tcW w:w="7998" w:type="dxa"/>
+          </w:tcPr>
+          <w:p>
+            <w:pPr>
+              <w:rPr>
+                <w:lang w:val="en-US"/>
+              </w:rPr>
+            </w:pPr>
+            <w:r>
+              <w:rPr>
+                <w:lang w:val="en-US"/>
+              </w:rPr>
+              <w:t>Constructor</w:t>
+            </w:r>
+          </w:p>
+        </w:tc>
+      </w:tr>
+      <w:tr>
+        <w:tc>
+          <w:tcPr>
+            <w:tcW w:w="1636" w:type="dxa"/>
+          </w:tcPr>
+          <w:p>
+            <w:pPr>
+              <w:rPr>
+                <w:b/>
+              </w:rPr>
+            </w:pPr>
+            <w:r>
+              <w:rPr>
+                <w:b/>
+              </w:rPr>
+              <w:t>Parametre</w:t>
+            </w:r>
+          </w:p>
+        </w:tc>
+        <w:tc>
+          <w:tcPr>
+            <w:tcW w:w="7998" w:type="dxa"/>
+          </w:tcPr>
+          <w:p>
+            <w:pPr>
+              <w:rPr>
+                <w:i/>
+              </w:rPr>
+            </w:pPr>
+            <w:r>
+              <w:t xml:space="preserve">Pointer til køen fra klassen </w:t>
+            </w:r>
+            <w:r>
+              <w:rPr>
+                <w:i/>
+              </w:rPr>
+              <w:t xml:space="preserve">MIDI </w:t>
+            </w:r>
+            <w:proofErr w:type="spellStart"/>
+            <w:r>
+              <w:rPr>
+                <w:i/>
+              </w:rPr>
+              <w:t>Module</w:t>
+            </w:r>
+            <w:proofErr w:type="spellEnd"/>
+          </w:p>
+        </w:tc>
+      </w:tr>
+      <w:tr>
+        <w:tc>
+          <w:tcPr>
+            <w:tcW w:w="1636" w:type="dxa"/>
+          </w:tcPr>
+          <w:p>
+            <w:pPr>
+              <w:rPr>
+                <w:b/>
+              </w:rPr>
+            </w:pPr>
+            <w:r>
+              <w:rPr>
+                <w:b/>
+              </w:rPr>
+              <w:t>Returværdi</w:t>
+            </w:r>
+          </w:p>
+        </w:tc>
+        <w:tc>
+          <w:tcPr>
+            <w:tcW w:w="7998" w:type="dxa"/>
+          </w:tcPr>
+          <w:p>
+            <w:r>
+              <w:t>Ingen</w:t>
+            </w:r>
+          </w:p>
+        </w:tc>
+      </w:tr>
+      <w:tr>
+        <w:tc>
+          <w:tcPr>
+            <w:tcW w:w="1636" w:type="dxa"/>
+          </w:tcPr>
+          <w:p>
+            <w:pPr>
+              <w:rPr>
+                <w:b/>
+              </w:rPr>
+            </w:pPr>
+            <w:r>
+              <w:rPr>
+                <w:b/>
+              </w:rPr>
+              <w:t>Beskrivelse</w:t>
+            </w:r>
+          </w:p>
+        </w:tc>
+        <w:tc>
+          <w:tcPr>
+            <w:tcW w:w="7998" w:type="dxa"/>
+          </w:tcPr>
+          <w:p>
+            <w:r>
+              <w:t xml:space="preserve">Kalder funktionen </w:t>
+            </w:r>
+            <w:proofErr w:type="spellStart"/>
+            <w:r>
+              <w:rPr>
+                <w:i/>
+              </w:rPr>
+              <w:t>connect</w:t>
+            </w:r>
+            <w:proofErr w:type="spellEnd"/>
+          </w:p>
+        </w:tc>
+      </w:tr>
+    </w:tbl>
     <w:p/>
-    <w:p>
-      <w:pPr>
-        <w:pStyle w:val="Overskrift5"/>
-      </w:pPr>
-      <w:r>
-        <w:t>Klassediagram</w:t>
-      </w:r>
-    </w:p>
+    <w:tbl>
+      <w:tblPr>
+        <w:tblStyle w:val="Tabel-Gitter1"/>
+        <w:tblW w:w="9634" w:type="dxa"/>
+        <w:tblLook w:val="04A0" w:firstRow="1" w:lastRow="0" w:firstColumn="1" w:lastColumn="0" w:noHBand="0" w:noVBand="1"/>
+      </w:tblPr>
+      <w:tblGrid>
+        <w:gridCol w:w="1636"/>
+        <w:gridCol w:w="7998"/>
+      </w:tblGrid>
+      <w:tr>
+        <w:tc>
+          <w:tcPr>
+            <w:tcW w:w="1636" w:type="dxa"/>
+          </w:tcPr>
+          <w:p>
+            <w:pPr>
+              <w:rPr>
+                <w:b/>
+              </w:rPr>
+            </w:pPr>
+            <w:r>
+              <w:rPr>
+                <w:b/>
+              </w:rPr>
+              <w:t>Funktion</w:t>
+            </w:r>
+          </w:p>
+        </w:tc>
+        <w:tc>
+          <w:tcPr>
+            <w:tcW w:w="7998" w:type="dxa"/>
+          </w:tcPr>
+          <w:p>
+            <w:pPr>
+              <w:rPr>
+                <w:lang w:val="en-US"/>
+              </w:rPr>
+            </w:pPr>
+            <w:r>
+              <w:rPr>
+                <w:lang w:val="en-US"/>
+              </w:rPr>
+              <w:t>Destructor</w:t>
+            </w:r>
+          </w:p>
+        </w:tc>
+      </w:tr>
+      <w:tr>
+        <w:tc>
+          <w:tcPr>
+            <w:tcW w:w="1636" w:type="dxa"/>
+          </w:tcPr>
+          <w:p>
+            <w:pPr>
+              <w:rPr>
+                <w:b/>
+              </w:rPr>
+            </w:pPr>
+            <w:r>
+              <w:rPr>
+                <w:b/>
+              </w:rPr>
+              <w:t>Parametre</w:t>
+            </w:r>
+          </w:p>
+        </w:tc>
+        <w:tc>
+          <w:tcPr>
+            <w:tcW w:w="7998" w:type="dxa"/>
+          </w:tcPr>
+          <w:p>
+            <w:r>
+              <w:t>Ingen</w:t>
+            </w:r>
+          </w:p>
+        </w:tc>
+      </w:tr>
+      <w:tr>
+        <w:tc>
+          <w:tcPr>
+            <w:tcW w:w="1636" w:type="dxa"/>
+          </w:tcPr>
+          <w:p>
+            <w:pPr>
+              <w:rPr>
+                <w:b/>
+              </w:rPr>
+            </w:pPr>
+            <w:r>
+              <w:rPr>
+                <w:b/>
+              </w:rPr>
+              <w:t>Returværdi</w:t>
+            </w:r>
+          </w:p>
+        </w:tc>
+        <w:tc>
+          <w:tcPr>
+            <w:tcW w:w="7998" w:type="dxa"/>
+          </w:tcPr>
+          <w:p>
+            <w:r>
+              <w:t>Ingen</w:t>
+            </w:r>
+          </w:p>
+        </w:tc>
+      </w:tr>
+      <w:tr>
+        <w:tc>
+          <w:tcPr>
+            <w:tcW w:w="1636" w:type="dxa"/>
+          </w:tcPr>
+          <w:p>
+            <w:pPr>
+              <w:rPr>
+                <w:b/>
+              </w:rPr>
+            </w:pPr>
+            <w:r>
+              <w:rPr>
+                <w:b/>
+              </w:rPr>
+              <w:t>Beskrivelse</w:t>
+            </w:r>
+          </w:p>
+        </w:tc>
+        <w:tc>
+          <w:tcPr>
+            <w:tcW w:w="7998" w:type="dxa"/>
+          </w:tcPr>
+          <w:p>
+            <w:r>
+              <w:t xml:space="preserve">Afbryder den eventuelt kørende tråd, og kalder funktionen </w:t>
+            </w:r>
+            <w:proofErr w:type="spellStart"/>
+            <w:r>
+              <w:rPr>
+                <w:i/>
+              </w:rPr>
+              <w:t>disconnect</w:t>
+            </w:r>
+            <w:proofErr w:type="spellEnd"/>
+          </w:p>
+        </w:tc>
+      </w:tr>
+    </w:tbl>
     <w:p/>
-    <w:p>
-      <w:pPr>
-        <w:pStyle w:val="Overskrift5"/>
-      </w:pPr>
-      <w:r>
-        <w:t>Funktionsbeskrivelser</w:t>
-      </w:r>
-    </w:p>
+    <w:tbl>
+      <w:tblPr>
+        <w:tblStyle w:val="Tabel-Gitter1"/>
+        <w:tblW w:w="9634" w:type="dxa"/>
+        <w:tblLook w:val="04A0" w:firstRow="1" w:lastRow="0" w:firstColumn="1" w:lastColumn="0" w:noHBand="0" w:noVBand="1"/>
+      </w:tblPr>
+      <w:tblGrid>
+        <w:gridCol w:w="1636"/>
+        <w:gridCol w:w="7998"/>
+      </w:tblGrid>
+      <w:tr>
+        <w:tc>
+          <w:tcPr>
+            <w:tcW w:w="1636" w:type="dxa"/>
+          </w:tcPr>
+          <w:p>
+            <w:pPr>
+              <w:rPr>
+                <w:b/>
+              </w:rPr>
+            </w:pPr>
+            <w:r>
+              <w:rPr>
+                <w:b/>
+              </w:rPr>
+              <w:t>Funktion</w:t>
+            </w:r>
+          </w:p>
+        </w:tc>
+        <w:tc>
+          <w:tcPr>
+            <w:tcW w:w="7998" w:type="dxa"/>
+          </w:tcPr>
+          <w:p>
+            <w:r>
+              <w:t>Start</w:t>
+            </w:r>
+          </w:p>
+        </w:tc>
+      </w:tr>
+      <w:tr>
+        <w:tc>
+          <w:tcPr>
+            <w:tcW w:w="1636" w:type="dxa"/>
+          </w:tcPr>
+          <w:p>
+            <w:pPr>
+              <w:rPr>
+                <w:b/>
+              </w:rPr>
+            </w:pPr>
+            <w:r>
+              <w:rPr>
+                <w:b/>
+              </w:rPr>
+              <w:t>Parametre</w:t>
+            </w:r>
+          </w:p>
+        </w:tc>
+        <w:tc>
+          <w:tcPr>
+            <w:tcW w:w="7998" w:type="dxa"/>
+          </w:tcPr>
+          <w:p>
+            <w:r>
+              <w:t>Ingen</w:t>
+            </w:r>
+          </w:p>
+        </w:tc>
+      </w:tr>
+      <w:tr>
+        <w:tc>
+          <w:tcPr>
+            <w:tcW w:w="1636" w:type="dxa"/>
+          </w:tcPr>
+          <w:p>
+            <w:pPr>
+              <w:rPr>
+                <w:b/>
+              </w:rPr>
+            </w:pPr>
+            <w:r>
+              <w:rPr>
+                <w:b/>
+              </w:rPr>
+              <w:t>Returværdi</w:t>
+            </w:r>
+          </w:p>
+        </w:tc>
+        <w:tc>
+          <w:tcPr>
+            <w:tcW w:w="7998" w:type="dxa"/>
+          </w:tcPr>
+          <w:p>
+            <w:r>
+              <w:t>Ingen</w:t>
+            </w:r>
+          </w:p>
+        </w:tc>
+      </w:tr>
+      <w:tr>
+        <w:tc>
+          <w:tcPr>
+            <w:tcW w:w="1636" w:type="dxa"/>
+          </w:tcPr>
+          <w:p>
+            <w:pPr>
+              <w:rPr>
+                <w:b/>
+              </w:rPr>
+            </w:pPr>
+            <w:r>
+              <w:rPr>
+                <w:b/>
+              </w:rPr>
+              <w:t>Beskrivelse</w:t>
+            </w:r>
+          </w:p>
+        </w:tc>
+        <w:tc>
+          <w:tcPr>
+            <w:tcW w:w="7998" w:type="dxa"/>
+          </w:tcPr>
+          <w:p>
+            <w:r>
+              <w:t xml:space="preserve">Starter en tråd som kalder funktionen </w:t>
+            </w:r>
+            <w:proofErr w:type="spellStart"/>
+            <w:r>
+              <w:rPr>
+                <w:i/>
+              </w:rPr>
+              <w:t>receive</w:t>
+            </w:r>
+            <w:proofErr w:type="spellEnd"/>
+            <w:r>
+              <w:t xml:space="preserve"> i en uendelig løkke</w:t>
+            </w:r>
+          </w:p>
+        </w:tc>
+      </w:tr>
+    </w:tbl>
+    <w:p/>
+    <w:tbl>
+      <w:tblPr>
+        <w:tblStyle w:val="Tabel-Gitter1"/>
+        <w:tblW w:w="9634" w:type="dxa"/>
+        <w:tblLook w:val="04A0" w:firstRow="1" w:lastRow="0" w:firstColumn="1" w:lastColumn="0" w:noHBand="0" w:noVBand="1"/>
+      </w:tblPr>
+      <w:tblGrid>
+        <w:gridCol w:w="1636"/>
+        <w:gridCol w:w="7998"/>
+      </w:tblGrid>
+      <w:tr>
+        <w:tc>
+          <w:tcPr>
+            <w:tcW w:w="1636" w:type="dxa"/>
+          </w:tcPr>
+          <w:p>
+            <w:pPr>
+              <w:rPr>
+                <w:b/>
+              </w:rPr>
+            </w:pPr>
+            <w:r>
+              <w:rPr>
+                <w:b/>
+              </w:rPr>
+              <w:t>Funktion</w:t>
+            </w:r>
+          </w:p>
+        </w:tc>
+        <w:tc>
+          <w:tcPr>
+            <w:tcW w:w="7998" w:type="dxa"/>
+          </w:tcPr>
+          <w:p>
+            <w:proofErr w:type="spellStart"/>
+            <w:r>
+              <w:t>Receive</w:t>
+            </w:r>
+            <w:proofErr w:type="spellEnd"/>
+          </w:p>
+        </w:tc>
+      </w:tr>
+      <w:tr>
+        <w:tc>
+          <w:tcPr>
+            <w:tcW w:w="1636" w:type="dxa"/>
+          </w:tcPr>
+          <w:p>
+            <w:pPr>
+              <w:rPr>
+                <w:b/>
+              </w:rPr>
+            </w:pPr>
+            <w:r>
+              <w:rPr>
+                <w:b/>
+              </w:rPr>
+              <w:t>Parametre</w:t>
+            </w:r>
+          </w:p>
+        </w:tc>
+        <w:tc>
+          <w:tcPr>
+            <w:tcW w:w="7998" w:type="dxa"/>
+          </w:tcPr>
+          <w:p>
+            <w:r>
+              <w:t>Ingen</w:t>
+            </w:r>
+          </w:p>
+        </w:tc>
+      </w:tr>
+      <w:tr>
+        <w:tc>
+          <w:tcPr>
+            <w:tcW w:w="1636" w:type="dxa"/>
+          </w:tcPr>
+          <w:p>
+            <w:pPr>
+              <w:rPr>
+                <w:b/>
+              </w:rPr>
+            </w:pPr>
+            <w:r>
+              <w:rPr>
+                <w:b/>
+              </w:rPr>
+              <w:t>Returværdi</w:t>
+            </w:r>
+          </w:p>
+        </w:tc>
+        <w:tc>
+          <w:tcPr>
+            <w:tcW w:w="7998" w:type="dxa"/>
+          </w:tcPr>
+          <w:p>
+            <w:r>
+              <w:t>Ingen</w:t>
+            </w:r>
+          </w:p>
+        </w:tc>
+      </w:tr>
+      <w:tr>
+        <w:tc>
+          <w:tcPr>
+            <w:tcW w:w="1636" w:type="dxa"/>
+          </w:tcPr>
+          <w:p>
+            <w:pPr>
+              <w:rPr>
+                <w:b/>
+              </w:rPr>
+            </w:pPr>
+            <w:r>
+              <w:rPr>
+                <w:b/>
+              </w:rPr>
+              <w:t>Beskrivelse</w:t>
+            </w:r>
+          </w:p>
+        </w:tc>
+        <w:tc>
+          <w:tcPr>
+            <w:tcW w:w="7998" w:type="dxa"/>
+          </w:tcPr>
+          <w:p>
+            <w:r>
+              <w:t xml:space="preserve">Aflæser og tømmer </w:t>
+            </w:r>
+            <w:proofErr w:type="spellStart"/>
+            <w:r>
+              <w:t>Rx</w:t>
+            </w:r>
+            <w:proofErr w:type="spellEnd"/>
+            <w:r>
+              <w:t xml:space="preserve">-bufferen fra UART-noden </w:t>
+            </w:r>
+            <w:r>
+              <w:rPr>
+                <w:i/>
+              </w:rPr>
+              <w:t>ttyAMA0</w:t>
+            </w:r>
+            <w:r>
+              <w:t>, som indeholder data modtaget fra Body over Bluetooth. Reagerer herefter på den først modtagne byte:</w:t>
+            </w:r>
+          </w:p>
+          <w:p>
+            <w:r>
+              <w:t xml:space="preserve">Startbyte = 0x0F: Modtaget sensordata pakkes. Registreres det at en ny omgang sensordata er påbegyndt, sendes den sidste pakker videre til </w:t>
+            </w:r>
+            <w:r>
+              <w:rPr>
+                <w:i/>
+              </w:rPr>
+              <w:t xml:space="preserve">MIDI </w:t>
+            </w:r>
+            <w:proofErr w:type="spellStart"/>
+            <w:r>
+              <w:rPr>
+                <w:i/>
+              </w:rPr>
+              <w:t>Module</w:t>
+            </w:r>
+            <w:proofErr w:type="spellEnd"/>
+            <w:r>
+              <w:t>.</w:t>
+            </w:r>
+          </w:p>
+          <w:p>
+            <w:r>
+              <w:t xml:space="preserve">Startbyte = 0xF0: Modtaget </w:t>
+            </w:r>
+            <w:proofErr w:type="spellStart"/>
+            <w:r>
+              <w:t>preset</w:t>
+            </w:r>
+            <w:proofErr w:type="spellEnd"/>
+            <w:r>
+              <w:t xml:space="preserve"> videresendes til </w:t>
+            </w:r>
+            <w:r>
+              <w:rPr>
+                <w:i/>
+              </w:rPr>
+              <w:t>Controller</w:t>
+            </w:r>
+            <w:r>
+              <w:t>.</w:t>
+            </w:r>
+          </w:p>
+          <w:p>
+            <w:r>
+              <w:t>Ellers: Modtaget data ignoreres.</w:t>
+            </w:r>
+          </w:p>
+        </w:tc>
+      </w:tr>
+    </w:tbl>
+    <w:p/>
+    <w:tbl>
+      <w:tblPr>
+        <w:tblStyle w:val="Tabel-Gitter1"/>
+        <w:tblW w:w="9634" w:type="dxa"/>
+        <w:tblLook w:val="04A0" w:firstRow="1" w:lastRow="0" w:firstColumn="1" w:lastColumn="0" w:noHBand="0" w:noVBand="1"/>
+      </w:tblPr>
+      <w:tblGrid>
+        <w:gridCol w:w="1636"/>
+        <w:gridCol w:w="7998"/>
+      </w:tblGrid>
+      <w:tr>
+        <w:tc>
+          <w:tcPr>
+            <w:tcW w:w="1636" w:type="dxa"/>
+          </w:tcPr>
+          <w:p>
+            <w:pPr>
+              <w:rPr>
+                <w:b/>
+              </w:rPr>
+            </w:pPr>
+            <w:r>
+              <w:rPr>
+                <w:b/>
+              </w:rPr>
+              <w:t>Funktion</w:t>
+            </w:r>
+          </w:p>
+        </w:tc>
+        <w:tc>
+          <w:tcPr>
+            <w:tcW w:w="7998" w:type="dxa"/>
+          </w:tcPr>
+          <w:p>
+            <w:r>
+              <w:t>Connect</w:t>
+            </w:r>
+          </w:p>
+        </w:tc>
+      </w:tr>
+      <w:tr>
+        <w:tc>
+          <w:tcPr>
+            <w:tcW w:w="1636" w:type="dxa"/>
+          </w:tcPr>
+          <w:p>
+            <w:pPr>
+              <w:rPr>
+                <w:b/>
+              </w:rPr>
+            </w:pPr>
+            <w:r>
+              <w:rPr>
+                <w:b/>
+              </w:rPr>
+              <w:t>Parametre</w:t>
+            </w:r>
+          </w:p>
+        </w:tc>
+        <w:tc>
+          <w:tcPr>
+            <w:tcW w:w="7998" w:type="dxa"/>
+          </w:tcPr>
+          <w:p>
+            <w:r>
+              <w:t>Ingen</w:t>
+            </w:r>
+          </w:p>
+        </w:tc>
+      </w:tr>
+      <w:tr>
+        <w:tc>
+          <w:tcPr>
+            <w:tcW w:w="1636" w:type="dxa"/>
+          </w:tcPr>
+          <w:p>
+            <w:pPr>
+              <w:rPr>
+                <w:b/>
+              </w:rPr>
+            </w:pPr>
+            <w:r>
+              <w:rPr>
+                <w:b/>
+              </w:rPr>
+              <w:t>Returværdi</w:t>
+            </w:r>
+          </w:p>
+        </w:tc>
+        <w:tc>
+          <w:tcPr>
+            <w:tcW w:w="7998" w:type="dxa"/>
+          </w:tcPr>
+          <w:p>
+            <w:r>
+              <w:t>Ingen</w:t>
+            </w:r>
+          </w:p>
+        </w:tc>
+      </w:tr>
+      <w:tr>
+        <w:tc>
+          <w:tcPr>
+            <w:tcW w:w="1636" w:type="dxa"/>
+          </w:tcPr>
+          <w:p>
+            <w:pPr>
+              <w:rPr>
+                <w:b/>
+              </w:rPr>
+            </w:pPr>
+            <w:r>
+              <w:rPr>
+                <w:b/>
+              </w:rPr>
+              <w:t>Beskrivelse</w:t>
+            </w:r>
+          </w:p>
+        </w:tc>
+        <w:tc>
+          <w:tcPr>
+            <w:tcW w:w="7998" w:type="dxa"/>
+          </w:tcPr>
+          <w:p>
+            <w:r>
+              <w:t xml:space="preserve">Opretter </w:t>
+            </w:r>
+            <w:proofErr w:type="spellStart"/>
+            <w:r>
+              <w:rPr>
+                <w:i/>
+              </w:rPr>
+              <w:t>read</w:t>
+            </w:r>
+            <w:proofErr w:type="spellEnd"/>
+            <w:r>
+              <w:rPr>
+                <w:i/>
+              </w:rPr>
+              <w:t xml:space="preserve"> </w:t>
+            </w:r>
+            <w:proofErr w:type="spellStart"/>
+            <w:r>
+              <w:rPr>
+                <w:i/>
+              </w:rPr>
+              <w:t>only</w:t>
+            </w:r>
+            <w:proofErr w:type="spellEnd"/>
+            <w:r>
+              <w:t xml:space="preserve">, </w:t>
+            </w:r>
+            <w:proofErr w:type="spellStart"/>
+            <w:r>
+              <w:t>blocking</w:t>
+            </w:r>
+            <w:proofErr w:type="spellEnd"/>
+            <w:r>
+              <w:t xml:space="preserve"> forbindelse til noden </w:t>
+            </w:r>
+            <w:r>
+              <w:rPr>
+                <w:i/>
+              </w:rPr>
+              <w:t>ttyAMA0</w:t>
+            </w:r>
+            <w:r>
+              <w:t>, som håndterer UART-forbindelsen på de benyttede ben på Rock.</w:t>
+            </w:r>
+          </w:p>
+        </w:tc>
+      </w:tr>
+    </w:tbl>
+    <w:p/>
+    <w:tbl>
+      <w:tblPr>
+        <w:tblStyle w:val="Tabel-Gitter1"/>
+        <w:tblW w:w="9634" w:type="dxa"/>
+        <w:tblLook w:val="04A0" w:firstRow="1" w:lastRow="0" w:firstColumn="1" w:lastColumn="0" w:noHBand="0" w:noVBand="1"/>
+      </w:tblPr>
+      <w:tblGrid>
+        <w:gridCol w:w="1636"/>
+        <w:gridCol w:w="7998"/>
+      </w:tblGrid>
+      <w:tr>
+        <w:tc>
+          <w:tcPr>
+            <w:tcW w:w="1636" w:type="dxa"/>
+          </w:tcPr>
+          <w:p>
+            <w:pPr>
+              <w:rPr>
+                <w:b/>
+              </w:rPr>
+            </w:pPr>
+            <w:r>
+              <w:rPr>
+                <w:b/>
+              </w:rPr>
+              <w:t>Funktion</w:t>
+            </w:r>
+          </w:p>
+        </w:tc>
+        <w:tc>
+          <w:tcPr>
+            <w:tcW w:w="7998" w:type="dxa"/>
+          </w:tcPr>
+          <w:p>
+            <w:proofErr w:type="spellStart"/>
+            <w:r>
+              <w:t>Disconnect</w:t>
+            </w:r>
+            <w:proofErr w:type="spellEnd"/>
+          </w:p>
+        </w:tc>
+      </w:tr>
+      <w:tr>
+        <w:tc>
+          <w:tcPr>
+            <w:tcW w:w="1636" w:type="dxa"/>
+          </w:tcPr>
+          <w:p>
+            <w:pPr>
+              <w:rPr>
+                <w:b/>
+              </w:rPr>
+            </w:pPr>
+            <w:r>
+              <w:rPr>
+                <w:b/>
+              </w:rPr>
+              <w:t>Parametre</w:t>
+            </w:r>
+          </w:p>
+        </w:tc>
+        <w:tc>
+          <w:tcPr>
+            <w:tcW w:w="7998" w:type="dxa"/>
+          </w:tcPr>
+          <w:p>
+            <w:r>
+              <w:t>Ingen</w:t>
+            </w:r>
+          </w:p>
+        </w:tc>
+      </w:tr>
+      <w:tr>
+        <w:tc>
+          <w:tcPr>
+            <w:tcW w:w="1636" w:type="dxa"/>
+          </w:tcPr>
+          <w:p>
+            <w:pPr>
+              <w:rPr>
+                <w:b/>
+              </w:rPr>
+            </w:pPr>
+            <w:r>
+              <w:rPr>
+                <w:b/>
+              </w:rPr>
+              <w:t>Returværdi</w:t>
+            </w:r>
+          </w:p>
+        </w:tc>
+        <w:tc>
+          <w:tcPr>
+            <w:tcW w:w="7998" w:type="dxa"/>
+          </w:tcPr>
+          <w:p>
+            <w:r>
+              <w:t>Ingen</w:t>
+            </w:r>
+          </w:p>
+        </w:tc>
+      </w:tr>
+      <w:tr>
+        <w:tc>
+          <w:tcPr>
+            <w:tcW w:w="1636" w:type="dxa"/>
+          </w:tcPr>
+          <w:p>
+            <w:pPr>
+              <w:rPr>
+                <w:b/>
+              </w:rPr>
+            </w:pPr>
+            <w:r>
+              <w:rPr>
+                <w:b/>
+              </w:rPr>
+              <w:t>Beskrivelse</w:t>
+            </w:r>
+          </w:p>
+        </w:tc>
+        <w:tc>
+          <w:tcPr>
+            <w:tcW w:w="7998" w:type="dxa"/>
+          </w:tcPr>
+          <w:p>
+            <w:r>
+              <w:t xml:space="preserve">Afbryder forbindelsen til og frigiver noden </w:t>
+            </w:r>
+            <w:r>
+              <w:rPr>
+                <w:i/>
+              </w:rPr>
+              <w:t>ttyAMA0</w:t>
+            </w:r>
+            <w:r>
+              <w:t>.</w:t>
+            </w:r>
+          </w:p>
+        </w:tc>
+      </w:tr>
+    </w:tbl>
     <w:p/>
     <w:p>
       <w:pPr>
@@ -29699,6 +30795,7 @@
           <w:b/>
           <w:i/>
         </w:rPr>
+        <w:lastRenderedPageBreak/>
         <w:t>AlsaAdapter</w:t>
       </w:r>
       <w:r>
@@ -29831,7 +30928,6 @@
         <w:pStyle w:val="Overskrift5"/>
       </w:pPr>
       <w:r>
-        <w:lastRenderedPageBreak/>
         <w:t>Sekvens diagram</w:t>
       </w:r>
     </w:p>
@@ -29860,9 +30956,9 @@
       <w:r>
         <w:object w:dxaOrig="11221" w:dyaOrig="11136">
           <v:shape id="_x0000_i1037" type="#_x0000_t75" style="width:481.5pt;height:477.75pt" o:ole="">
-            <v:imagedata r:id="rId32" o:title=""/>
+            <v:imagedata r:id="rId36" o:title=""/>
           </v:shape>
-          <o:OLEObject Type="Embed" ProgID="Visio.Drawing.15" ShapeID="_x0000_i1037" DrawAspect="Content" ObjectID="_1480066701" r:id="rId33"/>
+          <o:OLEObject Type="Embed" ProgID="Visio.Drawing.15" ShapeID="_x0000_i1037" DrawAspect="Content" ObjectID="_1480069129" r:id="rId37"/>
         </w:object>
       </w:r>
     </w:p>
@@ -29895,9 +30991,9 @@
       <w:r>
         <w:object w:dxaOrig="11376" w:dyaOrig="6672">
           <v:shape id="_x0000_i1038" type="#_x0000_t75" style="width:481.5pt;height:283.5pt" o:ole="">
-            <v:imagedata r:id="rId34" o:title=""/>
+            <v:imagedata r:id="rId38" o:title=""/>
           </v:shape>
-          <o:OLEObject Type="Embed" ProgID="Visio.Drawing.15" ShapeID="_x0000_i1038" DrawAspect="Content" ObjectID="_1480066702" r:id="rId35"/>
+          <o:OLEObject Type="Embed" ProgID="Visio.Drawing.15" ShapeID="_x0000_i1038" DrawAspect="Content" ObjectID="_1480069130" r:id="rId39"/>
         </w:object>
       </w:r>
     </w:p>
@@ -29931,9 +31027,9 @@
       <w:r>
         <w:object w:dxaOrig="8701" w:dyaOrig="6013">
           <v:shape id="_x0000_i1039" type="#_x0000_t75" style="width:435pt;height:300.75pt" o:ole="">
-            <v:imagedata r:id="rId36" o:title=""/>
+            <v:imagedata r:id="rId40" o:title=""/>
           </v:shape>
-          <o:OLEObject Type="Embed" ProgID="Visio.Drawing.15" ShapeID="_x0000_i1039" DrawAspect="Content" ObjectID="_1480066703" r:id="rId37"/>
+          <o:OLEObject Type="Embed" ProgID="Visio.Drawing.15" ShapeID="_x0000_i1039" DrawAspect="Content" ObjectID="_1480069131" r:id="rId41"/>
         </w:object>
       </w:r>
     </w:p>
@@ -30052,7 +31148,7 @@
                     </pic:cNvPicPr>
                   </pic:nvPicPr>
                   <pic:blipFill>
-                    <a:blip r:embed="rId38" cstate="print"/>
+                    <a:blip r:embed="rId42" cstate="print"/>
                     <a:srcRect/>
                     <a:stretch>
                       <a:fillRect/>
@@ -30110,7 +31206,7 @@
                     </pic:cNvPicPr>
                   </pic:nvPicPr>
                   <pic:blipFill>
-                    <a:blip r:embed="rId39" cstate="print"/>
+                    <a:blip r:embed="rId43" cstate="print"/>
                     <a:srcRect/>
                     <a:stretch>
                       <a:fillRect/>
@@ -30168,7 +31264,7 @@
                     </pic:cNvPicPr>
                   </pic:nvPicPr>
                   <pic:blipFill>
-                    <a:blip r:embed="rId40" cstate="print"/>
+                    <a:blip r:embed="rId44" cstate="print"/>
                     <a:srcRect/>
                     <a:stretch>
                       <a:fillRect/>
@@ -30237,7 +31333,7 @@
                     </pic:cNvPicPr>
                   </pic:nvPicPr>
                   <pic:blipFill>
-                    <a:blip r:embed="rId41" cstate="print"/>
+                    <a:blip r:embed="rId45" cstate="print"/>
                     <a:srcRect/>
                     <a:stretch>
                       <a:fillRect/>
@@ -30273,11 +31369,11 @@
       <w:tblPr>
         <w:tblStyle w:val="Tabel-Gitter"/>
         <w:tblW w:w="0" w:type="auto"/>
-        <w:tblLook w:val="04A0"/>
+        <w:tblLook w:val="04A0" w:firstRow="1" w:lastRow="0" w:firstColumn="1" w:lastColumn="0" w:noHBand="0" w:noVBand="1"/>
       </w:tblPr>
       <w:tblGrid>
-        <w:gridCol w:w="4889"/>
-        <w:gridCol w:w="4889"/>
+        <w:gridCol w:w="2442"/>
+        <w:gridCol w:w="2535"/>
       </w:tblGrid>
       <w:tr>
         <w:tc>
@@ -30471,10 +31567,10 @@
                     </pic:cNvPicPr>
                   </pic:nvPicPr>
                   <pic:blipFill>
-                    <a:blip r:embed="rId42" cstate="print">
+                    <a:blip r:embed="rId46" cstate="print">
                       <a:extLst>
                         <a:ext uri="{28A0092B-C50C-407E-A947-70E740481C1C}">
-                          <a14:useLocalDpi xmlns="" xmlns:wpc="http://schemas.microsoft.com/office/word/2010/wordprocessingCanvas" xmlns:mc="http://schemas.openxmlformats.org/markup-compatibility/2006" xmlns:o="urn:schemas-microsoft-com:office:office" xmlns:v="urn:schemas-microsoft-com:vml" xmlns:wp14="http://schemas.microsoft.com/office/word/2010/wordprocessingDrawing" xmlns:w10="urn:schemas-microsoft-com:office:word" xmlns:w="http://schemas.openxmlformats.org/wordprocessingml/2006/main" xmlns:w14="http://schemas.microsoft.com/office/word/2010/wordml" xmlns:w15="http://schemas.microsoft.com/office/word/2012/wordml" xmlns:wpg="http://schemas.microsoft.com/office/word/2010/wordprocessingGroup" xmlns:wpi="http://schemas.microsoft.com/office/word/2010/wordprocessingInk" xmlns:wps="http://schemas.microsoft.com/office/word/2010/wordprocessingShape" xmlns:a14="http://schemas.microsoft.com/office/drawing/2010/main" val="0"/>
+                          <a14:useLocalDpi xmlns:a14="http://schemas.microsoft.com/office/drawing/2010/main" val="0"/>
                         </a:ext>
                       </a:extLst>
                     </a:blip>
@@ -30578,7 +31674,7 @@
                     </pic:cNvPicPr>
                   </pic:nvPicPr>
                   <pic:blipFill>
-                    <a:blip r:embed="rId43" cstate="print"/>
+                    <a:blip r:embed="rId47" cstate="print"/>
                     <a:srcRect/>
                     <a:stretch>
                       <a:fillRect/>
@@ -30713,7 +31809,7 @@
       <w:tblPr>
         <w:tblStyle w:val="Tabel-Gitter"/>
         <w:tblW w:w="0" w:type="auto"/>
-        <w:tblLook w:val="04A0"/>
+        <w:tblLook w:val="04A0" w:firstRow="1" w:lastRow="0" w:firstColumn="1" w:lastColumn="0" w:noHBand="0" w:noVBand="1"/>
       </w:tblPr>
       <w:tblGrid>
         <w:gridCol w:w="4889"/>
@@ -31300,10 +32396,10 @@
                     </pic:cNvPicPr>
                   </pic:nvPicPr>
                   <pic:blipFill>
-                    <a:blip r:embed="rId44" cstate="print">
+                    <a:blip r:embed="rId48" cstate="print">
                       <a:extLst>
                         <a:ext uri="{28A0092B-C50C-407E-A947-70E740481C1C}">
-                          <a14:useLocalDpi xmlns="" xmlns:wpc="http://schemas.microsoft.com/office/word/2010/wordprocessingCanvas" xmlns:mc="http://schemas.openxmlformats.org/markup-compatibility/2006" xmlns:o="urn:schemas-microsoft-com:office:office" xmlns:v="urn:schemas-microsoft-com:vml" xmlns:wp14="http://schemas.microsoft.com/office/word/2010/wordprocessingDrawing" xmlns:w10="urn:schemas-microsoft-com:office:word" xmlns:w="http://schemas.openxmlformats.org/wordprocessingml/2006/main" xmlns:w14="http://schemas.microsoft.com/office/word/2010/wordml" xmlns:w15="http://schemas.microsoft.com/office/word/2012/wordml" xmlns:wpg="http://schemas.microsoft.com/office/word/2010/wordprocessingGroup" xmlns:wpi="http://schemas.microsoft.com/office/word/2010/wordprocessingInk" xmlns:wps="http://schemas.microsoft.com/office/word/2010/wordprocessingShape" xmlns:a14="http://schemas.microsoft.com/office/drawing/2010/main" val="0"/>
+                          <a14:useLocalDpi xmlns:a14="http://schemas.microsoft.com/office/drawing/2010/main" val="0"/>
                         </a:ext>
                       </a:extLst>
                     </a:blip>
@@ -31366,7 +32462,7 @@
           <w:b/>
           <w:noProof/>
         </w:rPr>
-        <w:t>1</w:t>
+        <w:t>4</w:t>
       </w:r>
       <w:r>
         <w:rPr>
@@ -31571,7 +32667,7 @@
                     </pic:cNvPicPr>
                   </pic:nvPicPr>
                   <pic:blipFill>
-                    <a:blip r:embed="rId45" cstate="print"/>
+                    <a:blip r:embed="rId49" cstate="print"/>
                     <a:srcRect/>
                     <a:stretch>
                       <a:fillRect/>
@@ -31634,7 +32730,7 @@
           <w:b/>
           <w:noProof/>
         </w:rPr>
-        <w:t>2</w:t>
+        <w:t>5</w:t>
       </w:r>
       <w:r>
         <w:rPr>
@@ -31689,7 +32785,7 @@
                     </pic:cNvPicPr>
                   </pic:nvPicPr>
                   <pic:blipFill>
-                    <a:blip r:embed="rId46" cstate="print"/>
+                    <a:blip r:embed="rId50" cstate="print"/>
                     <a:srcRect/>
                     <a:stretch>
                       <a:fillRect/>
@@ -31752,7 +32848,7 @@
           <w:b/>
           <w:noProof/>
         </w:rPr>
-        <w:t>3</w:t>
+        <w:t>6</w:t>
       </w:r>
       <w:r>
         <w:rPr>
@@ -31962,7 +33058,7 @@
                     </pic:cNvPicPr>
                   </pic:nvPicPr>
                   <pic:blipFill>
-                    <a:blip r:embed="rId47" cstate="print"/>
+                    <a:blip r:embed="rId51" cstate="print"/>
                     <a:srcRect/>
                     <a:stretch>
                       <a:fillRect/>
@@ -32025,7 +33121,7 @@
           <w:b/>
           <w:noProof/>
         </w:rPr>
-        <w:t>1</w:t>
+        <w:t>7</w:t>
       </w:r>
       <w:r>
         <w:rPr>
@@ -32244,7 +33340,7 @@
                     </pic:cNvPicPr>
                   </pic:nvPicPr>
                   <pic:blipFill>
-                    <a:blip r:embed="rId48" cstate="print"/>
+                    <a:blip r:embed="rId52" cstate="print"/>
                     <a:srcRect/>
                     <a:stretch>
                       <a:fillRect/>
@@ -32307,7 +33403,7 @@
           <w:b/>
           <w:noProof/>
         </w:rPr>
-        <w:t>2</w:t>
+        <w:t>8</w:t>
       </w:r>
       <w:r>
         <w:rPr>
@@ -32365,7 +33461,7 @@
                     </pic:cNvPicPr>
                   </pic:nvPicPr>
                   <pic:blipFill>
-                    <a:blip r:embed="rId49" cstate="print"/>
+                    <a:blip r:embed="rId53" cstate="print"/>
                     <a:srcRect/>
                     <a:stretch>
                       <a:fillRect/>
@@ -32428,7 +33524,7 @@
           <w:b/>
           <w:noProof/>
         </w:rPr>
-        <w:t>3</w:t>
+        <w:t>9</w:t>
       </w:r>
       <w:r>
         <w:rPr>
@@ -32542,7 +33638,7 @@
       <w:tblPr>
         <w:tblStyle w:val="Tabel-Gitter"/>
         <w:tblW w:w="0" w:type="auto"/>
-        <w:tblLook w:val="04A0"/>
+        <w:tblLook w:val="04A0" w:firstRow="1" w:lastRow="0" w:firstColumn="1" w:lastColumn="0" w:noHBand="0" w:noVBand="1"/>
       </w:tblPr>
       <w:tblGrid>
         <w:gridCol w:w="8046"/>
@@ -33653,7 +34749,7 @@
       <w:tblPr>
         <w:tblStyle w:val="Tabel-Gitter"/>
         <w:tblW w:w="0" w:type="auto"/>
-        <w:tblLook w:val="04A0"/>
+        <w:tblLook w:val="04A0" w:firstRow="1" w:lastRow="0" w:firstColumn="1" w:lastColumn="0" w:noHBand="0" w:noVBand="1"/>
       </w:tblPr>
       <w:tblGrid>
         <w:gridCol w:w="9039"/>
@@ -33777,7 +34873,7 @@
       <w:tblPr>
         <w:tblStyle w:val="Tabel-Gitter"/>
         <w:tblW w:w="0" w:type="auto"/>
-        <w:tblLook w:val="04A0"/>
+        <w:tblLook w:val="04A0" w:firstRow="1" w:lastRow="0" w:firstColumn="1" w:lastColumn="0" w:noHBand="0" w:noVBand="1"/>
       </w:tblPr>
       <w:tblGrid>
         <w:gridCol w:w="9039"/>
@@ -33966,7 +35062,7 @@
       <w:tblPr>
         <w:tblStyle w:val="Tabel-Gitter"/>
         <w:tblW w:w="9039" w:type="dxa"/>
-        <w:tblLook w:val="04A0"/>
+        <w:tblLook w:val="04A0" w:firstRow="1" w:lastRow="0" w:firstColumn="1" w:lastColumn="0" w:noHBand="0" w:noVBand="1"/>
       </w:tblPr>
       <w:tblGrid>
         <w:gridCol w:w="9039"/>
@@ -34573,7 +35669,7 @@
       <w:tblPr>
         <w:tblStyle w:val="Tabel-Gitter"/>
         <w:tblW w:w="9039" w:type="dxa"/>
-        <w:tblLook w:val="04A0"/>
+        <w:tblLook w:val="04A0" w:firstRow="1" w:lastRow="0" w:firstColumn="1" w:lastColumn="0" w:noHBand="0" w:noVBand="1"/>
       </w:tblPr>
       <w:tblGrid>
         <w:gridCol w:w="9039"/>
@@ -36702,7 +37798,7 @@
       <w:tblPr>
         <w:tblStyle w:val="Tabel-Gitter"/>
         <w:tblW w:w="9039" w:type="dxa"/>
-        <w:tblLook w:val="04A0"/>
+        <w:tblLook w:val="04A0" w:firstRow="1" w:lastRow="0" w:firstColumn="1" w:lastColumn="0" w:noHBand="0" w:noVBand="1"/>
       </w:tblPr>
       <w:tblGrid>
         <w:gridCol w:w="9039"/>
@@ -37849,9 +38945,9 @@
       <w:r>
         <w:object w:dxaOrig="10395" w:dyaOrig="7050">
           <v:shape id="_x0000_i1040" type="#_x0000_t75" style="width:481.5pt;height:327pt" o:ole="">
-            <v:imagedata r:id="rId50" o:title=""/>
+            <v:imagedata r:id="rId54" o:title=""/>
           </v:shape>
-          <o:OLEObject Type="Embed" ProgID="Visio.Drawing.15" ShapeID="_x0000_i1040" DrawAspect="Content" ObjectID="_1480066704" r:id="rId51"/>
+          <o:OLEObject Type="Embed" ProgID="Visio.Drawing.15" ShapeID="_x0000_i1040" DrawAspect="Content" ObjectID="_1480069132" r:id="rId55"/>
         </w:object>
       </w:r>
     </w:p>
@@ -38039,7 +39135,7 @@
                     </pic:cNvPicPr>
                   </pic:nvPicPr>
                   <pic:blipFill>
-                    <a:blip r:embed="rId52" cstate="print"/>
+                    <a:blip r:embed="rId56" cstate="print"/>
                     <a:srcRect/>
                     <a:stretch>
                       <a:fillRect/>
@@ -38080,7 +39176,7 @@
           <w:rPr>
             <w:noProof/>
           </w:rPr>
-          <w:t>2</w:t>
+          <w:t>10</w:t>
         </w:r>
       </w:fldSimple>
       <w:r>
@@ -38290,7 +39386,7 @@
                     </pic:cNvPicPr>
                   </pic:nvPicPr>
                   <pic:blipFill>
-                    <a:blip r:embed="rId53" cstate="print"/>
+                    <a:blip r:embed="rId57" cstate="print"/>
                     <a:srcRect/>
                     <a:stretch>
                       <a:fillRect/>
@@ -38353,7 +39449,7 @@
           <w:b/>
           <w:noProof/>
         </w:rPr>
-        <w:t>1</w:t>
+        <w:t>11</w:t>
       </w:r>
       <w:r>
         <w:rPr>
@@ -38516,7 +39612,7 @@
                     </pic:cNvPicPr>
                   </pic:nvPicPr>
                   <pic:blipFill>
-                    <a:blip r:embed="rId54" cstate="print"/>
+                    <a:blip r:embed="rId58" cstate="print"/>
                     <a:srcRect/>
                     <a:stretch>
                       <a:fillRect/>
@@ -38579,7 +39675,7 @@
           <w:b/>
           <w:noProof/>
         </w:rPr>
-        <w:t>2</w:t>
+        <w:t>12</w:t>
       </w:r>
       <w:r>
         <w:rPr>
@@ -38726,7 +39822,7 @@
                     </pic:cNvPicPr>
                   </pic:nvPicPr>
                   <pic:blipFill>
-                    <a:blip r:embed="rId55" cstate="print"/>
+                    <a:blip r:embed="rId59" cstate="print"/>
                     <a:srcRect/>
                     <a:stretch>
                       <a:fillRect/>
@@ -38767,7 +39863,7 @@
           <w:rPr>
             <w:noProof/>
           </w:rPr>
-          <w:t>3</w:t>
+          <w:t>13</w:t>
         </w:r>
       </w:fldSimple>
       <w:r>
@@ -38829,7 +39925,7 @@
     </w:p>
     <w:p/>
     <w:sectPr>
-      <w:footerReference w:type="default" r:id="rId56"/>
+      <w:footerReference w:type="default" r:id="rId60"/>
       <w:pgSz w:w="11906" w:h="16838"/>
       <w:pgMar w:top="1701" w:right="1134" w:bottom="1701" w:left="1134" w:header="708" w:footer="708" w:gutter="0"/>
       <w:cols w:space="708"/>
@@ -38841,7 +39937,7 @@
 </file>
 
 <file path=word/endnotes.xml><?xml version="1.0" encoding="utf-8"?>
-<w:endnotes xmlns:ve="http://schemas.openxmlformats.org/markup-compatibility/2006" xmlns:o="urn:schemas-microsoft-com:office:office" xmlns:r="http://schemas.openxmlformats.org/officeDocument/2006/relationships" xmlns:m="http://schemas.openxmlformats.org/officeDocument/2006/math" xmlns:v="urn:schemas-microsoft-com:vml" xmlns:wp="http://schemas.openxmlformats.org/drawingml/2006/wordprocessingDrawing" xmlns:w10="urn:schemas-microsoft-com:office:word" xmlns:w="http://schemas.openxmlformats.org/wordprocessingml/2006/main" xmlns:wne="http://schemas.microsoft.com/office/word/2006/wordml">
+<w:endnotes xmlns:wpc="http://schemas.microsoft.com/office/word/2010/wordprocessingCanvas" xmlns:mc="http://schemas.openxmlformats.org/markup-compatibility/2006" xmlns:o="urn:schemas-microsoft-com:office:office" xmlns:r="http://schemas.openxmlformats.org/officeDocument/2006/relationships" xmlns:m="http://schemas.openxmlformats.org/officeDocument/2006/math" xmlns:v="urn:schemas-microsoft-com:vml" xmlns:wp14="http://schemas.microsoft.com/office/word/2010/wordprocessingDrawing" xmlns:wp="http://schemas.openxmlformats.org/drawingml/2006/wordprocessingDrawing" xmlns:w10="urn:schemas-microsoft-com:office:word" xmlns:w="http://schemas.openxmlformats.org/wordprocessingml/2006/main" xmlns:w14="http://schemas.microsoft.com/office/word/2010/wordml" xmlns:w15="http://schemas.microsoft.com/office/word/2012/wordml" xmlns:wpg="http://schemas.microsoft.com/office/word/2010/wordprocessingGroup" xmlns:wpi="http://schemas.microsoft.com/office/word/2010/wordprocessingInk" xmlns:wne="http://schemas.microsoft.com/office/word/2006/wordml" xmlns:wps="http://schemas.microsoft.com/office/word/2010/wordprocessingShape" mc:Ignorable="w14 w15 wp14">
   <w:endnote w:type="separator" w:id="-1">
     <w:p>
       <w:pPr>
@@ -38866,7 +39962,7 @@
 </file>
 
 <file path=word/footer1.xml><?xml version="1.0" encoding="utf-8"?>
-<w:ftr xmlns:ve="http://schemas.openxmlformats.org/markup-compatibility/2006" xmlns:o="urn:schemas-microsoft-com:office:office" xmlns:r="http://schemas.openxmlformats.org/officeDocument/2006/relationships" xmlns:m="http://schemas.openxmlformats.org/officeDocument/2006/math" xmlns:v="urn:schemas-microsoft-com:vml" xmlns:wp="http://schemas.openxmlformats.org/drawingml/2006/wordprocessingDrawing" xmlns:w10="urn:schemas-microsoft-com:office:word" xmlns:w="http://schemas.openxmlformats.org/wordprocessingml/2006/main" xmlns:wne="http://schemas.microsoft.com/office/word/2006/wordml">
+<w:ftr xmlns:wpc="http://schemas.microsoft.com/office/word/2010/wordprocessingCanvas" xmlns:mc="http://schemas.openxmlformats.org/markup-compatibility/2006" xmlns:o="urn:schemas-microsoft-com:office:office" xmlns:r="http://schemas.openxmlformats.org/officeDocument/2006/relationships" xmlns:m="http://schemas.openxmlformats.org/officeDocument/2006/math" xmlns:v="urn:schemas-microsoft-com:vml" xmlns:wp14="http://schemas.microsoft.com/office/word/2010/wordprocessingDrawing" xmlns:wp="http://schemas.openxmlformats.org/drawingml/2006/wordprocessingDrawing" xmlns:w10="urn:schemas-microsoft-com:office:word" xmlns:w="http://schemas.openxmlformats.org/wordprocessingml/2006/main" xmlns:w14="http://schemas.microsoft.com/office/word/2010/wordml" xmlns:w15="http://schemas.microsoft.com/office/word/2012/wordml" xmlns:wpg="http://schemas.microsoft.com/office/word/2010/wordprocessingGroup" xmlns:wpi="http://schemas.microsoft.com/office/word/2010/wordprocessingInk" xmlns:wne="http://schemas.microsoft.com/office/word/2006/wordml" xmlns:wps="http://schemas.microsoft.com/office/word/2010/wordprocessingShape" mc:Ignorable="w14 w15 wp14">
   <w:sdt>
     <w:sdtPr>
       <w:id w:val="779842781"/>
@@ -38924,7 +40020,7 @@
                 <w:bCs/>
                 <w:noProof/>
               </w:rPr>
-              <w:t>4</w:t>
+              <w:t>23</w:t>
             </w:r>
             <w:r>
               <w:rPr>
@@ -38969,7 +40065,7 @@
                 <w:bCs/>
                 <w:noProof/>
               </w:rPr>
-              <w:t>64</w:t>
+              <w:t>67</w:t>
             </w:r>
             <w:r>
               <w:rPr>
@@ -38994,7 +40090,7 @@
 </file>
 
 <file path=word/footnotes.xml><?xml version="1.0" encoding="utf-8"?>
-<w:footnotes xmlns:ve="http://schemas.openxmlformats.org/markup-compatibility/2006" xmlns:o="urn:schemas-microsoft-com:office:office" xmlns:r="http://schemas.openxmlformats.org/officeDocument/2006/relationships" xmlns:m="http://schemas.openxmlformats.org/officeDocument/2006/math" xmlns:v="urn:schemas-microsoft-com:vml" xmlns:wp="http://schemas.openxmlformats.org/drawingml/2006/wordprocessingDrawing" xmlns:w10="urn:schemas-microsoft-com:office:word" xmlns:w="http://schemas.openxmlformats.org/wordprocessingml/2006/main" xmlns:wne="http://schemas.microsoft.com/office/word/2006/wordml">
+<w:footnotes xmlns:wpc="http://schemas.microsoft.com/office/word/2010/wordprocessingCanvas" xmlns:mc="http://schemas.openxmlformats.org/markup-compatibility/2006" xmlns:o="urn:schemas-microsoft-com:office:office" xmlns:r="http://schemas.openxmlformats.org/officeDocument/2006/relationships" xmlns:m="http://schemas.openxmlformats.org/officeDocument/2006/math" xmlns:v="urn:schemas-microsoft-com:vml" xmlns:wp14="http://schemas.microsoft.com/office/word/2010/wordprocessingDrawing" xmlns:wp="http://schemas.openxmlformats.org/drawingml/2006/wordprocessingDrawing" xmlns:w10="urn:schemas-microsoft-com:office:word" xmlns:w="http://schemas.openxmlformats.org/wordprocessingml/2006/main" xmlns:w14="http://schemas.microsoft.com/office/word/2010/wordml" xmlns:w15="http://schemas.microsoft.com/office/word/2012/wordml" xmlns:wpg="http://schemas.microsoft.com/office/word/2010/wordprocessingGroup" xmlns:wpi="http://schemas.microsoft.com/office/word/2010/wordprocessingInk" xmlns:wne="http://schemas.microsoft.com/office/word/2006/wordml" xmlns:wps="http://schemas.microsoft.com/office/word/2010/wordprocessingShape" mc:Ignorable="w14 w15 wp14">
   <w:footnote w:type="separator" w:id="-1">
     <w:p>
       <w:pPr>
@@ -39288,7 +40384,15 @@
         <w:footnoteRef/>
       </w:r>
       <w:r>
-        <w:t xml:space="preserve"> Denne iteration samler kun data fra en sensor.</w:t>
+        <w:t xml:space="preserve"> Denne </w:t>
+      </w:r>
+      <w:proofErr w:type="spellStart"/>
+      <w:r>
+        <w:t>iteration</w:t>
+      </w:r>
+      <w:proofErr w:type="spellEnd"/>
+      <w:r>
+        <w:t xml:space="preserve"> samler kun data fra en sensor.</w:t>
       </w:r>
     </w:p>
   </w:footnote>
@@ -39351,7 +40455,7 @@
 </file>
 
 <file path=word/numbering.xml><?xml version="1.0" encoding="utf-8"?>
-<w:numbering xmlns:ve="http://schemas.openxmlformats.org/markup-compatibility/2006" xmlns:o="urn:schemas-microsoft-com:office:office" xmlns:r="http://schemas.openxmlformats.org/officeDocument/2006/relationships" xmlns:m="http://schemas.openxmlformats.org/officeDocument/2006/math" xmlns:v="urn:schemas-microsoft-com:vml" xmlns:wp="http://schemas.openxmlformats.org/drawingml/2006/wordprocessingDrawing" xmlns:w10="urn:schemas-microsoft-com:office:word" xmlns:w="http://schemas.openxmlformats.org/wordprocessingml/2006/main" xmlns:wne="http://schemas.microsoft.com/office/word/2006/wordml">
+<w:numbering xmlns:wpc="http://schemas.microsoft.com/office/word/2010/wordprocessingCanvas" xmlns:mc="http://schemas.openxmlformats.org/markup-compatibility/2006" xmlns:o="urn:schemas-microsoft-com:office:office" xmlns:r="http://schemas.openxmlformats.org/officeDocument/2006/relationships" xmlns:m="http://schemas.openxmlformats.org/officeDocument/2006/math" xmlns:v="urn:schemas-microsoft-com:vml" xmlns:wp14="http://schemas.microsoft.com/office/word/2010/wordprocessingDrawing" xmlns:wp="http://schemas.openxmlformats.org/drawingml/2006/wordprocessingDrawing" xmlns:w10="urn:schemas-microsoft-com:office:word" xmlns:w="http://schemas.openxmlformats.org/wordprocessingml/2006/main" xmlns:w14="http://schemas.microsoft.com/office/word/2010/wordml" xmlns:w15="http://schemas.microsoft.com/office/word/2012/wordml" xmlns:wpg="http://schemas.microsoft.com/office/word/2010/wordprocessingGroup" xmlns:wpi="http://schemas.microsoft.com/office/word/2010/wordprocessingInk" xmlns:wne="http://schemas.microsoft.com/office/word/2006/wordml" xmlns:wps="http://schemas.microsoft.com/office/word/2010/wordprocessingShape" mc:Ignorable="w14 w15 wp14">
   <w:abstractNum w:abstractNumId="0">
     <w:nsid w:val="00000005"/>
     <w:multiLevelType w:val="multilevel"/>
@@ -44745,7 +45849,7 @@
 </file>
 
 <file path=word/styles.xml><?xml version="1.0" encoding="utf-8"?>
-<w:styles xmlns:r="http://schemas.openxmlformats.org/officeDocument/2006/relationships" xmlns:w="http://schemas.openxmlformats.org/wordprocessingml/2006/main">
+<w:styles xmlns:mc="http://schemas.openxmlformats.org/markup-compatibility/2006" xmlns:r="http://schemas.openxmlformats.org/officeDocument/2006/relationships" xmlns:w="http://schemas.openxmlformats.org/wordprocessingml/2006/main" xmlns:w14="http://schemas.microsoft.com/office/word/2010/wordml" xmlns:w15="http://schemas.microsoft.com/office/word/2012/wordml" mc:Ignorable="w14 w15">
   <w:docDefaults>
     <w:rPrDefault>
       <w:rPr>
@@ -44761,144 +45865,378 @@
       </w:pPr>
     </w:pPrDefault>
   </w:docDefaults>
-  <w:latentStyles w:defLockedState="0" w:defUIPriority="99" w:defSemiHidden="1" w:defUnhideWhenUsed="1" w:defQFormat="0" w:count="267">
-    <w:lsdException w:name="Normal" w:semiHidden="0" w:uiPriority="0" w:unhideWhenUsed="0" w:qFormat="1"/>
-    <w:lsdException w:name="heading 1" w:semiHidden="0" w:uiPriority="9" w:unhideWhenUsed="0" w:qFormat="1"/>
-    <w:lsdException w:name="heading 2" w:uiPriority="9" w:qFormat="1"/>
-    <w:lsdException w:name="heading 3" w:uiPriority="9" w:qFormat="1"/>
-    <w:lsdException w:name="heading 4" w:uiPriority="9" w:qFormat="1"/>
-    <w:lsdException w:name="heading 5" w:uiPriority="9" w:qFormat="1"/>
-    <w:lsdException w:name="heading 6" w:uiPriority="9" w:qFormat="1"/>
-    <w:lsdException w:name="heading 7" w:uiPriority="9" w:qFormat="1"/>
-    <w:lsdException w:name="heading 8" w:uiPriority="9" w:qFormat="1"/>
-    <w:lsdException w:name="heading 9" w:uiPriority="9" w:qFormat="1"/>
-    <w:lsdException w:name="toc 1" w:uiPriority="39"/>
-    <w:lsdException w:name="toc 2" w:uiPriority="39"/>
-    <w:lsdException w:name="toc 3" w:uiPriority="39"/>
-    <w:lsdException w:name="toc 4" w:uiPriority="39"/>
-    <w:lsdException w:name="toc 5" w:uiPriority="39"/>
-    <w:lsdException w:name="toc 6" w:uiPriority="39"/>
-    <w:lsdException w:name="toc 7" w:uiPriority="39"/>
-    <w:lsdException w:name="toc 8" w:uiPriority="39"/>
-    <w:lsdException w:name="toc 9" w:uiPriority="39"/>
-    <w:lsdException w:name="caption" w:uiPriority="35" w:qFormat="1"/>
-    <w:lsdException w:name="Title" w:semiHidden="0" w:uiPriority="10" w:unhideWhenUsed="0" w:qFormat="1"/>
-    <w:lsdException w:name="Default Paragraph Font" w:uiPriority="1"/>
-    <w:lsdException w:name="Subtitle" w:semiHidden="0" w:uiPriority="11" w:unhideWhenUsed="0" w:qFormat="1"/>
-    <w:lsdException w:name="Strong" w:semiHidden="0" w:uiPriority="22" w:unhideWhenUsed="0" w:qFormat="1"/>
-    <w:lsdException w:name="Emphasis" w:semiHidden="0" w:uiPriority="20" w:unhideWhenUsed="0" w:qFormat="1"/>
-    <w:lsdException w:name="Table Grid" w:semiHidden="0" w:uiPriority="39" w:unhideWhenUsed="0"/>
-    <w:lsdException w:name="Placeholder Text" w:unhideWhenUsed="0"/>
-    <w:lsdException w:name="No Spacing" w:semiHidden="0" w:uiPriority="1" w:unhideWhenUsed="0" w:qFormat="1"/>
-    <w:lsdException w:name="Light Shading" w:semiHidden="0" w:uiPriority="60" w:unhideWhenUsed="0"/>
-    <w:lsdException w:name="Light List" w:semiHidden="0" w:uiPriority="61" w:unhideWhenUsed="0"/>
-    <w:lsdException w:name="Light Grid" w:semiHidden="0" w:uiPriority="62" w:unhideWhenUsed="0"/>
-    <w:lsdException w:name="Medium Shading 1" w:semiHidden="0" w:uiPriority="63" w:unhideWhenUsed="0"/>
-    <w:lsdException w:name="Medium Shading 2" w:semiHidden="0" w:uiPriority="64" w:unhideWhenUsed="0"/>
-    <w:lsdException w:name="Medium List 1" w:semiHidden="0" w:uiPriority="65" w:unhideWhenUsed="0"/>
-    <w:lsdException w:name="Medium List 2" w:semiHidden="0" w:uiPriority="66" w:unhideWhenUsed="0"/>
-    <w:lsdException w:name="Medium Grid 1" w:semiHidden="0" w:uiPriority="67" w:unhideWhenUsed="0"/>
-    <w:lsdException w:name="Medium Grid 2" w:semiHidden="0" w:uiPriority="68" w:unhideWhenUsed="0"/>
-    <w:lsdException w:name="Medium Grid 3" w:semiHidden="0" w:uiPriority="69" w:unhideWhenUsed="0"/>
-    <w:lsdException w:name="Dark List" w:semiHidden="0" w:uiPriority="70" w:unhideWhenUsed="0"/>
-    <w:lsdException w:name="Colorful Shading" w:semiHidden="0" w:uiPriority="71" w:unhideWhenUsed="0"/>
-    <w:lsdException w:name="Colorful List" w:semiHidden="0" w:uiPriority="72" w:unhideWhenUsed="0"/>
-    <w:lsdException w:name="Colorful Grid" w:semiHidden="0" w:uiPriority="73" w:unhideWhenUsed="0"/>
-    <w:lsdException w:name="Light Shading Accent 1" w:semiHidden="0" w:uiPriority="60" w:unhideWhenUsed="0"/>
-    <w:lsdException w:name="Light List Accent 1" w:semiHidden="0" w:uiPriority="61" w:unhideWhenUsed="0"/>
-    <w:lsdException w:name="Light Grid Accent 1" w:semiHidden="0" w:uiPriority="62" w:unhideWhenUsed="0"/>
-    <w:lsdException w:name="Medium Shading 1 Accent 1" w:semiHidden="0" w:uiPriority="63" w:unhideWhenUsed="0"/>
-    <w:lsdException w:name="Medium Shading 2 Accent 1" w:semiHidden="0" w:uiPriority="64" w:unhideWhenUsed="0"/>
-    <w:lsdException w:name="Medium List 1 Accent 1" w:semiHidden="0" w:uiPriority="65" w:unhideWhenUsed="0"/>
-    <w:lsdException w:name="Revision" w:unhideWhenUsed="0"/>
-    <w:lsdException w:name="List Paragraph" w:semiHidden="0" w:uiPriority="34" w:unhideWhenUsed="0" w:qFormat="1"/>
-    <w:lsdException w:name="Quote" w:semiHidden="0" w:uiPriority="29" w:unhideWhenUsed="0" w:qFormat="1"/>
-    <w:lsdException w:name="Intense Quote" w:semiHidden="0" w:uiPriority="30" w:unhideWhenUsed="0" w:qFormat="1"/>
-    <w:lsdException w:name="Medium List 2 Accent 1" w:semiHidden="0" w:uiPriority="66" w:unhideWhenUsed="0"/>
-    <w:lsdException w:name="Medium Grid 1 Accent 1" w:semiHidden="0" w:uiPriority="67" w:unhideWhenUsed="0"/>
-    <w:lsdException w:name="Medium Grid 2 Accent 1" w:semiHidden="0" w:uiPriority="68" w:unhideWhenUsed="0"/>
-    <w:lsdException w:name="Medium Grid 3 Accent 1" w:semiHidden="0" w:uiPriority="69" w:unhideWhenUsed="0"/>
-    <w:lsdException w:name="Dark List Accent 1" w:semiHidden="0" w:uiPriority="70" w:unhideWhenUsed="0"/>
-    <w:lsdException w:name="Colorful Shading Accent 1" w:semiHidden="0" w:uiPriority="71" w:unhideWhenUsed="0"/>
-    <w:lsdException w:name="Colorful List Accent 1" w:semiHidden="0" w:uiPriority="72" w:unhideWhenUsed="0"/>
-    <w:lsdException w:name="Colorful Grid Accent 1" w:semiHidden="0" w:uiPriority="73" w:unhideWhenUsed="0"/>
-    <w:lsdException w:name="Light Shading Accent 2" w:semiHidden="0" w:uiPriority="60" w:unhideWhenUsed="0"/>
-    <w:lsdException w:name="Light List Accent 2" w:semiHidden="0" w:uiPriority="61" w:unhideWhenUsed="0"/>
-    <w:lsdException w:name="Light Grid Accent 2" w:semiHidden="0" w:uiPriority="62" w:unhideWhenUsed="0"/>
-    <w:lsdException w:name="Medium Shading 1 Accent 2" w:semiHidden="0" w:uiPriority="63" w:unhideWhenUsed="0"/>
-    <w:lsdException w:name="Medium Shading 2 Accent 2" w:semiHidden="0" w:uiPriority="64" w:unhideWhenUsed="0"/>
-    <w:lsdException w:name="Medium List 1 Accent 2" w:semiHidden="0" w:uiPriority="65" w:unhideWhenUsed="0"/>
-    <w:lsdException w:name="Medium List 2 Accent 2" w:semiHidden="0" w:uiPriority="66" w:unhideWhenUsed="0"/>
-    <w:lsdException w:name="Medium Grid 1 Accent 2" w:semiHidden="0" w:uiPriority="67" w:unhideWhenUsed="0"/>
-    <w:lsdException w:name="Medium Grid 2 Accent 2" w:semiHidden="0" w:uiPriority="68" w:unhideWhenUsed="0"/>
-    <w:lsdException w:name="Medium Grid 3 Accent 2" w:semiHidden="0" w:uiPriority="69" w:unhideWhenUsed="0"/>
-    <w:lsdException w:name="Dark List Accent 2" w:semiHidden="0" w:uiPriority="70" w:unhideWhenUsed="0"/>
-    <w:lsdException w:name="Colorful Shading Accent 2" w:semiHidden="0" w:uiPriority="71" w:unhideWhenUsed="0"/>
-    <w:lsdException w:name="Colorful List Accent 2" w:semiHidden="0" w:uiPriority="72" w:unhideWhenUsed="0"/>
-    <w:lsdException w:name="Colorful Grid Accent 2" w:semiHidden="0" w:uiPriority="73" w:unhideWhenUsed="0"/>
-    <w:lsdException w:name="Light Shading Accent 3" w:semiHidden="0" w:uiPriority="60" w:unhideWhenUsed="0"/>
-    <w:lsdException w:name="Light List Accent 3" w:semiHidden="0" w:uiPriority="61" w:unhideWhenUsed="0"/>
-    <w:lsdException w:name="Light Grid Accent 3" w:semiHidden="0" w:uiPriority="62" w:unhideWhenUsed="0"/>
-    <w:lsdException w:name="Medium Shading 1 Accent 3" w:semiHidden="0" w:uiPriority="63" w:unhideWhenUsed="0"/>
-    <w:lsdException w:name="Medium Shading 2 Accent 3" w:semiHidden="0" w:uiPriority="64" w:unhideWhenUsed="0"/>
-    <w:lsdException w:name="Medium List 1 Accent 3" w:semiHidden="0" w:uiPriority="65" w:unhideWhenUsed="0"/>
-    <w:lsdException w:name="Medium List 2 Accent 3" w:semiHidden="0" w:uiPriority="66" w:unhideWhenUsed="0"/>
-    <w:lsdException w:name="Medium Grid 1 Accent 3" w:semiHidden="0" w:uiPriority="67" w:unhideWhenUsed="0"/>
-    <w:lsdException w:name="Medium Grid 2 Accent 3" w:semiHidden="0" w:uiPriority="68" w:unhideWhenUsed="0"/>
-    <w:lsdException w:name="Medium Grid 3 Accent 3" w:semiHidden="0" w:uiPriority="69" w:unhideWhenUsed="0"/>
-    <w:lsdException w:name="Dark List Accent 3" w:semiHidden="0" w:uiPriority="70" w:unhideWhenUsed="0"/>
-    <w:lsdException w:name="Colorful Shading Accent 3" w:semiHidden="0" w:uiPriority="71" w:unhideWhenUsed="0"/>
-    <w:lsdException w:name="Colorful List Accent 3" w:semiHidden="0" w:uiPriority="72" w:unhideWhenUsed="0"/>
-    <w:lsdException w:name="Colorful Grid Accent 3" w:semiHidden="0" w:uiPriority="73" w:unhideWhenUsed="0"/>
-    <w:lsdException w:name="Light Shading Accent 4" w:semiHidden="0" w:uiPriority="60" w:unhideWhenUsed="0"/>
-    <w:lsdException w:name="Light List Accent 4" w:semiHidden="0" w:uiPriority="61" w:unhideWhenUsed="0"/>
-    <w:lsdException w:name="Light Grid Accent 4" w:semiHidden="0" w:uiPriority="62" w:unhideWhenUsed="0"/>
-    <w:lsdException w:name="Medium Shading 1 Accent 4" w:semiHidden="0" w:uiPriority="63" w:unhideWhenUsed="0"/>
-    <w:lsdException w:name="Medium Shading 2 Accent 4" w:semiHidden="0" w:uiPriority="64" w:unhideWhenUsed="0"/>
-    <w:lsdException w:name="Medium List 1 Accent 4" w:semiHidden="0" w:uiPriority="65" w:unhideWhenUsed="0"/>
-    <w:lsdException w:name="Medium List 2 Accent 4" w:semiHidden="0" w:uiPriority="66" w:unhideWhenUsed="0"/>
-    <w:lsdException w:name="Medium Grid 1 Accent 4" w:semiHidden="0" w:uiPriority="67" w:unhideWhenUsed="0"/>
-    <w:lsdException w:name="Medium Grid 2 Accent 4" w:semiHidden="0" w:uiPriority="68" w:unhideWhenUsed="0"/>
-    <w:lsdException w:name="Medium Grid 3 Accent 4" w:semiHidden="0" w:uiPriority="69" w:unhideWhenUsed="0"/>
-    <w:lsdException w:name="Dark List Accent 4" w:semiHidden="0" w:uiPriority="70" w:unhideWhenUsed="0"/>
-    <w:lsdException w:name="Colorful Shading Accent 4" w:semiHidden="0" w:uiPriority="71" w:unhideWhenUsed="0"/>
-    <w:lsdException w:name="Colorful List Accent 4" w:semiHidden="0" w:uiPriority="72" w:unhideWhenUsed="0"/>
-    <w:lsdException w:name="Colorful Grid Accent 4" w:semiHidden="0" w:uiPriority="73" w:unhideWhenUsed="0"/>
-    <w:lsdException w:name="Light Shading Accent 5" w:semiHidden="0" w:uiPriority="60" w:unhideWhenUsed="0"/>
-    <w:lsdException w:name="Light List Accent 5" w:semiHidden="0" w:uiPriority="61" w:unhideWhenUsed="0"/>
-    <w:lsdException w:name="Light Grid Accent 5" w:semiHidden="0" w:uiPriority="62" w:unhideWhenUsed="0"/>
-    <w:lsdException w:name="Medium Shading 1 Accent 5" w:semiHidden="0" w:uiPriority="63" w:unhideWhenUsed="0"/>
-    <w:lsdException w:name="Medium Shading 2 Accent 5" w:semiHidden="0" w:uiPriority="64" w:unhideWhenUsed="0"/>
-    <w:lsdException w:name="Medium List 1 Accent 5" w:semiHidden="0" w:uiPriority="65" w:unhideWhenUsed="0"/>
-    <w:lsdException w:name="Medium List 2 Accent 5" w:semiHidden="0" w:uiPriority="66" w:unhideWhenUsed="0"/>
-    <w:lsdException w:name="Medium Grid 1 Accent 5" w:semiHidden="0" w:uiPriority="67" w:unhideWhenUsed="0"/>
-    <w:lsdException w:name="Medium Grid 2 Accent 5" w:semiHidden="0" w:uiPriority="68" w:unhideWhenUsed="0"/>
-    <w:lsdException w:name="Medium Grid 3 Accent 5" w:semiHidden="0" w:uiPriority="69" w:unhideWhenUsed="0"/>
-    <w:lsdException w:name="Dark List Accent 5" w:semiHidden="0" w:uiPriority="70" w:unhideWhenUsed="0"/>
-    <w:lsdException w:name="Colorful Shading Accent 5" w:semiHidden="0" w:uiPriority="71" w:unhideWhenUsed="0"/>
-    <w:lsdException w:name="Colorful List Accent 5" w:semiHidden="0" w:uiPriority="72" w:unhideWhenUsed="0"/>
-    <w:lsdException w:name="Colorful Grid Accent 5" w:semiHidden="0" w:uiPriority="73" w:unhideWhenUsed="0"/>
-    <w:lsdException w:name="Light Shading Accent 6" w:semiHidden="0" w:uiPriority="60" w:unhideWhenUsed="0"/>
-    <w:lsdException w:name="Light List Accent 6" w:semiHidden="0" w:uiPriority="61" w:unhideWhenUsed="0"/>
-    <w:lsdException w:name="Light Grid Accent 6" w:semiHidden="0" w:uiPriority="62" w:unhideWhenUsed="0"/>
-    <w:lsdException w:name="Medium Shading 1 Accent 6" w:semiHidden="0" w:uiPriority="63" w:unhideWhenUsed="0"/>
-    <w:lsdException w:name="Medium Shading 2 Accent 6" w:semiHidden="0" w:uiPriority="64" w:unhideWhenUsed="0"/>
-    <w:lsdException w:name="Medium List 1 Accent 6" w:semiHidden="0" w:uiPriority="65" w:unhideWhenUsed="0"/>
-    <w:lsdException w:name="Medium List 2 Accent 6" w:semiHidden="0" w:uiPriority="66" w:unhideWhenUsed="0"/>
-    <w:lsdException w:name="Medium Grid 1 Accent 6" w:semiHidden="0" w:uiPriority="67" w:unhideWhenUsed="0"/>
-    <w:lsdException w:name="Medium Grid 2 Accent 6" w:semiHidden="0" w:uiPriority="68" w:unhideWhenUsed="0"/>
-    <w:lsdException w:name="Medium Grid 3 Accent 6" w:semiHidden="0" w:uiPriority="69" w:unhideWhenUsed="0"/>
-    <w:lsdException w:name="Dark List Accent 6" w:semiHidden="0" w:uiPriority="70" w:unhideWhenUsed="0"/>
-    <w:lsdException w:name="Colorful Shading Accent 6" w:semiHidden="0" w:uiPriority="71" w:unhideWhenUsed="0"/>
-    <w:lsdException w:name="Colorful List Accent 6" w:semiHidden="0" w:uiPriority="72" w:unhideWhenUsed="0"/>
-    <w:lsdException w:name="Colorful Grid Accent 6" w:semiHidden="0" w:uiPriority="73" w:unhideWhenUsed="0"/>
-    <w:lsdException w:name="Subtle Emphasis" w:semiHidden="0" w:uiPriority="19" w:unhideWhenUsed="0" w:qFormat="1"/>
-    <w:lsdException w:name="Intense Emphasis" w:semiHidden="0" w:uiPriority="21" w:unhideWhenUsed="0" w:qFormat="1"/>
-    <w:lsdException w:name="Subtle Reference" w:semiHidden="0" w:uiPriority="31" w:unhideWhenUsed="0" w:qFormat="1"/>
-    <w:lsdException w:name="Intense Reference" w:semiHidden="0" w:uiPriority="32" w:unhideWhenUsed="0" w:qFormat="1"/>
-    <w:lsdException w:name="Book Title" w:semiHidden="0" w:uiPriority="33" w:unhideWhenUsed="0" w:qFormat="1"/>
-    <w:lsdException w:name="Bibliography" w:uiPriority="37"/>
-    <w:lsdException w:name="TOC Heading" w:uiPriority="39" w:qFormat="1"/>
+  <w:latentStyles w:defLockedState="0" w:defUIPriority="99" w:defSemiHidden="0" w:defUnhideWhenUsed="0" w:defQFormat="0" w:count="371">
+    <w:lsdException w:name="Normal" w:uiPriority="0" w:qFormat="1"/>
+    <w:lsdException w:name="heading 1" w:uiPriority="9" w:qFormat="1"/>
+    <w:lsdException w:name="heading 2" w:semiHidden="1" w:uiPriority="9" w:unhideWhenUsed="1" w:qFormat="1"/>
+    <w:lsdException w:name="heading 3" w:semiHidden="1" w:uiPriority="9" w:unhideWhenUsed="1" w:qFormat="1"/>
+    <w:lsdException w:name="heading 4" w:semiHidden="1" w:uiPriority="9" w:unhideWhenUsed="1" w:qFormat="1"/>
+    <w:lsdException w:name="heading 5" w:semiHidden="1" w:uiPriority="9" w:unhideWhenUsed="1" w:qFormat="1"/>
+    <w:lsdException w:name="heading 6" w:semiHidden="1" w:uiPriority="9" w:unhideWhenUsed="1" w:qFormat="1"/>
+    <w:lsdException w:name="heading 7" w:semiHidden="1" w:uiPriority="9" w:unhideWhenUsed="1" w:qFormat="1"/>
+    <w:lsdException w:name="heading 8" w:semiHidden="1" w:uiPriority="9" w:unhideWhenUsed="1" w:qFormat="1"/>
+    <w:lsdException w:name="heading 9" w:semiHidden="1" w:uiPriority="9" w:unhideWhenUsed="1" w:qFormat="1"/>
+    <w:lsdException w:name="index 1" w:semiHidden="1" w:unhideWhenUsed="1"/>
+    <w:lsdException w:name="index 2" w:semiHidden="1" w:unhideWhenUsed="1"/>
+    <w:lsdException w:name="index 3" w:semiHidden="1" w:unhideWhenUsed="1"/>
+    <w:lsdException w:name="index 4" w:semiHidden="1" w:unhideWhenUsed="1"/>
+    <w:lsdException w:name="index 5" w:semiHidden="1" w:unhideWhenUsed="1"/>
+    <w:lsdException w:name="index 6" w:semiHidden="1" w:unhideWhenUsed="1"/>
+    <w:lsdException w:name="index 7" w:semiHidden="1" w:unhideWhenUsed="1"/>
+    <w:lsdException w:name="index 8" w:semiHidden="1" w:unhideWhenUsed="1"/>
+    <w:lsdException w:name="index 9" w:semiHidden="1" w:unhideWhenUsed="1"/>
+    <w:lsdException w:name="toc 1" w:semiHidden="1" w:uiPriority="39" w:unhideWhenUsed="1"/>
+    <w:lsdException w:name="toc 2" w:semiHidden="1" w:uiPriority="39" w:unhideWhenUsed="1"/>
+    <w:lsdException w:name="toc 3" w:semiHidden="1" w:uiPriority="39" w:unhideWhenUsed="1"/>
+    <w:lsdException w:name="toc 4" w:semiHidden="1" w:uiPriority="39" w:unhideWhenUsed="1"/>
+    <w:lsdException w:name="toc 5" w:semiHidden="1" w:uiPriority="39" w:unhideWhenUsed="1"/>
+    <w:lsdException w:name="toc 6" w:semiHidden="1" w:uiPriority="39" w:unhideWhenUsed="1"/>
+    <w:lsdException w:name="toc 7" w:semiHidden="1" w:uiPriority="39" w:unhideWhenUsed="1"/>
+    <w:lsdException w:name="toc 8" w:semiHidden="1" w:uiPriority="39" w:unhideWhenUsed="1"/>
+    <w:lsdException w:name="toc 9" w:semiHidden="1" w:uiPriority="39" w:unhideWhenUsed="1"/>
+    <w:lsdException w:name="Normal Indent" w:semiHidden="1" w:unhideWhenUsed="1"/>
+    <w:lsdException w:name="footnote text" w:semiHidden="1" w:unhideWhenUsed="1"/>
+    <w:lsdException w:name="annotation text" w:semiHidden="1" w:unhideWhenUsed="1"/>
+    <w:lsdException w:name="header" w:semiHidden="1" w:unhideWhenUsed="1"/>
+    <w:lsdException w:name="footer" w:semiHidden="1" w:unhideWhenUsed="1"/>
+    <w:lsdException w:name="index heading" w:semiHidden="1" w:unhideWhenUsed="1"/>
+    <w:lsdException w:name="caption" w:semiHidden="1" w:uiPriority="35" w:unhideWhenUsed="1" w:qFormat="1"/>
+    <w:lsdException w:name="table of figures" w:semiHidden="1" w:unhideWhenUsed="1"/>
+    <w:lsdException w:name="envelope address" w:semiHidden="1" w:unhideWhenUsed="1"/>
+    <w:lsdException w:name="envelope return" w:semiHidden="1" w:unhideWhenUsed="1"/>
+    <w:lsdException w:name="footnote reference" w:semiHidden="1" w:unhideWhenUsed="1"/>
+    <w:lsdException w:name="annotation reference" w:semiHidden="1" w:unhideWhenUsed="1"/>
+    <w:lsdException w:name="line number" w:semiHidden="1" w:unhideWhenUsed="1"/>
+    <w:lsdException w:name="page number" w:semiHidden="1" w:unhideWhenUsed="1"/>
+    <w:lsdException w:name="endnote reference" w:semiHidden="1" w:unhideWhenUsed="1"/>
+    <w:lsdException w:name="endnote text" w:semiHidden="1" w:unhideWhenUsed="1"/>
+    <w:lsdException w:name="table of authorities" w:semiHidden="1" w:unhideWhenUsed="1"/>
+    <w:lsdException w:name="macro" w:semiHidden="1" w:unhideWhenUsed="1"/>
+    <w:lsdException w:name="toa heading" w:semiHidden="1" w:unhideWhenUsed="1"/>
+    <w:lsdException w:name="List" w:semiHidden="1" w:unhideWhenUsed="1"/>
+    <w:lsdException w:name="List Bullet" w:semiHidden="1" w:unhideWhenUsed="1"/>
+    <w:lsdException w:name="List Number" w:semiHidden="1" w:unhideWhenUsed="1"/>
+    <w:lsdException w:name="List 2" w:semiHidden="1" w:unhideWhenUsed="1"/>
+    <w:lsdException w:name="List 3" w:semiHidden="1" w:unhideWhenUsed="1"/>
+    <w:lsdException w:name="List 4" w:semiHidden="1" w:unhideWhenUsed="1"/>
+    <w:lsdException w:name="List 5" w:semiHidden="1" w:unhideWhenUsed="1"/>
+    <w:lsdException w:name="List Bullet 2" w:semiHidden="1" w:unhideWhenUsed="1"/>
+    <w:lsdException w:name="List Bullet 3" w:semiHidden="1" w:unhideWhenUsed="1"/>
+    <w:lsdException w:name="List Bullet 4" w:semiHidden="1" w:unhideWhenUsed="1"/>
+    <w:lsdException w:name="List Bullet 5" w:semiHidden="1" w:unhideWhenUsed="1"/>
+    <w:lsdException w:name="List Number 2" w:semiHidden="1" w:unhideWhenUsed="1"/>
+    <w:lsdException w:name="List Number 3" w:semiHidden="1" w:unhideWhenUsed="1"/>
+    <w:lsdException w:name="List Number 4" w:semiHidden="1" w:unhideWhenUsed="1"/>
+    <w:lsdException w:name="List Number 5" w:semiHidden="1" w:unhideWhenUsed="1"/>
+    <w:lsdException w:name="Title" w:uiPriority="10" w:qFormat="1"/>
+    <w:lsdException w:name="Closing" w:semiHidden="1" w:unhideWhenUsed="1"/>
+    <w:lsdException w:name="Signature" w:semiHidden="1" w:unhideWhenUsed="1"/>
+    <w:lsdException w:name="Default Paragraph Font" w:semiHidden="1" w:uiPriority="1" w:unhideWhenUsed="1"/>
+    <w:lsdException w:name="Body Text" w:semiHidden="1" w:unhideWhenUsed="1"/>
+    <w:lsdException w:name="Body Text Indent" w:semiHidden="1" w:unhideWhenUsed="1"/>
+    <w:lsdException w:name="List Continue" w:semiHidden="1" w:unhideWhenUsed="1"/>
+    <w:lsdException w:name="List Continue 2" w:semiHidden="1" w:unhideWhenUsed="1"/>
+    <w:lsdException w:name="List Continue 3" w:semiHidden="1" w:unhideWhenUsed="1"/>
+    <w:lsdException w:name="List Continue 4" w:semiHidden="1" w:unhideWhenUsed="1"/>
+    <w:lsdException w:name="List Continue 5" w:semiHidden="1" w:unhideWhenUsed="1"/>
+    <w:lsdException w:name="Message Header" w:semiHidden="1" w:unhideWhenUsed="1"/>
+    <w:lsdException w:name="Subtitle" w:uiPriority="11" w:qFormat="1"/>
+    <w:lsdException w:name="Salutation" w:semiHidden="1" w:unhideWhenUsed="1"/>
+    <w:lsdException w:name="Date" w:semiHidden="1" w:unhideWhenUsed="1"/>
+    <w:lsdException w:name="Body Text First Indent" w:semiHidden="1" w:unhideWhenUsed="1"/>
+    <w:lsdException w:name="Body Text First Indent 2" w:semiHidden="1" w:unhideWhenUsed="1"/>
+    <w:lsdException w:name="Note Heading" w:semiHidden="1" w:unhideWhenUsed="1"/>
+    <w:lsdException w:name="Body Text 2" w:semiHidden="1" w:unhideWhenUsed="1"/>
+    <w:lsdException w:name="Body Text 3" w:semiHidden="1" w:unhideWhenUsed="1"/>
+    <w:lsdException w:name="Body Text Indent 2" w:semiHidden="1" w:unhideWhenUsed="1"/>
+    <w:lsdException w:name="Body Text Indent 3" w:semiHidden="1" w:unhideWhenUsed="1"/>
+    <w:lsdException w:name="Block Text" w:semiHidden="1" w:unhideWhenUsed="1"/>
+    <w:lsdException w:name="Hyperlink" w:semiHidden="1" w:unhideWhenUsed="1"/>
+    <w:lsdException w:name="FollowedHyperlink" w:semiHidden="1" w:unhideWhenUsed="1"/>
+    <w:lsdException w:name="Strong" w:uiPriority="22" w:qFormat="1"/>
+    <w:lsdException w:name="Emphasis" w:uiPriority="20" w:qFormat="1"/>
+    <w:lsdException w:name="Document Map" w:semiHidden="1" w:unhideWhenUsed="1"/>
+    <w:lsdException w:name="Plain Text" w:semiHidden="1" w:unhideWhenUsed="1"/>
+    <w:lsdException w:name="E-mail Signature" w:semiHidden="1" w:unhideWhenUsed="1"/>
+    <w:lsdException w:name="HTML Top of Form" w:semiHidden="1" w:unhideWhenUsed="1"/>
+    <w:lsdException w:name="HTML Bottom of Form" w:semiHidden="1" w:unhideWhenUsed="1"/>
+    <w:lsdException w:name="Normal (Web)" w:semiHidden="1" w:unhideWhenUsed="1"/>
+    <w:lsdException w:name="HTML Acronym" w:semiHidden="1" w:unhideWhenUsed="1"/>
+    <w:lsdException w:name="HTML Address" w:semiHidden="1" w:unhideWhenUsed="1"/>
+    <w:lsdException w:name="HTML Cite" w:semiHidden="1" w:unhideWhenUsed="1"/>
+    <w:lsdException w:name="HTML Code" w:semiHidden="1" w:unhideWhenUsed="1"/>
+    <w:lsdException w:name="HTML Definition" w:semiHidden="1" w:unhideWhenUsed="1"/>
+    <w:lsdException w:name="HTML Keyboard" w:semiHidden="1" w:unhideWhenUsed="1"/>
+    <w:lsdException w:name="HTML Preformatted" w:semiHidden="1" w:unhideWhenUsed="1"/>
+    <w:lsdException w:name="HTML Sample" w:semiHidden="1" w:unhideWhenUsed="1"/>
+    <w:lsdException w:name="HTML Typewriter" w:semiHidden="1" w:unhideWhenUsed="1"/>
+    <w:lsdException w:name="HTML Variable" w:semiHidden="1" w:unhideWhenUsed="1"/>
+    <w:lsdException w:name="Normal Table" w:semiHidden="1" w:unhideWhenUsed="1"/>
+    <w:lsdException w:name="annotation subject" w:semiHidden="1" w:unhideWhenUsed="1"/>
+    <w:lsdException w:name="No List" w:semiHidden="1" w:unhideWhenUsed="1"/>
+    <w:lsdException w:name="Outline List 1" w:semiHidden="1" w:unhideWhenUsed="1"/>
+    <w:lsdException w:name="Outline List 2" w:semiHidden="1" w:unhideWhenUsed="1"/>
+    <w:lsdException w:name="Outline List 3" w:semiHidden="1" w:unhideWhenUsed="1"/>
+    <w:lsdException w:name="Table Simple 1" w:semiHidden="1" w:unhideWhenUsed="1"/>
+    <w:lsdException w:name="Table Simple 2" w:semiHidden="1" w:unhideWhenUsed="1"/>
+    <w:lsdException w:name="Table Simple 3" w:semiHidden="1" w:unhideWhenUsed="1"/>
+    <w:lsdException w:name="Table Classic 1" w:semiHidden="1" w:unhideWhenUsed="1"/>
+    <w:lsdException w:name="Table Classic 2" w:semiHidden="1" w:unhideWhenUsed="1"/>
+    <w:lsdException w:name="Table Classic 3" w:semiHidden="1" w:unhideWhenUsed="1"/>
+    <w:lsdException w:name="Table Classic 4" w:semiHidden="1" w:unhideWhenUsed="1"/>
+    <w:lsdException w:name="Table Colorful 1" w:semiHidden="1" w:unhideWhenUsed="1"/>
+    <w:lsdException w:name="Table Colorful 2" w:semiHidden="1" w:unhideWhenUsed="1"/>
+    <w:lsdException w:name="Table Colorful 3" w:semiHidden="1" w:unhideWhenUsed="1"/>
+    <w:lsdException w:name="Table Columns 1" w:semiHidden="1" w:unhideWhenUsed="1"/>
+    <w:lsdException w:name="Table Columns 2" w:semiHidden="1" w:unhideWhenUsed="1"/>
+    <w:lsdException w:name="Table Columns 3" w:semiHidden="1" w:unhideWhenUsed="1"/>
+    <w:lsdException w:name="Table Columns 4" w:semiHidden="1" w:unhideWhenUsed="1"/>
+    <w:lsdException w:name="Table Columns 5" w:semiHidden="1" w:unhideWhenUsed="1"/>
+    <w:lsdException w:name="Table Grid 1" w:semiHidden="1" w:unhideWhenUsed="1"/>
+    <w:lsdException w:name="Table Grid 2" w:semiHidden="1" w:unhideWhenUsed="1"/>
+    <w:lsdException w:name="Table Grid 3" w:semiHidden="1" w:unhideWhenUsed="1"/>
+    <w:lsdException w:name="Table Grid 4" w:semiHidden="1" w:unhideWhenUsed="1"/>
+    <w:lsdException w:name="Table Grid 5" w:semiHidden="1" w:unhideWhenUsed="1"/>
+    <w:lsdException w:name="Table Grid 6" w:semiHidden="1" w:unhideWhenUsed="1"/>
+    <w:lsdException w:name="Table Grid 7" w:semiHidden="1" w:unhideWhenUsed="1"/>
+    <w:lsdException w:name="Table Grid 8" w:semiHidden="1" w:unhideWhenUsed="1"/>
+    <w:lsdException w:name="Table List 1" w:semiHidden="1" w:unhideWhenUsed="1"/>
+    <w:lsdException w:name="Table List 2" w:semiHidden="1" w:unhideWhenUsed="1"/>
+    <w:lsdException w:name="Table List 3" w:semiHidden="1" w:unhideWhenUsed="1"/>
+    <w:lsdException w:name="Table List 4" w:semiHidden="1" w:unhideWhenUsed="1"/>
+    <w:lsdException w:name="Table List 5" w:semiHidden="1" w:unhideWhenUsed="1"/>
+    <w:lsdException w:name="Table List 6" w:semiHidden="1" w:unhideWhenUsed="1"/>
+    <w:lsdException w:name="Table List 7" w:semiHidden="1" w:unhideWhenUsed="1"/>
+    <w:lsdException w:name="Table List 8" w:semiHidden="1" w:unhideWhenUsed="1"/>
+    <w:lsdException w:name="Table 3D effects 1" w:semiHidden="1" w:unhideWhenUsed="1"/>
+    <w:lsdException w:name="Table 3D effects 2" w:semiHidden="1" w:unhideWhenUsed="1"/>
+    <w:lsdException w:name="Table 3D effects 3" w:semiHidden="1" w:unhideWhenUsed="1"/>
+    <w:lsdException w:name="Table Contemporary" w:semiHidden="1" w:unhideWhenUsed="1"/>
+    <w:lsdException w:name="Table Elegant" w:semiHidden="1" w:unhideWhenUsed="1"/>
+    <w:lsdException w:name="Table Professional" w:semiHidden="1" w:unhideWhenUsed="1"/>
+    <w:lsdException w:name="Table Subtle 1" w:semiHidden="1" w:unhideWhenUsed="1"/>
+    <w:lsdException w:name="Table Subtle 2" w:semiHidden="1" w:unhideWhenUsed="1"/>
+    <w:lsdException w:name="Table Web 1" w:semiHidden="1" w:unhideWhenUsed="1"/>
+    <w:lsdException w:name="Table Web 2" w:semiHidden="1" w:unhideWhenUsed="1"/>
+    <w:lsdException w:name="Table Web 3" w:semiHidden="1" w:unhideWhenUsed="1"/>
+    <w:lsdException w:name="Balloon Text" w:semiHidden="1" w:unhideWhenUsed="1"/>
+    <w:lsdException w:name="Table Grid" w:uiPriority="39"/>
+    <w:lsdException w:name="Table Theme" w:semiHidden="1" w:unhideWhenUsed="1"/>
+    <w:lsdException w:name="Placeholder Text" w:semiHidden="1"/>
+    <w:lsdException w:name="No Spacing" w:uiPriority="1" w:qFormat="1"/>
+    <w:lsdException w:name="Light Shading" w:uiPriority="60"/>
+    <w:lsdException w:name="Light List" w:uiPriority="61"/>
+    <w:lsdException w:name="Light Grid" w:uiPriority="62"/>
+    <w:lsdException w:name="Medium Shading 1" w:uiPriority="63"/>
+    <w:lsdException w:name="Medium Shading 2" w:uiPriority="64"/>
+    <w:lsdException w:name="Medium List 1" w:uiPriority="65"/>
+    <w:lsdException w:name="Medium List 2" w:uiPriority="66"/>
+    <w:lsdException w:name="Medium Grid 1" w:uiPriority="67"/>
+    <w:lsdException w:name="Medium Grid 2" w:uiPriority="68"/>
+    <w:lsdException w:name="Medium Grid 3" w:uiPriority="69"/>
+    <w:lsdException w:name="Dark List" w:uiPriority="70"/>
+    <w:lsdException w:name="Colorful Shading" w:uiPriority="71"/>
+    <w:lsdException w:name="Colorful List" w:uiPriority="72"/>
+    <w:lsdException w:name="Colorful Grid" w:uiPriority="73"/>
+    <w:lsdException w:name="Light Shading Accent 1" w:uiPriority="60"/>
+    <w:lsdException w:name="Light List Accent 1" w:uiPriority="61"/>
+    <w:lsdException w:name="Light Grid Accent 1" w:uiPriority="62"/>
+    <w:lsdException w:name="Medium Shading 1 Accent 1" w:uiPriority="63"/>
+    <w:lsdException w:name="Medium Shading 2 Accent 1" w:uiPriority="64"/>
+    <w:lsdException w:name="Medium List 1 Accent 1" w:uiPriority="65"/>
+    <w:lsdException w:name="Revision" w:semiHidden="1"/>
+    <w:lsdException w:name="List Paragraph" w:uiPriority="34" w:qFormat="1"/>
+    <w:lsdException w:name="Quote" w:uiPriority="29" w:qFormat="1"/>
+    <w:lsdException w:name="Intense Quote" w:uiPriority="30" w:qFormat="1"/>
+    <w:lsdException w:name="Medium List 2 Accent 1" w:uiPriority="66"/>
+    <w:lsdException w:name="Medium Grid 1 Accent 1" w:uiPriority="67"/>
+    <w:lsdException w:name="Medium Grid 2 Accent 1" w:uiPriority="68"/>
+    <w:lsdException w:name="Medium Grid 3 Accent 1" w:uiPriority="69"/>
+    <w:lsdException w:name="Dark List Accent 1" w:uiPriority="70"/>
+    <w:lsdException w:name="Colorful Shading Accent 1" w:uiPriority="71"/>
+    <w:lsdException w:name="Colorful List Accent 1" w:uiPriority="72"/>
+    <w:lsdException w:name="Colorful Grid Accent 1" w:uiPriority="73"/>
+    <w:lsdException w:name="Light Shading Accent 2" w:uiPriority="60"/>
+    <w:lsdException w:name="Light List Accent 2" w:uiPriority="61"/>
+    <w:lsdException w:name="Light Grid Accent 2" w:uiPriority="62"/>
+    <w:lsdException w:name="Medium Shading 1 Accent 2" w:uiPriority="63"/>
+    <w:lsdException w:name="Medium Shading 2 Accent 2" w:uiPriority="64"/>
+    <w:lsdException w:name="Medium List 1 Accent 2" w:uiPriority="65"/>
+    <w:lsdException w:name="Medium List 2 Accent 2" w:uiPriority="66"/>
+    <w:lsdException w:name="Medium Grid 1 Accent 2" w:uiPriority="67"/>
+    <w:lsdException w:name="Medium Grid 2 Accent 2" w:uiPriority="68"/>
+    <w:lsdException w:name="Medium Grid 3 Accent 2" w:uiPriority="69"/>
+    <w:lsdException w:name="Dark List Accent 2" w:uiPriority="70"/>
+    <w:lsdException w:name="Colorful Shading Accent 2" w:uiPriority="71"/>
+    <w:lsdException w:name="Colorful List Accent 2" w:uiPriority="72"/>
+    <w:lsdException w:name="Colorful Grid Accent 2" w:uiPriority="73"/>
+    <w:lsdException w:name="Light Shading Accent 3" w:uiPriority="60"/>
+    <w:lsdException w:name="Light List Accent 3" w:uiPriority="61"/>
+    <w:lsdException w:name="Light Grid Accent 3" w:uiPriority="62"/>
+    <w:lsdException w:name="Medium Shading 1 Accent 3" w:uiPriority="63"/>
+    <w:lsdException w:name="Medium Shading 2 Accent 3" w:uiPriority="64"/>
+    <w:lsdException w:name="Medium List 1 Accent 3" w:uiPriority="65"/>
+    <w:lsdException w:name="Medium List 2 Accent 3" w:uiPriority="66"/>
+    <w:lsdException w:name="Medium Grid 1 Accent 3" w:uiPriority="67"/>
+    <w:lsdException w:name="Medium Grid 2 Accent 3" w:uiPriority="68"/>
+    <w:lsdException w:name="Medium Grid 3 Accent 3" w:uiPriority="69"/>
+    <w:lsdException w:name="Dark List Accent 3" w:uiPriority="70"/>
+    <w:lsdException w:name="Colorful Shading Accent 3" w:uiPriority="71"/>
+    <w:lsdException w:name="Colorful List Accent 3" w:uiPriority="72"/>
+    <w:lsdException w:name="Colorful Grid Accent 3" w:uiPriority="73"/>
+    <w:lsdException w:name="Light Shading Accent 4" w:uiPriority="60"/>
+    <w:lsdException w:name="Light List Accent 4" w:uiPriority="61"/>
+    <w:lsdException w:name="Light Grid Accent 4" w:uiPriority="62"/>
+    <w:lsdException w:name="Medium Shading 1 Accent 4" w:uiPriority="63"/>
+    <w:lsdException w:name="Medium Shading 2 Accent 4" w:uiPriority="64"/>
+    <w:lsdException w:name="Medium List 1 Accent 4" w:uiPriority="65"/>
+    <w:lsdException w:name="Medium List 2 Accent 4" w:uiPriority="66"/>
+    <w:lsdException w:name="Medium Grid 1 Accent 4" w:uiPriority="67"/>
+    <w:lsdException w:name="Medium Grid 2 Accent 4" w:uiPriority="68"/>
+    <w:lsdException w:name="Medium Grid 3 Accent 4" w:uiPriority="69"/>
+    <w:lsdException w:name="Dark List Accent 4" w:uiPriority="70"/>
+    <w:lsdException w:name="Colorful Shading Accent 4" w:uiPriority="71"/>
+    <w:lsdException w:name="Colorful List Accent 4" w:uiPriority="72"/>
+    <w:lsdException w:name="Colorful Grid Accent 4" w:uiPriority="73"/>
+    <w:lsdException w:name="Light Shading Accent 5" w:uiPriority="60"/>
+    <w:lsdException w:name="Light List Accent 5" w:uiPriority="61"/>
+    <w:lsdException w:name="Light Grid Accent 5" w:uiPriority="62"/>
+    <w:lsdException w:name="Medium Shading 1 Accent 5" w:uiPriority="63"/>
+    <w:lsdException w:name="Medium Shading 2 Accent 5" w:uiPriority="64"/>
+    <w:lsdException w:name="Medium List 1 Accent 5" w:uiPriority="65"/>
+    <w:lsdException w:name="Medium List 2 Accent 5" w:uiPriority="66"/>
+    <w:lsdException w:name="Medium Grid 1 Accent 5" w:uiPriority="67"/>
+    <w:lsdException w:name="Medium Grid 2 Accent 5" w:uiPriority="68"/>
+    <w:lsdException w:name="Medium Grid 3 Accent 5" w:uiPriority="69"/>
+    <w:lsdException w:name="Dark List Accent 5" w:uiPriority="70"/>
+    <w:lsdException w:name="Colorful Shading Accent 5" w:uiPriority="71"/>
+    <w:lsdException w:name="Colorful List Accent 5" w:uiPriority="72"/>
+    <w:lsdException w:name="Colorful Grid Accent 5" w:uiPriority="73"/>
+    <w:lsdException w:name="Light Shading Accent 6" w:uiPriority="60"/>
+    <w:lsdException w:name="Light List Accent 6" w:uiPriority="61"/>
+    <w:lsdException w:name="Light Grid Accent 6" w:uiPriority="62"/>
+    <w:lsdException w:name="Medium Shading 1 Accent 6" w:uiPriority="63"/>
+    <w:lsdException w:name="Medium Shading 2 Accent 6" w:uiPriority="64"/>
+    <w:lsdException w:name="Medium List 1 Accent 6" w:uiPriority="65"/>
+    <w:lsdException w:name="Medium List 2 Accent 6" w:uiPriority="66"/>
+    <w:lsdException w:name="Medium Grid 1 Accent 6" w:uiPriority="67"/>
+    <w:lsdException w:name="Medium Grid 2 Accent 6" w:uiPriority="68"/>
+    <w:lsdException w:name="Medium Grid 3 Accent 6" w:uiPriority="69"/>
+    <w:lsdException w:name="Dark List Accent 6" w:uiPriority="70"/>
+    <w:lsdException w:name="Colorful Shading Accent 6" w:uiPriority="71"/>
+    <w:lsdException w:name="Colorful List Accent 6" w:uiPriority="72"/>
+    <w:lsdException w:name="Colorful Grid Accent 6" w:uiPriority="73"/>
+    <w:lsdException w:name="Subtle Emphasis" w:uiPriority="19" w:qFormat="1"/>
+    <w:lsdException w:name="Intense Emphasis" w:uiPriority="21" w:qFormat="1"/>
+    <w:lsdException w:name="Subtle Reference" w:uiPriority="31" w:qFormat="1"/>
+    <w:lsdException w:name="Intense Reference" w:uiPriority="32" w:qFormat="1"/>
+    <w:lsdException w:name="Book Title" w:uiPriority="33" w:qFormat="1"/>
+    <w:lsdException w:name="Bibliography" w:semiHidden="1" w:uiPriority="37" w:unhideWhenUsed="1"/>
+    <w:lsdException w:name="TOC Heading" w:semiHidden="1" w:uiPriority="39" w:unhideWhenUsed="1" w:qFormat="1"/>
+    <w:lsdException w:name="Plain Table 1" w:uiPriority="41"/>
+    <w:lsdException w:name="Plain Table 2" w:uiPriority="42"/>
+    <w:lsdException w:name="Plain Table 3" w:uiPriority="43"/>
+    <w:lsdException w:name="Plain Table 4" w:uiPriority="44"/>
+    <w:lsdException w:name="Plain Table 5" w:uiPriority="45"/>
+    <w:lsdException w:name="Grid Table Light" w:uiPriority="40"/>
+    <w:lsdException w:name="Grid Table 1 Light" w:uiPriority="46"/>
+    <w:lsdException w:name="Grid Table 2" w:uiPriority="47"/>
+    <w:lsdException w:name="Grid Table 3" w:uiPriority="48"/>
+    <w:lsdException w:name="Grid Table 4" w:uiPriority="49"/>
+    <w:lsdException w:name="Grid Table 5 Dark" w:uiPriority="50"/>
+    <w:lsdException w:name="Grid Table 6 Colorful" w:uiPriority="51"/>
+    <w:lsdException w:name="Grid Table 7 Colorful" w:uiPriority="52"/>
+    <w:lsdException w:name="Grid Table 1 Light Accent 1" w:uiPriority="46"/>
+    <w:lsdException w:name="Grid Table 2 Accent 1" w:uiPriority="47"/>
+    <w:lsdException w:name="Grid Table 3 Accent 1" w:uiPriority="48"/>
+    <w:lsdException w:name="Grid Table 4 Accent 1" w:uiPriority="49"/>
+    <w:lsdException w:name="Grid Table 5 Dark Accent 1" w:uiPriority="50"/>
+    <w:lsdException w:name="Grid Table 6 Colorful Accent 1" w:uiPriority="51"/>
+    <w:lsdException w:name="Grid Table 7 Colorful Accent 1" w:uiPriority="52"/>
+    <w:lsdException w:name="Grid Table 1 Light Accent 2" w:uiPriority="46"/>
+    <w:lsdException w:name="Grid Table 2 Accent 2" w:uiPriority="47"/>
+    <w:lsdException w:name="Grid Table 3 Accent 2" w:uiPriority="48"/>
+    <w:lsdException w:name="Grid Table 4 Accent 2" w:uiPriority="49"/>
+    <w:lsdException w:name="Grid Table 5 Dark Accent 2" w:uiPriority="50"/>
+    <w:lsdException w:name="Grid Table 6 Colorful Accent 2" w:uiPriority="51"/>
+    <w:lsdException w:name="Grid Table 7 Colorful Accent 2" w:uiPriority="52"/>
+    <w:lsdException w:name="Grid Table 1 Light Accent 3" w:uiPriority="46"/>
+    <w:lsdException w:name="Grid Table 2 Accent 3" w:uiPriority="47"/>
+    <w:lsdException w:name="Grid Table 3 Accent 3" w:uiPriority="48"/>
+    <w:lsdException w:name="Grid Table 4 Accent 3" w:uiPriority="49"/>
+    <w:lsdException w:name="Grid Table 5 Dark Accent 3" w:uiPriority="50"/>
+    <w:lsdException w:name="Grid Table 6 Colorful Accent 3" w:uiPriority="51"/>
+    <w:lsdException w:name="Grid Table 7 Colorful Accent 3" w:uiPriority="52"/>
+    <w:lsdException w:name="Grid Table 1 Light Accent 4" w:uiPriority="46"/>
+    <w:lsdException w:name="Grid Table 2 Accent 4" w:uiPriority="47"/>
+    <w:lsdException w:name="Grid Table 3 Accent 4" w:uiPriority="48"/>
+    <w:lsdException w:name="Grid Table 4 Accent 4" w:uiPriority="49"/>
+    <w:lsdException w:name="Grid Table 5 Dark Accent 4" w:uiPriority="50"/>
+    <w:lsdException w:name="Grid Table 6 Colorful Accent 4" w:uiPriority="51"/>
+    <w:lsdException w:name="Grid Table 7 Colorful Accent 4" w:uiPriority="52"/>
+    <w:lsdException w:name="Grid Table 1 Light Accent 5" w:uiPriority="46"/>
+    <w:lsdException w:name="Grid Table 2 Accent 5" w:uiPriority="47"/>
+    <w:lsdException w:name="Grid Table 3 Accent 5" w:uiPriority="48"/>
+    <w:lsdException w:name="Grid Table 4 Accent 5" w:uiPriority="49"/>
+    <w:lsdException w:name="Grid Table 5 Dark Accent 5" w:uiPriority="50"/>
+    <w:lsdException w:name="Grid Table 6 Colorful Accent 5" w:uiPriority="51"/>
+    <w:lsdException w:name="Grid Table 7 Colorful Accent 5" w:uiPriority="52"/>
+    <w:lsdException w:name="Grid Table 1 Light Accent 6" w:uiPriority="46"/>
+    <w:lsdException w:name="Grid Table 2 Accent 6" w:uiPriority="47"/>
+    <w:lsdException w:name="Grid Table 3 Accent 6" w:uiPriority="48"/>
+    <w:lsdException w:name="Grid Table 4 Accent 6" w:uiPriority="49"/>
+    <w:lsdException w:name="Grid Table 5 Dark Accent 6" w:uiPriority="50"/>
+    <w:lsdException w:name="Grid Table 6 Colorful Accent 6" w:uiPriority="51"/>
+    <w:lsdException w:name="Grid Table 7 Colorful Accent 6" w:uiPriority="52"/>
+    <w:lsdException w:name="List Table 1 Light" w:uiPriority="46"/>
+    <w:lsdException w:name="List Table 2" w:uiPriority="47"/>
+    <w:lsdException w:name="List Table 3" w:uiPriority="48"/>
+    <w:lsdException w:name="List Table 4" w:uiPriority="49"/>
+    <w:lsdException w:name="List Table 5 Dark" w:uiPriority="50"/>
+    <w:lsdException w:name="List Table 6 Colorful" w:uiPriority="51"/>
+    <w:lsdException w:name="List Table 7 Colorful" w:uiPriority="52"/>
+    <w:lsdException w:name="List Table 1 Light Accent 1" w:uiPriority="46"/>
+    <w:lsdException w:name="List Table 2 Accent 1" w:uiPriority="47"/>
+    <w:lsdException w:name="List Table 3 Accent 1" w:uiPriority="48"/>
+    <w:lsdException w:name="List Table 4 Accent 1" w:uiPriority="49"/>
+    <w:lsdException w:name="List Table 5 Dark Accent 1" w:uiPriority="50"/>
+    <w:lsdException w:name="List Table 6 Colorful Accent 1" w:uiPriority="51"/>
+    <w:lsdException w:name="List Table 7 Colorful Accent 1" w:uiPriority="52"/>
+    <w:lsdException w:name="List Table 1 Light Accent 2" w:uiPriority="46"/>
+    <w:lsdException w:name="List Table 2 Accent 2" w:uiPriority="47"/>
+    <w:lsdException w:name="List Table 3 Accent 2" w:uiPriority="48"/>
+    <w:lsdException w:name="List Table 4 Accent 2" w:uiPriority="49"/>
+    <w:lsdException w:name="List Table 5 Dark Accent 2" w:uiPriority="50"/>
+    <w:lsdException w:name="List Table 6 Colorful Accent 2" w:uiPriority="51"/>
+    <w:lsdException w:name="List Table 7 Colorful Accent 2" w:uiPriority="52"/>
+    <w:lsdException w:name="List Table 1 Light Accent 3" w:uiPriority="46"/>
+    <w:lsdException w:name="List Table 2 Accent 3" w:uiPriority="47"/>
+    <w:lsdException w:name="List Table 3 Accent 3" w:uiPriority="48"/>
+    <w:lsdException w:name="List Table 4 Accent 3" w:uiPriority="49"/>
+    <w:lsdException w:name="List Table 5 Dark Accent 3" w:uiPriority="50"/>
+    <w:lsdException w:name="List Table 6 Colorful Accent 3" w:uiPriority="51"/>
+    <w:lsdException w:name="List Table 7 Colorful Accent 3" w:uiPriority="52"/>
+    <w:lsdException w:name="List Table 1 Light Accent 4" w:uiPriority="46"/>
+    <w:lsdException w:name="List Table 2 Accent 4" w:uiPriority="47"/>
+    <w:lsdException w:name="List Table 3 Accent 4" w:uiPriority="48"/>
+    <w:lsdException w:name="List Table 4 Accent 4" w:uiPriority="49"/>
+    <w:lsdException w:name="List Table 5 Dark Accent 4" w:uiPriority="50"/>
+    <w:lsdException w:name="List Table 6 Colorful Accent 4" w:uiPriority="51"/>
+    <w:lsdException w:name="List Table 7 Colorful Accent 4" w:uiPriority="52"/>
+    <w:lsdException w:name="List Table 1 Light Accent 5" w:uiPriority="46"/>
+    <w:lsdException w:name="List Table 2 Accent 5" w:uiPriority="47"/>
+    <w:lsdException w:name="List Table 3 Accent 5" w:uiPriority="48"/>
+    <w:lsdException w:name="List Table 4 Accent 5" w:uiPriority="49"/>
+    <w:lsdException w:name="List Table 5 Dark Accent 5" w:uiPriority="50"/>
+    <w:lsdException w:name="List Table 6 Colorful Accent 5" w:uiPriority="51"/>
+    <w:lsdException w:name="List Table 7 Colorful Accent 5" w:uiPriority="52"/>
+    <w:lsdException w:name="List Table 1 Light Accent 6" w:uiPriority="46"/>
+    <w:lsdException w:name="List Table 2 Accent 6" w:uiPriority="47"/>
+    <w:lsdException w:name="List Table 3 Accent 6" w:uiPriority="48"/>
+    <w:lsdException w:name="List Table 4 Accent 6" w:uiPriority="49"/>
+    <w:lsdException w:name="List Table 5 Dark Accent 6" w:uiPriority="50"/>
+    <w:lsdException w:name="List Table 6 Colorful Accent 6" w:uiPriority="51"/>
+    <w:lsdException w:name="List Table 7 Colorful Accent 6" w:uiPriority="52"/>
   </w:latentStyles>
   <w:style w:type="paragraph" w:default="1" w:styleId="Normal">
     <w:name w:val="Normal"/>
@@ -45023,7 +46361,6 @@
     <w:uiPriority w:val="99"/>
     <w:semiHidden/>
     <w:unhideWhenUsed/>
-    <w:qFormat/>
     <w:tblPr>
       <w:tblInd w:w="0" w:type="dxa"/>
       <w:tblCellMar>
@@ -45141,17 +46478,10 @@
     <w:tblPr>
       <w:tblStyleRowBandSize w:val="1"/>
       <w:tblStyleColBandSize w:val="1"/>
-      <w:tblInd w:w="0" w:type="dxa"/>
       <w:tblBorders>
         <w:top w:val="single" w:sz="4" w:space="0" w:color="7F7F7F" w:themeColor="text1" w:themeTint="80"/>
         <w:bottom w:val="single" w:sz="4" w:space="0" w:color="7F7F7F" w:themeColor="text1" w:themeTint="80"/>
       </w:tblBorders>
-      <w:tblCellMar>
-        <w:top w:w="0" w:type="dxa"/>
-        <w:left w:w="108" w:type="dxa"/>
-        <w:bottom w:w="0" w:type="dxa"/>
-        <w:right w:w="108" w:type="dxa"/>
-      </w:tblCellMar>
     </w:tblPr>
     <w:tblStylePr w:type="firstRow">
       <w:rPr>
@@ -45232,7 +46562,6 @@
       <w:lang w:eastAsia="da-DK"/>
     </w:rPr>
     <w:tblPr>
-      <w:tblInd w:w="0" w:type="dxa"/>
       <w:tblBorders>
         <w:top w:val="single" w:sz="4" w:space="0" w:color="auto"/>
         <w:left w:val="single" w:sz="4" w:space="0" w:color="auto"/>
@@ -45241,12 +46570,6 @@
         <w:insideH w:val="single" w:sz="4" w:space="0" w:color="auto"/>
         <w:insideV w:val="single" w:sz="4" w:space="0" w:color="auto"/>
       </w:tblBorders>
-      <w:tblCellMar>
-        <w:top w:w="0" w:type="dxa"/>
-        <w:left w:w="108" w:type="dxa"/>
-        <w:bottom w:w="0" w:type="dxa"/>
-        <w:right w:w="108" w:type="dxa"/>
-      </w:tblCellMar>
     </w:tblPr>
   </w:style>
   <w:style w:type="paragraph" w:styleId="Fodnotetekst">
@@ -45479,8 +46802,8 @@
       <w:szCs w:val="16"/>
     </w:rPr>
   </w:style>
-  <w:style w:type="table" w:customStyle="1" w:styleId="GridTableLight">
-    <w:name w:val="Grid Table Light"/>
+  <w:style w:type="table" w:customStyle="1" w:styleId="Tabelgitter-lys1">
+    <w:name w:val="Tabelgitter - lys1"/>
     <w:basedOn w:val="Tabel-Normal"/>
     <w:uiPriority w:val="40"/>
     <w:rsid w:val="00FD70B7"/>
@@ -45488,7 +46811,6 @@
       <w:spacing w:after="0" w:line="240" w:lineRule="auto"/>
     </w:pPr>
     <w:tblPr>
-      <w:tblInd w:w="0" w:type="dxa"/>
       <w:tblBorders>
         <w:top w:val="single" w:sz="4" w:space="0" w:color="BFBFBF" w:themeColor="background1" w:themeShade="BF"/>
         <w:left w:val="single" w:sz="4" w:space="0" w:color="BFBFBF" w:themeColor="background1" w:themeShade="BF"/>
@@ -45497,12 +46819,6 @@
         <w:insideH w:val="single" w:sz="4" w:space="0" w:color="BFBFBF" w:themeColor="background1" w:themeShade="BF"/>
         <w:insideV w:val="single" w:sz="4" w:space="0" w:color="BFBFBF" w:themeColor="background1" w:themeShade="BF"/>
       </w:tblBorders>
-      <w:tblCellMar>
-        <w:top w:w="0" w:type="dxa"/>
-        <w:left w:w="108" w:type="dxa"/>
-        <w:bottom w:w="0" w:type="dxa"/>
-        <w:right w:w="108" w:type="dxa"/>
-      </w:tblCellMar>
     </w:tblPr>
   </w:style>
   <w:style w:type="character" w:customStyle="1" w:styleId="apple-converted-space">
@@ -45525,6 +46841,26 @@
       <w:rFonts w:asciiTheme="majorHAnsi" w:eastAsiaTheme="majorEastAsia" w:hAnsiTheme="majorHAnsi" w:cstheme="majorBidi"/>
       <w:color w:val="2E74B5" w:themeColor="accent1" w:themeShade="BF"/>
     </w:rPr>
+  </w:style>
+  <w:style w:type="table" w:customStyle="1" w:styleId="Tabel-Gitter1">
+    <w:name w:val="Tabel - Gitter1"/>
+    <w:basedOn w:val="Tabel-Normal"/>
+    <w:next w:val="Tabel-Gitter"/>
+    <w:uiPriority w:val="39"/>
+    <w:rsid w:val="006D6DC8"/>
+    <w:pPr>
+      <w:spacing w:after="0" w:line="240" w:lineRule="auto"/>
+    </w:pPr>
+    <w:tblPr>
+      <w:tblBorders>
+        <w:top w:val="single" w:sz="4" w:space="0" w:color="auto"/>
+        <w:left w:val="single" w:sz="4" w:space="0" w:color="auto"/>
+        <w:bottom w:val="single" w:sz="4" w:space="0" w:color="auto"/>
+        <w:right w:val="single" w:sz="4" w:space="0" w:color="auto"/>
+        <w:insideH w:val="single" w:sz="4" w:space="0" w:color="auto"/>
+        <w:insideV w:val="single" w:sz="4" w:space="0" w:color="auto"/>
+      </w:tblBorders>
+    </w:tblPr>
   </w:style>
 </w:styles>
 </file>
@@ -45784,7 +47120,7 @@
   <a:extraClrSchemeLst/>
   <a:extLst>
     <a:ext uri="{05A4C25C-085E-4340-85A3-A5531E510DB2}">
-      <thm15:themeFamily xmlns:thm15="http://schemas.microsoft.com/office/thememl/2012/main" xmlns="" name="Office Theme" id="{62F939B6-93AF-4DB8-9C6B-D6C7DFDC589F}" vid="{4A3C46E8-61CC-4603-A589-7422A47A8E4A}"/>
+      <thm15:themeFamily xmlns:thm15="http://schemas.microsoft.com/office/thememl/2012/main" name="Office Theme" id="{62F939B6-93AF-4DB8-9C6B-D6C7DFDC589F}" vid="{4A3C46E8-61CC-4603-A589-7422A47A8E4A}"/>
     </a:ext>
   </a:extLst>
 </a:theme>
@@ -45795,7 +47131,7 @@
 </file>
 
 <file path=customXml/itemProps1.xml><?xml version="1.0" encoding="utf-8"?>
-<ds:datastoreItem xmlns:ds="http://schemas.openxmlformats.org/officeDocument/2006/customXml" ds:itemID="{1E3F3CA5-3636-4D9C-A605-7BBB6FFD4437}">
+<ds:datastoreItem xmlns:ds="http://schemas.openxmlformats.org/officeDocument/2006/customXml" ds:itemID="{591C8EAC-2677-4EC6-B9BC-1CA076DC92A1}">
   <ds:schemaRefs>
     <ds:schemaRef ds:uri="http://schemas.openxmlformats.org/officeDocument/2006/bibliography"/>
   </ds:schemaRefs>

</xml_diff>

<commit_message>
Opdateret projekt dokumentation og rapport
</commit_message>
<xml_diff>
--- a/Rapport og projektdokumentation/Projektdokumentation/Projektdokumentation.docx
+++ b/Rapport og projektdokumentation/Projektdokumentation/Projektdokumentation.docx
@@ -1,6 +1,6 @@
 
 <file path=word/document.xml><?xml version="1.0" encoding="utf-8"?>
-<w:document xmlns:wpc="http://schemas.microsoft.com/office/word/2010/wordprocessingCanvas" xmlns:mc="http://schemas.openxmlformats.org/markup-compatibility/2006" xmlns:o="urn:schemas-microsoft-com:office:office" xmlns:r="http://schemas.openxmlformats.org/officeDocument/2006/relationships" xmlns:m="http://schemas.openxmlformats.org/officeDocument/2006/math" xmlns:v="urn:schemas-microsoft-com:vml" xmlns:wp14="http://schemas.microsoft.com/office/word/2010/wordprocessingDrawing" xmlns:wp="http://schemas.openxmlformats.org/drawingml/2006/wordprocessingDrawing" xmlns:w10="urn:schemas-microsoft-com:office:word" xmlns:w="http://schemas.openxmlformats.org/wordprocessingml/2006/main" xmlns:w14="http://schemas.microsoft.com/office/word/2010/wordml" xmlns:w15="http://schemas.microsoft.com/office/word/2012/wordml" xmlns:wpg="http://schemas.microsoft.com/office/word/2010/wordprocessingGroup" xmlns:wpi="http://schemas.microsoft.com/office/word/2010/wordprocessingInk" xmlns:wne="http://schemas.microsoft.com/office/word/2006/wordml" xmlns:wps="http://schemas.microsoft.com/office/word/2010/wordprocessingShape" mc:Ignorable="w14 w15 wp14">
+<w:document xmlns:ve="http://schemas.openxmlformats.org/markup-compatibility/2006" xmlns:o="urn:schemas-microsoft-com:office:office" xmlns:r="http://schemas.openxmlformats.org/officeDocument/2006/relationships" xmlns:m="http://schemas.openxmlformats.org/officeDocument/2006/math" xmlns:v="urn:schemas-microsoft-com:vml" xmlns:wp="http://schemas.openxmlformats.org/drawingml/2006/wordprocessingDrawing" xmlns:w10="urn:schemas-microsoft-com:office:word" xmlns:w="http://schemas.openxmlformats.org/wordprocessingml/2006/main" xmlns:wne="http://schemas.microsoft.com/office/word/2006/wordml">
   <w:body>
     <w:p>
       <w:r>
@@ -63,7 +63,7 @@
           <w:r>
             <w:fldChar w:fldCharType="separate"/>
           </w:r>
-          <w:hyperlink w:anchor="_Toc406324753" w:history="1">
+          <w:hyperlink w:anchor="_Toc406339733" w:history="1">
             <w:r>
               <w:rPr>
                 <w:rStyle w:val="Hyperlink"/>
@@ -90,7 +90,7 @@
                 <w:noProof/>
                 <w:webHidden/>
               </w:rPr>
-              <w:instrText xml:space="preserve"> PAGEREF _Toc406324753 \h </w:instrText>
+              <w:instrText xml:space="preserve"> PAGEREF _Toc406339733 \h </w:instrText>
             </w:r>
             <w:r>
               <w:rPr>
@@ -133,7 +133,7 @@
               <w:lang w:eastAsia="da-DK"/>
             </w:rPr>
           </w:pPr>
-          <w:hyperlink w:anchor="_Toc406324754" w:history="1">
+          <w:hyperlink w:anchor="_Toc406339734" w:history="1">
             <w:r>
               <w:rPr>
                 <w:rStyle w:val="Hyperlink"/>
@@ -160,7 +160,7 @@
                 <w:noProof/>
                 <w:webHidden/>
               </w:rPr>
-              <w:instrText xml:space="preserve"> PAGEREF _Toc406324754 \h </w:instrText>
+              <w:instrText xml:space="preserve"> PAGEREF _Toc406339734 \h </w:instrText>
             </w:r>
             <w:r>
               <w:rPr>
@@ -204,7 +204,7 @@
               <w:lang w:eastAsia="da-DK"/>
             </w:rPr>
           </w:pPr>
-          <w:hyperlink w:anchor="_Toc406324755" w:history="1">
+          <w:hyperlink w:anchor="_Toc406339735" w:history="1">
             <w:r>
               <w:rPr>
                 <w:rStyle w:val="Hyperlink"/>
@@ -250,7 +250,7 @@
                 <w:noProof/>
                 <w:webHidden/>
               </w:rPr>
-              <w:instrText xml:space="preserve"> PAGEREF _Toc406324755 \h </w:instrText>
+              <w:instrText xml:space="preserve"> PAGEREF _Toc406339735 \h </w:instrText>
             </w:r>
             <w:r>
               <w:rPr>
@@ -294,7 +294,7 @@
               <w:lang w:eastAsia="da-DK"/>
             </w:rPr>
           </w:pPr>
-          <w:hyperlink w:anchor="_Toc406324756" w:history="1">
+          <w:hyperlink w:anchor="_Toc406339736" w:history="1">
             <w:r>
               <w:rPr>
                 <w:rStyle w:val="Hyperlink"/>
@@ -340,7 +340,7 @@
                 <w:noProof/>
                 <w:webHidden/>
               </w:rPr>
-              <w:instrText xml:space="preserve"> PAGEREF _Toc406324756 \h </w:instrText>
+              <w:instrText xml:space="preserve"> PAGEREF _Toc406339736 \h </w:instrText>
             </w:r>
             <w:r>
               <w:rPr>
@@ -384,7 +384,7 @@
               <w:lang w:eastAsia="da-DK"/>
             </w:rPr>
           </w:pPr>
-          <w:hyperlink w:anchor="_Toc406324757" w:history="1">
+          <w:hyperlink w:anchor="_Toc406339737" w:history="1">
             <w:r>
               <w:rPr>
                 <w:rStyle w:val="Hyperlink"/>
@@ -430,7 +430,7 @@
                 <w:noProof/>
                 <w:webHidden/>
               </w:rPr>
-              <w:instrText xml:space="preserve"> PAGEREF _Toc406324757 \h </w:instrText>
+              <w:instrText xml:space="preserve"> PAGEREF _Toc406339737 \h </w:instrText>
             </w:r>
             <w:r>
               <w:rPr>
@@ -474,7 +474,7 @@
               <w:lang w:eastAsia="da-DK"/>
             </w:rPr>
           </w:pPr>
-          <w:hyperlink w:anchor="_Toc406324758" w:history="1">
+          <w:hyperlink w:anchor="_Toc406339738" w:history="1">
             <w:r>
               <w:rPr>
                 <w:rStyle w:val="Hyperlink"/>
@@ -520,7 +520,7 @@
                 <w:noProof/>
                 <w:webHidden/>
               </w:rPr>
-              <w:instrText xml:space="preserve"> PAGEREF _Toc406324758 \h </w:instrText>
+              <w:instrText xml:space="preserve"> PAGEREF _Toc406339738 \h </w:instrText>
             </w:r>
             <w:r>
               <w:rPr>
@@ -564,7 +564,7 @@
               <w:lang w:eastAsia="da-DK"/>
             </w:rPr>
           </w:pPr>
-          <w:hyperlink w:anchor="_Toc406324759" w:history="1">
+          <w:hyperlink w:anchor="_Toc406339739" w:history="1">
             <w:r>
               <w:rPr>
                 <w:rStyle w:val="Hyperlink"/>
@@ -610,7 +610,7 @@
                 <w:noProof/>
                 <w:webHidden/>
               </w:rPr>
-              <w:instrText xml:space="preserve"> PAGEREF _Toc406324759 \h </w:instrText>
+              <w:instrText xml:space="preserve"> PAGEREF _Toc406339739 \h </w:instrText>
             </w:r>
             <w:r>
               <w:rPr>
@@ -654,7 +654,7 @@
               <w:lang w:eastAsia="da-DK"/>
             </w:rPr>
           </w:pPr>
-          <w:hyperlink w:anchor="_Toc406324760" w:history="1">
+          <w:hyperlink w:anchor="_Toc406339740" w:history="1">
             <w:r>
               <w:rPr>
                 <w:rStyle w:val="Hyperlink"/>
@@ -700,7 +700,7 @@
                 <w:noProof/>
                 <w:webHidden/>
               </w:rPr>
-              <w:instrText xml:space="preserve"> PAGEREF _Toc406324760 \h </w:instrText>
+              <w:instrText xml:space="preserve"> PAGEREF _Toc406339740 \h </w:instrText>
             </w:r>
             <w:r>
               <w:rPr>
@@ -744,7 +744,7 @@
               <w:lang w:eastAsia="da-DK"/>
             </w:rPr>
           </w:pPr>
-          <w:hyperlink w:anchor="_Toc406324761" w:history="1">
+          <w:hyperlink w:anchor="_Toc406339741" w:history="1">
             <w:r>
               <w:rPr>
                 <w:rStyle w:val="Hyperlink"/>
@@ -790,7 +790,7 @@
                 <w:noProof/>
                 <w:webHidden/>
               </w:rPr>
-              <w:instrText xml:space="preserve"> PAGEREF _Toc406324761 \h </w:instrText>
+              <w:instrText xml:space="preserve"> PAGEREF _Toc406339741 \h </w:instrText>
             </w:r>
             <w:r>
               <w:rPr>
@@ -834,7 +834,7 @@
               <w:lang w:eastAsia="da-DK"/>
             </w:rPr>
           </w:pPr>
-          <w:hyperlink w:anchor="_Toc406324762" w:history="1">
+          <w:hyperlink w:anchor="_Toc406339742" w:history="1">
             <w:r>
               <w:rPr>
                 <w:rStyle w:val="Hyperlink"/>
@@ -880,7 +880,7 @@
                 <w:noProof/>
                 <w:webHidden/>
               </w:rPr>
-              <w:instrText xml:space="preserve"> PAGEREF _Toc406324762 \h </w:instrText>
+              <w:instrText xml:space="preserve"> PAGEREF _Toc406339742 \h </w:instrText>
             </w:r>
             <w:r>
               <w:rPr>
@@ -924,7 +924,7 @@
               <w:lang w:eastAsia="da-DK"/>
             </w:rPr>
           </w:pPr>
-          <w:hyperlink w:anchor="_Toc406324763" w:history="1">
+          <w:hyperlink w:anchor="_Toc406339743" w:history="1">
             <w:r>
               <w:rPr>
                 <w:rStyle w:val="Hyperlink"/>
@@ -970,7 +970,7 @@
                 <w:noProof/>
                 <w:webHidden/>
               </w:rPr>
-              <w:instrText xml:space="preserve"> PAGEREF _Toc406324763 \h </w:instrText>
+              <w:instrText xml:space="preserve"> PAGEREF _Toc406339743 \h </w:instrText>
             </w:r>
             <w:r>
               <w:rPr>
@@ -1014,7 +1014,7 @@
               <w:lang w:eastAsia="da-DK"/>
             </w:rPr>
           </w:pPr>
-          <w:hyperlink w:anchor="_Toc406324764" w:history="1">
+          <w:hyperlink w:anchor="_Toc406339744" w:history="1">
             <w:r>
               <w:rPr>
                 <w:rStyle w:val="Hyperlink"/>
@@ -1060,7 +1060,7 @@
                 <w:noProof/>
                 <w:webHidden/>
               </w:rPr>
-              <w:instrText xml:space="preserve"> PAGEREF _Toc406324764 \h </w:instrText>
+              <w:instrText xml:space="preserve"> PAGEREF _Toc406339744 \h </w:instrText>
             </w:r>
             <w:r>
               <w:rPr>
@@ -1103,7 +1103,7 @@
               <w:lang w:eastAsia="da-DK"/>
             </w:rPr>
           </w:pPr>
-          <w:hyperlink w:anchor="_Toc406324765" w:history="1">
+          <w:hyperlink w:anchor="_Toc406339745" w:history="1">
             <w:r>
               <w:rPr>
                 <w:rStyle w:val="Hyperlink"/>
@@ -1132,7 +1132,7 @@
                 <w:noProof/>
                 <w:webHidden/>
               </w:rPr>
-              <w:instrText xml:space="preserve"> PAGEREF _Toc406324765 \h </w:instrText>
+              <w:instrText xml:space="preserve"> PAGEREF _Toc406339745 \h </w:instrText>
             </w:r>
             <w:r>
               <w:rPr>
@@ -1175,7 +1175,7 @@
               <w:lang w:eastAsia="da-DK"/>
             </w:rPr>
           </w:pPr>
-          <w:hyperlink w:anchor="_Toc406324766" w:history="1">
+          <w:hyperlink w:anchor="_Toc406339746" w:history="1">
             <w:r>
               <w:rPr>
                 <w:rStyle w:val="Hyperlink"/>
@@ -1203,7 +1203,7 @@
                 <w:noProof/>
                 <w:webHidden/>
               </w:rPr>
-              <w:instrText xml:space="preserve"> PAGEREF _Toc406324766 \h </w:instrText>
+              <w:instrText xml:space="preserve"> PAGEREF _Toc406339746 \h </w:instrText>
             </w:r>
             <w:r>
               <w:rPr>
@@ -1247,7 +1247,7 @@
               <w:lang w:eastAsia="da-DK"/>
             </w:rPr>
           </w:pPr>
-          <w:hyperlink w:anchor="_Toc406324767" w:history="1">
+          <w:hyperlink w:anchor="_Toc406339747" w:history="1">
             <w:r>
               <w:rPr>
                 <w:rStyle w:val="Hyperlink"/>
@@ -1291,7 +1291,7 @@
                 <w:noProof/>
                 <w:webHidden/>
               </w:rPr>
-              <w:instrText xml:space="preserve"> PAGEREF _Toc406324767 \h </w:instrText>
+              <w:instrText xml:space="preserve"> PAGEREF _Toc406339747 \h </w:instrText>
             </w:r>
             <w:r>
               <w:rPr>
@@ -1335,7 +1335,7 @@
               <w:lang w:eastAsia="da-DK"/>
             </w:rPr>
           </w:pPr>
-          <w:hyperlink w:anchor="_Toc406324768" w:history="1">
+          <w:hyperlink w:anchor="_Toc406339748" w:history="1">
             <w:r>
               <w:rPr>
                 <w:rStyle w:val="Hyperlink"/>
@@ -1377,7 +1377,7 @@
                 <w:noProof/>
                 <w:webHidden/>
               </w:rPr>
-              <w:instrText xml:space="preserve"> PAGEREF _Toc406324768 \h </w:instrText>
+              <w:instrText xml:space="preserve"> PAGEREF _Toc406339748 \h </w:instrText>
             </w:r>
             <w:r>
               <w:rPr>
@@ -1421,7 +1421,7 @@
               <w:lang w:eastAsia="da-DK"/>
             </w:rPr>
           </w:pPr>
-          <w:hyperlink w:anchor="_Toc406324769" w:history="1">
+          <w:hyperlink w:anchor="_Toc406339749" w:history="1">
             <w:r>
               <w:rPr>
                 <w:rStyle w:val="Hyperlink"/>
@@ -1463,7 +1463,7 @@
                 <w:noProof/>
                 <w:webHidden/>
               </w:rPr>
-              <w:instrText xml:space="preserve"> PAGEREF _Toc406324769 \h </w:instrText>
+              <w:instrText xml:space="preserve"> PAGEREF _Toc406339749 \h </w:instrText>
             </w:r>
             <w:r>
               <w:rPr>
@@ -1507,7 +1507,7 @@
               <w:lang w:eastAsia="da-DK"/>
             </w:rPr>
           </w:pPr>
-          <w:hyperlink w:anchor="_Toc406324770" w:history="1">
+          <w:hyperlink w:anchor="_Toc406339750" w:history="1">
             <w:r>
               <w:rPr>
                 <w:rStyle w:val="Hyperlink"/>
@@ -1549,7 +1549,7 @@
                 <w:noProof/>
                 <w:webHidden/>
               </w:rPr>
-              <w:instrText xml:space="preserve"> PAGEREF _Toc406324770 \h </w:instrText>
+              <w:instrText xml:space="preserve"> PAGEREF _Toc406339750 \h </w:instrText>
             </w:r>
             <w:r>
               <w:rPr>
@@ -1593,7 +1593,7 @@
               <w:lang w:eastAsia="da-DK"/>
             </w:rPr>
           </w:pPr>
-          <w:hyperlink w:anchor="_Toc406324771" w:history="1">
+          <w:hyperlink w:anchor="_Toc406339751" w:history="1">
             <w:r>
               <w:rPr>
                 <w:rStyle w:val="Hyperlink"/>
@@ -1635,7 +1635,7 @@
                 <w:noProof/>
                 <w:webHidden/>
               </w:rPr>
-              <w:instrText xml:space="preserve"> PAGEREF _Toc406324771 \h </w:instrText>
+              <w:instrText xml:space="preserve"> PAGEREF _Toc406339751 \h </w:instrText>
             </w:r>
             <w:r>
               <w:rPr>
@@ -1679,7 +1679,7 @@
               <w:lang w:eastAsia="da-DK"/>
             </w:rPr>
           </w:pPr>
-          <w:hyperlink w:anchor="_Toc406324772" w:history="1">
+          <w:hyperlink w:anchor="_Toc406339752" w:history="1">
             <w:r>
               <w:rPr>
                 <w:rStyle w:val="Hyperlink"/>
@@ -1721,7 +1721,7 @@
                 <w:noProof/>
                 <w:webHidden/>
               </w:rPr>
-              <w:instrText xml:space="preserve"> PAGEREF _Toc406324772 \h </w:instrText>
+              <w:instrText xml:space="preserve"> PAGEREF _Toc406339752 \h </w:instrText>
             </w:r>
             <w:r>
               <w:rPr>
@@ -1765,7 +1765,7 @@
               <w:lang w:eastAsia="da-DK"/>
             </w:rPr>
           </w:pPr>
-          <w:hyperlink w:anchor="_Toc406324773" w:history="1">
+          <w:hyperlink w:anchor="_Toc406339753" w:history="1">
             <w:r>
               <w:rPr>
                 <w:rStyle w:val="Hyperlink"/>
@@ -1807,7 +1807,7 @@
                 <w:noProof/>
                 <w:webHidden/>
               </w:rPr>
-              <w:instrText xml:space="preserve"> PAGEREF _Toc406324773 \h </w:instrText>
+              <w:instrText xml:space="preserve"> PAGEREF _Toc406339753 \h </w:instrText>
             </w:r>
             <w:r>
               <w:rPr>
@@ -1851,7 +1851,7 @@
               <w:lang w:eastAsia="da-DK"/>
             </w:rPr>
           </w:pPr>
-          <w:hyperlink w:anchor="_Toc406324774" w:history="1">
+          <w:hyperlink w:anchor="_Toc406339754" w:history="1">
             <w:r>
               <w:rPr>
                 <w:rStyle w:val="Hyperlink"/>
@@ -1893,7 +1893,7 @@
                 <w:noProof/>
                 <w:webHidden/>
               </w:rPr>
-              <w:instrText xml:space="preserve"> PAGEREF _Toc406324774 \h </w:instrText>
+              <w:instrText xml:space="preserve"> PAGEREF _Toc406339754 \h </w:instrText>
             </w:r>
             <w:r>
               <w:rPr>
@@ -1937,7 +1937,7 @@
               <w:lang w:eastAsia="da-DK"/>
             </w:rPr>
           </w:pPr>
-          <w:hyperlink w:anchor="_Toc406324775" w:history="1">
+          <w:hyperlink w:anchor="_Toc406339755" w:history="1">
             <w:r>
               <w:rPr>
                 <w:rStyle w:val="Hyperlink"/>
@@ -1979,7 +1979,7 @@
                 <w:noProof/>
                 <w:webHidden/>
               </w:rPr>
-              <w:instrText xml:space="preserve"> PAGEREF _Toc406324775 \h </w:instrText>
+              <w:instrText xml:space="preserve"> PAGEREF _Toc406339755 \h </w:instrText>
             </w:r>
             <w:r>
               <w:rPr>
@@ -2023,7 +2023,7 @@
               <w:lang w:eastAsia="da-DK"/>
             </w:rPr>
           </w:pPr>
-          <w:hyperlink w:anchor="_Toc406324776" w:history="1">
+          <w:hyperlink w:anchor="_Toc406339756" w:history="1">
             <w:r>
               <w:rPr>
                 <w:rStyle w:val="Hyperlink"/>
@@ -2065,7 +2065,7 @@
                 <w:noProof/>
                 <w:webHidden/>
               </w:rPr>
-              <w:instrText xml:space="preserve"> PAGEREF _Toc406324776 \h </w:instrText>
+              <w:instrText xml:space="preserve"> PAGEREF _Toc406339756 \h </w:instrText>
             </w:r>
             <w:r>
               <w:rPr>
@@ -2109,7 +2109,7 @@
               <w:lang w:eastAsia="da-DK"/>
             </w:rPr>
           </w:pPr>
-          <w:hyperlink w:anchor="_Toc406324777" w:history="1">
+          <w:hyperlink w:anchor="_Toc406339757" w:history="1">
             <w:r>
               <w:rPr>
                 <w:rStyle w:val="Hyperlink"/>
@@ -2151,7 +2151,7 @@
                 <w:noProof/>
                 <w:webHidden/>
               </w:rPr>
-              <w:instrText xml:space="preserve"> PAGEREF _Toc406324777 \h </w:instrText>
+              <w:instrText xml:space="preserve"> PAGEREF _Toc406339757 \h </w:instrText>
             </w:r>
             <w:r>
               <w:rPr>
@@ -2195,7 +2195,7 @@
               <w:lang w:eastAsia="da-DK"/>
             </w:rPr>
           </w:pPr>
-          <w:hyperlink w:anchor="_Toc406324778" w:history="1">
+          <w:hyperlink w:anchor="_Toc406339758" w:history="1">
             <w:r>
               <w:rPr>
                 <w:rStyle w:val="Hyperlink"/>
@@ -2237,7 +2237,7 @@
                 <w:noProof/>
                 <w:webHidden/>
               </w:rPr>
-              <w:instrText xml:space="preserve"> PAGEREF _Toc406324778 \h </w:instrText>
+              <w:instrText xml:space="preserve"> PAGEREF _Toc406339758 \h </w:instrText>
             </w:r>
             <w:r>
               <w:rPr>
@@ -2281,7 +2281,7 @@
               <w:lang w:eastAsia="da-DK"/>
             </w:rPr>
           </w:pPr>
-          <w:hyperlink w:anchor="_Toc406324779" w:history="1">
+          <w:hyperlink w:anchor="_Toc406339759" w:history="1">
             <w:r>
               <w:rPr>
                 <w:rStyle w:val="Hyperlink"/>
@@ -2323,7 +2323,7 @@
                 <w:noProof/>
                 <w:webHidden/>
               </w:rPr>
-              <w:instrText xml:space="preserve"> PAGEREF _Toc406324779 \h </w:instrText>
+              <w:instrText xml:space="preserve"> PAGEREF _Toc406339759 \h </w:instrText>
             </w:r>
             <w:r>
               <w:rPr>
@@ -2366,7 +2366,7 @@
               <w:lang w:eastAsia="da-DK"/>
             </w:rPr>
           </w:pPr>
-          <w:hyperlink w:anchor="_Toc406324780" w:history="1">
+          <w:hyperlink w:anchor="_Toc406339760" w:history="1">
             <w:r>
               <w:rPr>
                 <w:rStyle w:val="Hyperlink"/>
@@ -2393,7 +2393,7 @@
                 <w:noProof/>
                 <w:webHidden/>
               </w:rPr>
-              <w:instrText xml:space="preserve"> PAGEREF _Toc406324780 \h </w:instrText>
+              <w:instrText xml:space="preserve"> PAGEREF _Toc406339760 \h </w:instrText>
             </w:r>
             <w:r>
               <w:rPr>
@@ -2436,7 +2436,7 @@
               <w:lang w:eastAsia="da-DK"/>
             </w:rPr>
           </w:pPr>
-          <w:hyperlink w:anchor="_Toc406324781" w:history="1">
+          <w:hyperlink w:anchor="_Toc406339761" w:history="1">
             <w:r>
               <w:rPr>
                 <w:rStyle w:val="Hyperlink"/>
@@ -2463,7 +2463,7 @@
                 <w:noProof/>
                 <w:webHidden/>
               </w:rPr>
-              <w:instrText xml:space="preserve"> PAGEREF _Toc406324781 \h </w:instrText>
+              <w:instrText xml:space="preserve"> PAGEREF _Toc406339761 \h </w:instrText>
             </w:r>
             <w:r>
               <w:rPr>
@@ -2507,7 +2507,7 @@
               <w:lang w:eastAsia="da-DK"/>
             </w:rPr>
           </w:pPr>
-          <w:hyperlink w:anchor="_Toc406324782" w:history="1">
+          <w:hyperlink w:anchor="_Toc406339762" w:history="1">
             <w:r>
               <w:rPr>
                 <w:rStyle w:val="Hyperlink"/>
@@ -2551,7 +2551,7 @@
                 <w:noProof/>
                 <w:webHidden/>
               </w:rPr>
-              <w:instrText xml:space="preserve"> PAGEREF _Toc406324782 \h </w:instrText>
+              <w:instrText xml:space="preserve"> PAGEREF _Toc406339762 \h </w:instrText>
             </w:r>
             <w:r>
               <w:rPr>
@@ -2595,7 +2595,7 @@
               <w:lang w:eastAsia="da-DK"/>
             </w:rPr>
           </w:pPr>
-          <w:hyperlink w:anchor="_Toc406324783" w:history="1">
+          <w:hyperlink w:anchor="_Toc406339763" w:history="1">
             <w:r>
               <w:rPr>
                 <w:rStyle w:val="Hyperlink"/>
@@ -2639,7 +2639,7 @@
                 <w:noProof/>
                 <w:webHidden/>
               </w:rPr>
-              <w:instrText xml:space="preserve"> PAGEREF _Toc406324783 \h </w:instrText>
+              <w:instrText xml:space="preserve"> PAGEREF _Toc406339763 \h </w:instrText>
             </w:r>
             <w:r>
               <w:rPr>
@@ -2683,7 +2683,7 @@
               <w:lang w:eastAsia="da-DK"/>
             </w:rPr>
           </w:pPr>
-          <w:hyperlink w:anchor="_Toc406324784" w:history="1">
+          <w:hyperlink w:anchor="_Toc406339764" w:history="1">
             <w:r>
               <w:rPr>
                 <w:rStyle w:val="Hyperlink"/>
@@ -2727,7 +2727,7 @@
                 <w:noProof/>
                 <w:webHidden/>
               </w:rPr>
-              <w:instrText xml:space="preserve"> PAGEREF _Toc406324784 \h </w:instrText>
+              <w:instrText xml:space="preserve"> PAGEREF _Toc406339764 \h </w:instrText>
             </w:r>
             <w:r>
               <w:rPr>
@@ -2770,7 +2770,7 @@
               <w:lang w:eastAsia="da-DK"/>
             </w:rPr>
           </w:pPr>
-          <w:hyperlink w:anchor="_Toc406324785" w:history="1">
+          <w:hyperlink w:anchor="_Toc406339765" w:history="1">
             <w:r>
               <w:rPr>
                 <w:rStyle w:val="Hyperlink"/>
@@ -2797,7 +2797,7 @@
                 <w:noProof/>
                 <w:webHidden/>
               </w:rPr>
-              <w:instrText xml:space="preserve"> PAGEREF _Toc406324785 \h </w:instrText>
+              <w:instrText xml:space="preserve"> PAGEREF _Toc406339765 \h </w:instrText>
             </w:r>
             <w:r>
               <w:rPr>
@@ -2840,7 +2840,7 @@
               <w:lang w:eastAsia="da-DK"/>
             </w:rPr>
           </w:pPr>
-          <w:hyperlink w:anchor="_Toc406324786" w:history="1">
+          <w:hyperlink w:anchor="_Toc406339766" w:history="1">
             <w:r>
               <w:rPr>
                 <w:rStyle w:val="Hyperlink"/>
@@ -2867,7 +2867,7 @@
                 <w:noProof/>
                 <w:webHidden/>
               </w:rPr>
-              <w:instrText xml:space="preserve"> PAGEREF _Toc406324786 \h </w:instrText>
+              <w:instrText xml:space="preserve"> PAGEREF _Toc406339766 \h </w:instrText>
             </w:r>
             <w:r>
               <w:rPr>
@@ -2910,7 +2910,7 @@
               <w:lang w:eastAsia="da-DK"/>
             </w:rPr>
           </w:pPr>
-          <w:hyperlink w:anchor="_Toc406324787" w:history="1">
+          <w:hyperlink w:anchor="_Toc406339767" w:history="1">
             <w:r>
               <w:rPr>
                 <w:rStyle w:val="Hyperlink"/>
@@ -2937,7 +2937,7 @@
                 <w:noProof/>
                 <w:webHidden/>
               </w:rPr>
-              <w:instrText xml:space="preserve"> PAGEREF _Toc406324787 \h </w:instrText>
+              <w:instrText xml:space="preserve"> PAGEREF _Toc406339767 \h </w:instrText>
             </w:r>
             <w:r>
               <w:rPr>
@@ -2980,7 +2980,7 @@
               <w:lang w:eastAsia="da-DK"/>
             </w:rPr>
           </w:pPr>
-          <w:hyperlink w:anchor="_Toc406324788" w:history="1">
+          <w:hyperlink w:anchor="_Toc406339768" w:history="1">
             <w:r>
               <w:rPr>
                 <w:rStyle w:val="Hyperlink"/>
@@ -3007,7 +3007,7 @@
                 <w:noProof/>
                 <w:webHidden/>
               </w:rPr>
-              <w:instrText xml:space="preserve"> PAGEREF _Toc406324788 \h </w:instrText>
+              <w:instrText xml:space="preserve"> PAGEREF _Toc406339768 \h </w:instrText>
             </w:r>
             <w:r>
               <w:rPr>
@@ -3050,7 +3050,7 @@
               <w:lang w:eastAsia="da-DK"/>
             </w:rPr>
           </w:pPr>
-          <w:hyperlink w:anchor="_Toc406324789" w:history="1">
+          <w:hyperlink w:anchor="_Toc406339769" w:history="1">
             <w:r>
               <w:rPr>
                 <w:rStyle w:val="Hyperlink"/>
@@ -3077,7 +3077,7 @@
                 <w:noProof/>
                 <w:webHidden/>
               </w:rPr>
-              <w:instrText xml:space="preserve"> PAGEREF _Toc406324789 \h </w:instrText>
+              <w:instrText xml:space="preserve"> PAGEREF _Toc406339769 \h </w:instrText>
             </w:r>
             <w:r>
               <w:rPr>
@@ -3120,7 +3120,7 @@
               <w:lang w:eastAsia="da-DK"/>
             </w:rPr>
           </w:pPr>
-          <w:hyperlink w:anchor="_Toc406324790" w:history="1">
+          <w:hyperlink w:anchor="_Toc406339770" w:history="1">
             <w:r>
               <w:rPr>
                 <w:rStyle w:val="Hyperlink"/>
@@ -3147,7 +3147,7 @@
                 <w:noProof/>
                 <w:webHidden/>
               </w:rPr>
-              <w:instrText xml:space="preserve"> PAGEREF _Toc406324790 \h </w:instrText>
+              <w:instrText xml:space="preserve"> PAGEREF _Toc406339770 \h </w:instrText>
             </w:r>
             <w:r>
               <w:rPr>
@@ -3190,7 +3190,7 @@
               <w:lang w:eastAsia="da-DK"/>
             </w:rPr>
           </w:pPr>
-          <w:hyperlink w:anchor="_Toc406324791" w:history="1">
+          <w:hyperlink w:anchor="_Toc406339771" w:history="1">
             <w:r>
               <w:rPr>
                 <w:rStyle w:val="Hyperlink"/>
@@ -3217,7 +3217,7 @@
                 <w:noProof/>
                 <w:webHidden/>
               </w:rPr>
-              <w:instrText xml:space="preserve"> PAGEREF _Toc406324791 \h </w:instrText>
+              <w:instrText xml:space="preserve"> PAGEREF _Toc406339771 \h </w:instrText>
             </w:r>
             <w:r>
               <w:rPr>
@@ -3260,7 +3260,7 @@
               <w:lang w:eastAsia="da-DK"/>
             </w:rPr>
           </w:pPr>
-          <w:hyperlink w:anchor="_Toc406324792" w:history="1">
+          <w:hyperlink w:anchor="_Toc406339772" w:history="1">
             <w:r>
               <w:rPr>
                 <w:rStyle w:val="Hyperlink"/>
@@ -3287,7 +3287,7 @@
                 <w:noProof/>
                 <w:webHidden/>
               </w:rPr>
-              <w:instrText xml:space="preserve"> PAGEREF _Toc406324792 \h </w:instrText>
+              <w:instrText xml:space="preserve"> PAGEREF _Toc406339772 \h </w:instrText>
             </w:r>
             <w:r>
               <w:rPr>
@@ -3330,7 +3330,7 @@
               <w:lang w:eastAsia="da-DK"/>
             </w:rPr>
           </w:pPr>
-          <w:hyperlink w:anchor="_Toc406324793" w:history="1">
+          <w:hyperlink w:anchor="_Toc406339773" w:history="1">
             <w:r>
               <w:rPr>
                 <w:rStyle w:val="Hyperlink"/>
@@ -3357,7 +3357,7 @@
                 <w:noProof/>
                 <w:webHidden/>
               </w:rPr>
-              <w:instrText xml:space="preserve"> PAGEREF _Toc406324793 \h </w:instrText>
+              <w:instrText xml:space="preserve"> PAGEREF _Toc406339773 \h </w:instrText>
             </w:r>
             <w:r>
               <w:rPr>
@@ -3400,7 +3400,7 @@
               <w:lang w:eastAsia="da-DK"/>
             </w:rPr>
           </w:pPr>
-          <w:hyperlink w:anchor="_Toc406324794" w:history="1">
+          <w:hyperlink w:anchor="_Toc406339774" w:history="1">
             <w:r>
               <w:rPr>
                 <w:rStyle w:val="Hyperlink"/>
@@ -3427,7 +3427,7 @@
                 <w:noProof/>
                 <w:webHidden/>
               </w:rPr>
-              <w:instrText xml:space="preserve"> PAGEREF _Toc406324794 \h </w:instrText>
+              <w:instrText xml:space="preserve"> PAGEREF _Toc406339774 \h </w:instrText>
             </w:r>
             <w:r>
               <w:rPr>
@@ -3470,7 +3470,7 @@
               <w:lang w:eastAsia="da-DK"/>
             </w:rPr>
           </w:pPr>
-          <w:hyperlink w:anchor="_Toc406324795" w:history="1">
+          <w:hyperlink w:anchor="_Toc406339775" w:history="1">
             <w:r>
               <w:rPr>
                 <w:rStyle w:val="Hyperlink"/>
@@ -3497,7 +3497,7 @@
                 <w:noProof/>
                 <w:webHidden/>
               </w:rPr>
-              <w:instrText xml:space="preserve"> PAGEREF _Toc406324795 \h </w:instrText>
+              <w:instrText xml:space="preserve"> PAGEREF _Toc406339775 \h </w:instrText>
             </w:r>
             <w:r>
               <w:rPr>
@@ -3540,7 +3540,7 @@
               <w:lang w:eastAsia="da-DK"/>
             </w:rPr>
           </w:pPr>
-          <w:hyperlink w:anchor="_Toc406324796" w:history="1">
+          <w:hyperlink w:anchor="_Toc406339776" w:history="1">
             <w:r>
               <w:rPr>
                 <w:rStyle w:val="Hyperlink"/>
@@ -3567,7 +3567,7 @@
                 <w:noProof/>
                 <w:webHidden/>
               </w:rPr>
-              <w:instrText xml:space="preserve"> PAGEREF _Toc406324796 \h </w:instrText>
+              <w:instrText xml:space="preserve"> PAGEREF _Toc406339776 \h </w:instrText>
             </w:r>
             <w:r>
               <w:rPr>
@@ -3610,7 +3610,7 @@
               <w:lang w:eastAsia="da-DK"/>
             </w:rPr>
           </w:pPr>
-          <w:hyperlink w:anchor="_Toc406324797" w:history="1">
+          <w:hyperlink w:anchor="_Toc406339777" w:history="1">
             <w:r>
               <w:rPr>
                 <w:rStyle w:val="Hyperlink"/>
@@ -3637,7 +3637,7 @@
                 <w:noProof/>
                 <w:webHidden/>
               </w:rPr>
-              <w:instrText xml:space="preserve"> PAGEREF _Toc406324797 \h </w:instrText>
+              <w:instrText xml:space="preserve"> PAGEREF _Toc406339777 \h </w:instrText>
             </w:r>
             <w:r>
               <w:rPr>
@@ -3680,7 +3680,7 @@
               <w:lang w:eastAsia="da-DK"/>
             </w:rPr>
           </w:pPr>
-          <w:hyperlink w:anchor="_Toc406324798" w:history="1">
+          <w:hyperlink w:anchor="_Toc406339778" w:history="1">
             <w:r>
               <w:rPr>
                 <w:rStyle w:val="Hyperlink"/>
@@ -3707,7 +3707,7 @@
                 <w:noProof/>
                 <w:webHidden/>
               </w:rPr>
-              <w:instrText xml:space="preserve"> PAGEREF _Toc406324798 \h </w:instrText>
+              <w:instrText xml:space="preserve"> PAGEREF _Toc406339778 \h </w:instrText>
             </w:r>
             <w:r>
               <w:rPr>
@@ -3750,7 +3750,7 @@
               <w:lang w:eastAsia="da-DK"/>
             </w:rPr>
           </w:pPr>
-          <w:hyperlink w:anchor="_Toc406324799" w:history="1">
+          <w:hyperlink w:anchor="_Toc406339779" w:history="1">
             <w:r>
               <w:rPr>
                 <w:rStyle w:val="Hyperlink"/>
@@ -3777,7 +3777,7 @@
                 <w:noProof/>
                 <w:webHidden/>
               </w:rPr>
-              <w:instrText xml:space="preserve"> PAGEREF _Toc406324799 \h </w:instrText>
+              <w:instrText xml:space="preserve"> PAGEREF _Toc406339779 \h </w:instrText>
             </w:r>
             <w:r>
               <w:rPr>
@@ -3820,7 +3820,7 @@
               <w:lang w:eastAsia="da-DK"/>
             </w:rPr>
           </w:pPr>
-          <w:hyperlink w:anchor="_Toc406324800" w:history="1">
+          <w:hyperlink w:anchor="_Toc406339780" w:history="1">
             <w:r>
               <w:rPr>
                 <w:rStyle w:val="Hyperlink"/>
@@ -3847,7 +3847,7 @@
                 <w:noProof/>
                 <w:webHidden/>
               </w:rPr>
-              <w:instrText xml:space="preserve"> PAGEREF _Toc406324800 \h </w:instrText>
+              <w:instrText xml:space="preserve"> PAGEREF _Toc406339780 \h </w:instrText>
             </w:r>
             <w:r>
               <w:rPr>
@@ -3890,7 +3890,7 @@
               <w:lang w:eastAsia="da-DK"/>
             </w:rPr>
           </w:pPr>
-          <w:hyperlink w:anchor="_Toc406324801" w:history="1">
+          <w:hyperlink w:anchor="_Toc406339781" w:history="1">
             <w:r>
               <w:rPr>
                 <w:rStyle w:val="Hyperlink"/>
@@ -3917,7 +3917,7 @@
                 <w:noProof/>
                 <w:webHidden/>
               </w:rPr>
-              <w:instrText xml:space="preserve"> PAGEREF _Toc406324801 \h </w:instrText>
+              <w:instrText xml:space="preserve"> PAGEREF _Toc406339781 \h </w:instrText>
             </w:r>
             <w:r>
               <w:rPr>
@@ -3960,7 +3960,7 @@
               <w:lang w:eastAsia="da-DK"/>
             </w:rPr>
           </w:pPr>
-          <w:hyperlink w:anchor="_Toc406324802" w:history="1">
+          <w:hyperlink w:anchor="_Toc406339782" w:history="1">
             <w:r>
               <w:rPr>
                 <w:rStyle w:val="Hyperlink"/>
@@ -3987,7 +3987,7 @@
                 <w:noProof/>
                 <w:webHidden/>
               </w:rPr>
-              <w:instrText xml:space="preserve"> PAGEREF _Toc406324802 \h </w:instrText>
+              <w:instrText xml:space="preserve"> PAGEREF _Toc406339782 \h </w:instrText>
             </w:r>
             <w:r>
               <w:rPr>
@@ -4030,7 +4030,7 @@
               <w:lang w:eastAsia="da-DK"/>
             </w:rPr>
           </w:pPr>
-          <w:hyperlink w:anchor="_Toc406324803" w:history="1">
+          <w:hyperlink w:anchor="_Toc406339783" w:history="1">
             <w:r>
               <w:rPr>
                 <w:rStyle w:val="Hyperlink"/>
@@ -4058,7 +4058,7 @@
                 <w:noProof/>
                 <w:webHidden/>
               </w:rPr>
-              <w:instrText xml:space="preserve"> PAGEREF _Toc406324803 \h </w:instrText>
+              <w:instrText xml:space="preserve"> PAGEREF _Toc406339783 \h </w:instrText>
             </w:r>
             <w:r>
               <w:rPr>
@@ -4101,7 +4101,7 @@
               <w:lang w:eastAsia="da-DK"/>
             </w:rPr>
           </w:pPr>
-          <w:hyperlink w:anchor="_Toc406324804" w:history="1">
+          <w:hyperlink w:anchor="_Toc406339784" w:history="1">
             <w:r>
               <w:rPr>
                 <w:rStyle w:val="Hyperlink"/>
@@ -4128,7 +4128,7 @@
                 <w:noProof/>
                 <w:webHidden/>
               </w:rPr>
-              <w:instrText xml:space="preserve"> PAGEREF _Toc406324804 \h </w:instrText>
+              <w:instrText xml:space="preserve"> PAGEREF _Toc406339784 \h </w:instrText>
             </w:r>
             <w:r>
               <w:rPr>
@@ -4171,7 +4171,7 @@
               <w:lang w:eastAsia="da-DK"/>
             </w:rPr>
           </w:pPr>
-          <w:hyperlink w:anchor="_Toc406324805" w:history="1">
+          <w:hyperlink w:anchor="_Toc406339785" w:history="1">
             <w:r>
               <w:rPr>
                 <w:rStyle w:val="Hyperlink"/>
@@ -4198,7 +4198,7 @@
                 <w:noProof/>
                 <w:webHidden/>
               </w:rPr>
-              <w:instrText xml:space="preserve"> PAGEREF _Toc406324805 \h </w:instrText>
+              <w:instrText xml:space="preserve"> PAGEREF _Toc406339785 \h </w:instrText>
             </w:r>
             <w:r>
               <w:rPr>
@@ -4241,7 +4241,7 @@
               <w:lang w:eastAsia="da-DK"/>
             </w:rPr>
           </w:pPr>
-          <w:hyperlink w:anchor="_Toc406324806" w:history="1">
+          <w:hyperlink w:anchor="_Toc406339786" w:history="1">
             <w:r>
               <w:rPr>
                 <w:rStyle w:val="Hyperlink"/>
@@ -4268,7 +4268,7 @@
                 <w:noProof/>
                 <w:webHidden/>
               </w:rPr>
-              <w:instrText xml:space="preserve"> PAGEREF _Toc406324806 \h </w:instrText>
+              <w:instrText xml:space="preserve"> PAGEREF _Toc406339786 \h </w:instrText>
             </w:r>
             <w:r>
               <w:rPr>
@@ -4311,7 +4311,7 @@
               <w:lang w:eastAsia="da-DK"/>
             </w:rPr>
           </w:pPr>
-          <w:hyperlink w:anchor="_Toc406324807" w:history="1">
+          <w:hyperlink w:anchor="_Toc406339787" w:history="1">
             <w:r>
               <w:rPr>
                 <w:rStyle w:val="Hyperlink"/>
@@ -4338,7 +4338,7 @@
                 <w:noProof/>
                 <w:webHidden/>
               </w:rPr>
-              <w:instrText xml:space="preserve"> PAGEREF _Toc406324807 \h </w:instrText>
+              <w:instrText xml:space="preserve"> PAGEREF _Toc406339787 \h </w:instrText>
             </w:r>
             <w:r>
               <w:rPr>
@@ -4358,7 +4358,7 @@
                 <w:noProof/>
                 <w:webHidden/>
               </w:rPr>
-              <w:t>47</w:t>
+              <w:t>50</w:t>
             </w:r>
             <w:r>
               <w:rPr>
@@ -4381,7 +4381,7 @@
               <w:lang w:eastAsia="da-DK"/>
             </w:rPr>
           </w:pPr>
-          <w:hyperlink w:anchor="_Toc406324808" w:history="1">
+          <w:hyperlink w:anchor="_Toc406339788" w:history="1">
             <w:r>
               <w:rPr>
                 <w:rStyle w:val="Hyperlink"/>
@@ -4408,7 +4408,7 @@
                 <w:noProof/>
                 <w:webHidden/>
               </w:rPr>
-              <w:instrText xml:space="preserve"> PAGEREF _Toc406324808 \h </w:instrText>
+              <w:instrText xml:space="preserve"> PAGEREF _Toc406339788 \h </w:instrText>
             </w:r>
             <w:r>
               <w:rPr>
@@ -4428,7 +4428,7 @@
                 <w:noProof/>
                 <w:webHidden/>
               </w:rPr>
-              <w:t>48</w:t>
+              <w:t>51</w:t>
             </w:r>
             <w:r>
               <w:rPr>
@@ -4451,7 +4451,7 @@
               <w:lang w:eastAsia="da-DK"/>
             </w:rPr>
           </w:pPr>
-          <w:hyperlink w:anchor="_Toc406324809" w:history="1">
+          <w:hyperlink w:anchor="_Toc406339789" w:history="1">
             <w:r>
               <w:rPr>
                 <w:rStyle w:val="Hyperlink"/>
@@ -4478,7 +4478,7 @@
                 <w:noProof/>
                 <w:webHidden/>
               </w:rPr>
-              <w:instrText xml:space="preserve"> PAGEREF _Toc406324809 \h </w:instrText>
+              <w:instrText xml:space="preserve"> PAGEREF _Toc406339789 \h </w:instrText>
             </w:r>
             <w:r>
               <w:rPr>
@@ -4498,7 +4498,7 @@
                 <w:noProof/>
                 <w:webHidden/>
               </w:rPr>
-              <w:t>48</w:t>
+              <w:t>51</w:t>
             </w:r>
             <w:r>
               <w:rPr>
@@ -4521,7 +4521,7 @@
               <w:lang w:eastAsia="da-DK"/>
             </w:rPr>
           </w:pPr>
-          <w:hyperlink w:anchor="_Toc406324810" w:history="1">
+          <w:hyperlink w:anchor="_Toc406339790" w:history="1">
             <w:r>
               <w:rPr>
                 <w:rStyle w:val="Hyperlink"/>
@@ -4548,7 +4548,7 @@
                 <w:noProof/>
                 <w:webHidden/>
               </w:rPr>
-              <w:instrText xml:space="preserve"> PAGEREF _Toc406324810 \h </w:instrText>
+              <w:instrText xml:space="preserve"> PAGEREF _Toc406339790 \h </w:instrText>
             </w:r>
             <w:r>
               <w:rPr>
@@ -4568,7 +4568,7 @@
                 <w:noProof/>
                 <w:webHidden/>
               </w:rPr>
-              <w:t>48</w:t>
+              <w:t>51</w:t>
             </w:r>
             <w:r>
               <w:rPr>
@@ -4591,7 +4591,7 @@
               <w:lang w:eastAsia="da-DK"/>
             </w:rPr>
           </w:pPr>
-          <w:hyperlink w:anchor="_Toc406324811" w:history="1">
+          <w:hyperlink w:anchor="_Toc406339791" w:history="1">
             <w:r>
               <w:rPr>
                 <w:rStyle w:val="Hyperlink"/>
@@ -4618,7 +4618,7 @@
                 <w:noProof/>
                 <w:webHidden/>
               </w:rPr>
-              <w:instrText xml:space="preserve"> PAGEREF _Toc406324811 \h </w:instrText>
+              <w:instrText xml:space="preserve"> PAGEREF _Toc406339791 \h </w:instrText>
             </w:r>
             <w:r>
               <w:rPr>
@@ -4638,7 +4638,7 @@
                 <w:noProof/>
                 <w:webHidden/>
               </w:rPr>
-              <w:t>50</w:t>
+              <w:t>53</w:t>
             </w:r>
             <w:r>
               <w:rPr>
@@ -4661,7 +4661,7 @@
               <w:lang w:eastAsia="da-DK"/>
             </w:rPr>
           </w:pPr>
-          <w:hyperlink w:anchor="_Toc406324812" w:history="1">
+          <w:hyperlink w:anchor="_Toc406339792" w:history="1">
             <w:r>
               <w:rPr>
                 <w:rStyle w:val="Hyperlink"/>
@@ -4688,7 +4688,7 @@
                 <w:noProof/>
                 <w:webHidden/>
               </w:rPr>
-              <w:instrText xml:space="preserve"> PAGEREF _Toc406324812 \h </w:instrText>
+              <w:instrText xml:space="preserve"> PAGEREF _Toc406339792 \h </w:instrText>
             </w:r>
             <w:r>
               <w:rPr>
@@ -4708,7 +4708,7 @@
                 <w:noProof/>
                 <w:webHidden/>
               </w:rPr>
-              <w:t>51</w:t>
+              <w:t>54</w:t>
             </w:r>
             <w:r>
               <w:rPr>
@@ -4731,7 +4731,7 @@
               <w:lang w:eastAsia="da-DK"/>
             </w:rPr>
           </w:pPr>
-          <w:hyperlink w:anchor="_Toc406324813" w:history="1">
+          <w:hyperlink w:anchor="_Toc406339793" w:history="1">
             <w:r>
               <w:rPr>
                 <w:rStyle w:val="Hyperlink"/>
@@ -4758,7 +4758,7 @@
                 <w:noProof/>
                 <w:webHidden/>
               </w:rPr>
-              <w:instrText xml:space="preserve"> PAGEREF _Toc406324813 \h </w:instrText>
+              <w:instrText xml:space="preserve"> PAGEREF _Toc406339793 \h </w:instrText>
             </w:r>
             <w:r>
               <w:rPr>
@@ -4778,7 +4778,7 @@
                 <w:noProof/>
                 <w:webHidden/>
               </w:rPr>
-              <w:t>51</w:t>
+              <w:t>54</w:t>
             </w:r>
             <w:r>
               <w:rPr>
@@ -4801,7 +4801,7 @@
               <w:lang w:eastAsia="da-DK"/>
             </w:rPr>
           </w:pPr>
-          <w:hyperlink w:anchor="_Toc406324814" w:history="1">
+          <w:hyperlink w:anchor="_Toc406339794" w:history="1">
             <w:r>
               <w:rPr>
                 <w:rStyle w:val="Hyperlink"/>
@@ -4828,7 +4828,7 @@
                 <w:noProof/>
                 <w:webHidden/>
               </w:rPr>
-              <w:instrText xml:space="preserve"> PAGEREF _Toc406324814 \h </w:instrText>
+              <w:instrText xml:space="preserve"> PAGEREF _Toc406339794 \h </w:instrText>
             </w:r>
             <w:r>
               <w:rPr>
@@ -4848,7 +4848,7 @@
                 <w:noProof/>
                 <w:webHidden/>
               </w:rPr>
-              <w:t>51</w:t>
+              <w:t>54</w:t>
             </w:r>
             <w:r>
               <w:rPr>
@@ -4871,7 +4871,7 @@
               <w:lang w:eastAsia="da-DK"/>
             </w:rPr>
           </w:pPr>
-          <w:hyperlink w:anchor="_Toc406324815" w:history="1">
+          <w:hyperlink w:anchor="_Toc406339795" w:history="1">
             <w:r>
               <w:rPr>
                 <w:rStyle w:val="Hyperlink"/>
@@ -4898,7 +4898,7 @@
                 <w:noProof/>
                 <w:webHidden/>
               </w:rPr>
-              <w:instrText xml:space="preserve"> PAGEREF _Toc406324815 \h </w:instrText>
+              <w:instrText xml:space="preserve"> PAGEREF _Toc406339795 \h </w:instrText>
             </w:r>
             <w:r>
               <w:rPr>
@@ -4918,7 +4918,7 @@
                 <w:noProof/>
                 <w:webHidden/>
               </w:rPr>
-              <w:t>55</w:t>
+              <w:t>58</w:t>
             </w:r>
             <w:r>
               <w:rPr>
@@ -4941,7 +4941,7 @@
               <w:lang w:eastAsia="da-DK"/>
             </w:rPr>
           </w:pPr>
-          <w:hyperlink w:anchor="_Toc406324816" w:history="1">
+          <w:hyperlink w:anchor="_Toc406339796" w:history="1">
             <w:r>
               <w:rPr>
                 <w:rStyle w:val="Hyperlink"/>
@@ -4968,7 +4968,7 @@
                 <w:noProof/>
                 <w:webHidden/>
               </w:rPr>
-              <w:instrText xml:space="preserve"> PAGEREF _Toc406324816 \h </w:instrText>
+              <w:instrText xml:space="preserve"> PAGEREF _Toc406339796 \h </w:instrText>
             </w:r>
             <w:r>
               <w:rPr>
@@ -4988,7 +4988,7 @@
                 <w:noProof/>
                 <w:webHidden/>
               </w:rPr>
-              <w:t>55</w:t>
+              <w:t>58</w:t>
             </w:r>
             <w:r>
               <w:rPr>
@@ -5011,7 +5011,7 @@
               <w:lang w:eastAsia="da-DK"/>
             </w:rPr>
           </w:pPr>
-          <w:hyperlink w:anchor="_Toc406324817" w:history="1">
+          <w:hyperlink w:anchor="_Toc406339797" w:history="1">
             <w:r>
               <w:rPr>
                 <w:rStyle w:val="Hyperlink"/>
@@ -5039,7 +5039,7 @@
                 <w:noProof/>
                 <w:webHidden/>
               </w:rPr>
-              <w:instrText xml:space="preserve"> PAGEREF _Toc406324817 \h </w:instrText>
+              <w:instrText xml:space="preserve"> PAGEREF _Toc406339797 \h </w:instrText>
             </w:r>
             <w:r>
               <w:rPr>
@@ -5059,7 +5059,7 @@
                 <w:noProof/>
                 <w:webHidden/>
               </w:rPr>
-              <w:t>55</w:t>
+              <w:t>58</w:t>
             </w:r>
             <w:r>
               <w:rPr>
@@ -5082,7 +5082,7 @@
               <w:lang w:eastAsia="da-DK"/>
             </w:rPr>
           </w:pPr>
-          <w:hyperlink w:anchor="_Toc406324818" w:history="1">
+          <w:hyperlink w:anchor="_Toc406339798" w:history="1">
             <w:r>
               <w:rPr>
                 <w:rStyle w:val="Hyperlink"/>
@@ -5110,7 +5110,7 @@
                 <w:noProof/>
                 <w:webHidden/>
               </w:rPr>
-              <w:instrText xml:space="preserve"> PAGEREF _Toc406324818 \h </w:instrText>
+              <w:instrText xml:space="preserve"> PAGEREF _Toc406339798 \h </w:instrText>
             </w:r>
             <w:r>
               <w:rPr>
@@ -5130,7 +5130,7 @@
                 <w:noProof/>
                 <w:webHidden/>
               </w:rPr>
-              <w:t>55</w:t>
+              <w:t>58</w:t>
             </w:r>
             <w:r>
               <w:rPr>
@@ -5153,7 +5153,7 @@
               <w:lang w:eastAsia="da-DK"/>
             </w:rPr>
           </w:pPr>
-          <w:hyperlink w:anchor="_Toc406324819" w:history="1">
+          <w:hyperlink w:anchor="_Toc406339799" w:history="1">
             <w:r>
               <w:rPr>
                 <w:rStyle w:val="Hyperlink"/>
@@ -5180,7 +5180,7 @@
                 <w:noProof/>
                 <w:webHidden/>
               </w:rPr>
-              <w:instrText xml:space="preserve"> PAGEREF _Toc406324819 \h </w:instrText>
+              <w:instrText xml:space="preserve"> PAGEREF _Toc406339799 \h </w:instrText>
             </w:r>
             <w:r>
               <w:rPr>
@@ -5200,7 +5200,7 @@
                 <w:noProof/>
                 <w:webHidden/>
               </w:rPr>
-              <w:t>56</w:t>
+              <w:t>59</w:t>
             </w:r>
             <w:r>
               <w:rPr>
@@ -5223,7 +5223,7 @@
               <w:lang w:eastAsia="da-DK"/>
             </w:rPr>
           </w:pPr>
-          <w:hyperlink w:anchor="_Toc406324820" w:history="1">
+          <w:hyperlink w:anchor="_Toc406339800" w:history="1">
             <w:r>
               <w:rPr>
                 <w:rStyle w:val="Hyperlink"/>
@@ -5250,7 +5250,7 @@
                 <w:noProof/>
                 <w:webHidden/>
               </w:rPr>
-              <w:instrText xml:space="preserve"> PAGEREF _Toc406324820 \h </w:instrText>
+              <w:instrText xml:space="preserve"> PAGEREF _Toc406339800 \h </w:instrText>
             </w:r>
             <w:r>
               <w:rPr>
@@ -5270,7 +5270,7 @@
                 <w:noProof/>
                 <w:webHidden/>
               </w:rPr>
-              <w:t>58</w:t>
+              <w:t>61</w:t>
             </w:r>
             <w:r>
               <w:rPr>
@@ -5293,7 +5293,7 @@
               <w:lang w:eastAsia="da-DK"/>
             </w:rPr>
           </w:pPr>
-          <w:hyperlink w:anchor="_Toc406324821" w:history="1">
+          <w:hyperlink w:anchor="_Toc406339801" w:history="1">
             <w:r>
               <w:rPr>
                 <w:rStyle w:val="Hyperlink"/>
@@ -5321,7 +5321,7 @@
                 <w:noProof/>
                 <w:webHidden/>
               </w:rPr>
-              <w:instrText xml:space="preserve"> PAGEREF _Toc406324821 \h </w:instrText>
+              <w:instrText xml:space="preserve"> PAGEREF _Toc406339801 \h </w:instrText>
             </w:r>
             <w:r>
               <w:rPr>
@@ -5341,7 +5341,7 @@
                 <w:noProof/>
                 <w:webHidden/>
               </w:rPr>
-              <w:t>60</w:t>
+              <w:t>63</w:t>
             </w:r>
             <w:r>
               <w:rPr>
@@ -5364,7 +5364,7 @@
               <w:lang w:eastAsia="da-DK"/>
             </w:rPr>
           </w:pPr>
-          <w:hyperlink w:anchor="_Toc406324822" w:history="1">
+          <w:hyperlink w:anchor="_Toc406339802" w:history="1">
             <w:r>
               <w:rPr>
                 <w:rStyle w:val="Hyperlink"/>
@@ -5392,7 +5392,7 @@
                 <w:noProof/>
                 <w:webHidden/>
               </w:rPr>
-              <w:instrText xml:space="preserve"> PAGEREF _Toc406324822 \h </w:instrText>
+              <w:instrText xml:space="preserve"> PAGEREF _Toc406339802 \h </w:instrText>
             </w:r>
             <w:r>
               <w:rPr>
@@ -5412,7 +5412,7 @@
                 <w:noProof/>
                 <w:webHidden/>
               </w:rPr>
-              <w:t>60</w:t>
+              <w:t>63</w:t>
             </w:r>
             <w:r>
               <w:rPr>
@@ -5435,7 +5435,7 @@
               <w:lang w:eastAsia="da-DK"/>
             </w:rPr>
           </w:pPr>
-          <w:hyperlink w:anchor="_Toc406324823" w:history="1">
+          <w:hyperlink w:anchor="_Toc406339803" w:history="1">
             <w:r>
               <w:rPr>
                 <w:rStyle w:val="Hyperlink"/>
@@ -5462,7 +5462,7 @@
                 <w:noProof/>
                 <w:webHidden/>
               </w:rPr>
-              <w:instrText xml:space="preserve"> PAGEREF _Toc406324823 \h </w:instrText>
+              <w:instrText xml:space="preserve"> PAGEREF _Toc406339803 \h </w:instrText>
             </w:r>
             <w:r>
               <w:rPr>
@@ -5482,7 +5482,7 @@
                 <w:noProof/>
                 <w:webHidden/>
               </w:rPr>
-              <w:t>61</w:t>
+              <w:t>64</w:t>
             </w:r>
             <w:r>
               <w:rPr>
@@ -5505,7 +5505,7 @@
               <w:lang w:eastAsia="da-DK"/>
             </w:rPr>
           </w:pPr>
-          <w:hyperlink w:anchor="_Toc406324824" w:history="1">
+          <w:hyperlink w:anchor="_Toc406339804" w:history="1">
             <w:r>
               <w:rPr>
                 <w:rStyle w:val="Hyperlink"/>
@@ -5532,7 +5532,7 @@
                 <w:noProof/>
                 <w:webHidden/>
               </w:rPr>
-              <w:instrText xml:space="preserve"> PAGEREF _Toc406324824 \h </w:instrText>
+              <w:instrText xml:space="preserve"> PAGEREF _Toc406339804 \h </w:instrText>
             </w:r>
             <w:r>
               <w:rPr>
@@ -5552,7 +5552,7 @@
                 <w:noProof/>
                 <w:webHidden/>
               </w:rPr>
-              <w:t>61</w:t>
+              <w:t>64</w:t>
             </w:r>
             <w:r>
               <w:rPr>
@@ -5575,7 +5575,7 @@
               <w:lang w:eastAsia="da-DK"/>
             </w:rPr>
           </w:pPr>
-          <w:hyperlink w:anchor="_Toc406324825" w:history="1">
+          <w:hyperlink w:anchor="_Toc406339805" w:history="1">
             <w:r>
               <w:rPr>
                 <w:rStyle w:val="Hyperlink"/>
@@ -5602,7 +5602,7 @@
                 <w:noProof/>
                 <w:webHidden/>
               </w:rPr>
-              <w:instrText xml:space="preserve"> PAGEREF _Toc406324825 \h </w:instrText>
+              <w:instrText xml:space="preserve"> PAGEREF _Toc406339805 \h </w:instrText>
             </w:r>
             <w:r>
               <w:rPr>
@@ -5622,7 +5622,7 @@
                 <w:noProof/>
                 <w:webHidden/>
               </w:rPr>
-              <w:t>61</w:t>
+              <w:t>64</w:t>
             </w:r>
             <w:r>
               <w:rPr>
@@ -5645,7 +5645,7 @@
               <w:lang w:eastAsia="da-DK"/>
             </w:rPr>
           </w:pPr>
-          <w:hyperlink w:anchor="_Toc406324826" w:history="1">
+          <w:hyperlink w:anchor="_Toc406339806" w:history="1">
             <w:r>
               <w:rPr>
                 <w:rStyle w:val="Hyperlink"/>
@@ -5672,7 +5672,7 @@
                 <w:noProof/>
                 <w:webHidden/>
               </w:rPr>
-              <w:instrText xml:space="preserve"> PAGEREF _Toc406324826 \h </w:instrText>
+              <w:instrText xml:space="preserve"> PAGEREF _Toc406339806 \h </w:instrText>
             </w:r>
             <w:r>
               <w:rPr>
@@ -5692,7 +5692,77 @@
                 <w:noProof/>
                 <w:webHidden/>
               </w:rPr>
-              <w:t>64</w:t>
+              <w:t>67</w:t>
+            </w:r>
+            <w:r>
+              <w:rPr>
+                <w:noProof/>
+                <w:webHidden/>
+              </w:rPr>
+              <w:fldChar w:fldCharType="end"/>
+            </w:r>
+          </w:hyperlink>
+        </w:p>
+        <w:p>
+          <w:pPr>
+            <w:pStyle w:val="Indholdsfortegnelse3"/>
+            <w:tabs>
+              <w:tab w:val="right" w:leader="dot" w:pos="9628"/>
+            </w:tabs>
+            <w:rPr>
+              <w:rFonts w:eastAsiaTheme="minorEastAsia"/>
+              <w:noProof/>
+              <w:lang w:eastAsia="da-DK"/>
+            </w:rPr>
+          </w:pPr>
+          <w:hyperlink w:anchor="_Toc406339807" w:history="1">
+            <w:r>
+              <w:rPr>
+                <w:rStyle w:val="Hyperlink"/>
+                <w:noProof/>
+              </w:rPr>
+              <w:t>Integrationstest af fast lane (Fra sensor til ekstern MIDI output)</w:t>
+            </w:r>
+            <w:r>
+              <w:rPr>
+                <w:noProof/>
+                <w:webHidden/>
+              </w:rPr>
+              <w:tab/>
+            </w:r>
+            <w:r>
+              <w:rPr>
+                <w:noProof/>
+                <w:webHidden/>
+              </w:rPr>
+              <w:fldChar w:fldCharType="begin"/>
+            </w:r>
+            <w:r>
+              <w:rPr>
+                <w:noProof/>
+                <w:webHidden/>
+              </w:rPr>
+              <w:instrText xml:space="preserve"> PAGEREF _Toc406339807 \h </w:instrText>
+            </w:r>
+            <w:r>
+              <w:rPr>
+                <w:noProof/>
+                <w:webHidden/>
+              </w:rPr>
+            </w:r>
+            <w:r>
+              <w:rPr>
+                <w:noProof/>
+                <w:webHidden/>
+              </w:rPr>
+              <w:fldChar w:fldCharType="separate"/>
+            </w:r>
+            <w:r>
+              <w:rPr>
+                <w:noProof/>
+                <w:webHidden/>
+              </w:rPr>
+              <w:t>67</w:t>
             </w:r>
             <w:r>
               <w:rPr>
@@ -5715,7 +5785,7 @@
               <w:lang w:eastAsia="da-DK"/>
             </w:rPr>
           </w:pPr>
-          <w:hyperlink w:anchor="_Toc406324827" w:history="1">
+          <w:hyperlink w:anchor="_Toc406339808" w:history="1">
             <w:r>
               <w:rPr>
                 <w:rStyle w:val="Hyperlink"/>
@@ -5742,7 +5812,7 @@
                 <w:noProof/>
                 <w:webHidden/>
               </w:rPr>
-              <w:instrText xml:space="preserve"> PAGEREF _Toc406324827 \h </w:instrText>
+              <w:instrText xml:space="preserve"> PAGEREF _Toc406339808 \h </w:instrText>
             </w:r>
             <w:r>
               <w:rPr>
@@ -5762,7 +5832,7 @@
                 <w:noProof/>
                 <w:webHidden/>
               </w:rPr>
-              <w:t>64</w:t>
+              <w:t>69</w:t>
             </w:r>
             <w:r>
               <w:rPr>
@@ -5785,7 +5855,7 @@
               <w:lang w:eastAsia="da-DK"/>
             </w:rPr>
           </w:pPr>
-          <w:hyperlink w:anchor="_Toc406324828" w:history="1">
+          <w:hyperlink w:anchor="_Toc406339809" w:history="1">
             <w:r>
               <w:rPr>
                 <w:rStyle w:val="Hyperlink"/>
@@ -5812,7 +5882,7 @@
                 <w:noProof/>
                 <w:webHidden/>
               </w:rPr>
-              <w:instrText xml:space="preserve"> PAGEREF _Toc406324828 \h </w:instrText>
+              <w:instrText xml:space="preserve"> PAGEREF _Toc406339809 \h </w:instrText>
             </w:r>
             <w:r>
               <w:rPr>
@@ -5832,7 +5902,7 @@
                 <w:noProof/>
                 <w:webHidden/>
               </w:rPr>
-              <w:t>64</w:t>
+              <w:t>69</w:t>
             </w:r>
             <w:r>
               <w:rPr>
@@ -5863,7 +5933,7 @@
       <w:pPr>
         <w:pStyle w:val="Overskrift1"/>
       </w:pPr>
-      <w:bookmarkStart w:id="0" w:name="_Toc406324753"/>
+      <w:bookmarkStart w:id="0" w:name="_Toc406339733"/>
       <w:r>
         <w:lastRenderedPageBreak/>
         <w:t>Projektformulering</w:t>
@@ -6514,7 +6584,7 @@
       <w:pPr>
         <w:pStyle w:val="Overskrift1"/>
       </w:pPr>
-      <w:bookmarkStart w:id="1" w:name="_Toc406324754"/>
+      <w:bookmarkStart w:id="1" w:name="_Toc406339734"/>
       <w:r>
         <w:lastRenderedPageBreak/>
         <w:t>Termliste</w:t>
@@ -6533,7 +6603,7 @@
           <w:lang w:eastAsia="ar-SA"/>
         </w:rPr>
       </w:pPr>
-      <w:bookmarkStart w:id="2" w:name="_Toc406324755"/>
+      <w:bookmarkStart w:id="2" w:name="_Toc406339735"/>
       <w:r>
         <w:rPr>
           <w:rFonts w:eastAsia="SimSun"/>
@@ -6582,7 +6652,7 @@
           <w:lang w:eastAsia="ar-SA"/>
         </w:rPr>
       </w:pPr>
-      <w:bookmarkStart w:id="3" w:name="_Toc406324756"/>
+      <w:bookmarkStart w:id="3" w:name="_Toc406339736"/>
       <w:r>
         <w:rPr>
           <w:rFonts w:eastAsia="SimSun"/>
@@ -6624,7 +6694,7 @@
           <w:lang w:eastAsia="ar-SA"/>
         </w:rPr>
       </w:pPr>
-      <w:bookmarkStart w:id="4" w:name="_Toc406324757"/>
+      <w:bookmarkStart w:id="4" w:name="_Toc406339737"/>
       <w:r>
         <w:rPr>
           <w:rFonts w:eastAsia="SimSun"/>
@@ -6659,7 +6729,7 @@
           <w:lang w:eastAsia="ar-SA"/>
         </w:rPr>
       </w:pPr>
-      <w:bookmarkStart w:id="5" w:name="_Toc406324758"/>
+      <w:bookmarkStart w:id="5" w:name="_Toc406339738"/>
       <w:r>
         <w:rPr>
           <w:rFonts w:eastAsia="SimSun"/>
@@ -6705,7 +6775,7 @@
           <w:lang w:eastAsia="ar-SA"/>
         </w:rPr>
       </w:pPr>
-      <w:bookmarkStart w:id="6" w:name="_Toc406324759"/>
+      <w:bookmarkStart w:id="6" w:name="_Toc406339739"/>
       <w:r>
         <w:rPr>
           <w:rFonts w:eastAsia="SimSun"/>
@@ -6840,7 +6910,7 @@
           <w:lang w:eastAsia="ar-SA"/>
         </w:rPr>
       </w:pPr>
-      <w:bookmarkStart w:id="7" w:name="_Toc406324760"/>
+      <w:bookmarkStart w:id="7" w:name="_Toc406339740"/>
       <w:r>
         <w:rPr>
           <w:rFonts w:eastAsia="SimSun"/>
@@ -6875,7 +6945,7 @@
           <w:lang w:eastAsia="ar-SA"/>
         </w:rPr>
       </w:pPr>
-      <w:bookmarkStart w:id="8" w:name="_Toc406324761"/>
+      <w:bookmarkStart w:id="8" w:name="_Toc406339741"/>
       <w:r>
         <w:rPr>
           <w:rFonts w:eastAsia="SimSun"/>
@@ -6914,7 +6984,7 @@
           <w:lang w:eastAsia="ar-SA"/>
         </w:rPr>
       </w:pPr>
-      <w:bookmarkStart w:id="9" w:name="_Toc406324762"/>
+      <w:bookmarkStart w:id="9" w:name="_Toc406339742"/>
       <w:r>
         <w:rPr>
           <w:rFonts w:eastAsia="SimSun"/>
@@ -6996,7 +7066,7 @@
           <w:lang w:eastAsia="ar-SA"/>
         </w:rPr>
       </w:pPr>
-      <w:bookmarkStart w:id="10" w:name="_Toc406324763"/>
+      <w:bookmarkStart w:id="10" w:name="_Toc406339743"/>
       <w:r>
         <w:rPr>
           <w:rFonts w:eastAsia="SimSun"/>
@@ -7031,7 +7101,7 @@
           <w:lang w:eastAsia="ar-SA"/>
         </w:rPr>
       </w:pPr>
-      <w:bookmarkStart w:id="11" w:name="_Toc406324764"/>
+      <w:bookmarkStart w:id="11" w:name="_Toc406339744"/>
       <w:r>
         <w:rPr>
           <w:rFonts w:eastAsia="SimSun"/>
@@ -7106,7 +7176,7 @@
           <w:lang w:eastAsia="da-DK"/>
         </w:rPr>
       </w:pPr>
-      <w:bookmarkStart w:id="12" w:name="_Toc406324765"/>
+      <w:bookmarkStart w:id="12" w:name="_Toc406339745"/>
       <w:r>
         <w:rPr>
           <w:rFonts w:eastAsia="Times New Roman"/>
@@ -7137,7 +7207,7 @@
           <w:lang w:eastAsia="da-DK"/>
         </w:rPr>
       </w:pPr>
-      <w:bookmarkStart w:id="13" w:name="_Toc406324766"/>
+      <w:bookmarkStart w:id="13" w:name="_Toc406339746"/>
       <w:r>
         <w:rPr>
           <w:lang w:eastAsia="da-DK"/>
@@ -7171,7 +7241,7 @@
           <v:shape id="_x0000_i1026" type="#_x0000_t75" style="width:477.75pt;height:371.25pt" o:ole="">
             <v:imagedata r:id="rId9" o:title=""/>
           </v:shape>
-          <o:OLEObject Type="Embed" ProgID="Visio.Drawing.15" ShapeID="_x0000_i1026" DrawAspect="Content" ObjectID="_1480069116" r:id="rId10"/>
+          <o:OLEObject Type="Embed" ProgID="Visio.Drawing.15" ShapeID="_x0000_i1026" DrawAspect="Content" ObjectID="_1480081590" r:id="rId10"/>
         </w:object>
       </w:r>
     </w:p>
@@ -7203,7 +7273,7 @@
           <w:lang w:eastAsia="da-DK"/>
         </w:rPr>
       </w:pPr>
-      <w:bookmarkStart w:id="14" w:name="_Toc406324767"/>
+      <w:bookmarkStart w:id="14" w:name="_Toc406339747"/>
       <w:r>
         <w:rPr>
           <w:lang w:eastAsia="da-DK"/>
@@ -7222,7 +7292,7 @@
         </w:numPr>
         <w:spacing w:line="240" w:lineRule="auto"/>
       </w:pPr>
-      <w:bookmarkStart w:id="15" w:name="_Toc406324768"/>
+      <w:bookmarkStart w:id="15" w:name="_Toc406339748"/>
       <w:r>
         <w:t>Bruger</w:t>
       </w:r>
@@ -7241,7 +7311,7 @@
           <w:insideV w:val="single" w:sz="8" w:space="0" w:color="auto"/>
         </w:tblBorders>
         <w:tblLayout w:type="fixed"/>
-        <w:tblLook w:val="0000" w:firstRow="0" w:lastRow="0" w:firstColumn="0" w:lastColumn="0" w:noHBand="0" w:noVBand="0"/>
+        <w:tblLook w:val="0000"/>
       </w:tblPr>
       <w:tblGrid>
         <w:gridCol w:w="4814"/>
@@ -7249,11 +7319,11 @@
       </w:tblGrid>
       <w:tr>
         <w:trPr>
-          <w:cnfStyle w:val="000000100000" w:firstRow="0" w:lastRow="0" w:firstColumn="0" w:lastColumn="0" w:oddVBand="0" w:evenVBand="0" w:oddHBand="1" w:evenHBand="0" w:firstRowFirstColumn="0" w:firstRowLastColumn="0" w:lastRowFirstColumn="0" w:lastRowLastColumn="0"/>
+          <w:cnfStyle w:val="000000100000"/>
         </w:trPr>
         <w:tc>
           <w:tcPr>
-            <w:cnfStyle w:val="000010000000" w:firstRow="0" w:lastRow="0" w:firstColumn="0" w:lastColumn="0" w:oddVBand="1" w:evenVBand="0" w:oddHBand="0" w:evenHBand="0" w:firstRowFirstColumn="0" w:firstRowLastColumn="0" w:lastRowFirstColumn="0" w:lastRowLastColumn="0"/>
+            <w:cnfStyle w:val="000010000000"/>
             <w:tcW w:w="4814" w:type="dxa"/>
             <w:shd w:val="clear" w:color="auto" w:fill="ACB9CA" w:themeFill="text2" w:themeFillTint="66"/>
           </w:tcPr>
@@ -7274,7 +7344,7 @@
         </w:tc>
         <w:tc>
           <w:tcPr>
-            <w:cnfStyle w:val="000001000000" w:firstRow="0" w:lastRow="0" w:firstColumn="0" w:lastColumn="0" w:oddVBand="0" w:evenVBand="1" w:oddHBand="0" w:evenHBand="0" w:firstRowFirstColumn="0" w:firstRowLastColumn="0" w:lastRowFirstColumn="0" w:lastRowLastColumn="0"/>
+            <w:cnfStyle w:val="000001000000"/>
             <w:tcW w:w="4813" w:type="dxa"/>
             <w:shd w:val="clear" w:color="auto" w:fill="ACB9CA" w:themeFill="text2" w:themeFillTint="66"/>
           </w:tcPr>
@@ -7297,7 +7367,7 @@
       <w:tr>
         <w:tc>
           <w:tcPr>
-            <w:cnfStyle w:val="000010000000" w:firstRow="0" w:lastRow="0" w:firstColumn="0" w:lastColumn="0" w:oddVBand="1" w:evenVBand="0" w:oddHBand="0" w:evenHBand="0" w:firstRowFirstColumn="0" w:firstRowLastColumn="0" w:lastRowFirstColumn="0" w:lastRowLastColumn="0"/>
+            <w:cnfStyle w:val="000010000000"/>
             <w:tcW w:w="4814" w:type="dxa"/>
           </w:tcPr>
           <w:p>
@@ -7317,7 +7387,7 @@
         </w:tc>
         <w:tc>
           <w:tcPr>
-            <w:cnfStyle w:val="000001000000" w:firstRow="0" w:lastRow="0" w:firstColumn="0" w:lastColumn="0" w:oddVBand="0" w:evenVBand="1" w:oddHBand="0" w:evenHBand="0" w:firstRowFirstColumn="0" w:firstRowLastColumn="0" w:lastRowFirstColumn="0" w:lastRowLastColumn="0"/>
+            <w:cnfStyle w:val="000001000000"/>
             <w:tcW w:w="4813" w:type="dxa"/>
           </w:tcPr>
           <w:p>
@@ -7332,11 +7402,11 @@
       </w:tr>
       <w:tr>
         <w:trPr>
-          <w:cnfStyle w:val="000000100000" w:firstRow="0" w:lastRow="0" w:firstColumn="0" w:lastColumn="0" w:oddVBand="0" w:evenVBand="0" w:oddHBand="1" w:evenHBand="0" w:firstRowFirstColumn="0" w:firstRowLastColumn="0" w:lastRowFirstColumn="0" w:lastRowLastColumn="0"/>
+          <w:cnfStyle w:val="000000100000"/>
         </w:trPr>
         <w:tc>
           <w:tcPr>
-            <w:cnfStyle w:val="000010000000" w:firstRow="0" w:lastRow="0" w:firstColumn="0" w:lastColumn="0" w:oddVBand="1" w:evenVBand="0" w:oddHBand="0" w:evenHBand="0" w:firstRowFirstColumn="0" w:firstRowLastColumn="0" w:lastRowFirstColumn="0" w:lastRowLastColumn="0"/>
+            <w:cnfStyle w:val="000010000000"/>
             <w:tcW w:w="4814" w:type="dxa"/>
           </w:tcPr>
           <w:p>
@@ -7359,7 +7429,7 @@
         </w:tc>
         <w:tc>
           <w:tcPr>
-            <w:cnfStyle w:val="000001000000" w:firstRow="0" w:lastRow="0" w:firstColumn="0" w:lastColumn="0" w:oddVBand="0" w:evenVBand="1" w:oddHBand="0" w:evenHBand="0" w:firstRowFirstColumn="0" w:firstRowLastColumn="0" w:lastRowFirstColumn="0" w:lastRowLastColumn="0"/>
+            <w:cnfStyle w:val="000001000000"/>
             <w:tcW w:w="4813" w:type="dxa"/>
           </w:tcPr>
           <w:p>
@@ -7383,7 +7453,7 @@
         </w:numPr>
         <w:spacing w:line="240" w:lineRule="auto"/>
       </w:pPr>
-      <w:bookmarkStart w:id="16" w:name="_Toc406324769"/>
+      <w:bookmarkStart w:id="16" w:name="_Toc406339749"/>
       <w:r>
         <w:t>MIDI-modtager</w:t>
       </w:r>
@@ -7401,7 +7471,7 @@
           <w:insideV w:val="single" w:sz="4" w:space="0" w:color="auto"/>
         </w:tblBorders>
         <w:tblLayout w:type="fixed"/>
-        <w:tblLook w:val="0000" w:firstRow="0" w:lastRow="0" w:firstColumn="0" w:lastColumn="0" w:noHBand="0" w:noVBand="0"/>
+        <w:tblLook w:val="0000"/>
       </w:tblPr>
       <w:tblGrid>
         <w:gridCol w:w="4814"/>
@@ -7537,7 +7607,7 @@
         </w:numPr>
         <w:spacing w:line="240" w:lineRule="auto"/>
       </w:pPr>
-      <w:bookmarkStart w:id="17" w:name="_Toc406324770"/>
+      <w:bookmarkStart w:id="17" w:name="_Toc406339750"/>
       <w:r>
         <w:t>Højtalersystem</w:t>
       </w:r>
@@ -7558,7 +7628,7 @@
           <w:insideV w:val="single" w:sz="4" w:space="0" w:color="auto"/>
         </w:tblBorders>
         <w:tblLayout w:type="fixed"/>
-        <w:tblLook w:val="0000" w:firstRow="0" w:lastRow="0" w:firstColumn="0" w:lastColumn="0" w:noHBand="0" w:noVBand="0"/>
+        <w:tblLook w:val="0000"/>
       </w:tblPr>
       <w:tblGrid>
         <w:gridCol w:w="4814"/>
@@ -7703,7 +7773,7 @@
           <w:numId w:val="15"/>
         </w:numPr>
       </w:pPr>
-      <w:bookmarkStart w:id="18" w:name="_Toc406324771"/>
+      <w:bookmarkStart w:id="18" w:name="_Toc406339751"/>
       <w:r>
         <w:lastRenderedPageBreak/>
         <w:t>Use Case beskrivelser</w:t>
@@ -7732,7 +7802,7 @@
           <w:numId w:val="15"/>
         </w:numPr>
       </w:pPr>
-      <w:bookmarkStart w:id="19" w:name="_Toc406324772"/>
+      <w:bookmarkStart w:id="19" w:name="_Toc406339752"/>
       <w:r>
         <w:t>Forbind Body og Rock</w:t>
       </w:r>
@@ -7743,7 +7813,7 @@
         <w:tblStyle w:val="Tabel-Gitter"/>
         <w:tblW w:w="9637" w:type="dxa"/>
         <w:tblLayout w:type="fixed"/>
-        <w:tblLook w:val="0000" w:firstRow="0" w:lastRow="0" w:firstColumn="0" w:lastColumn="0" w:noHBand="0" w:noVBand="0"/>
+        <w:tblLook w:val="0000"/>
       </w:tblPr>
       <w:tblGrid>
         <w:gridCol w:w="2538"/>
@@ -8347,7 +8417,7 @@
           <w:insideV w:val="single" w:sz="4" w:space="0" w:color="auto"/>
         </w:tblBorders>
         <w:tblLayout w:type="fixed"/>
-        <w:tblLook w:val="0000" w:firstRow="0" w:lastRow="0" w:firstColumn="0" w:lastColumn="0" w:noHBand="0" w:noVBand="0"/>
+        <w:tblLook w:val="0000"/>
       </w:tblPr>
       <w:tblGrid>
         <w:gridCol w:w="9640"/>
@@ -8706,7 +8776,7 @@
           <w:insideV w:val="single" w:sz="4" w:space="0" w:color="auto"/>
         </w:tblBorders>
         <w:tblLayout w:type="fixed"/>
-        <w:tblLook w:val="0000" w:firstRow="0" w:lastRow="0" w:firstColumn="0" w:lastColumn="0" w:noHBand="0" w:noVBand="0"/>
+        <w:tblLook w:val="0000"/>
       </w:tblPr>
       <w:tblGrid>
         <w:gridCol w:w="9640"/>
@@ -9078,7 +9148,7 @@
           <w:numId w:val="14"/>
         </w:numPr>
       </w:pPr>
-      <w:bookmarkStart w:id="20" w:name="_Toc406324773"/>
+      <w:bookmarkStart w:id="20" w:name="_Toc406339753"/>
       <w:r>
         <w:lastRenderedPageBreak/>
         <w:t>In</w:t>
@@ -9102,7 +9172,7 @@
         <w:tblStyle w:val="Tabel-Gitter"/>
         <w:tblW w:w="9637" w:type="dxa"/>
         <w:tblLayout w:type="fixed"/>
-        <w:tblLook w:val="0000" w:firstRow="0" w:lastRow="0" w:firstColumn="0" w:lastColumn="0" w:noHBand="0" w:noVBand="0"/>
+        <w:tblLook w:val="0000"/>
       </w:tblPr>
       <w:tblGrid>
         <w:gridCol w:w="2538"/>
@@ -9786,7 +9856,7 @@
           <w:insideV w:val="single" w:sz="4" w:space="0" w:color="auto"/>
         </w:tblBorders>
         <w:tblLayout w:type="fixed"/>
-        <w:tblLook w:val="0000" w:firstRow="0" w:lastRow="0" w:firstColumn="0" w:lastColumn="0" w:noHBand="0" w:noVBand="0"/>
+        <w:tblLook w:val="0000"/>
       </w:tblPr>
       <w:tblGrid>
         <w:gridCol w:w="9640"/>
@@ -10179,7 +10249,7 @@
           <w:insideV w:val="single" w:sz="4" w:space="0" w:color="auto"/>
         </w:tblBorders>
         <w:tblLayout w:type="fixed"/>
-        <w:tblLook w:val="0000" w:firstRow="0" w:lastRow="0" w:firstColumn="0" w:lastColumn="0" w:noHBand="0" w:noVBand="0"/>
+        <w:tblLook w:val="0000"/>
       </w:tblPr>
       <w:tblGrid>
         <w:gridCol w:w="9640"/>
@@ -10577,7 +10647,7 @@
           <w:numId w:val="13"/>
         </w:numPr>
       </w:pPr>
-      <w:bookmarkStart w:id="21" w:name="_Toc406324774"/>
+      <w:bookmarkStart w:id="21" w:name="_Toc406339754"/>
       <w:r>
         <w:lastRenderedPageBreak/>
         <w:t>Konfigurer</w:t>
@@ -10592,7 +10662,7 @@
         <w:tblStyle w:val="Tabel-Gitter"/>
         <w:tblW w:w="9637" w:type="dxa"/>
         <w:tblLayout w:type="fixed"/>
-        <w:tblLook w:val="0000" w:firstRow="0" w:lastRow="0" w:firstColumn="0" w:lastColumn="0" w:noHBand="0" w:noVBand="0"/>
+        <w:tblLook w:val="0000"/>
       </w:tblPr>
       <w:tblGrid>
         <w:gridCol w:w="2538"/>
@@ -11227,7 +11297,7 @@
           <w:insideV w:val="single" w:sz="4" w:space="0" w:color="auto"/>
         </w:tblBorders>
         <w:tblLayout w:type="fixed"/>
-        <w:tblLook w:val="0000" w:firstRow="0" w:lastRow="0" w:firstColumn="0" w:lastColumn="0" w:noHBand="0" w:noVBand="0"/>
+        <w:tblLook w:val="0000"/>
       </w:tblPr>
       <w:tblGrid>
         <w:gridCol w:w="9640"/>
@@ -11757,7 +11827,7 @@
           <w:insideV w:val="single" w:sz="4" w:space="0" w:color="auto"/>
         </w:tblBorders>
         <w:tblLayout w:type="fixed"/>
-        <w:tblLook w:val="0000" w:firstRow="0" w:lastRow="0" w:firstColumn="0" w:lastColumn="0" w:noHBand="0" w:noVBand="0"/>
+        <w:tblLook w:val="0000"/>
       </w:tblPr>
       <w:tblGrid>
         <w:gridCol w:w="9640"/>
@@ -12268,7 +12338,7 @@
           <w:numId w:val="12"/>
         </w:numPr>
       </w:pPr>
-      <w:bookmarkStart w:id="22" w:name="_Toc406324775"/>
+      <w:bookmarkStart w:id="22" w:name="_Toc406339755"/>
       <w:r>
         <w:lastRenderedPageBreak/>
         <w:t>Konfigurer preset</w:t>
@@ -12280,7 +12350,7 @@
         <w:tblStyle w:val="Tabel-Gitter"/>
         <w:tblW w:w="9637" w:type="dxa"/>
         <w:tblLayout w:type="fixed"/>
-        <w:tblLook w:val="0000" w:firstRow="0" w:lastRow="0" w:firstColumn="0" w:lastColumn="0" w:noHBand="0" w:noVBand="0"/>
+        <w:tblLook w:val="0000"/>
       </w:tblPr>
       <w:tblGrid>
         <w:gridCol w:w="2538"/>
@@ -12874,7 +12944,7 @@
           <w:insideV w:val="single" w:sz="4" w:space="0" w:color="auto"/>
         </w:tblBorders>
         <w:tblLayout w:type="fixed"/>
-        <w:tblLook w:val="0000" w:firstRow="0" w:lastRow="0" w:firstColumn="0" w:lastColumn="0" w:noHBand="0" w:noVBand="0"/>
+        <w:tblLook w:val="0000"/>
       </w:tblPr>
       <w:tblGrid>
         <w:gridCol w:w="9640"/>
@@ -13163,7 +13233,7 @@
           <w:insideV w:val="single" w:sz="4" w:space="0" w:color="auto"/>
         </w:tblBorders>
         <w:tblLayout w:type="fixed"/>
-        <w:tblLook w:val="0000" w:firstRow="0" w:lastRow="0" w:firstColumn="0" w:lastColumn="0" w:noHBand="0" w:noVBand="0"/>
+        <w:tblLook w:val="0000"/>
       </w:tblPr>
       <w:tblGrid>
         <w:gridCol w:w="9640"/>
@@ -13560,7 +13630,7 @@
           <w:numId w:val="11"/>
         </w:numPr>
       </w:pPr>
-      <w:bookmarkStart w:id="23" w:name="_Toc406324776"/>
+      <w:bookmarkStart w:id="23" w:name="_Toc406339756"/>
       <w:r>
         <w:lastRenderedPageBreak/>
         <w:t>Vælg preset</w:t>
@@ -13572,7 +13642,7 @@
         <w:tblStyle w:val="Tabel-Gitter"/>
         <w:tblW w:w="9637" w:type="dxa"/>
         <w:tblLayout w:type="fixed"/>
-        <w:tblLook w:val="0000" w:firstRow="0" w:lastRow="0" w:firstColumn="0" w:lastColumn="0" w:noHBand="0" w:noVBand="0"/>
+        <w:tblLook w:val="0000"/>
       </w:tblPr>
       <w:tblGrid>
         <w:gridCol w:w="2538"/>
@@ -14166,7 +14236,7 @@
           <w:insideV w:val="single" w:sz="4" w:space="0" w:color="auto"/>
         </w:tblBorders>
         <w:tblLayout w:type="fixed"/>
-        <w:tblLook w:val="0000" w:firstRow="0" w:lastRow="0" w:firstColumn="0" w:lastColumn="0" w:noHBand="0" w:noVBand="0"/>
+        <w:tblLook w:val="0000"/>
       </w:tblPr>
       <w:tblGrid>
         <w:gridCol w:w="9640"/>
@@ -14343,7 +14413,7 @@
           <w:insideV w:val="single" w:sz="4" w:space="0" w:color="auto"/>
         </w:tblBorders>
         <w:tblLayout w:type="fixed"/>
-        <w:tblLook w:val="0000" w:firstRow="0" w:lastRow="0" w:firstColumn="0" w:lastColumn="0" w:noHBand="0" w:noVBand="0"/>
+        <w:tblLook w:val="0000"/>
       </w:tblPr>
       <w:tblGrid>
         <w:gridCol w:w="9640"/>
@@ -14568,7 +14638,7 @@
           <w:numId w:val="11"/>
         </w:numPr>
       </w:pPr>
-      <w:bookmarkStart w:id="24" w:name="_Toc406324777"/>
+      <w:bookmarkStart w:id="24" w:name="_Toc406339757"/>
       <w:r>
         <w:lastRenderedPageBreak/>
         <w:t>Indsamle sensordata</w:t>
@@ -14580,7 +14650,7 @@
         <w:tblStyle w:val="Tabel-Gitter"/>
         <w:tblW w:w="9637" w:type="dxa"/>
         <w:tblLayout w:type="fixed"/>
-        <w:tblLook w:val="0000" w:firstRow="0" w:lastRow="0" w:firstColumn="0" w:lastColumn="0" w:noHBand="0" w:noVBand="0"/>
+        <w:tblLook w:val="0000"/>
       </w:tblPr>
       <w:tblGrid>
         <w:gridCol w:w="2538"/>
@@ -15224,7 +15294,7 @@
           <w:insideV w:val="single" w:sz="4" w:space="0" w:color="auto"/>
         </w:tblBorders>
         <w:tblLayout w:type="fixed"/>
-        <w:tblLook w:val="0000" w:firstRow="0" w:lastRow="0" w:firstColumn="0" w:lastColumn="0" w:noHBand="0" w:noVBand="0"/>
+        <w:tblLook w:val="0000"/>
       </w:tblPr>
       <w:tblGrid>
         <w:gridCol w:w="9640"/>
@@ -15431,7 +15501,7 @@
           <w:insideV w:val="single" w:sz="4" w:space="0" w:color="auto"/>
         </w:tblBorders>
         <w:tblLayout w:type="fixed"/>
-        <w:tblLook w:val="0000" w:firstRow="0" w:lastRow="0" w:firstColumn="0" w:lastColumn="0" w:noHBand="0" w:noVBand="0"/>
+        <w:tblLook w:val="0000"/>
       </w:tblPr>
       <w:tblGrid>
         <w:gridCol w:w="9640"/>
@@ -15550,7 +15620,7 @@
           <w:numId w:val="10"/>
         </w:numPr>
       </w:pPr>
-      <w:bookmarkStart w:id="25" w:name="_Toc406324778"/>
+      <w:bookmarkStart w:id="25" w:name="_Toc406339758"/>
       <w:r>
         <w:lastRenderedPageBreak/>
         <w:t>Generér MIDI</w:t>
@@ -15562,7 +15632,7 @@
         <w:tblStyle w:val="Tabel-Gitter"/>
         <w:tblW w:w="9637" w:type="dxa"/>
         <w:tblLayout w:type="fixed"/>
-        <w:tblLook w:val="0000" w:firstRow="0" w:lastRow="0" w:firstColumn="0" w:lastColumn="0" w:noHBand="0" w:noVBand="0"/>
+        <w:tblLook w:val="0000"/>
       </w:tblPr>
       <w:tblGrid>
         <w:gridCol w:w="2538"/>
@@ -16166,7 +16236,7 @@
           <w:insideV w:val="single" w:sz="4" w:space="0" w:color="auto"/>
         </w:tblBorders>
         <w:tblLayout w:type="fixed"/>
-        <w:tblLook w:val="0000" w:firstRow="0" w:lastRow="0" w:firstColumn="0" w:lastColumn="0" w:noHBand="0" w:noVBand="0"/>
+        <w:tblLook w:val="0000"/>
       </w:tblPr>
       <w:tblGrid>
         <w:gridCol w:w="9640"/>
@@ -16430,7 +16500,7 @@
           <w:insideV w:val="single" w:sz="4" w:space="0" w:color="auto"/>
         </w:tblBorders>
         <w:tblLayout w:type="fixed"/>
-        <w:tblLook w:val="0000" w:firstRow="0" w:lastRow="0" w:firstColumn="0" w:lastColumn="0" w:noHBand="0" w:noVBand="0"/>
+        <w:tblLook w:val="0000"/>
       </w:tblPr>
       <w:tblGrid>
         <w:gridCol w:w="9640"/>
@@ -16621,7 +16691,7 @@
           <w:numId w:val="9"/>
         </w:numPr>
       </w:pPr>
-      <w:bookmarkStart w:id="26" w:name="_Toc406324779"/>
+      <w:bookmarkStart w:id="26" w:name="_Toc406339759"/>
       <w:r>
         <w:lastRenderedPageBreak/>
         <w:t>Afspil lyd</w:t>
@@ -16633,7 +16703,7 @@
         <w:tblStyle w:val="Tabel-Gitter"/>
         <w:tblW w:w="9637" w:type="dxa"/>
         <w:tblLayout w:type="fixed"/>
-        <w:tblLook w:val="0000" w:firstRow="0" w:lastRow="0" w:firstColumn="0" w:lastColumn="0" w:noHBand="0" w:noVBand="0"/>
+        <w:tblLook w:val="0000"/>
       </w:tblPr>
       <w:tblGrid>
         <w:gridCol w:w="2538"/>
@@ -17227,7 +17297,7 @@
           <w:insideV w:val="single" w:sz="4" w:space="0" w:color="auto"/>
         </w:tblBorders>
         <w:tblLayout w:type="fixed"/>
-        <w:tblLook w:val="0000" w:firstRow="0" w:lastRow="0" w:firstColumn="0" w:lastColumn="0" w:noHBand="0" w:noVBand="0"/>
+        <w:tblLook w:val="0000"/>
       </w:tblPr>
       <w:tblGrid>
         <w:gridCol w:w="9640"/>
@@ -17671,7 +17741,7 @@
           <w:insideV w:val="single" w:sz="4" w:space="0" w:color="auto"/>
         </w:tblBorders>
         <w:tblLayout w:type="fixed"/>
-        <w:tblLook w:val="0000" w:firstRow="0" w:lastRow="0" w:firstColumn="0" w:lastColumn="0" w:noHBand="0" w:noVBand="0"/>
+        <w:tblLook w:val="0000"/>
       </w:tblPr>
       <w:tblGrid>
         <w:gridCol w:w="9640"/>
@@ -18420,8 +18490,8 @@
       <w:pPr>
         <w:pStyle w:val="Overskrift2"/>
       </w:pPr>
-      <w:bookmarkStart w:id="27" w:name="_Toc406324780"/>
-      <w:bookmarkStart w:id="28" w:name="_Toc384972852"/>
+      <w:bookmarkStart w:id="27" w:name="_Toc384972852"/>
+      <w:bookmarkStart w:id="28" w:name="_Toc406339760"/>
       <w:r>
         <w:lastRenderedPageBreak/>
         <w:t>Krav til M</w:t>
@@ -18432,7 +18502,7 @@
       <w:r>
         <w:t>cheme</w:t>
       </w:r>
-      <w:bookmarkEnd w:id="27"/>
+      <w:bookmarkEnd w:id="28"/>
     </w:p>
     <w:p>
       <w:r>
@@ -18456,7 +18526,7 @@
       <w:tblPr>
         <w:tblStyle w:val="Tabel-Gitter"/>
         <w:tblW w:w="0" w:type="auto"/>
-        <w:tblLook w:val="04A0" w:firstRow="1" w:lastRow="0" w:firstColumn="1" w:lastColumn="0" w:noHBand="0" w:noVBand="1"/>
+        <w:tblLook w:val="04A0"/>
       </w:tblPr>
       <w:tblGrid>
         <w:gridCol w:w="1161"/>
@@ -18856,7 +18926,7 @@
       <w:tblPr>
         <w:tblStyle w:val="Tabel-Gitter"/>
         <w:tblW w:w="0" w:type="auto"/>
-        <w:tblLook w:val="04A0" w:firstRow="1" w:lastRow="0" w:firstColumn="1" w:lastColumn="0" w:noHBand="0" w:noVBand="1"/>
+        <w:tblLook w:val="04A0"/>
       </w:tblPr>
       <w:tblGrid>
         <w:gridCol w:w="2444"/>
@@ -18926,7 +18996,7 @@
       <w:tblPr>
         <w:tblStyle w:val="Tabel-Gitter"/>
         <w:tblW w:w="0" w:type="auto"/>
-        <w:tblLook w:val="04A0" w:firstRow="1" w:lastRow="0" w:firstColumn="1" w:lastColumn="0" w:noHBand="0" w:noVBand="1"/>
+        <w:tblLook w:val="04A0"/>
       </w:tblPr>
       <w:tblGrid>
         <w:gridCol w:w="2444"/>
@@ -19211,7 +19281,7 @@
       <w:tblPr>
         <w:tblStyle w:val="Tabel-Gitter"/>
         <w:tblW w:w="0" w:type="auto"/>
-        <w:tblLook w:val="04A0" w:firstRow="1" w:lastRow="0" w:firstColumn="1" w:lastColumn="0" w:noHBand="0" w:noVBand="1"/>
+        <w:tblLook w:val="04A0"/>
       </w:tblPr>
       <w:tblGrid>
         <w:gridCol w:w="3259"/>
@@ -19332,12 +19402,12 @@
       <w:pPr>
         <w:pStyle w:val="Overskrift2"/>
       </w:pPr>
-      <w:bookmarkStart w:id="29" w:name="_Toc406324781"/>
+      <w:bookmarkStart w:id="29" w:name="_Toc406339761"/>
       <w:r>
         <w:lastRenderedPageBreak/>
         <w:t>Ikke funktionelle krav</w:t>
       </w:r>
-      <w:bookmarkEnd w:id="28"/>
+      <w:bookmarkEnd w:id="27"/>
       <w:bookmarkEnd w:id="29"/>
       <w:r>
         <w:t xml:space="preserve"> </w:t>
@@ -19354,7 +19424,7 @@
           <w:rFonts w:eastAsia="Calibri"/>
         </w:rPr>
       </w:pPr>
-      <w:bookmarkStart w:id="30" w:name="_Toc406324782"/>
+      <w:bookmarkStart w:id="30" w:name="_Toc406339762"/>
       <w:r>
         <w:rPr>
           <w:rFonts w:eastAsia="Calibri"/>
@@ -19408,7 +19478,7 @@
           <w:rFonts w:eastAsia="Calibri"/>
         </w:rPr>
       </w:pPr>
-      <w:bookmarkStart w:id="31" w:name="_Toc406324783"/>
+      <w:bookmarkStart w:id="31" w:name="_Toc406339763"/>
       <w:r>
         <w:rPr>
           <w:rFonts w:eastAsia="Calibri"/>
@@ -19558,7 +19628,7 @@
           <w:rFonts w:eastAsia="Calibri"/>
         </w:rPr>
       </w:pPr>
-      <w:bookmarkStart w:id="32" w:name="_Toc406324784"/>
+      <w:bookmarkStart w:id="32" w:name="_Toc406339764"/>
       <w:r>
         <w:rPr>
           <w:rFonts w:eastAsia="Calibri"/>
@@ -19698,7 +19768,7 @@
       <w:pPr>
         <w:pStyle w:val="Overskrift1"/>
       </w:pPr>
-      <w:bookmarkStart w:id="33" w:name="_Toc406324785"/>
+      <w:bookmarkStart w:id="33" w:name="_Toc406339765"/>
       <w:r>
         <w:lastRenderedPageBreak/>
         <w:t>Systemarkitektur Hardware</w:t>
@@ -19709,7 +19779,7 @@
       <w:pPr>
         <w:pStyle w:val="Overskrift2"/>
       </w:pPr>
-      <w:bookmarkStart w:id="34" w:name="_Toc406324786"/>
+      <w:bookmarkStart w:id="34" w:name="_Toc406339766"/>
       <w:r>
         <w:t>Overordnet arkitektur</w:t>
       </w:r>
@@ -19777,7 +19847,7 @@
       <w:pPr>
         <w:pStyle w:val="Overskrift3"/>
       </w:pPr>
-      <w:bookmarkStart w:id="35" w:name="_Toc406324787"/>
+      <w:bookmarkStart w:id="35" w:name="_Toc406339767"/>
       <w:r>
         <w:t>Domæne model BodyRock3000</w:t>
       </w:r>
@@ -19789,7 +19859,7 @@
           <v:shape id="_x0000_i1027" type="#_x0000_t75" style="width:481.5pt;height:375pt" o:ole="">
             <v:imagedata r:id="rId11" o:title=""/>
           </v:shape>
-          <o:OLEObject Type="Embed" ProgID="Visio.Drawing.15" ShapeID="_x0000_i1027" DrawAspect="Content" ObjectID="_1480069117" r:id="rId12"/>
+          <o:OLEObject Type="Embed" ProgID="Visio.Drawing.15" ShapeID="_x0000_i1027" DrawAspect="Content" ObjectID="_1480081591" r:id="rId12"/>
         </w:object>
       </w:r>
     </w:p>
@@ -19820,7 +19890,7 @@
       <w:pPr>
         <w:pStyle w:val="Overskrift2"/>
       </w:pPr>
-      <w:bookmarkStart w:id="36" w:name="_Toc406324788"/>
+      <w:bookmarkStart w:id="36" w:name="_Toc406339768"/>
       <w:r>
         <w:lastRenderedPageBreak/>
         <w:t xml:space="preserve">Body HW </w:t>
@@ -19834,7 +19904,7 @@
       <w:pPr>
         <w:pStyle w:val="Overskrift3"/>
       </w:pPr>
-      <w:bookmarkStart w:id="37" w:name="_Toc406324789"/>
+      <w:bookmarkStart w:id="37" w:name="_Toc406339769"/>
       <w:r>
         <w:t>BDD Body</w:t>
       </w:r>
@@ -19846,7 +19916,7 @@
           <v:shape id="_x0000_i1028" type="#_x0000_t75" style="width:429.75pt;height:170.25pt" o:ole="">
             <v:imagedata r:id="rId13" o:title=""/>
           </v:shape>
-          <o:OLEObject Type="Embed" ProgID="Visio.Drawing.15" ShapeID="_x0000_i1028" DrawAspect="Content" ObjectID="_1480069118" r:id="rId14"/>
+          <o:OLEObject Type="Embed" ProgID="Visio.Drawing.15" ShapeID="_x0000_i1028" DrawAspect="Content" ObjectID="_1480081592" r:id="rId14"/>
         </w:object>
       </w:r>
     </w:p>
@@ -19953,7 +20023,7 @@
       <w:pPr>
         <w:pStyle w:val="Overskrift3"/>
       </w:pPr>
-      <w:bookmarkStart w:id="38" w:name="_Toc406324790"/>
+      <w:bookmarkStart w:id="38" w:name="_Toc406339770"/>
       <w:r>
         <w:t>Allokeringsdiagram Body</w:t>
       </w:r>
@@ -19965,7 +20035,7 @@
           <v:shape id="_x0000_i1029" type="#_x0000_t75" style="width:481.5pt;height:298.5pt" o:ole="">
             <v:imagedata r:id="rId15" o:title=""/>
           </v:shape>
-          <o:OLEObject Type="Embed" ProgID="Visio.Drawing.15" ShapeID="_x0000_i1029" DrawAspect="Content" ObjectID="_1480069119" r:id="rId16"/>
+          <o:OLEObject Type="Embed" ProgID="Visio.Drawing.15" ShapeID="_x0000_i1029" DrawAspect="Content" ObjectID="_1480081593" r:id="rId16"/>
         </w:object>
       </w:r>
     </w:p>
@@ -20090,7 +20160,7 @@
       <w:pPr>
         <w:pStyle w:val="Overskrift3"/>
       </w:pPr>
-      <w:bookmarkStart w:id="39" w:name="_Toc406324791"/>
+      <w:bookmarkStart w:id="39" w:name="_Toc406339771"/>
       <w:r>
         <w:lastRenderedPageBreak/>
         <w:t>IBD Body</w:t>
@@ -20111,7 +20181,7 @@
           <v:shape id="_x0000_i1030" type="#_x0000_t75" style="width:481.5pt;height:300.75pt" o:ole="">
             <v:imagedata r:id="rId17" o:title=""/>
           </v:shape>
-          <o:OLEObject Type="Embed" ProgID="Visio.Drawing.15" ShapeID="_x0000_i1030" DrawAspect="Content" ObjectID="_1480069120" r:id="rId18"/>
+          <o:OLEObject Type="Embed" ProgID="Visio.Drawing.15" ShapeID="_x0000_i1030" DrawAspect="Content" ObjectID="_1480081594" r:id="rId18"/>
         </w:object>
       </w:r>
     </w:p>
@@ -20321,7 +20391,7 @@
       <w:pPr>
         <w:pStyle w:val="Overskrift2"/>
       </w:pPr>
-      <w:bookmarkStart w:id="40" w:name="_Toc406324792"/>
+      <w:bookmarkStart w:id="40" w:name="_Toc406339772"/>
       <w:r>
         <w:lastRenderedPageBreak/>
         <w:t xml:space="preserve">Sensor </w:t>
@@ -20351,7 +20421,7 @@
           <v:shape id="_x0000_i1031" type="#_x0000_t75" style="width:280.5pt;height:138.75pt" o:ole="">
             <v:imagedata r:id="rId19" o:title=""/>
           </v:shape>
-          <o:OLEObject Type="Embed" ProgID="Visio.Drawing.15" ShapeID="_x0000_i1031" DrawAspect="Content" ObjectID="_1480069121" r:id="rId20"/>
+          <o:OLEObject Type="Embed" ProgID="Visio.Drawing.15" ShapeID="_x0000_i1031" DrawAspect="Content" ObjectID="_1480081595" r:id="rId20"/>
         </w:object>
       </w:r>
     </w:p>
@@ -20377,7 +20447,7 @@
       <w:pPr>
         <w:pStyle w:val="Overskrift2"/>
       </w:pPr>
-      <w:bookmarkStart w:id="41" w:name="_Toc406324793"/>
+      <w:bookmarkStart w:id="41" w:name="_Toc406339773"/>
       <w:r>
         <w:t>Rock HW Arkitektur</w:t>
       </w:r>
@@ -20387,7 +20457,7 @@
       <w:pPr>
         <w:pStyle w:val="Overskrift3"/>
       </w:pPr>
-      <w:bookmarkStart w:id="42" w:name="_Toc406324794"/>
+      <w:bookmarkStart w:id="42" w:name="_Toc406339774"/>
       <w:r>
         <w:t xml:space="preserve">BDD </w:t>
       </w:r>
@@ -20402,7 +20472,7 @@
           <v:shape id="_x0000_i1032" type="#_x0000_t75" style="width:345pt;height:165pt" o:ole="">
             <v:imagedata r:id="rId21" o:title=""/>
           </v:shape>
-          <o:OLEObject Type="Embed" ProgID="Visio.Drawing.15" ShapeID="_x0000_i1032" DrawAspect="Content" ObjectID="_1480069122" r:id="rId22"/>
+          <o:OLEObject Type="Embed" ProgID="Visio.Drawing.15" ShapeID="_x0000_i1032" DrawAspect="Content" ObjectID="_1480081596" r:id="rId22"/>
         </w:object>
       </w:r>
     </w:p>
@@ -20506,7 +20576,7 @@
       <w:pPr>
         <w:pStyle w:val="Overskrift3"/>
       </w:pPr>
-      <w:bookmarkStart w:id="43" w:name="_Toc406324795"/>
+      <w:bookmarkStart w:id="43" w:name="_Toc406339775"/>
       <w:r>
         <w:lastRenderedPageBreak/>
         <w:t>Allokeringsdiagram Rock</w:t>
@@ -20519,7 +20589,7 @@
           <v:shape id="_x0000_i1033" type="#_x0000_t75" style="width:471.75pt;height:249.75pt" o:ole="">
             <v:imagedata r:id="rId23" o:title=""/>
           </v:shape>
-          <o:OLEObject Type="Embed" ProgID="Visio.Drawing.15" ShapeID="_x0000_i1033" DrawAspect="Content" ObjectID="_1480069123" r:id="rId24"/>
+          <o:OLEObject Type="Embed" ProgID="Visio.Drawing.15" ShapeID="_x0000_i1033" DrawAspect="Content" ObjectID="_1480081597" r:id="rId24"/>
         </w:object>
       </w:r>
     </w:p>
@@ -20623,7 +20693,7 @@
       <w:pPr>
         <w:pStyle w:val="Overskrift2"/>
       </w:pPr>
-      <w:bookmarkStart w:id="44" w:name="_Toc406324796"/>
+      <w:bookmarkStart w:id="44" w:name="_Toc406339776"/>
       <w:r>
         <w:lastRenderedPageBreak/>
         <w:t>Grænsefladebeskrivelse</w:t>
@@ -20634,7 +20704,7 @@
       <w:tblPr>
         <w:tblStyle w:val="Tabelgitter-lys1"/>
         <w:tblW w:w="0" w:type="auto"/>
-        <w:tblLook w:val="04A0" w:firstRow="1" w:lastRow="0" w:firstColumn="1" w:lastColumn="0" w:noHBand="0" w:noVBand="1"/>
+        <w:tblLook w:val="04A0"/>
       </w:tblPr>
       <w:tblGrid>
         <w:gridCol w:w="1581"/>
@@ -21755,7 +21825,7 @@
         <w:tblStyle w:val="Tabel-Gitter"/>
         <w:tblpPr w:leftFromText="141" w:rightFromText="141" w:vertAnchor="text" w:horzAnchor="margin" w:tblpXSpec="center" w:tblpY="380"/>
         <w:tblW w:w="0" w:type="auto"/>
-        <w:tblLook w:val="04A0" w:firstRow="1" w:lastRow="0" w:firstColumn="1" w:lastColumn="0" w:noHBand="0" w:noVBand="1"/>
+        <w:tblLook w:val="04A0"/>
       </w:tblPr>
       <w:tblGrid>
         <w:gridCol w:w="1085"/>
@@ -22045,7 +22115,7 @@
                     <a:blip r:embed="rId25" cstate="print">
                       <a:extLst>
                         <a:ext uri="{28A0092B-C50C-407E-A947-70E740481C1C}">
-                          <a14:useLocalDpi xmlns:a14="http://schemas.microsoft.com/office/drawing/2010/main" val="0"/>
+                          <a14:useLocalDpi xmlns:a14="http://schemas.microsoft.com/office/drawing/2010/main" xmlns:wps="http://schemas.microsoft.com/office/word/2010/wordprocessingShape" xmlns:wpi="http://schemas.microsoft.com/office/word/2010/wordprocessingInk" xmlns:wpg="http://schemas.microsoft.com/office/word/2010/wordprocessingGroup" xmlns:w15="http://schemas.microsoft.com/office/word/2012/wordml" xmlns:w14="http://schemas.microsoft.com/office/word/2010/wordml" xmlns:w="http://schemas.openxmlformats.org/wordprocessingml/2006/main" xmlns:w10="urn:schemas-microsoft-com:office:word" xmlns:wp14="http://schemas.microsoft.com/office/word/2010/wordprocessingDrawing" xmlns:v="urn:schemas-microsoft-com:vml" xmlns:o="urn:schemas-microsoft-com:office:office" xmlns:mc="http://schemas.openxmlformats.org/markup-compatibility/2006" xmlns:wpc="http://schemas.microsoft.com/office/word/2010/wordprocessingCanvas" xmlns="" val="0"/>
                         </a:ext>
                       </a:extLst>
                     </a:blip>
@@ -22093,7 +22163,7 @@
       <w:pPr>
         <w:pStyle w:val="Overskrift3"/>
       </w:pPr>
-      <w:bookmarkStart w:id="45" w:name="_Toc406324797"/>
+      <w:bookmarkStart w:id="45" w:name="_Toc406339777"/>
       <w:r>
         <w:lastRenderedPageBreak/>
         <w:t>Trådløs kommunikations protokol</w:t>
@@ -22132,7 +22202,7 @@
       <w:tblPr>
         <w:tblStyle w:val="Tabel-Gitter"/>
         <w:tblW w:w="0" w:type="auto"/>
-        <w:tblLook w:val="04A0" w:firstRow="1" w:lastRow="0" w:firstColumn="1" w:lastColumn="0" w:noHBand="0" w:noVBand="1"/>
+        <w:tblLook w:val="04A0"/>
       </w:tblPr>
       <w:tblGrid>
         <w:gridCol w:w="797"/>
@@ -22437,7 +22507,7 @@
       <w:tblPr>
         <w:tblStyle w:val="Tabel-Gitter"/>
         <w:tblW w:w="0" w:type="auto"/>
-        <w:tblLook w:val="04A0" w:firstRow="1" w:lastRow="0" w:firstColumn="1" w:lastColumn="0" w:noHBand="0" w:noVBand="1"/>
+        <w:tblLook w:val="04A0"/>
       </w:tblPr>
       <w:tblGrid>
         <w:gridCol w:w="856"/>
@@ -22641,7 +22711,7 @@
           <w:left w:w="70" w:type="dxa"/>
           <w:right w:w="70" w:type="dxa"/>
         </w:tblCellMar>
-        <w:tblLook w:val="04A0" w:firstRow="1" w:lastRow="0" w:firstColumn="1" w:lastColumn="0" w:noHBand="0" w:noVBand="1"/>
+        <w:tblLook w:val="04A0"/>
       </w:tblPr>
       <w:tblGrid>
         <w:gridCol w:w="960"/>
@@ -24456,7 +24526,7 @@
       <w:pPr>
         <w:pStyle w:val="Overskrift1"/>
       </w:pPr>
-      <w:bookmarkStart w:id="46" w:name="_Toc406324798"/>
+      <w:bookmarkStart w:id="46" w:name="_Toc406339778"/>
       <w:r>
         <w:lastRenderedPageBreak/>
         <w:t>Systemarkitektur Software</w:t>
@@ -24575,7 +24645,7 @@
       <w:pPr>
         <w:pStyle w:val="Overskrift2"/>
       </w:pPr>
-      <w:bookmarkStart w:id="47" w:name="_Toc406324799"/>
+      <w:bookmarkStart w:id="47" w:name="_Toc406339779"/>
       <w:r>
         <w:lastRenderedPageBreak/>
         <w:t>Detaljeret domænemodel for software-moduler</w:t>
@@ -24608,7 +24678,7 @@
           <v:shape id="_x0000_i1034" type="#_x0000_t75" style="width:481.5pt;height:627.75pt" o:ole="">
             <v:imagedata r:id="rId26" o:title=""/>
           </v:shape>
-          <o:OLEObject Type="Embed" ProgID="Visio.Drawing.15" ShapeID="_x0000_i1034" DrawAspect="Content" ObjectID="_1480069124" r:id="rId27"/>
+          <o:OLEObject Type="Embed" ProgID="Visio.Drawing.15" ShapeID="_x0000_i1034" DrawAspect="Content" ObjectID="_1480081598" r:id="rId27"/>
         </w:object>
       </w:r>
     </w:p>
@@ -24616,7 +24686,7 @@
       <w:pPr>
         <w:pStyle w:val="Overskrift2"/>
       </w:pPr>
-      <w:bookmarkStart w:id="48" w:name="_Toc406324800"/>
+      <w:bookmarkStart w:id="48" w:name="_Toc406339780"/>
       <w:r>
         <w:lastRenderedPageBreak/>
         <w:t>Klasse-identifikation</w:t>
@@ -25219,7 +25289,7 @@
       <w:pPr>
         <w:pStyle w:val="Overskrift2"/>
       </w:pPr>
-      <w:bookmarkStart w:id="49" w:name="_Toc406324801"/>
+      <w:bookmarkStart w:id="49" w:name="_Toc406339781"/>
       <w:r>
         <w:lastRenderedPageBreak/>
         <w:t>Body</w:t>
@@ -25244,7 +25314,7 @@
       <w:pPr>
         <w:pStyle w:val="Overskrift3"/>
       </w:pPr>
-      <w:bookmarkStart w:id="50" w:name="_Toc406324802"/>
+      <w:bookmarkStart w:id="50" w:name="_Toc406339782"/>
       <w:r>
         <w:t>Klassediagram Body</w:t>
       </w:r>
@@ -25259,7 +25329,7 @@
           <v:shape id="_x0000_i1035" type="#_x0000_t75" style="width:481.5pt;height:210.75pt" o:ole="">
             <v:imagedata r:id="rId28" o:title=""/>
           </v:shape>
-          <o:OLEObject Type="Embed" ProgID="Visio.Drawing.15" ShapeID="_x0000_i1035" DrawAspect="Content" ObjectID="_1480069125" r:id="rId29"/>
+          <o:OLEObject Type="Embed" ProgID="Visio.Drawing.15" ShapeID="_x0000_i1035" DrawAspect="Content" ObjectID="_1480081599" r:id="rId29"/>
         </w:object>
       </w:r>
     </w:p>
@@ -25394,7 +25464,7 @@
       <w:tblPr>
         <w:tblStyle w:val="Tabel-Gitter"/>
         <w:tblW w:w="0" w:type="auto"/>
-        <w:tblLook w:val="04A0" w:firstRow="1" w:lastRow="0" w:firstColumn="1" w:lastColumn="0" w:noHBand="0" w:noVBand="1"/>
+        <w:tblLook w:val="04A0"/>
       </w:tblPr>
       <w:tblGrid>
         <w:gridCol w:w="4814"/>
@@ -26066,7 +26136,7 @@
       <w:tblPr>
         <w:tblStyle w:val="Tabel-Gitter"/>
         <w:tblW w:w="0" w:type="auto"/>
-        <w:tblLook w:val="04A0" w:firstRow="1" w:lastRow="0" w:firstColumn="1" w:lastColumn="0" w:noHBand="0" w:noVBand="1"/>
+        <w:tblLook w:val="04A0"/>
       </w:tblPr>
       <w:tblGrid>
         <w:gridCol w:w="1413"/>
@@ -26281,7 +26351,7 @@
       <w:tblPr>
         <w:tblStyle w:val="Tabel-Gitter"/>
         <w:tblW w:w="0" w:type="auto"/>
-        <w:tblLook w:val="04A0" w:firstRow="1" w:lastRow="0" w:firstColumn="1" w:lastColumn="0" w:noHBand="0" w:noVBand="1"/>
+        <w:tblLook w:val="04A0"/>
       </w:tblPr>
       <w:tblGrid>
         <w:gridCol w:w="1413"/>
@@ -26520,7 +26590,7 @@
       <w:tblPr>
         <w:tblStyle w:val="Tabel-Gitter"/>
         <w:tblW w:w="0" w:type="auto"/>
-        <w:tblLook w:val="04A0" w:firstRow="1" w:lastRow="0" w:firstColumn="1" w:lastColumn="0" w:noHBand="0" w:noVBand="1"/>
+        <w:tblLook w:val="04A0"/>
       </w:tblPr>
       <w:tblGrid>
         <w:gridCol w:w="1413"/>
@@ -26768,7 +26838,7 @@
       <w:tblPr>
         <w:tblStyle w:val="Tabel-Gitter"/>
         <w:tblW w:w="0" w:type="auto"/>
-        <w:tblLook w:val="04A0" w:firstRow="1" w:lastRow="0" w:firstColumn="1" w:lastColumn="0" w:noHBand="0" w:noVBand="1"/>
+        <w:tblLook w:val="04A0"/>
       </w:tblPr>
       <w:tblGrid>
         <w:gridCol w:w="1413"/>
@@ -27041,7 +27111,7 @@
       <w:tblPr>
         <w:tblStyle w:val="Tabel-Gitter"/>
         <w:tblW w:w="0" w:type="auto"/>
-        <w:tblLook w:val="04A0" w:firstRow="1" w:lastRow="0" w:firstColumn="1" w:lastColumn="0" w:noHBand="0" w:noVBand="1"/>
+        <w:tblLook w:val="04A0"/>
       </w:tblPr>
       <w:tblGrid>
         <w:gridCol w:w="1413"/>
@@ -27288,7 +27358,7 @@
       <w:tblPr>
         <w:tblStyle w:val="Tabel-Gitter"/>
         <w:tblW w:w="0" w:type="auto"/>
-        <w:tblLook w:val="04A0" w:firstRow="1" w:lastRow="0" w:firstColumn="1" w:lastColumn="0" w:noHBand="0" w:noVBand="1"/>
+        <w:tblLook w:val="04A0"/>
       </w:tblPr>
       <w:tblGrid>
         <w:gridCol w:w="1413"/>
@@ -27538,7 +27608,7 @@
       <w:tblPr>
         <w:tblStyle w:val="Tabel-Gitter"/>
         <w:tblW w:w="0" w:type="auto"/>
-        <w:tblLook w:val="04A0" w:firstRow="1" w:lastRow="0" w:firstColumn="1" w:lastColumn="0" w:noHBand="0" w:noVBand="1"/>
+        <w:tblLook w:val="04A0"/>
       </w:tblPr>
       <w:tblGrid>
         <w:gridCol w:w="1413"/>
@@ -27833,7 +27903,7 @@
       <w:tblPr>
         <w:tblStyle w:val="Tabel-Gitter"/>
         <w:tblW w:w="0" w:type="auto"/>
-        <w:tblLook w:val="04A0" w:firstRow="1" w:lastRow="0" w:firstColumn="1" w:lastColumn="0" w:noHBand="0" w:noVBand="1"/>
+        <w:tblLook w:val="04A0"/>
       </w:tblPr>
       <w:tblGrid>
         <w:gridCol w:w="1413"/>
@@ -28109,7 +28179,7 @@
       <w:tblPr>
         <w:tblStyle w:val="Tabel-Gitter"/>
         <w:tblW w:w="0" w:type="auto"/>
-        <w:tblLook w:val="04A0" w:firstRow="1" w:lastRow="0" w:firstColumn="1" w:lastColumn="0" w:noHBand="0" w:noVBand="1"/>
+        <w:tblLook w:val="04A0"/>
       </w:tblPr>
       <w:tblGrid>
         <w:gridCol w:w="1413"/>
@@ -28335,7 +28405,7 @@
       <w:tblPr>
         <w:tblStyle w:val="Tabel-Gitter"/>
         <w:tblW w:w="0" w:type="auto"/>
-        <w:tblLook w:val="04A0" w:firstRow="1" w:lastRow="0" w:firstColumn="1" w:lastColumn="0" w:noHBand="0" w:noVBand="1"/>
+        <w:tblLook w:val="04A0"/>
       </w:tblPr>
       <w:tblGrid>
         <w:gridCol w:w="1413"/>
@@ -28560,7 +28630,7 @@
       <w:tblPr>
         <w:tblStyle w:val="Tabel-Gitter"/>
         <w:tblW w:w="0" w:type="auto"/>
-        <w:tblLook w:val="04A0" w:firstRow="1" w:lastRow="0" w:firstColumn="1" w:lastColumn="0" w:noHBand="0" w:noVBand="1"/>
+        <w:tblLook w:val="04A0"/>
       </w:tblPr>
       <w:tblGrid>
         <w:gridCol w:w="1413"/>
@@ -28793,7 +28863,7 @@
       <w:tblPr>
         <w:tblStyle w:val="Tabel-Gitter"/>
         <w:tblW w:w="0" w:type="auto"/>
-        <w:tblLook w:val="04A0" w:firstRow="1" w:lastRow="0" w:firstColumn="1" w:lastColumn="0" w:noHBand="0" w:noVBand="1"/>
+        <w:tblLook w:val="04A0"/>
       </w:tblPr>
       <w:tblGrid>
         <w:gridCol w:w="1413"/>
@@ -29070,7 +29140,7 @@
           <w:lang w:val="en-US"/>
         </w:rPr>
       </w:pPr>
-      <w:bookmarkStart w:id="51" w:name="_Toc406324803"/>
+      <w:bookmarkStart w:id="51" w:name="_Toc406339783"/>
       <w:r>
         <w:rPr>
           <w:lang w:val="en-US"/>
@@ -29153,7 +29223,7 @@
       <w:pPr>
         <w:pStyle w:val="Overskrift3"/>
       </w:pPr>
-      <w:bookmarkStart w:id="52" w:name="_Toc406324804"/>
+      <w:bookmarkStart w:id="52" w:name="_Toc406339784"/>
       <w:r>
         <w:t>Tråd kommunikation</w:t>
       </w:r>
@@ -29182,7 +29252,7 @@
       <w:pPr>
         <w:pStyle w:val="Overskrift3"/>
       </w:pPr>
-      <w:bookmarkStart w:id="53" w:name="_Toc406324805"/>
+      <w:bookmarkStart w:id="53" w:name="_Toc406339785"/>
       <w:r>
         <w:lastRenderedPageBreak/>
         <w:t>Slow L</w:t>
@@ -29393,7 +29463,7 @@
           <v:shape id="_x0000_i1036" type="#_x0000_t75" style="width:481.5pt;height:366pt" o:ole="">
             <v:imagedata r:id="rId30" o:title=""/>
           </v:shape>
-          <o:OLEObject Type="Embed" ProgID="Visio.Drawing.15" ShapeID="_x0000_i1036" DrawAspect="Content" ObjectID="_1480069126" r:id="rId31"/>
+          <o:OLEObject Type="Embed" ProgID="Visio.Drawing.15" ShapeID="_x0000_i1036" DrawAspect="Content" ObjectID="_1480081600" r:id="rId31"/>
         </w:object>
       </w:r>
     </w:p>
@@ -29428,7 +29498,7 @@
       <w:pPr>
         <w:pStyle w:val="Overskrift3"/>
       </w:pPr>
-      <w:bookmarkStart w:id="54" w:name="_Toc406324806"/>
+      <w:bookmarkStart w:id="54" w:name="_Toc406339786"/>
       <w:r>
         <w:lastRenderedPageBreak/>
         <w:t>F</w:t>
@@ -29589,10 +29659,10 @@
       </w:pPr>
       <w:r>
         <w:object w:dxaOrig="9211" w:dyaOrig="7711">
-          <v:shape id="_x0000_i1042" type="#_x0000_t75" style="width:460.5pt;height:385.5pt" o:ole="">
+          <v:shape id="_x0000_i1037" type="#_x0000_t75" style="width:460.5pt;height:385.5pt" o:ole="">
             <v:imagedata r:id="rId32" o:title=""/>
           </v:shape>
-          <o:OLEObject Type="Embed" ProgID="Visio.Drawing.15" ShapeID="_x0000_i1042" DrawAspect="Content" ObjectID="_1480069127" r:id="rId33"/>
+          <o:OLEObject Type="Embed" ProgID="Visio.Drawing.15" ShapeID="_x0000_i1037" DrawAspect="Content" ObjectID="_1480081601" r:id="rId33"/>
         </w:object>
       </w:r>
     </w:p>
@@ -29660,10 +29730,10 @@
       </w:pPr>
       <w:r>
         <w:object w:dxaOrig="3871" w:dyaOrig="2881">
-          <v:shape id="_x0000_i1041" type="#_x0000_t75" style="width:193.5pt;height:2in" o:ole="">
+          <v:shape id="_x0000_i1038" type="#_x0000_t75" style="width:193.5pt;height:2in" o:ole="">
             <v:imagedata r:id="rId34" o:title=""/>
           </v:shape>
-          <o:OLEObject Type="Embed" ProgID="Visio.Drawing.15" ShapeID="_x0000_i1041" DrawAspect="Content" ObjectID="_1480069128" r:id="rId35"/>
+          <o:OLEObject Type="Embed" ProgID="Visio.Drawing.15" ShapeID="_x0000_i1038" DrawAspect="Content" ObjectID="_1480081602" r:id="rId35"/>
         </w:object>
       </w:r>
     </w:p>
@@ -29710,13 +29780,8 @@
         <w:fldChar w:fldCharType="end"/>
       </w:r>
       <w:r>
-        <w:t xml:space="preserve"> Klassediagram over klassen </w:t>
-      </w:r>
-      <w:proofErr w:type="spellStart"/>
-      <w:r>
-        <w:t>Receive</w:t>
-      </w:r>
-      <w:proofErr w:type="spellEnd"/>
+        <w:t xml:space="preserve"> Klassediagram over klassen Receive</w:t>
+      </w:r>
     </w:p>
     <w:p>
       <w:pPr>
@@ -29734,7 +29799,7 @@
       <w:tblPr>
         <w:tblStyle w:val="Tabel-Gitter1"/>
         <w:tblW w:w="9634" w:type="dxa"/>
-        <w:tblLook w:val="04A0" w:firstRow="1" w:lastRow="0" w:firstColumn="1" w:lastColumn="0" w:noHBand="0" w:noVBand="1"/>
+        <w:tblLook w:val="04A0"/>
       </w:tblPr>
       <w:tblGrid>
         <w:gridCol w:w="1636"/>
@@ -29815,16 +29880,8 @@
               <w:rPr>
                 <w:i/>
               </w:rPr>
-              <w:t xml:space="preserve">MIDI </w:t>
-            </w:r>
-            <w:proofErr w:type="spellStart"/>
-            <w:r>
-              <w:rPr>
-                <w:i/>
-              </w:rPr>
-              <w:t>Module</w:t>
-            </w:r>
-            <w:proofErr w:type="spellEnd"/>
+              <w:t>MIDI Module</w:t>
+            </w:r>
           </w:p>
         </w:tc>
       </w:tr>
@@ -29885,14 +29942,12 @@
             <w:r>
               <w:t xml:space="preserve">Kalder funktionen </w:t>
             </w:r>
-            <w:proofErr w:type="spellStart"/>
             <w:r>
               <w:rPr>
                 <w:i/>
               </w:rPr>
               <w:t>connect</w:t>
             </w:r>
-            <w:proofErr w:type="spellEnd"/>
           </w:p>
         </w:tc>
       </w:tr>
@@ -29902,7 +29957,7 @@
       <w:tblPr>
         <w:tblStyle w:val="Tabel-Gitter1"/>
         <w:tblW w:w="9634" w:type="dxa"/>
-        <w:tblLook w:val="04A0" w:firstRow="1" w:lastRow="0" w:firstColumn="1" w:lastColumn="0" w:noHBand="0" w:noVBand="1"/>
+        <w:tblLook w:val="04A0"/>
       </w:tblPr>
       <w:tblGrid>
         <w:gridCol w:w="1636"/>
@@ -30033,14 +30088,12 @@
             <w:r>
               <w:t xml:space="preserve">Afbryder den eventuelt kørende tråd, og kalder funktionen </w:t>
             </w:r>
-            <w:proofErr w:type="spellStart"/>
             <w:r>
               <w:rPr>
                 <w:i/>
               </w:rPr>
               <w:t>disconnect</w:t>
             </w:r>
-            <w:proofErr w:type="spellEnd"/>
           </w:p>
         </w:tc>
       </w:tr>
@@ -30050,7 +30103,7 @@
       <w:tblPr>
         <w:tblStyle w:val="Tabel-Gitter1"/>
         <w:tblW w:w="9634" w:type="dxa"/>
-        <w:tblLook w:val="04A0" w:firstRow="1" w:lastRow="0" w:firstColumn="1" w:lastColumn="0" w:noHBand="0" w:noVBand="1"/>
+        <w:tblLook w:val="04A0"/>
       </w:tblPr>
       <w:tblGrid>
         <w:gridCol w:w="1636"/>
@@ -30173,14 +30226,12 @@
             <w:r>
               <w:t xml:space="preserve">Starter en tråd som kalder funktionen </w:t>
             </w:r>
-            <w:proofErr w:type="spellStart"/>
             <w:r>
               <w:rPr>
                 <w:i/>
               </w:rPr>
               <w:t>receive</w:t>
             </w:r>
-            <w:proofErr w:type="spellEnd"/>
             <w:r>
               <w:t xml:space="preserve"> i en uendelig løkke</w:t>
             </w:r>
@@ -30193,7 +30244,7 @@
       <w:tblPr>
         <w:tblStyle w:val="Tabel-Gitter1"/>
         <w:tblW w:w="9634" w:type="dxa"/>
-        <w:tblLook w:val="04A0" w:firstRow="1" w:lastRow="0" w:firstColumn="1" w:lastColumn="0" w:noHBand="0" w:noVBand="1"/>
+        <w:tblLook w:val="04A0"/>
       </w:tblPr>
       <w:tblGrid>
         <w:gridCol w:w="1636"/>
@@ -30223,11 +30274,9 @@
             <w:tcW w:w="7998" w:type="dxa"/>
           </w:tcPr>
           <w:p>
-            <w:proofErr w:type="spellStart"/>
             <w:r>
               <w:t>Receive</w:t>
             </w:r>
-            <w:proofErr w:type="spellEnd"/>
           </w:p>
         </w:tc>
       </w:tr>
@@ -30316,15 +30365,7 @@
           </w:tcPr>
           <w:p>
             <w:r>
-              <w:t xml:space="preserve">Aflæser og tømmer </w:t>
-            </w:r>
-            <w:proofErr w:type="spellStart"/>
-            <w:r>
-              <w:t>Rx</w:t>
-            </w:r>
-            <w:proofErr w:type="spellEnd"/>
-            <w:r>
-              <w:t xml:space="preserve">-bufferen fra UART-noden </w:t>
+              <w:t xml:space="preserve">Aflæser og tømmer Rx-bufferen fra UART-noden </w:t>
             </w:r>
             <w:r>
               <w:rPr>
@@ -30344,31 +30385,15 @@
               <w:rPr>
                 <w:i/>
               </w:rPr>
-              <w:t xml:space="preserve">MIDI </w:t>
-            </w:r>
-            <w:proofErr w:type="spellStart"/>
-            <w:r>
-              <w:rPr>
-                <w:i/>
-              </w:rPr>
-              <w:t>Module</w:t>
-            </w:r>
-            <w:proofErr w:type="spellEnd"/>
+              <w:t>MIDI Module</w:t>
+            </w:r>
             <w:r>
               <w:t>.</w:t>
             </w:r>
           </w:p>
           <w:p>
             <w:r>
-              <w:t xml:space="preserve">Startbyte = 0xF0: Modtaget </w:t>
-            </w:r>
-            <w:proofErr w:type="spellStart"/>
-            <w:r>
-              <w:t>preset</w:t>
-            </w:r>
-            <w:proofErr w:type="spellEnd"/>
-            <w:r>
-              <w:t xml:space="preserve"> videresendes til </w:t>
+              <w:t xml:space="preserve">Startbyte = 0xF0: Modtaget preset videresendes til </w:t>
             </w:r>
             <w:r>
               <w:rPr>
@@ -30393,7 +30418,7 @@
       <w:tblPr>
         <w:tblStyle w:val="Tabel-Gitter1"/>
         <w:tblW w:w="9634" w:type="dxa"/>
-        <w:tblLook w:val="04A0" w:firstRow="1" w:lastRow="0" w:firstColumn="1" w:lastColumn="0" w:noHBand="0" w:noVBand="1"/>
+        <w:tblLook w:val="04A0"/>
       </w:tblPr>
       <w:tblGrid>
         <w:gridCol w:w="1636"/>
@@ -30516,38 +30541,14 @@
             <w:r>
               <w:t xml:space="preserve">Opretter </w:t>
             </w:r>
-            <w:proofErr w:type="spellStart"/>
             <w:r>
               <w:rPr>
                 <w:i/>
               </w:rPr>
-              <w:t>read</w:t>
-            </w:r>
-            <w:proofErr w:type="spellEnd"/>
-            <w:r>
-              <w:rPr>
-                <w:i/>
-              </w:rPr>
-              <w:t xml:space="preserve"> </w:t>
-            </w:r>
-            <w:proofErr w:type="spellStart"/>
-            <w:r>
-              <w:rPr>
-                <w:i/>
-              </w:rPr>
-              <w:t>only</w:t>
-            </w:r>
-            <w:proofErr w:type="spellEnd"/>
-            <w:r>
-              <w:t xml:space="preserve">, </w:t>
-            </w:r>
-            <w:proofErr w:type="spellStart"/>
-            <w:r>
-              <w:t>blocking</w:t>
-            </w:r>
-            <w:proofErr w:type="spellEnd"/>
-            <w:r>
-              <w:t xml:space="preserve"> forbindelse til noden </w:t>
+              <w:t>read only</w:t>
+            </w:r>
+            <w:r>
+              <w:t xml:space="preserve">, blocking forbindelse til noden </w:t>
             </w:r>
             <w:r>
               <w:rPr>
@@ -30567,7 +30568,7 @@
       <w:tblPr>
         <w:tblStyle w:val="Tabel-Gitter1"/>
         <w:tblW w:w="9634" w:type="dxa"/>
-        <w:tblLook w:val="04A0" w:firstRow="1" w:lastRow="0" w:firstColumn="1" w:lastColumn="0" w:noHBand="0" w:noVBand="1"/>
+        <w:tblLook w:val="04A0"/>
       </w:tblPr>
       <w:tblGrid>
         <w:gridCol w:w="1636"/>
@@ -30597,11 +30598,9 @@
             <w:tcW w:w="7998" w:type="dxa"/>
           </w:tcPr>
           <w:p>
-            <w:proofErr w:type="spellStart"/>
             <w:r>
               <w:t>Disconnect</w:t>
             </w:r>
-            <w:proofErr w:type="spellEnd"/>
           </w:p>
         </w:tc>
       </w:tr>
@@ -30955,10 +30954,10 @@
     <w:p>
       <w:r>
         <w:object w:dxaOrig="11221" w:dyaOrig="11136">
-          <v:shape id="_x0000_i1037" type="#_x0000_t75" style="width:481.5pt;height:477.75pt" o:ole="">
+          <v:shape id="_x0000_i1039" type="#_x0000_t75" style="width:481.5pt;height:477.75pt" o:ole="">
             <v:imagedata r:id="rId36" o:title=""/>
           </v:shape>
-          <o:OLEObject Type="Embed" ProgID="Visio.Drawing.15" ShapeID="_x0000_i1037" DrawAspect="Content" ObjectID="_1480069129" r:id="rId37"/>
+          <o:OLEObject Type="Embed" ProgID="Visio.Drawing.15" ShapeID="_x0000_i1039" DrawAspect="Content" ObjectID="_1480081603" r:id="rId37"/>
         </w:object>
       </w:r>
     </w:p>
@@ -30990,10 +30989,10 @@
     <w:p>
       <w:r>
         <w:object w:dxaOrig="11376" w:dyaOrig="6672">
-          <v:shape id="_x0000_i1038" type="#_x0000_t75" style="width:481.5pt;height:283.5pt" o:ole="">
+          <v:shape id="_x0000_i1040" type="#_x0000_t75" style="width:481.5pt;height:283.5pt" o:ole="">
             <v:imagedata r:id="rId38" o:title=""/>
           </v:shape>
-          <o:OLEObject Type="Embed" ProgID="Visio.Drawing.15" ShapeID="_x0000_i1038" DrawAspect="Content" ObjectID="_1480069130" r:id="rId39"/>
+          <o:OLEObject Type="Embed" ProgID="Visio.Drawing.15" ShapeID="_x0000_i1040" DrawAspect="Content" ObjectID="_1480081604" r:id="rId39"/>
         </w:object>
       </w:r>
     </w:p>
@@ -31026,10 +31025,10 @@
     <w:p>
       <w:r>
         <w:object w:dxaOrig="8701" w:dyaOrig="6013">
-          <v:shape id="_x0000_i1039" type="#_x0000_t75" style="width:435pt;height:300.75pt" o:ole="">
+          <v:shape id="_x0000_i1041" type="#_x0000_t75" style="width:435pt;height:300.75pt" o:ole="">
             <v:imagedata r:id="rId40" o:title=""/>
           </v:shape>
-          <o:OLEObject Type="Embed" ProgID="Visio.Drawing.15" ShapeID="_x0000_i1039" DrawAspect="Content" ObjectID="_1480069131" r:id="rId41"/>
+          <o:OLEObject Type="Embed" ProgID="Visio.Drawing.15" ShapeID="_x0000_i1041" DrawAspect="Content" ObjectID="_1480081605" r:id="rId41"/>
         </w:object>
       </w:r>
     </w:p>
@@ -31037,7 +31036,7 @@
       <w:pPr>
         <w:pStyle w:val="Overskrift3"/>
       </w:pPr>
-      <w:bookmarkStart w:id="56" w:name="_Toc406324807"/>
+      <w:bookmarkStart w:id="56" w:name="_Toc406339787"/>
       <w:r>
         <w:t xml:space="preserve">Overordnet </w:t>
       </w:r>
@@ -31075,7 +31074,7 @@
       <w:pPr>
         <w:pStyle w:val="Overskrift1"/>
       </w:pPr>
-      <w:bookmarkStart w:id="57" w:name="_Toc406324808"/>
+      <w:bookmarkStart w:id="57" w:name="_Toc406339788"/>
       <w:r>
         <w:lastRenderedPageBreak/>
         <w:t>Design og implementering (HW)</w:t>
@@ -31086,7 +31085,7 @@
       <w:pPr>
         <w:pStyle w:val="Overskrift2"/>
       </w:pPr>
-      <w:bookmarkStart w:id="58" w:name="_Toc406324809"/>
+      <w:bookmarkStart w:id="58" w:name="_Toc406339789"/>
       <w:r>
         <w:t>Trådløs kommunikation</w:t>
       </w:r>
@@ -31096,7 +31095,7 @@
       <w:pPr>
         <w:pStyle w:val="Overskrift3"/>
       </w:pPr>
-      <w:bookmarkStart w:id="59" w:name="_Toc406324810"/>
+      <w:bookmarkStart w:id="59" w:name="_Toc406339790"/>
       <w:r>
         <w:t>Rock - trådløs kommunikation</w:t>
       </w:r>
@@ -31369,11 +31368,11 @@
       <w:tblPr>
         <w:tblStyle w:val="Tabel-Gitter"/>
         <w:tblW w:w="0" w:type="auto"/>
-        <w:tblLook w:val="04A0" w:firstRow="1" w:lastRow="0" w:firstColumn="1" w:lastColumn="0" w:noHBand="0" w:noVBand="1"/>
+        <w:tblLook w:val="04A0"/>
       </w:tblPr>
       <w:tblGrid>
-        <w:gridCol w:w="2442"/>
-        <w:gridCol w:w="2535"/>
+        <w:gridCol w:w="4889"/>
+        <w:gridCol w:w="4889"/>
       </w:tblGrid>
       <w:tr>
         <w:tc>
@@ -31570,7 +31569,7 @@
                     <a:blip r:embed="rId46" cstate="print">
                       <a:extLst>
                         <a:ext uri="{28A0092B-C50C-407E-A947-70E740481C1C}">
-                          <a14:useLocalDpi xmlns:a14="http://schemas.microsoft.com/office/drawing/2010/main" val="0"/>
+                          <a14:useLocalDpi xmlns:a14="http://schemas.microsoft.com/office/drawing/2010/main" xmlns:wps="http://schemas.microsoft.com/office/word/2010/wordprocessingShape" xmlns:wpi="http://schemas.microsoft.com/office/word/2010/wordprocessingInk" xmlns:wpg="http://schemas.microsoft.com/office/word/2010/wordprocessingGroup" xmlns:w15="http://schemas.microsoft.com/office/word/2012/wordml" xmlns:w14="http://schemas.microsoft.com/office/word/2010/wordml" xmlns:w="http://schemas.openxmlformats.org/wordprocessingml/2006/main" xmlns:w10="urn:schemas-microsoft-com:office:word" xmlns:wp14="http://schemas.microsoft.com/office/word/2010/wordprocessingDrawing" xmlns:v="urn:schemas-microsoft-com:vml" xmlns:o="urn:schemas-microsoft-com:office:office" xmlns:mc="http://schemas.openxmlformats.org/markup-compatibility/2006" xmlns:wpc="http://schemas.microsoft.com/office/word/2010/wordprocessingCanvas" xmlns="" val="0"/>
                         </a:ext>
                       </a:extLst>
                     </a:blip>
@@ -31783,7 +31782,7 @@
       <w:pPr>
         <w:pStyle w:val="Overskrift3"/>
       </w:pPr>
-      <w:bookmarkStart w:id="60" w:name="_Toc406324811"/>
+      <w:bookmarkStart w:id="60" w:name="_Toc406339791"/>
       <w:r>
         <w:t>Body</w:t>
       </w:r>
@@ -31809,7 +31808,7 @@
       <w:tblPr>
         <w:tblStyle w:val="Tabel-Gitter"/>
         <w:tblW w:w="0" w:type="auto"/>
-        <w:tblLook w:val="04A0" w:firstRow="1" w:lastRow="0" w:firstColumn="1" w:lastColumn="0" w:noHBand="0" w:noVBand="1"/>
+        <w:tblLook w:val="04A0"/>
       </w:tblPr>
       <w:tblGrid>
         <w:gridCol w:w="4889"/>
@@ -31821,15 +31820,36 @@
             <w:tcW w:w="4889" w:type="dxa"/>
           </w:tcPr>
           <w:p>
-            <w:r>
-              <w:t>HC-05</w:t>
-            </w:r>
-            <w:r>
-              <w:t xml:space="preserve"> Pins</w:t>
-            </w:r>
-          </w:p>
-          <w:p>
-            <w:r>
+            <w:pPr>
+              <w:rPr>
+                <w:rFonts w:asciiTheme="minorHAnsi" w:hAnsiTheme="minorHAnsi"/>
+                <w:sz w:val="22"/>
+                <w:szCs w:val="22"/>
+              </w:rPr>
+            </w:pPr>
+            <w:r>
+              <w:rPr>
+                <w:rFonts w:asciiTheme="minorHAnsi" w:hAnsiTheme="minorHAnsi"/>
+                <w:sz w:val="22"/>
+                <w:szCs w:val="22"/>
+              </w:rPr>
+              <w:t>HC-05 Pins</w:t>
+            </w:r>
+          </w:p>
+          <w:p>
+            <w:pPr>
+              <w:rPr>
+                <w:rFonts w:asciiTheme="minorHAnsi" w:hAnsiTheme="minorHAnsi"/>
+                <w:sz w:val="22"/>
+                <w:szCs w:val="22"/>
+              </w:rPr>
+            </w:pPr>
+            <w:r>
+              <w:rPr>
+                <w:rFonts w:asciiTheme="minorHAnsi" w:hAnsiTheme="minorHAnsi"/>
+                <w:sz w:val="22"/>
+                <w:szCs w:val="22"/>
+              </w:rPr>
               <w:t>(REFERENCE)</w:t>
             </w:r>
           </w:p>
@@ -31841,14 +31861,25 @@
           <w:p>
             <w:pPr>
               <w:rPr>
+                <w:rFonts w:asciiTheme="minorHAnsi" w:hAnsiTheme="minorHAnsi"/>
+                <w:sz w:val="22"/>
+                <w:szCs w:val="22"/>
                 <w:lang w:val="en-US"/>
               </w:rPr>
             </w:pPr>
             <w:r>
+              <w:rPr>
+                <w:rFonts w:asciiTheme="minorHAnsi" w:hAnsiTheme="minorHAnsi"/>
+                <w:sz w:val="22"/>
+                <w:szCs w:val="22"/>
+              </w:rPr>
               <w:t>PSoC 4 Board Pins (REFEREN</w:t>
             </w:r>
             <w:r>
               <w:rPr>
+                <w:rFonts w:asciiTheme="minorHAnsi" w:hAnsiTheme="minorHAnsi"/>
+                <w:sz w:val="22"/>
+                <w:szCs w:val="22"/>
                 <w:lang w:val="en-US"/>
               </w:rPr>
               <w:t>CE)</w:t>
@@ -31856,6 +31887,9 @@
             <w:r>
               <w:rPr>
                 <w:rStyle w:val="Fodnotehenvisning"/>
+                <w:rFonts w:asciiTheme="minorHAnsi" w:hAnsiTheme="minorHAnsi"/>
+                <w:sz w:val="22"/>
+                <w:szCs w:val="22"/>
               </w:rPr>
               <w:footnoteReference w:id="16"/>
             </w:r>
@@ -31868,14 +31902,20 @@
             <w:tcW w:w="4889" w:type="dxa"/>
           </w:tcPr>
           <w:p>
-            <w:r>
-              <w:t>Pin</w:t>
-            </w:r>
-            <w:r>
-              <w:t xml:space="preserve"> VCC</w:t>
-            </w:r>
-            <w:r>
-              <w:t xml:space="preserve"> 3.3V</w:t>
+            <w:pPr>
+              <w:rPr>
+                <w:rFonts w:asciiTheme="minorHAnsi" w:hAnsiTheme="minorHAnsi"/>
+                <w:sz w:val="22"/>
+                <w:szCs w:val="22"/>
+              </w:rPr>
+            </w:pPr>
+            <w:r>
+              <w:rPr>
+                <w:rFonts w:asciiTheme="minorHAnsi" w:hAnsiTheme="minorHAnsi"/>
+                <w:sz w:val="22"/>
+                <w:szCs w:val="22"/>
+              </w:rPr>
+              <w:t>Pin VCC 3.3V</w:t>
             </w:r>
           </w:p>
         </w:tc>
@@ -31884,7 +31924,19 @@
             <w:tcW w:w="4889" w:type="dxa"/>
           </w:tcPr>
           <w:p>
-            <w:r>
+            <w:pPr>
+              <w:rPr>
+                <w:rFonts w:asciiTheme="minorHAnsi" w:hAnsiTheme="minorHAnsi"/>
+                <w:sz w:val="22"/>
+                <w:szCs w:val="22"/>
+              </w:rPr>
+            </w:pPr>
+            <w:r>
+              <w:rPr>
+                <w:rFonts w:asciiTheme="minorHAnsi" w:hAnsiTheme="minorHAnsi"/>
+                <w:sz w:val="22"/>
+                <w:szCs w:val="22"/>
+              </w:rPr>
               <w:t>3.3v DC Power</w:t>
             </w:r>
           </w:p>
@@ -31896,11 +31948,20 @@
             <w:tcW w:w="4889" w:type="dxa"/>
           </w:tcPr>
           <w:p>
-            <w:r>
-              <w:t>Pin</w:t>
-            </w:r>
-            <w:r>
-              <w:t xml:space="preserve"> GND</w:t>
+            <w:pPr>
+              <w:rPr>
+                <w:rFonts w:asciiTheme="minorHAnsi" w:hAnsiTheme="minorHAnsi"/>
+                <w:sz w:val="22"/>
+                <w:szCs w:val="22"/>
+              </w:rPr>
+            </w:pPr>
+            <w:r>
+              <w:rPr>
+                <w:rFonts w:asciiTheme="minorHAnsi" w:hAnsiTheme="minorHAnsi"/>
+                <w:sz w:val="22"/>
+                <w:szCs w:val="22"/>
+              </w:rPr>
+              <w:t>Pin GND</w:t>
             </w:r>
           </w:p>
         </w:tc>
@@ -31909,7 +31970,19 @@
             <w:tcW w:w="4889" w:type="dxa"/>
           </w:tcPr>
           <w:p>
-            <w:r>
+            <w:pPr>
+              <w:rPr>
+                <w:rFonts w:asciiTheme="minorHAnsi" w:hAnsiTheme="minorHAnsi"/>
+                <w:sz w:val="22"/>
+                <w:szCs w:val="22"/>
+              </w:rPr>
+            </w:pPr>
+            <w:r>
+              <w:rPr>
+                <w:rFonts w:asciiTheme="minorHAnsi" w:hAnsiTheme="minorHAnsi"/>
+                <w:sz w:val="22"/>
+                <w:szCs w:val="22"/>
+              </w:rPr>
               <w:t>GND</w:t>
             </w:r>
           </w:p>
@@ -31921,7 +31994,19 @@
             <w:tcW w:w="4889" w:type="dxa"/>
           </w:tcPr>
           <w:p>
-            <w:r>
+            <w:pPr>
+              <w:rPr>
+                <w:rFonts w:asciiTheme="minorHAnsi" w:hAnsiTheme="minorHAnsi"/>
+                <w:sz w:val="22"/>
+                <w:szCs w:val="22"/>
+              </w:rPr>
+            </w:pPr>
+            <w:r>
+              <w:rPr>
+                <w:rFonts w:asciiTheme="minorHAnsi" w:hAnsiTheme="minorHAnsi"/>
+                <w:sz w:val="22"/>
+                <w:szCs w:val="22"/>
+              </w:rPr>
               <w:t>Pin TXD</w:t>
             </w:r>
           </w:p>
@@ -31931,11 +32016,20 @@
             <w:tcW w:w="4889" w:type="dxa"/>
           </w:tcPr>
           <w:p>
-            <w:r>
-              <w:t>P0[4]</w:t>
-            </w:r>
-            <w:r>
-              <w:t xml:space="preserve"> RXD</w:t>
+            <w:pPr>
+              <w:rPr>
+                <w:rFonts w:asciiTheme="minorHAnsi" w:hAnsiTheme="minorHAnsi"/>
+                <w:sz w:val="22"/>
+                <w:szCs w:val="22"/>
+              </w:rPr>
+            </w:pPr>
+            <w:r>
+              <w:rPr>
+                <w:rFonts w:asciiTheme="minorHAnsi" w:hAnsiTheme="minorHAnsi"/>
+                <w:sz w:val="22"/>
+                <w:szCs w:val="22"/>
+              </w:rPr>
+              <w:t>P0[4] RXD</w:t>
             </w:r>
           </w:p>
         </w:tc>
@@ -31946,7 +32040,19 @@
             <w:tcW w:w="4889" w:type="dxa"/>
           </w:tcPr>
           <w:p>
-            <w:r>
+            <w:pPr>
+              <w:rPr>
+                <w:rFonts w:asciiTheme="minorHAnsi" w:hAnsiTheme="minorHAnsi"/>
+                <w:sz w:val="22"/>
+                <w:szCs w:val="22"/>
+              </w:rPr>
+            </w:pPr>
+            <w:r>
+              <w:rPr>
+                <w:rFonts w:asciiTheme="minorHAnsi" w:hAnsiTheme="minorHAnsi"/>
+                <w:sz w:val="22"/>
+                <w:szCs w:val="22"/>
+              </w:rPr>
               <w:t>Pin RXD</w:t>
             </w:r>
           </w:p>
@@ -31956,11 +32062,20 @@
             <w:tcW w:w="4889" w:type="dxa"/>
           </w:tcPr>
           <w:p>
-            <w:r>
-              <w:t>P0[5]</w:t>
-            </w:r>
-            <w:r>
-              <w:t xml:space="preserve"> TXD</w:t>
+            <w:pPr>
+              <w:rPr>
+                <w:rFonts w:asciiTheme="minorHAnsi" w:hAnsiTheme="minorHAnsi"/>
+                <w:sz w:val="22"/>
+                <w:szCs w:val="22"/>
+              </w:rPr>
+            </w:pPr>
+            <w:r>
+              <w:rPr>
+                <w:rFonts w:asciiTheme="minorHAnsi" w:hAnsiTheme="minorHAnsi"/>
+                <w:sz w:val="22"/>
+                <w:szCs w:val="22"/>
+              </w:rPr>
+              <w:t>P0[5] TXD</w:t>
             </w:r>
           </w:p>
         </w:tc>
@@ -32074,7 +32189,7 @@
       <w:pPr>
         <w:pStyle w:val="Overskrift1"/>
       </w:pPr>
-      <w:bookmarkStart w:id="61" w:name="_Toc406324812"/>
+      <w:bookmarkStart w:id="61" w:name="_Toc406339792"/>
       <w:r>
         <w:t>Test (HW)</w:t>
       </w:r>
@@ -32084,7 +32199,7 @@
       <w:pPr>
         <w:pStyle w:val="Overskrift2"/>
       </w:pPr>
-      <w:bookmarkStart w:id="62" w:name="_Toc406324813"/>
+      <w:bookmarkStart w:id="62" w:name="_Toc406339793"/>
       <w:r>
         <w:t>Enhedstests</w:t>
       </w:r>
@@ -32094,7 +32209,7 @@
       <w:pPr>
         <w:pStyle w:val="Overskrift3"/>
       </w:pPr>
-      <w:bookmarkStart w:id="63" w:name="_Toc406324814"/>
+      <w:bookmarkStart w:id="63" w:name="_Toc406339794"/>
       <w:r>
         <w:t>Trådløs kommunikation moduler</w:t>
       </w:r>
@@ -32399,7 +32514,7 @@
                     <a:blip r:embed="rId48" cstate="print">
                       <a:extLst>
                         <a:ext uri="{28A0092B-C50C-407E-A947-70E740481C1C}">
-                          <a14:useLocalDpi xmlns:a14="http://schemas.microsoft.com/office/drawing/2010/main" val="0"/>
+                          <a14:useLocalDpi xmlns:a14="http://schemas.microsoft.com/office/drawing/2010/main" xmlns:wps="http://schemas.microsoft.com/office/word/2010/wordprocessingShape" xmlns:wpi="http://schemas.microsoft.com/office/word/2010/wordprocessingInk" xmlns:wpg="http://schemas.microsoft.com/office/word/2010/wordprocessingGroup" xmlns:w15="http://schemas.microsoft.com/office/word/2012/wordml" xmlns:w14="http://schemas.microsoft.com/office/word/2010/wordml" xmlns:w="http://schemas.openxmlformats.org/wordprocessingml/2006/main" xmlns:w10="urn:schemas-microsoft-com:office:word" xmlns:wp14="http://schemas.microsoft.com/office/word/2010/wordprocessingDrawing" xmlns:v="urn:schemas-microsoft-com:vml" xmlns:o="urn:schemas-microsoft-com:office:office" xmlns:mc="http://schemas.openxmlformats.org/markup-compatibility/2006" xmlns:wpc="http://schemas.microsoft.com/office/word/2010/wordprocessingCanvas" xmlns="" val="0"/>
                         </a:ext>
                       </a:extLst>
                     </a:blip>
@@ -33574,7 +33689,7 @@
       <w:pPr>
         <w:pStyle w:val="Overskrift2"/>
       </w:pPr>
-      <w:bookmarkStart w:id="64" w:name="_Toc406324815"/>
+      <w:bookmarkStart w:id="64" w:name="_Toc406339795"/>
       <w:r>
         <w:t>Integrationstests</w:t>
       </w:r>
@@ -33585,7 +33700,7 @@
       <w:pPr>
         <w:pStyle w:val="Overskrift1"/>
       </w:pPr>
-      <w:bookmarkStart w:id="65" w:name="_Toc406324816"/>
+      <w:bookmarkStart w:id="65" w:name="_Toc406339796"/>
       <w:r>
         <w:t>Design og implementering (SW)</w:t>
       </w:r>
@@ -33598,7 +33713,7 @@
           <w:lang w:val="en-US"/>
         </w:rPr>
       </w:pPr>
-      <w:bookmarkStart w:id="66" w:name="_Toc406324817"/>
+      <w:bookmarkStart w:id="66" w:name="_Toc406339797"/>
       <w:r>
         <w:rPr>
           <w:lang w:val="en-US"/>
@@ -33614,7 +33729,7 @@
           <w:lang w:val="en-US"/>
         </w:rPr>
       </w:pPr>
-      <w:bookmarkStart w:id="67" w:name="_Toc406324818"/>
+      <w:bookmarkStart w:id="67" w:name="_Toc406339798"/>
       <w:r>
         <w:rPr>
           <w:lang w:val="en-US"/>
@@ -33638,7 +33753,7 @@
       <w:tblPr>
         <w:tblStyle w:val="Tabel-Gitter"/>
         <w:tblW w:w="0" w:type="auto"/>
-        <w:tblLook w:val="04A0" w:firstRow="1" w:lastRow="0" w:firstColumn="1" w:lastColumn="0" w:noHBand="0" w:noVBand="1"/>
+        <w:tblLook w:val="04A0"/>
       </w:tblPr>
       <w:tblGrid>
         <w:gridCol w:w="8046"/>
@@ -34713,7 +34828,7 @@
       <w:pPr>
         <w:pStyle w:val="Overskrift3"/>
       </w:pPr>
-      <w:bookmarkStart w:id="68" w:name="_Toc406324819"/>
+      <w:bookmarkStart w:id="68" w:name="_Toc406339799"/>
       <w:r>
         <w:t>Body - SerialUnit</w:t>
       </w:r>
@@ -34749,7 +34864,7 @@
       <w:tblPr>
         <w:tblStyle w:val="Tabel-Gitter"/>
         <w:tblW w:w="0" w:type="auto"/>
-        <w:tblLook w:val="04A0" w:firstRow="1" w:lastRow="0" w:firstColumn="1" w:lastColumn="0" w:noHBand="0" w:noVBand="1"/>
+        <w:tblLook w:val="04A0"/>
       </w:tblPr>
       <w:tblGrid>
         <w:gridCol w:w="9039"/>
@@ -34873,7 +34988,7 @@
       <w:tblPr>
         <w:tblStyle w:val="Tabel-Gitter"/>
         <w:tblW w:w="0" w:type="auto"/>
-        <w:tblLook w:val="04A0" w:firstRow="1" w:lastRow="0" w:firstColumn="1" w:lastColumn="0" w:noHBand="0" w:noVBand="1"/>
+        <w:tblLook w:val="04A0"/>
       </w:tblPr>
       <w:tblGrid>
         <w:gridCol w:w="9039"/>
@@ -35062,7 +35177,7 @@
       <w:tblPr>
         <w:tblStyle w:val="Tabel-Gitter"/>
         <w:tblW w:w="9039" w:type="dxa"/>
-        <w:tblLook w:val="04A0" w:firstRow="1" w:lastRow="0" w:firstColumn="1" w:lastColumn="0" w:noHBand="0" w:noVBand="1"/>
+        <w:tblLook w:val="04A0"/>
       </w:tblPr>
       <w:tblGrid>
         <w:gridCol w:w="9039"/>
@@ -35669,7 +35784,7 @@
       <w:tblPr>
         <w:tblStyle w:val="Tabel-Gitter"/>
         <w:tblW w:w="9039" w:type="dxa"/>
-        <w:tblLook w:val="04A0" w:firstRow="1" w:lastRow="0" w:firstColumn="1" w:lastColumn="0" w:noHBand="0" w:noVBand="1"/>
+        <w:tblLook w:val="04A0"/>
       </w:tblPr>
       <w:tblGrid>
         <w:gridCol w:w="9039"/>
@@ -37690,7 +37805,7 @@
       <w:pPr>
         <w:pStyle w:val="Overskrift3"/>
       </w:pPr>
-      <w:bookmarkStart w:id="69" w:name="_Toc406324820"/>
+      <w:bookmarkStart w:id="69" w:name="_Toc406339800"/>
       <w:r>
         <w:t xml:space="preserve">Body - </w:t>
       </w:r>
@@ -37798,7 +37913,7 @@
       <w:tblPr>
         <w:tblStyle w:val="Tabel-Gitter"/>
         <w:tblW w:w="9039" w:type="dxa"/>
-        <w:tblLook w:val="04A0" w:firstRow="1" w:lastRow="0" w:firstColumn="1" w:lastColumn="0" w:noHBand="0" w:noVBand="1"/>
+        <w:tblLook w:val="04A0"/>
       </w:tblPr>
       <w:tblGrid>
         <w:gridCol w:w="9039"/>
@@ -38898,7 +39013,7 @@
           <w:lang w:val="en-US"/>
         </w:rPr>
       </w:pPr>
-      <w:bookmarkStart w:id="70" w:name="_Toc406324821"/>
+      <w:bookmarkStart w:id="70" w:name="_Toc406339801"/>
       <w:r>
         <w:rPr>
           <w:lang w:val="en-US"/>
@@ -38921,7 +39036,7 @@
           <w:lang w:val="en-US"/>
         </w:rPr>
       </w:pPr>
-      <w:bookmarkStart w:id="71" w:name="_Toc406324822"/>
+      <w:bookmarkStart w:id="71" w:name="_Toc406339802"/>
       <w:r>
         <w:rPr>
           <w:lang w:val="en-US"/>
@@ -38944,10 +39059,10 @@
       </w:pPr>
       <w:r>
         <w:object w:dxaOrig="10395" w:dyaOrig="7050">
-          <v:shape id="_x0000_i1040" type="#_x0000_t75" style="width:481.5pt;height:327pt" o:ole="">
+          <v:shape id="_x0000_i1042" type="#_x0000_t75" style="width:481.6pt;height:327.4pt" o:ole="">
             <v:imagedata r:id="rId54" o:title=""/>
           </v:shape>
-          <o:OLEObject Type="Embed" ProgID="Visio.Drawing.15" ShapeID="_x0000_i1040" DrawAspect="Content" ObjectID="_1480069132" r:id="rId55"/>
+          <o:OLEObject Type="Embed" ProgID="Visio.Drawing.15" ShapeID="_x0000_i1042" DrawAspect="Content" ObjectID="_1480081606" r:id="rId55"/>
         </w:object>
       </w:r>
     </w:p>
@@ -39189,7 +39304,7 @@
       <w:pPr>
         <w:pStyle w:val="Overskrift1"/>
       </w:pPr>
-      <w:bookmarkStart w:id="72" w:name="_Toc406324823"/>
+      <w:bookmarkStart w:id="72" w:name="_Toc406339803"/>
       <w:r>
         <w:t>Test (SW)</w:t>
       </w:r>
@@ -39199,7 +39314,7 @@
       <w:pPr>
         <w:pStyle w:val="Overskrift2"/>
       </w:pPr>
-      <w:bookmarkStart w:id="73" w:name="_Toc406324824"/>
+      <w:bookmarkStart w:id="73" w:name="_Toc406339804"/>
       <w:r>
         <w:t>Enheds</w:t>
       </w:r>
@@ -39212,7 +39327,7 @@
       <w:pPr>
         <w:pStyle w:val="Overskrift3"/>
       </w:pPr>
-      <w:bookmarkStart w:id="74" w:name="_Toc406324825"/>
+      <w:bookmarkStart w:id="74" w:name="_Toc406339805"/>
       <w:r>
         <w:t>Sensor software</w:t>
       </w:r>
@@ -39883,32 +39998,587 @@
       <w:pPr>
         <w:pStyle w:val="Overskrift2"/>
       </w:pPr>
-      <w:bookmarkStart w:id="75" w:name="_Toc406324826"/>
+      <w:bookmarkStart w:id="75" w:name="_Toc406339806"/>
       <w:r>
         <w:t>Integrationstests</w:t>
       </w:r>
       <w:bookmarkEnd w:id="75"/>
     </w:p>
+    <w:p>
+      <w:pPr>
+        <w:pStyle w:val="Overskrift3"/>
+      </w:pPr>
+      <w:bookmarkStart w:id="76" w:name="_Toc406339807"/>
+      <w:r>
+        <w:t>Integrationstest af fast lane (Fra sensor til ekstern MIDI output)</w:t>
+      </w:r>
+      <w:bookmarkEnd w:id="76"/>
+    </w:p>
+    <w:p>
+      <w:pPr>
+        <w:rPr>
+          <w:b/>
+        </w:rPr>
+      </w:pPr>
+      <w:r>
+        <w:rPr>
+          <w:b/>
+        </w:rPr>
+        <w:t>Formål</w:t>
+      </w:r>
+    </w:p>
+    <w:p>
+      <w:r>
+        <w:t xml:space="preserve">At teste om ekstern MIDI output reagere på sensormanipulation. </w:t>
+      </w:r>
+    </w:p>
+    <w:p>
+      <w:r>
+        <w:t xml:space="preserve"> Til dette formål er Bodys styresystem installeret og startet på PSoC4. PSoC4 er udstyret med Body Shield.  En tilfældig sensor er monteret via. RJ11 kable til Body Shield I2C port. </w:t>
+      </w:r>
+      <w:r>
+        <w:t xml:space="preserve">Rocks </w:t>
+      </w:r>
+      <w:r>
+        <w:t>GUI</w:t>
+      </w:r>
+      <w:r>
+        <w:t xml:space="preserve"> er </w:t>
+      </w:r>
+      <w:r>
+        <w:t xml:space="preserve">installeret og startet på Raspberry Pi. Rock er forbundet til det ekserne lydkort MIDI Mate(REFERENCE MIDI Mate) som er forbundet til det eksterne MIDI output Nord Rack 2X(REFERENCE til Nord Rack 2X). </w:t>
+      </w:r>
+    </w:p>
+    <w:p>
+      <w:r>
+        <w:t>Testen optages som dokumentation.</w:t>
+      </w:r>
+    </w:p>
+    <w:p>
+      <w:r>
+        <w:t>Der er ét testscenarie i denne integrationstest:</w:t>
+      </w:r>
+    </w:p>
+    <w:p>
+      <w:pPr>
+        <w:pStyle w:val="Listeafsnit"/>
+        <w:numPr>
+          <w:ilvl w:val="0"/>
+          <w:numId w:val="45"/>
+        </w:numPr>
+      </w:pPr>
+      <w:r>
+        <w:t>Test af ekstern MIDI outputs reaktion ved sensormanipulation</w:t>
+      </w:r>
+    </w:p>
     <w:p/>
     <w:p>
       <w:pPr>
+        <w:rPr>
+          <w:b/>
+        </w:rPr>
+      </w:pPr>
+      <w:r>
+        <w:rPr>
+          <w:b/>
+        </w:rPr>
+        <w:t>Overordnet opstilling</w:t>
+      </w:r>
+    </w:p>
+    <w:p>
+      <w:pPr>
+        <w:pStyle w:val="Listeafsnit"/>
+        <w:numPr>
+          <w:ilvl w:val="0"/>
+          <w:numId w:val="43"/>
+        </w:numPr>
+      </w:pPr>
+      <w:r>
+        <w:t xml:space="preserve">PSoC4 forbindes til en af computer 1s USB-indgange. </w:t>
+      </w:r>
+    </w:p>
+    <w:p>
+      <w:pPr>
+        <w:pStyle w:val="Listeafsnit"/>
+        <w:numPr>
+          <w:ilvl w:val="0"/>
+          <w:numId w:val="43"/>
+        </w:numPr>
+      </w:pPr>
+      <w:r>
+        <w:t xml:space="preserve">PSoC shield sættes nedover PSoC4. </w:t>
+      </w:r>
+    </w:p>
+    <w:p>
+      <w:pPr>
+        <w:pStyle w:val="Listeafsnit"/>
+        <w:numPr>
+          <w:ilvl w:val="0"/>
+          <w:numId w:val="43"/>
+        </w:numPr>
+      </w:pPr>
+      <w:r>
+        <w:t xml:space="preserve">HC05 bluetoothmodul monteres på PSoC4 jf. </w:t>
+      </w:r>
+      <w:r>
+        <w:t>Montering af modul HC05(R</w:t>
+      </w:r>
+      <w:r>
+        <w:t>EFERNCE i produktdokumentation)</w:t>
+      </w:r>
+    </w:p>
+    <w:p>
+      <w:pPr>
+        <w:pStyle w:val="Listeafsnit"/>
+        <w:numPr>
+          <w:ilvl w:val="0"/>
+          <w:numId w:val="43"/>
+        </w:numPr>
+        <w:rPr>
+          <w:lang w:val="en-US"/>
+        </w:rPr>
+      </w:pPr>
+      <w:r>
+        <w:rPr>
+          <w:lang w:val="en-US"/>
+        </w:rPr>
+        <w:t>PSoC4 programmeres med Body_Main_Version_4</w:t>
+      </w:r>
+    </w:p>
+    <w:p>
+      <w:pPr>
+        <w:pStyle w:val="Listeafsnit"/>
+        <w:numPr>
+          <w:ilvl w:val="0"/>
+          <w:numId w:val="43"/>
+        </w:numPr>
+      </w:pPr>
+      <w:r>
+        <w:t>Der åbens en Tera T</w:t>
+      </w:r>
+      <w:r>
+        <w:t xml:space="preserve">erm forbindelse fra computer 1 til Bodys UART med baud rate 115200, 8 bit data, 1 stopbit, ingen paritet </w:t>
+      </w:r>
+    </w:p>
+    <w:p>
+      <w:pPr>
+        <w:pStyle w:val="Listeafsnit"/>
+        <w:numPr>
+          <w:ilvl w:val="0"/>
+          <w:numId w:val="43"/>
+        </w:numPr>
+      </w:pPr>
+      <w:r>
+        <w:t xml:space="preserve">Raspberry Pi forbindes til computer 2s Ethernet indgang. </w:t>
+      </w:r>
+    </w:p>
+    <w:p>
+      <w:pPr>
+        <w:pStyle w:val="Listeafsnit"/>
+        <w:numPr>
+          <w:ilvl w:val="0"/>
+          <w:numId w:val="43"/>
+        </w:numPr>
+      </w:pPr>
+      <w:r>
+        <w:t>Der etableres en SSH forbindelse til Raspberry Pi’ styresystem</w:t>
+      </w:r>
+    </w:p>
+    <w:p>
+      <w:pPr>
+        <w:pStyle w:val="Listeafsnit"/>
+        <w:numPr>
+          <w:ilvl w:val="0"/>
+          <w:numId w:val="43"/>
+        </w:numPr>
+      </w:pPr>
+      <w:r>
+        <w:t>RN-42 er monteret på Raspberry Pi jf. Montering af modul RN-42(REFERNCE i produktdokumentation)</w:t>
+      </w:r>
+    </w:p>
+    <w:p>
+      <w:pPr>
+        <w:pStyle w:val="Listeafsnit"/>
+        <w:numPr>
+          <w:ilvl w:val="0"/>
+          <w:numId w:val="43"/>
+        </w:numPr>
+      </w:pPr>
+      <w:r>
+        <w:t xml:space="preserve">Raspberry Pi installeres med Rock GUI og startes </w:t>
+      </w:r>
+    </w:p>
+    <w:p>
+      <w:pPr>
+        <w:pStyle w:val="Listeafsnit"/>
+        <w:numPr>
+          <w:ilvl w:val="0"/>
+          <w:numId w:val="43"/>
+        </w:numPr>
+      </w:pPr>
+      <w:r>
+        <w:t>MIDI Mate sættes i en af Raspberry Pis fire USB porte</w:t>
+      </w:r>
+    </w:p>
+    <w:p>
+      <w:pPr>
+        <w:pStyle w:val="Listeafsnit"/>
+        <w:numPr>
+          <w:ilvl w:val="0"/>
+          <w:numId w:val="43"/>
+        </w:numPr>
+      </w:pPr>
+      <w:r>
+        <w:t>MIDI Mate forbindes til ekstern Nord Rack 2X porte med Input til MIDI out og output til MIDI IN.</w:t>
+      </w:r>
+    </w:p>
+    <w:p>
+      <w:pPr>
+        <w:pStyle w:val="Listeafsnit"/>
+        <w:numPr>
+          <w:ilvl w:val="0"/>
+          <w:numId w:val="43"/>
+        </w:numPr>
+      </w:pPr>
+      <w:r>
+        <w:t>Nord Rack 2X startes med</w:t>
+      </w:r>
+      <w:r>
+        <w:t xml:space="preserve"> standart</w:t>
+      </w:r>
+      <w:r>
+        <w:t xml:space="preserve"> prog</w:t>
+      </w:r>
+      <w:r>
+        <w:t>ram 110</w:t>
+      </w:r>
+    </w:p>
+    <w:p>
+      <w:pPr>
+        <w:pStyle w:val="Listeafsnit"/>
+        <w:numPr>
+          <w:ilvl w:val="0"/>
+          <w:numId w:val="43"/>
+        </w:numPr>
+        <w:rPr>
+          <w:lang w:val="en-US"/>
+        </w:rPr>
+      </w:pPr>
+      <w:r>
+        <w:rPr>
+          <w:lang w:val="en-US"/>
+        </w:rPr>
+        <w:t>Højtaler monteres i Nord Racks 2X headphone s</w:t>
+      </w:r>
+      <w:r>
+        <w:rPr>
+          <w:lang w:val="en-US"/>
+        </w:rPr>
+        <w:t>tik</w:t>
+      </w:r>
+    </w:p>
+    <w:p>
+      <w:pPr>
+        <w:pStyle w:val="Listeafsnit"/>
+        <w:numPr>
+          <w:ilvl w:val="0"/>
+          <w:numId w:val="43"/>
+        </w:numPr>
+      </w:pPr>
+      <w:r>
+        <w:t>PSoC4 initieres vha. reset knappen</w:t>
+      </w:r>
+    </w:p>
+    <w:p>
+      <w:pPr>
+        <w:rPr>
+          <w:b/>
+        </w:rPr>
+      </w:pPr>
+      <w:r>
+        <w:rPr>
+          <w:b/>
+        </w:rPr>
+        <w:t>Test opstilling</w:t>
+      </w:r>
+    </w:p>
+    <w:p>
+      <w:pPr>
+        <w:keepNext/>
+      </w:pPr>
+      <w:r>
+        <w:rPr>
+          <w:b/>
+          <w:noProof/>
+          <w:lang w:eastAsia="da-DK"/>
+        </w:rPr>
+        <w:lastRenderedPageBreak/>
+        <w:drawing>
+          <wp:inline distT="0" distB="0" distL="0" distR="0">
+            <wp:extent cx="3867150" cy="2174519"/>
+            <wp:effectExtent l="19050" t="0" r="0" b="0"/>
+            <wp:docPr id="3" name="Billede 1" descr="C:\Users\Jeppe\Documents\Engineer\3_Semester\E3PRJ3\Design og implementering\Bluetooth\Billeder af test\FASTLANE BODY.jpg"/>
+            <wp:cNvGraphicFramePr>
+              <a:graphicFrameLocks xmlns:a="http://schemas.openxmlformats.org/drawingml/2006/main" noChangeAspect="1"/>
+            </wp:cNvGraphicFramePr>
+            <a:graphic xmlns:a="http://schemas.openxmlformats.org/drawingml/2006/main">
+              <a:graphicData uri="http://schemas.openxmlformats.org/drawingml/2006/picture">
+                <pic:pic xmlns:pic="http://schemas.openxmlformats.org/drawingml/2006/picture">
+                  <pic:nvPicPr>
+                    <pic:cNvPr id="0" name="Picture 1" descr="C:\Users\Jeppe\Documents\Engineer\3_Semester\E3PRJ3\Design og implementering\Bluetooth\Billeder af test\FASTLANE BODY.jpg"/>
+                    <pic:cNvPicPr>
+                      <a:picLocks noChangeAspect="1" noChangeArrowheads="1"/>
+                    </pic:cNvPicPr>
+                  </pic:nvPicPr>
+                  <pic:blipFill>
+                    <a:blip r:embed="rId60" cstate="print"/>
+                    <a:srcRect/>
+                    <a:stretch>
+                      <a:fillRect/>
+                    </a:stretch>
+                  </pic:blipFill>
+                  <pic:spPr bwMode="auto">
+                    <a:xfrm>
+                      <a:off x="0" y="0"/>
+                      <a:ext cx="3867150" cy="2174519"/>
+                    </a:xfrm>
+                    <a:prstGeom prst="rect">
+                      <a:avLst/>
+                    </a:prstGeom>
+                    <a:noFill/>
+                    <a:ln w="9525">
+                      <a:noFill/>
+                      <a:miter lim="800000"/>
+                      <a:headEnd/>
+                      <a:tailEnd/>
+                    </a:ln>
+                  </pic:spPr>
+                </pic:pic>
+              </a:graphicData>
+            </a:graphic>
+          </wp:inline>
+        </w:drawing>
+      </w:r>
+    </w:p>
+    <w:p>
+      <w:pPr>
+        <w:pStyle w:val="Billedtekst"/>
+      </w:pPr>
+      <w:r>
+        <w:t xml:space="preserve">Figur </w:t>
+      </w:r>
+      <w:r>
+        <w:fldChar w:fldCharType="begin"/>
+      </w:r>
+      <w:r>
+        <w:instrText xml:space="preserve"> SEQ Figur \* ARABIC </w:instrText>
+      </w:r>
+      <w:r>
+        <w:fldChar w:fldCharType="separate"/>
+      </w:r>
+      <w:r>
+        <w:rPr>
+          <w:noProof/>
+        </w:rPr>
+        <w:t>1</w:t>
+      </w:r>
+      <w:r>
+        <w:fldChar w:fldCharType="end"/>
+      </w:r>
+      <w:r>
+        <w:t xml:space="preserve"> Test opstilling Body</w:t>
+      </w:r>
+    </w:p>
+    <w:p>
+      <w:r>
+        <w:t>Blå: USB forbindelse, GUL: S</w:t>
+      </w:r>
+      <w:r>
+        <w:t>ensor, Grøn: HC-05, Rød: Body</w:t>
+      </w:r>
+    </w:p>
+    <w:p>
+      <w:pPr>
+        <w:keepNext/>
+      </w:pPr>
+      <w:r>
+        <w:rPr>
+          <w:noProof/>
+          <w:lang w:eastAsia="da-DK"/>
+        </w:rPr>
+        <w:drawing>
+          <wp:inline distT="0" distB="0" distL="0" distR="0">
+            <wp:extent cx="4265302" cy="1866900"/>
+            <wp:effectExtent l="19050" t="0" r="1898" b="0"/>
+            <wp:docPr id="4" name="Billede 2" descr="C:\Users\Jeppe\Documents\Engineer\3_Semester\E3PRJ3\Design og implementering\Bluetooth\Billeder af test\FASTLANE ROCK.jpg"/>
+            <wp:cNvGraphicFramePr>
+              <a:graphicFrameLocks xmlns:a="http://schemas.openxmlformats.org/drawingml/2006/main" noChangeAspect="1"/>
+            </wp:cNvGraphicFramePr>
+            <a:graphic xmlns:a="http://schemas.openxmlformats.org/drawingml/2006/main">
+              <a:graphicData uri="http://schemas.openxmlformats.org/drawingml/2006/picture">
+                <pic:pic xmlns:pic="http://schemas.openxmlformats.org/drawingml/2006/picture">
+                  <pic:nvPicPr>
+                    <pic:cNvPr id="0" name="Picture 2" descr="C:\Users\Jeppe\Documents\Engineer\3_Semester\E3PRJ3\Design og implementering\Bluetooth\Billeder af test\FASTLANE ROCK.jpg"/>
+                    <pic:cNvPicPr>
+                      <a:picLocks noChangeAspect="1" noChangeArrowheads="1"/>
+                    </pic:cNvPicPr>
+                  </pic:nvPicPr>
+                  <pic:blipFill>
+                    <a:blip r:embed="rId61" cstate="print"/>
+                    <a:srcRect/>
+                    <a:stretch>
+                      <a:fillRect/>
+                    </a:stretch>
+                  </pic:blipFill>
+                  <pic:spPr bwMode="auto">
+                    <a:xfrm>
+                      <a:off x="0" y="0"/>
+                      <a:ext cx="4265302" cy="1866900"/>
+                    </a:xfrm>
+                    <a:prstGeom prst="rect">
+                      <a:avLst/>
+                    </a:prstGeom>
+                    <a:noFill/>
+                    <a:ln w="9525">
+                      <a:noFill/>
+                      <a:miter lim="800000"/>
+                      <a:headEnd/>
+                      <a:tailEnd/>
+                    </a:ln>
+                  </pic:spPr>
+                </pic:pic>
+              </a:graphicData>
+            </a:graphic>
+          </wp:inline>
+        </w:drawing>
+      </w:r>
+    </w:p>
+    <w:p>
+      <w:pPr>
+        <w:pStyle w:val="Billedtekst"/>
+      </w:pPr>
+      <w:r>
+        <w:t xml:space="preserve">Figur </w:t>
+      </w:r>
+      <w:fldSimple w:instr=" SEQ Figur \* ARABIC ">
+        <w:r>
+          <w:rPr>
+            <w:noProof/>
+          </w:rPr>
+          <w:t>2</w:t>
+        </w:r>
+      </w:fldSimple>
+      <w:r>
+        <w:t xml:space="preserve"> Test opstilling Rock</w:t>
+      </w:r>
+    </w:p>
+    <w:p>
+      <w:r>
+        <w:t xml:space="preserve">Lyseblå: Raspberry Pi og </w:t>
+      </w:r>
+      <w:r>
+        <w:t xml:space="preserve">RN-42, Rød: MIDI Mate, Lyserød: Nord Rack 2X, GUL: Højtaler, Lilla: Ethernet forbindelse. </w:t>
+      </w:r>
+    </w:p>
+    <w:p>
+      <w:pPr>
+        <w:rPr>
+          <w:b/>
+        </w:rPr>
+      </w:pPr>
+      <w:r>
+        <w:rPr>
+          <w:b/>
+        </w:rPr>
+        <w:t xml:space="preserve">Test </w:t>
+      </w:r>
+    </w:p>
+    <w:p>
+      <w:pPr>
+        <w:pStyle w:val="Listeafsnit"/>
+        <w:numPr>
+          <w:ilvl w:val="0"/>
+          <w:numId w:val="44"/>
+        </w:numPr>
+      </w:pPr>
+      <w:r>
+        <w:t xml:space="preserve">Opsæt systemet som beskrevet ovenfor. </w:t>
+      </w:r>
+    </w:p>
+    <w:p>
+      <w:pPr>
+        <w:pStyle w:val="Listeafsnit"/>
+        <w:numPr>
+          <w:ilvl w:val="0"/>
+          <w:numId w:val="44"/>
+        </w:numPr>
+      </w:pPr>
+      <w:r>
+        <w:t xml:space="preserve">Tryk på resetknappen placeret på PSoC shield. </w:t>
+      </w:r>
+    </w:p>
+    <w:p>
+      <w:pPr>
+        <w:rPr>
+          <w:b/>
+        </w:rPr>
+      </w:pPr>
+      <w:r>
+        <w:rPr>
+          <w:b/>
+        </w:rPr>
+        <w:t>Forventet resultat</w:t>
+      </w:r>
+    </w:p>
+    <w:p>
+      <w:r>
+        <w:t>Det forventes at der at der afspilles lyd ved sensormanipulation, computer 1s Tera Term viser sensormanipulationen tolket som ASCII værdier og computer2 viser modtagende værdier ved sensor manipulation.</w:t>
+      </w:r>
+    </w:p>
+    <w:p>
+      <w:pPr>
+        <w:rPr>
+          <w:b/>
+        </w:rPr>
+      </w:pPr>
+      <w:r>
+        <w:rPr>
+          <w:b/>
+        </w:rPr>
+        <w:t>Resultat</w:t>
+      </w:r>
+    </w:p>
+    <w:p>
+      <w:r>
+        <w:t>Se video(REFERENCE)</w:t>
+      </w:r>
+    </w:p>
+    <w:p>
+      <w:r>
+        <w:t>Testen er godkendt.</w:t>
+      </w:r>
+    </w:p>
+    <w:p/>
+    <w:p>
+      <w:pPr>
         <w:pStyle w:val="Overskrift1"/>
       </w:pPr>
-      <w:bookmarkStart w:id="76" w:name="_Toc406324827"/>
-      <w:r>
+      <w:bookmarkStart w:id="77" w:name="_Toc406339808"/>
+      <w:r>
+        <w:lastRenderedPageBreak/>
         <w:t>Accepttest</w:t>
       </w:r>
-      <w:bookmarkEnd w:id="76"/>
+      <w:bookmarkEnd w:id="77"/>
     </w:p>
     <w:p>
       <w:pPr>
         <w:pStyle w:val="Overskrift1"/>
       </w:pPr>
-      <w:bookmarkStart w:id="77" w:name="_Toc406324828"/>
+      <w:bookmarkStart w:id="78" w:name="_Toc406339809"/>
       <w:r>
         <w:t>Bilag</w:t>
       </w:r>
-      <w:bookmarkEnd w:id="77"/>
+      <w:bookmarkEnd w:id="78"/>
     </w:p>
     <w:p>
       <w:r>
@@ -39925,7 +40595,7 @@
     </w:p>
     <w:p/>
     <w:sectPr>
-      <w:footerReference w:type="default" r:id="rId60"/>
+      <w:footerReference w:type="default" r:id="rId62"/>
       <w:pgSz w:w="11906" w:h="16838"/>
       <w:pgMar w:top="1701" w:right="1134" w:bottom="1701" w:left="1134" w:header="708" w:footer="708" w:gutter="0"/>
       <w:cols w:space="708"/>
@@ -39937,7 +40607,7 @@
 </file>
 
 <file path=word/endnotes.xml><?xml version="1.0" encoding="utf-8"?>
-<w:endnotes xmlns:wpc="http://schemas.microsoft.com/office/word/2010/wordprocessingCanvas" xmlns:mc="http://schemas.openxmlformats.org/markup-compatibility/2006" xmlns:o="urn:schemas-microsoft-com:office:office" xmlns:r="http://schemas.openxmlformats.org/officeDocument/2006/relationships" xmlns:m="http://schemas.openxmlformats.org/officeDocument/2006/math" xmlns:v="urn:schemas-microsoft-com:vml" xmlns:wp14="http://schemas.microsoft.com/office/word/2010/wordprocessingDrawing" xmlns:wp="http://schemas.openxmlformats.org/drawingml/2006/wordprocessingDrawing" xmlns:w10="urn:schemas-microsoft-com:office:word" xmlns:w="http://schemas.openxmlformats.org/wordprocessingml/2006/main" xmlns:w14="http://schemas.microsoft.com/office/word/2010/wordml" xmlns:w15="http://schemas.microsoft.com/office/word/2012/wordml" xmlns:wpg="http://schemas.microsoft.com/office/word/2010/wordprocessingGroup" xmlns:wpi="http://schemas.microsoft.com/office/word/2010/wordprocessingInk" xmlns:wne="http://schemas.microsoft.com/office/word/2006/wordml" xmlns:wps="http://schemas.microsoft.com/office/word/2010/wordprocessingShape" mc:Ignorable="w14 w15 wp14">
+<w:endnotes xmlns:ve="http://schemas.openxmlformats.org/markup-compatibility/2006" xmlns:o="urn:schemas-microsoft-com:office:office" xmlns:r="http://schemas.openxmlformats.org/officeDocument/2006/relationships" xmlns:m="http://schemas.openxmlformats.org/officeDocument/2006/math" xmlns:v="urn:schemas-microsoft-com:vml" xmlns:wp="http://schemas.openxmlformats.org/drawingml/2006/wordprocessingDrawing" xmlns:w10="urn:schemas-microsoft-com:office:word" xmlns:w="http://schemas.openxmlformats.org/wordprocessingml/2006/main" xmlns:wne="http://schemas.microsoft.com/office/word/2006/wordml">
   <w:endnote w:type="separator" w:id="-1">
     <w:p>
       <w:pPr>
@@ -39962,7 +40632,7 @@
 </file>
 
 <file path=word/footer1.xml><?xml version="1.0" encoding="utf-8"?>
-<w:ftr xmlns:wpc="http://schemas.microsoft.com/office/word/2010/wordprocessingCanvas" xmlns:mc="http://schemas.openxmlformats.org/markup-compatibility/2006" xmlns:o="urn:schemas-microsoft-com:office:office" xmlns:r="http://schemas.openxmlformats.org/officeDocument/2006/relationships" xmlns:m="http://schemas.openxmlformats.org/officeDocument/2006/math" xmlns:v="urn:schemas-microsoft-com:vml" xmlns:wp14="http://schemas.microsoft.com/office/word/2010/wordprocessingDrawing" xmlns:wp="http://schemas.openxmlformats.org/drawingml/2006/wordprocessingDrawing" xmlns:w10="urn:schemas-microsoft-com:office:word" xmlns:w="http://schemas.openxmlformats.org/wordprocessingml/2006/main" xmlns:w14="http://schemas.microsoft.com/office/word/2010/wordml" xmlns:w15="http://schemas.microsoft.com/office/word/2012/wordml" xmlns:wpg="http://schemas.microsoft.com/office/word/2010/wordprocessingGroup" xmlns:wpi="http://schemas.microsoft.com/office/word/2010/wordprocessingInk" xmlns:wne="http://schemas.microsoft.com/office/word/2006/wordml" xmlns:wps="http://schemas.microsoft.com/office/word/2010/wordprocessingShape" mc:Ignorable="w14 w15 wp14">
+<w:ftr xmlns:ve="http://schemas.openxmlformats.org/markup-compatibility/2006" xmlns:o="urn:schemas-microsoft-com:office:office" xmlns:r="http://schemas.openxmlformats.org/officeDocument/2006/relationships" xmlns:m="http://schemas.openxmlformats.org/officeDocument/2006/math" xmlns:v="urn:schemas-microsoft-com:vml" xmlns:wp="http://schemas.openxmlformats.org/drawingml/2006/wordprocessingDrawing" xmlns:w10="urn:schemas-microsoft-com:office:word" xmlns:w="http://schemas.openxmlformats.org/wordprocessingml/2006/main" xmlns:wne="http://schemas.microsoft.com/office/word/2006/wordml">
   <w:sdt>
     <w:sdtPr>
       <w:id w:val="779842781"/>
@@ -40020,7 +40690,7 @@
                 <w:bCs/>
                 <w:noProof/>
               </w:rPr>
-              <w:t>23</w:t>
+              <w:t>2</w:t>
             </w:r>
             <w:r>
               <w:rPr>
@@ -40065,7 +40735,7 @@
                 <w:bCs/>
                 <w:noProof/>
               </w:rPr>
-              <w:t>67</w:t>
+              <w:t>69</w:t>
             </w:r>
             <w:r>
               <w:rPr>
@@ -40090,7 +40760,7 @@
 </file>
 
 <file path=word/footnotes.xml><?xml version="1.0" encoding="utf-8"?>
-<w:footnotes xmlns:wpc="http://schemas.microsoft.com/office/word/2010/wordprocessingCanvas" xmlns:mc="http://schemas.openxmlformats.org/markup-compatibility/2006" xmlns:o="urn:schemas-microsoft-com:office:office" xmlns:r="http://schemas.openxmlformats.org/officeDocument/2006/relationships" xmlns:m="http://schemas.openxmlformats.org/officeDocument/2006/math" xmlns:v="urn:schemas-microsoft-com:vml" xmlns:wp14="http://schemas.microsoft.com/office/word/2010/wordprocessingDrawing" xmlns:wp="http://schemas.openxmlformats.org/drawingml/2006/wordprocessingDrawing" xmlns:w10="urn:schemas-microsoft-com:office:word" xmlns:w="http://schemas.openxmlformats.org/wordprocessingml/2006/main" xmlns:w14="http://schemas.microsoft.com/office/word/2010/wordml" xmlns:w15="http://schemas.microsoft.com/office/word/2012/wordml" xmlns:wpg="http://schemas.microsoft.com/office/word/2010/wordprocessingGroup" xmlns:wpi="http://schemas.microsoft.com/office/word/2010/wordprocessingInk" xmlns:wne="http://schemas.microsoft.com/office/word/2006/wordml" xmlns:wps="http://schemas.microsoft.com/office/word/2010/wordprocessingShape" mc:Ignorable="w14 w15 wp14">
+<w:footnotes xmlns:ve="http://schemas.openxmlformats.org/markup-compatibility/2006" xmlns:o="urn:schemas-microsoft-com:office:office" xmlns:r="http://schemas.openxmlformats.org/officeDocument/2006/relationships" xmlns:m="http://schemas.openxmlformats.org/officeDocument/2006/math" xmlns:v="urn:schemas-microsoft-com:vml" xmlns:wp="http://schemas.openxmlformats.org/drawingml/2006/wordprocessingDrawing" xmlns:w10="urn:schemas-microsoft-com:office:word" xmlns:w="http://schemas.openxmlformats.org/wordprocessingml/2006/main" xmlns:wne="http://schemas.microsoft.com/office/word/2006/wordml">
   <w:footnote w:type="separator" w:id="-1">
     <w:p>
       <w:pPr>
@@ -40384,15 +41054,7 @@
         <w:footnoteRef/>
       </w:r>
       <w:r>
-        <w:t xml:space="preserve"> Denne </w:t>
-      </w:r>
-      <w:proofErr w:type="spellStart"/>
-      <w:r>
-        <w:t>iteration</w:t>
-      </w:r>
-      <w:proofErr w:type="spellEnd"/>
-      <w:r>
-        <w:t xml:space="preserve"> samler kun data fra en sensor.</w:t>
+        <w:t xml:space="preserve"> Denne iteration samler kun data fra en sensor.</w:t>
       </w:r>
     </w:p>
   </w:footnote>
@@ -40455,7 +41117,7 @@
 </file>
 
 <file path=word/numbering.xml><?xml version="1.0" encoding="utf-8"?>
-<w:numbering xmlns:wpc="http://schemas.microsoft.com/office/word/2010/wordprocessingCanvas" xmlns:mc="http://schemas.openxmlformats.org/markup-compatibility/2006" xmlns:o="urn:schemas-microsoft-com:office:office" xmlns:r="http://schemas.openxmlformats.org/officeDocument/2006/relationships" xmlns:m="http://schemas.openxmlformats.org/officeDocument/2006/math" xmlns:v="urn:schemas-microsoft-com:vml" xmlns:wp14="http://schemas.microsoft.com/office/word/2010/wordprocessingDrawing" xmlns:wp="http://schemas.openxmlformats.org/drawingml/2006/wordprocessingDrawing" xmlns:w10="urn:schemas-microsoft-com:office:word" xmlns:w="http://schemas.openxmlformats.org/wordprocessingml/2006/main" xmlns:w14="http://schemas.microsoft.com/office/word/2010/wordml" xmlns:w15="http://schemas.microsoft.com/office/word/2012/wordml" xmlns:wpg="http://schemas.microsoft.com/office/word/2010/wordprocessingGroup" xmlns:wpi="http://schemas.microsoft.com/office/word/2010/wordprocessingInk" xmlns:wne="http://schemas.microsoft.com/office/word/2006/wordml" xmlns:wps="http://schemas.microsoft.com/office/word/2010/wordprocessingShape" mc:Ignorable="w14 w15 wp14">
+<w:numbering xmlns:ve="http://schemas.openxmlformats.org/markup-compatibility/2006" xmlns:o="urn:schemas-microsoft-com:office:office" xmlns:r="http://schemas.openxmlformats.org/officeDocument/2006/relationships" xmlns:m="http://schemas.openxmlformats.org/officeDocument/2006/math" xmlns:v="urn:schemas-microsoft-com:vml" xmlns:wp="http://schemas.openxmlformats.org/drawingml/2006/wordprocessingDrawing" xmlns:w10="urn:schemas-microsoft-com:office:word" xmlns:w="http://schemas.openxmlformats.org/wordprocessingml/2006/main" xmlns:wne="http://schemas.microsoft.com/office/word/2006/wordml">
   <w:abstractNum w:abstractNumId="0">
     <w:nsid w:val="00000005"/>
     <w:multiLevelType w:val="multilevel"/>
@@ -45849,7 +46511,7 @@
 </file>
 
 <file path=word/styles.xml><?xml version="1.0" encoding="utf-8"?>
-<w:styles xmlns:mc="http://schemas.openxmlformats.org/markup-compatibility/2006" xmlns:r="http://schemas.openxmlformats.org/officeDocument/2006/relationships" xmlns:w="http://schemas.openxmlformats.org/wordprocessingml/2006/main" xmlns:w14="http://schemas.microsoft.com/office/word/2010/wordml" xmlns:w15="http://schemas.microsoft.com/office/word/2012/wordml" mc:Ignorable="w14 w15">
+<w:styles xmlns:r="http://schemas.openxmlformats.org/officeDocument/2006/relationships" xmlns:w="http://schemas.openxmlformats.org/wordprocessingml/2006/main">
   <w:docDefaults>
     <w:rPrDefault>
       <w:rPr>
@@ -45865,378 +46527,144 @@
       </w:pPr>
     </w:pPrDefault>
   </w:docDefaults>
-  <w:latentStyles w:defLockedState="0" w:defUIPriority="99" w:defSemiHidden="0" w:defUnhideWhenUsed="0" w:defQFormat="0" w:count="371">
-    <w:lsdException w:name="Normal" w:uiPriority="0" w:qFormat="1"/>
-    <w:lsdException w:name="heading 1" w:uiPriority="9" w:qFormat="1"/>
-    <w:lsdException w:name="heading 2" w:semiHidden="1" w:uiPriority="9" w:unhideWhenUsed="1" w:qFormat="1"/>
-    <w:lsdException w:name="heading 3" w:semiHidden="1" w:uiPriority="9" w:unhideWhenUsed="1" w:qFormat="1"/>
-    <w:lsdException w:name="heading 4" w:semiHidden="1" w:uiPriority="9" w:unhideWhenUsed="1" w:qFormat="1"/>
-    <w:lsdException w:name="heading 5" w:semiHidden="1" w:uiPriority="9" w:unhideWhenUsed="1" w:qFormat="1"/>
-    <w:lsdException w:name="heading 6" w:semiHidden="1" w:uiPriority="9" w:unhideWhenUsed="1" w:qFormat="1"/>
-    <w:lsdException w:name="heading 7" w:semiHidden="1" w:uiPriority="9" w:unhideWhenUsed="1" w:qFormat="1"/>
-    <w:lsdException w:name="heading 8" w:semiHidden="1" w:uiPriority="9" w:unhideWhenUsed="1" w:qFormat="1"/>
-    <w:lsdException w:name="heading 9" w:semiHidden="1" w:uiPriority="9" w:unhideWhenUsed="1" w:qFormat="1"/>
-    <w:lsdException w:name="index 1" w:semiHidden="1" w:unhideWhenUsed="1"/>
-    <w:lsdException w:name="index 2" w:semiHidden="1" w:unhideWhenUsed="1"/>
-    <w:lsdException w:name="index 3" w:semiHidden="1" w:unhideWhenUsed="1"/>
-    <w:lsdException w:name="index 4" w:semiHidden="1" w:unhideWhenUsed="1"/>
-    <w:lsdException w:name="index 5" w:semiHidden="1" w:unhideWhenUsed="1"/>
-    <w:lsdException w:name="index 6" w:semiHidden="1" w:unhideWhenUsed="1"/>
-    <w:lsdException w:name="index 7" w:semiHidden="1" w:unhideWhenUsed="1"/>
-    <w:lsdException w:name="index 8" w:semiHidden="1" w:unhideWhenUsed="1"/>
-    <w:lsdException w:name="index 9" w:semiHidden="1" w:unhideWhenUsed="1"/>
-    <w:lsdException w:name="toc 1" w:semiHidden="1" w:uiPriority="39" w:unhideWhenUsed="1"/>
-    <w:lsdException w:name="toc 2" w:semiHidden="1" w:uiPriority="39" w:unhideWhenUsed="1"/>
-    <w:lsdException w:name="toc 3" w:semiHidden="1" w:uiPriority="39" w:unhideWhenUsed="1"/>
-    <w:lsdException w:name="toc 4" w:semiHidden="1" w:uiPriority="39" w:unhideWhenUsed="1"/>
-    <w:lsdException w:name="toc 5" w:semiHidden="1" w:uiPriority="39" w:unhideWhenUsed="1"/>
-    <w:lsdException w:name="toc 6" w:semiHidden="1" w:uiPriority="39" w:unhideWhenUsed="1"/>
-    <w:lsdException w:name="toc 7" w:semiHidden="1" w:uiPriority="39" w:unhideWhenUsed="1"/>
-    <w:lsdException w:name="toc 8" w:semiHidden="1" w:uiPriority="39" w:unhideWhenUsed="1"/>
-    <w:lsdException w:name="toc 9" w:semiHidden="1" w:uiPriority="39" w:unhideWhenUsed="1"/>
-    <w:lsdException w:name="Normal Indent" w:semiHidden="1" w:unhideWhenUsed="1"/>
-    <w:lsdException w:name="footnote text" w:semiHidden="1" w:unhideWhenUsed="1"/>
-    <w:lsdException w:name="annotation text" w:semiHidden="1" w:unhideWhenUsed="1"/>
-    <w:lsdException w:name="header" w:semiHidden="1" w:unhideWhenUsed="1"/>
-    <w:lsdException w:name="footer" w:semiHidden="1" w:unhideWhenUsed="1"/>
-    <w:lsdException w:name="index heading" w:semiHidden="1" w:unhideWhenUsed="1"/>
-    <w:lsdException w:name="caption" w:semiHidden="1" w:uiPriority="35" w:unhideWhenUsed="1" w:qFormat="1"/>
-    <w:lsdException w:name="table of figures" w:semiHidden="1" w:unhideWhenUsed="1"/>
-    <w:lsdException w:name="envelope address" w:semiHidden="1" w:unhideWhenUsed="1"/>
-    <w:lsdException w:name="envelope return" w:semiHidden="1" w:unhideWhenUsed="1"/>
-    <w:lsdException w:name="footnote reference" w:semiHidden="1" w:unhideWhenUsed="1"/>
-    <w:lsdException w:name="annotation reference" w:semiHidden="1" w:unhideWhenUsed="1"/>
-    <w:lsdException w:name="line number" w:semiHidden="1" w:unhideWhenUsed="1"/>
-    <w:lsdException w:name="page number" w:semiHidden="1" w:unhideWhenUsed="1"/>
-    <w:lsdException w:name="endnote reference" w:semiHidden="1" w:unhideWhenUsed="1"/>
-    <w:lsdException w:name="endnote text" w:semiHidden="1" w:unhideWhenUsed="1"/>
-    <w:lsdException w:name="table of authorities" w:semiHidden="1" w:unhideWhenUsed="1"/>
-    <w:lsdException w:name="macro" w:semiHidden="1" w:unhideWhenUsed="1"/>
-    <w:lsdException w:name="toa heading" w:semiHidden="1" w:unhideWhenUsed="1"/>
-    <w:lsdException w:name="List" w:semiHidden="1" w:unhideWhenUsed="1"/>
-    <w:lsdException w:name="List Bullet" w:semiHidden="1" w:unhideWhenUsed="1"/>
-    <w:lsdException w:name="List Number" w:semiHidden="1" w:unhideWhenUsed="1"/>
-    <w:lsdException w:name="List 2" w:semiHidden="1" w:unhideWhenUsed="1"/>
-    <w:lsdException w:name="List 3" w:semiHidden="1" w:unhideWhenUsed="1"/>
-    <w:lsdException w:name="List 4" w:semiHidden="1" w:unhideWhenUsed="1"/>
-    <w:lsdException w:name="List 5" w:semiHidden="1" w:unhideWhenUsed="1"/>
-    <w:lsdException w:name="List Bullet 2" w:semiHidden="1" w:unhideWhenUsed="1"/>
-    <w:lsdException w:name="List Bullet 3" w:semiHidden="1" w:unhideWhenUsed="1"/>
-    <w:lsdException w:name="List Bullet 4" w:semiHidden="1" w:unhideWhenUsed="1"/>
-    <w:lsdException w:name="List Bullet 5" w:semiHidden="1" w:unhideWhenUsed="1"/>
-    <w:lsdException w:name="List Number 2" w:semiHidden="1" w:unhideWhenUsed="1"/>
-    <w:lsdException w:name="List Number 3" w:semiHidden="1" w:unhideWhenUsed="1"/>
-    <w:lsdException w:name="List Number 4" w:semiHidden="1" w:unhideWhenUsed="1"/>
-    <w:lsdException w:name="List Number 5" w:semiHidden="1" w:unhideWhenUsed="1"/>
-    <w:lsdException w:name="Title" w:uiPriority="10" w:qFormat="1"/>
-    <w:lsdException w:name="Closing" w:semiHidden="1" w:unhideWhenUsed="1"/>
-    <w:lsdException w:name="Signature" w:semiHidden="1" w:unhideWhenUsed="1"/>
-    <w:lsdException w:name="Default Paragraph Font" w:semiHidden="1" w:uiPriority="1" w:unhideWhenUsed="1"/>
-    <w:lsdException w:name="Body Text" w:semiHidden="1" w:unhideWhenUsed="1"/>
-    <w:lsdException w:name="Body Text Indent" w:semiHidden="1" w:unhideWhenUsed="1"/>
-    <w:lsdException w:name="List Continue" w:semiHidden="1" w:unhideWhenUsed="1"/>
-    <w:lsdException w:name="List Continue 2" w:semiHidden="1" w:unhideWhenUsed="1"/>
-    <w:lsdException w:name="List Continue 3" w:semiHidden="1" w:unhideWhenUsed="1"/>
-    <w:lsdException w:name="List Continue 4" w:semiHidden="1" w:unhideWhenUsed="1"/>
-    <w:lsdException w:name="List Continue 5" w:semiHidden="1" w:unhideWhenUsed="1"/>
-    <w:lsdException w:name="Message Header" w:semiHidden="1" w:unhideWhenUsed="1"/>
-    <w:lsdException w:name="Subtitle" w:uiPriority="11" w:qFormat="1"/>
-    <w:lsdException w:name="Salutation" w:semiHidden="1" w:unhideWhenUsed="1"/>
-    <w:lsdException w:name="Date" w:semiHidden="1" w:unhideWhenUsed="1"/>
-    <w:lsdException w:name="Body Text First Indent" w:semiHidden="1" w:unhideWhenUsed="1"/>
-    <w:lsdException w:name="Body Text First Indent 2" w:semiHidden="1" w:unhideWhenUsed="1"/>
-    <w:lsdException w:name="Note Heading" w:semiHidden="1" w:unhideWhenUsed="1"/>
-    <w:lsdException w:name="Body Text 2" w:semiHidden="1" w:unhideWhenUsed="1"/>
-    <w:lsdException w:name="Body Text 3" w:semiHidden="1" w:unhideWhenUsed="1"/>
-    <w:lsdException w:name="Body Text Indent 2" w:semiHidden="1" w:unhideWhenUsed="1"/>
-    <w:lsdException w:name="Body Text Indent 3" w:semiHidden="1" w:unhideWhenUsed="1"/>
-    <w:lsdException w:name="Block Text" w:semiHidden="1" w:unhideWhenUsed="1"/>
-    <w:lsdException w:name="Hyperlink" w:semiHidden="1" w:unhideWhenUsed="1"/>
-    <w:lsdException w:name="FollowedHyperlink" w:semiHidden="1" w:unhideWhenUsed="1"/>
-    <w:lsdException w:name="Strong" w:uiPriority="22" w:qFormat="1"/>
-    <w:lsdException w:name="Emphasis" w:uiPriority="20" w:qFormat="1"/>
-    <w:lsdException w:name="Document Map" w:semiHidden="1" w:unhideWhenUsed="1"/>
-    <w:lsdException w:name="Plain Text" w:semiHidden="1" w:unhideWhenUsed="1"/>
-    <w:lsdException w:name="E-mail Signature" w:semiHidden="1" w:unhideWhenUsed="1"/>
-    <w:lsdException w:name="HTML Top of Form" w:semiHidden="1" w:unhideWhenUsed="1"/>
-    <w:lsdException w:name="HTML Bottom of Form" w:semiHidden="1" w:unhideWhenUsed="1"/>
-    <w:lsdException w:name="Normal (Web)" w:semiHidden="1" w:unhideWhenUsed="1"/>
-    <w:lsdException w:name="HTML Acronym" w:semiHidden="1" w:unhideWhenUsed="1"/>
-    <w:lsdException w:name="HTML Address" w:semiHidden="1" w:unhideWhenUsed="1"/>
-    <w:lsdException w:name="HTML Cite" w:semiHidden="1" w:unhideWhenUsed="1"/>
-    <w:lsdException w:name="HTML Code" w:semiHidden="1" w:unhideWhenUsed="1"/>
-    <w:lsdException w:name="HTML Definition" w:semiHidden="1" w:unhideWhenUsed="1"/>
-    <w:lsdException w:name="HTML Keyboard" w:semiHidden="1" w:unhideWhenUsed="1"/>
-    <w:lsdException w:name="HTML Preformatted" w:semiHidden="1" w:unhideWhenUsed="1"/>
-    <w:lsdException w:name="HTML Sample" w:semiHidden="1" w:unhideWhenUsed="1"/>
-    <w:lsdException w:name="HTML Typewriter" w:semiHidden="1" w:unhideWhenUsed="1"/>
-    <w:lsdException w:name="HTML Variable" w:semiHidden="1" w:unhideWhenUsed="1"/>
-    <w:lsdException w:name="Normal Table" w:semiHidden="1" w:unhideWhenUsed="1"/>
-    <w:lsdException w:name="annotation subject" w:semiHidden="1" w:unhideWhenUsed="1"/>
-    <w:lsdException w:name="No List" w:semiHidden="1" w:unhideWhenUsed="1"/>
-    <w:lsdException w:name="Outline List 1" w:semiHidden="1" w:unhideWhenUsed="1"/>
-    <w:lsdException w:name="Outline List 2" w:semiHidden="1" w:unhideWhenUsed="1"/>
-    <w:lsdException w:name="Outline List 3" w:semiHidden="1" w:unhideWhenUsed="1"/>
-    <w:lsdException w:name="Table Simple 1" w:semiHidden="1" w:unhideWhenUsed="1"/>
-    <w:lsdException w:name="Table Simple 2" w:semiHidden="1" w:unhideWhenUsed="1"/>
-    <w:lsdException w:name="Table Simple 3" w:semiHidden="1" w:unhideWhenUsed="1"/>
-    <w:lsdException w:name="Table Classic 1" w:semiHidden="1" w:unhideWhenUsed="1"/>
-    <w:lsdException w:name="Table Classic 2" w:semiHidden="1" w:unhideWhenUsed="1"/>
-    <w:lsdException w:name="Table Classic 3" w:semiHidden="1" w:unhideWhenUsed="1"/>
-    <w:lsdException w:name="Table Classic 4" w:semiHidden="1" w:unhideWhenUsed="1"/>
-    <w:lsdException w:name="Table Colorful 1" w:semiHidden="1" w:unhideWhenUsed="1"/>
-    <w:lsdException w:name="Table Colorful 2" w:semiHidden="1" w:unhideWhenUsed="1"/>
-    <w:lsdException w:name="Table Colorful 3" w:semiHidden="1" w:unhideWhenUsed="1"/>
-    <w:lsdException w:name="Table Columns 1" w:semiHidden="1" w:unhideWhenUsed="1"/>
-    <w:lsdException w:name="Table Columns 2" w:semiHidden="1" w:unhideWhenUsed="1"/>
-    <w:lsdException w:name="Table Columns 3" w:semiHidden="1" w:unhideWhenUsed="1"/>
-    <w:lsdException w:name="Table Columns 4" w:semiHidden="1" w:unhideWhenUsed="1"/>
-    <w:lsdException w:name="Table Columns 5" w:semiHidden="1" w:unhideWhenUsed="1"/>
-    <w:lsdException w:name="Table Grid 1" w:semiHidden="1" w:unhideWhenUsed="1"/>
-    <w:lsdException w:name="Table Grid 2" w:semiHidden="1" w:unhideWhenUsed="1"/>
-    <w:lsdException w:name="Table Grid 3" w:semiHidden="1" w:unhideWhenUsed="1"/>
-    <w:lsdException w:name="Table Grid 4" w:semiHidden="1" w:unhideWhenUsed="1"/>
-    <w:lsdException w:name="Table Grid 5" w:semiHidden="1" w:unhideWhenUsed="1"/>
-    <w:lsdException w:name="Table Grid 6" w:semiHidden="1" w:unhideWhenUsed="1"/>
-    <w:lsdException w:name="Table Grid 7" w:semiHidden="1" w:unhideWhenUsed="1"/>
-    <w:lsdException w:name="Table Grid 8" w:semiHidden="1" w:unhideWhenUsed="1"/>
-    <w:lsdException w:name="Table List 1" w:semiHidden="1" w:unhideWhenUsed="1"/>
-    <w:lsdException w:name="Table List 2" w:semiHidden="1" w:unhideWhenUsed="1"/>
-    <w:lsdException w:name="Table List 3" w:semiHidden="1" w:unhideWhenUsed="1"/>
-    <w:lsdException w:name="Table List 4" w:semiHidden="1" w:unhideWhenUsed="1"/>
-    <w:lsdException w:name="Table List 5" w:semiHidden="1" w:unhideWhenUsed="1"/>
-    <w:lsdException w:name="Table List 6" w:semiHidden="1" w:unhideWhenUsed="1"/>
-    <w:lsdException w:name="Table List 7" w:semiHidden="1" w:unhideWhenUsed="1"/>
-    <w:lsdException w:name="Table List 8" w:semiHidden="1" w:unhideWhenUsed="1"/>
-    <w:lsdException w:name="Table 3D effects 1" w:semiHidden="1" w:unhideWhenUsed="1"/>
-    <w:lsdException w:name="Table 3D effects 2" w:semiHidden="1" w:unhideWhenUsed="1"/>
-    <w:lsdException w:name="Table 3D effects 3" w:semiHidden="1" w:unhideWhenUsed="1"/>
-    <w:lsdException w:name="Table Contemporary" w:semiHidden="1" w:unhideWhenUsed="1"/>
-    <w:lsdException w:name="Table Elegant" w:semiHidden="1" w:unhideWhenUsed="1"/>
-    <w:lsdException w:name="Table Professional" w:semiHidden="1" w:unhideWhenUsed="1"/>
-    <w:lsdException w:name="Table Subtle 1" w:semiHidden="1" w:unhideWhenUsed="1"/>
-    <w:lsdException w:name="Table Subtle 2" w:semiHidden="1" w:unhideWhenUsed="1"/>
-    <w:lsdException w:name="Table Web 1" w:semiHidden="1" w:unhideWhenUsed="1"/>
-    <w:lsdException w:name="Table Web 2" w:semiHidden="1" w:unhideWhenUsed="1"/>
-    <w:lsdException w:name="Table Web 3" w:semiHidden="1" w:unhideWhenUsed="1"/>
-    <w:lsdException w:name="Balloon Text" w:semiHidden="1" w:unhideWhenUsed="1"/>
-    <w:lsdException w:name="Table Grid" w:uiPriority="39"/>
-    <w:lsdException w:name="Table Theme" w:semiHidden="1" w:unhideWhenUsed="1"/>
-    <w:lsdException w:name="Placeholder Text" w:semiHidden="1"/>
-    <w:lsdException w:name="No Spacing" w:uiPriority="1" w:qFormat="1"/>
-    <w:lsdException w:name="Light Shading" w:uiPriority="60"/>
-    <w:lsdException w:name="Light List" w:uiPriority="61"/>
-    <w:lsdException w:name="Light Grid" w:uiPriority="62"/>
-    <w:lsdException w:name="Medium Shading 1" w:uiPriority="63"/>
-    <w:lsdException w:name="Medium Shading 2" w:uiPriority="64"/>
-    <w:lsdException w:name="Medium List 1" w:uiPriority="65"/>
-    <w:lsdException w:name="Medium List 2" w:uiPriority="66"/>
-    <w:lsdException w:name="Medium Grid 1" w:uiPriority="67"/>
-    <w:lsdException w:name="Medium Grid 2" w:uiPriority="68"/>
-    <w:lsdException w:name="Medium Grid 3" w:uiPriority="69"/>
-    <w:lsdException w:name="Dark List" w:uiPriority="70"/>
-    <w:lsdException w:name="Colorful Shading" w:uiPriority="71"/>
-    <w:lsdException w:name="Colorful List" w:uiPriority="72"/>
-    <w:lsdException w:name="Colorful Grid" w:uiPriority="73"/>
-    <w:lsdException w:name="Light Shading Accent 1" w:uiPriority="60"/>
-    <w:lsdException w:name="Light List Accent 1" w:uiPriority="61"/>
-    <w:lsdException w:name="Light Grid Accent 1" w:uiPriority="62"/>
-    <w:lsdException w:name="Medium Shading 1 Accent 1" w:uiPriority="63"/>
-    <w:lsdException w:name="Medium Shading 2 Accent 1" w:uiPriority="64"/>
-    <w:lsdException w:name="Medium List 1 Accent 1" w:uiPriority="65"/>
-    <w:lsdException w:name="Revision" w:semiHidden="1"/>
-    <w:lsdException w:name="List Paragraph" w:uiPriority="34" w:qFormat="1"/>
-    <w:lsdException w:name="Quote" w:uiPriority="29" w:qFormat="1"/>
-    <w:lsdException w:name="Intense Quote" w:uiPriority="30" w:qFormat="1"/>
-    <w:lsdException w:name="Medium List 2 Accent 1" w:uiPriority="66"/>
-    <w:lsdException w:name="Medium Grid 1 Accent 1" w:uiPriority="67"/>
-    <w:lsdException w:name="Medium Grid 2 Accent 1" w:uiPriority="68"/>
-    <w:lsdException w:name="Medium Grid 3 Accent 1" w:uiPriority="69"/>
-    <w:lsdException w:name="Dark List Accent 1" w:uiPriority="70"/>
-    <w:lsdException w:name="Colorful Shading Accent 1" w:uiPriority="71"/>
-    <w:lsdException w:name="Colorful List Accent 1" w:uiPriority="72"/>
-    <w:lsdException w:name="Colorful Grid Accent 1" w:uiPriority="73"/>
-    <w:lsdException w:name="Light Shading Accent 2" w:uiPriority="60"/>
-    <w:lsdException w:name="Light List Accent 2" w:uiPriority="61"/>
-    <w:lsdException w:name="Light Grid Accent 2" w:uiPriority="62"/>
-    <w:lsdException w:name="Medium Shading 1 Accent 2" w:uiPriority="63"/>
-    <w:lsdException w:name="Medium Shading 2 Accent 2" w:uiPriority="64"/>
-    <w:lsdException w:name="Medium List 1 Accent 2" w:uiPriority="65"/>
-    <w:lsdException w:name="Medium List 2 Accent 2" w:uiPriority="66"/>
-    <w:lsdException w:name="Medium Grid 1 Accent 2" w:uiPriority="67"/>
-    <w:lsdException w:name="Medium Grid 2 Accent 2" w:uiPriority="68"/>
-    <w:lsdException w:name="Medium Grid 3 Accent 2" w:uiPriority="69"/>
-    <w:lsdException w:name="Dark List Accent 2" w:uiPriority="70"/>
-    <w:lsdException w:name="Colorful Shading Accent 2" w:uiPriority="71"/>
-    <w:lsdException w:name="Colorful List Accent 2" w:uiPriority="72"/>
-    <w:lsdException w:name="Colorful Grid Accent 2" w:uiPriority="73"/>
-    <w:lsdException w:name="Light Shading Accent 3" w:uiPriority="60"/>
-    <w:lsdException w:name="Light List Accent 3" w:uiPriority="61"/>
-    <w:lsdException w:name="Light Grid Accent 3" w:uiPriority="62"/>
-    <w:lsdException w:name="Medium Shading 1 Accent 3" w:uiPriority="63"/>
-    <w:lsdException w:name="Medium Shading 2 Accent 3" w:uiPriority="64"/>
-    <w:lsdException w:name="Medium List 1 Accent 3" w:uiPriority="65"/>
-    <w:lsdException w:name="Medium List 2 Accent 3" w:uiPriority="66"/>
-    <w:lsdException w:name="Medium Grid 1 Accent 3" w:uiPriority="67"/>
-    <w:lsdException w:name="Medium Grid 2 Accent 3" w:uiPriority="68"/>
-    <w:lsdException w:name="Medium Grid 3 Accent 3" w:uiPriority="69"/>
-    <w:lsdException w:name="Dark List Accent 3" w:uiPriority="70"/>
-    <w:lsdException w:name="Colorful Shading Accent 3" w:uiPriority="71"/>
-    <w:lsdException w:name="Colorful List Accent 3" w:uiPriority="72"/>
-    <w:lsdException w:name="Colorful Grid Accent 3" w:uiPriority="73"/>
-    <w:lsdException w:name="Light Shading Accent 4" w:uiPriority="60"/>
-    <w:lsdException w:name="Light List Accent 4" w:uiPriority="61"/>
-    <w:lsdException w:name="Light Grid Accent 4" w:uiPriority="62"/>
-    <w:lsdException w:name="Medium Shading 1 Accent 4" w:uiPriority="63"/>
-    <w:lsdException w:name="Medium Shading 2 Accent 4" w:uiPriority="64"/>
-    <w:lsdException w:name="Medium List 1 Accent 4" w:uiPriority="65"/>
-    <w:lsdException w:name="Medium List 2 Accent 4" w:uiPriority="66"/>
-    <w:lsdException w:name="Medium Grid 1 Accent 4" w:uiPriority="67"/>
-    <w:lsdException w:name="Medium Grid 2 Accent 4" w:uiPriority="68"/>
-    <w:lsdException w:name="Medium Grid 3 Accent 4" w:uiPriority="69"/>
-    <w:lsdException w:name="Dark List Accent 4" w:uiPriority="70"/>
-    <w:lsdException w:name="Colorful Shading Accent 4" w:uiPriority="71"/>
-    <w:lsdException w:name="Colorful List Accent 4" w:uiPriority="72"/>
-    <w:lsdException w:name="Colorful Grid Accent 4" w:uiPriority="73"/>
-    <w:lsdException w:name="Light Shading Accent 5" w:uiPriority="60"/>
-    <w:lsdException w:name="Light List Accent 5" w:uiPriority="61"/>
-    <w:lsdException w:name="Light Grid Accent 5" w:uiPriority="62"/>
-    <w:lsdException w:name="Medium Shading 1 Accent 5" w:uiPriority="63"/>
-    <w:lsdException w:name="Medium Shading 2 Accent 5" w:uiPriority="64"/>
-    <w:lsdException w:name="Medium List 1 Accent 5" w:uiPriority="65"/>
-    <w:lsdException w:name="Medium List 2 Accent 5" w:uiPriority="66"/>
-    <w:lsdException w:name="Medium Grid 1 Accent 5" w:uiPriority="67"/>
-    <w:lsdException w:name="Medium Grid 2 Accent 5" w:uiPriority="68"/>
-    <w:lsdException w:name="Medium Grid 3 Accent 5" w:uiPriority="69"/>
-    <w:lsdException w:name="Dark List Accent 5" w:uiPriority="70"/>
-    <w:lsdException w:name="Colorful Shading Accent 5" w:uiPriority="71"/>
-    <w:lsdException w:name="Colorful List Accent 5" w:uiPriority="72"/>
-    <w:lsdException w:name="Colorful Grid Accent 5" w:uiPriority="73"/>
-    <w:lsdException w:name="Light Shading Accent 6" w:uiPriority="60"/>
-    <w:lsdException w:name="Light List Accent 6" w:uiPriority="61"/>
-    <w:lsdException w:name="Light Grid Accent 6" w:uiPriority="62"/>
-    <w:lsdException w:name="Medium Shading 1 Accent 6" w:uiPriority="63"/>
-    <w:lsdException w:name="Medium Shading 2 Accent 6" w:uiPriority="64"/>
-    <w:lsdException w:name="Medium List 1 Accent 6" w:uiPriority="65"/>
-    <w:lsdException w:name="Medium List 2 Accent 6" w:uiPriority="66"/>
-    <w:lsdException w:name="Medium Grid 1 Accent 6" w:uiPriority="67"/>
-    <w:lsdException w:name="Medium Grid 2 Accent 6" w:uiPriority="68"/>
-    <w:lsdException w:name="Medium Grid 3 Accent 6" w:uiPriority="69"/>
-    <w:lsdException w:name="Dark List Accent 6" w:uiPriority="70"/>
-    <w:lsdException w:name="Colorful Shading Accent 6" w:uiPriority="71"/>
-    <w:lsdException w:name="Colorful List Accent 6" w:uiPriority="72"/>
-    <w:lsdException w:name="Colorful Grid Accent 6" w:uiPriority="73"/>
-    <w:lsdException w:name="Subtle Emphasis" w:uiPriority="19" w:qFormat="1"/>
-    <w:lsdException w:name="Intense Emphasis" w:uiPriority="21" w:qFormat="1"/>
-    <w:lsdException w:name="Subtle Reference" w:uiPriority="31" w:qFormat="1"/>
-    <w:lsdException w:name="Intense Reference" w:uiPriority="32" w:qFormat="1"/>
-    <w:lsdException w:name="Book Title" w:uiPriority="33" w:qFormat="1"/>
-    <w:lsdException w:name="Bibliography" w:semiHidden="1" w:uiPriority="37" w:unhideWhenUsed="1"/>
-    <w:lsdException w:name="TOC Heading" w:semiHidden="1" w:uiPriority="39" w:unhideWhenUsed="1" w:qFormat="1"/>
-    <w:lsdException w:name="Plain Table 1" w:uiPriority="41"/>
-    <w:lsdException w:name="Plain Table 2" w:uiPriority="42"/>
-    <w:lsdException w:name="Plain Table 3" w:uiPriority="43"/>
-    <w:lsdException w:name="Plain Table 4" w:uiPriority="44"/>
-    <w:lsdException w:name="Plain Table 5" w:uiPriority="45"/>
-    <w:lsdException w:name="Grid Table Light" w:uiPriority="40"/>
-    <w:lsdException w:name="Grid Table 1 Light" w:uiPriority="46"/>
-    <w:lsdException w:name="Grid Table 2" w:uiPriority="47"/>
-    <w:lsdException w:name="Grid Table 3" w:uiPriority="48"/>
-    <w:lsdException w:name="Grid Table 4" w:uiPriority="49"/>
-    <w:lsdException w:name="Grid Table 5 Dark" w:uiPriority="50"/>
-    <w:lsdException w:name="Grid Table 6 Colorful" w:uiPriority="51"/>
-    <w:lsdException w:name="Grid Table 7 Colorful" w:uiPriority="52"/>
-    <w:lsdException w:name="Grid Table 1 Light Accent 1" w:uiPriority="46"/>
-    <w:lsdException w:name="Grid Table 2 Accent 1" w:uiPriority="47"/>
-    <w:lsdException w:name="Grid Table 3 Accent 1" w:uiPriority="48"/>
-    <w:lsdException w:name="Grid Table 4 Accent 1" w:uiPriority="49"/>
-    <w:lsdException w:name="Grid Table 5 Dark Accent 1" w:uiPriority="50"/>
-    <w:lsdException w:name="Grid Table 6 Colorful Accent 1" w:uiPriority="51"/>
-    <w:lsdException w:name="Grid Table 7 Colorful Accent 1" w:uiPriority="52"/>
-    <w:lsdException w:name="Grid Table 1 Light Accent 2" w:uiPriority="46"/>
-    <w:lsdException w:name="Grid Table 2 Accent 2" w:uiPriority="47"/>
-    <w:lsdException w:name="Grid Table 3 Accent 2" w:uiPriority="48"/>
-    <w:lsdException w:name="Grid Table 4 Accent 2" w:uiPriority="49"/>
-    <w:lsdException w:name="Grid Table 5 Dark Accent 2" w:uiPriority="50"/>
-    <w:lsdException w:name="Grid Table 6 Colorful Accent 2" w:uiPriority="51"/>
-    <w:lsdException w:name="Grid Table 7 Colorful Accent 2" w:uiPriority="52"/>
-    <w:lsdException w:name="Grid Table 1 Light Accent 3" w:uiPriority="46"/>
-    <w:lsdException w:name="Grid Table 2 Accent 3" w:uiPriority="47"/>
-    <w:lsdException w:name="Grid Table 3 Accent 3" w:uiPriority="48"/>
-    <w:lsdException w:name="Grid Table 4 Accent 3" w:uiPriority="49"/>
-    <w:lsdException w:name="Grid Table 5 Dark Accent 3" w:uiPriority="50"/>
-    <w:lsdException w:name="Grid Table 6 Colorful Accent 3" w:uiPriority="51"/>
-    <w:lsdException w:name="Grid Table 7 Colorful Accent 3" w:uiPriority="52"/>
-    <w:lsdException w:name="Grid Table 1 Light Accent 4" w:uiPriority="46"/>
-    <w:lsdException w:name="Grid Table 2 Accent 4" w:uiPriority="47"/>
-    <w:lsdException w:name="Grid Table 3 Accent 4" w:uiPriority="48"/>
-    <w:lsdException w:name="Grid Table 4 Accent 4" w:uiPriority="49"/>
-    <w:lsdException w:name="Grid Table 5 Dark Accent 4" w:uiPriority="50"/>
-    <w:lsdException w:name="Grid Table 6 Colorful Accent 4" w:uiPriority="51"/>
-    <w:lsdException w:name="Grid Table 7 Colorful Accent 4" w:uiPriority="52"/>
-    <w:lsdException w:name="Grid Table 1 Light Accent 5" w:uiPriority="46"/>
-    <w:lsdException w:name="Grid Table 2 Accent 5" w:uiPriority="47"/>
-    <w:lsdException w:name="Grid Table 3 Accent 5" w:uiPriority="48"/>
-    <w:lsdException w:name="Grid Table 4 Accent 5" w:uiPriority="49"/>
-    <w:lsdException w:name="Grid Table 5 Dark Accent 5" w:uiPriority="50"/>
-    <w:lsdException w:name="Grid Table 6 Colorful Accent 5" w:uiPriority="51"/>
-    <w:lsdException w:name="Grid Table 7 Colorful Accent 5" w:uiPriority="52"/>
-    <w:lsdException w:name="Grid Table 1 Light Accent 6" w:uiPriority="46"/>
-    <w:lsdException w:name="Grid Table 2 Accent 6" w:uiPriority="47"/>
-    <w:lsdException w:name="Grid Table 3 Accent 6" w:uiPriority="48"/>
-    <w:lsdException w:name="Grid Table 4 Accent 6" w:uiPriority="49"/>
-    <w:lsdException w:name="Grid Table 5 Dark Accent 6" w:uiPriority="50"/>
-    <w:lsdException w:name="Grid Table 6 Colorful Accent 6" w:uiPriority="51"/>
-    <w:lsdException w:name="Grid Table 7 Colorful Accent 6" w:uiPriority="52"/>
-    <w:lsdException w:name="List Table 1 Light" w:uiPriority="46"/>
-    <w:lsdException w:name="List Table 2" w:uiPriority="47"/>
-    <w:lsdException w:name="List Table 3" w:uiPriority="48"/>
-    <w:lsdException w:name="List Table 4" w:uiPriority="49"/>
-    <w:lsdException w:name="List Table 5 Dark" w:uiPriority="50"/>
-    <w:lsdException w:name="List Table 6 Colorful" w:uiPriority="51"/>
-    <w:lsdException w:name="List Table 7 Colorful" w:uiPriority="52"/>
-    <w:lsdException w:name="List Table 1 Light Accent 1" w:uiPriority="46"/>
-    <w:lsdException w:name="List Table 2 Accent 1" w:uiPriority="47"/>
-    <w:lsdException w:name="List Table 3 Accent 1" w:uiPriority="48"/>
-    <w:lsdException w:name="List Table 4 Accent 1" w:uiPriority="49"/>
-    <w:lsdException w:name="List Table 5 Dark Accent 1" w:uiPriority="50"/>
-    <w:lsdException w:name="List Table 6 Colorful Accent 1" w:uiPriority="51"/>
-    <w:lsdException w:name="List Table 7 Colorful Accent 1" w:uiPriority="52"/>
-    <w:lsdException w:name="List Table 1 Light Accent 2" w:uiPriority="46"/>
-    <w:lsdException w:name="List Table 2 Accent 2" w:uiPriority="47"/>
-    <w:lsdException w:name="List Table 3 Accent 2" w:uiPriority="48"/>
-    <w:lsdException w:name="List Table 4 Accent 2" w:uiPriority="49"/>
-    <w:lsdException w:name="List Table 5 Dark Accent 2" w:uiPriority="50"/>
-    <w:lsdException w:name="List Table 6 Colorful Accent 2" w:uiPriority="51"/>
-    <w:lsdException w:name="List Table 7 Colorful Accent 2" w:uiPriority="52"/>
-    <w:lsdException w:name="List Table 1 Light Accent 3" w:uiPriority="46"/>
-    <w:lsdException w:name="List Table 2 Accent 3" w:uiPriority="47"/>
-    <w:lsdException w:name="List Table 3 Accent 3" w:uiPriority="48"/>
-    <w:lsdException w:name="List Table 4 Accent 3" w:uiPriority="49"/>
-    <w:lsdException w:name="List Table 5 Dark Accent 3" w:uiPriority="50"/>
-    <w:lsdException w:name="List Table 6 Colorful Accent 3" w:uiPriority="51"/>
-    <w:lsdException w:name="List Table 7 Colorful Accent 3" w:uiPriority="52"/>
-    <w:lsdException w:name="List Table 1 Light Accent 4" w:uiPriority="46"/>
-    <w:lsdException w:name="List Table 2 Accent 4" w:uiPriority="47"/>
-    <w:lsdException w:name="List Table 3 Accent 4" w:uiPriority="48"/>
-    <w:lsdException w:name="List Table 4 Accent 4" w:uiPriority="49"/>
-    <w:lsdException w:name="List Table 5 Dark Accent 4" w:uiPriority="50"/>
-    <w:lsdException w:name="List Table 6 Colorful Accent 4" w:uiPriority="51"/>
-    <w:lsdException w:name="List Table 7 Colorful Accent 4" w:uiPriority="52"/>
-    <w:lsdException w:name="List Table 1 Light Accent 5" w:uiPriority="46"/>
-    <w:lsdException w:name="List Table 2 Accent 5" w:uiPriority="47"/>
-    <w:lsdException w:name="List Table 3 Accent 5" w:uiPriority="48"/>
-    <w:lsdException w:name="List Table 4 Accent 5" w:uiPriority="49"/>
-    <w:lsdException w:name="List Table 5 Dark Accent 5" w:uiPriority="50"/>
-    <w:lsdException w:name="List Table 6 Colorful Accent 5" w:uiPriority="51"/>
-    <w:lsdException w:name="List Table 7 Colorful Accent 5" w:uiPriority="52"/>
-    <w:lsdException w:name="List Table 1 Light Accent 6" w:uiPriority="46"/>
-    <w:lsdException w:name="List Table 2 Accent 6" w:uiPriority="47"/>
-    <w:lsdException w:name="List Table 3 Accent 6" w:uiPriority="48"/>
-    <w:lsdException w:name="List Table 4 Accent 6" w:uiPriority="49"/>
-    <w:lsdException w:name="List Table 5 Dark Accent 6" w:uiPriority="50"/>
-    <w:lsdException w:name="List Table 6 Colorful Accent 6" w:uiPriority="51"/>
-    <w:lsdException w:name="List Table 7 Colorful Accent 6" w:uiPriority="52"/>
+  <w:latentStyles w:defLockedState="0" w:defUIPriority="99" w:defSemiHidden="1" w:defUnhideWhenUsed="1" w:defQFormat="0" w:count="267">
+    <w:lsdException w:name="Normal" w:semiHidden="0" w:uiPriority="0" w:unhideWhenUsed="0" w:qFormat="1"/>
+    <w:lsdException w:name="heading 1" w:semiHidden="0" w:uiPriority="9" w:unhideWhenUsed="0" w:qFormat="1"/>
+    <w:lsdException w:name="heading 2" w:uiPriority="9" w:qFormat="1"/>
+    <w:lsdException w:name="heading 3" w:uiPriority="9" w:qFormat="1"/>
+    <w:lsdException w:name="heading 4" w:uiPriority="9" w:qFormat="1"/>
+    <w:lsdException w:name="heading 5" w:uiPriority="9" w:qFormat="1"/>
+    <w:lsdException w:name="heading 6" w:uiPriority="9" w:qFormat="1"/>
+    <w:lsdException w:name="heading 7" w:uiPriority="9" w:qFormat="1"/>
+    <w:lsdException w:name="heading 8" w:uiPriority="9" w:qFormat="1"/>
+    <w:lsdException w:name="heading 9" w:uiPriority="9" w:qFormat="1"/>
+    <w:lsdException w:name="toc 1" w:uiPriority="39"/>
+    <w:lsdException w:name="toc 2" w:uiPriority="39"/>
+    <w:lsdException w:name="toc 3" w:uiPriority="39"/>
+    <w:lsdException w:name="toc 4" w:uiPriority="39"/>
+    <w:lsdException w:name="toc 5" w:uiPriority="39"/>
+    <w:lsdException w:name="toc 6" w:uiPriority="39"/>
+    <w:lsdException w:name="toc 7" w:uiPriority="39"/>
+    <w:lsdException w:name="toc 8" w:uiPriority="39"/>
+    <w:lsdException w:name="toc 9" w:uiPriority="39"/>
+    <w:lsdException w:name="caption" w:uiPriority="35" w:qFormat="1"/>
+    <w:lsdException w:name="Title" w:semiHidden="0" w:uiPriority="10" w:unhideWhenUsed="0" w:qFormat="1"/>
+    <w:lsdException w:name="Default Paragraph Font" w:uiPriority="1"/>
+    <w:lsdException w:name="Subtitle" w:semiHidden="0" w:uiPriority="11" w:unhideWhenUsed="0" w:qFormat="1"/>
+    <w:lsdException w:name="Strong" w:semiHidden="0" w:uiPriority="22" w:unhideWhenUsed="0" w:qFormat="1"/>
+    <w:lsdException w:name="Emphasis" w:semiHidden="0" w:uiPriority="20" w:unhideWhenUsed="0" w:qFormat="1"/>
+    <w:lsdException w:name="Table Grid" w:semiHidden="0" w:uiPriority="39" w:unhideWhenUsed="0"/>
+    <w:lsdException w:name="Placeholder Text" w:unhideWhenUsed="0"/>
+    <w:lsdException w:name="No Spacing" w:semiHidden="0" w:uiPriority="1" w:unhideWhenUsed="0" w:qFormat="1"/>
+    <w:lsdException w:name="Light Shading" w:semiHidden="0" w:uiPriority="60" w:unhideWhenUsed="0"/>
+    <w:lsdException w:name="Light List" w:semiHidden="0" w:uiPriority="61" w:unhideWhenUsed="0"/>
+    <w:lsdException w:name="Light Grid" w:semiHidden="0" w:uiPriority="62" w:unhideWhenUsed="0"/>
+    <w:lsdException w:name="Medium Shading 1" w:semiHidden="0" w:uiPriority="63" w:unhideWhenUsed="0"/>
+    <w:lsdException w:name="Medium Shading 2" w:semiHidden="0" w:uiPriority="64" w:unhideWhenUsed="0"/>
+    <w:lsdException w:name="Medium List 1" w:semiHidden="0" w:uiPriority="65" w:unhideWhenUsed="0"/>
+    <w:lsdException w:name="Medium List 2" w:semiHidden="0" w:uiPriority="66" w:unhideWhenUsed="0"/>
+    <w:lsdException w:name="Medium Grid 1" w:semiHidden="0" w:uiPriority="67" w:unhideWhenUsed="0"/>
+    <w:lsdException w:name="Medium Grid 2" w:semiHidden="0" w:uiPriority="68" w:unhideWhenUsed="0"/>
+    <w:lsdException w:name="Medium Grid 3" w:semiHidden="0" w:uiPriority="69" w:unhideWhenUsed="0"/>
+    <w:lsdException w:name="Dark List" w:semiHidden="0" w:uiPriority="70" w:unhideWhenUsed="0"/>
+    <w:lsdException w:name="Colorful Shading" w:semiHidden="0" w:uiPriority="71" w:unhideWhenUsed="0"/>
+    <w:lsdException w:name="Colorful List" w:semiHidden="0" w:uiPriority="72" w:unhideWhenUsed="0"/>
+    <w:lsdException w:name="Colorful Grid" w:semiHidden="0" w:uiPriority="73" w:unhideWhenUsed="0"/>
+    <w:lsdException w:name="Light Shading Accent 1" w:semiHidden="0" w:uiPriority="60" w:unhideWhenUsed="0"/>
+    <w:lsdException w:name="Light List Accent 1" w:semiHidden="0" w:uiPriority="61" w:unhideWhenUsed="0"/>
+    <w:lsdException w:name="Light Grid Accent 1" w:semiHidden="0" w:uiPriority="62" w:unhideWhenUsed="0"/>
+    <w:lsdException w:name="Medium Shading 1 Accent 1" w:semiHidden="0" w:uiPriority="63" w:unhideWhenUsed="0"/>
+    <w:lsdException w:name="Medium Shading 2 Accent 1" w:semiHidden="0" w:uiPriority="64" w:unhideWhenUsed="0"/>
+    <w:lsdException w:name="Medium List 1 Accent 1" w:semiHidden="0" w:uiPriority="65" w:unhideWhenUsed="0"/>
+    <w:lsdException w:name="Revision" w:unhideWhenUsed="0"/>
+    <w:lsdException w:name="List Paragraph" w:semiHidden="0" w:uiPriority="34" w:unhideWhenUsed="0" w:qFormat="1"/>
+    <w:lsdException w:name="Quote" w:semiHidden="0" w:uiPriority="29" w:unhideWhenUsed="0" w:qFormat="1"/>
+    <w:lsdException w:name="Intense Quote" w:semiHidden="0" w:uiPriority="30" w:unhideWhenUsed="0" w:qFormat="1"/>
+    <w:lsdException w:name="Medium List 2 Accent 1" w:semiHidden="0" w:uiPriority="66" w:unhideWhenUsed="0"/>
+    <w:lsdException w:name="Medium Grid 1 Accent 1" w:semiHidden="0" w:uiPriority="67" w:unhideWhenUsed="0"/>
+    <w:lsdException w:name="Medium Grid 2 Accent 1" w:semiHidden="0" w:uiPriority="68" w:unhideWhenUsed="0"/>
+    <w:lsdException w:name="Medium Grid 3 Accent 1" w:semiHidden="0" w:uiPriority="69" w:unhideWhenUsed="0"/>
+    <w:lsdException w:name="Dark List Accent 1" w:semiHidden="0" w:uiPriority="70" w:unhideWhenUsed="0"/>
+    <w:lsdException w:name="Colorful Shading Accent 1" w:semiHidden="0" w:uiPriority="71" w:unhideWhenUsed="0"/>
+    <w:lsdException w:name="Colorful List Accent 1" w:semiHidden="0" w:uiPriority="72" w:unhideWhenUsed="0"/>
+    <w:lsdException w:name="Colorful Grid Accent 1" w:semiHidden="0" w:uiPriority="73" w:unhideWhenUsed="0"/>
+    <w:lsdException w:name="Light Shading Accent 2" w:semiHidden="0" w:uiPriority="60" w:unhideWhenUsed="0"/>
+    <w:lsdException w:name="Light List Accent 2" w:semiHidden="0" w:uiPriority="61" w:unhideWhenUsed="0"/>
+    <w:lsdException w:name="Light Grid Accent 2" w:semiHidden="0" w:uiPriority="62" w:unhideWhenUsed="0"/>
+    <w:lsdException w:name="Medium Shading 1 Accent 2" w:semiHidden="0" w:uiPriority="63" w:unhideWhenUsed="0"/>
+    <w:lsdException w:name="Medium Shading 2 Accent 2" w:semiHidden="0" w:uiPriority="64" w:unhideWhenUsed="0"/>
+    <w:lsdException w:name="Medium List 1 Accent 2" w:semiHidden="0" w:uiPriority="65" w:unhideWhenUsed="0"/>
+    <w:lsdException w:name="Medium List 2 Accent 2" w:semiHidden="0" w:uiPriority="66" w:unhideWhenUsed="0"/>
+    <w:lsdException w:name="Medium Grid 1 Accent 2" w:semiHidden="0" w:uiPriority="67" w:unhideWhenUsed="0"/>
+    <w:lsdException w:name="Medium Grid 2 Accent 2" w:semiHidden="0" w:uiPriority="68" w:unhideWhenUsed="0"/>
+    <w:lsdException w:name="Medium Grid 3 Accent 2" w:semiHidden="0" w:uiPriority="69" w:unhideWhenUsed="0"/>
+    <w:lsdException w:name="Dark List Accent 2" w:semiHidden="0" w:uiPriority="70" w:unhideWhenUsed="0"/>
+    <w:lsdException w:name="Colorful Shading Accent 2" w:semiHidden="0" w:uiPriority="71" w:unhideWhenUsed="0"/>
+    <w:lsdException w:name="Colorful List Accent 2" w:semiHidden="0" w:uiPriority="72" w:unhideWhenUsed="0"/>
+    <w:lsdException w:name="Colorful Grid Accent 2" w:semiHidden="0" w:uiPriority="73" w:unhideWhenUsed="0"/>
+    <w:lsdException w:name="Light Shading Accent 3" w:semiHidden="0" w:uiPriority="60" w:unhideWhenUsed="0"/>
+    <w:lsdException w:name="Light List Accent 3" w:semiHidden="0" w:uiPriority="61" w:unhideWhenUsed="0"/>
+    <w:lsdException w:name="Light Grid Accent 3" w:semiHidden="0" w:uiPriority="62" w:unhideWhenUsed="0"/>
+    <w:lsdException w:name="Medium Shading 1 Accent 3" w:semiHidden="0" w:uiPriority="63" w:unhideWhenUsed="0"/>
+    <w:lsdException w:name="Medium Shading 2 Accent 3" w:semiHidden="0" w:uiPriority="64" w:unhideWhenUsed="0"/>
+    <w:lsdException w:name="Medium List 1 Accent 3" w:semiHidden="0" w:uiPriority="65" w:unhideWhenUsed="0"/>
+    <w:lsdException w:name="Medium List 2 Accent 3" w:semiHidden="0" w:uiPriority="66" w:unhideWhenUsed="0"/>
+    <w:lsdException w:name="Medium Grid 1 Accent 3" w:semiHidden="0" w:uiPriority="67" w:unhideWhenUsed="0"/>
+    <w:lsdException w:name="Medium Grid 2 Accent 3" w:semiHidden="0" w:uiPriority="68" w:unhideWhenUsed="0"/>
+    <w:lsdException w:name="Medium Grid 3 Accent 3" w:semiHidden="0" w:uiPriority="69" w:unhideWhenUsed="0"/>
+    <w:lsdException w:name="Dark List Accent 3" w:semiHidden="0" w:uiPriority="70" w:unhideWhenUsed="0"/>
+    <w:lsdException w:name="Colorful Shading Accent 3" w:semiHidden="0" w:uiPriority="71" w:unhideWhenUsed="0"/>
+    <w:lsdException w:name="Colorful List Accent 3" w:semiHidden="0" w:uiPriority="72" w:unhideWhenUsed="0"/>
+    <w:lsdException w:name="Colorful Grid Accent 3" w:semiHidden="0" w:uiPriority="73" w:unhideWhenUsed="0"/>
+    <w:lsdException w:name="Light Shading Accent 4" w:semiHidden="0" w:uiPriority="60" w:unhideWhenUsed="0"/>
+    <w:lsdException w:name="Light List Accent 4" w:semiHidden="0" w:uiPriority="61" w:unhideWhenUsed="0"/>
+    <w:lsdException w:name="Light Grid Accent 4" w:semiHidden="0" w:uiPriority="62" w:unhideWhenUsed="0"/>
+    <w:lsdException w:name="Medium Shading 1 Accent 4" w:semiHidden="0" w:uiPriority="63" w:unhideWhenUsed="0"/>
+    <w:lsdException w:name="Medium Shading 2 Accent 4" w:semiHidden="0" w:uiPriority="64" w:unhideWhenUsed="0"/>
+    <w:lsdException w:name="Medium List 1 Accent 4" w:semiHidden="0" w:uiPriority="65" w:unhideWhenUsed="0"/>
+    <w:lsdException w:name="Medium List 2 Accent 4" w:semiHidden="0" w:uiPriority="66" w:unhideWhenUsed="0"/>
+    <w:lsdException w:name="Medium Grid 1 Accent 4" w:semiHidden="0" w:uiPriority="67" w:unhideWhenUsed="0"/>
+    <w:lsdException w:name="Medium Grid 2 Accent 4" w:semiHidden="0" w:uiPriority="68" w:unhideWhenUsed="0"/>
+    <w:lsdException w:name="Medium Grid 3 Accent 4" w:semiHidden="0" w:uiPriority="69" w:unhideWhenUsed="0"/>
+    <w:lsdException w:name="Dark List Accent 4" w:semiHidden="0" w:uiPriority="70" w:unhideWhenUsed="0"/>
+    <w:lsdException w:name="Colorful Shading Accent 4" w:semiHidden="0" w:uiPriority="71" w:unhideWhenUsed="0"/>
+    <w:lsdException w:name="Colorful List Accent 4" w:semiHidden="0" w:uiPriority="72" w:unhideWhenUsed="0"/>
+    <w:lsdException w:name="Colorful Grid Accent 4" w:semiHidden="0" w:uiPriority="73" w:unhideWhenUsed="0"/>
+    <w:lsdException w:name="Light Shading Accent 5" w:semiHidden="0" w:uiPriority="60" w:unhideWhenUsed="0"/>
+    <w:lsdException w:name="Light List Accent 5" w:semiHidden="0" w:uiPriority="61" w:unhideWhenUsed="0"/>
+    <w:lsdException w:name="Light Grid Accent 5" w:semiHidden="0" w:uiPriority="62" w:unhideWhenUsed="0"/>
+    <w:lsdException w:name="Medium Shading 1 Accent 5" w:semiHidden="0" w:uiPriority="63" w:unhideWhenUsed="0"/>
+    <w:lsdException w:name="Medium Shading 2 Accent 5" w:semiHidden="0" w:uiPriority="64" w:unhideWhenUsed="0"/>
+    <w:lsdException w:name="Medium List 1 Accent 5" w:semiHidden="0" w:uiPriority="65" w:unhideWhenUsed="0"/>
+    <w:lsdException w:name="Medium List 2 Accent 5" w:semiHidden="0" w:uiPriority="66" w:unhideWhenUsed="0"/>
+    <w:lsdException w:name="Medium Grid 1 Accent 5" w:semiHidden="0" w:uiPriority="67" w:unhideWhenUsed="0"/>
+    <w:lsdException w:name="Medium Grid 2 Accent 5" w:semiHidden="0" w:uiPriority="68" w:unhideWhenUsed="0"/>
+    <w:lsdException w:name="Medium Grid 3 Accent 5" w:semiHidden="0" w:uiPriority="69" w:unhideWhenUsed="0"/>
+    <w:lsdException w:name="Dark List Accent 5" w:semiHidden="0" w:uiPriority="70" w:unhideWhenUsed="0"/>
+    <w:lsdException w:name="Colorful Shading Accent 5" w:semiHidden="0" w:uiPriority="71" w:unhideWhenUsed="0"/>
+    <w:lsdException w:name="Colorful List Accent 5" w:semiHidden="0" w:uiPriority="72" w:unhideWhenUsed="0"/>
+    <w:lsdException w:name="Colorful Grid Accent 5" w:semiHidden="0" w:uiPriority="73" w:unhideWhenUsed="0"/>
+    <w:lsdException w:name="Light Shading Accent 6" w:semiHidden="0" w:uiPriority="60" w:unhideWhenUsed="0"/>
+    <w:lsdException w:name="Light List Accent 6" w:semiHidden="0" w:uiPriority="61" w:unhideWhenUsed="0"/>
+    <w:lsdException w:name="Light Grid Accent 6" w:semiHidden="0" w:uiPriority="62" w:unhideWhenUsed="0"/>
+    <w:lsdException w:name="Medium Shading 1 Accent 6" w:semiHidden="0" w:uiPriority="63" w:unhideWhenUsed="0"/>
+    <w:lsdException w:name="Medium Shading 2 Accent 6" w:semiHidden="0" w:uiPriority="64" w:unhideWhenUsed="0"/>
+    <w:lsdException w:name="Medium List 1 Accent 6" w:semiHidden="0" w:uiPriority="65" w:unhideWhenUsed="0"/>
+    <w:lsdException w:name="Medium List 2 Accent 6" w:semiHidden="0" w:uiPriority="66" w:unhideWhenUsed="0"/>
+    <w:lsdException w:name="Medium Grid 1 Accent 6" w:semiHidden="0" w:uiPriority="67" w:unhideWhenUsed="0"/>
+    <w:lsdException w:name="Medium Grid 2 Accent 6" w:semiHidden="0" w:uiPriority="68" w:unhideWhenUsed="0"/>
+    <w:lsdException w:name="Medium Grid 3 Accent 6" w:semiHidden="0" w:uiPriority="69" w:unhideWhenUsed="0"/>
+    <w:lsdException w:name="Dark List Accent 6" w:semiHidden="0" w:uiPriority="70" w:unhideWhenUsed="0"/>
+    <w:lsdException w:name="Colorful Shading Accent 6" w:semiHidden="0" w:uiPriority="71" w:unhideWhenUsed="0"/>
+    <w:lsdException w:name="Colorful List Accent 6" w:semiHidden="0" w:uiPriority="72" w:unhideWhenUsed="0"/>
+    <w:lsdException w:name="Colorful Grid Accent 6" w:semiHidden="0" w:uiPriority="73" w:unhideWhenUsed="0"/>
+    <w:lsdException w:name="Subtle Emphasis" w:semiHidden="0" w:uiPriority="19" w:unhideWhenUsed="0" w:qFormat="1"/>
+    <w:lsdException w:name="Intense Emphasis" w:semiHidden="0" w:uiPriority="21" w:unhideWhenUsed="0" w:qFormat="1"/>
+    <w:lsdException w:name="Subtle Reference" w:semiHidden="0" w:uiPriority="31" w:unhideWhenUsed="0" w:qFormat="1"/>
+    <w:lsdException w:name="Intense Reference" w:semiHidden="0" w:uiPriority="32" w:unhideWhenUsed="0" w:qFormat="1"/>
+    <w:lsdException w:name="Book Title" w:semiHidden="0" w:uiPriority="33" w:unhideWhenUsed="0" w:qFormat="1"/>
+    <w:lsdException w:name="Bibliography" w:uiPriority="37"/>
+    <w:lsdException w:name="TOC Heading" w:uiPriority="39" w:qFormat="1"/>
   </w:latentStyles>
   <w:style w:type="paragraph" w:default="1" w:styleId="Normal">
     <w:name w:val="Normal"/>
@@ -46361,6 +46789,7 @@
     <w:uiPriority w:val="99"/>
     <w:semiHidden/>
     <w:unhideWhenUsed/>
+    <w:qFormat/>
     <w:tblPr>
       <w:tblInd w:w="0" w:type="dxa"/>
       <w:tblCellMar>
@@ -46478,10 +46907,17 @@
     <w:tblPr>
       <w:tblStyleRowBandSize w:val="1"/>
       <w:tblStyleColBandSize w:val="1"/>
+      <w:tblInd w:w="0" w:type="dxa"/>
       <w:tblBorders>
         <w:top w:val="single" w:sz="4" w:space="0" w:color="7F7F7F" w:themeColor="text1" w:themeTint="80"/>
         <w:bottom w:val="single" w:sz="4" w:space="0" w:color="7F7F7F" w:themeColor="text1" w:themeTint="80"/>
       </w:tblBorders>
+      <w:tblCellMar>
+        <w:top w:w="0" w:type="dxa"/>
+        <w:left w:w="108" w:type="dxa"/>
+        <w:bottom w:w="0" w:type="dxa"/>
+        <w:right w:w="108" w:type="dxa"/>
+      </w:tblCellMar>
     </w:tblPr>
     <w:tblStylePr w:type="firstRow">
       <w:rPr>
@@ -46562,6 +46998,7 @@
       <w:lang w:eastAsia="da-DK"/>
     </w:rPr>
     <w:tblPr>
+      <w:tblInd w:w="0" w:type="dxa"/>
       <w:tblBorders>
         <w:top w:val="single" w:sz="4" w:space="0" w:color="auto"/>
         <w:left w:val="single" w:sz="4" w:space="0" w:color="auto"/>
@@ -46570,6 +47007,12 @@
         <w:insideH w:val="single" w:sz="4" w:space="0" w:color="auto"/>
         <w:insideV w:val="single" w:sz="4" w:space="0" w:color="auto"/>
       </w:tblBorders>
+      <w:tblCellMar>
+        <w:top w:w="0" w:type="dxa"/>
+        <w:left w:w="108" w:type="dxa"/>
+        <w:bottom w:w="0" w:type="dxa"/>
+        <w:right w:w="108" w:type="dxa"/>
+      </w:tblCellMar>
     </w:tblPr>
   </w:style>
   <w:style w:type="paragraph" w:styleId="Fodnotetekst">
@@ -46811,6 +47254,7 @@
       <w:spacing w:after="0" w:line="240" w:lineRule="auto"/>
     </w:pPr>
     <w:tblPr>
+      <w:tblInd w:w="0" w:type="dxa"/>
       <w:tblBorders>
         <w:top w:val="single" w:sz="4" w:space="0" w:color="BFBFBF" w:themeColor="background1" w:themeShade="BF"/>
         <w:left w:val="single" w:sz="4" w:space="0" w:color="BFBFBF" w:themeColor="background1" w:themeShade="BF"/>
@@ -46819,6 +47263,12 @@
         <w:insideH w:val="single" w:sz="4" w:space="0" w:color="BFBFBF" w:themeColor="background1" w:themeShade="BF"/>
         <w:insideV w:val="single" w:sz="4" w:space="0" w:color="BFBFBF" w:themeColor="background1" w:themeShade="BF"/>
       </w:tblBorders>
+      <w:tblCellMar>
+        <w:top w:w="0" w:type="dxa"/>
+        <w:left w:w="108" w:type="dxa"/>
+        <w:bottom w:w="0" w:type="dxa"/>
+        <w:right w:w="108" w:type="dxa"/>
+      </w:tblCellMar>
     </w:tblPr>
   </w:style>
   <w:style w:type="character" w:customStyle="1" w:styleId="apple-converted-space">
@@ -46852,6 +47302,7 @@
       <w:spacing w:after="0" w:line="240" w:lineRule="auto"/>
     </w:pPr>
     <w:tblPr>
+      <w:tblInd w:w="0" w:type="dxa"/>
       <w:tblBorders>
         <w:top w:val="single" w:sz="4" w:space="0" w:color="auto"/>
         <w:left w:val="single" w:sz="4" w:space="0" w:color="auto"/>
@@ -46860,6 +47311,12 @@
         <w:insideH w:val="single" w:sz="4" w:space="0" w:color="auto"/>
         <w:insideV w:val="single" w:sz="4" w:space="0" w:color="auto"/>
       </w:tblBorders>
+      <w:tblCellMar>
+        <w:top w:w="0" w:type="dxa"/>
+        <w:left w:w="108" w:type="dxa"/>
+        <w:bottom w:w="0" w:type="dxa"/>
+        <w:right w:w="108" w:type="dxa"/>
+      </w:tblCellMar>
     </w:tblPr>
   </w:style>
 </w:styles>
@@ -47120,7 +47577,7 @@
   <a:extraClrSchemeLst/>
   <a:extLst>
     <a:ext uri="{05A4C25C-085E-4340-85A3-A5531E510DB2}">
-      <thm15:themeFamily xmlns:thm15="http://schemas.microsoft.com/office/thememl/2012/main" name="Office Theme" id="{62F939B6-93AF-4DB8-9C6B-D6C7DFDC589F}" vid="{4A3C46E8-61CC-4603-A589-7422A47A8E4A}"/>
+      <thm15:themeFamily xmlns:thm15="http://schemas.microsoft.com/office/thememl/2012/main" xmlns="" name="Office Theme" id="{62F939B6-93AF-4DB8-9C6B-D6C7DFDC589F}" vid="{4A3C46E8-61CC-4603-A589-7422A47A8E4A}"/>
     </a:ext>
   </a:extLst>
 </a:theme>
@@ -47131,7 +47588,7 @@
 </file>
 
 <file path=customXml/itemProps1.xml><?xml version="1.0" encoding="utf-8"?>
-<ds:datastoreItem xmlns:ds="http://schemas.openxmlformats.org/officeDocument/2006/customXml" ds:itemID="{591C8EAC-2677-4EC6-B9BC-1CA076DC92A1}">
+<ds:datastoreItem xmlns:ds="http://schemas.openxmlformats.org/officeDocument/2006/customXml" ds:itemID="{B29B5F3D-2317-4B07-84EE-18D198160373}">
   <ds:schemaRefs>
     <ds:schemaRef ds:uri="http://schemas.openxmlformats.org/officeDocument/2006/bibliography"/>
   </ds:schemaRefs>

</xml_diff>

<commit_message>
Integrationstest af sensorforsendelser på Body indsat i projektdokumentation
</commit_message>
<xml_diff>
--- a/Rapport og projektdokumentation/Projektdokumentation/Projektdokumentation.docx
+++ b/Rapport og projektdokumentation/Projektdokumentation/Projektdokumentation.docx
@@ -1,6 +1,6 @@
 
 <file path=word/document.xml><?xml version="1.0" encoding="utf-8"?>
-<w:document xmlns:ve="http://schemas.openxmlformats.org/markup-compatibility/2006" xmlns:o="urn:schemas-microsoft-com:office:office" xmlns:r="http://schemas.openxmlformats.org/officeDocument/2006/relationships" xmlns:m="http://schemas.openxmlformats.org/officeDocument/2006/math" xmlns:v="urn:schemas-microsoft-com:vml" xmlns:wp="http://schemas.openxmlformats.org/drawingml/2006/wordprocessingDrawing" xmlns:w10="urn:schemas-microsoft-com:office:word" xmlns:w="http://schemas.openxmlformats.org/wordprocessingml/2006/main" xmlns:wne="http://schemas.microsoft.com/office/word/2006/wordml">
+<w:document xmlns:wpc="http://schemas.microsoft.com/office/word/2010/wordprocessingCanvas" xmlns:mc="http://schemas.openxmlformats.org/markup-compatibility/2006" xmlns:o="urn:schemas-microsoft-com:office:office" xmlns:r="http://schemas.openxmlformats.org/officeDocument/2006/relationships" xmlns:m="http://schemas.openxmlformats.org/officeDocument/2006/math" xmlns:v="urn:schemas-microsoft-com:vml" xmlns:wp14="http://schemas.microsoft.com/office/word/2010/wordprocessingDrawing" xmlns:wp="http://schemas.openxmlformats.org/drawingml/2006/wordprocessingDrawing" xmlns:w10="urn:schemas-microsoft-com:office:word" xmlns:w="http://schemas.openxmlformats.org/wordprocessingml/2006/main" xmlns:w14="http://schemas.microsoft.com/office/word/2010/wordml" xmlns:w15="http://schemas.microsoft.com/office/word/2012/wordml" xmlns:wpg="http://schemas.microsoft.com/office/word/2010/wordprocessingGroup" xmlns:wpi="http://schemas.microsoft.com/office/word/2010/wordprocessingInk" xmlns:wne="http://schemas.microsoft.com/office/word/2006/wordml" xmlns:wps="http://schemas.microsoft.com/office/word/2010/wordprocessingShape" mc:Ignorable="w14 w15 wp14">
   <w:body>
     <w:p>
       <w:r>
@@ -7241,7 +7241,7 @@
           <v:shape id="_x0000_i1026" type="#_x0000_t75" style="width:477.75pt;height:371.25pt" o:ole="">
             <v:imagedata r:id="rId9" o:title=""/>
           </v:shape>
-          <o:OLEObject Type="Embed" ProgID="Visio.Drawing.15" ShapeID="_x0000_i1026" DrawAspect="Content" ObjectID="_1480081590" r:id="rId10"/>
+          <o:OLEObject Type="Embed" ProgID="Visio.Drawing.15" ShapeID="_x0000_i1026" DrawAspect="Content" ObjectID="_1480083729" r:id="rId10"/>
         </w:object>
       </w:r>
     </w:p>
@@ -7311,7 +7311,7 @@
           <w:insideV w:val="single" w:sz="8" w:space="0" w:color="auto"/>
         </w:tblBorders>
         <w:tblLayout w:type="fixed"/>
-        <w:tblLook w:val="0000"/>
+        <w:tblLook w:val="0000" w:firstRow="0" w:lastRow="0" w:firstColumn="0" w:lastColumn="0" w:noHBand="0" w:noVBand="0"/>
       </w:tblPr>
       <w:tblGrid>
         <w:gridCol w:w="4814"/>
@@ -7319,11 +7319,11 @@
       </w:tblGrid>
       <w:tr>
         <w:trPr>
-          <w:cnfStyle w:val="000000100000"/>
+          <w:cnfStyle w:val="000000100000" w:firstRow="0" w:lastRow="0" w:firstColumn="0" w:lastColumn="0" w:oddVBand="0" w:evenVBand="0" w:oddHBand="1" w:evenHBand="0" w:firstRowFirstColumn="0" w:firstRowLastColumn="0" w:lastRowFirstColumn="0" w:lastRowLastColumn="0"/>
         </w:trPr>
         <w:tc>
           <w:tcPr>
-            <w:cnfStyle w:val="000010000000"/>
+            <w:cnfStyle w:val="000010000000" w:firstRow="0" w:lastRow="0" w:firstColumn="0" w:lastColumn="0" w:oddVBand="1" w:evenVBand="0" w:oddHBand="0" w:evenHBand="0" w:firstRowFirstColumn="0" w:firstRowLastColumn="0" w:lastRowFirstColumn="0" w:lastRowLastColumn="0"/>
             <w:tcW w:w="4814" w:type="dxa"/>
             <w:shd w:val="clear" w:color="auto" w:fill="ACB9CA" w:themeFill="text2" w:themeFillTint="66"/>
           </w:tcPr>
@@ -7344,7 +7344,7 @@
         </w:tc>
         <w:tc>
           <w:tcPr>
-            <w:cnfStyle w:val="000001000000"/>
+            <w:cnfStyle w:val="000001000000" w:firstRow="0" w:lastRow="0" w:firstColumn="0" w:lastColumn="0" w:oddVBand="0" w:evenVBand="1" w:oddHBand="0" w:evenHBand="0" w:firstRowFirstColumn="0" w:firstRowLastColumn="0" w:lastRowFirstColumn="0" w:lastRowLastColumn="0"/>
             <w:tcW w:w="4813" w:type="dxa"/>
             <w:shd w:val="clear" w:color="auto" w:fill="ACB9CA" w:themeFill="text2" w:themeFillTint="66"/>
           </w:tcPr>
@@ -7367,7 +7367,7 @@
       <w:tr>
         <w:tc>
           <w:tcPr>
-            <w:cnfStyle w:val="000010000000"/>
+            <w:cnfStyle w:val="000010000000" w:firstRow="0" w:lastRow="0" w:firstColumn="0" w:lastColumn="0" w:oddVBand="1" w:evenVBand="0" w:oddHBand="0" w:evenHBand="0" w:firstRowFirstColumn="0" w:firstRowLastColumn="0" w:lastRowFirstColumn="0" w:lastRowLastColumn="0"/>
             <w:tcW w:w="4814" w:type="dxa"/>
           </w:tcPr>
           <w:p>
@@ -7387,7 +7387,7 @@
         </w:tc>
         <w:tc>
           <w:tcPr>
-            <w:cnfStyle w:val="000001000000"/>
+            <w:cnfStyle w:val="000001000000" w:firstRow="0" w:lastRow="0" w:firstColumn="0" w:lastColumn="0" w:oddVBand="0" w:evenVBand="1" w:oddHBand="0" w:evenHBand="0" w:firstRowFirstColumn="0" w:firstRowLastColumn="0" w:lastRowFirstColumn="0" w:lastRowLastColumn="0"/>
             <w:tcW w:w="4813" w:type="dxa"/>
           </w:tcPr>
           <w:p>
@@ -7402,11 +7402,11 @@
       </w:tr>
       <w:tr>
         <w:trPr>
-          <w:cnfStyle w:val="000000100000"/>
+          <w:cnfStyle w:val="000000100000" w:firstRow="0" w:lastRow="0" w:firstColumn="0" w:lastColumn="0" w:oddVBand="0" w:evenVBand="0" w:oddHBand="1" w:evenHBand="0" w:firstRowFirstColumn="0" w:firstRowLastColumn="0" w:lastRowFirstColumn="0" w:lastRowLastColumn="0"/>
         </w:trPr>
         <w:tc>
           <w:tcPr>
-            <w:cnfStyle w:val="000010000000"/>
+            <w:cnfStyle w:val="000010000000" w:firstRow="0" w:lastRow="0" w:firstColumn="0" w:lastColumn="0" w:oddVBand="1" w:evenVBand="0" w:oddHBand="0" w:evenHBand="0" w:firstRowFirstColumn="0" w:firstRowLastColumn="0" w:lastRowFirstColumn="0" w:lastRowLastColumn="0"/>
             <w:tcW w:w="4814" w:type="dxa"/>
           </w:tcPr>
           <w:p>
@@ -7429,7 +7429,7 @@
         </w:tc>
         <w:tc>
           <w:tcPr>
-            <w:cnfStyle w:val="000001000000"/>
+            <w:cnfStyle w:val="000001000000" w:firstRow="0" w:lastRow="0" w:firstColumn="0" w:lastColumn="0" w:oddVBand="0" w:evenVBand="1" w:oddHBand="0" w:evenHBand="0" w:firstRowFirstColumn="0" w:firstRowLastColumn="0" w:lastRowFirstColumn="0" w:lastRowLastColumn="0"/>
             <w:tcW w:w="4813" w:type="dxa"/>
           </w:tcPr>
           <w:p>
@@ -7471,7 +7471,7 @@
           <w:insideV w:val="single" w:sz="4" w:space="0" w:color="auto"/>
         </w:tblBorders>
         <w:tblLayout w:type="fixed"/>
-        <w:tblLook w:val="0000"/>
+        <w:tblLook w:val="0000" w:firstRow="0" w:lastRow="0" w:firstColumn="0" w:lastColumn="0" w:noHBand="0" w:noVBand="0"/>
       </w:tblPr>
       <w:tblGrid>
         <w:gridCol w:w="4814"/>
@@ -7628,7 +7628,7 @@
           <w:insideV w:val="single" w:sz="4" w:space="0" w:color="auto"/>
         </w:tblBorders>
         <w:tblLayout w:type="fixed"/>
-        <w:tblLook w:val="0000"/>
+        <w:tblLook w:val="0000" w:firstRow="0" w:lastRow="0" w:firstColumn="0" w:lastColumn="0" w:noHBand="0" w:noVBand="0"/>
       </w:tblPr>
       <w:tblGrid>
         <w:gridCol w:w="4814"/>
@@ -7813,7 +7813,7 @@
         <w:tblStyle w:val="Tabel-Gitter"/>
         <w:tblW w:w="9637" w:type="dxa"/>
         <w:tblLayout w:type="fixed"/>
-        <w:tblLook w:val="0000"/>
+        <w:tblLook w:val="0000" w:firstRow="0" w:lastRow="0" w:firstColumn="0" w:lastColumn="0" w:noHBand="0" w:noVBand="0"/>
       </w:tblPr>
       <w:tblGrid>
         <w:gridCol w:w="2538"/>
@@ -8417,7 +8417,7 @@
           <w:insideV w:val="single" w:sz="4" w:space="0" w:color="auto"/>
         </w:tblBorders>
         <w:tblLayout w:type="fixed"/>
-        <w:tblLook w:val="0000"/>
+        <w:tblLook w:val="0000" w:firstRow="0" w:lastRow="0" w:firstColumn="0" w:lastColumn="0" w:noHBand="0" w:noVBand="0"/>
       </w:tblPr>
       <w:tblGrid>
         <w:gridCol w:w="9640"/>
@@ -8776,7 +8776,7 @@
           <w:insideV w:val="single" w:sz="4" w:space="0" w:color="auto"/>
         </w:tblBorders>
         <w:tblLayout w:type="fixed"/>
-        <w:tblLook w:val="0000"/>
+        <w:tblLook w:val="0000" w:firstRow="0" w:lastRow="0" w:firstColumn="0" w:lastColumn="0" w:noHBand="0" w:noVBand="0"/>
       </w:tblPr>
       <w:tblGrid>
         <w:gridCol w:w="9640"/>
@@ -9172,7 +9172,7 @@
         <w:tblStyle w:val="Tabel-Gitter"/>
         <w:tblW w:w="9637" w:type="dxa"/>
         <w:tblLayout w:type="fixed"/>
-        <w:tblLook w:val="0000"/>
+        <w:tblLook w:val="0000" w:firstRow="0" w:lastRow="0" w:firstColumn="0" w:lastColumn="0" w:noHBand="0" w:noVBand="0"/>
       </w:tblPr>
       <w:tblGrid>
         <w:gridCol w:w="2538"/>
@@ -9856,7 +9856,7 @@
           <w:insideV w:val="single" w:sz="4" w:space="0" w:color="auto"/>
         </w:tblBorders>
         <w:tblLayout w:type="fixed"/>
-        <w:tblLook w:val="0000"/>
+        <w:tblLook w:val="0000" w:firstRow="0" w:lastRow="0" w:firstColumn="0" w:lastColumn="0" w:noHBand="0" w:noVBand="0"/>
       </w:tblPr>
       <w:tblGrid>
         <w:gridCol w:w="9640"/>
@@ -10249,7 +10249,7 @@
           <w:insideV w:val="single" w:sz="4" w:space="0" w:color="auto"/>
         </w:tblBorders>
         <w:tblLayout w:type="fixed"/>
-        <w:tblLook w:val="0000"/>
+        <w:tblLook w:val="0000" w:firstRow="0" w:lastRow="0" w:firstColumn="0" w:lastColumn="0" w:noHBand="0" w:noVBand="0"/>
       </w:tblPr>
       <w:tblGrid>
         <w:gridCol w:w="9640"/>
@@ -10662,7 +10662,7 @@
         <w:tblStyle w:val="Tabel-Gitter"/>
         <w:tblW w:w="9637" w:type="dxa"/>
         <w:tblLayout w:type="fixed"/>
-        <w:tblLook w:val="0000"/>
+        <w:tblLook w:val="0000" w:firstRow="0" w:lastRow="0" w:firstColumn="0" w:lastColumn="0" w:noHBand="0" w:noVBand="0"/>
       </w:tblPr>
       <w:tblGrid>
         <w:gridCol w:w="2538"/>
@@ -11297,7 +11297,7 @@
           <w:insideV w:val="single" w:sz="4" w:space="0" w:color="auto"/>
         </w:tblBorders>
         <w:tblLayout w:type="fixed"/>
-        <w:tblLook w:val="0000"/>
+        <w:tblLook w:val="0000" w:firstRow="0" w:lastRow="0" w:firstColumn="0" w:lastColumn="0" w:noHBand="0" w:noVBand="0"/>
       </w:tblPr>
       <w:tblGrid>
         <w:gridCol w:w="9640"/>
@@ -11827,7 +11827,7 @@
           <w:insideV w:val="single" w:sz="4" w:space="0" w:color="auto"/>
         </w:tblBorders>
         <w:tblLayout w:type="fixed"/>
-        <w:tblLook w:val="0000"/>
+        <w:tblLook w:val="0000" w:firstRow="0" w:lastRow="0" w:firstColumn="0" w:lastColumn="0" w:noHBand="0" w:noVBand="0"/>
       </w:tblPr>
       <w:tblGrid>
         <w:gridCol w:w="9640"/>
@@ -12350,7 +12350,7 @@
         <w:tblStyle w:val="Tabel-Gitter"/>
         <w:tblW w:w="9637" w:type="dxa"/>
         <w:tblLayout w:type="fixed"/>
-        <w:tblLook w:val="0000"/>
+        <w:tblLook w:val="0000" w:firstRow="0" w:lastRow="0" w:firstColumn="0" w:lastColumn="0" w:noHBand="0" w:noVBand="0"/>
       </w:tblPr>
       <w:tblGrid>
         <w:gridCol w:w="2538"/>
@@ -12944,7 +12944,7 @@
           <w:insideV w:val="single" w:sz="4" w:space="0" w:color="auto"/>
         </w:tblBorders>
         <w:tblLayout w:type="fixed"/>
-        <w:tblLook w:val="0000"/>
+        <w:tblLook w:val="0000" w:firstRow="0" w:lastRow="0" w:firstColumn="0" w:lastColumn="0" w:noHBand="0" w:noVBand="0"/>
       </w:tblPr>
       <w:tblGrid>
         <w:gridCol w:w="9640"/>
@@ -13233,7 +13233,7 @@
           <w:insideV w:val="single" w:sz="4" w:space="0" w:color="auto"/>
         </w:tblBorders>
         <w:tblLayout w:type="fixed"/>
-        <w:tblLook w:val="0000"/>
+        <w:tblLook w:val="0000" w:firstRow="0" w:lastRow="0" w:firstColumn="0" w:lastColumn="0" w:noHBand="0" w:noVBand="0"/>
       </w:tblPr>
       <w:tblGrid>
         <w:gridCol w:w="9640"/>
@@ -13642,7 +13642,7 @@
         <w:tblStyle w:val="Tabel-Gitter"/>
         <w:tblW w:w="9637" w:type="dxa"/>
         <w:tblLayout w:type="fixed"/>
-        <w:tblLook w:val="0000"/>
+        <w:tblLook w:val="0000" w:firstRow="0" w:lastRow="0" w:firstColumn="0" w:lastColumn="0" w:noHBand="0" w:noVBand="0"/>
       </w:tblPr>
       <w:tblGrid>
         <w:gridCol w:w="2538"/>
@@ -14236,7 +14236,7 @@
           <w:insideV w:val="single" w:sz="4" w:space="0" w:color="auto"/>
         </w:tblBorders>
         <w:tblLayout w:type="fixed"/>
-        <w:tblLook w:val="0000"/>
+        <w:tblLook w:val="0000" w:firstRow="0" w:lastRow="0" w:firstColumn="0" w:lastColumn="0" w:noHBand="0" w:noVBand="0"/>
       </w:tblPr>
       <w:tblGrid>
         <w:gridCol w:w="9640"/>
@@ -14413,7 +14413,7 @@
           <w:insideV w:val="single" w:sz="4" w:space="0" w:color="auto"/>
         </w:tblBorders>
         <w:tblLayout w:type="fixed"/>
-        <w:tblLook w:val="0000"/>
+        <w:tblLook w:val="0000" w:firstRow="0" w:lastRow="0" w:firstColumn="0" w:lastColumn="0" w:noHBand="0" w:noVBand="0"/>
       </w:tblPr>
       <w:tblGrid>
         <w:gridCol w:w="9640"/>
@@ -14650,7 +14650,7 @@
         <w:tblStyle w:val="Tabel-Gitter"/>
         <w:tblW w:w="9637" w:type="dxa"/>
         <w:tblLayout w:type="fixed"/>
-        <w:tblLook w:val="0000"/>
+        <w:tblLook w:val="0000" w:firstRow="0" w:lastRow="0" w:firstColumn="0" w:lastColumn="0" w:noHBand="0" w:noVBand="0"/>
       </w:tblPr>
       <w:tblGrid>
         <w:gridCol w:w="2538"/>
@@ -15294,7 +15294,7 @@
           <w:insideV w:val="single" w:sz="4" w:space="0" w:color="auto"/>
         </w:tblBorders>
         <w:tblLayout w:type="fixed"/>
-        <w:tblLook w:val="0000"/>
+        <w:tblLook w:val="0000" w:firstRow="0" w:lastRow="0" w:firstColumn="0" w:lastColumn="0" w:noHBand="0" w:noVBand="0"/>
       </w:tblPr>
       <w:tblGrid>
         <w:gridCol w:w="9640"/>
@@ -15501,7 +15501,7 @@
           <w:insideV w:val="single" w:sz="4" w:space="0" w:color="auto"/>
         </w:tblBorders>
         <w:tblLayout w:type="fixed"/>
-        <w:tblLook w:val="0000"/>
+        <w:tblLook w:val="0000" w:firstRow="0" w:lastRow="0" w:firstColumn="0" w:lastColumn="0" w:noHBand="0" w:noVBand="0"/>
       </w:tblPr>
       <w:tblGrid>
         <w:gridCol w:w="9640"/>
@@ -15632,7 +15632,7 @@
         <w:tblStyle w:val="Tabel-Gitter"/>
         <w:tblW w:w="9637" w:type="dxa"/>
         <w:tblLayout w:type="fixed"/>
-        <w:tblLook w:val="0000"/>
+        <w:tblLook w:val="0000" w:firstRow="0" w:lastRow="0" w:firstColumn="0" w:lastColumn="0" w:noHBand="0" w:noVBand="0"/>
       </w:tblPr>
       <w:tblGrid>
         <w:gridCol w:w="2538"/>
@@ -16236,7 +16236,7 @@
           <w:insideV w:val="single" w:sz="4" w:space="0" w:color="auto"/>
         </w:tblBorders>
         <w:tblLayout w:type="fixed"/>
-        <w:tblLook w:val="0000"/>
+        <w:tblLook w:val="0000" w:firstRow="0" w:lastRow="0" w:firstColumn="0" w:lastColumn="0" w:noHBand="0" w:noVBand="0"/>
       </w:tblPr>
       <w:tblGrid>
         <w:gridCol w:w="9640"/>
@@ -16500,7 +16500,7 @@
           <w:insideV w:val="single" w:sz="4" w:space="0" w:color="auto"/>
         </w:tblBorders>
         <w:tblLayout w:type="fixed"/>
-        <w:tblLook w:val="0000"/>
+        <w:tblLook w:val="0000" w:firstRow="0" w:lastRow="0" w:firstColumn="0" w:lastColumn="0" w:noHBand="0" w:noVBand="0"/>
       </w:tblPr>
       <w:tblGrid>
         <w:gridCol w:w="9640"/>
@@ -16703,7 +16703,7 @@
         <w:tblStyle w:val="Tabel-Gitter"/>
         <w:tblW w:w="9637" w:type="dxa"/>
         <w:tblLayout w:type="fixed"/>
-        <w:tblLook w:val="0000"/>
+        <w:tblLook w:val="0000" w:firstRow="0" w:lastRow="0" w:firstColumn="0" w:lastColumn="0" w:noHBand="0" w:noVBand="0"/>
       </w:tblPr>
       <w:tblGrid>
         <w:gridCol w:w="2538"/>
@@ -17297,7 +17297,7 @@
           <w:insideV w:val="single" w:sz="4" w:space="0" w:color="auto"/>
         </w:tblBorders>
         <w:tblLayout w:type="fixed"/>
-        <w:tblLook w:val="0000"/>
+        <w:tblLook w:val="0000" w:firstRow="0" w:lastRow="0" w:firstColumn="0" w:lastColumn="0" w:noHBand="0" w:noVBand="0"/>
       </w:tblPr>
       <w:tblGrid>
         <w:gridCol w:w="9640"/>
@@ -17741,7 +17741,7 @@
           <w:insideV w:val="single" w:sz="4" w:space="0" w:color="auto"/>
         </w:tblBorders>
         <w:tblLayout w:type="fixed"/>
-        <w:tblLook w:val="0000"/>
+        <w:tblLook w:val="0000" w:firstRow="0" w:lastRow="0" w:firstColumn="0" w:lastColumn="0" w:noHBand="0" w:noVBand="0"/>
       </w:tblPr>
       <w:tblGrid>
         <w:gridCol w:w="9640"/>
@@ -18490,8 +18490,8 @@
       <w:pPr>
         <w:pStyle w:val="Overskrift2"/>
       </w:pPr>
-      <w:bookmarkStart w:id="27" w:name="_Toc384972852"/>
-      <w:bookmarkStart w:id="28" w:name="_Toc406339760"/>
+      <w:bookmarkStart w:id="27" w:name="_Toc406339760"/>
+      <w:bookmarkStart w:id="28" w:name="_Toc384972852"/>
       <w:r>
         <w:lastRenderedPageBreak/>
         <w:t>Krav til M</w:t>
@@ -18502,7 +18502,7 @@
       <w:r>
         <w:t>cheme</w:t>
       </w:r>
-      <w:bookmarkEnd w:id="28"/>
+      <w:bookmarkEnd w:id="27"/>
     </w:p>
     <w:p>
       <w:r>
@@ -18526,7 +18526,7 @@
       <w:tblPr>
         <w:tblStyle w:val="Tabel-Gitter"/>
         <w:tblW w:w="0" w:type="auto"/>
-        <w:tblLook w:val="04A0"/>
+        <w:tblLook w:val="04A0" w:firstRow="1" w:lastRow="0" w:firstColumn="1" w:lastColumn="0" w:noHBand="0" w:noVBand="1"/>
       </w:tblPr>
       <w:tblGrid>
         <w:gridCol w:w="1161"/>
@@ -18926,7 +18926,7 @@
       <w:tblPr>
         <w:tblStyle w:val="Tabel-Gitter"/>
         <w:tblW w:w="0" w:type="auto"/>
-        <w:tblLook w:val="04A0"/>
+        <w:tblLook w:val="04A0" w:firstRow="1" w:lastRow="0" w:firstColumn="1" w:lastColumn="0" w:noHBand="0" w:noVBand="1"/>
       </w:tblPr>
       <w:tblGrid>
         <w:gridCol w:w="2444"/>
@@ -18996,7 +18996,7 @@
       <w:tblPr>
         <w:tblStyle w:val="Tabel-Gitter"/>
         <w:tblW w:w="0" w:type="auto"/>
-        <w:tblLook w:val="04A0"/>
+        <w:tblLook w:val="04A0" w:firstRow="1" w:lastRow="0" w:firstColumn="1" w:lastColumn="0" w:noHBand="0" w:noVBand="1"/>
       </w:tblPr>
       <w:tblGrid>
         <w:gridCol w:w="2444"/>
@@ -19281,7 +19281,7 @@
       <w:tblPr>
         <w:tblStyle w:val="Tabel-Gitter"/>
         <w:tblW w:w="0" w:type="auto"/>
-        <w:tblLook w:val="04A0"/>
+        <w:tblLook w:val="04A0" w:firstRow="1" w:lastRow="0" w:firstColumn="1" w:lastColumn="0" w:noHBand="0" w:noVBand="1"/>
       </w:tblPr>
       <w:tblGrid>
         <w:gridCol w:w="3259"/>
@@ -19407,7 +19407,7 @@
         <w:lastRenderedPageBreak/>
         <w:t>Ikke funktionelle krav</w:t>
       </w:r>
-      <w:bookmarkEnd w:id="27"/>
+      <w:bookmarkEnd w:id="28"/>
       <w:bookmarkEnd w:id="29"/>
       <w:r>
         <w:t xml:space="preserve"> </w:t>
@@ -19859,7 +19859,7 @@
           <v:shape id="_x0000_i1027" type="#_x0000_t75" style="width:481.5pt;height:375pt" o:ole="">
             <v:imagedata r:id="rId11" o:title=""/>
           </v:shape>
-          <o:OLEObject Type="Embed" ProgID="Visio.Drawing.15" ShapeID="_x0000_i1027" DrawAspect="Content" ObjectID="_1480081591" r:id="rId12"/>
+          <o:OLEObject Type="Embed" ProgID="Visio.Drawing.15" ShapeID="_x0000_i1027" DrawAspect="Content" ObjectID="_1480083730" r:id="rId12"/>
         </w:object>
       </w:r>
     </w:p>
@@ -19916,7 +19916,7 @@
           <v:shape id="_x0000_i1028" type="#_x0000_t75" style="width:429.75pt;height:170.25pt" o:ole="">
             <v:imagedata r:id="rId13" o:title=""/>
           </v:shape>
-          <o:OLEObject Type="Embed" ProgID="Visio.Drawing.15" ShapeID="_x0000_i1028" DrawAspect="Content" ObjectID="_1480081592" r:id="rId14"/>
+          <o:OLEObject Type="Embed" ProgID="Visio.Drawing.15" ShapeID="_x0000_i1028" DrawAspect="Content" ObjectID="_1480083731" r:id="rId14"/>
         </w:object>
       </w:r>
     </w:p>
@@ -20035,7 +20035,7 @@
           <v:shape id="_x0000_i1029" type="#_x0000_t75" style="width:481.5pt;height:298.5pt" o:ole="">
             <v:imagedata r:id="rId15" o:title=""/>
           </v:shape>
-          <o:OLEObject Type="Embed" ProgID="Visio.Drawing.15" ShapeID="_x0000_i1029" DrawAspect="Content" ObjectID="_1480081593" r:id="rId16"/>
+          <o:OLEObject Type="Embed" ProgID="Visio.Drawing.15" ShapeID="_x0000_i1029" DrawAspect="Content" ObjectID="_1480083732" r:id="rId16"/>
         </w:object>
       </w:r>
     </w:p>
@@ -20181,7 +20181,7 @@
           <v:shape id="_x0000_i1030" type="#_x0000_t75" style="width:481.5pt;height:300.75pt" o:ole="">
             <v:imagedata r:id="rId17" o:title=""/>
           </v:shape>
-          <o:OLEObject Type="Embed" ProgID="Visio.Drawing.15" ShapeID="_x0000_i1030" DrawAspect="Content" ObjectID="_1480081594" r:id="rId18"/>
+          <o:OLEObject Type="Embed" ProgID="Visio.Drawing.15" ShapeID="_x0000_i1030" DrawAspect="Content" ObjectID="_1480083733" r:id="rId18"/>
         </w:object>
       </w:r>
     </w:p>
@@ -20421,7 +20421,7 @@
           <v:shape id="_x0000_i1031" type="#_x0000_t75" style="width:280.5pt;height:138.75pt" o:ole="">
             <v:imagedata r:id="rId19" o:title=""/>
           </v:shape>
-          <o:OLEObject Type="Embed" ProgID="Visio.Drawing.15" ShapeID="_x0000_i1031" DrawAspect="Content" ObjectID="_1480081595" r:id="rId20"/>
+          <o:OLEObject Type="Embed" ProgID="Visio.Drawing.15" ShapeID="_x0000_i1031" DrawAspect="Content" ObjectID="_1480083734" r:id="rId20"/>
         </w:object>
       </w:r>
     </w:p>
@@ -20472,7 +20472,7 @@
           <v:shape id="_x0000_i1032" type="#_x0000_t75" style="width:345pt;height:165pt" o:ole="">
             <v:imagedata r:id="rId21" o:title=""/>
           </v:shape>
-          <o:OLEObject Type="Embed" ProgID="Visio.Drawing.15" ShapeID="_x0000_i1032" DrawAspect="Content" ObjectID="_1480081596" r:id="rId22"/>
+          <o:OLEObject Type="Embed" ProgID="Visio.Drawing.15" ShapeID="_x0000_i1032" DrawAspect="Content" ObjectID="_1480083735" r:id="rId22"/>
         </w:object>
       </w:r>
     </w:p>
@@ -20589,7 +20589,7 @@
           <v:shape id="_x0000_i1033" type="#_x0000_t75" style="width:471.75pt;height:249.75pt" o:ole="">
             <v:imagedata r:id="rId23" o:title=""/>
           </v:shape>
-          <o:OLEObject Type="Embed" ProgID="Visio.Drawing.15" ShapeID="_x0000_i1033" DrawAspect="Content" ObjectID="_1480081597" r:id="rId24"/>
+          <o:OLEObject Type="Embed" ProgID="Visio.Drawing.15" ShapeID="_x0000_i1033" DrawAspect="Content" ObjectID="_1480083736" r:id="rId24"/>
         </w:object>
       </w:r>
     </w:p>
@@ -20704,7 +20704,7 @@
       <w:tblPr>
         <w:tblStyle w:val="Tabelgitter-lys1"/>
         <w:tblW w:w="0" w:type="auto"/>
-        <w:tblLook w:val="04A0"/>
+        <w:tblLook w:val="04A0" w:firstRow="1" w:lastRow="0" w:firstColumn="1" w:lastColumn="0" w:noHBand="0" w:noVBand="1"/>
       </w:tblPr>
       <w:tblGrid>
         <w:gridCol w:w="1581"/>
@@ -21825,7 +21825,7 @@
         <w:tblStyle w:val="Tabel-Gitter"/>
         <w:tblpPr w:leftFromText="141" w:rightFromText="141" w:vertAnchor="text" w:horzAnchor="margin" w:tblpXSpec="center" w:tblpY="380"/>
         <w:tblW w:w="0" w:type="auto"/>
-        <w:tblLook w:val="04A0"/>
+        <w:tblLook w:val="04A0" w:firstRow="1" w:lastRow="0" w:firstColumn="1" w:lastColumn="0" w:noHBand="0" w:noVBand="1"/>
       </w:tblPr>
       <w:tblGrid>
         <w:gridCol w:w="1085"/>
@@ -22115,7 +22115,7 @@
                     <a:blip r:embed="rId25" cstate="print">
                       <a:extLst>
                         <a:ext uri="{28A0092B-C50C-407E-A947-70E740481C1C}">
-                          <a14:useLocalDpi xmlns:a14="http://schemas.microsoft.com/office/drawing/2010/main" xmlns:wps="http://schemas.microsoft.com/office/word/2010/wordprocessingShape" xmlns:wpi="http://schemas.microsoft.com/office/word/2010/wordprocessingInk" xmlns:wpg="http://schemas.microsoft.com/office/word/2010/wordprocessingGroup" xmlns:w15="http://schemas.microsoft.com/office/word/2012/wordml" xmlns:w14="http://schemas.microsoft.com/office/word/2010/wordml" xmlns:w="http://schemas.openxmlformats.org/wordprocessingml/2006/main" xmlns:w10="urn:schemas-microsoft-com:office:word" xmlns:wp14="http://schemas.microsoft.com/office/word/2010/wordprocessingDrawing" xmlns:v="urn:schemas-microsoft-com:vml" xmlns:o="urn:schemas-microsoft-com:office:office" xmlns:mc="http://schemas.openxmlformats.org/markup-compatibility/2006" xmlns:wpc="http://schemas.microsoft.com/office/word/2010/wordprocessingCanvas" xmlns="" val="0"/>
+                          <a14:useLocalDpi xmlns:a14="http://schemas.microsoft.com/office/drawing/2010/main" val="0"/>
                         </a:ext>
                       </a:extLst>
                     </a:blip>
@@ -22202,7 +22202,7 @@
       <w:tblPr>
         <w:tblStyle w:val="Tabel-Gitter"/>
         <w:tblW w:w="0" w:type="auto"/>
-        <w:tblLook w:val="04A0"/>
+        <w:tblLook w:val="04A0" w:firstRow="1" w:lastRow="0" w:firstColumn="1" w:lastColumn="0" w:noHBand="0" w:noVBand="1"/>
       </w:tblPr>
       <w:tblGrid>
         <w:gridCol w:w="797"/>
@@ -22507,7 +22507,7 @@
       <w:tblPr>
         <w:tblStyle w:val="Tabel-Gitter"/>
         <w:tblW w:w="0" w:type="auto"/>
-        <w:tblLook w:val="04A0"/>
+        <w:tblLook w:val="04A0" w:firstRow="1" w:lastRow="0" w:firstColumn="1" w:lastColumn="0" w:noHBand="0" w:noVBand="1"/>
       </w:tblPr>
       <w:tblGrid>
         <w:gridCol w:w="856"/>
@@ -22711,7 +22711,7 @@
           <w:left w:w="70" w:type="dxa"/>
           <w:right w:w="70" w:type="dxa"/>
         </w:tblCellMar>
-        <w:tblLook w:val="04A0"/>
+        <w:tblLook w:val="04A0" w:firstRow="1" w:lastRow="0" w:firstColumn="1" w:lastColumn="0" w:noHBand="0" w:noVBand="1"/>
       </w:tblPr>
       <w:tblGrid>
         <w:gridCol w:w="960"/>
@@ -24678,7 +24678,7 @@
           <v:shape id="_x0000_i1034" type="#_x0000_t75" style="width:481.5pt;height:627.75pt" o:ole="">
             <v:imagedata r:id="rId26" o:title=""/>
           </v:shape>
-          <o:OLEObject Type="Embed" ProgID="Visio.Drawing.15" ShapeID="_x0000_i1034" DrawAspect="Content" ObjectID="_1480081598" r:id="rId27"/>
+          <o:OLEObject Type="Embed" ProgID="Visio.Drawing.15" ShapeID="_x0000_i1034" DrawAspect="Content" ObjectID="_1480083737" r:id="rId27"/>
         </w:object>
       </w:r>
     </w:p>
@@ -25329,7 +25329,7 @@
           <v:shape id="_x0000_i1035" type="#_x0000_t75" style="width:481.5pt;height:210.75pt" o:ole="">
             <v:imagedata r:id="rId28" o:title=""/>
           </v:shape>
-          <o:OLEObject Type="Embed" ProgID="Visio.Drawing.15" ShapeID="_x0000_i1035" DrawAspect="Content" ObjectID="_1480081599" r:id="rId29"/>
+          <o:OLEObject Type="Embed" ProgID="Visio.Drawing.15" ShapeID="_x0000_i1035" DrawAspect="Content" ObjectID="_1480083738" r:id="rId29"/>
         </w:object>
       </w:r>
     </w:p>
@@ -25464,7 +25464,7 @@
       <w:tblPr>
         <w:tblStyle w:val="Tabel-Gitter"/>
         <w:tblW w:w="0" w:type="auto"/>
-        <w:tblLook w:val="04A0"/>
+        <w:tblLook w:val="04A0" w:firstRow="1" w:lastRow="0" w:firstColumn="1" w:lastColumn="0" w:noHBand="0" w:noVBand="1"/>
       </w:tblPr>
       <w:tblGrid>
         <w:gridCol w:w="4814"/>
@@ -26136,7 +26136,7 @@
       <w:tblPr>
         <w:tblStyle w:val="Tabel-Gitter"/>
         <w:tblW w:w="0" w:type="auto"/>
-        <w:tblLook w:val="04A0"/>
+        <w:tblLook w:val="04A0" w:firstRow="1" w:lastRow="0" w:firstColumn="1" w:lastColumn="0" w:noHBand="0" w:noVBand="1"/>
       </w:tblPr>
       <w:tblGrid>
         <w:gridCol w:w="1413"/>
@@ -26351,7 +26351,7 @@
       <w:tblPr>
         <w:tblStyle w:val="Tabel-Gitter"/>
         <w:tblW w:w="0" w:type="auto"/>
-        <w:tblLook w:val="04A0"/>
+        <w:tblLook w:val="04A0" w:firstRow="1" w:lastRow="0" w:firstColumn="1" w:lastColumn="0" w:noHBand="0" w:noVBand="1"/>
       </w:tblPr>
       <w:tblGrid>
         <w:gridCol w:w="1413"/>
@@ -26590,7 +26590,7 @@
       <w:tblPr>
         <w:tblStyle w:val="Tabel-Gitter"/>
         <w:tblW w:w="0" w:type="auto"/>
-        <w:tblLook w:val="04A0"/>
+        <w:tblLook w:val="04A0" w:firstRow="1" w:lastRow="0" w:firstColumn="1" w:lastColumn="0" w:noHBand="0" w:noVBand="1"/>
       </w:tblPr>
       <w:tblGrid>
         <w:gridCol w:w="1413"/>
@@ -26838,7 +26838,7 @@
       <w:tblPr>
         <w:tblStyle w:val="Tabel-Gitter"/>
         <w:tblW w:w="0" w:type="auto"/>
-        <w:tblLook w:val="04A0"/>
+        <w:tblLook w:val="04A0" w:firstRow="1" w:lastRow="0" w:firstColumn="1" w:lastColumn="0" w:noHBand="0" w:noVBand="1"/>
       </w:tblPr>
       <w:tblGrid>
         <w:gridCol w:w="1413"/>
@@ -27111,7 +27111,7 @@
       <w:tblPr>
         <w:tblStyle w:val="Tabel-Gitter"/>
         <w:tblW w:w="0" w:type="auto"/>
-        <w:tblLook w:val="04A0"/>
+        <w:tblLook w:val="04A0" w:firstRow="1" w:lastRow="0" w:firstColumn="1" w:lastColumn="0" w:noHBand="0" w:noVBand="1"/>
       </w:tblPr>
       <w:tblGrid>
         <w:gridCol w:w="1413"/>
@@ -27358,7 +27358,7 @@
       <w:tblPr>
         <w:tblStyle w:val="Tabel-Gitter"/>
         <w:tblW w:w="0" w:type="auto"/>
-        <w:tblLook w:val="04A0"/>
+        <w:tblLook w:val="04A0" w:firstRow="1" w:lastRow="0" w:firstColumn="1" w:lastColumn="0" w:noHBand="0" w:noVBand="1"/>
       </w:tblPr>
       <w:tblGrid>
         <w:gridCol w:w="1413"/>
@@ -27608,7 +27608,7 @@
       <w:tblPr>
         <w:tblStyle w:val="Tabel-Gitter"/>
         <w:tblW w:w="0" w:type="auto"/>
-        <w:tblLook w:val="04A0"/>
+        <w:tblLook w:val="04A0" w:firstRow="1" w:lastRow="0" w:firstColumn="1" w:lastColumn="0" w:noHBand="0" w:noVBand="1"/>
       </w:tblPr>
       <w:tblGrid>
         <w:gridCol w:w="1413"/>
@@ -27903,7 +27903,7 @@
       <w:tblPr>
         <w:tblStyle w:val="Tabel-Gitter"/>
         <w:tblW w:w="0" w:type="auto"/>
-        <w:tblLook w:val="04A0"/>
+        <w:tblLook w:val="04A0" w:firstRow="1" w:lastRow="0" w:firstColumn="1" w:lastColumn="0" w:noHBand="0" w:noVBand="1"/>
       </w:tblPr>
       <w:tblGrid>
         <w:gridCol w:w="1413"/>
@@ -28179,7 +28179,7 @@
       <w:tblPr>
         <w:tblStyle w:val="Tabel-Gitter"/>
         <w:tblW w:w="0" w:type="auto"/>
-        <w:tblLook w:val="04A0"/>
+        <w:tblLook w:val="04A0" w:firstRow="1" w:lastRow="0" w:firstColumn="1" w:lastColumn="0" w:noHBand="0" w:noVBand="1"/>
       </w:tblPr>
       <w:tblGrid>
         <w:gridCol w:w="1413"/>
@@ -28405,7 +28405,7 @@
       <w:tblPr>
         <w:tblStyle w:val="Tabel-Gitter"/>
         <w:tblW w:w="0" w:type="auto"/>
-        <w:tblLook w:val="04A0"/>
+        <w:tblLook w:val="04A0" w:firstRow="1" w:lastRow="0" w:firstColumn="1" w:lastColumn="0" w:noHBand="0" w:noVBand="1"/>
       </w:tblPr>
       <w:tblGrid>
         <w:gridCol w:w="1413"/>
@@ -28630,7 +28630,7 @@
       <w:tblPr>
         <w:tblStyle w:val="Tabel-Gitter"/>
         <w:tblW w:w="0" w:type="auto"/>
-        <w:tblLook w:val="04A0"/>
+        <w:tblLook w:val="04A0" w:firstRow="1" w:lastRow="0" w:firstColumn="1" w:lastColumn="0" w:noHBand="0" w:noVBand="1"/>
       </w:tblPr>
       <w:tblGrid>
         <w:gridCol w:w="1413"/>
@@ -28863,7 +28863,7 @@
       <w:tblPr>
         <w:tblStyle w:val="Tabel-Gitter"/>
         <w:tblW w:w="0" w:type="auto"/>
-        <w:tblLook w:val="04A0"/>
+        <w:tblLook w:val="04A0" w:firstRow="1" w:lastRow="0" w:firstColumn="1" w:lastColumn="0" w:noHBand="0" w:noVBand="1"/>
       </w:tblPr>
       <w:tblGrid>
         <w:gridCol w:w="1413"/>
@@ -29463,7 +29463,7 @@
           <v:shape id="_x0000_i1036" type="#_x0000_t75" style="width:481.5pt;height:366pt" o:ole="">
             <v:imagedata r:id="rId30" o:title=""/>
           </v:shape>
-          <o:OLEObject Type="Embed" ProgID="Visio.Drawing.15" ShapeID="_x0000_i1036" DrawAspect="Content" ObjectID="_1480081600" r:id="rId31"/>
+          <o:OLEObject Type="Embed" ProgID="Visio.Drawing.15" ShapeID="_x0000_i1036" DrawAspect="Content" ObjectID="_1480083739" r:id="rId31"/>
         </w:object>
       </w:r>
     </w:p>
@@ -29662,7 +29662,7 @@
           <v:shape id="_x0000_i1037" type="#_x0000_t75" style="width:460.5pt;height:385.5pt" o:ole="">
             <v:imagedata r:id="rId32" o:title=""/>
           </v:shape>
-          <o:OLEObject Type="Embed" ProgID="Visio.Drawing.15" ShapeID="_x0000_i1037" DrawAspect="Content" ObjectID="_1480081601" r:id="rId33"/>
+          <o:OLEObject Type="Embed" ProgID="Visio.Drawing.15" ShapeID="_x0000_i1037" DrawAspect="Content" ObjectID="_1480083740" r:id="rId33"/>
         </w:object>
       </w:r>
     </w:p>
@@ -29733,7 +29733,7 @@
           <v:shape id="_x0000_i1038" type="#_x0000_t75" style="width:193.5pt;height:2in" o:ole="">
             <v:imagedata r:id="rId34" o:title=""/>
           </v:shape>
-          <o:OLEObject Type="Embed" ProgID="Visio.Drawing.15" ShapeID="_x0000_i1038" DrawAspect="Content" ObjectID="_1480081602" r:id="rId35"/>
+          <o:OLEObject Type="Embed" ProgID="Visio.Drawing.15" ShapeID="_x0000_i1038" DrawAspect="Content" ObjectID="_1480083741" r:id="rId35"/>
         </w:object>
       </w:r>
     </w:p>
@@ -29791,15 +29791,12 @@
         <w:t>Funktionsbeskrivelser</w:t>
       </w:r>
     </w:p>
-    <w:p>
-      <w:bookmarkStart w:id="55" w:name="_GoBack"/>
-      <w:bookmarkEnd w:id="55"/>
-    </w:p>
+    <w:p/>
     <w:tbl>
       <w:tblPr>
         <w:tblStyle w:val="Tabel-Gitter1"/>
         <w:tblW w:w="9634" w:type="dxa"/>
-        <w:tblLook w:val="04A0"/>
+        <w:tblLook w:val="04A0" w:firstRow="1" w:lastRow="0" w:firstColumn="1" w:lastColumn="0" w:noHBand="0" w:noVBand="1"/>
       </w:tblPr>
       <w:tblGrid>
         <w:gridCol w:w="1636"/>
@@ -29957,7 +29954,7 @@
       <w:tblPr>
         <w:tblStyle w:val="Tabel-Gitter1"/>
         <w:tblW w:w="9634" w:type="dxa"/>
-        <w:tblLook w:val="04A0"/>
+        <w:tblLook w:val="04A0" w:firstRow="1" w:lastRow="0" w:firstColumn="1" w:lastColumn="0" w:noHBand="0" w:noVBand="1"/>
       </w:tblPr>
       <w:tblGrid>
         <w:gridCol w:w="1636"/>
@@ -30103,7 +30100,7 @@
       <w:tblPr>
         <w:tblStyle w:val="Tabel-Gitter1"/>
         <w:tblW w:w="9634" w:type="dxa"/>
-        <w:tblLook w:val="04A0"/>
+        <w:tblLook w:val="04A0" w:firstRow="1" w:lastRow="0" w:firstColumn="1" w:lastColumn="0" w:noHBand="0" w:noVBand="1"/>
       </w:tblPr>
       <w:tblGrid>
         <w:gridCol w:w="1636"/>
@@ -30244,7 +30241,7 @@
       <w:tblPr>
         <w:tblStyle w:val="Tabel-Gitter1"/>
         <w:tblW w:w="9634" w:type="dxa"/>
-        <w:tblLook w:val="04A0"/>
+        <w:tblLook w:val="04A0" w:firstRow="1" w:lastRow="0" w:firstColumn="1" w:lastColumn="0" w:noHBand="0" w:noVBand="1"/>
       </w:tblPr>
       <w:tblGrid>
         <w:gridCol w:w="1636"/>
@@ -30418,7 +30415,7 @@
       <w:tblPr>
         <w:tblStyle w:val="Tabel-Gitter1"/>
         <w:tblW w:w="9634" w:type="dxa"/>
-        <w:tblLook w:val="04A0"/>
+        <w:tblLook w:val="04A0" w:firstRow="1" w:lastRow="0" w:firstColumn="1" w:lastColumn="0" w:noHBand="0" w:noVBand="1"/>
       </w:tblPr>
       <w:tblGrid>
         <w:gridCol w:w="1636"/>
@@ -30568,7 +30565,7 @@
       <w:tblPr>
         <w:tblStyle w:val="Tabel-Gitter1"/>
         <w:tblW w:w="9634" w:type="dxa"/>
-        <w:tblLook w:val="04A0"/>
+        <w:tblLook w:val="04A0" w:firstRow="1" w:lastRow="0" w:firstColumn="1" w:lastColumn="0" w:noHBand="0" w:noVBand="1"/>
       </w:tblPr>
       <w:tblGrid>
         <w:gridCol w:w="1636"/>
@@ -30957,7 +30954,7 @@
           <v:shape id="_x0000_i1039" type="#_x0000_t75" style="width:481.5pt;height:477.75pt" o:ole="">
             <v:imagedata r:id="rId36" o:title=""/>
           </v:shape>
-          <o:OLEObject Type="Embed" ProgID="Visio.Drawing.15" ShapeID="_x0000_i1039" DrawAspect="Content" ObjectID="_1480081603" r:id="rId37"/>
+          <o:OLEObject Type="Embed" ProgID="Visio.Drawing.15" ShapeID="_x0000_i1039" DrawAspect="Content" ObjectID="_1480083742" r:id="rId37"/>
         </w:object>
       </w:r>
     </w:p>
@@ -30992,7 +30989,7 @@
           <v:shape id="_x0000_i1040" type="#_x0000_t75" style="width:481.5pt;height:283.5pt" o:ole="">
             <v:imagedata r:id="rId38" o:title=""/>
           </v:shape>
-          <o:OLEObject Type="Embed" ProgID="Visio.Drawing.15" ShapeID="_x0000_i1040" DrawAspect="Content" ObjectID="_1480081604" r:id="rId39"/>
+          <o:OLEObject Type="Embed" ProgID="Visio.Drawing.15" ShapeID="_x0000_i1040" DrawAspect="Content" ObjectID="_1480083743" r:id="rId39"/>
         </w:object>
       </w:r>
     </w:p>
@@ -31028,7 +31025,7 @@
           <v:shape id="_x0000_i1041" type="#_x0000_t75" style="width:435pt;height:300.75pt" o:ole="">
             <v:imagedata r:id="rId40" o:title=""/>
           </v:shape>
-          <o:OLEObject Type="Embed" ProgID="Visio.Drawing.15" ShapeID="_x0000_i1041" DrawAspect="Content" ObjectID="_1480081605" r:id="rId41"/>
+          <o:OLEObject Type="Embed" ProgID="Visio.Drawing.15" ShapeID="_x0000_i1041" DrawAspect="Content" ObjectID="_1480083744" r:id="rId41"/>
         </w:object>
       </w:r>
     </w:p>
@@ -31036,7 +31033,7 @@
       <w:pPr>
         <w:pStyle w:val="Overskrift3"/>
       </w:pPr>
-      <w:bookmarkStart w:id="56" w:name="_Toc406339787"/>
+      <w:bookmarkStart w:id="55" w:name="_Toc406339787"/>
       <w:r>
         <w:t xml:space="preserve">Overordnet </w:t>
       </w:r>
@@ -31049,7 +31046,7 @@
         </w:rPr>
         <w:t>Rock</w:t>
       </w:r>
-      <w:bookmarkEnd w:id="56"/>
+      <w:bookmarkEnd w:id="55"/>
       <w:r>
         <w:t xml:space="preserve"> </w:t>
       </w:r>
@@ -31074,32 +31071,32 @@
       <w:pPr>
         <w:pStyle w:val="Overskrift1"/>
       </w:pPr>
-      <w:bookmarkStart w:id="57" w:name="_Toc406339788"/>
+      <w:bookmarkStart w:id="56" w:name="_Toc406339788"/>
       <w:r>
         <w:lastRenderedPageBreak/>
         <w:t>Design og implementering (HW)</w:t>
       </w:r>
+      <w:bookmarkEnd w:id="56"/>
+    </w:p>
+    <w:p>
+      <w:pPr>
+        <w:pStyle w:val="Overskrift2"/>
+      </w:pPr>
+      <w:bookmarkStart w:id="57" w:name="_Toc406339789"/>
+      <w:r>
+        <w:t>Trådløs kommunikation</w:t>
+      </w:r>
       <w:bookmarkEnd w:id="57"/>
     </w:p>
     <w:p>
       <w:pPr>
-        <w:pStyle w:val="Overskrift2"/>
-      </w:pPr>
-      <w:bookmarkStart w:id="58" w:name="_Toc406339789"/>
-      <w:r>
-        <w:t>Trådløs kommunikation</w:t>
+        <w:pStyle w:val="Overskrift3"/>
+      </w:pPr>
+      <w:bookmarkStart w:id="58" w:name="_Toc406339790"/>
+      <w:r>
+        <w:t>Rock - trådløs kommunikation</w:t>
       </w:r>
       <w:bookmarkEnd w:id="58"/>
-    </w:p>
-    <w:p>
-      <w:pPr>
-        <w:pStyle w:val="Overskrift3"/>
-      </w:pPr>
-      <w:bookmarkStart w:id="59" w:name="_Toc406339790"/>
-      <w:r>
-        <w:t>Rock - trådløs kommunikation</w:t>
-      </w:r>
-      <w:bookmarkEnd w:id="59"/>
     </w:p>
     <w:p>
       <w:pPr>
@@ -31368,11 +31365,11 @@
       <w:tblPr>
         <w:tblStyle w:val="Tabel-Gitter"/>
         <w:tblW w:w="0" w:type="auto"/>
-        <w:tblLook w:val="04A0"/>
+        <w:tblLook w:val="04A0" w:firstRow="1" w:lastRow="0" w:firstColumn="1" w:lastColumn="0" w:noHBand="0" w:noVBand="1"/>
       </w:tblPr>
       <w:tblGrid>
-        <w:gridCol w:w="4889"/>
-        <w:gridCol w:w="4889"/>
+        <w:gridCol w:w="2442"/>
+        <w:gridCol w:w="2535"/>
       </w:tblGrid>
       <w:tr>
         <w:tc>
@@ -31569,7 +31566,7 @@
                     <a:blip r:embed="rId46" cstate="print">
                       <a:extLst>
                         <a:ext uri="{28A0092B-C50C-407E-A947-70E740481C1C}">
-                          <a14:useLocalDpi xmlns:a14="http://schemas.microsoft.com/office/drawing/2010/main" xmlns:wps="http://schemas.microsoft.com/office/word/2010/wordprocessingShape" xmlns:wpi="http://schemas.microsoft.com/office/word/2010/wordprocessingInk" xmlns:wpg="http://schemas.microsoft.com/office/word/2010/wordprocessingGroup" xmlns:w15="http://schemas.microsoft.com/office/word/2012/wordml" xmlns:w14="http://schemas.microsoft.com/office/word/2010/wordml" xmlns:w="http://schemas.openxmlformats.org/wordprocessingml/2006/main" xmlns:w10="urn:schemas-microsoft-com:office:word" xmlns:wp14="http://schemas.microsoft.com/office/word/2010/wordprocessingDrawing" xmlns:v="urn:schemas-microsoft-com:vml" xmlns:o="urn:schemas-microsoft-com:office:office" xmlns:mc="http://schemas.openxmlformats.org/markup-compatibility/2006" xmlns:wpc="http://schemas.microsoft.com/office/word/2010/wordprocessingCanvas" xmlns="" val="0"/>
+                          <a14:useLocalDpi xmlns:a14="http://schemas.microsoft.com/office/drawing/2010/main" val="0"/>
                         </a:ext>
                       </a:extLst>
                     </a:blip>
@@ -31782,14 +31779,14 @@
       <w:pPr>
         <w:pStyle w:val="Overskrift3"/>
       </w:pPr>
-      <w:bookmarkStart w:id="60" w:name="_Toc406339791"/>
+      <w:bookmarkStart w:id="59" w:name="_Toc406339791"/>
       <w:r>
         <w:t>Body</w:t>
       </w:r>
       <w:r>
         <w:t xml:space="preserve"> - trådløs kommunikation</w:t>
       </w:r>
-      <w:bookmarkEnd w:id="60"/>
+      <w:bookmarkEnd w:id="59"/>
     </w:p>
     <w:p>
       <w:pPr>
@@ -31808,7 +31805,7 @@
       <w:tblPr>
         <w:tblStyle w:val="Tabel-Gitter"/>
         <w:tblW w:w="0" w:type="auto"/>
-        <w:tblLook w:val="04A0"/>
+        <w:tblLook w:val="04A0" w:firstRow="1" w:lastRow="0" w:firstColumn="1" w:lastColumn="0" w:noHBand="0" w:noVBand="1"/>
       </w:tblPr>
       <w:tblGrid>
         <w:gridCol w:w="4889"/>
@@ -32189,31 +32186,31 @@
       <w:pPr>
         <w:pStyle w:val="Overskrift1"/>
       </w:pPr>
-      <w:bookmarkStart w:id="61" w:name="_Toc406339792"/>
+      <w:bookmarkStart w:id="60" w:name="_Toc406339792"/>
       <w:r>
         <w:t>Test (HW)</w:t>
       </w:r>
+      <w:bookmarkEnd w:id="60"/>
+    </w:p>
+    <w:p>
+      <w:pPr>
+        <w:pStyle w:val="Overskrift2"/>
+      </w:pPr>
+      <w:bookmarkStart w:id="61" w:name="_Toc406339793"/>
+      <w:r>
+        <w:t>Enhedstests</w:t>
+      </w:r>
       <w:bookmarkEnd w:id="61"/>
     </w:p>
     <w:p>
       <w:pPr>
-        <w:pStyle w:val="Overskrift2"/>
-      </w:pPr>
-      <w:bookmarkStart w:id="62" w:name="_Toc406339793"/>
-      <w:r>
-        <w:t>Enhedstests</w:t>
+        <w:pStyle w:val="Overskrift3"/>
+      </w:pPr>
+      <w:bookmarkStart w:id="62" w:name="_Toc406339794"/>
+      <w:r>
+        <w:t>Trådløs kommunikation moduler</w:t>
       </w:r>
       <w:bookmarkEnd w:id="62"/>
-    </w:p>
-    <w:p>
-      <w:pPr>
-        <w:pStyle w:val="Overskrift3"/>
-      </w:pPr>
-      <w:bookmarkStart w:id="63" w:name="_Toc406339794"/>
-      <w:r>
-        <w:t>Trådløs kommunikation moduler</w:t>
-      </w:r>
-      <w:bookmarkEnd w:id="63"/>
     </w:p>
     <w:p>
       <w:pPr>
@@ -32514,7 +32511,7 @@
                     <a:blip r:embed="rId48" cstate="print">
                       <a:extLst>
                         <a:ext uri="{28A0092B-C50C-407E-A947-70E740481C1C}">
-                          <a14:useLocalDpi xmlns:a14="http://schemas.microsoft.com/office/drawing/2010/main" xmlns:wps="http://schemas.microsoft.com/office/word/2010/wordprocessingShape" xmlns:wpi="http://schemas.microsoft.com/office/word/2010/wordprocessingInk" xmlns:wpg="http://schemas.microsoft.com/office/word/2010/wordprocessingGroup" xmlns:w15="http://schemas.microsoft.com/office/word/2012/wordml" xmlns:w14="http://schemas.microsoft.com/office/word/2010/wordml" xmlns:w="http://schemas.openxmlformats.org/wordprocessingml/2006/main" xmlns:w10="urn:schemas-microsoft-com:office:word" xmlns:wp14="http://schemas.microsoft.com/office/word/2010/wordprocessingDrawing" xmlns:v="urn:schemas-microsoft-com:vml" xmlns:o="urn:schemas-microsoft-com:office:office" xmlns:mc="http://schemas.openxmlformats.org/markup-compatibility/2006" xmlns:wpc="http://schemas.microsoft.com/office/word/2010/wordprocessingCanvas" xmlns="" val="0"/>
+                          <a14:useLocalDpi xmlns:a14="http://schemas.microsoft.com/office/drawing/2010/main" val="0"/>
                         </a:ext>
                       </a:extLst>
                     </a:blip>
@@ -33689,54 +33686,54 @@
       <w:pPr>
         <w:pStyle w:val="Overskrift2"/>
       </w:pPr>
-      <w:bookmarkStart w:id="64" w:name="_Toc406339795"/>
+      <w:bookmarkStart w:id="63" w:name="_Toc406339795"/>
       <w:r>
         <w:t>Integrationstests</w:t>
       </w:r>
+      <w:bookmarkEnd w:id="63"/>
+    </w:p>
+    <w:p/>
+    <w:p>
+      <w:pPr>
+        <w:pStyle w:val="Overskrift1"/>
+      </w:pPr>
+      <w:bookmarkStart w:id="64" w:name="_Toc406339796"/>
+      <w:r>
+        <w:t>Design og implementering (SW)</w:t>
+      </w:r>
       <w:bookmarkEnd w:id="64"/>
     </w:p>
-    <w:p/>
-    <w:p>
-      <w:pPr>
-        <w:pStyle w:val="Overskrift1"/>
-      </w:pPr>
-      <w:bookmarkStart w:id="65" w:name="_Toc406339796"/>
-      <w:r>
-        <w:t>Design og implementering (SW)</w:t>
+    <w:p>
+      <w:pPr>
+        <w:pStyle w:val="Overskrift2"/>
+        <w:rPr>
+          <w:lang w:val="en-US"/>
+        </w:rPr>
+      </w:pPr>
+      <w:bookmarkStart w:id="65" w:name="_Toc406339797"/>
+      <w:r>
+        <w:rPr>
+          <w:lang w:val="en-US"/>
+        </w:rPr>
+        <w:t>Implementering af Body Control</w:t>
       </w:r>
       <w:bookmarkEnd w:id="65"/>
     </w:p>
     <w:p>
       <w:pPr>
-        <w:pStyle w:val="Overskrift2"/>
+        <w:pStyle w:val="Overskrift3"/>
         <w:rPr>
           <w:lang w:val="en-US"/>
         </w:rPr>
       </w:pPr>
-      <w:bookmarkStart w:id="66" w:name="_Toc406339797"/>
+      <w:bookmarkStart w:id="66" w:name="_Toc406339798"/>
       <w:r>
         <w:rPr>
           <w:lang w:val="en-US"/>
         </w:rPr>
-        <w:t>Implementering af Body Control</w:t>
+        <w:t>Body - Main</w:t>
       </w:r>
       <w:bookmarkEnd w:id="66"/>
-    </w:p>
-    <w:p>
-      <w:pPr>
-        <w:pStyle w:val="Overskrift3"/>
-        <w:rPr>
-          <w:lang w:val="en-US"/>
-        </w:rPr>
-      </w:pPr>
-      <w:bookmarkStart w:id="67" w:name="_Toc406339798"/>
-      <w:r>
-        <w:rPr>
-          <w:lang w:val="en-US"/>
-        </w:rPr>
-        <w:t>Body - Main</w:t>
-      </w:r>
-      <w:bookmarkEnd w:id="67"/>
     </w:p>
     <w:p>
       <w:r>
@@ -33753,7 +33750,7 @@
       <w:tblPr>
         <w:tblStyle w:val="Tabel-Gitter"/>
         <w:tblW w:w="0" w:type="auto"/>
-        <w:tblLook w:val="04A0"/>
+        <w:tblLook w:val="04A0" w:firstRow="1" w:lastRow="0" w:firstColumn="1" w:lastColumn="0" w:noHBand="0" w:noVBand="1"/>
       </w:tblPr>
       <w:tblGrid>
         <w:gridCol w:w="8046"/>
@@ -34828,11 +34825,11 @@
       <w:pPr>
         <w:pStyle w:val="Overskrift3"/>
       </w:pPr>
-      <w:bookmarkStart w:id="68" w:name="_Toc406339799"/>
+      <w:bookmarkStart w:id="67" w:name="_Toc406339799"/>
       <w:r>
         <w:t>Body - SerialUnit</w:t>
       </w:r>
-      <w:bookmarkEnd w:id="68"/>
+      <w:bookmarkEnd w:id="67"/>
     </w:p>
     <w:p>
       <w:r>
@@ -34864,7 +34861,7 @@
       <w:tblPr>
         <w:tblStyle w:val="Tabel-Gitter"/>
         <w:tblW w:w="0" w:type="auto"/>
-        <w:tblLook w:val="04A0"/>
+        <w:tblLook w:val="04A0" w:firstRow="1" w:lastRow="0" w:firstColumn="1" w:lastColumn="0" w:noHBand="0" w:noVBand="1"/>
       </w:tblPr>
       <w:tblGrid>
         <w:gridCol w:w="9039"/>
@@ -34988,7 +34985,7 @@
       <w:tblPr>
         <w:tblStyle w:val="Tabel-Gitter"/>
         <w:tblW w:w="0" w:type="auto"/>
-        <w:tblLook w:val="04A0"/>
+        <w:tblLook w:val="04A0" w:firstRow="1" w:lastRow="0" w:firstColumn="1" w:lastColumn="0" w:noHBand="0" w:noVBand="1"/>
       </w:tblPr>
       <w:tblGrid>
         <w:gridCol w:w="9039"/>
@@ -35177,7 +35174,7 @@
       <w:tblPr>
         <w:tblStyle w:val="Tabel-Gitter"/>
         <w:tblW w:w="9039" w:type="dxa"/>
-        <w:tblLook w:val="04A0"/>
+        <w:tblLook w:val="04A0" w:firstRow="1" w:lastRow="0" w:firstColumn="1" w:lastColumn="0" w:noHBand="0" w:noVBand="1"/>
       </w:tblPr>
       <w:tblGrid>
         <w:gridCol w:w="9039"/>
@@ -35784,7 +35781,7 @@
       <w:tblPr>
         <w:tblStyle w:val="Tabel-Gitter"/>
         <w:tblW w:w="9039" w:type="dxa"/>
-        <w:tblLook w:val="04A0"/>
+        <w:tblLook w:val="04A0" w:firstRow="1" w:lastRow="0" w:firstColumn="1" w:lastColumn="0" w:noHBand="0" w:noVBand="1"/>
       </w:tblPr>
       <w:tblGrid>
         <w:gridCol w:w="9039"/>
@@ -37805,14 +37802,14 @@
       <w:pPr>
         <w:pStyle w:val="Overskrift3"/>
       </w:pPr>
-      <w:bookmarkStart w:id="69" w:name="_Toc406339800"/>
+      <w:bookmarkStart w:id="68" w:name="_Toc406339800"/>
       <w:r>
         <w:t xml:space="preserve">Body - </w:t>
       </w:r>
       <w:r>
         <w:t>Sensor</w:t>
       </w:r>
-      <w:bookmarkEnd w:id="69"/>
+      <w:bookmarkEnd w:id="68"/>
     </w:p>
     <w:p>
       <w:r>
@@ -37913,7 +37910,7 @@
       <w:tblPr>
         <w:tblStyle w:val="Tabel-Gitter"/>
         <w:tblW w:w="9039" w:type="dxa"/>
-        <w:tblLook w:val="04A0"/>
+        <w:tblLook w:val="04A0" w:firstRow="1" w:lastRow="0" w:firstColumn="1" w:lastColumn="0" w:noHBand="0" w:noVBand="1"/>
       </w:tblPr>
       <w:tblGrid>
         <w:gridCol w:w="9039"/>
@@ -39013,7 +39010,7 @@
           <w:lang w:val="en-US"/>
         </w:rPr>
       </w:pPr>
-      <w:bookmarkStart w:id="70" w:name="_Toc406339801"/>
+      <w:bookmarkStart w:id="69" w:name="_Toc406339801"/>
       <w:r>
         <w:rPr>
           <w:lang w:val="en-US"/>
@@ -39027,42 +39024,42 @@
         </w:rPr>
         <w:t>301 Sensor</w:t>
       </w:r>
+      <w:bookmarkEnd w:id="69"/>
+    </w:p>
+    <w:p>
+      <w:pPr>
+        <w:pStyle w:val="Overskrift3"/>
+        <w:rPr>
+          <w:lang w:val="en-US"/>
+        </w:rPr>
+      </w:pPr>
+      <w:bookmarkStart w:id="70" w:name="_Toc406339802"/>
+      <w:r>
+        <w:rPr>
+          <w:lang w:val="en-US"/>
+        </w:rPr>
+        <w:t>FlexiForce A301</w:t>
+      </w:r>
+      <w:r>
+        <w:rPr>
+          <w:lang w:val="en-US"/>
+        </w:rPr>
+        <w:t xml:space="preserve"> Main</w:t>
+      </w:r>
       <w:bookmarkEnd w:id="70"/>
     </w:p>
     <w:p>
       <w:pPr>
-        <w:pStyle w:val="Overskrift3"/>
         <w:rPr>
           <w:lang w:val="en-US"/>
         </w:rPr>
       </w:pPr>
-      <w:bookmarkStart w:id="71" w:name="_Toc406339802"/>
-      <w:r>
-        <w:rPr>
-          <w:lang w:val="en-US"/>
-        </w:rPr>
-        <w:t>FlexiForce A301</w:t>
-      </w:r>
-      <w:r>
-        <w:rPr>
-          <w:lang w:val="en-US"/>
-        </w:rPr>
-        <w:t xml:space="preserve"> Main</w:t>
-      </w:r>
-      <w:bookmarkEnd w:id="71"/>
-    </w:p>
-    <w:p>
-      <w:pPr>
-        <w:rPr>
-          <w:lang w:val="en-US"/>
-        </w:rPr>
-      </w:pPr>
       <w:r>
         <w:object w:dxaOrig="10395" w:dyaOrig="7050">
-          <v:shape id="_x0000_i1042" type="#_x0000_t75" style="width:481.6pt;height:327.4pt" o:ole="">
+          <v:shape id="_x0000_i1042" type="#_x0000_t75" style="width:481.5pt;height:327.75pt" o:ole="">
             <v:imagedata r:id="rId54" o:title=""/>
           </v:shape>
-          <o:OLEObject Type="Embed" ProgID="Visio.Drawing.15" ShapeID="_x0000_i1042" DrawAspect="Content" ObjectID="_1480081606" r:id="rId55"/>
+          <o:OLEObject Type="Embed" ProgID="Visio.Drawing.15" ShapeID="_x0000_i1042" DrawAspect="Content" ObjectID="_1480083745" r:id="rId55"/>
         </w:object>
       </w:r>
     </w:p>
@@ -39286,14 +39283,27 @@
       <w:r>
         <w:t xml:space="preserve">Figur </w:t>
       </w:r>
-      <w:fldSimple w:instr=" SEQ Figur \* ARABIC ">
-        <w:r>
-          <w:rPr>
-            <w:noProof/>
-          </w:rPr>
-          <w:t>10</w:t>
-        </w:r>
-      </w:fldSimple>
+      <w:r>
+        <w:fldChar w:fldCharType="begin"/>
+      </w:r>
+      <w:r>
+        <w:instrText xml:space="preserve"> SEQ Figur \* ARABIC </w:instrText>
+      </w:r>
+      <w:r>
+        <w:fldChar w:fldCharType="separate"/>
+      </w:r>
+      <w:r>
+        <w:rPr>
+          <w:noProof/>
+        </w:rPr>
+        <w:t>10</w:t>
+      </w:r>
+      <w:r>
+        <w:rPr>
+          <w:noProof/>
+        </w:rPr>
+        <w:fldChar w:fldCharType="end"/>
+      </w:r>
       <w:r>
         <w:t xml:space="preserve"> Udklip af test - 10 Reads med udskrift</w:t>
       </w:r>
@@ -39304,34 +39314,34 @@
       <w:pPr>
         <w:pStyle w:val="Overskrift1"/>
       </w:pPr>
-      <w:bookmarkStart w:id="72" w:name="_Toc406339803"/>
+      <w:bookmarkStart w:id="71" w:name="_Toc406339803"/>
       <w:r>
         <w:t>Test (SW)</w:t>
       </w:r>
+      <w:bookmarkEnd w:id="71"/>
+    </w:p>
+    <w:p>
+      <w:pPr>
+        <w:pStyle w:val="Overskrift2"/>
+      </w:pPr>
+      <w:bookmarkStart w:id="72" w:name="_Toc406339804"/>
+      <w:r>
+        <w:t>Enheds</w:t>
+      </w:r>
+      <w:r>
+        <w:t>tests</w:t>
+      </w:r>
       <w:bookmarkEnd w:id="72"/>
     </w:p>
     <w:p>
       <w:pPr>
-        <w:pStyle w:val="Overskrift2"/>
-      </w:pPr>
-      <w:bookmarkStart w:id="73" w:name="_Toc406339804"/>
-      <w:r>
-        <w:t>Enheds</w:t>
-      </w:r>
-      <w:r>
-        <w:t>tests</w:t>
+        <w:pStyle w:val="Overskrift3"/>
+      </w:pPr>
+      <w:bookmarkStart w:id="73" w:name="_Toc406339805"/>
+      <w:r>
+        <w:t>Sensor software</w:t>
       </w:r>
       <w:bookmarkEnd w:id="73"/>
-    </w:p>
-    <w:p>
-      <w:pPr>
-        <w:pStyle w:val="Overskrift3"/>
-      </w:pPr>
-      <w:bookmarkStart w:id="74" w:name="_Toc406339805"/>
-      <w:r>
-        <w:t>Sensor software</w:t>
-      </w:r>
-      <w:bookmarkEnd w:id="74"/>
     </w:p>
     <w:p>
       <w:pPr>
@@ -39973,14 +39983,27 @@
       <w:r>
         <w:t xml:space="preserve">Figur </w:t>
       </w:r>
-      <w:fldSimple w:instr=" SEQ Figur \* ARABIC ">
-        <w:r>
-          <w:rPr>
-            <w:noProof/>
-          </w:rPr>
-          <w:t>13</w:t>
-        </w:r>
-      </w:fldSimple>
+      <w:r>
+        <w:fldChar w:fldCharType="begin"/>
+      </w:r>
+      <w:r>
+        <w:instrText xml:space="preserve"> SEQ Figur \* ARABIC </w:instrText>
+      </w:r>
+      <w:r>
+        <w:fldChar w:fldCharType="separate"/>
+      </w:r>
+      <w:r>
+        <w:rPr>
+          <w:noProof/>
+        </w:rPr>
+        <w:t>13</w:t>
+      </w:r>
+      <w:r>
+        <w:rPr>
+          <w:noProof/>
+        </w:rPr>
+        <w:fldChar w:fldCharType="end"/>
+      </w:r>
       <w:r>
         <w:t xml:space="preserve"> </w:t>
       </w:r>
@@ -39998,21 +40021,21 @@
       <w:pPr>
         <w:pStyle w:val="Overskrift2"/>
       </w:pPr>
-      <w:bookmarkStart w:id="75" w:name="_Toc406339806"/>
+      <w:bookmarkStart w:id="74" w:name="_Toc406339806"/>
       <w:r>
         <w:t>Integrationstests</w:t>
       </w:r>
+      <w:bookmarkEnd w:id="74"/>
+    </w:p>
+    <w:p>
+      <w:pPr>
+        <w:pStyle w:val="Overskrift3"/>
+      </w:pPr>
+      <w:bookmarkStart w:id="75" w:name="_Toc406339807"/>
+      <w:r>
+        <w:t>Integrationstest af fast lane (Fra sensor til ekstern MIDI output)</w:t>
+      </w:r>
       <w:bookmarkEnd w:id="75"/>
-    </w:p>
-    <w:p>
-      <w:pPr>
-        <w:pStyle w:val="Overskrift3"/>
-      </w:pPr>
-      <w:bookmarkStart w:id="76" w:name="_Toc406339807"/>
-      <w:r>
-        <w:t>Integrationstest af fast lane (Fra sensor til ekstern MIDI output)</w:t>
-      </w:r>
-      <w:bookmarkEnd w:id="76"/>
     </w:p>
     <w:p>
       <w:pPr>
@@ -40460,14 +40483,27 @@
       <w:r>
         <w:t xml:space="preserve">Figur </w:t>
       </w:r>
-      <w:fldSimple w:instr=" SEQ Figur \* ARABIC ">
-        <w:r>
-          <w:rPr>
-            <w:noProof/>
-          </w:rPr>
-          <w:t>2</w:t>
-        </w:r>
-      </w:fldSimple>
+      <w:r>
+        <w:fldChar w:fldCharType="begin"/>
+      </w:r>
+      <w:r>
+        <w:instrText xml:space="preserve"> SEQ Figur \* ARABIC </w:instrText>
+      </w:r>
+      <w:r>
+        <w:fldChar w:fldCharType="separate"/>
+      </w:r>
+      <w:r>
+        <w:rPr>
+          <w:noProof/>
+        </w:rPr>
+        <w:t>2</w:t>
+      </w:r>
+      <w:r>
+        <w:rPr>
+          <w:noProof/>
+        </w:rPr>
+        <w:fldChar w:fldCharType="end"/>
+      </w:r>
       <w:r>
         <w:t xml:space="preserve"> Test opstilling Rock</w:t>
       </w:r>
@@ -40561,11 +40597,526 @@
     <w:p/>
     <w:p>
       <w:pPr>
+        <w:pStyle w:val="Overskrift3"/>
+      </w:pPr>
+      <w:r>
+        <w:lastRenderedPageBreak/>
+        <w:t>Integrationstest af sensordataforsendelse på Body</w:t>
+      </w:r>
+    </w:p>
+    <w:p>
+      <w:pPr>
+        <w:rPr>
+          <w:b/>
+        </w:rPr>
+      </w:pPr>
+      <w:r>
+        <w:rPr>
+          <w:b/>
+        </w:rPr>
+        <w:t>Formål</w:t>
+      </w:r>
+    </w:p>
+    <w:p>
+      <w:r>
+        <w:t>At teste om Body afsender sensordata fra en tilfældig sensor, via Bodys Bluetooth-modul, til Rocks Bluetooth-modul, 50 gange i sekundet, dvs. en forsendelse p</w:t>
+      </w:r>
+      <w:bookmarkStart w:id="76" w:name="_GoBack"/>
+      <w:bookmarkEnd w:id="76"/>
+      <w:r>
+        <w:t>r 20 ms.</w:t>
+      </w:r>
+    </w:p>
+    <w:p>
+      <w:r>
+        <w:t>Til dette formål er et accelerometer (ADXL345) forbundet til Body. Bodys main-program er startet, og et Bluetooth-modul (HC-05) er forbundet til PSoC-shield’et, som er påsat Body. På Rock er et Bluetooth-modul (RN-42) forbundet til 3,3V og GND, og et oscilloskop er forbundet til Bluetooth-modulets Tx-ben, samt 3,3V som referencespænding. Integrationstesten dokumenteres med et oscilloskopbillede, samt et billede af opstillingen.</w:t>
+      </w:r>
+    </w:p>
+    <w:p>
+      <w:r>
+        <w:t>Der er ét testscenarie i denne integrationstest:</w:t>
+      </w:r>
+    </w:p>
+    <w:p>
+      <w:pPr>
+        <w:pStyle w:val="Listeafsnit"/>
+        <w:numPr>
+          <w:ilvl w:val="0"/>
+          <w:numId w:val="45"/>
+        </w:numPr>
+      </w:pPr>
+      <w:r>
+        <w:t>Test af forsendelsesfrekvens (50 Hz)</w:t>
+      </w:r>
+    </w:p>
+    <w:p/>
+    <w:p>
+      <w:pPr>
+        <w:rPr>
+          <w:b/>
+        </w:rPr>
+      </w:pPr>
+      <w:r>
+        <w:rPr>
+          <w:b/>
+        </w:rPr>
+        <w:t>Overordnet opstilling</w:t>
+      </w:r>
+    </w:p>
+    <w:p>
+      <w:pPr>
+        <w:pStyle w:val="Listeafsnit"/>
+        <w:numPr>
+          <w:ilvl w:val="0"/>
+          <w:numId w:val="43"/>
+        </w:numPr>
+      </w:pPr>
+      <w:r>
+        <w:t>Body forbindes til en af computerens USB-porte</w:t>
+      </w:r>
+    </w:p>
+    <w:p>
+      <w:pPr>
+        <w:pStyle w:val="Listeafsnit"/>
+        <w:numPr>
+          <w:ilvl w:val="0"/>
+          <w:numId w:val="43"/>
+        </w:numPr>
+      </w:pPr>
+      <w:r>
+        <w:t>PSoC-shield, med HC-05 påsat, sættes ned over Body</w:t>
+      </w:r>
+    </w:p>
+    <w:p>
+      <w:pPr>
+        <w:pStyle w:val="Listeafsnit"/>
+        <w:numPr>
+          <w:ilvl w:val="0"/>
+          <w:numId w:val="43"/>
+        </w:numPr>
+      </w:pPr>
+      <w:r>
+        <w:t>RJ11-kablets ene ende forbindes til en af de fire connectors på PSoC-shieldet</w:t>
+      </w:r>
+    </w:p>
+    <w:p>
+      <w:pPr>
+        <w:pStyle w:val="Listeafsnit"/>
+        <w:numPr>
+          <w:ilvl w:val="0"/>
+          <w:numId w:val="43"/>
+        </w:numPr>
+      </w:pPr>
+      <w:r>
+        <w:t>RJ11-kablets anden ende forbindes til den ene af de to connectors på ADXL345-printet</w:t>
+      </w:r>
+    </w:p>
+    <w:p>
+      <w:pPr>
+        <w:pStyle w:val="Listeafsnit"/>
+        <w:numPr>
+          <w:ilvl w:val="0"/>
+          <w:numId w:val="43"/>
+        </w:numPr>
+      </w:pPr>
+      <w:r>
+        <w:t>Jumperen på ADXL345 printet sættes til GND</w:t>
+      </w:r>
+    </w:p>
+    <w:p>
+      <w:pPr>
+        <w:pStyle w:val="Listeafsnit"/>
+        <w:numPr>
+          <w:ilvl w:val="0"/>
+          <w:numId w:val="43"/>
+        </w:numPr>
+        <w:rPr>
+          <w:lang w:val="en-US"/>
+        </w:rPr>
+      </w:pPr>
+      <w:r>
+        <w:rPr>
+          <w:lang w:val="en-US"/>
+        </w:rPr>
+        <w:t>Body programmeres med Body_Main_Version_4</w:t>
+      </w:r>
+    </w:p>
+    <w:p>
+      <w:pPr>
+        <w:pStyle w:val="Listeafsnit"/>
+        <w:numPr>
+          <w:ilvl w:val="0"/>
+          <w:numId w:val="43"/>
+        </w:numPr>
+      </w:pPr>
+      <w:r>
+        <w:t>RN-42 tilsluttes 3,3V og GND på Rock</w:t>
+      </w:r>
+    </w:p>
+    <w:p>
+      <w:pPr>
+        <w:pStyle w:val="Listeafsnit"/>
+        <w:numPr>
+          <w:ilvl w:val="0"/>
+          <w:numId w:val="43"/>
+        </w:numPr>
+      </w:pPr>
+      <w:r>
+        <w:t>Oscilloskopet forbindes til TXD og 3,3V på RN-42</w:t>
+      </w:r>
+    </w:p>
+    <w:p>
+      <w:pPr>
+        <w:pStyle w:val="Listeafsnit"/>
+        <w:numPr>
+          <w:ilvl w:val="0"/>
+          <w:numId w:val="43"/>
+        </w:numPr>
+      </w:pPr>
+      <w:r>
+        <w:t>Jumper J3 på RN-42 forbindes til GND</w:t>
+      </w:r>
+    </w:p>
+    <w:p/>
+    <w:p>
+      <w:pPr>
+        <w:pStyle w:val="Billedtekst"/>
+        <w:ind w:firstLine="720"/>
+        <w:rPr>
+          <w:b/>
+        </w:rPr>
+      </w:pPr>
+      <w:r>
+        <w:rPr>
+          <w:b/>
+          <w:noProof/>
+          <w:lang w:eastAsia="da-DK"/>
+        </w:rPr>
+        <w:drawing>
+          <wp:inline distT="0" distB="0" distL="0" distR="0">
+            <wp:extent cx="2838450" cy="3067050"/>
+            <wp:effectExtent l="0" t="0" r="0" b="0"/>
+            <wp:docPr id="6" name="Billede 6" descr="2014-12-14 16.00.55"/>
+            <wp:cNvGraphicFramePr>
+              <a:graphicFrameLocks xmlns:a="http://schemas.openxmlformats.org/drawingml/2006/main" noChangeAspect="1"/>
+            </wp:cNvGraphicFramePr>
+            <a:graphic xmlns:a="http://schemas.openxmlformats.org/drawingml/2006/main">
+              <a:graphicData uri="http://schemas.openxmlformats.org/drawingml/2006/picture">
+                <pic:pic xmlns:pic="http://schemas.openxmlformats.org/drawingml/2006/picture">
+                  <pic:nvPicPr>
+                    <pic:cNvPr id="0" name="Picture 19" descr="2014-12-14 16.00.55"/>
+                    <pic:cNvPicPr>
+                      <a:picLocks noChangeAspect="1" noChangeArrowheads="1"/>
+                    </pic:cNvPicPr>
+                  </pic:nvPicPr>
+                  <pic:blipFill>
+                    <a:blip r:embed="rId62" cstate="print">
+                      <a:extLst>
+                        <a:ext uri="{28A0092B-C50C-407E-A947-70E740481C1C}">
+                          <a14:useLocalDpi xmlns:a14="http://schemas.microsoft.com/office/drawing/2010/main" val="0"/>
+                        </a:ext>
+                      </a:extLst>
+                    </a:blip>
+                    <a:srcRect/>
+                    <a:stretch>
+                      <a:fillRect/>
+                    </a:stretch>
+                  </pic:blipFill>
+                  <pic:spPr bwMode="auto">
+                    <a:xfrm>
+                      <a:off x="0" y="0"/>
+                      <a:ext cx="2838450" cy="3067050"/>
+                    </a:xfrm>
+                    <a:prstGeom prst="rect">
+                      <a:avLst/>
+                    </a:prstGeom>
+                    <a:noFill/>
+                    <a:ln>
+                      <a:noFill/>
+                    </a:ln>
+                  </pic:spPr>
+                </pic:pic>
+              </a:graphicData>
+            </a:graphic>
+          </wp:inline>
+        </w:drawing>
+      </w:r>
+    </w:p>
+    <w:p>
+      <w:pPr>
+        <w:pStyle w:val="Billedtekst"/>
+        <w:ind w:firstLine="720"/>
+      </w:pPr>
+      <w:r>
+        <w:rPr>
+          <w:b/>
+        </w:rPr>
+        <w:t xml:space="preserve">Figur </w:t>
+      </w:r>
+      <w:r>
+        <w:rPr>
+          <w:b/>
+        </w:rPr>
+        <w:fldChar w:fldCharType="begin"/>
+      </w:r>
+      <w:r>
+        <w:rPr>
+          <w:b/>
+        </w:rPr>
+        <w:instrText xml:space="preserve"> SEQ Figur \* ARABIC </w:instrText>
+      </w:r>
+      <w:r>
+        <w:rPr>
+          <w:b/>
+        </w:rPr>
+        <w:fldChar w:fldCharType="separate"/>
+      </w:r>
+      <w:r>
+        <w:rPr>
+          <w:b/>
+          <w:noProof/>
+        </w:rPr>
+        <w:t>1</w:t>
+      </w:r>
+      <w:r>
+        <w:rPr>
+          <w:b/>
+          <w:noProof/>
+        </w:rPr>
+        <w:fldChar w:fldCharType="end"/>
+      </w:r>
+      <w:r>
+        <w:t xml:space="preserve"> Testopstilling til integrationstest af forsendelse</w:t>
+      </w:r>
+    </w:p>
+    <w:p>
+      <w:pPr>
+        <w:rPr>
+          <w:b/>
+        </w:rPr>
+      </w:pPr>
+      <w:r>
+        <w:rPr>
+          <w:b/>
+          <w:color w:val="44546A" w:themeColor="text2"/>
+        </w:rPr>
+        <w:lastRenderedPageBreak/>
+        <w:t>Figur XX</w:t>
+      </w:r>
+      <w:r>
+        <w:t xml:space="preserve"> viser testopstillingen.</w:t>
+      </w:r>
+    </w:p>
+    <w:p>
+      <w:pPr>
+        <w:tabs>
+          <w:tab w:val="left" w:pos="5535"/>
+        </w:tabs>
+        <w:rPr>
+          <w:b/>
+        </w:rPr>
+      </w:pPr>
+      <w:r>
+        <w:rPr>
+          <w:b/>
+        </w:rPr>
+        <w:t xml:space="preserve">Test </w:t>
+      </w:r>
+      <w:r>
+        <w:rPr>
+          <w:b/>
+        </w:rPr>
+        <w:tab/>
+      </w:r>
+    </w:p>
+    <w:p>
+      <w:pPr>
+        <w:pStyle w:val="Listeafsnit"/>
+        <w:numPr>
+          <w:ilvl w:val="0"/>
+          <w:numId w:val="44"/>
+        </w:numPr>
+      </w:pPr>
+      <w:r>
+        <w:t xml:space="preserve">Opsæt systemet som beskrevet ovenfor. </w:t>
+      </w:r>
+    </w:p>
+    <w:p>
+      <w:pPr>
+        <w:pStyle w:val="Listeafsnit"/>
+        <w:numPr>
+          <w:ilvl w:val="0"/>
+          <w:numId w:val="44"/>
+        </w:numPr>
+      </w:pPr>
+      <w:r>
+        <w:t>Foretag måling med oscilloskopet, og observer afstand mellem forsendelserne</w:t>
+      </w:r>
+    </w:p>
+    <w:p>
+      <w:pPr>
+        <w:rPr>
+          <w:b/>
+        </w:rPr>
+      </w:pPr>
+      <w:r>
+        <w:rPr>
+          <w:b/>
+        </w:rPr>
+        <w:t>Forventet resultat</w:t>
+      </w:r>
+    </w:p>
+    <w:p>
+      <w:r>
+        <w:t>Det forventes at der at der er ca. 20 ms mellem hver forsendelse.</w:t>
+      </w:r>
+    </w:p>
+    <w:p>
+      <w:pPr>
+        <w:rPr>
+          <w:b/>
+        </w:rPr>
+      </w:pPr>
+      <w:r>
+        <w:rPr>
+          <w:b/>
+        </w:rPr>
+        <w:t>Resultat</w:t>
+      </w:r>
+    </w:p>
+    <w:p>
+      <w:r>
+        <w:t xml:space="preserve">Som det fremgår af </w:t>
+      </w:r>
+      <w:r>
+        <w:rPr>
+          <w:b/>
+          <w:color w:val="44546A" w:themeColor="text2"/>
+        </w:rPr>
+        <w:t>figur XX</w:t>
+      </w:r>
+      <w:r>
+        <w:t>, er der ca. 20 ms afstand mellem hver forsendelse af data. Dette screenshot er dog et af de ”pænere”, da der både kan være kortere og længere mellem forsendelserne, men der foretages ca. 50 forsendelser i sekundet, med en acceptabel tolerancegrænse.</w:t>
+      </w:r>
+    </w:p>
+    <w:p>
+      <w:pPr>
+        <w:keepNext/>
+      </w:pPr>
+      <w:r>
+        <w:rPr>
+          <w:noProof/>
+          <w:lang w:eastAsia="da-DK"/>
+        </w:rPr>
+        <w:drawing>
+          <wp:inline distT="0" distB="0" distL="0" distR="0">
+            <wp:extent cx="6115050" cy="3133725"/>
+            <wp:effectExtent l="0" t="0" r="0" b="0"/>
+            <wp:docPr id="5" name="Billede 5" descr="Måling af data forsendelse på Body"/>
+            <wp:cNvGraphicFramePr>
+              <a:graphicFrameLocks xmlns:a="http://schemas.openxmlformats.org/drawingml/2006/main" noChangeAspect="1"/>
+            </wp:cNvGraphicFramePr>
+            <a:graphic xmlns:a="http://schemas.openxmlformats.org/drawingml/2006/main">
+              <a:graphicData uri="http://schemas.openxmlformats.org/drawingml/2006/picture">
+                <pic:pic xmlns:pic="http://schemas.openxmlformats.org/drawingml/2006/picture">
+                  <pic:nvPicPr>
+                    <pic:cNvPr id="0" name="Picture 20" descr="Måling af data forsendelse på Body"/>
+                    <pic:cNvPicPr>
+                      <a:picLocks noChangeAspect="1" noChangeArrowheads="1"/>
+                    </pic:cNvPicPr>
+                  </pic:nvPicPr>
+                  <pic:blipFill>
+                    <a:blip r:embed="rId63">
+                      <a:extLst>
+                        <a:ext uri="{28A0092B-C50C-407E-A947-70E740481C1C}">
+                          <a14:useLocalDpi xmlns:a14="http://schemas.microsoft.com/office/drawing/2010/main" val="0"/>
+                        </a:ext>
+                      </a:extLst>
+                    </a:blip>
+                    <a:srcRect/>
+                    <a:stretch>
+                      <a:fillRect/>
+                    </a:stretch>
+                  </pic:blipFill>
+                  <pic:spPr bwMode="auto">
+                    <a:xfrm>
+                      <a:off x="0" y="0"/>
+                      <a:ext cx="6115050" cy="3133725"/>
+                    </a:xfrm>
+                    <a:prstGeom prst="rect">
+                      <a:avLst/>
+                    </a:prstGeom>
+                    <a:noFill/>
+                    <a:ln>
+                      <a:noFill/>
+                    </a:ln>
+                  </pic:spPr>
+                </pic:pic>
+              </a:graphicData>
+            </a:graphic>
+          </wp:inline>
+        </w:drawing>
+      </w:r>
+    </w:p>
+    <w:p>
+      <w:pPr>
+        <w:pStyle w:val="Billedtekst"/>
+        <w:ind w:firstLine="360"/>
+      </w:pPr>
+      <w:r>
+        <w:rPr>
+          <w:b/>
+        </w:rPr>
+        <w:t xml:space="preserve">Figur </w:t>
+      </w:r>
+      <w:r>
+        <w:rPr>
+          <w:b/>
+        </w:rPr>
+        <w:fldChar w:fldCharType="begin"/>
+      </w:r>
+      <w:r>
+        <w:rPr>
+          <w:b/>
+        </w:rPr>
+        <w:instrText xml:space="preserve"> SEQ Figur \* ARABIC </w:instrText>
+      </w:r>
+      <w:r>
+        <w:rPr>
+          <w:b/>
+        </w:rPr>
+        <w:fldChar w:fldCharType="separate"/>
+      </w:r>
+      <w:r>
+        <w:rPr>
+          <w:b/>
+          <w:noProof/>
+        </w:rPr>
+        <w:t>2</w:t>
+      </w:r>
+      <w:r>
+        <w:rPr>
+          <w:b/>
+          <w:noProof/>
+        </w:rPr>
+        <w:fldChar w:fldCharType="end"/>
+      </w:r>
+      <w:r>
+        <w:t xml:space="preserve"> Oscilloskop billede</w:t>
+      </w:r>
+    </w:p>
+    <w:p>
+      <w:r>
+        <w:t>Testen er godkendt.</w:t>
+      </w:r>
+    </w:p>
+    <w:p/>
+    <w:p>
+      <w:pPr>
         <w:pStyle w:val="Overskrift1"/>
       </w:pPr>
       <w:bookmarkStart w:id="77" w:name="_Toc406339808"/>
       <w:r>
-        <w:lastRenderedPageBreak/>
         <w:t>Accepttest</w:t>
       </w:r>
       <w:bookmarkEnd w:id="77"/>
@@ -40595,7 +41146,7 @@
     </w:p>
     <w:p/>
     <w:sectPr>
-      <w:footerReference w:type="default" r:id="rId62"/>
+      <w:footerReference w:type="default" r:id="rId64"/>
       <w:pgSz w:w="11906" w:h="16838"/>
       <w:pgMar w:top="1701" w:right="1134" w:bottom="1701" w:left="1134" w:header="708" w:footer="708" w:gutter="0"/>
       <w:cols w:space="708"/>
@@ -40607,7 +41158,7 @@
 </file>
 
 <file path=word/endnotes.xml><?xml version="1.0" encoding="utf-8"?>
-<w:endnotes xmlns:ve="http://schemas.openxmlformats.org/markup-compatibility/2006" xmlns:o="urn:schemas-microsoft-com:office:office" xmlns:r="http://schemas.openxmlformats.org/officeDocument/2006/relationships" xmlns:m="http://schemas.openxmlformats.org/officeDocument/2006/math" xmlns:v="urn:schemas-microsoft-com:vml" xmlns:wp="http://schemas.openxmlformats.org/drawingml/2006/wordprocessingDrawing" xmlns:w10="urn:schemas-microsoft-com:office:word" xmlns:w="http://schemas.openxmlformats.org/wordprocessingml/2006/main" xmlns:wne="http://schemas.microsoft.com/office/word/2006/wordml">
+<w:endnotes xmlns:wpc="http://schemas.microsoft.com/office/word/2010/wordprocessingCanvas" xmlns:mc="http://schemas.openxmlformats.org/markup-compatibility/2006" xmlns:o="urn:schemas-microsoft-com:office:office" xmlns:r="http://schemas.openxmlformats.org/officeDocument/2006/relationships" xmlns:m="http://schemas.openxmlformats.org/officeDocument/2006/math" xmlns:v="urn:schemas-microsoft-com:vml" xmlns:wp14="http://schemas.microsoft.com/office/word/2010/wordprocessingDrawing" xmlns:wp="http://schemas.openxmlformats.org/drawingml/2006/wordprocessingDrawing" xmlns:w10="urn:schemas-microsoft-com:office:word" xmlns:w="http://schemas.openxmlformats.org/wordprocessingml/2006/main" xmlns:w14="http://schemas.microsoft.com/office/word/2010/wordml" xmlns:w15="http://schemas.microsoft.com/office/word/2012/wordml" xmlns:wpg="http://schemas.microsoft.com/office/word/2010/wordprocessingGroup" xmlns:wpi="http://schemas.microsoft.com/office/word/2010/wordprocessingInk" xmlns:wne="http://schemas.microsoft.com/office/word/2006/wordml" xmlns:wps="http://schemas.microsoft.com/office/word/2010/wordprocessingShape" mc:Ignorable="w14 w15 wp14">
   <w:endnote w:type="separator" w:id="-1">
     <w:p>
       <w:pPr>
@@ -40632,7 +41183,7 @@
 </file>
 
 <file path=word/footer1.xml><?xml version="1.0" encoding="utf-8"?>
-<w:ftr xmlns:ve="http://schemas.openxmlformats.org/markup-compatibility/2006" xmlns:o="urn:schemas-microsoft-com:office:office" xmlns:r="http://schemas.openxmlformats.org/officeDocument/2006/relationships" xmlns:m="http://schemas.openxmlformats.org/officeDocument/2006/math" xmlns:v="urn:schemas-microsoft-com:vml" xmlns:wp="http://schemas.openxmlformats.org/drawingml/2006/wordprocessingDrawing" xmlns:w10="urn:schemas-microsoft-com:office:word" xmlns:w="http://schemas.openxmlformats.org/wordprocessingml/2006/main" xmlns:wne="http://schemas.microsoft.com/office/word/2006/wordml">
+<w:ftr xmlns:wpc="http://schemas.microsoft.com/office/word/2010/wordprocessingCanvas" xmlns:mc="http://schemas.openxmlformats.org/markup-compatibility/2006" xmlns:o="urn:schemas-microsoft-com:office:office" xmlns:r="http://schemas.openxmlformats.org/officeDocument/2006/relationships" xmlns:m="http://schemas.openxmlformats.org/officeDocument/2006/math" xmlns:v="urn:schemas-microsoft-com:vml" xmlns:wp14="http://schemas.microsoft.com/office/word/2010/wordprocessingDrawing" xmlns:wp="http://schemas.openxmlformats.org/drawingml/2006/wordprocessingDrawing" xmlns:w10="urn:schemas-microsoft-com:office:word" xmlns:w="http://schemas.openxmlformats.org/wordprocessingml/2006/main" xmlns:w14="http://schemas.microsoft.com/office/word/2010/wordml" xmlns:w15="http://schemas.microsoft.com/office/word/2012/wordml" xmlns:wpg="http://schemas.microsoft.com/office/word/2010/wordprocessingGroup" xmlns:wpi="http://schemas.microsoft.com/office/word/2010/wordprocessingInk" xmlns:wne="http://schemas.microsoft.com/office/word/2006/wordml" xmlns:wps="http://schemas.microsoft.com/office/word/2010/wordprocessingShape" mc:Ignorable="w14 w15 wp14">
   <w:sdt>
     <w:sdtPr>
       <w:id w:val="779842781"/>
@@ -40641,6 +41192,7 @@
         <w:docPartUnique/>
       </w:docPartObj>
     </w:sdtPr>
+    <w:sdtEndPr/>
     <w:sdtContent>
       <w:sdt>
         <w:sdtPr>
@@ -40650,6 +41202,7 @@
             <w:docPartUnique/>
           </w:docPartObj>
         </w:sdtPr>
+        <w:sdtEndPr/>
         <w:sdtContent>
           <w:p>
             <w:pPr>
@@ -40690,7 +41243,7 @@
                 <w:bCs/>
                 <w:noProof/>
               </w:rPr>
-              <w:t>2</w:t>
+              <w:t>68</w:t>
             </w:r>
             <w:r>
               <w:rPr>
@@ -40735,7 +41288,7 @@
                 <w:bCs/>
                 <w:noProof/>
               </w:rPr>
-              <w:t>69</w:t>
+              <w:t>70</w:t>
             </w:r>
             <w:r>
               <w:rPr>
@@ -40760,7 +41313,7 @@
 </file>
 
 <file path=word/footnotes.xml><?xml version="1.0" encoding="utf-8"?>
-<w:footnotes xmlns:ve="http://schemas.openxmlformats.org/markup-compatibility/2006" xmlns:o="urn:schemas-microsoft-com:office:office" xmlns:r="http://schemas.openxmlformats.org/officeDocument/2006/relationships" xmlns:m="http://schemas.openxmlformats.org/officeDocument/2006/math" xmlns:v="urn:schemas-microsoft-com:vml" xmlns:wp="http://schemas.openxmlformats.org/drawingml/2006/wordprocessingDrawing" xmlns:w10="urn:schemas-microsoft-com:office:word" xmlns:w="http://schemas.openxmlformats.org/wordprocessingml/2006/main" xmlns:wne="http://schemas.microsoft.com/office/word/2006/wordml">
+<w:footnotes xmlns:wpc="http://schemas.microsoft.com/office/word/2010/wordprocessingCanvas" xmlns:mc="http://schemas.openxmlformats.org/markup-compatibility/2006" xmlns:o="urn:schemas-microsoft-com:office:office" xmlns:r="http://schemas.openxmlformats.org/officeDocument/2006/relationships" xmlns:m="http://schemas.openxmlformats.org/officeDocument/2006/math" xmlns:v="urn:schemas-microsoft-com:vml" xmlns:wp14="http://schemas.microsoft.com/office/word/2010/wordprocessingDrawing" xmlns:wp="http://schemas.openxmlformats.org/drawingml/2006/wordprocessingDrawing" xmlns:w10="urn:schemas-microsoft-com:office:word" xmlns:w="http://schemas.openxmlformats.org/wordprocessingml/2006/main" xmlns:w14="http://schemas.microsoft.com/office/word/2010/wordml" xmlns:w15="http://schemas.microsoft.com/office/word/2012/wordml" xmlns:wpg="http://schemas.microsoft.com/office/word/2010/wordprocessingGroup" xmlns:wpi="http://schemas.microsoft.com/office/word/2010/wordprocessingInk" xmlns:wne="http://schemas.microsoft.com/office/word/2006/wordml" xmlns:wps="http://schemas.microsoft.com/office/word/2010/wordprocessingShape" mc:Ignorable="w14 w15 wp14">
   <w:footnote w:type="separator" w:id="-1">
     <w:p>
       <w:pPr>
@@ -41117,7 +41670,7 @@
 </file>
 
 <file path=word/numbering.xml><?xml version="1.0" encoding="utf-8"?>
-<w:numbering xmlns:ve="http://schemas.openxmlformats.org/markup-compatibility/2006" xmlns:o="urn:schemas-microsoft-com:office:office" xmlns:r="http://schemas.openxmlformats.org/officeDocument/2006/relationships" xmlns:m="http://schemas.openxmlformats.org/officeDocument/2006/math" xmlns:v="urn:schemas-microsoft-com:vml" xmlns:wp="http://schemas.openxmlformats.org/drawingml/2006/wordprocessingDrawing" xmlns:w10="urn:schemas-microsoft-com:office:word" xmlns:w="http://schemas.openxmlformats.org/wordprocessingml/2006/main" xmlns:wne="http://schemas.microsoft.com/office/word/2006/wordml">
+<w:numbering xmlns:wpc="http://schemas.microsoft.com/office/word/2010/wordprocessingCanvas" xmlns:mc="http://schemas.openxmlformats.org/markup-compatibility/2006" xmlns:o="urn:schemas-microsoft-com:office:office" xmlns:r="http://schemas.openxmlformats.org/officeDocument/2006/relationships" xmlns:m="http://schemas.openxmlformats.org/officeDocument/2006/math" xmlns:v="urn:schemas-microsoft-com:vml" xmlns:wp14="http://schemas.microsoft.com/office/word/2010/wordprocessingDrawing" xmlns:wp="http://schemas.openxmlformats.org/drawingml/2006/wordprocessingDrawing" xmlns:w10="urn:schemas-microsoft-com:office:word" xmlns:w="http://schemas.openxmlformats.org/wordprocessingml/2006/main" xmlns:w14="http://schemas.microsoft.com/office/word/2010/wordml" xmlns:w15="http://schemas.microsoft.com/office/word/2012/wordml" xmlns:wpg="http://schemas.microsoft.com/office/word/2010/wordprocessingGroup" xmlns:wpi="http://schemas.microsoft.com/office/word/2010/wordprocessingInk" xmlns:wne="http://schemas.microsoft.com/office/word/2006/wordml" xmlns:wps="http://schemas.microsoft.com/office/word/2010/wordprocessingShape" mc:Ignorable="w14 w15 wp14">
   <w:abstractNum w:abstractNumId="0">
     <w:nsid w:val="00000005"/>
     <w:multiLevelType w:val="multilevel"/>
@@ -46511,7 +47064,7 @@
 </file>
 
 <file path=word/styles.xml><?xml version="1.0" encoding="utf-8"?>
-<w:styles xmlns:r="http://schemas.openxmlformats.org/officeDocument/2006/relationships" xmlns:w="http://schemas.openxmlformats.org/wordprocessingml/2006/main">
+<w:styles xmlns:mc="http://schemas.openxmlformats.org/markup-compatibility/2006" xmlns:r="http://schemas.openxmlformats.org/officeDocument/2006/relationships" xmlns:w="http://schemas.openxmlformats.org/wordprocessingml/2006/main" xmlns:w14="http://schemas.microsoft.com/office/word/2010/wordml" xmlns:w15="http://schemas.microsoft.com/office/word/2012/wordml" mc:Ignorable="w14 w15">
   <w:docDefaults>
     <w:rPrDefault>
       <w:rPr>
@@ -46527,144 +47080,378 @@
       </w:pPr>
     </w:pPrDefault>
   </w:docDefaults>
-  <w:latentStyles w:defLockedState="0" w:defUIPriority="99" w:defSemiHidden="1" w:defUnhideWhenUsed="1" w:defQFormat="0" w:count="267">
-    <w:lsdException w:name="Normal" w:semiHidden="0" w:uiPriority="0" w:unhideWhenUsed="0" w:qFormat="1"/>
-    <w:lsdException w:name="heading 1" w:semiHidden="0" w:uiPriority="9" w:unhideWhenUsed="0" w:qFormat="1"/>
-    <w:lsdException w:name="heading 2" w:uiPriority="9" w:qFormat="1"/>
-    <w:lsdException w:name="heading 3" w:uiPriority="9" w:qFormat="1"/>
-    <w:lsdException w:name="heading 4" w:uiPriority="9" w:qFormat="1"/>
-    <w:lsdException w:name="heading 5" w:uiPriority="9" w:qFormat="1"/>
-    <w:lsdException w:name="heading 6" w:uiPriority="9" w:qFormat="1"/>
-    <w:lsdException w:name="heading 7" w:uiPriority="9" w:qFormat="1"/>
-    <w:lsdException w:name="heading 8" w:uiPriority="9" w:qFormat="1"/>
-    <w:lsdException w:name="heading 9" w:uiPriority="9" w:qFormat="1"/>
-    <w:lsdException w:name="toc 1" w:uiPriority="39"/>
-    <w:lsdException w:name="toc 2" w:uiPriority="39"/>
-    <w:lsdException w:name="toc 3" w:uiPriority="39"/>
-    <w:lsdException w:name="toc 4" w:uiPriority="39"/>
-    <w:lsdException w:name="toc 5" w:uiPriority="39"/>
-    <w:lsdException w:name="toc 6" w:uiPriority="39"/>
-    <w:lsdException w:name="toc 7" w:uiPriority="39"/>
-    <w:lsdException w:name="toc 8" w:uiPriority="39"/>
-    <w:lsdException w:name="toc 9" w:uiPriority="39"/>
-    <w:lsdException w:name="caption" w:uiPriority="35" w:qFormat="1"/>
-    <w:lsdException w:name="Title" w:semiHidden="0" w:uiPriority="10" w:unhideWhenUsed="0" w:qFormat="1"/>
-    <w:lsdException w:name="Default Paragraph Font" w:uiPriority="1"/>
-    <w:lsdException w:name="Subtitle" w:semiHidden="0" w:uiPriority="11" w:unhideWhenUsed="0" w:qFormat="1"/>
-    <w:lsdException w:name="Strong" w:semiHidden="0" w:uiPriority="22" w:unhideWhenUsed="0" w:qFormat="1"/>
-    <w:lsdException w:name="Emphasis" w:semiHidden="0" w:uiPriority="20" w:unhideWhenUsed="0" w:qFormat="1"/>
-    <w:lsdException w:name="Table Grid" w:semiHidden="0" w:uiPriority="39" w:unhideWhenUsed="0"/>
-    <w:lsdException w:name="Placeholder Text" w:unhideWhenUsed="0"/>
-    <w:lsdException w:name="No Spacing" w:semiHidden="0" w:uiPriority="1" w:unhideWhenUsed="0" w:qFormat="1"/>
-    <w:lsdException w:name="Light Shading" w:semiHidden="0" w:uiPriority="60" w:unhideWhenUsed="0"/>
-    <w:lsdException w:name="Light List" w:semiHidden="0" w:uiPriority="61" w:unhideWhenUsed="0"/>
-    <w:lsdException w:name="Light Grid" w:semiHidden="0" w:uiPriority="62" w:unhideWhenUsed="0"/>
-    <w:lsdException w:name="Medium Shading 1" w:semiHidden="0" w:uiPriority="63" w:unhideWhenUsed="0"/>
-    <w:lsdException w:name="Medium Shading 2" w:semiHidden="0" w:uiPriority="64" w:unhideWhenUsed="0"/>
-    <w:lsdException w:name="Medium List 1" w:semiHidden="0" w:uiPriority="65" w:unhideWhenUsed="0"/>
-    <w:lsdException w:name="Medium List 2" w:semiHidden="0" w:uiPriority="66" w:unhideWhenUsed="0"/>
-    <w:lsdException w:name="Medium Grid 1" w:semiHidden="0" w:uiPriority="67" w:unhideWhenUsed="0"/>
-    <w:lsdException w:name="Medium Grid 2" w:semiHidden="0" w:uiPriority="68" w:unhideWhenUsed="0"/>
-    <w:lsdException w:name="Medium Grid 3" w:semiHidden="0" w:uiPriority="69" w:unhideWhenUsed="0"/>
-    <w:lsdException w:name="Dark List" w:semiHidden="0" w:uiPriority="70" w:unhideWhenUsed="0"/>
-    <w:lsdException w:name="Colorful Shading" w:semiHidden="0" w:uiPriority="71" w:unhideWhenUsed="0"/>
-    <w:lsdException w:name="Colorful List" w:semiHidden="0" w:uiPriority="72" w:unhideWhenUsed="0"/>
-    <w:lsdException w:name="Colorful Grid" w:semiHidden="0" w:uiPriority="73" w:unhideWhenUsed="0"/>
-    <w:lsdException w:name="Light Shading Accent 1" w:semiHidden="0" w:uiPriority="60" w:unhideWhenUsed="0"/>
-    <w:lsdException w:name="Light List Accent 1" w:semiHidden="0" w:uiPriority="61" w:unhideWhenUsed="0"/>
-    <w:lsdException w:name="Light Grid Accent 1" w:semiHidden="0" w:uiPriority="62" w:unhideWhenUsed="0"/>
-    <w:lsdException w:name="Medium Shading 1 Accent 1" w:semiHidden="0" w:uiPriority="63" w:unhideWhenUsed="0"/>
-    <w:lsdException w:name="Medium Shading 2 Accent 1" w:semiHidden="0" w:uiPriority="64" w:unhideWhenUsed="0"/>
-    <w:lsdException w:name="Medium List 1 Accent 1" w:semiHidden="0" w:uiPriority="65" w:unhideWhenUsed="0"/>
-    <w:lsdException w:name="Revision" w:unhideWhenUsed="0"/>
-    <w:lsdException w:name="List Paragraph" w:semiHidden="0" w:uiPriority="34" w:unhideWhenUsed="0" w:qFormat="1"/>
-    <w:lsdException w:name="Quote" w:semiHidden="0" w:uiPriority="29" w:unhideWhenUsed="0" w:qFormat="1"/>
-    <w:lsdException w:name="Intense Quote" w:semiHidden="0" w:uiPriority="30" w:unhideWhenUsed="0" w:qFormat="1"/>
-    <w:lsdException w:name="Medium List 2 Accent 1" w:semiHidden="0" w:uiPriority="66" w:unhideWhenUsed="0"/>
-    <w:lsdException w:name="Medium Grid 1 Accent 1" w:semiHidden="0" w:uiPriority="67" w:unhideWhenUsed="0"/>
-    <w:lsdException w:name="Medium Grid 2 Accent 1" w:semiHidden="0" w:uiPriority="68" w:unhideWhenUsed="0"/>
-    <w:lsdException w:name="Medium Grid 3 Accent 1" w:semiHidden="0" w:uiPriority="69" w:unhideWhenUsed="0"/>
-    <w:lsdException w:name="Dark List Accent 1" w:semiHidden="0" w:uiPriority="70" w:unhideWhenUsed="0"/>
-    <w:lsdException w:name="Colorful Shading Accent 1" w:semiHidden="0" w:uiPriority="71" w:unhideWhenUsed="0"/>
-    <w:lsdException w:name="Colorful List Accent 1" w:semiHidden="0" w:uiPriority="72" w:unhideWhenUsed="0"/>
-    <w:lsdException w:name="Colorful Grid Accent 1" w:semiHidden="0" w:uiPriority="73" w:unhideWhenUsed="0"/>
-    <w:lsdException w:name="Light Shading Accent 2" w:semiHidden="0" w:uiPriority="60" w:unhideWhenUsed="0"/>
-    <w:lsdException w:name="Light List Accent 2" w:semiHidden="0" w:uiPriority="61" w:unhideWhenUsed="0"/>
-    <w:lsdException w:name="Light Grid Accent 2" w:semiHidden="0" w:uiPriority="62" w:unhideWhenUsed="0"/>
-    <w:lsdException w:name="Medium Shading 1 Accent 2" w:semiHidden="0" w:uiPriority="63" w:unhideWhenUsed="0"/>
-    <w:lsdException w:name="Medium Shading 2 Accent 2" w:semiHidden="0" w:uiPriority="64" w:unhideWhenUsed="0"/>
-    <w:lsdException w:name="Medium List 1 Accent 2" w:semiHidden="0" w:uiPriority="65" w:unhideWhenUsed="0"/>
-    <w:lsdException w:name="Medium List 2 Accent 2" w:semiHidden="0" w:uiPriority="66" w:unhideWhenUsed="0"/>
-    <w:lsdException w:name="Medium Grid 1 Accent 2" w:semiHidden="0" w:uiPriority="67" w:unhideWhenUsed="0"/>
-    <w:lsdException w:name="Medium Grid 2 Accent 2" w:semiHidden="0" w:uiPriority="68" w:unhideWhenUsed="0"/>
-    <w:lsdException w:name="Medium Grid 3 Accent 2" w:semiHidden="0" w:uiPriority="69" w:unhideWhenUsed="0"/>
-    <w:lsdException w:name="Dark List Accent 2" w:semiHidden="0" w:uiPriority="70" w:unhideWhenUsed="0"/>
-    <w:lsdException w:name="Colorful Shading Accent 2" w:semiHidden="0" w:uiPriority="71" w:unhideWhenUsed="0"/>
-    <w:lsdException w:name="Colorful List Accent 2" w:semiHidden="0" w:uiPriority="72" w:unhideWhenUsed="0"/>
-    <w:lsdException w:name="Colorful Grid Accent 2" w:semiHidden="0" w:uiPriority="73" w:unhideWhenUsed="0"/>
-    <w:lsdException w:name="Light Shading Accent 3" w:semiHidden="0" w:uiPriority="60" w:unhideWhenUsed="0"/>
-    <w:lsdException w:name="Light List Accent 3" w:semiHidden="0" w:uiPriority="61" w:unhideWhenUsed="0"/>
-    <w:lsdException w:name="Light Grid Accent 3" w:semiHidden="0" w:uiPriority="62" w:unhideWhenUsed="0"/>
-    <w:lsdException w:name="Medium Shading 1 Accent 3" w:semiHidden="0" w:uiPriority="63" w:unhideWhenUsed="0"/>
-    <w:lsdException w:name="Medium Shading 2 Accent 3" w:semiHidden="0" w:uiPriority="64" w:unhideWhenUsed="0"/>
-    <w:lsdException w:name="Medium List 1 Accent 3" w:semiHidden="0" w:uiPriority="65" w:unhideWhenUsed="0"/>
-    <w:lsdException w:name="Medium List 2 Accent 3" w:semiHidden="0" w:uiPriority="66" w:unhideWhenUsed="0"/>
-    <w:lsdException w:name="Medium Grid 1 Accent 3" w:semiHidden="0" w:uiPriority="67" w:unhideWhenUsed="0"/>
-    <w:lsdException w:name="Medium Grid 2 Accent 3" w:semiHidden="0" w:uiPriority="68" w:unhideWhenUsed="0"/>
-    <w:lsdException w:name="Medium Grid 3 Accent 3" w:semiHidden="0" w:uiPriority="69" w:unhideWhenUsed="0"/>
-    <w:lsdException w:name="Dark List Accent 3" w:semiHidden="0" w:uiPriority="70" w:unhideWhenUsed="0"/>
-    <w:lsdException w:name="Colorful Shading Accent 3" w:semiHidden="0" w:uiPriority="71" w:unhideWhenUsed="0"/>
-    <w:lsdException w:name="Colorful List Accent 3" w:semiHidden="0" w:uiPriority="72" w:unhideWhenUsed="0"/>
-    <w:lsdException w:name="Colorful Grid Accent 3" w:semiHidden="0" w:uiPriority="73" w:unhideWhenUsed="0"/>
-    <w:lsdException w:name="Light Shading Accent 4" w:semiHidden="0" w:uiPriority="60" w:unhideWhenUsed="0"/>
-    <w:lsdException w:name="Light List Accent 4" w:semiHidden="0" w:uiPriority="61" w:unhideWhenUsed="0"/>
-    <w:lsdException w:name="Light Grid Accent 4" w:semiHidden="0" w:uiPriority="62" w:unhideWhenUsed="0"/>
-    <w:lsdException w:name="Medium Shading 1 Accent 4" w:semiHidden="0" w:uiPriority="63" w:unhideWhenUsed="0"/>
-    <w:lsdException w:name="Medium Shading 2 Accent 4" w:semiHidden="0" w:uiPriority="64" w:unhideWhenUsed="0"/>
-    <w:lsdException w:name="Medium List 1 Accent 4" w:semiHidden="0" w:uiPriority="65" w:unhideWhenUsed="0"/>
-    <w:lsdException w:name="Medium List 2 Accent 4" w:semiHidden="0" w:uiPriority="66" w:unhideWhenUsed="0"/>
-    <w:lsdException w:name="Medium Grid 1 Accent 4" w:semiHidden="0" w:uiPriority="67" w:unhideWhenUsed="0"/>
-    <w:lsdException w:name="Medium Grid 2 Accent 4" w:semiHidden="0" w:uiPriority="68" w:unhideWhenUsed="0"/>
-    <w:lsdException w:name="Medium Grid 3 Accent 4" w:semiHidden="0" w:uiPriority="69" w:unhideWhenUsed="0"/>
-    <w:lsdException w:name="Dark List Accent 4" w:semiHidden="0" w:uiPriority="70" w:unhideWhenUsed="0"/>
-    <w:lsdException w:name="Colorful Shading Accent 4" w:semiHidden="0" w:uiPriority="71" w:unhideWhenUsed="0"/>
-    <w:lsdException w:name="Colorful List Accent 4" w:semiHidden="0" w:uiPriority="72" w:unhideWhenUsed="0"/>
-    <w:lsdException w:name="Colorful Grid Accent 4" w:semiHidden="0" w:uiPriority="73" w:unhideWhenUsed="0"/>
-    <w:lsdException w:name="Light Shading Accent 5" w:semiHidden="0" w:uiPriority="60" w:unhideWhenUsed="0"/>
-    <w:lsdException w:name="Light List Accent 5" w:semiHidden="0" w:uiPriority="61" w:unhideWhenUsed="0"/>
-    <w:lsdException w:name="Light Grid Accent 5" w:semiHidden="0" w:uiPriority="62" w:unhideWhenUsed="0"/>
-    <w:lsdException w:name="Medium Shading 1 Accent 5" w:semiHidden="0" w:uiPriority="63" w:unhideWhenUsed="0"/>
-    <w:lsdException w:name="Medium Shading 2 Accent 5" w:semiHidden="0" w:uiPriority="64" w:unhideWhenUsed="0"/>
-    <w:lsdException w:name="Medium List 1 Accent 5" w:semiHidden="0" w:uiPriority="65" w:unhideWhenUsed="0"/>
-    <w:lsdException w:name="Medium List 2 Accent 5" w:semiHidden="0" w:uiPriority="66" w:unhideWhenUsed="0"/>
-    <w:lsdException w:name="Medium Grid 1 Accent 5" w:semiHidden="0" w:uiPriority="67" w:unhideWhenUsed="0"/>
-    <w:lsdException w:name="Medium Grid 2 Accent 5" w:semiHidden="0" w:uiPriority="68" w:unhideWhenUsed="0"/>
-    <w:lsdException w:name="Medium Grid 3 Accent 5" w:semiHidden="0" w:uiPriority="69" w:unhideWhenUsed="0"/>
-    <w:lsdException w:name="Dark List Accent 5" w:semiHidden="0" w:uiPriority="70" w:unhideWhenUsed="0"/>
-    <w:lsdException w:name="Colorful Shading Accent 5" w:semiHidden="0" w:uiPriority="71" w:unhideWhenUsed="0"/>
-    <w:lsdException w:name="Colorful List Accent 5" w:semiHidden="0" w:uiPriority="72" w:unhideWhenUsed="0"/>
-    <w:lsdException w:name="Colorful Grid Accent 5" w:semiHidden="0" w:uiPriority="73" w:unhideWhenUsed="0"/>
-    <w:lsdException w:name="Light Shading Accent 6" w:semiHidden="0" w:uiPriority="60" w:unhideWhenUsed="0"/>
-    <w:lsdException w:name="Light List Accent 6" w:semiHidden="0" w:uiPriority="61" w:unhideWhenUsed="0"/>
-    <w:lsdException w:name="Light Grid Accent 6" w:semiHidden="0" w:uiPriority="62" w:unhideWhenUsed="0"/>
-    <w:lsdException w:name="Medium Shading 1 Accent 6" w:semiHidden="0" w:uiPriority="63" w:unhideWhenUsed="0"/>
-    <w:lsdException w:name="Medium Shading 2 Accent 6" w:semiHidden="0" w:uiPriority="64" w:unhideWhenUsed="0"/>
-    <w:lsdException w:name="Medium List 1 Accent 6" w:semiHidden="0" w:uiPriority="65" w:unhideWhenUsed="0"/>
-    <w:lsdException w:name="Medium List 2 Accent 6" w:semiHidden="0" w:uiPriority="66" w:unhideWhenUsed="0"/>
-    <w:lsdException w:name="Medium Grid 1 Accent 6" w:semiHidden="0" w:uiPriority="67" w:unhideWhenUsed="0"/>
-    <w:lsdException w:name="Medium Grid 2 Accent 6" w:semiHidden="0" w:uiPriority="68" w:unhideWhenUsed="0"/>
-    <w:lsdException w:name="Medium Grid 3 Accent 6" w:semiHidden="0" w:uiPriority="69" w:unhideWhenUsed="0"/>
-    <w:lsdException w:name="Dark List Accent 6" w:semiHidden="0" w:uiPriority="70" w:unhideWhenUsed="0"/>
-    <w:lsdException w:name="Colorful Shading Accent 6" w:semiHidden="0" w:uiPriority="71" w:unhideWhenUsed="0"/>
-    <w:lsdException w:name="Colorful List Accent 6" w:semiHidden="0" w:uiPriority="72" w:unhideWhenUsed="0"/>
-    <w:lsdException w:name="Colorful Grid Accent 6" w:semiHidden="0" w:uiPriority="73" w:unhideWhenUsed="0"/>
-    <w:lsdException w:name="Subtle Emphasis" w:semiHidden="0" w:uiPriority="19" w:unhideWhenUsed="0" w:qFormat="1"/>
-    <w:lsdException w:name="Intense Emphasis" w:semiHidden="0" w:uiPriority="21" w:unhideWhenUsed="0" w:qFormat="1"/>
-    <w:lsdException w:name="Subtle Reference" w:semiHidden="0" w:uiPriority="31" w:unhideWhenUsed="0" w:qFormat="1"/>
-    <w:lsdException w:name="Intense Reference" w:semiHidden="0" w:uiPriority="32" w:unhideWhenUsed="0" w:qFormat="1"/>
-    <w:lsdException w:name="Book Title" w:semiHidden="0" w:uiPriority="33" w:unhideWhenUsed="0" w:qFormat="1"/>
-    <w:lsdException w:name="Bibliography" w:uiPriority="37"/>
-    <w:lsdException w:name="TOC Heading" w:uiPriority="39" w:qFormat="1"/>
+  <w:latentStyles w:defLockedState="0" w:defUIPriority="99" w:defSemiHidden="0" w:defUnhideWhenUsed="0" w:defQFormat="0" w:count="371">
+    <w:lsdException w:name="Normal" w:uiPriority="0" w:qFormat="1"/>
+    <w:lsdException w:name="heading 1" w:uiPriority="9" w:qFormat="1"/>
+    <w:lsdException w:name="heading 2" w:semiHidden="1" w:uiPriority="9" w:unhideWhenUsed="1" w:qFormat="1"/>
+    <w:lsdException w:name="heading 3" w:semiHidden="1" w:uiPriority="9" w:unhideWhenUsed="1" w:qFormat="1"/>
+    <w:lsdException w:name="heading 4" w:semiHidden="1" w:uiPriority="9" w:unhideWhenUsed="1" w:qFormat="1"/>
+    <w:lsdException w:name="heading 5" w:semiHidden="1" w:uiPriority="9" w:unhideWhenUsed="1" w:qFormat="1"/>
+    <w:lsdException w:name="heading 6" w:semiHidden="1" w:uiPriority="9" w:unhideWhenUsed="1" w:qFormat="1"/>
+    <w:lsdException w:name="heading 7" w:semiHidden="1" w:uiPriority="9" w:unhideWhenUsed="1" w:qFormat="1"/>
+    <w:lsdException w:name="heading 8" w:semiHidden="1" w:uiPriority="9" w:unhideWhenUsed="1" w:qFormat="1"/>
+    <w:lsdException w:name="heading 9" w:semiHidden="1" w:uiPriority="9" w:unhideWhenUsed="1" w:qFormat="1"/>
+    <w:lsdException w:name="index 1" w:semiHidden="1" w:unhideWhenUsed="1"/>
+    <w:lsdException w:name="index 2" w:semiHidden="1" w:unhideWhenUsed="1"/>
+    <w:lsdException w:name="index 3" w:semiHidden="1" w:unhideWhenUsed="1"/>
+    <w:lsdException w:name="index 4" w:semiHidden="1" w:unhideWhenUsed="1"/>
+    <w:lsdException w:name="index 5" w:semiHidden="1" w:unhideWhenUsed="1"/>
+    <w:lsdException w:name="index 6" w:semiHidden="1" w:unhideWhenUsed="1"/>
+    <w:lsdException w:name="index 7" w:semiHidden="1" w:unhideWhenUsed="1"/>
+    <w:lsdException w:name="index 8" w:semiHidden="1" w:unhideWhenUsed="1"/>
+    <w:lsdException w:name="index 9" w:semiHidden="1" w:unhideWhenUsed="1"/>
+    <w:lsdException w:name="toc 1" w:semiHidden="1" w:uiPriority="39" w:unhideWhenUsed="1"/>
+    <w:lsdException w:name="toc 2" w:semiHidden="1" w:uiPriority="39" w:unhideWhenUsed="1"/>
+    <w:lsdException w:name="toc 3" w:semiHidden="1" w:uiPriority="39" w:unhideWhenUsed="1"/>
+    <w:lsdException w:name="toc 4" w:semiHidden="1" w:uiPriority="39" w:unhideWhenUsed="1"/>
+    <w:lsdException w:name="toc 5" w:semiHidden="1" w:uiPriority="39" w:unhideWhenUsed="1"/>
+    <w:lsdException w:name="toc 6" w:semiHidden="1" w:uiPriority="39" w:unhideWhenUsed="1"/>
+    <w:lsdException w:name="toc 7" w:semiHidden="1" w:uiPriority="39" w:unhideWhenUsed="1"/>
+    <w:lsdException w:name="toc 8" w:semiHidden="1" w:uiPriority="39" w:unhideWhenUsed="1"/>
+    <w:lsdException w:name="toc 9" w:semiHidden="1" w:uiPriority="39" w:unhideWhenUsed="1"/>
+    <w:lsdException w:name="Normal Indent" w:semiHidden="1" w:unhideWhenUsed="1"/>
+    <w:lsdException w:name="footnote text" w:semiHidden="1" w:unhideWhenUsed="1"/>
+    <w:lsdException w:name="annotation text" w:semiHidden="1" w:unhideWhenUsed="1"/>
+    <w:lsdException w:name="header" w:semiHidden="1" w:unhideWhenUsed="1"/>
+    <w:lsdException w:name="footer" w:semiHidden="1" w:unhideWhenUsed="1"/>
+    <w:lsdException w:name="index heading" w:semiHidden="1" w:unhideWhenUsed="1"/>
+    <w:lsdException w:name="caption" w:semiHidden="1" w:uiPriority="35" w:unhideWhenUsed="1" w:qFormat="1"/>
+    <w:lsdException w:name="table of figures" w:semiHidden="1" w:unhideWhenUsed="1"/>
+    <w:lsdException w:name="envelope address" w:semiHidden="1" w:unhideWhenUsed="1"/>
+    <w:lsdException w:name="envelope return" w:semiHidden="1" w:unhideWhenUsed="1"/>
+    <w:lsdException w:name="footnote reference" w:semiHidden="1" w:unhideWhenUsed="1"/>
+    <w:lsdException w:name="annotation reference" w:semiHidden="1" w:unhideWhenUsed="1"/>
+    <w:lsdException w:name="line number" w:semiHidden="1" w:unhideWhenUsed="1"/>
+    <w:lsdException w:name="page number" w:semiHidden="1" w:unhideWhenUsed="1"/>
+    <w:lsdException w:name="endnote reference" w:semiHidden="1" w:unhideWhenUsed="1"/>
+    <w:lsdException w:name="endnote text" w:semiHidden="1" w:unhideWhenUsed="1"/>
+    <w:lsdException w:name="table of authorities" w:semiHidden="1" w:unhideWhenUsed="1"/>
+    <w:lsdException w:name="macro" w:semiHidden="1" w:unhideWhenUsed="1"/>
+    <w:lsdException w:name="toa heading" w:semiHidden="1" w:unhideWhenUsed="1"/>
+    <w:lsdException w:name="List" w:semiHidden="1" w:unhideWhenUsed="1"/>
+    <w:lsdException w:name="List Bullet" w:semiHidden="1" w:unhideWhenUsed="1"/>
+    <w:lsdException w:name="List Number" w:semiHidden="1" w:unhideWhenUsed="1"/>
+    <w:lsdException w:name="List 2" w:semiHidden="1" w:unhideWhenUsed="1"/>
+    <w:lsdException w:name="List 3" w:semiHidden="1" w:unhideWhenUsed="1"/>
+    <w:lsdException w:name="List 4" w:semiHidden="1" w:unhideWhenUsed="1"/>
+    <w:lsdException w:name="List 5" w:semiHidden="1" w:unhideWhenUsed="1"/>
+    <w:lsdException w:name="List Bullet 2" w:semiHidden="1" w:unhideWhenUsed="1"/>
+    <w:lsdException w:name="List Bullet 3" w:semiHidden="1" w:unhideWhenUsed="1"/>
+    <w:lsdException w:name="List Bullet 4" w:semiHidden="1" w:unhideWhenUsed="1"/>
+    <w:lsdException w:name="List Bullet 5" w:semiHidden="1" w:unhideWhenUsed="1"/>
+    <w:lsdException w:name="List Number 2" w:semiHidden="1" w:unhideWhenUsed="1"/>
+    <w:lsdException w:name="List Number 3" w:semiHidden="1" w:unhideWhenUsed="1"/>
+    <w:lsdException w:name="List Number 4" w:semiHidden="1" w:unhideWhenUsed="1"/>
+    <w:lsdException w:name="List Number 5" w:semiHidden="1" w:unhideWhenUsed="1"/>
+    <w:lsdException w:name="Title" w:uiPriority="10" w:qFormat="1"/>
+    <w:lsdException w:name="Closing" w:semiHidden="1" w:unhideWhenUsed="1"/>
+    <w:lsdException w:name="Signature" w:semiHidden="1" w:unhideWhenUsed="1"/>
+    <w:lsdException w:name="Default Paragraph Font" w:semiHidden="1" w:uiPriority="1" w:unhideWhenUsed="1"/>
+    <w:lsdException w:name="Body Text" w:semiHidden="1" w:unhideWhenUsed="1"/>
+    <w:lsdException w:name="Body Text Indent" w:semiHidden="1" w:unhideWhenUsed="1"/>
+    <w:lsdException w:name="List Continue" w:semiHidden="1" w:unhideWhenUsed="1"/>
+    <w:lsdException w:name="List Continue 2" w:semiHidden="1" w:unhideWhenUsed="1"/>
+    <w:lsdException w:name="List Continue 3" w:semiHidden="1" w:unhideWhenUsed="1"/>
+    <w:lsdException w:name="List Continue 4" w:semiHidden="1" w:unhideWhenUsed="1"/>
+    <w:lsdException w:name="List Continue 5" w:semiHidden="1" w:unhideWhenUsed="1"/>
+    <w:lsdException w:name="Message Header" w:semiHidden="1" w:unhideWhenUsed="1"/>
+    <w:lsdException w:name="Subtitle" w:uiPriority="11" w:qFormat="1"/>
+    <w:lsdException w:name="Salutation" w:semiHidden="1" w:unhideWhenUsed="1"/>
+    <w:lsdException w:name="Date" w:semiHidden="1" w:unhideWhenUsed="1"/>
+    <w:lsdException w:name="Body Text First Indent" w:semiHidden="1" w:unhideWhenUsed="1"/>
+    <w:lsdException w:name="Body Text First Indent 2" w:semiHidden="1" w:unhideWhenUsed="1"/>
+    <w:lsdException w:name="Note Heading" w:semiHidden="1" w:unhideWhenUsed="1"/>
+    <w:lsdException w:name="Body Text 2" w:semiHidden="1" w:unhideWhenUsed="1"/>
+    <w:lsdException w:name="Body Text 3" w:semiHidden="1" w:unhideWhenUsed="1"/>
+    <w:lsdException w:name="Body Text Indent 2" w:semiHidden="1" w:unhideWhenUsed="1"/>
+    <w:lsdException w:name="Body Text Indent 3" w:semiHidden="1" w:unhideWhenUsed="1"/>
+    <w:lsdException w:name="Block Text" w:semiHidden="1" w:unhideWhenUsed="1"/>
+    <w:lsdException w:name="Hyperlink" w:semiHidden="1" w:unhideWhenUsed="1"/>
+    <w:lsdException w:name="FollowedHyperlink" w:semiHidden="1" w:unhideWhenUsed="1"/>
+    <w:lsdException w:name="Strong" w:uiPriority="22" w:qFormat="1"/>
+    <w:lsdException w:name="Emphasis" w:uiPriority="20" w:qFormat="1"/>
+    <w:lsdException w:name="Document Map" w:semiHidden="1" w:unhideWhenUsed="1"/>
+    <w:lsdException w:name="Plain Text" w:semiHidden="1" w:unhideWhenUsed="1"/>
+    <w:lsdException w:name="E-mail Signature" w:semiHidden="1" w:unhideWhenUsed="1"/>
+    <w:lsdException w:name="HTML Top of Form" w:semiHidden="1" w:unhideWhenUsed="1"/>
+    <w:lsdException w:name="HTML Bottom of Form" w:semiHidden="1" w:unhideWhenUsed="1"/>
+    <w:lsdException w:name="Normal (Web)" w:semiHidden="1" w:unhideWhenUsed="1"/>
+    <w:lsdException w:name="HTML Acronym" w:semiHidden="1" w:unhideWhenUsed="1"/>
+    <w:lsdException w:name="HTML Address" w:semiHidden="1" w:unhideWhenUsed="1"/>
+    <w:lsdException w:name="HTML Cite" w:semiHidden="1" w:unhideWhenUsed="1"/>
+    <w:lsdException w:name="HTML Code" w:semiHidden="1" w:unhideWhenUsed="1"/>
+    <w:lsdException w:name="HTML Definition" w:semiHidden="1" w:unhideWhenUsed="1"/>
+    <w:lsdException w:name="HTML Keyboard" w:semiHidden="1" w:unhideWhenUsed="1"/>
+    <w:lsdException w:name="HTML Preformatted" w:semiHidden="1" w:unhideWhenUsed="1"/>
+    <w:lsdException w:name="HTML Sample" w:semiHidden="1" w:unhideWhenUsed="1"/>
+    <w:lsdException w:name="HTML Typewriter" w:semiHidden="1" w:unhideWhenUsed="1"/>
+    <w:lsdException w:name="HTML Variable" w:semiHidden="1" w:unhideWhenUsed="1"/>
+    <w:lsdException w:name="Normal Table" w:semiHidden="1" w:unhideWhenUsed="1"/>
+    <w:lsdException w:name="annotation subject" w:semiHidden="1" w:unhideWhenUsed="1"/>
+    <w:lsdException w:name="No List" w:semiHidden="1" w:unhideWhenUsed="1"/>
+    <w:lsdException w:name="Outline List 1" w:semiHidden="1" w:unhideWhenUsed="1"/>
+    <w:lsdException w:name="Outline List 2" w:semiHidden="1" w:unhideWhenUsed="1"/>
+    <w:lsdException w:name="Outline List 3" w:semiHidden="1" w:unhideWhenUsed="1"/>
+    <w:lsdException w:name="Table Simple 1" w:semiHidden="1" w:unhideWhenUsed="1"/>
+    <w:lsdException w:name="Table Simple 2" w:semiHidden="1" w:unhideWhenUsed="1"/>
+    <w:lsdException w:name="Table Simple 3" w:semiHidden="1" w:unhideWhenUsed="1"/>
+    <w:lsdException w:name="Table Classic 1" w:semiHidden="1" w:unhideWhenUsed="1"/>
+    <w:lsdException w:name="Table Classic 2" w:semiHidden="1" w:unhideWhenUsed="1"/>
+    <w:lsdException w:name="Table Classic 3" w:semiHidden="1" w:unhideWhenUsed="1"/>
+    <w:lsdException w:name="Table Classic 4" w:semiHidden="1" w:unhideWhenUsed="1"/>
+    <w:lsdException w:name="Table Colorful 1" w:semiHidden="1" w:unhideWhenUsed="1"/>
+    <w:lsdException w:name="Table Colorful 2" w:semiHidden="1" w:unhideWhenUsed="1"/>
+    <w:lsdException w:name="Table Colorful 3" w:semiHidden="1" w:unhideWhenUsed="1"/>
+    <w:lsdException w:name="Table Columns 1" w:semiHidden="1" w:unhideWhenUsed="1"/>
+    <w:lsdException w:name="Table Columns 2" w:semiHidden="1" w:unhideWhenUsed="1"/>
+    <w:lsdException w:name="Table Columns 3" w:semiHidden="1" w:unhideWhenUsed="1"/>
+    <w:lsdException w:name="Table Columns 4" w:semiHidden="1" w:unhideWhenUsed="1"/>
+    <w:lsdException w:name="Table Columns 5" w:semiHidden="1" w:unhideWhenUsed="1"/>
+    <w:lsdException w:name="Table Grid 1" w:semiHidden="1" w:unhideWhenUsed="1"/>
+    <w:lsdException w:name="Table Grid 2" w:semiHidden="1" w:unhideWhenUsed="1"/>
+    <w:lsdException w:name="Table Grid 3" w:semiHidden="1" w:unhideWhenUsed="1"/>
+    <w:lsdException w:name="Table Grid 4" w:semiHidden="1" w:unhideWhenUsed="1"/>
+    <w:lsdException w:name="Table Grid 5" w:semiHidden="1" w:unhideWhenUsed="1"/>
+    <w:lsdException w:name="Table Grid 6" w:semiHidden="1" w:unhideWhenUsed="1"/>
+    <w:lsdException w:name="Table Grid 7" w:semiHidden="1" w:unhideWhenUsed="1"/>
+    <w:lsdException w:name="Table Grid 8" w:semiHidden="1" w:unhideWhenUsed="1"/>
+    <w:lsdException w:name="Table List 1" w:semiHidden="1" w:unhideWhenUsed="1"/>
+    <w:lsdException w:name="Table List 2" w:semiHidden="1" w:unhideWhenUsed="1"/>
+    <w:lsdException w:name="Table List 3" w:semiHidden="1" w:unhideWhenUsed="1"/>
+    <w:lsdException w:name="Table List 4" w:semiHidden="1" w:unhideWhenUsed="1"/>
+    <w:lsdException w:name="Table List 5" w:semiHidden="1" w:unhideWhenUsed="1"/>
+    <w:lsdException w:name="Table List 6" w:semiHidden="1" w:unhideWhenUsed="1"/>
+    <w:lsdException w:name="Table List 7" w:semiHidden="1" w:unhideWhenUsed="1"/>
+    <w:lsdException w:name="Table List 8" w:semiHidden="1" w:unhideWhenUsed="1"/>
+    <w:lsdException w:name="Table 3D effects 1" w:semiHidden="1" w:unhideWhenUsed="1"/>
+    <w:lsdException w:name="Table 3D effects 2" w:semiHidden="1" w:unhideWhenUsed="1"/>
+    <w:lsdException w:name="Table 3D effects 3" w:semiHidden="1" w:unhideWhenUsed="1"/>
+    <w:lsdException w:name="Table Contemporary" w:semiHidden="1" w:unhideWhenUsed="1"/>
+    <w:lsdException w:name="Table Elegant" w:semiHidden="1" w:unhideWhenUsed="1"/>
+    <w:lsdException w:name="Table Professional" w:semiHidden="1" w:unhideWhenUsed="1"/>
+    <w:lsdException w:name="Table Subtle 1" w:semiHidden="1" w:unhideWhenUsed="1"/>
+    <w:lsdException w:name="Table Subtle 2" w:semiHidden="1" w:unhideWhenUsed="1"/>
+    <w:lsdException w:name="Table Web 1" w:semiHidden="1" w:unhideWhenUsed="1"/>
+    <w:lsdException w:name="Table Web 2" w:semiHidden="1" w:unhideWhenUsed="1"/>
+    <w:lsdException w:name="Table Web 3" w:semiHidden="1" w:unhideWhenUsed="1"/>
+    <w:lsdException w:name="Balloon Text" w:semiHidden="1" w:unhideWhenUsed="1"/>
+    <w:lsdException w:name="Table Grid" w:uiPriority="39"/>
+    <w:lsdException w:name="Table Theme" w:semiHidden="1" w:unhideWhenUsed="1"/>
+    <w:lsdException w:name="Placeholder Text" w:semiHidden="1"/>
+    <w:lsdException w:name="No Spacing" w:uiPriority="1" w:qFormat="1"/>
+    <w:lsdException w:name="Light Shading" w:uiPriority="60"/>
+    <w:lsdException w:name="Light List" w:uiPriority="61"/>
+    <w:lsdException w:name="Light Grid" w:uiPriority="62"/>
+    <w:lsdException w:name="Medium Shading 1" w:uiPriority="63"/>
+    <w:lsdException w:name="Medium Shading 2" w:uiPriority="64"/>
+    <w:lsdException w:name="Medium List 1" w:uiPriority="65"/>
+    <w:lsdException w:name="Medium List 2" w:uiPriority="66"/>
+    <w:lsdException w:name="Medium Grid 1" w:uiPriority="67"/>
+    <w:lsdException w:name="Medium Grid 2" w:uiPriority="68"/>
+    <w:lsdException w:name="Medium Grid 3" w:uiPriority="69"/>
+    <w:lsdException w:name="Dark List" w:uiPriority="70"/>
+    <w:lsdException w:name="Colorful Shading" w:uiPriority="71"/>
+    <w:lsdException w:name="Colorful List" w:uiPriority="72"/>
+    <w:lsdException w:name="Colorful Grid" w:uiPriority="73"/>
+    <w:lsdException w:name="Light Shading Accent 1" w:uiPriority="60"/>
+    <w:lsdException w:name="Light List Accent 1" w:uiPriority="61"/>
+    <w:lsdException w:name="Light Grid Accent 1" w:uiPriority="62"/>
+    <w:lsdException w:name="Medium Shading 1 Accent 1" w:uiPriority="63"/>
+    <w:lsdException w:name="Medium Shading 2 Accent 1" w:uiPriority="64"/>
+    <w:lsdException w:name="Medium List 1 Accent 1" w:uiPriority="65"/>
+    <w:lsdException w:name="Revision" w:semiHidden="1"/>
+    <w:lsdException w:name="List Paragraph" w:uiPriority="34" w:qFormat="1"/>
+    <w:lsdException w:name="Quote" w:uiPriority="29" w:qFormat="1"/>
+    <w:lsdException w:name="Intense Quote" w:uiPriority="30" w:qFormat="1"/>
+    <w:lsdException w:name="Medium List 2 Accent 1" w:uiPriority="66"/>
+    <w:lsdException w:name="Medium Grid 1 Accent 1" w:uiPriority="67"/>
+    <w:lsdException w:name="Medium Grid 2 Accent 1" w:uiPriority="68"/>
+    <w:lsdException w:name="Medium Grid 3 Accent 1" w:uiPriority="69"/>
+    <w:lsdException w:name="Dark List Accent 1" w:uiPriority="70"/>
+    <w:lsdException w:name="Colorful Shading Accent 1" w:uiPriority="71"/>
+    <w:lsdException w:name="Colorful List Accent 1" w:uiPriority="72"/>
+    <w:lsdException w:name="Colorful Grid Accent 1" w:uiPriority="73"/>
+    <w:lsdException w:name="Light Shading Accent 2" w:uiPriority="60"/>
+    <w:lsdException w:name="Light List Accent 2" w:uiPriority="61"/>
+    <w:lsdException w:name="Light Grid Accent 2" w:uiPriority="62"/>
+    <w:lsdException w:name="Medium Shading 1 Accent 2" w:uiPriority="63"/>
+    <w:lsdException w:name="Medium Shading 2 Accent 2" w:uiPriority="64"/>
+    <w:lsdException w:name="Medium List 1 Accent 2" w:uiPriority="65"/>
+    <w:lsdException w:name="Medium List 2 Accent 2" w:uiPriority="66"/>
+    <w:lsdException w:name="Medium Grid 1 Accent 2" w:uiPriority="67"/>
+    <w:lsdException w:name="Medium Grid 2 Accent 2" w:uiPriority="68"/>
+    <w:lsdException w:name="Medium Grid 3 Accent 2" w:uiPriority="69"/>
+    <w:lsdException w:name="Dark List Accent 2" w:uiPriority="70"/>
+    <w:lsdException w:name="Colorful Shading Accent 2" w:uiPriority="71"/>
+    <w:lsdException w:name="Colorful List Accent 2" w:uiPriority="72"/>
+    <w:lsdException w:name="Colorful Grid Accent 2" w:uiPriority="73"/>
+    <w:lsdException w:name="Light Shading Accent 3" w:uiPriority="60"/>
+    <w:lsdException w:name="Light List Accent 3" w:uiPriority="61"/>
+    <w:lsdException w:name="Light Grid Accent 3" w:uiPriority="62"/>
+    <w:lsdException w:name="Medium Shading 1 Accent 3" w:uiPriority="63"/>
+    <w:lsdException w:name="Medium Shading 2 Accent 3" w:uiPriority="64"/>
+    <w:lsdException w:name="Medium List 1 Accent 3" w:uiPriority="65"/>
+    <w:lsdException w:name="Medium List 2 Accent 3" w:uiPriority="66"/>
+    <w:lsdException w:name="Medium Grid 1 Accent 3" w:uiPriority="67"/>
+    <w:lsdException w:name="Medium Grid 2 Accent 3" w:uiPriority="68"/>
+    <w:lsdException w:name="Medium Grid 3 Accent 3" w:uiPriority="69"/>
+    <w:lsdException w:name="Dark List Accent 3" w:uiPriority="70"/>
+    <w:lsdException w:name="Colorful Shading Accent 3" w:uiPriority="71"/>
+    <w:lsdException w:name="Colorful List Accent 3" w:uiPriority="72"/>
+    <w:lsdException w:name="Colorful Grid Accent 3" w:uiPriority="73"/>
+    <w:lsdException w:name="Light Shading Accent 4" w:uiPriority="60"/>
+    <w:lsdException w:name="Light List Accent 4" w:uiPriority="61"/>
+    <w:lsdException w:name="Light Grid Accent 4" w:uiPriority="62"/>
+    <w:lsdException w:name="Medium Shading 1 Accent 4" w:uiPriority="63"/>
+    <w:lsdException w:name="Medium Shading 2 Accent 4" w:uiPriority="64"/>
+    <w:lsdException w:name="Medium List 1 Accent 4" w:uiPriority="65"/>
+    <w:lsdException w:name="Medium List 2 Accent 4" w:uiPriority="66"/>
+    <w:lsdException w:name="Medium Grid 1 Accent 4" w:uiPriority="67"/>
+    <w:lsdException w:name="Medium Grid 2 Accent 4" w:uiPriority="68"/>
+    <w:lsdException w:name="Medium Grid 3 Accent 4" w:uiPriority="69"/>
+    <w:lsdException w:name="Dark List Accent 4" w:uiPriority="70"/>
+    <w:lsdException w:name="Colorful Shading Accent 4" w:uiPriority="71"/>
+    <w:lsdException w:name="Colorful List Accent 4" w:uiPriority="72"/>
+    <w:lsdException w:name="Colorful Grid Accent 4" w:uiPriority="73"/>
+    <w:lsdException w:name="Light Shading Accent 5" w:uiPriority="60"/>
+    <w:lsdException w:name="Light List Accent 5" w:uiPriority="61"/>
+    <w:lsdException w:name="Light Grid Accent 5" w:uiPriority="62"/>
+    <w:lsdException w:name="Medium Shading 1 Accent 5" w:uiPriority="63"/>
+    <w:lsdException w:name="Medium Shading 2 Accent 5" w:uiPriority="64"/>
+    <w:lsdException w:name="Medium List 1 Accent 5" w:uiPriority="65"/>
+    <w:lsdException w:name="Medium List 2 Accent 5" w:uiPriority="66"/>
+    <w:lsdException w:name="Medium Grid 1 Accent 5" w:uiPriority="67"/>
+    <w:lsdException w:name="Medium Grid 2 Accent 5" w:uiPriority="68"/>
+    <w:lsdException w:name="Medium Grid 3 Accent 5" w:uiPriority="69"/>
+    <w:lsdException w:name="Dark List Accent 5" w:uiPriority="70"/>
+    <w:lsdException w:name="Colorful Shading Accent 5" w:uiPriority="71"/>
+    <w:lsdException w:name="Colorful List Accent 5" w:uiPriority="72"/>
+    <w:lsdException w:name="Colorful Grid Accent 5" w:uiPriority="73"/>
+    <w:lsdException w:name="Light Shading Accent 6" w:uiPriority="60"/>
+    <w:lsdException w:name="Light List Accent 6" w:uiPriority="61"/>
+    <w:lsdException w:name="Light Grid Accent 6" w:uiPriority="62"/>
+    <w:lsdException w:name="Medium Shading 1 Accent 6" w:uiPriority="63"/>
+    <w:lsdException w:name="Medium Shading 2 Accent 6" w:uiPriority="64"/>
+    <w:lsdException w:name="Medium List 1 Accent 6" w:uiPriority="65"/>
+    <w:lsdException w:name="Medium List 2 Accent 6" w:uiPriority="66"/>
+    <w:lsdException w:name="Medium Grid 1 Accent 6" w:uiPriority="67"/>
+    <w:lsdException w:name="Medium Grid 2 Accent 6" w:uiPriority="68"/>
+    <w:lsdException w:name="Medium Grid 3 Accent 6" w:uiPriority="69"/>
+    <w:lsdException w:name="Dark List Accent 6" w:uiPriority="70"/>
+    <w:lsdException w:name="Colorful Shading Accent 6" w:uiPriority="71"/>
+    <w:lsdException w:name="Colorful List Accent 6" w:uiPriority="72"/>
+    <w:lsdException w:name="Colorful Grid Accent 6" w:uiPriority="73"/>
+    <w:lsdException w:name="Subtle Emphasis" w:uiPriority="19" w:qFormat="1"/>
+    <w:lsdException w:name="Intense Emphasis" w:uiPriority="21" w:qFormat="1"/>
+    <w:lsdException w:name="Subtle Reference" w:uiPriority="31" w:qFormat="1"/>
+    <w:lsdException w:name="Intense Reference" w:uiPriority="32" w:qFormat="1"/>
+    <w:lsdException w:name="Book Title" w:uiPriority="33" w:qFormat="1"/>
+    <w:lsdException w:name="Bibliography" w:semiHidden="1" w:uiPriority="37" w:unhideWhenUsed="1"/>
+    <w:lsdException w:name="TOC Heading" w:semiHidden="1" w:uiPriority="39" w:unhideWhenUsed="1" w:qFormat="1"/>
+    <w:lsdException w:name="Plain Table 1" w:uiPriority="41"/>
+    <w:lsdException w:name="Plain Table 2" w:uiPriority="42"/>
+    <w:lsdException w:name="Plain Table 3" w:uiPriority="43"/>
+    <w:lsdException w:name="Plain Table 4" w:uiPriority="44"/>
+    <w:lsdException w:name="Plain Table 5" w:uiPriority="45"/>
+    <w:lsdException w:name="Grid Table Light" w:uiPriority="40"/>
+    <w:lsdException w:name="Grid Table 1 Light" w:uiPriority="46"/>
+    <w:lsdException w:name="Grid Table 2" w:uiPriority="47"/>
+    <w:lsdException w:name="Grid Table 3" w:uiPriority="48"/>
+    <w:lsdException w:name="Grid Table 4" w:uiPriority="49"/>
+    <w:lsdException w:name="Grid Table 5 Dark" w:uiPriority="50"/>
+    <w:lsdException w:name="Grid Table 6 Colorful" w:uiPriority="51"/>
+    <w:lsdException w:name="Grid Table 7 Colorful" w:uiPriority="52"/>
+    <w:lsdException w:name="Grid Table 1 Light Accent 1" w:uiPriority="46"/>
+    <w:lsdException w:name="Grid Table 2 Accent 1" w:uiPriority="47"/>
+    <w:lsdException w:name="Grid Table 3 Accent 1" w:uiPriority="48"/>
+    <w:lsdException w:name="Grid Table 4 Accent 1" w:uiPriority="49"/>
+    <w:lsdException w:name="Grid Table 5 Dark Accent 1" w:uiPriority="50"/>
+    <w:lsdException w:name="Grid Table 6 Colorful Accent 1" w:uiPriority="51"/>
+    <w:lsdException w:name="Grid Table 7 Colorful Accent 1" w:uiPriority="52"/>
+    <w:lsdException w:name="Grid Table 1 Light Accent 2" w:uiPriority="46"/>
+    <w:lsdException w:name="Grid Table 2 Accent 2" w:uiPriority="47"/>
+    <w:lsdException w:name="Grid Table 3 Accent 2" w:uiPriority="48"/>
+    <w:lsdException w:name="Grid Table 4 Accent 2" w:uiPriority="49"/>
+    <w:lsdException w:name="Grid Table 5 Dark Accent 2" w:uiPriority="50"/>
+    <w:lsdException w:name="Grid Table 6 Colorful Accent 2" w:uiPriority="51"/>
+    <w:lsdException w:name="Grid Table 7 Colorful Accent 2" w:uiPriority="52"/>
+    <w:lsdException w:name="Grid Table 1 Light Accent 3" w:uiPriority="46"/>
+    <w:lsdException w:name="Grid Table 2 Accent 3" w:uiPriority="47"/>
+    <w:lsdException w:name="Grid Table 3 Accent 3" w:uiPriority="48"/>
+    <w:lsdException w:name="Grid Table 4 Accent 3" w:uiPriority="49"/>
+    <w:lsdException w:name="Grid Table 5 Dark Accent 3" w:uiPriority="50"/>
+    <w:lsdException w:name="Grid Table 6 Colorful Accent 3" w:uiPriority="51"/>
+    <w:lsdException w:name="Grid Table 7 Colorful Accent 3" w:uiPriority="52"/>
+    <w:lsdException w:name="Grid Table 1 Light Accent 4" w:uiPriority="46"/>
+    <w:lsdException w:name="Grid Table 2 Accent 4" w:uiPriority="47"/>
+    <w:lsdException w:name="Grid Table 3 Accent 4" w:uiPriority="48"/>
+    <w:lsdException w:name="Grid Table 4 Accent 4" w:uiPriority="49"/>
+    <w:lsdException w:name="Grid Table 5 Dark Accent 4" w:uiPriority="50"/>
+    <w:lsdException w:name="Grid Table 6 Colorful Accent 4" w:uiPriority="51"/>
+    <w:lsdException w:name="Grid Table 7 Colorful Accent 4" w:uiPriority="52"/>
+    <w:lsdException w:name="Grid Table 1 Light Accent 5" w:uiPriority="46"/>
+    <w:lsdException w:name="Grid Table 2 Accent 5" w:uiPriority="47"/>
+    <w:lsdException w:name="Grid Table 3 Accent 5" w:uiPriority="48"/>
+    <w:lsdException w:name="Grid Table 4 Accent 5" w:uiPriority="49"/>
+    <w:lsdException w:name="Grid Table 5 Dark Accent 5" w:uiPriority="50"/>
+    <w:lsdException w:name="Grid Table 6 Colorful Accent 5" w:uiPriority="51"/>
+    <w:lsdException w:name="Grid Table 7 Colorful Accent 5" w:uiPriority="52"/>
+    <w:lsdException w:name="Grid Table 1 Light Accent 6" w:uiPriority="46"/>
+    <w:lsdException w:name="Grid Table 2 Accent 6" w:uiPriority="47"/>
+    <w:lsdException w:name="Grid Table 3 Accent 6" w:uiPriority="48"/>
+    <w:lsdException w:name="Grid Table 4 Accent 6" w:uiPriority="49"/>
+    <w:lsdException w:name="Grid Table 5 Dark Accent 6" w:uiPriority="50"/>
+    <w:lsdException w:name="Grid Table 6 Colorful Accent 6" w:uiPriority="51"/>
+    <w:lsdException w:name="Grid Table 7 Colorful Accent 6" w:uiPriority="52"/>
+    <w:lsdException w:name="List Table 1 Light" w:uiPriority="46"/>
+    <w:lsdException w:name="List Table 2" w:uiPriority="47"/>
+    <w:lsdException w:name="List Table 3" w:uiPriority="48"/>
+    <w:lsdException w:name="List Table 4" w:uiPriority="49"/>
+    <w:lsdException w:name="List Table 5 Dark" w:uiPriority="50"/>
+    <w:lsdException w:name="List Table 6 Colorful" w:uiPriority="51"/>
+    <w:lsdException w:name="List Table 7 Colorful" w:uiPriority="52"/>
+    <w:lsdException w:name="List Table 1 Light Accent 1" w:uiPriority="46"/>
+    <w:lsdException w:name="List Table 2 Accent 1" w:uiPriority="47"/>
+    <w:lsdException w:name="List Table 3 Accent 1" w:uiPriority="48"/>
+    <w:lsdException w:name="List Table 4 Accent 1" w:uiPriority="49"/>
+    <w:lsdException w:name="List Table 5 Dark Accent 1" w:uiPriority="50"/>
+    <w:lsdException w:name="List Table 6 Colorful Accent 1" w:uiPriority="51"/>
+    <w:lsdException w:name="List Table 7 Colorful Accent 1" w:uiPriority="52"/>
+    <w:lsdException w:name="List Table 1 Light Accent 2" w:uiPriority="46"/>
+    <w:lsdException w:name="List Table 2 Accent 2" w:uiPriority="47"/>
+    <w:lsdException w:name="List Table 3 Accent 2" w:uiPriority="48"/>
+    <w:lsdException w:name="List Table 4 Accent 2" w:uiPriority="49"/>
+    <w:lsdException w:name="List Table 5 Dark Accent 2" w:uiPriority="50"/>
+    <w:lsdException w:name="List Table 6 Colorful Accent 2" w:uiPriority="51"/>
+    <w:lsdException w:name="List Table 7 Colorful Accent 2" w:uiPriority="52"/>
+    <w:lsdException w:name="List Table 1 Light Accent 3" w:uiPriority="46"/>
+    <w:lsdException w:name="List Table 2 Accent 3" w:uiPriority="47"/>
+    <w:lsdException w:name="List Table 3 Accent 3" w:uiPriority="48"/>
+    <w:lsdException w:name="List Table 4 Accent 3" w:uiPriority="49"/>
+    <w:lsdException w:name="List Table 5 Dark Accent 3" w:uiPriority="50"/>
+    <w:lsdException w:name="List Table 6 Colorful Accent 3" w:uiPriority="51"/>
+    <w:lsdException w:name="List Table 7 Colorful Accent 3" w:uiPriority="52"/>
+    <w:lsdException w:name="List Table 1 Light Accent 4" w:uiPriority="46"/>
+    <w:lsdException w:name="List Table 2 Accent 4" w:uiPriority="47"/>
+    <w:lsdException w:name="List Table 3 Accent 4" w:uiPriority="48"/>
+    <w:lsdException w:name="List Table 4 Accent 4" w:uiPriority="49"/>
+    <w:lsdException w:name="List Table 5 Dark Accent 4" w:uiPriority="50"/>
+    <w:lsdException w:name="List Table 6 Colorful Accent 4" w:uiPriority="51"/>
+    <w:lsdException w:name="List Table 7 Colorful Accent 4" w:uiPriority="52"/>
+    <w:lsdException w:name="List Table 1 Light Accent 5" w:uiPriority="46"/>
+    <w:lsdException w:name="List Table 2 Accent 5" w:uiPriority="47"/>
+    <w:lsdException w:name="List Table 3 Accent 5" w:uiPriority="48"/>
+    <w:lsdException w:name="List Table 4 Accent 5" w:uiPriority="49"/>
+    <w:lsdException w:name="List Table 5 Dark Accent 5" w:uiPriority="50"/>
+    <w:lsdException w:name="List Table 6 Colorful Accent 5" w:uiPriority="51"/>
+    <w:lsdException w:name="List Table 7 Colorful Accent 5" w:uiPriority="52"/>
+    <w:lsdException w:name="List Table 1 Light Accent 6" w:uiPriority="46"/>
+    <w:lsdException w:name="List Table 2 Accent 6" w:uiPriority="47"/>
+    <w:lsdException w:name="List Table 3 Accent 6" w:uiPriority="48"/>
+    <w:lsdException w:name="List Table 4 Accent 6" w:uiPriority="49"/>
+    <w:lsdException w:name="List Table 5 Dark Accent 6" w:uiPriority="50"/>
+    <w:lsdException w:name="List Table 6 Colorful Accent 6" w:uiPriority="51"/>
+    <w:lsdException w:name="List Table 7 Colorful Accent 6" w:uiPriority="52"/>
   </w:latentStyles>
   <w:style w:type="paragraph" w:default="1" w:styleId="Normal">
     <w:name w:val="Normal"/>
@@ -46789,7 +47576,6 @@
     <w:uiPriority w:val="99"/>
     <w:semiHidden/>
     <w:unhideWhenUsed/>
-    <w:qFormat/>
     <w:tblPr>
       <w:tblInd w:w="0" w:type="dxa"/>
       <w:tblCellMar>
@@ -46907,17 +47693,10 @@
     <w:tblPr>
       <w:tblStyleRowBandSize w:val="1"/>
       <w:tblStyleColBandSize w:val="1"/>
-      <w:tblInd w:w="0" w:type="dxa"/>
       <w:tblBorders>
         <w:top w:val="single" w:sz="4" w:space="0" w:color="7F7F7F" w:themeColor="text1" w:themeTint="80"/>
         <w:bottom w:val="single" w:sz="4" w:space="0" w:color="7F7F7F" w:themeColor="text1" w:themeTint="80"/>
       </w:tblBorders>
-      <w:tblCellMar>
-        <w:top w:w="0" w:type="dxa"/>
-        <w:left w:w="108" w:type="dxa"/>
-        <w:bottom w:w="0" w:type="dxa"/>
-        <w:right w:w="108" w:type="dxa"/>
-      </w:tblCellMar>
     </w:tblPr>
     <w:tblStylePr w:type="firstRow">
       <w:rPr>
@@ -46998,7 +47777,6 @@
       <w:lang w:eastAsia="da-DK"/>
     </w:rPr>
     <w:tblPr>
-      <w:tblInd w:w="0" w:type="dxa"/>
       <w:tblBorders>
         <w:top w:val="single" w:sz="4" w:space="0" w:color="auto"/>
         <w:left w:val="single" w:sz="4" w:space="0" w:color="auto"/>
@@ -47007,12 +47785,6 @@
         <w:insideH w:val="single" w:sz="4" w:space="0" w:color="auto"/>
         <w:insideV w:val="single" w:sz="4" w:space="0" w:color="auto"/>
       </w:tblBorders>
-      <w:tblCellMar>
-        <w:top w:w="0" w:type="dxa"/>
-        <w:left w:w="108" w:type="dxa"/>
-        <w:bottom w:w="0" w:type="dxa"/>
-        <w:right w:w="108" w:type="dxa"/>
-      </w:tblCellMar>
     </w:tblPr>
   </w:style>
   <w:style w:type="paragraph" w:styleId="Fodnotetekst">
@@ -47254,7 +48026,6 @@
       <w:spacing w:after="0" w:line="240" w:lineRule="auto"/>
     </w:pPr>
     <w:tblPr>
-      <w:tblInd w:w="0" w:type="dxa"/>
       <w:tblBorders>
         <w:top w:val="single" w:sz="4" w:space="0" w:color="BFBFBF" w:themeColor="background1" w:themeShade="BF"/>
         <w:left w:val="single" w:sz="4" w:space="0" w:color="BFBFBF" w:themeColor="background1" w:themeShade="BF"/>
@@ -47263,12 +48034,6 @@
         <w:insideH w:val="single" w:sz="4" w:space="0" w:color="BFBFBF" w:themeColor="background1" w:themeShade="BF"/>
         <w:insideV w:val="single" w:sz="4" w:space="0" w:color="BFBFBF" w:themeColor="background1" w:themeShade="BF"/>
       </w:tblBorders>
-      <w:tblCellMar>
-        <w:top w:w="0" w:type="dxa"/>
-        <w:left w:w="108" w:type="dxa"/>
-        <w:bottom w:w="0" w:type="dxa"/>
-        <w:right w:w="108" w:type="dxa"/>
-      </w:tblCellMar>
     </w:tblPr>
   </w:style>
   <w:style w:type="character" w:customStyle="1" w:styleId="apple-converted-space">
@@ -47302,7 +48067,6 @@
       <w:spacing w:after="0" w:line="240" w:lineRule="auto"/>
     </w:pPr>
     <w:tblPr>
-      <w:tblInd w:w="0" w:type="dxa"/>
       <w:tblBorders>
         <w:top w:val="single" w:sz="4" w:space="0" w:color="auto"/>
         <w:left w:val="single" w:sz="4" w:space="0" w:color="auto"/>
@@ -47311,12 +48075,6 @@
         <w:insideH w:val="single" w:sz="4" w:space="0" w:color="auto"/>
         <w:insideV w:val="single" w:sz="4" w:space="0" w:color="auto"/>
       </w:tblBorders>
-      <w:tblCellMar>
-        <w:top w:w="0" w:type="dxa"/>
-        <w:left w:w="108" w:type="dxa"/>
-        <w:bottom w:w="0" w:type="dxa"/>
-        <w:right w:w="108" w:type="dxa"/>
-      </w:tblCellMar>
     </w:tblPr>
   </w:style>
 </w:styles>
@@ -47577,7 +48335,7 @@
   <a:extraClrSchemeLst/>
   <a:extLst>
     <a:ext uri="{05A4C25C-085E-4340-85A3-A5531E510DB2}">
-      <thm15:themeFamily xmlns:thm15="http://schemas.microsoft.com/office/thememl/2012/main" xmlns="" name="Office Theme" id="{62F939B6-93AF-4DB8-9C6B-D6C7DFDC589F}" vid="{4A3C46E8-61CC-4603-A589-7422A47A8E4A}"/>
+      <thm15:themeFamily xmlns:thm15="http://schemas.microsoft.com/office/thememl/2012/main" name="Office Theme" id="{62F939B6-93AF-4DB8-9C6B-D6C7DFDC589F}" vid="{4A3C46E8-61CC-4603-A589-7422A47A8E4A}"/>
     </a:ext>
   </a:extLst>
 </a:theme>
@@ -47588,7 +48346,7 @@
 </file>
 
 <file path=customXml/itemProps1.xml><?xml version="1.0" encoding="utf-8"?>
-<ds:datastoreItem xmlns:ds="http://schemas.openxmlformats.org/officeDocument/2006/customXml" ds:itemID="{B29B5F3D-2317-4B07-84EE-18D198160373}">
+<ds:datastoreItem xmlns:ds="http://schemas.openxmlformats.org/officeDocument/2006/customXml" ds:itemID="{47127AD9-D72B-49D6-8DB1-6925DC508BD9}">
   <ds:schemaRefs>
     <ds:schemaRef ds:uri="http://schemas.openxmlformats.org/officeDocument/2006/bibliography"/>
   </ds:schemaRefs>

</xml_diff>